<commit_message>
atualização 13/5/22 - instalação e acesso pelo terminal
</commit_message>
<xml_diff>
--- a/Readme.docx
+++ b/Readme.docx
@@ -49,7 +49,7 @@
         <w:pStyle w:val="Date"/>
       </w:pPr>
       <w:r>
-        <w:t xml:space="preserve">2022-05-10</w:t>
+        <w:t xml:space="preserve">2022-05-13</w:t>
       </w:r>
     </w:p>
     <w:sdt>
@@ -160,6 +160,421 @@
       </w:r>
     </w:p>
     <w:bookmarkEnd w:id="21"/>
+    <w:bookmarkStart w:id="30" w:name="modulo-24---instalação-e-delimitador-go"/>
+    <w:p>
+      <w:pPr>
+        <w:pStyle w:val="Heading1"/>
+      </w:pPr>
+      <w:r>
+        <w:rPr>
+          <w:rStyle w:val="SectionNumber"/>
+        </w:rPr>
+        <w:t xml:space="preserve">3</w:t>
+      </w:r>
+      <w:r>
+        <w:tab/>
+      </w:r>
+      <w:r>
+        <w:t xml:space="preserve">Modulo 24 - Instalação e delimitador</w:t>
+      </w:r>
+      <w:r>
+        <w:t xml:space="preserve"> </w:t>
+      </w:r>
+      <w:r>
+        <w:rPr>
+          <w:bCs/>
+          <w:b/>
+        </w:rPr>
+        <w:t xml:space="preserve">GO</w:t>
+      </w:r>
+    </w:p>
+    <w:bookmarkStart w:id="26" w:name="instalação"/>
+    <w:p>
+      <w:pPr>
+        <w:pStyle w:val="Heading2"/>
+      </w:pPr>
+      <w:r>
+        <w:rPr>
+          <w:rStyle w:val="SectionNumber"/>
+        </w:rPr>
+        <w:t xml:space="preserve">3.1</w:t>
+      </w:r>
+      <w:r>
+        <w:tab/>
+      </w:r>
+      <w:r>
+        <w:t xml:space="preserve">Instalação</w:t>
+      </w:r>
+    </w:p>
+    <w:bookmarkStart w:id="23" w:name="instalar-sql-server"/>
+    <w:p>
+      <w:pPr>
+        <w:pStyle w:val="Heading3"/>
+      </w:pPr>
+      <w:r>
+        <w:rPr>
+          <w:rStyle w:val="SectionNumber"/>
+        </w:rPr>
+        <w:t xml:space="preserve">3.1.1</w:t>
+      </w:r>
+      <w:r>
+        <w:tab/>
+      </w:r>
+      <w:r>
+        <w:t xml:space="preserve">Instalar SQL-server</w:t>
+      </w:r>
+      <w:r>
+        <w:br/>
+      </w:r>
+    </w:p>
+    <w:p>
+      <w:pPr>
+        <w:numPr>
+          <w:ilvl w:val="0"/>
+          <w:numId w:val="1001"/>
+        </w:numPr>
+      </w:pPr>
+      <w:r>
+        <w:t xml:space="preserve">Versão:</w:t>
+      </w:r>
+      <w:r>
+        <w:br/>
+      </w:r>
+      <w:r>
+        <w:t xml:space="preserve">Versão usada é a express 2019, por ser a versão mais completa gratuita.</w:t>
+      </w:r>
+      <w:r>
+        <w:br/>
+      </w:r>
+    </w:p>
+    <w:p>
+      <w:pPr>
+        <w:numPr>
+          <w:ilvl w:val="0"/>
+          <w:numId w:val="1001"/>
+        </w:numPr>
+      </w:pPr>
+      <w:r>
+        <w:t xml:space="preserve">Ubuntu</w:t>
+      </w:r>
+      <w:r>
+        <w:br/>
+      </w:r>
+      <w:hyperlink r:id="rId22">
+        <w:r>
+          <w:rPr>
+            <w:rStyle w:val="Hyperlink"/>
+          </w:rPr>
+          <w:t xml:space="preserve">https://docs.microsoft.com/pt-br/sql/linux/quickstart-install-connect-ubuntu?view=sql-server-ver15</w:t>
+        </w:r>
+      </w:hyperlink>
+      <w:r>
+        <w:br/>
+      </w:r>
+      <w:r>
+        <w:t xml:space="preserve">Basta seguir o passo a passo do site, ou pesquisar por pesquisar por</w:t>
+      </w:r>
+      <w:r>
+        <w:t xml:space="preserve"> </w:t>
+      </w:r>
+      <w:r>
+        <w:t xml:space="preserve">“</w:t>
+      </w:r>
+      <w:r>
+        <w:t xml:space="preserve">SQL-server Ubuntu</w:t>
+      </w:r>
+      <w:r>
+        <w:t xml:space="preserve">”</w:t>
+      </w:r>
+      <w:r>
+        <w:t xml:space="preserve"> </w:t>
+      </w:r>
+      <w:r>
+        <w:t xml:space="preserve">no youtube e seguir alguns tutoriais.</w:t>
+      </w:r>
+      <w:r>
+        <w:br/>
+      </w:r>
+    </w:p>
+    <w:p>
+      <w:pPr>
+        <w:numPr>
+          <w:ilvl w:val="0"/>
+          <w:numId w:val="1001"/>
+        </w:numPr>
+      </w:pPr>
+      <w:r>
+        <w:t xml:space="preserve">Windows</w:t>
+      </w:r>
+      <w:r>
+        <w:br/>
+      </w:r>
+    </w:p>
+    <w:bookmarkEnd w:id="23"/>
+    <w:bookmarkStart w:id="25" w:name="instalar-azure-data-studio"/>
+    <w:p>
+      <w:pPr>
+        <w:pStyle w:val="Heading3"/>
+      </w:pPr>
+      <w:r>
+        <w:rPr>
+          <w:rStyle w:val="SectionNumber"/>
+        </w:rPr>
+        <w:t xml:space="preserve">3.1.2</w:t>
+      </w:r>
+      <w:r>
+        <w:tab/>
+      </w:r>
+      <w:r>
+        <w:t xml:space="preserve">Instalar Azure Data Studio</w:t>
+      </w:r>
+      <w:r>
+        <w:br/>
+      </w:r>
+    </w:p>
+    <w:p>
+      <w:pPr>
+        <w:numPr>
+          <w:ilvl w:val="0"/>
+          <w:numId w:val="1002"/>
+        </w:numPr>
+        <w:pStyle w:val="Compact"/>
+      </w:pPr>
+      <w:r>
+        <w:t xml:space="preserve">Gerenciador de banco de dados usado para SQL-server, que estou usando no Ubuntu.</w:t>
+      </w:r>
+      <w:r>
+        <w:br/>
+      </w:r>
+    </w:p>
+    <w:p>
+      <w:pPr>
+        <w:numPr>
+          <w:ilvl w:val="0"/>
+          <w:numId w:val="1002"/>
+        </w:numPr>
+        <w:pStyle w:val="Compact"/>
+      </w:pPr>
+      <w:r>
+        <w:t xml:space="preserve">Onde baixar:</w:t>
+      </w:r>
+      <w:r>
+        <w:br/>
+      </w:r>
+      <w:hyperlink r:id="rId24">
+        <w:r>
+          <w:rPr>
+            <w:rStyle w:val="Hyperlink"/>
+          </w:rPr>
+          <w:t xml:space="preserve">https://docs.microsoft.com/pt-br/sql/azure-data-studio/download-azure-data-studio?view=sql-server-ver15</w:t>
+        </w:r>
+      </w:hyperlink>
+      <w:r>
+        <w:br/>
+      </w:r>
+    </w:p>
+    <w:p>
+      <w:r>
+        <w:br w:type="page"/>
+      </w:r>
+    </w:p>
+    <w:bookmarkEnd w:id="25"/>
+    <w:bookmarkEnd w:id="26"/>
+    <w:bookmarkStart w:id="27" w:name="acessando-sql-server-pelo-terminal"/>
+    <w:p>
+      <w:pPr>
+        <w:pStyle w:val="Heading2"/>
+      </w:pPr>
+      <w:r>
+        <w:rPr>
+          <w:rStyle w:val="SectionNumber"/>
+        </w:rPr>
+        <w:t xml:space="preserve">3.2</w:t>
+      </w:r>
+      <w:r>
+        <w:tab/>
+      </w:r>
+      <w:r>
+        <w:t xml:space="preserve">Acessando SQL-server pelo terminal</w:t>
+      </w:r>
+    </w:p>
+    <w:p>
+      <w:pPr>
+        <w:numPr>
+          <w:ilvl w:val="0"/>
+          <w:numId w:val="1003"/>
+        </w:numPr>
+        <w:pStyle w:val="Compact"/>
+      </w:pPr>
+      <w:r>
+        <w:t xml:space="preserve">Execute o sqlcmd com parâmetros para o nome do SQL Server (-S), o nome de usuário (-U) e a senha (-P). Neste tutorial, você está se conectando localmente, portanto, o nome do servidor é localhost. O nome de usuário é SA (system administrator, equivalente ao root do MySQL) e a senha é a mesma fornecida para a conta SA durante a instalação.</w:t>
+      </w:r>
+      <w:r>
+        <w:br/>
+      </w:r>
+    </w:p>
+    <w:p>
+      <w:pPr>
+        <w:pStyle w:val="FirstParagraph"/>
+      </w:pPr>
+      <w:r>
+        <w:t xml:space="preserve">sqlcmd -S localhost -U SA -P</w:t>
+      </w:r>
+      <w:r>
+        <w:t xml:space="preserve"> </w:t>
+      </w:r>
+      <w:r>
+        <w:t xml:space="preserve">‘</w:t>
+      </w:r>
+      <w:r>
+        <w:rPr>
+          <w:iCs/>
+          <w:i/>
+        </w:rPr>
+        <w:t xml:space="preserve">YourPassword</w:t>
+      </w:r>
+      <w:r>
+        <w:t xml:space="preserve">’</w:t>
+      </w:r>
+      <w:r>
+        <w:br/>
+      </w:r>
+    </w:p>
+    <w:p>
+      <w:pPr>
+        <w:numPr>
+          <w:ilvl w:val="0"/>
+          <w:numId w:val="1004"/>
+        </w:numPr>
+        <w:pStyle w:val="Compact"/>
+      </w:pPr>
+      <w:r>
+        <w:t xml:space="preserve">É possível omitir a senha na linha de comando para receber uma solicitação para inseri-la.</w:t>
+      </w:r>
+      <w:r>
+        <w:br/>
+      </w:r>
+    </w:p>
+    <w:p>
+      <w:pPr>
+        <w:pStyle w:val="FirstParagraph"/>
+      </w:pPr>
+      <w:r>
+        <w:t xml:space="preserve">sqlcmd -S localhost -U SA</w:t>
+      </w:r>
+      <w:r>
+        <w:br/>
+      </w:r>
+    </w:p>
+    <w:bookmarkEnd w:id="27"/>
+    <w:bookmarkStart w:id="28" w:name="bancos-do-sistema"/>
+    <w:p>
+      <w:pPr>
+        <w:pStyle w:val="Heading2"/>
+      </w:pPr>
+      <w:r>
+        <w:rPr>
+          <w:rStyle w:val="SectionNumber"/>
+        </w:rPr>
+        <w:t xml:space="preserve">3.3</w:t>
+      </w:r>
+      <w:r>
+        <w:tab/>
+      </w:r>
+      <w:r>
+        <w:t xml:space="preserve">Bancos do sistema</w:t>
+      </w:r>
+    </w:p>
+    <w:p>
+      <w:r>
+        <w:br w:type="page"/>
+      </w:r>
+    </w:p>
+    <w:bookmarkEnd w:id="28"/>
+    <w:bookmarkStart w:id="29" w:name="uso-do-delimitador-go"/>
+    <w:p>
+      <w:pPr>
+        <w:pStyle w:val="Heading2"/>
+      </w:pPr>
+      <w:r>
+        <w:rPr>
+          <w:rStyle w:val="SectionNumber"/>
+        </w:rPr>
+        <w:t xml:space="preserve">3.4</w:t>
+      </w:r>
+      <w:r>
+        <w:tab/>
+      </w:r>
+      <w:r>
+        <w:t xml:space="preserve">Uso do delimitador</w:t>
+      </w:r>
+      <w:r>
+        <w:t xml:space="preserve"> </w:t>
+      </w:r>
+      <w:r>
+        <w:rPr>
+          <w:bCs/>
+          <w:b/>
+        </w:rPr>
+        <w:t xml:space="preserve">GO</w:t>
+      </w:r>
+    </w:p>
+    <w:p>
+      <w:r>
+        <w:br w:type="page"/>
+      </w:r>
+    </w:p>
+    <w:bookmarkEnd w:id="29"/>
+    <w:bookmarkEnd w:id="30"/>
+    <w:bookmarkStart w:id="32" w:name="andamento-dos-estudos"/>
+    <w:p>
+      <w:pPr>
+        <w:pStyle w:val="Heading1"/>
+      </w:pPr>
+      <w:r>
+        <w:rPr>
+          <w:rStyle w:val="SectionNumber"/>
+        </w:rPr>
+        <w:t xml:space="preserve">4</w:t>
+      </w:r>
+      <w:r>
+        <w:tab/>
+      </w:r>
+      <w:r>
+        <w:t xml:space="preserve">Andamento dos Estudos</w:t>
+      </w:r>
+    </w:p>
+    <w:bookmarkStart w:id="31" w:name="assunto-em-andamento"/>
+    <w:p>
+      <w:pPr>
+        <w:pStyle w:val="Heading2"/>
+      </w:pPr>
+      <w:r>
+        <w:rPr>
+          <w:rStyle w:val="SectionNumber"/>
+        </w:rPr>
+        <w:t xml:space="preserve">4.1</w:t>
+      </w:r>
+      <w:r>
+        <w:tab/>
+      </w:r>
+      <w:r>
+        <w:t xml:space="preserve">Assunto em andamento</w:t>
+      </w:r>
+    </w:p>
+    <w:p>
+      <w:pPr>
+        <w:pStyle w:val="FirstParagraph"/>
+      </w:pPr>
+      <w:r>
+        <w:t xml:space="preserve">Atualmente estou estudando Módulo 24.</w:t>
+      </w:r>
+      <w:r>
+        <w:br/>
+      </w:r>
+    </w:p>
+    <w:bookmarkEnd w:id="31"/>
+    <w:bookmarkEnd w:id="32"/>
     <w:sectPr/>
   </w:body>
 </w:document>
@@ -266,8 +681,96 @@
       </w:pPr>
     </w:lvl>
   </w:abstractNum>
+  <w:abstractNum w:abstractNumId="991">
+    <w:nsid w:val="A991"/>
+    <w:multiLevelType w:val="multilevel"/>
+    <w:lvl w:ilvl="0">
+      <w:numFmt w:val="bullet"/>
+      <w:lvlText w:val="•"/>
+      <w:lvlJc w:val="left"/>
+      <w:pPr>
+        <w:ind w:left="720" w:hanging="480"/>
+      </w:pPr>
+    </w:lvl>
+    <w:lvl w:ilvl="1">
+      <w:numFmt w:val="bullet"/>
+      <w:lvlText w:val="–"/>
+      <w:lvlJc w:val="left"/>
+      <w:pPr>
+        <w:ind w:left="1440" w:hanging="480"/>
+      </w:pPr>
+    </w:lvl>
+    <w:lvl w:ilvl="2">
+      <w:numFmt w:val="bullet"/>
+      <w:lvlText w:val="•"/>
+      <w:lvlJc w:val="left"/>
+      <w:pPr>
+        <w:ind w:left="2160" w:hanging="480"/>
+      </w:pPr>
+    </w:lvl>
+    <w:lvl w:ilvl="3">
+      <w:numFmt w:val="bullet"/>
+      <w:lvlText w:val="–"/>
+      <w:lvlJc w:val="left"/>
+      <w:pPr>
+        <w:ind w:left="2880" w:hanging="480"/>
+      </w:pPr>
+    </w:lvl>
+    <w:lvl w:ilvl="4">
+      <w:numFmt w:val="bullet"/>
+      <w:lvlText w:val="•"/>
+      <w:lvlJc w:val="left"/>
+      <w:pPr>
+        <w:ind w:left="3600" w:hanging="480"/>
+      </w:pPr>
+    </w:lvl>
+    <w:lvl w:ilvl="5">
+      <w:numFmt w:val="bullet"/>
+      <w:lvlText w:val="–"/>
+      <w:lvlJc w:val="left"/>
+      <w:pPr>
+        <w:ind w:left="4320" w:hanging="480"/>
+      </w:pPr>
+    </w:lvl>
+    <w:lvl w:ilvl="6">
+      <w:numFmt w:val="bullet"/>
+      <w:lvlText w:val="•"/>
+      <w:lvlJc w:val="left"/>
+      <w:pPr>
+        <w:ind w:left="5040" w:hanging="480"/>
+      </w:pPr>
+    </w:lvl>
+    <w:lvl w:ilvl="7">
+      <w:numFmt w:val="bullet"/>
+      <w:lvlText w:val="–"/>
+      <w:lvlJc w:val="left"/>
+      <w:pPr>
+        <w:ind w:left="5760" w:hanging="480"/>
+      </w:pPr>
+    </w:lvl>
+    <w:lvl w:ilvl="8">
+      <w:numFmt w:val="bullet"/>
+      <w:lvlText w:val="•"/>
+      <w:lvlJc w:val="left"/>
+      <w:pPr>
+        <w:ind w:left="6480" w:hanging="480"/>
+      </w:pPr>
+    </w:lvl>
+  </w:abstractNum>
   <w:num w:numId="1000">
     <w:abstractNumId w:val="990"/>
+  </w:num>
+  <w:num w:numId="1001">
+    <w:abstractNumId w:val="991"/>
+  </w:num>
+  <w:num w:numId="1002">
+    <w:abstractNumId w:val="991"/>
+  </w:num>
+  <w:num w:numId="1003">
+    <w:abstractNumId w:val="991"/>
+  </w:num>
+  <w:num w:numId="1004">
+    <w:abstractNumId w:val="991"/>
   </w:num>
 </w:numbering>
 </file>

</xml_diff>

<commit_message>
atualização 15/5/22 - comentarios e arquivo de extensão do SQL Server
</commit_message>
<xml_diff>
--- a/Readme.docx
+++ b/Readme.docx
@@ -49,7 +49,7 @@
         <w:pStyle w:val="Date"/>
       </w:pPr>
       <w:r>
-        <w:t xml:space="preserve">2022-05-14</w:t>
+        <w:t xml:space="preserve">2022-05-15</w:t>
       </w:r>
     </w:p>
     <w:sdt>
@@ -106,7 +106,7 @@
         <w:pStyle w:val="FirstParagraph"/>
       </w:pPr>
       <w:r>
-        <w:t xml:space="preserve">Estudo dirigido de SQL-server.</w:t>
+        <w:t xml:space="preserve">Estudo dirigido de SQL Server.</w:t>
       </w:r>
     </w:p>
     <w:bookmarkEnd w:id="20"/>
@@ -160,7 +160,7 @@
       </w:r>
     </w:p>
     <w:bookmarkEnd w:id="21"/>
-    <w:bookmarkStart w:id="30" w:name="modulo-24---instalação-e-delimitador-go"/>
+    <w:bookmarkStart w:id="33" w:name="modulo-24---instalação-e-delimitador-go"/>
     <w:p>
       <w:pPr>
         <w:pStyle w:val="Heading1"/>
@@ -281,7 +281,7 @@
         <w:t xml:space="preserve">“</w:t>
       </w:r>
       <w:r>
-        <w:t xml:space="preserve">SQL-server Ubuntu</w:t>
+        <w:t xml:space="preserve">SQL Server Ubuntu</w:t>
       </w:r>
       <w:r>
         <w:t xml:space="preserve">”</w:t>
@@ -395,7 +395,23 @@
         <w:tab/>
       </w:r>
       <w:r>
-        <w:t xml:space="preserve">Acessando SQL-server pelo terminal</w:t>
+        <w:t xml:space="preserve">Acessando</w:t>
+      </w:r>
+      <w:r>
+        <w:t xml:space="preserve"> </w:t>
+      </w:r>
+      <w:r>
+        <w:rPr>
+          <w:bCs/>
+          <w:b/>
+        </w:rPr>
+        <w:t xml:space="preserve">SQL Server</w:t>
+      </w:r>
+      <w:r>
+        <w:t xml:space="preserve"> </w:t>
+      </w:r>
+      <w:r>
+        <w:t xml:space="preserve">pelo terminal</w:t>
       </w:r>
     </w:p>
     <w:p>
@@ -730,7 +746,7 @@
       </w:r>
     </w:p>
     <w:bookmarkEnd w:id="28"/>
-    <w:bookmarkStart w:id="29" w:name="uso-do-delimitador-go"/>
+    <w:bookmarkStart w:id="32" w:name="Xbecc28131d83ce29707bd1c1e323f0f9b885cac"/>
     <w:p>
       <w:pPr>
         <w:pStyle w:val="Heading2"/>
@@ -745,7 +761,7 @@
         <w:tab/>
       </w:r>
       <w:r>
-        <w:t xml:space="preserve">Uso do delimitador</w:t>
+        <w:t xml:space="preserve">Detalhes básicos da sintaxe do</w:t>
       </w:r>
       <w:r>
         <w:t xml:space="preserve"> </w:t>
@@ -755,65 +771,320 @@
           <w:bCs/>
           <w:b/>
         </w:rPr>
+        <w:t xml:space="preserve">SQL SERVER</w:t>
+      </w:r>
+    </w:p>
+    <w:bookmarkStart w:id="29" w:name="inserindo-comentarios"/>
+    <w:p>
+      <w:pPr>
+        <w:pStyle w:val="Heading3"/>
+      </w:pPr>
+      <w:r>
+        <w:rPr>
+          <w:rStyle w:val="SectionNumber"/>
+        </w:rPr>
+        <w:t xml:space="preserve">3.4.1</w:t>
+      </w:r>
+      <w:r>
+        <w:tab/>
+      </w:r>
+      <w:r>
+        <w:t xml:space="preserve">Inserindo comentarios</w:t>
+      </w:r>
+    </w:p>
+    <w:p>
+      <w:pPr>
+        <w:numPr>
+          <w:ilvl w:val="0"/>
+          <w:numId w:val="1011"/>
+        </w:numPr>
+        <w:pStyle w:val="Compact"/>
+      </w:pPr>
+      <w:r>
+        <w:t xml:space="preserve">Um comentário é uma seqüência arbitrária de caracteres começando por dois hífens (</w:t>
+      </w:r>
+      <w:r>
+        <w:t xml:space="preserve">“</w:t>
+      </w:r>
+      <w:r>
+        <w:t xml:space="preserve">--</w:t>
+      </w:r>
+      <w:r>
+        <w:t xml:space="preserve">”</w:t>
+      </w:r>
+      <w:r>
+        <w:t xml:space="preserve">) e prosseguindo até o fim da linha.</w:t>
+      </w:r>
+      <w:r>
+        <w:br/>
+      </w:r>
+    </w:p>
+    <w:p>
+      <w:pPr>
+        <w:numPr>
+          <w:ilvl w:val="0"/>
+          <w:numId w:val="1011"/>
+        </w:numPr>
+        <w:pStyle w:val="Compact"/>
+      </w:pPr>
+      <w:r>
+        <w:t xml:space="preserve">Como alternativa, podem ser utilizados blocos de comentários no estilo C (/*</w:t>
+      </w:r>
+      <w:r>
+        <w:rPr>
+          <w:iCs/>
+          <w:i/>
+        </w:rPr>
+        <w:t xml:space="preserve">bloco de comentarios</w:t>
+      </w:r>
+      <w:r>
+        <w:t xml:space="preserve">*/). Utilizado para comentar mais de uma linha.</w:t>
+      </w:r>
+      <w:r>
+        <w:br/>
+      </w:r>
+    </w:p>
+    <w:bookmarkEnd w:id="29"/>
+    <w:bookmarkStart w:id="30" w:name="extensão-de-arquivo-script-sql"/>
+    <w:p>
+      <w:pPr>
+        <w:pStyle w:val="Heading3"/>
+      </w:pPr>
+      <w:r>
+        <w:rPr>
+          <w:rStyle w:val="SectionNumber"/>
+        </w:rPr>
+        <w:t xml:space="preserve">3.4.2</w:t>
+      </w:r>
+      <w:r>
+        <w:tab/>
+      </w:r>
+      <w:r>
+        <w:t xml:space="preserve">Extensão de arquivo script SQL</w:t>
+      </w:r>
+    </w:p>
+    <w:p>
+      <w:pPr>
+        <w:numPr>
+          <w:ilvl w:val="0"/>
+          <w:numId w:val="1012"/>
+        </w:numPr>
+      </w:pPr>
+      <w:r>
+        <w:t xml:space="preserve">O arquivo com o script SQL é salvo em</w:t>
+      </w:r>
+      <w:r>
+        <w:t xml:space="preserve"> </w:t>
+      </w:r>
+      <w:r>
+        <w:t xml:space="preserve">“</w:t>
+      </w:r>
+      <w:r>
+        <w:t xml:space="preserve">.sql</w:t>
+      </w:r>
+      <w:r>
+        <w:t xml:space="preserve">”</w:t>
+      </w:r>
+      <w:r>
+        <w:t xml:space="preserve">.</w:t>
+      </w:r>
+      <w:r>
+        <w:br/>
+      </w:r>
+    </w:p>
+    <w:p>
+      <w:pPr>
+        <w:numPr>
+          <w:ilvl w:val="0"/>
+          <w:numId w:val="1012"/>
+        </w:numPr>
+      </w:pPr>
+      <w:r>
+        <w:t xml:space="preserve">As duas formas recomendadas de escrever os script’s são:</w:t>
+      </w:r>
+    </w:p>
+    <w:p>
+      <w:pPr>
+        <w:numPr>
+          <w:ilvl w:val="1"/>
+          <w:numId w:val="1013"/>
+        </w:numPr>
+      </w:pPr>
+      <w:r>
+        <w:rPr>
+          <w:bCs/>
+          <w:b/>
+        </w:rPr>
+        <w:t xml:space="preserve">Azure</w:t>
+      </w:r>
+      <w:r>
+        <w:br/>
+      </w:r>
+      <w:r>
+        <w:t xml:space="preserve">É um gerenciador de banco de dados e oferece ferramentas para o melhor entendimento e programação de um script</w:t>
+      </w:r>
+      <w:r>
+        <w:t xml:space="preserve"> </w:t>
+      </w:r>
+      <w:r>
+        <w:t xml:space="preserve">“</w:t>
+      </w:r>
+      <w:r>
+        <w:t xml:space="preserve">.sql</w:t>
+      </w:r>
+      <w:r>
+        <w:t xml:space="preserve">”</w:t>
+      </w:r>
+      <w:r>
+        <w:t xml:space="preserve">.</w:t>
+      </w:r>
+      <w:r>
+        <w:br/>
+      </w:r>
+    </w:p>
+    <w:p>
+      <w:pPr>
+        <w:numPr>
+          <w:ilvl w:val="1"/>
+          <w:numId w:val="1013"/>
+        </w:numPr>
+      </w:pPr>
+      <w:r>
+        <w:t xml:space="preserve">Num arquivo de texto</w:t>
+      </w:r>
+      <w:r>
+        <w:br/>
+      </w:r>
+      <w:r>
+        <w:t xml:space="preserve">Preferencialmente o programa</w:t>
+      </w:r>
+      <w:r>
+        <w:t xml:space="preserve"> </w:t>
+      </w:r>
+      <w:r>
+        <w:t xml:space="preserve">“</w:t>
+      </w:r>
+      <w:r>
+        <w:rPr>
+          <w:bCs/>
+          <w:b/>
+        </w:rPr>
+        <w:t xml:space="preserve">Sublime Text</w:t>
+      </w:r>
+      <w:r>
+        <w:t xml:space="preserve">”</w:t>
+      </w:r>
+      <w:r>
+        <w:t xml:space="preserve">, pois oferece a opção de escrever e salvar arquivos</w:t>
+      </w:r>
+      <w:r>
+        <w:t xml:space="preserve"> </w:t>
+      </w:r>
+      <w:r>
+        <w:t xml:space="preserve">“</w:t>
+      </w:r>
+      <w:r>
+        <w:t xml:space="preserve">.sql</w:t>
+      </w:r>
+      <w:r>
+        <w:t xml:space="preserve">”</w:t>
+      </w:r>
+      <w:r>
+        <w:t xml:space="preserve"> </w:t>
+      </w:r>
+      <w:r>
+        <w:t xml:space="preserve">com todas as ferramentas que envolve o processo.</w:t>
+      </w:r>
+      <w:r>
+        <w:br/>
+      </w:r>
+    </w:p>
+    <w:bookmarkEnd w:id="30"/>
+    <w:bookmarkStart w:id="31" w:name="uso-do-delimitador-go"/>
+    <w:p>
+      <w:pPr>
+        <w:pStyle w:val="Heading3"/>
+      </w:pPr>
+      <w:r>
+        <w:rPr>
+          <w:rStyle w:val="SectionNumber"/>
+        </w:rPr>
+        <w:t xml:space="preserve">3.4.3</w:t>
+      </w:r>
+      <w:r>
+        <w:tab/>
+      </w:r>
+      <w:r>
+        <w:t xml:space="preserve">Uso do delimitador</w:t>
+      </w:r>
+      <w:r>
+        <w:t xml:space="preserve"> </w:t>
+      </w:r>
+      <w:r>
+        <w:rPr>
+          <w:bCs/>
+          <w:b/>
+        </w:rPr>
         <w:t xml:space="preserve">GO</w:t>
       </w:r>
     </w:p>
     <w:p>
       <w:r>
         <w:br w:type="page"/>
-      </w:r>
-    </w:p>
-    <w:bookmarkEnd w:id="29"/>
-    <w:bookmarkEnd w:id="30"/>
-    <w:bookmarkStart w:id="32" w:name="andamento-dos-estudos"/>
-    <w:p>
-      <w:pPr>
-        <w:pStyle w:val="Heading1"/>
-      </w:pPr>
-      <w:r>
-        <w:rPr>
-          <w:rStyle w:val="SectionNumber"/>
-        </w:rPr>
-        <w:t xml:space="preserve">4</w:t>
-      </w:r>
-      <w:r>
-        <w:tab/>
-      </w:r>
-      <w:r>
-        <w:t xml:space="preserve">Andamento dos Estudos</w:t>
-      </w:r>
-    </w:p>
-    <w:bookmarkStart w:id="31" w:name="assunto-em-andamento"/>
-    <w:p>
-      <w:pPr>
-        <w:pStyle w:val="Heading2"/>
-      </w:pPr>
-      <w:r>
-        <w:rPr>
-          <w:rStyle w:val="SectionNumber"/>
-        </w:rPr>
-        <w:t xml:space="preserve">4.1</w:t>
-      </w:r>
-      <w:r>
-        <w:tab/>
-      </w:r>
-      <w:r>
-        <w:t xml:space="preserve">Assunto em andamento</w:t>
-      </w:r>
-    </w:p>
-    <w:p>
-      <w:pPr>
-        <w:pStyle w:val="FirstParagraph"/>
-      </w:pPr>
-      <w:r>
-        <w:t xml:space="preserve">Atualmente estou estudando Módulo 24.</w:t>
-      </w:r>
-      <w:r>
-        <w:br/>
       </w:r>
     </w:p>
     <w:bookmarkEnd w:id="31"/>
     <w:bookmarkEnd w:id="32"/>
+    <w:bookmarkEnd w:id="33"/>
+    <w:bookmarkStart w:id="35" w:name="andamento-dos-estudos"/>
+    <w:p>
+      <w:pPr>
+        <w:pStyle w:val="Heading1"/>
+      </w:pPr>
+      <w:r>
+        <w:rPr>
+          <w:rStyle w:val="SectionNumber"/>
+        </w:rPr>
+        <w:t xml:space="preserve">4</w:t>
+      </w:r>
+      <w:r>
+        <w:tab/>
+      </w:r>
+      <w:r>
+        <w:t xml:space="preserve">Andamento dos Estudos</w:t>
+      </w:r>
+    </w:p>
+    <w:bookmarkStart w:id="34" w:name="assunto-em-andamento"/>
+    <w:p>
+      <w:pPr>
+        <w:pStyle w:val="Heading2"/>
+      </w:pPr>
+      <w:r>
+        <w:rPr>
+          <w:rStyle w:val="SectionNumber"/>
+        </w:rPr>
+        <w:t xml:space="preserve">4.1</w:t>
+      </w:r>
+      <w:r>
+        <w:tab/>
+      </w:r>
+      <w:r>
+        <w:t xml:space="preserve">Assunto em andamento</w:t>
+      </w:r>
+    </w:p>
+    <w:p>
+      <w:pPr>
+        <w:pStyle w:val="FirstParagraph"/>
+      </w:pPr>
+      <w:r>
+        <w:t xml:space="preserve">Atualmente estou estudando Módulo 24.</w:t>
+      </w:r>
+      <w:r>
+        <w:br/>
+      </w:r>
+    </w:p>
+    <w:bookmarkEnd w:id="34"/>
+    <w:bookmarkEnd w:id="35"/>
     <w:sectPr/>
   </w:body>
 </w:document>
@@ -1027,6 +1298,15 @@
     <w:abstractNumId w:val="991"/>
   </w:num>
   <w:num w:numId="1010">
+    <w:abstractNumId w:val="991"/>
+  </w:num>
+  <w:num w:numId="1011">
+    <w:abstractNumId w:val="991"/>
+  </w:num>
+  <w:num w:numId="1012">
+    <w:abstractNumId w:val="991"/>
+  </w:num>
+  <w:num w:numId="1013">
     <w:abstractNumId w:val="991"/>
   </w:num>
 </w:numbering>

</xml_diff>

<commit_message>
atualização 16/5/22 - GO
</commit_message>
<xml_diff>
--- a/Readme.docx
+++ b/Readme.docx
@@ -7,7 +7,13 @@
         <w:pStyle w:val="Title"/>
       </w:pPr>
       <w:r>
-        <w:t xml:space="preserve">SQL-server</w:t>
+        <w:t xml:space="preserve">SQL</w:t>
+      </w:r>
+      <w:r>
+        <w:t xml:space="preserve"> </w:t>
+      </w:r>
+      <w:r>
+        <w:t xml:space="preserve">Server</w:t>
       </w:r>
     </w:p>
     <w:p>
@@ -49,7 +55,7 @@
         <w:pStyle w:val="Date"/>
       </w:pPr>
       <w:r>
-        <w:t xml:space="preserve">2022-05-15</w:t>
+        <w:t xml:space="preserve">2022-05-16</w:t>
       </w:r>
     </w:p>
     <w:sdt>
@@ -1029,6 +1035,514 @@
       </w:r>
     </w:p>
     <w:p>
+      <w:pPr>
+        <w:numPr>
+          <w:ilvl w:val="0"/>
+          <w:numId w:val="1014"/>
+        </w:numPr>
+        <w:pStyle w:val="Compact"/>
+      </w:pPr>
+      <w:r>
+        <w:t xml:space="preserve">O</w:t>
+      </w:r>
+      <w:r>
+        <w:t xml:space="preserve"> </w:t>
+      </w:r>
+      <w:r>
+        <w:rPr>
+          <w:bCs/>
+          <w:b/>
+        </w:rPr>
+        <w:t xml:space="preserve">AZURE</w:t>
+      </w:r>
+      <w:r>
+        <w:t xml:space="preserve"> </w:t>
+      </w:r>
+      <w:r>
+        <w:t xml:space="preserve">e o</w:t>
+      </w:r>
+      <w:r>
+        <w:t xml:space="preserve"> </w:t>
+      </w:r>
+      <w:r>
+        <w:rPr>
+          <w:bCs/>
+          <w:b/>
+        </w:rPr>
+        <w:t xml:space="preserve">SQL Server</w:t>
+      </w:r>
+      <w:r>
+        <w:t xml:space="preserve"> </w:t>
+      </w:r>
+      <w:r>
+        <w:t xml:space="preserve">funcionam da seguinte forma com seus script’s:</w:t>
+      </w:r>
+      <w:r>
+        <w:br/>
+      </w:r>
+    </w:p>
+    <w:p>
+      <w:pPr>
+        <w:numPr>
+          <w:ilvl w:val="1"/>
+          <w:numId w:val="1015"/>
+        </w:numPr>
+        <w:pStyle w:val="Compact"/>
+      </w:pPr>
+      <w:r>
+        <w:t xml:space="preserve">Não precisa do delimitador para compilar o código,</w:t>
+      </w:r>
+      <w:r>
+        <w:t xml:space="preserve"> </w:t>
+      </w:r>
+      <w:r>
+        <w:rPr>
+          <w:iCs/>
+          <w:i/>
+        </w:rPr>
+        <w:t xml:space="preserve">processamento assincrono</w:t>
+      </w:r>
+      <w:r>
+        <w:t xml:space="preserve">.</w:t>
+      </w:r>
+      <w:r>
+        <w:br/>
+      </w:r>
+    </w:p>
+    <w:p>
+      <w:pPr>
+        <w:numPr>
+          <w:ilvl w:val="1"/>
+          <w:numId w:val="1015"/>
+        </w:numPr>
+        <w:pStyle w:val="Compact"/>
+      </w:pPr>
+      <w:r>
+        <w:t xml:space="preserve">Quando é pedido para compilar todo o script (sem seleções do código e sem uso de delimitador), o</w:t>
+      </w:r>
+      <w:r>
+        <w:t xml:space="preserve"> </w:t>
+      </w:r>
+      <w:r>
+        <w:rPr>
+          <w:bCs/>
+          <w:b/>
+        </w:rPr>
+        <w:t xml:space="preserve">SQL Server</w:t>
+      </w:r>
+      <w:r>
+        <w:t xml:space="preserve"> </w:t>
+      </w:r>
+      <w:r>
+        <w:t xml:space="preserve">executa o que for mais rapido primeiro, fora de ordem, por conta do</w:t>
+      </w:r>
+      <w:r>
+        <w:t xml:space="preserve"> </w:t>
+      </w:r>
+      <w:r>
+        <w:rPr>
+          <w:iCs/>
+          <w:i/>
+        </w:rPr>
+        <w:t xml:space="preserve">processamento assincrono</w:t>
+      </w:r>
+      <w:r>
+        <w:t xml:space="preserve">.</w:t>
+      </w:r>
+      <w:r>
+        <w:br/>
+      </w:r>
+    </w:p>
+    <w:p>
+      <w:pPr>
+        <w:numPr>
+          <w:ilvl w:val="1"/>
+          <w:numId w:val="1015"/>
+        </w:numPr>
+        <w:pStyle w:val="Compact"/>
+      </w:pPr>
+      <w:r>
+        <w:t xml:space="preserve">Ao selecionar uma parte do código ele compila apenas aquela parte do código.</w:t>
+      </w:r>
+      <w:r>
+        <w:br/>
+      </w:r>
+    </w:p>
+    <w:p>
+      <w:pPr>
+        <w:numPr>
+          <w:ilvl w:val="1"/>
+          <w:numId w:val="1015"/>
+        </w:numPr>
+        <w:pStyle w:val="Compact"/>
+      </w:pPr>
+      <w:r>
+        <w:t xml:space="preserve">Usando o delimitador</w:t>
+      </w:r>
+      <w:r>
+        <w:t xml:space="preserve"> </w:t>
+      </w:r>
+      <w:r>
+        <w:rPr>
+          <w:bCs/>
+          <w:b/>
+        </w:rPr>
+        <w:t xml:space="preserve">GO</w:t>
+      </w:r>
+      <w:r>
+        <w:t xml:space="preserve"> </w:t>
+      </w:r>
+      <w:r>
+        <w:t xml:space="preserve">executar o código por partes.</w:t>
+      </w:r>
+      <w:r>
+        <w:br/>
+      </w:r>
+    </w:p>
+    <w:p>
+      <w:pPr>
+        <w:numPr>
+          <w:ilvl w:val="0"/>
+          <w:numId w:val="1014"/>
+        </w:numPr>
+        <w:pStyle w:val="Compact"/>
+      </w:pPr>
+      <w:r>
+        <w:t xml:space="preserve">Demilitador</w:t>
+      </w:r>
+      <w:r>
+        <w:t xml:space="preserve"> </w:t>
+      </w:r>
+      <w:r>
+        <w:rPr>
+          <w:bCs/>
+          <w:b/>
+        </w:rPr>
+        <w:t xml:space="preserve">GO</w:t>
+      </w:r>
+      <w:r>
+        <w:br/>
+      </w:r>
+    </w:p>
+    <w:p>
+      <w:pPr>
+        <w:numPr>
+          <w:ilvl w:val="1"/>
+          <w:numId w:val="1016"/>
+        </w:numPr>
+        <w:pStyle w:val="Compact"/>
+      </w:pPr>
+      <w:r>
+        <w:t xml:space="preserve">O uso do GO ao final de cada instrução serve como delimitador.</w:t>
+      </w:r>
+      <w:r>
+        <w:br/>
+      </w:r>
+    </w:p>
+    <w:p>
+      <w:pPr>
+        <w:numPr>
+          <w:ilvl w:val="1"/>
+          <w:numId w:val="1016"/>
+        </w:numPr>
+        <w:pStyle w:val="Compact"/>
+      </w:pPr>
+      <w:r>
+        <w:t xml:space="preserve">O</w:t>
+      </w:r>
+      <w:r>
+        <w:t xml:space="preserve"> </w:t>
+      </w:r>
+      <w:r>
+        <w:rPr>
+          <w:bCs/>
+          <w:b/>
+        </w:rPr>
+        <w:t xml:space="preserve">GO</w:t>
+      </w:r>
+      <w:r>
+        <w:t xml:space="preserve"> </w:t>
+      </w:r>
+      <w:r>
+        <w:t xml:space="preserve">quebra o codigo em pequenos pacotes que são enviados para o servidor executar.</w:t>
+      </w:r>
+      <w:r>
+        <w:br/>
+      </w:r>
+    </w:p>
+    <w:p>
+      <w:pPr>
+        <w:numPr>
+          <w:ilvl w:val="1"/>
+          <w:numId w:val="1016"/>
+        </w:numPr>
+        <w:pStyle w:val="Compact"/>
+      </w:pPr>
+      <w:r>
+        <w:t xml:space="preserve">Colocando o</w:t>
+      </w:r>
+      <w:r>
+        <w:t xml:space="preserve"> </w:t>
+      </w:r>
+      <w:r>
+        <w:rPr>
+          <w:bCs/>
+          <w:b/>
+        </w:rPr>
+        <w:t xml:space="preserve">GO</w:t>
+      </w:r>
+      <w:r>
+        <w:t xml:space="preserve"> </w:t>
+      </w:r>
+      <w:r>
+        <w:t xml:space="preserve">no código ao final de cada instrução, o servidor não faz o</w:t>
+      </w:r>
+      <w:r>
+        <w:t xml:space="preserve"> </w:t>
+      </w:r>
+      <w:r>
+        <w:rPr>
+          <w:iCs/>
+          <w:i/>
+        </w:rPr>
+        <w:t xml:space="preserve">processamento assincrono</w:t>
+      </w:r>
+      <w:r>
+        <w:t xml:space="preserve">, assim quebrando o grande pacote que é o script inteiro, em pequenos pacotes para serem executados na ordem de envio. </w:t>
+      </w:r>
+    </w:p>
+    <w:p>
+      <w:pPr>
+        <w:numPr>
+          <w:ilvl w:val="0"/>
+          <w:numId w:val="1014"/>
+        </w:numPr>
+        <w:pStyle w:val="Compact"/>
+      </w:pPr>
+      <w:r>
+        <w:t xml:space="preserve">Modo de usar:</w:t>
+      </w:r>
+      <w:r>
+        <w:br/>
+      </w:r>
+    </w:p>
+    <w:p>
+      <w:pPr>
+        <w:numPr>
+          <w:ilvl w:val="1"/>
+          <w:numId w:val="1017"/>
+        </w:numPr>
+        <w:pStyle w:val="Compact"/>
+      </w:pPr>
+      <w:r>
+        <w:t xml:space="preserve">Colocar o</w:t>
+      </w:r>
+      <w:r>
+        <w:t xml:space="preserve"> </w:t>
+      </w:r>
+      <w:r>
+        <w:rPr>
+          <w:bCs/>
+          <w:b/>
+        </w:rPr>
+        <w:t xml:space="preserve">GO</w:t>
+      </w:r>
+      <w:r>
+        <w:t xml:space="preserve"> </w:t>
+      </w:r>
+      <w:r>
+        <w:t xml:space="preserve">ao final de cada instrução.</w:t>
+      </w:r>
+      <w:r>
+        <w:br/>
+      </w:r>
+    </w:p>
+    <w:p>
+      <w:pPr>
+        <w:numPr>
+          <w:ilvl w:val="1"/>
+          <w:numId w:val="1017"/>
+        </w:numPr>
+        <w:pStyle w:val="Compact"/>
+      </w:pPr>
+      <w:r>
+        <w:t xml:space="preserve">Inserir o</w:t>
+      </w:r>
+      <w:r>
+        <w:t xml:space="preserve"> </w:t>
+      </w:r>
+      <w:r>
+        <w:rPr>
+          <w:bCs/>
+          <w:b/>
+        </w:rPr>
+        <w:t xml:space="preserve">GO</w:t>
+      </w:r>
+      <w:r>
+        <w:t xml:space="preserve"> </w:t>
+      </w:r>
+      <w:r>
+        <w:t xml:space="preserve">na linha de baixo a instrução.</w:t>
+      </w:r>
+      <w:r>
+        <w:br/>
+      </w:r>
+    </w:p>
+    <w:p>
+      <w:pPr>
+        <w:numPr>
+          <w:ilvl w:val="1"/>
+          <w:numId w:val="1017"/>
+        </w:numPr>
+        <w:pStyle w:val="Compact"/>
+      </w:pPr>
+      <w:r>
+        <w:t xml:space="preserve">Sintaxe:</w:t>
+      </w:r>
+      <w:r>
+        <w:br/>
+      </w:r>
+      <w:r>
+        <w:rPr>
+          <w:bCs/>
+          <w:b/>
+        </w:rPr>
+        <w:t xml:space="preserve">CREATE</w:t>
+      </w:r>
+      <w:r>
+        <w:t xml:space="preserve"> </w:t>
+      </w:r>
+      <w:r>
+        <w:rPr>
+          <w:bCs/>
+          <w:b/>
+        </w:rPr>
+        <w:t xml:space="preserve">DATABASE</w:t>
+      </w:r>
+      <w:r>
+        <w:t xml:space="preserve"> </w:t>
+      </w:r>
+      <w:r>
+        <w:rPr>
+          <w:iCs/>
+          <w:i/>
+        </w:rPr>
+        <w:t xml:space="preserve">nome_database</w:t>
+      </w:r>
+      <w:r>
+        <w:br/>
+      </w:r>
+      <w:r>
+        <w:rPr>
+          <w:bCs/>
+          <w:b/>
+        </w:rPr>
+        <w:t xml:space="preserve">GO</w:t>
+      </w:r>
+      <w:r>
+        <w:br/>
+      </w:r>
+      <w:r>
+        <w:rPr>
+          <w:bCs/>
+          <w:b/>
+        </w:rPr>
+        <w:t xml:space="preserve">USE</w:t>
+      </w:r>
+      <w:r>
+        <w:t xml:space="preserve"> </w:t>
+      </w:r>
+      <w:r>
+        <w:rPr>
+          <w:iCs/>
+          <w:i/>
+        </w:rPr>
+        <w:t xml:space="preserve">nome_database</w:t>
+      </w:r>
+      <w:r>
+        <w:br/>
+      </w:r>
+      <w:r>
+        <w:rPr>
+          <w:bCs/>
+          <w:b/>
+        </w:rPr>
+        <w:t xml:space="preserve">GO</w:t>
+      </w:r>
+      <w:r>
+        <w:br/>
+      </w:r>
+      <w:r>
+        <w:rPr>
+          <w:bCs/>
+          <w:b/>
+        </w:rPr>
+        <w:t xml:space="preserve">CREATE</w:t>
+      </w:r>
+      <w:r>
+        <w:t xml:space="preserve"> </w:t>
+      </w:r>
+      <w:r>
+        <w:rPr>
+          <w:bCs/>
+          <w:b/>
+        </w:rPr>
+        <w:t xml:space="preserve">TABLE</w:t>
+      </w:r>
+      <w:r>
+        <w:t xml:space="preserve"> </w:t>
+      </w:r>
+      <w:r>
+        <w:rPr>
+          <w:iCs/>
+          <w:i/>
+        </w:rPr>
+        <w:t xml:space="preserve">nome_tabela</w:t>
+      </w:r>
+      <w:r>
+        <w:t xml:space="preserve">(</w:t>
+      </w:r>
+      <w:r>
+        <w:br/>
+      </w:r>
+      <w:r>
+        <w:rPr>
+          <w:iCs/>
+          <w:i/>
+        </w:rPr>
+        <w:t xml:space="preserve">campo</w:t>
+      </w:r>
+      <w:r>
+        <w:t xml:space="preserve"> </w:t>
+      </w:r>
+      <w:r>
+        <w:rPr>
+          <w:iCs/>
+          <w:i/>
+        </w:rPr>
+        <w:t xml:space="preserve">tipo</w:t>
+      </w:r>
+      <w:r>
+        <w:br/>
+      </w:r>
+      <w:r>
+        <w:t xml:space="preserve">)</w:t>
+      </w:r>
+      <w:r>
+        <w:br/>
+      </w:r>
+      <w:r>
+        <w:rPr>
+          <w:bCs/>
+          <w:b/>
+        </w:rPr>
+        <w:t xml:space="preserve">GO</w:t>
+      </w:r>
+      <w:r>
+        <w:br/>
+      </w:r>
+    </w:p>
+    <w:p>
       <w:r>
         <w:br w:type="page"/>
       </w:r>
@@ -1036,7 +1550,7 @@
     <w:bookmarkEnd w:id="31"/>
     <w:bookmarkEnd w:id="32"/>
     <w:bookmarkEnd w:id="33"/>
-    <w:bookmarkStart w:id="35" w:name="andamento-dos-estudos"/>
+    <w:bookmarkStart w:id="34" w:name="modulo-25---arquitetura-do-sql-server"/>
     <w:p>
       <w:pPr>
         <w:pStyle w:val="Heading1"/>
@@ -1051,10 +1565,44 @@
         <w:tab/>
       </w:r>
       <w:r>
+        <w:t xml:space="preserve">Modulo 25 - Arquitetura do</w:t>
+      </w:r>
+      <w:r>
+        <w:t xml:space="preserve"> </w:t>
+      </w:r>
+      <w:r>
+        <w:rPr>
+          <w:bCs/>
+          <w:b/>
+        </w:rPr>
+        <w:t xml:space="preserve">SQL Server</w:t>
+      </w:r>
+    </w:p>
+    <w:p>
+      <w:r>
+        <w:br w:type="page"/>
+      </w:r>
+    </w:p>
+    <w:bookmarkEnd w:id="34"/>
+    <w:bookmarkStart w:id="36" w:name="andamento-dos-estudos"/>
+    <w:p>
+      <w:pPr>
+        <w:pStyle w:val="Heading1"/>
+      </w:pPr>
+      <w:r>
+        <w:rPr>
+          <w:rStyle w:val="SectionNumber"/>
+        </w:rPr>
+        <w:t xml:space="preserve">5</w:t>
+      </w:r>
+      <w:r>
+        <w:tab/>
+      </w:r>
+      <w:r>
         <w:t xml:space="preserve">Andamento dos Estudos</w:t>
       </w:r>
     </w:p>
-    <w:bookmarkStart w:id="34" w:name="assunto-em-andamento"/>
+    <w:bookmarkStart w:id="35" w:name="assunto-em-andamento"/>
     <w:p>
       <w:pPr>
         <w:pStyle w:val="Heading2"/>
@@ -1063,7 +1611,7 @@
         <w:rPr>
           <w:rStyle w:val="SectionNumber"/>
         </w:rPr>
-        <w:t xml:space="preserve">4.1</w:t>
+        <w:t xml:space="preserve">5.1</w:t>
       </w:r>
       <w:r>
         <w:tab/>
@@ -1077,14 +1625,14 @@
         <w:pStyle w:val="FirstParagraph"/>
       </w:pPr>
       <w:r>
-        <w:t xml:space="preserve">Atualmente estou estudando Módulo 24.</w:t>
-      </w:r>
-      <w:r>
-        <w:br/>
-      </w:r>
-    </w:p>
-    <w:bookmarkEnd w:id="34"/>
+        <w:t xml:space="preserve">Atualmente estou estudando Módulo 25.</w:t>
+      </w:r>
+      <w:r>
+        <w:br/>
+      </w:r>
+    </w:p>
     <w:bookmarkEnd w:id="35"/>
+    <w:bookmarkEnd w:id="36"/>
     <w:sectPr/>
   </w:body>
 </w:document>
@@ -1307,6 +1855,18 @@
     <w:abstractNumId w:val="991"/>
   </w:num>
   <w:num w:numId="1013">
+    <w:abstractNumId w:val="991"/>
+  </w:num>
+  <w:num w:numId="1014">
+    <w:abstractNumId w:val="991"/>
+  </w:num>
+  <w:num w:numId="1015">
+    <w:abstractNumId w:val="991"/>
+  </w:num>
+  <w:num w:numId="1016">
+    <w:abstractNumId w:val="991"/>
+  </w:num>
+  <w:num w:numId="1017">
     <w:abstractNumId w:val="991"/>
   </w:num>
 </w:numbering>

</xml_diff>

<commit_message>
atualização 18/5/22 - ERRO
</commit_message>
<xml_diff>
--- a/Readme.docx
+++ b/Readme.docx
@@ -55,7 +55,7 @@
         <w:pStyle w:val="Date"/>
       </w:pPr>
       <w:r>
-        <w:t xml:space="preserve">2022-05-17</w:t>
+        <w:t xml:space="preserve">2022-05-18</w:t>
       </w:r>
     </w:p>
     <w:sdt>
@@ -1550,7 +1550,7 @@
     <w:bookmarkEnd w:id="31"/>
     <w:bookmarkEnd w:id="32"/>
     <w:bookmarkEnd w:id="33"/>
-    <w:bookmarkStart w:id="37" w:name="modulo-25---arquitetura-do-sql-server"/>
+    <w:bookmarkStart w:id="38" w:name="modulo-25---arquitetura-do-sql-server"/>
     <w:p>
       <w:pPr>
         <w:pStyle w:val="Heading1"/>
@@ -1975,6 +1975,11 @@
         <w:br/>
       </w:r>
     </w:p>
+    <w:p>
+      <w:r>
+        <w:br w:type="page"/>
+      </w:r>
+    </w:p>
     <w:bookmarkEnd w:id="35"/>
     <w:bookmarkStart w:id="36" w:name="transaction---transação"/>
     <w:p>
@@ -1995,7 +2000,7 @@
           <w:bCs/>
           <w:b/>
         </w:rPr>
-        <w:t xml:space="preserve">Transaction</w:t>
+        <w:t xml:space="preserve">TRANSACTION</w:t>
       </w:r>
       <w:r>
         <w:t xml:space="preserve"> </w:t>
@@ -2010,7 +2015,6 @@
           <w:ilvl w:val="0"/>
           <w:numId w:val="1023"/>
         </w:numPr>
-        <w:pStyle w:val="Compact"/>
       </w:pPr>
       <w:r>
         <w:t xml:space="preserve">É uma instrução que só executa as instruções dentro dela, no caso (</w:t>
@@ -2061,7 +2065,6 @@
           <w:ilvl w:val="0"/>
           <w:numId w:val="1023"/>
         </w:numPr>
-        <w:pStyle w:val="Compact"/>
       </w:pPr>
       <w:r>
         <w:t xml:space="preserve">Caso alguma instrução dentro dela dê ERRO, tudo é desfeito.</w:t>
@@ -2076,7 +2079,6 @@
           <w:ilvl w:val="0"/>
           <w:numId w:val="1023"/>
         </w:numPr>
-        <w:pStyle w:val="Compact"/>
       </w:pPr>
       <w:r>
         <w:t xml:space="preserve">Muito util para fazer operações de transação financeira entre contas.</w:t>
@@ -2136,7 +2138,6 @@
           <w:ilvl w:val="0"/>
           <w:numId w:val="1023"/>
         </w:numPr>
-        <w:pStyle w:val="Compact"/>
       </w:pPr>
       <w:r>
         <w:rPr>
@@ -2215,7 +2216,6 @@
           <w:ilvl w:val="0"/>
           <w:numId w:val="1023"/>
         </w:numPr>
-        <w:pStyle w:val="Compact"/>
       </w:pPr>
       <w:r>
         <w:t xml:space="preserve">Sintaxe:</w:t>
@@ -2317,13 +2317,404 @@
       </w:r>
     </w:p>
     <w:p>
+      <w:pPr>
+        <w:numPr>
+          <w:ilvl w:val="0"/>
+          <w:numId w:val="1023"/>
+        </w:numPr>
+      </w:pPr>
+      <w:r>
+        <w:t xml:space="preserve">Observação: Pode usar</w:t>
+      </w:r>
+      <w:r>
+        <w:t xml:space="preserve"> </w:t>
+      </w:r>
+      <w:r>
+        <w:rPr>
+          <w:bCs/>
+          <w:b/>
+        </w:rPr>
+        <w:t xml:space="preserve">BEGIN</w:t>
+      </w:r>
+      <w:r>
+        <w:t xml:space="preserve"> </w:t>
+      </w:r>
+      <w:r>
+        <w:rPr>
+          <w:bCs/>
+          <w:b/>
+        </w:rPr>
+        <w:t xml:space="preserve">TRANSACTION</w:t>
+      </w:r>
+      <w:r>
+        <w:t xml:space="preserve"> </w:t>
+      </w:r>
+      <w:r>
+        <w:t xml:space="preserve">ou apenas</w:t>
+      </w:r>
+      <w:r>
+        <w:t xml:space="preserve"> </w:t>
+      </w:r>
+      <w:r>
+        <w:rPr>
+          <w:bCs/>
+          <w:b/>
+        </w:rPr>
+        <w:t xml:space="preserve">BEGIN</w:t>
+      </w:r>
+      <w:r>
+        <w:t xml:space="preserve">.</w:t>
+      </w:r>
+      <w:r>
+        <w:br/>
+      </w:r>
+    </w:p>
+    <w:bookmarkEnd w:id="36"/>
+    <w:bookmarkStart w:id="37" w:name="função-erro"/>
+    <w:p>
+      <w:pPr>
+        <w:pStyle w:val="Heading2"/>
+      </w:pPr>
+      <w:r>
+        <w:rPr>
+          <w:rStyle w:val="SectionNumber"/>
+        </w:rPr>
+        <w:t xml:space="preserve">4.4</w:t>
+      </w:r>
+      <w:r>
+        <w:tab/>
+      </w:r>
+      <w:r>
+        <w:t xml:space="preserve">Função</w:t>
+      </w:r>
+      <w:r>
+        <w:t xml:space="preserve"> </w:t>
+      </w:r>
+      <w:r>
+        <w:rPr>
+          <w:bCs/>
+          <w:b/>
+        </w:rPr>
+        <w:t xml:space="preserve">ERRO</w:t>
+      </w:r>
+    </w:p>
+    <w:p>
+      <w:pPr>
+        <w:numPr>
+          <w:ilvl w:val="0"/>
+          <w:numId w:val="1026"/>
+        </w:numPr>
+      </w:pPr>
+      <w:r>
+        <w:t xml:space="preserve">No</w:t>
+      </w:r>
+      <w:r>
+        <w:t xml:space="preserve"> </w:t>
+      </w:r>
+      <w:r>
+        <w:rPr>
+          <w:bCs/>
+          <w:b/>
+        </w:rPr>
+        <w:t xml:space="preserve">SQL Server</w:t>
+      </w:r>
+      <w:r>
+        <w:t xml:space="preserve"> </w:t>
+      </w:r>
+      <w:r>
+        <w:t xml:space="preserve">temos uma função de sistema que faz a endentificação de um erro dentro de uma transação chamada de</w:t>
+      </w:r>
+      <w:r>
+        <w:t xml:space="preserve"> </w:t>
+      </w:r>
+      <w:r>
+        <w:t xml:space="preserve">‘</w:t>
+      </w:r>
+      <w:r>
+        <w:rPr>
+          <w:bCs/>
+          <w:b/>
+        </w:rPr>
+        <w:t xml:space="preserve">@@ERROR</w:t>
+      </w:r>
+      <w:r>
+        <w:t xml:space="preserve">’</w:t>
+      </w:r>
+      <w:r>
+        <w:t xml:space="preserve"> </w:t>
+      </w:r>
+      <w:r>
+        <w:t xml:space="preserve">função essa que por padrão recebe o valor 0 (zero) caso não ocorra nem um erro , no caso de algum erro ela assume o valor 1 (um).</w:t>
+      </w:r>
+      <w:r>
+        <w:br/>
+      </w:r>
+    </w:p>
+    <w:p>
+      <w:pPr>
+        <w:numPr>
+          <w:ilvl w:val="0"/>
+          <w:numId w:val="1026"/>
+        </w:numPr>
+      </w:pPr>
+      <w:r>
+        <w:t xml:space="preserve">Uso da função</w:t>
+      </w:r>
+      <w:r>
+        <w:t xml:space="preserve"> </w:t>
+      </w:r>
+      <w:r>
+        <w:t xml:space="preserve">‘</w:t>
+      </w:r>
+      <w:r>
+        <w:rPr>
+          <w:bCs/>
+          <w:b/>
+        </w:rPr>
+        <w:t xml:space="preserve">@@ERROR</w:t>
+      </w:r>
+      <w:r>
+        <w:t xml:space="preserve">’</w:t>
+      </w:r>
+      <w:r>
+        <w:t xml:space="preserve"> </w:t>
+      </w:r>
+      <w:r>
+        <w:t xml:space="preserve">dentro de um</w:t>
+      </w:r>
+      <w:r>
+        <w:t xml:space="preserve"> </w:t>
+      </w:r>
+      <w:r>
+        <w:rPr>
+          <w:bCs/>
+          <w:b/>
+        </w:rPr>
+        <w:t xml:space="preserve">IF</w:t>
+      </w:r>
+      <w:r>
+        <w:t xml:space="preserve">, para determinar uma</w:t>
+      </w:r>
+      <w:r>
+        <w:t xml:space="preserve"> </w:t>
+      </w:r>
+      <w:r>
+        <w:rPr>
+          <w:iCs/>
+          <w:i/>
+        </w:rPr>
+        <w:t xml:space="preserve">transação</w:t>
+      </w:r>
+      <w:r>
+        <w:t xml:space="preserve"> </w:t>
+      </w:r>
+      <w:r>
+        <w:t xml:space="preserve">(</w:t>
+      </w:r>
+      <w:r>
+        <w:rPr>
+          <w:bCs/>
+          <w:b/>
+        </w:rPr>
+        <w:t xml:space="preserve">TRANSACTION</w:t>
+      </w:r>
+      <w:r>
+        <w:t xml:space="preserve">) pode se mostrar uma boa solução.</w:t>
+      </w:r>
+      <w:r>
+        <w:br/>
+      </w:r>
+    </w:p>
+    <w:p>
+      <w:pPr>
+        <w:numPr>
+          <w:ilvl w:val="0"/>
+          <w:numId w:val="1026"/>
+        </w:numPr>
+      </w:pPr>
+      <w:r>
+        <w:t xml:space="preserve">Sintaxe:</w:t>
+      </w:r>
+      <w:r>
+        <w:br/>
+      </w:r>
+      <w:r>
+        <w:rPr>
+          <w:bCs/>
+          <w:b/>
+        </w:rPr>
+        <w:t xml:space="preserve">BEGIN</w:t>
+      </w:r>
+      <w:r>
+        <w:t xml:space="preserve"> </w:t>
+      </w:r>
+      <w:r>
+        <w:rPr>
+          <w:bCs/>
+          <w:b/>
+        </w:rPr>
+        <w:t xml:space="preserve">TRANSACTION</w:t>
+      </w:r>
+      <w:r>
+        <w:br/>
+      </w:r>
+      <w:r>
+        <w:rPr>
+          <w:bCs/>
+          <w:b/>
+        </w:rPr>
+        <w:t xml:space="preserve">UPDATE</w:t>
+      </w:r>
+      <w:r>
+        <w:t xml:space="preserve"> </w:t>
+      </w:r>
+      <w:r>
+        <w:rPr>
+          <w:bCs/>
+          <w:b/>
+        </w:rPr>
+        <w:t xml:space="preserve">FROM</w:t>
+      </w:r>
+      <w:r>
+        <w:t xml:space="preserve"> </w:t>
+      </w:r>
+      <w:r>
+        <w:rPr>
+          <w:iCs/>
+          <w:i/>
+        </w:rPr>
+        <w:t xml:space="preserve">tabela</w:t>
+      </w:r>
+      <w:r>
+        <w:br/>
+      </w:r>
+      <w:r>
+        <w:rPr>
+          <w:bCs/>
+          <w:b/>
+        </w:rPr>
+        <w:t xml:space="preserve">SET</w:t>
+      </w:r>
+      <w:r>
+        <w:t xml:space="preserve"> </w:t>
+      </w:r>
+      <w:r>
+        <w:rPr>
+          <w:iCs/>
+          <w:i/>
+        </w:rPr>
+        <w:t xml:space="preserve">campo_1</w:t>
+      </w:r>
+      <w:r>
+        <w:t xml:space="preserve"> </w:t>
+      </w:r>
+      <w:r>
+        <w:t xml:space="preserve">= 10.000</w:t>
+      </w:r>
+      <w:r>
+        <w:br/>
+      </w:r>
+      <w:r>
+        <w:rPr>
+          <w:bCs/>
+          <w:b/>
+        </w:rPr>
+        <w:t xml:space="preserve">WHERE</w:t>
+      </w:r>
+      <w:r>
+        <w:t xml:space="preserve"> </w:t>
+      </w:r>
+      <w:r>
+        <w:rPr>
+          <w:iCs/>
+          <w:i/>
+        </w:rPr>
+        <w:t xml:space="preserve">campo_1</w:t>
+      </w:r>
+      <w:r>
+        <w:t xml:space="preserve"> </w:t>
+      </w:r>
+      <w:r>
+        <w:t xml:space="preserve">&lt; 50</w:t>
+      </w:r>
+      <w:r>
+        <w:br/>
+      </w:r>
+      <w:r>
+        <w:rPr>
+          <w:bCs/>
+          <w:b/>
+        </w:rPr>
+        <w:t xml:space="preserve">IF</w:t>
+      </w:r>
+      <w:r>
+        <w:t xml:space="preserve"> </w:t>
+      </w:r>
+      <w:r>
+        <w:rPr>
+          <w:bCs/>
+          <w:b/>
+        </w:rPr>
+        <w:t xml:space="preserve">@@ERROR</w:t>
+      </w:r>
+      <w:r>
+        <w:t xml:space="preserve"> </w:t>
+      </w:r>
+      <w:r>
+        <w:t xml:space="preserve">= 0</w:t>
+      </w:r>
+      <w:r>
+        <w:br/>
+      </w:r>
+      <w:r>
+        <w:rPr>
+          <w:bCs/>
+          <w:b/>
+        </w:rPr>
+        <w:t xml:space="preserve">COMMIT</w:t>
+      </w:r>
+      <w:r>
+        <w:br/>
+      </w:r>
+      <w:r>
+        <w:rPr>
+          <w:bCs/>
+          <w:b/>
+        </w:rPr>
+        <w:t xml:space="preserve">ELSE</w:t>
+      </w:r>
+      <w:r>
+        <w:br/>
+      </w:r>
+      <w:r>
+        <w:rPr>
+          <w:bCs/>
+          <w:b/>
+        </w:rPr>
+        <w:t xml:space="preserve">ROLLBACK</w:t>
+      </w:r>
+      <w:r>
+        <w:br/>
+      </w:r>
+      <w:r>
+        <w:rPr>
+          <w:bCs/>
+          <w:b/>
+        </w:rPr>
+        <w:t xml:space="preserve">END</w:t>
+      </w:r>
+      <w:r>
+        <w:br/>
+      </w:r>
+    </w:p>
+    <w:p>
       <w:r>
         <w:br w:type="page"/>
       </w:r>
     </w:p>
-    <w:bookmarkEnd w:id="36"/>
     <w:bookmarkEnd w:id="37"/>
-    <w:bookmarkStart w:id="39" w:name="andamento-dos-estudos"/>
+    <w:bookmarkEnd w:id="38"/>
+    <w:bookmarkStart w:id="40" w:name="andamento-dos-estudos"/>
     <w:p>
       <w:pPr>
         <w:pStyle w:val="Heading1"/>
@@ -2341,7 +2732,7 @@
         <w:t xml:space="preserve">Andamento dos Estudos</w:t>
       </w:r>
     </w:p>
-    <w:bookmarkStart w:id="38" w:name="assunto-em-andamento"/>
+    <w:bookmarkStart w:id="39" w:name="assunto-em-andamento"/>
     <w:p>
       <w:pPr>
         <w:pStyle w:val="Heading2"/>
@@ -2370,8 +2761,8 @@
         <w:br/>
       </w:r>
     </w:p>
-    <w:bookmarkEnd w:id="38"/>
     <w:bookmarkEnd w:id="39"/>
+    <w:bookmarkEnd w:id="40"/>
     <w:sectPr/>
   </w:body>
 </w:document>
@@ -2630,6 +3021,9 @@
     <w:abstractNumId w:val="991"/>
   </w:num>
   <w:num w:numId="1025">
+    <w:abstractNumId w:val="991"/>
+  </w:num>
+  <w:num w:numId="1026">
     <w:abstractNumId w:val="991"/>
   </w:num>
 </w:numbering>

</xml_diff>

<commit_message>
atualização 23/5/22 - nova consulta e SSMS
</commit_message>
<xml_diff>
--- a/Readme.docx
+++ b/Readme.docx
@@ -55,7 +55,7 @@
         <w:pStyle w:val="Date"/>
       </w:pPr>
       <w:r>
-        <w:t xml:space="preserve">2022-05-18</w:t>
+        <w:t xml:space="preserve">2022-05-23</w:t>
       </w:r>
     </w:p>
     <w:sdt>
@@ -166,7 +166,7 @@
       </w:r>
     </w:p>
     <w:bookmarkEnd w:id="21"/>
-    <w:bookmarkStart w:id="33" w:name="modulo-24---instalação-e-delimitador-go"/>
+    <w:bookmarkStart w:id="34" w:name="modulo-24---instalação-e-delimitador-go"/>
     <w:p>
       <w:pPr>
         <w:pStyle w:val="Heading1"/>
@@ -752,7 +752,7 @@
       </w:r>
     </w:p>
     <w:bookmarkEnd w:id="28"/>
-    <w:bookmarkStart w:id="32" w:name="Xbecc28131d83ce29707bd1c1e323f0f9b885cac"/>
+    <w:bookmarkStart w:id="33" w:name="Xbecc28131d83ce29707bd1c1e323f0f9b885cac"/>
     <w:p>
       <w:pPr>
         <w:pStyle w:val="Heading2"/>
@@ -906,7 +906,7 @@
         </w:numPr>
       </w:pPr>
       <w:r>
-        <w:t xml:space="preserve">As duas formas recomendadas de escrever os script’s são:</w:t>
+        <w:t xml:space="preserve">As três formas recomendadas de escrever os script’s são:</w:t>
       </w:r>
     </w:p>
     <w:p>
@@ -921,13 +921,29 @@
           <w:bCs/>
           <w:b/>
         </w:rPr>
-        <w:t xml:space="preserve">Azure</w:t>
-      </w:r>
-      <w:r>
-        <w:br/>
-      </w:r>
-      <w:r>
-        <w:t xml:space="preserve">É um gerenciador de banco de dados e oferece ferramentas para o melhor entendimento e programação de um script</w:t>
+        <w:t xml:space="preserve">SQL server Management Studio</w:t>
+      </w:r>
+      <w:r>
+        <w:t xml:space="preserve"> </w:t>
+      </w:r>
+      <w:r>
+        <w:t xml:space="preserve">(</w:t>
+      </w:r>
+      <w:r>
+        <w:rPr>
+          <w:bCs/>
+          <w:b/>
+        </w:rPr>
+        <w:t xml:space="preserve">SSMS</w:t>
+      </w:r>
+      <w:r>
+        <w:t xml:space="preserve">)</w:t>
+      </w:r>
+      <w:r>
+        <w:br/>
+      </w:r>
+      <w:r>
+        <w:t xml:space="preserve">É um gerenciador de bancos de dados oferecidos pela microsoft, ótimo para gerenciar e trabalhar com banco de dados e arquivos</w:t>
       </w:r>
       <w:r>
         <w:t xml:space="preserve"> </w:t>
@@ -956,6 +972,45 @@
         </w:numPr>
       </w:pPr>
       <w:r>
+        <w:rPr>
+          <w:bCs/>
+          <w:b/>
+        </w:rPr>
+        <w:t xml:space="preserve">Azure</w:t>
+      </w:r>
+      <w:r>
+        <w:br/>
+      </w:r>
+      <w:r>
+        <w:t xml:space="preserve">É um gerenciador de banco de dados e oferece ferramentas para o melhor entendimento e programação de um script</w:t>
+      </w:r>
+      <w:r>
+        <w:t xml:space="preserve"> </w:t>
+      </w:r>
+      <w:r>
+        <w:t xml:space="preserve">“</w:t>
+      </w:r>
+      <w:r>
+        <w:t xml:space="preserve">.sql</w:t>
+      </w:r>
+      <w:r>
+        <w:t xml:space="preserve">”</w:t>
+      </w:r>
+      <w:r>
+        <w:t xml:space="preserve">.</w:t>
+      </w:r>
+      <w:r>
+        <w:br/>
+      </w:r>
+    </w:p>
+    <w:p>
+      <w:pPr>
+        <w:numPr>
+          <w:ilvl w:val="1"/>
+          <w:numId w:val="1013"/>
+        </w:numPr>
+      </w:pPr>
+      <w:r>
         <w:t xml:space="preserve">Num arquivo de texto</w:t>
       </w:r>
       <w:r>
@@ -1006,7 +1061,7 @@
       </w:r>
     </w:p>
     <w:bookmarkEnd w:id="30"/>
-    <w:bookmarkStart w:id="31" w:name="uso-do-delimitador-go"/>
+    <w:bookmarkStart w:id="31" w:name="abrindo-uma-nova-consulta"/>
     <w:p>
       <w:pPr>
         <w:pStyle w:val="Heading3"/>
@@ -1021,17 +1076,19 @@
         <w:tab/>
       </w:r>
       <w:r>
-        <w:t xml:space="preserve">Uso do delimitador</w:t>
-      </w:r>
-      <w:r>
-        <w:t xml:space="preserve"> </w:t>
-      </w:r>
-      <w:r>
-        <w:rPr>
-          <w:bCs/>
-          <w:b/>
-        </w:rPr>
-        <w:t xml:space="preserve">GO</w:t>
+        <w:t xml:space="preserve">Abrindo uma</w:t>
+      </w:r>
+      <w:r>
+        <w:t xml:space="preserve"> </w:t>
+      </w:r>
+      <w:r>
+        <w:t xml:space="preserve">“</w:t>
+      </w:r>
+      <w:r>
+        <w:t xml:space="preserve">nova consulta</w:t>
+      </w:r>
+      <w:r>
+        <w:t xml:space="preserve">”</w:t>
       </w:r>
     </w:p>
     <w:p>
@@ -1043,39 +1100,53 @@
         <w:pStyle w:val="Compact"/>
       </w:pPr>
       <w:r>
-        <w:t xml:space="preserve">O</w:t>
-      </w:r>
-      <w:r>
-        <w:t xml:space="preserve"> </w:t>
-      </w:r>
-      <w:r>
-        <w:rPr>
-          <w:bCs/>
-          <w:b/>
-        </w:rPr>
-        <w:t xml:space="preserve">AZURE</w:t>
-      </w:r>
-      <w:r>
-        <w:t xml:space="preserve"> </w:t>
-      </w:r>
-      <w:r>
-        <w:t xml:space="preserve">e o</w:t>
-      </w:r>
-      <w:r>
-        <w:t xml:space="preserve"> </w:t>
-      </w:r>
-      <w:r>
-        <w:rPr>
-          <w:bCs/>
-          <w:b/>
-        </w:rPr>
-        <w:t xml:space="preserve">SQL Server</w:t>
-      </w:r>
-      <w:r>
-        <w:t xml:space="preserve"> </w:t>
-      </w:r>
-      <w:r>
-        <w:t xml:space="preserve">funcionam da seguinte forma com seus script’s:</w:t>
+        <w:t xml:space="preserve">Para começar a escrever um script no</w:t>
+      </w:r>
+      <w:r>
+        <w:t xml:space="preserve"> </w:t>
+      </w:r>
+      <w:r>
+        <w:rPr>
+          <w:bCs/>
+          <w:b/>
+        </w:rPr>
+        <w:t xml:space="preserve">SSMS</w:t>
+      </w:r>
+      <w:r>
+        <w:t xml:space="preserve"> </w:t>
+      </w:r>
+      <w:r>
+        <w:t xml:space="preserve">é necessario iniciar uma</w:t>
+      </w:r>
+      <w:r>
+        <w:t xml:space="preserve"> </w:t>
+      </w:r>
+      <w:r>
+        <w:t xml:space="preserve">“</w:t>
+      </w:r>
+      <w:r>
+        <w:t xml:space="preserve">nova consulta</w:t>
+      </w:r>
+      <w:r>
+        <w:t xml:space="preserve">”</w:t>
+      </w:r>
+      <w:r>
+        <w:t xml:space="preserve">, abrir uma pagina que serve para escrever os comandos SQL.</w:t>
+      </w:r>
+      <w:r>
+        <w:br/>
+      </w:r>
+    </w:p>
+    <w:p>
+      <w:pPr>
+        <w:numPr>
+          <w:ilvl w:val="0"/>
+          <w:numId w:val="1014"/>
+        </w:numPr>
+        <w:pStyle w:val="Compact"/>
+      </w:pPr>
+      <w:r>
+        <w:t xml:space="preserve">As duas formas de iniciar essa pagina são:</w:t>
       </w:r>
       <w:r>
         <w:br/>
@@ -1090,6 +1161,122 @@
         <w:pStyle w:val="Compact"/>
       </w:pPr>
       <w:r>
+        <w:t xml:space="preserve">Clickar em nova consulta, parte superior da pagina.</w:t>
+      </w:r>
+      <w:r>
+        <w:br/>
+      </w:r>
+    </w:p>
+    <w:p>
+      <w:pPr>
+        <w:numPr>
+          <w:ilvl w:val="1"/>
+          <w:numId w:val="1015"/>
+        </w:numPr>
+        <w:pStyle w:val="Compact"/>
+      </w:pPr>
+      <w:r>
+        <w:t xml:space="preserve">Atalho</w:t>
+      </w:r>
+      <w:r>
+        <w:t xml:space="preserve"> </w:t>
+      </w:r>
+      <w:r>
+        <w:rPr>
+          <w:bCs/>
+          <w:b/>
+        </w:rPr>
+        <w:t xml:space="preserve">CRTL</w:t>
+      </w:r>
+      <w:r>
+        <w:t xml:space="preserve"> </w:t>
+      </w:r>
+      <w:r>
+        <w:t xml:space="preserve">+</w:t>
+      </w:r>
+      <w:r>
+        <w:t xml:space="preserve"> </w:t>
+      </w:r>
+      <w:r>
+        <w:rPr>
+          <w:bCs/>
+          <w:b/>
+        </w:rPr>
+        <w:t xml:space="preserve">N</w:t>
+      </w:r>
+      <w:r>
+        <w:br/>
+      </w:r>
+    </w:p>
+    <w:bookmarkEnd w:id="31"/>
+    <w:bookmarkStart w:id="32" w:name="uso-do-delimitador-go"/>
+    <w:p>
+      <w:pPr>
+        <w:pStyle w:val="Heading3"/>
+      </w:pPr>
+      <w:r>
+        <w:rPr>
+          <w:rStyle w:val="SectionNumber"/>
+        </w:rPr>
+        <w:t xml:space="preserve">3.4.4</w:t>
+      </w:r>
+      <w:r>
+        <w:tab/>
+      </w:r>
+      <w:r>
+        <w:t xml:space="preserve">Uso do delimitador</w:t>
+      </w:r>
+      <w:r>
+        <w:t xml:space="preserve"> </w:t>
+      </w:r>
+      <w:r>
+        <w:rPr>
+          <w:bCs/>
+          <w:b/>
+        </w:rPr>
+        <w:t xml:space="preserve">GO</w:t>
+      </w:r>
+    </w:p>
+    <w:p>
+      <w:pPr>
+        <w:numPr>
+          <w:ilvl w:val="0"/>
+          <w:numId w:val="1016"/>
+        </w:numPr>
+        <w:pStyle w:val="Compact"/>
+      </w:pPr>
+      <w:r>
+        <w:t xml:space="preserve">O</w:t>
+      </w:r>
+      <w:r>
+        <w:t xml:space="preserve"> </w:t>
+      </w:r>
+      <w:r>
+        <w:rPr>
+          <w:bCs/>
+          <w:b/>
+        </w:rPr>
+        <w:t xml:space="preserve">SQL Server</w:t>
+      </w:r>
+      <w:r>
+        <w:t xml:space="preserve"> </w:t>
+      </w:r>
+      <w:r>
+        <w:t xml:space="preserve">funciona da seguinte forma com seus script’s:</w:t>
+      </w:r>
+      <w:r>
+        <w:br/>
+      </w:r>
+    </w:p>
+    <w:p>
+      <w:pPr>
+        <w:numPr>
+          <w:ilvl w:val="1"/>
+          <w:numId w:val="1017"/>
+        </w:numPr>
+        <w:pStyle w:val="Compact"/>
+      </w:pPr>
+      <w:r>
         <w:t xml:space="preserve">Não precisa do delimitador para compilar o código,</w:t>
       </w:r>
       <w:r>
@@ -1113,7 +1300,7 @@
       <w:pPr>
         <w:numPr>
           <w:ilvl w:val="1"/>
-          <w:numId w:val="1015"/>
+          <w:numId w:val="1017"/>
         </w:numPr>
         <w:pStyle w:val="Compact"/>
       </w:pPr>
@@ -1157,7 +1344,7 @@
       <w:pPr>
         <w:numPr>
           <w:ilvl w:val="1"/>
-          <w:numId w:val="1015"/>
+          <w:numId w:val="1017"/>
         </w:numPr>
         <w:pStyle w:val="Compact"/>
       </w:pPr>
@@ -1172,7 +1359,7 @@
       <w:pPr>
         <w:numPr>
           <w:ilvl w:val="1"/>
-          <w:numId w:val="1015"/>
+          <w:numId w:val="1017"/>
         </w:numPr>
         <w:pStyle w:val="Compact"/>
       </w:pPr>
@@ -1203,7 +1390,7 @@
       <w:pPr>
         <w:numPr>
           <w:ilvl w:val="0"/>
-          <w:numId w:val="1014"/>
+          <w:numId w:val="1016"/>
         </w:numPr>
         <w:pStyle w:val="Compact"/>
       </w:pPr>
@@ -1228,7 +1415,7 @@
       <w:pPr>
         <w:numPr>
           <w:ilvl w:val="1"/>
-          <w:numId w:val="1016"/>
+          <w:numId w:val="1018"/>
         </w:numPr>
         <w:pStyle w:val="Compact"/>
       </w:pPr>
@@ -1243,7 +1430,7 @@
       <w:pPr>
         <w:numPr>
           <w:ilvl w:val="1"/>
-          <w:numId w:val="1016"/>
+          <w:numId w:val="1018"/>
         </w:numPr>
         <w:pStyle w:val="Compact"/>
       </w:pPr>
@@ -1274,7 +1461,7 @@
       <w:pPr>
         <w:numPr>
           <w:ilvl w:val="1"/>
-          <w:numId w:val="1016"/>
+          <w:numId w:val="1018"/>
         </w:numPr>
         <w:pStyle w:val="Compact"/>
       </w:pPr>
@@ -1315,7 +1502,7 @@
       <w:pPr>
         <w:numPr>
           <w:ilvl w:val="0"/>
-          <w:numId w:val="1014"/>
+          <w:numId w:val="1016"/>
         </w:numPr>
         <w:pStyle w:val="Compact"/>
       </w:pPr>
@@ -1330,7 +1517,7 @@
       <w:pPr>
         <w:numPr>
           <w:ilvl w:val="1"/>
-          <w:numId w:val="1017"/>
+          <w:numId w:val="1019"/>
         </w:numPr>
         <w:pStyle w:val="Compact"/>
       </w:pPr>
@@ -1361,7 +1548,7 @@
       <w:pPr>
         <w:numPr>
           <w:ilvl w:val="1"/>
-          <w:numId w:val="1017"/>
+          <w:numId w:val="1019"/>
         </w:numPr>
         <w:pStyle w:val="Compact"/>
       </w:pPr>
@@ -1392,7 +1579,7 @@
       <w:pPr>
         <w:numPr>
           <w:ilvl w:val="1"/>
-          <w:numId w:val="1017"/>
+          <w:numId w:val="1019"/>
         </w:numPr>
         <w:pStyle w:val="Compact"/>
       </w:pPr>
@@ -1547,10 +1734,10 @@
         <w:br w:type="page"/>
       </w:r>
     </w:p>
-    <w:bookmarkEnd w:id="31"/>
     <w:bookmarkEnd w:id="32"/>
     <w:bookmarkEnd w:id="33"/>
-    <w:bookmarkStart w:id="38" w:name="modulo-25---arquitetura-do-sql-server"/>
+    <w:bookmarkEnd w:id="34"/>
+    <w:bookmarkStart w:id="39" w:name="modulo-25---arquitetura-do-sql-server"/>
     <w:p>
       <w:pPr>
         <w:pStyle w:val="Heading1"/>
@@ -1578,7 +1765,7 @@
         <w:t xml:space="preserve">SQL Server</w:t>
       </w:r>
     </w:p>
-    <w:bookmarkStart w:id="34" w:name="arquitetura-do-sql-server-na-maquina"/>
+    <w:bookmarkStart w:id="35" w:name="arquitetura-do-sql-server-na-maquina"/>
     <w:p>
       <w:pPr>
         <w:pStyle w:val="Heading2"/>
@@ -1616,7 +1803,7 @@
       <w:pPr>
         <w:numPr>
           <w:ilvl w:val="0"/>
-          <w:numId w:val="1018"/>
+          <w:numId w:val="1020"/>
         </w:numPr>
       </w:pPr>
       <w:r>
@@ -1642,7 +1829,7 @@
       <w:pPr>
         <w:numPr>
           <w:ilvl w:val="0"/>
-          <w:numId w:val="1018"/>
+          <w:numId w:val="1020"/>
         </w:numPr>
       </w:pPr>
       <w:r>
@@ -1664,8 +1851,8 @@
         <w:br/>
       </w:r>
     </w:p>
-    <w:bookmarkEnd w:id="34"/>
-    <w:bookmarkStart w:id="35" w:name="tipos-de-dados"/>
+    <w:bookmarkEnd w:id="35"/>
+    <w:bookmarkStart w:id="36" w:name="tipos-de-dados"/>
     <w:p>
       <w:pPr>
         <w:pStyle w:val="Heading2"/>
@@ -1687,7 +1874,7 @@
       <w:pPr>
         <w:numPr>
           <w:ilvl w:val="0"/>
-          <w:numId w:val="1019"/>
+          <w:numId w:val="1021"/>
         </w:numPr>
         <w:pStyle w:val="Compact"/>
       </w:pPr>
@@ -1722,7 +1909,7 @@
       <w:pPr>
         <w:numPr>
           <w:ilvl w:val="1"/>
-          <w:numId w:val="1020"/>
+          <w:numId w:val="1022"/>
         </w:numPr>
         <w:pStyle w:val="Compact"/>
       </w:pPr>
@@ -1737,7 +1924,7 @@
       <w:pPr>
         <w:numPr>
           <w:ilvl w:val="1"/>
-          <w:numId w:val="1020"/>
+          <w:numId w:val="1022"/>
         </w:numPr>
         <w:pStyle w:val="Compact"/>
       </w:pPr>
@@ -1752,7 +1939,7 @@
       <w:pPr>
         <w:numPr>
           <w:ilvl w:val="1"/>
-          <w:numId w:val="1020"/>
+          <w:numId w:val="1022"/>
         </w:numPr>
         <w:pStyle w:val="Compact"/>
       </w:pPr>
@@ -1767,7 +1954,7 @@
       <w:pPr>
         <w:numPr>
           <w:ilvl w:val="0"/>
-          <w:numId w:val="1019"/>
+          <w:numId w:val="1021"/>
         </w:numPr>
         <w:pStyle w:val="Compact"/>
       </w:pPr>
@@ -1802,94 +1989,94 @@
       <w:pPr>
         <w:numPr>
           <w:ilvl w:val="1"/>
+          <w:numId w:val="1023"/>
+        </w:numPr>
+        <w:pStyle w:val="Compact"/>
+      </w:pPr>
+      <w:r>
+        <w:t xml:space="preserve">Armazena log’s, transações, conjuntos de instruções.</w:t>
+      </w:r>
+      <w:r>
+        <w:br/>
+      </w:r>
+    </w:p>
+    <w:p>
+      <w:pPr>
+        <w:numPr>
+          <w:ilvl w:val="1"/>
+          <w:numId w:val="1023"/>
+        </w:numPr>
+        <w:pStyle w:val="Compact"/>
+      </w:pPr>
+      <w:r>
+        <w:t xml:space="preserve">Criação automatica pelo sistema.</w:t>
+      </w:r>
+      <w:r>
+        <w:br/>
+      </w:r>
+    </w:p>
+    <w:p>
+      <w:pPr>
+        <w:numPr>
+          <w:ilvl w:val="1"/>
+          <w:numId w:val="1023"/>
+        </w:numPr>
+        <w:pStyle w:val="Compact"/>
+      </w:pPr>
+      <w:r>
+        <w:t xml:space="preserve">É apagado quando explicitado (</w:t>
+      </w:r>
+      <w:r>
+        <w:rPr>
+          <w:bCs/>
+          <w:b/>
+        </w:rPr>
+        <w:t xml:space="preserve">BEGIN</w:t>
+      </w:r>
+      <w:r>
+        <w:t xml:space="preserve">) a transação, ao finalizada com</w:t>
+      </w:r>
+      <w:r>
+        <w:t xml:space="preserve"> </w:t>
+      </w:r>
+      <w:r>
+        <w:rPr>
+          <w:bCs/>
+          <w:b/>
+        </w:rPr>
+        <w:t xml:space="preserve">COMMIT</w:t>
+      </w:r>
+      <w:r>
+        <w:t xml:space="preserve"> </w:t>
+      </w:r>
+      <w:r>
+        <w:t xml:space="preserve">(confirmando a transação) ou</w:t>
+      </w:r>
+      <w:r>
+        <w:t xml:space="preserve"> </w:t>
+      </w:r>
+      <w:r>
+        <w:rPr>
+          <w:bCs/>
+          <w:b/>
+        </w:rPr>
+        <w:t xml:space="preserve">ROLLBACK</w:t>
+      </w:r>
+      <w:r>
+        <w:t xml:space="preserve"> </w:t>
+      </w:r>
+      <w:r>
+        <w:t xml:space="preserve">(desfazendo a transação).</w:t>
+      </w:r>
+      <w:r>
+        <w:br/>
+      </w:r>
+    </w:p>
+    <w:p>
+      <w:pPr>
+        <w:numPr>
+          <w:ilvl w:val="0"/>
           <w:numId w:val="1021"/>
-        </w:numPr>
-        <w:pStyle w:val="Compact"/>
-      </w:pPr>
-      <w:r>
-        <w:t xml:space="preserve">Armazena log’s, transações, conjuntos de instruções.</w:t>
-      </w:r>
-      <w:r>
-        <w:br/>
-      </w:r>
-    </w:p>
-    <w:p>
-      <w:pPr>
-        <w:numPr>
-          <w:ilvl w:val="1"/>
-          <w:numId w:val="1021"/>
-        </w:numPr>
-        <w:pStyle w:val="Compact"/>
-      </w:pPr>
-      <w:r>
-        <w:t xml:space="preserve">Criação automatica pelo sistema.</w:t>
-      </w:r>
-      <w:r>
-        <w:br/>
-      </w:r>
-    </w:p>
-    <w:p>
-      <w:pPr>
-        <w:numPr>
-          <w:ilvl w:val="1"/>
-          <w:numId w:val="1021"/>
-        </w:numPr>
-        <w:pStyle w:val="Compact"/>
-      </w:pPr>
-      <w:r>
-        <w:t xml:space="preserve">É apagado quando explicitado (</w:t>
-      </w:r>
-      <w:r>
-        <w:rPr>
-          <w:bCs/>
-          <w:b/>
-        </w:rPr>
-        <w:t xml:space="preserve">BEGIN</w:t>
-      </w:r>
-      <w:r>
-        <w:t xml:space="preserve">) a transação, ao finalizada com</w:t>
-      </w:r>
-      <w:r>
-        <w:t xml:space="preserve"> </w:t>
-      </w:r>
-      <w:r>
-        <w:rPr>
-          <w:bCs/>
-          <w:b/>
-        </w:rPr>
-        <w:t xml:space="preserve">COMMIT</w:t>
-      </w:r>
-      <w:r>
-        <w:t xml:space="preserve"> </w:t>
-      </w:r>
-      <w:r>
-        <w:t xml:space="preserve">(confirmando a transação) ou</w:t>
-      </w:r>
-      <w:r>
-        <w:t xml:space="preserve"> </w:t>
-      </w:r>
-      <w:r>
-        <w:rPr>
-          <w:bCs/>
-          <w:b/>
-        </w:rPr>
-        <w:t xml:space="preserve">ROLLBACK</w:t>
-      </w:r>
-      <w:r>
-        <w:t xml:space="preserve"> </w:t>
-      </w:r>
-      <w:r>
-        <w:t xml:space="preserve">(desfazendo a transação).</w:t>
-      </w:r>
-      <w:r>
-        <w:br/>
-      </w:r>
-    </w:p>
-    <w:p>
-      <w:pPr>
-        <w:numPr>
-          <w:ilvl w:val="0"/>
-          <w:numId w:val="1019"/>
         </w:numPr>
         <w:pStyle w:val="Compact"/>
       </w:pPr>
@@ -1924,7 +2111,7 @@
       <w:pPr>
         <w:numPr>
           <w:ilvl w:val="1"/>
-          <w:numId w:val="1022"/>
+          <w:numId w:val="1024"/>
         </w:numPr>
         <w:pStyle w:val="Compact"/>
       </w:pPr>
@@ -1939,7 +2126,7 @@
       <w:pPr>
         <w:numPr>
           <w:ilvl w:val="1"/>
-          <w:numId w:val="1022"/>
+          <w:numId w:val="1024"/>
         </w:numPr>
         <w:pStyle w:val="Compact"/>
       </w:pPr>
@@ -1954,7 +2141,7 @@
       <w:pPr>
         <w:numPr>
           <w:ilvl w:val="1"/>
-          <w:numId w:val="1022"/>
+          <w:numId w:val="1024"/>
         </w:numPr>
         <w:pStyle w:val="Compact"/>
       </w:pPr>
@@ -1980,8 +2167,8 @@
         <w:br w:type="page"/>
       </w:r>
     </w:p>
-    <w:bookmarkEnd w:id="35"/>
-    <w:bookmarkStart w:id="36" w:name="transaction---transação"/>
+    <w:bookmarkEnd w:id="36"/>
+    <w:bookmarkStart w:id="37" w:name="transaction---transação"/>
     <w:p>
       <w:pPr>
         <w:pStyle w:val="Heading2"/>
@@ -2013,7 +2200,7 @@
       <w:pPr>
         <w:numPr>
           <w:ilvl w:val="0"/>
-          <w:numId w:val="1023"/>
+          <w:numId w:val="1025"/>
         </w:numPr>
       </w:pPr>
       <w:r>
@@ -2063,7 +2250,7 @@
       <w:pPr>
         <w:numPr>
           <w:ilvl w:val="0"/>
-          <w:numId w:val="1023"/>
+          <w:numId w:val="1025"/>
         </w:numPr>
       </w:pPr>
       <w:r>
@@ -2077,7 +2264,7 @@
       <w:pPr>
         <w:numPr>
           <w:ilvl w:val="0"/>
-          <w:numId w:val="1023"/>
+          <w:numId w:val="1025"/>
         </w:numPr>
       </w:pPr>
       <w:r>
@@ -2091,7 +2278,7 @@
       <w:pPr>
         <w:numPr>
           <w:ilvl w:val="1"/>
-          <w:numId w:val="1024"/>
+          <w:numId w:val="1026"/>
         </w:numPr>
         <w:pStyle w:val="Compact"/>
       </w:pPr>
@@ -2106,27 +2293,211 @@
       <w:pPr>
         <w:numPr>
           <w:ilvl w:val="2"/>
+          <w:numId w:val="1027"/>
+        </w:numPr>
+        <w:pStyle w:val="Compact"/>
+      </w:pPr>
+      <w:r>
+        <w:t xml:space="preserve">Subtrair dinheiro de uma conta.</w:t>
+      </w:r>
+      <w:r>
+        <w:br/>
+      </w:r>
+    </w:p>
+    <w:p>
+      <w:pPr>
+        <w:numPr>
+          <w:ilvl w:val="2"/>
+          <w:numId w:val="1027"/>
+        </w:numPr>
+        <w:pStyle w:val="Compact"/>
+      </w:pPr>
+      <w:r>
+        <w:t xml:space="preserve">Somar dinheiro em outra conta.</w:t>
+      </w:r>
+      <w:r>
+        <w:br/>
+      </w:r>
+    </w:p>
+    <w:p>
+      <w:pPr>
+        <w:numPr>
+          <w:ilvl w:val="0"/>
           <w:numId w:val="1025"/>
         </w:numPr>
-        <w:pStyle w:val="Compact"/>
-      </w:pPr>
-      <w:r>
-        <w:t xml:space="preserve">Subtrair dinheiro de uma conta.</w:t>
-      </w:r>
-      <w:r>
-        <w:br/>
-      </w:r>
-    </w:p>
-    <w:p>
-      <w:pPr>
-        <w:numPr>
-          <w:ilvl w:val="2"/>
+      </w:pPr>
+      <w:r>
+        <w:rPr>
+          <w:bCs/>
+          <w:b/>
+        </w:rPr>
+        <w:t xml:space="preserve">COMMIT</w:t>
+      </w:r>
+      <w:r>
+        <w:t xml:space="preserve"> </w:t>
+      </w:r>
+      <w:r>
+        <w:t xml:space="preserve">ou</w:t>
+      </w:r>
+      <w:r>
+        <w:t xml:space="preserve"> </w:t>
+      </w:r>
+      <w:r>
+        <w:rPr>
+          <w:bCs/>
+          <w:b/>
+        </w:rPr>
+        <w:t xml:space="preserve">ROLLBACK</w:t>
+      </w:r>
+      <w:r>
+        <w:t xml:space="preserve">: Comandos que finalizam a transação onde o</w:t>
+      </w:r>
+      <w:r>
+        <w:t xml:space="preserve"> </w:t>
+      </w:r>
+      <w:r>
+        <w:t xml:space="preserve">‘</w:t>
+      </w:r>
+      <w:r>
+        <w:rPr>
+          <w:bCs/>
+          <w:b/>
+        </w:rPr>
+        <w:t xml:space="preserve">COMMIT</w:t>
+      </w:r>
+      <w:r>
+        <w:t xml:space="preserve">’</w:t>
+      </w:r>
+      <w:r>
+        <w:t xml:space="preserve"> </w:t>
+      </w:r>
+      <w:r>
+        <w:t xml:space="preserve">confirma o conjunto de comandos e o</w:t>
+      </w:r>
+      <w:r>
+        <w:t xml:space="preserve"> </w:t>
+      </w:r>
+      <w:r>
+        <w:t xml:space="preserve">‘</w:t>
+      </w:r>
+      <w:r>
+        <w:rPr>
+          <w:bCs/>
+          <w:b/>
+        </w:rPr>
+        <w:t xml:space="preserve">ROLLBACK</w:t>
+      </w:r>
+      <w:r>
+        <w:t xml:space="preserve">’</w:t>
+      </w:r>
+      <w:r>
+        <w:t xml:space="preserve"> </w:t>
+      </w:r>
+      <w:r>
+        <w:t xml:space="preserve">desfaz todo o processo executado pelo corpo de comandos caso tenha ocorrindo algum evento contrario ao desejado.</w:t>
+      </w:r>
+    </w:p>
+    <w:p>
+      <w:pPr>
+        <w:numPr>
+          <w:ilvl w:val="0"/>
           <w:numId w:val="1025"/>
         </w:numPr>
-        <w:pStyle w:val="Compact"/>
-      </w:pPr>
-      <w:r>
-        <w:t xml:space="preserve">Somar dinheiro em outra conta.</w:t>
+      </w:pPr>
+      <w:r>
+        <w:t xml:space="preserve">Sintaxe:</w:t>
+      </w:r>
+      <w:r>
+        <w:br/>
+      </w:r>
+      <w:r>
+        <w:rPr>
+          <w:bCs/>
+          <w:b/>
+        </w:rPr>
+        <w:t xml:space="preserve">BEGIN</w:t>
+      </w:r>
+      <w:r>
+        <w:t xml:space="preserve"> </w:t>
+      </w:r>
+      <w:r>
+        <w:rPr>
+          <w:bCs/>
+          <w:b/>
+        </w:rPr>
+        <w:t xml:space="preserve">TRANSACTION</w:t>
+      </w:r>
+      <w:r>
+        <w:t xml:space="preserve"> </w:t>
+      </w:r>
+      <w:r>
+        <w:t xml:space="preserve">(ou</w:t>
+      </w:r>
+      <w:r>
+        <w:t xml:space="preserve"> </w:t>
+      </w:r>
+      <w:r>
+        <w:rPr>
+          <w:bCs/>
+          <w:b/>
+        </w:rPr>
+        <w:t xml:space="preserve">BEGIN</w:t>
+      </w:r>
+      <w:r>
+        <w:t xml:space="preserve">)</w:t>
+      </w:r>
+      <w:r>
+        <w:br/>
+      </w:r>
+      <w:r>
+        <w:t xml:space="preserve">UPDATE tabela SET coluna1_a_modificar = expressão1</w:t>
+      </w:r>
+      <w:r>
+        <w:br/>
+      </w:r>
+      <w:r>
+        <w:t xml:space="preserve">WHERE tabela IN (lista_dos_registros_a_modificar)</w:t>
+      </w:r>
+      <w:r>
+        <w:br/>
+      </w:r>
+      <w:r>
+        <w:t xml:space="preserve">UPDATE tabela SET coluna2_a_modificar = expressão2</w:t>
+      </w:r>
+      <w:r>
+        <w:br/>
+      </w:r>
+      <w:r>
+        <w:t xml:space="preserve">WHERE tabela IN (lista_dos_registros_a_modificar)</w:t>
+      </w:r>
+      <w:r>
+        <w:br/>
+      </w:r>
+      <w:r>
+        <w:rPr>
+          <w:bCs/>
+          <w:b/>
+        </w:rPr>
+        <w:t xml:space="preserve">COMMIT</w:t>
+      </w:r>
+      <w:r>
+        <w:t xml:space="preserve"> </w:t>
+      </w:r>
+      <w:r>
+        <w:t xml:space="preserve">(ou</w:t>
+      </w:r>
+      <w:r>
+        <w:t xml:space="preserve"> </w:t>
+      </w:r>
+      <w:r>
+        <w:rPr>
+          <w:bCs/>
+          <w:b/>
+        </w:rPr>
+        <w:t xml:space="preserve">ROLLBACK</w:t>
+      </w:r>
+      <w:r>
+        <w:t xml:space="preserve">)</w:t>
       </w:r>
       <w:r>
         <w:br/>
@@ -2136,34 +2507,109 @@
       <w:pPr>
         <w:numPr>
           <w:ilvl w:val="0"/>
-          <w:numId w:val="1023"/>
-        </w:numPr>
-      </w:pPr>
-      <w:r>
-        <w:rPr>
-          <w:bCs/>
-          <w:b/>
-        </w:rPr>
-        <w:t xml:space="preserve">COMMIT</w:t>
-      </w:r>
-      <w:r>
-        <w:t xml:space="preserve"> </w:t>
-      </w:r>
-      <w:r>
-        <w:t xml:space="preserve">ou</w:t>
-      </w:r>
-      <w:r>
-        <w:t xml:space="preserve"> </w:t>
-      </w:r>
-      <w:r>
-        <w:rPr>
-          <w:bCs/>
-          <w:b/>
-        </w:rPr>
-        <w:t xml:space="preserve">ROLLBACK</w:t>
-      </w:r>
-      <w:r>
-        <w:t xml:space="preserve">: Comandos que finalizam a transação onde o</w:t>
+          <w:numId w:val="1025"/>
+        </w:numPr>
+      </w:pPr>
+      <w:r>
+        <w:t xml:space="preserve">Observação: Pode usar</w:t>
+      </w:r>
+      <w:r>
+        <w:t xml:space="preserve"> </w:t>
+      </w:r>
+      <w:r>
+        <w:rPr>
+          <w:bCs/>
+          <w:b/>
+        </w:rPr>
+        <w:t xml:space="preserve">BEGIN</w:t>
+      </w:r>
+      <w:r>
+        <w:t xml:space="preserve"> </w:t>
+      </w:r>
+      <w:r>
+        <w:rPr>
+          <w:bCs/>
+          <w:b/>
+        </w:rPr>
+        <w:t xml:space="preserve">TRANSACTION</w:t>
+      </w:r>
+      <w:r>
+        <w:t xml:space="preserve"> </w:t>
+      </w:r>
+      <w:r>
+        <w:t xml:space="preserve">ou apenas</w:t>
+      </w:r>
+      <w:r>
+        <w:t xml:space="preserve"> </w:t>
+      </w:r>
+      <w:r>
+        <w:rPr>
+          <w:bCs/>
+          <w:b/>
+        </w:rPr>
+        <w:t xml:space="preserve">BEGIN</w:t>
+      </w:r>
+      <w:r>
+        <w:t xml:space="preserve">.</w:t>
+      </w:r>
+      <w:r>
+        <w:br/>
+      </w:r>
+    </w:p>
+    <w:bookmarkEnd w:id="37"/>
+    <w:bookmarkStart w:id="38" w:name="função-erro"/>
+    <w:p>
+      <w:pPr>
+        <w:pStyle w:val="Heading2"/>
+      </w:pPr>
+      <w:r>
+        <w:rPr>
+          <w:rStyle w:val="SectionNumber"/>
+        </w:rPr>
+        <w:t xml:space="preserve">4.4</w:t>
+      </w:r>
+      <w:r>
+        <w:tab/>
+      </w:r>
+      <w:r>
+        <w:t xml:space="preserve">Função</w:t>
+      </w:r>
+      <w:r>
+        <w:t xml:space="preserve"> </w:t>
+      </w:r>
+      <w:r>
+        <w:rPr>
+          <w:bCs/>
+          <w:b/>
+        </w:rPr>
+        <w:t xml:space="preserve">ERRO</w:t>
+      </w:r>
+    </w:p>
+    <w:p>
+      <w:pPr>
+        <w:numPr>
+          <w:ilvl w:val="0"/>
+          <w:numId w:val="1028"/>
+        </w:numPr>
+      </w:pPr>
+      <w:r>
+        <w:t xml:space="preserve">No</w:t>
+      </w:r>
+      <w:r>
+        <w:t xml:space="preserve"> </w:t>
+      </w:r>
+      <w:r>
+        <w:rPr>
+          <w:bCs/>
+          <w:b/>
+        </w:rPr>
+        <w:t xml:space="preserve">SQL Server</w:t>
+      </w:r>
+      <w:r>
+        <w:t xml:space="preserve"> </w:t>
+      </w:r>
+      <w:r>
+        <w:t xml:space="preserve">temos uma função de sistema que faz a endentificação de um erro dentro de uma transação chamada de</w:t>
       </w:r>
       <w:r>
         <w:t xml:space="preserve"> </w:t>
@@ -2176,7 +2622,7 @@
           <w:bCs/>
           <w:b/>
         </w:rPr>
-        <w:t xml:space="preserve">COMMIT</w:t>
+        <w:t xml:space="preserve">@@ERROR</w:t>
       </w:r>
       <w:r>
         <w:t xml:space="preserve">’</w:t>
@@ -2185,276 +2631,17 @@
         <w:t xml:space="preserve"> </w:t>
       </w:r>
       <w:r>
-        <w:t xml:space="preserve">confirma o conjunto de comandos e o</w:t>
-      </w:r>
-      <w:r>
-        <w:t xml:space="preserve"> </w:t>
-      </w:r>
-      <w:r>
-        <w:t xml:space="preserve">‘</w:t>
-      </w:r>
-      <w:r>
-        <w:rPr>
-          <w:bCs/>
-          <w:b/>
-        </w:rPr>
-        <w:t xml:space="preserve">ROLLBACK</w:t>
-      </w:r>
-      <w:r>
-        <w:t xml:space="preserve">’</w:t>
-      </w:r>
-      <w:r>
-        <w:t xml:space="preserve"> </w:t>
-      </w:r>
-      <w:r>
-        <w:t xml:space="preserve">desfaz todo o processo executado pelo corpo de comandos caso tenha ocorrindo algum evento contrario ao desejado.</w:t>
+        <w:t xml:space="preserve">função essa que por padrão recebe o valor 0 (zero) caso não ocorra nem um erro , no caso de algum erro ela assume o valor 1 (um).</w:t>
+      </w:r>
+      <w:r>
+        <w:br/>
       </w:r>
     </w:p>
     <w:p>
       <w:pPr>
         <w:numPr>
           <w:ilvl w:val="0"/>
-          <w:numId w:val="1023"/>
-        </w:numPr>
-      </w:pPr>
-      <w:r>
-        <w:t xml:space="preserve">Sintaxe:</w:t>
-      </w:r>
-      <w:r>
-        <w:br/>
-      </w:r>
-      <w:r>
-        <w:rPr>
-          <w:bCs/>
-          <w:b/>
-        </w:rPr>
-        <w:t xml:space="preserve">BEGIN</w:t>
-      </w:r>
-      <w:r>
-        <w:t xml:space="preserve"> </w:t>
-      </w:r>
-      <w:r>
-        <w:rPr>
-          <w:bCs/>
-          <w:b/>
-        </w:rPr>
-        <w:t xml:space="preserve">TRANSACTION</w:t>
-      </w:r>
-      <w:r>
-        <w:t xml:space="preserve"> </w:t>
-      </w:r>
-      <w:r>
-        <w:t xml:space="preserve">(ou</w:t>
-      </w:r>
-      <w:r>
-        <w:t xml:space="preserve"> </w:t>
-      </w:r>
-      <w:r>
-        <w:rPr>
-          <w:bCs/>
-          <w:b/>
-        </w:rPr>
-        <w:t xml:space="preserve">BEGIN</w:t>
-      </w:r>
-      <w:r>
-        <w:t xml:space="preserve">)</w:t>
-      </w:r>
-      <w:r>
-        <w:br/>
-      </w:r>
-      <w:r>
-        <w:t xml:space="preserve">UPDATE tabela SET coluna1_a_modificar = expressão1</w:t>
-      </w:r>
-      <w:r>
-        <w:br/>
-      </w:r>
-      <w:r>
-        <w:t xml:space="preserve">WHERE tabela IN (lista_dos_registros_a_modificar)</w:t>
-      </w:r>
-      <w:r>
-        <w:br/>
-      </w:r>
-      <w:r>
-        <w:t xml:space="preserve">UPDATE tabela SET coluna2_a_modificar = expressão2</w:t>
-      </w:r>
-      <w:r>
-        <w:br/>
-      </w:r>
-      <w:r>
-        <w:t xml:space="preserve">WHERE tabela IN (lista_dos_registros_a_modificar)</w:t>
-      </w:r>
-      <w:r>
-        <w:br/>
-      </w:r>
-      <w:r>
-        <w:rPr>
-          <w:bCs/>
-          <w:b/>
-        </w:rPr>
-        <w:t xml:space="preserve">COMMIT</w:t>
-      </w:r>
-      <w:r>
-        <w:t xml:space="preserve"> </w:t>
-      </w:r>
-      <w:r>
-        <w:t xml:space="preserve">(ou</w:t>
-      </w:r>
-      <w:r>
-        <w:t xml:space="preserve"> </w:t>
-      </w:r>
-      <w:r>
-        <w:rPr>
-          <w:bCs/>
-          <w:b/>
-        </w:rPr>
-        <w:t xml:space="preserve">ROLLBACK</w:t>
-      </w:r>
-      <w:r>
-        <w:t xml:space="preserve">)</w:t>
-      </w:r>
-      <w:r>
-        <w:br/>
-      </w:r>
-    </w:p>
-    <w:p>
-      <w:pPr>
-        <w:numPr>
-          <w:ilvl w:val="0"/>
-          <w:numId w:val="1023"/>
-        </w:numPr>
-      </w:pPr>
-      <w:r>
-        <w:t xml:space="preserve">Observação: Pode usar</w:t>
-      </w:r>
-      <w:r>
-        <w:t xml:space="preserve"> </w:t>
-      </w:r>
-      <w:r>
-        <w:rPr>
-          <w:bCs/>
-          <w:b/>
-        </w:rPr>
-        <w:t xml:space="preserve">BEGIN</w:t>
-      </w:r>
-      <w:r>
-        <w:t xml:space="preserve"> </w:t>
-      </w:r>
-      <w:r>
-        <w:rPr>
-          <w:bCs/>
-          <w:b/>
-        </w:rPr>
-        <w:t xml:space="preserve">TRANSACTION</w:t>
-      </w:r>
-      <w:r>
-        <w:t xml:space="preserve"> </w:t>
-      </w:r>
-      <w:r>
-        <w:t xml:space="preserve">ou apenas</w:t>
-      </w:r>
-      <w:r>
-        <w:t xml:space="preserve"> </w:t>
-      </w:r>
-      <w:r>
-        <w:rPr>
-          <w:bCs/>
-          <w:b/>
-        </w:rPr>
-        <w:t xml:space="preserve">BEGIN</w:t>
-      </w:r>
-      <w:r>
-        <w:t xml:space="preserve">.</w:t>
-      </w:r>
-      <w:r>
-        <w:br/>
-      </w:r>
-    </w:p>
-    <w:bookmarkEnd w:id="36"/>
-    <w:bookmarkStart w:id="37" w:name="função-erro"/>
-    <w:p>
-      <w:pPr>
-        <w:pStyle w:val="Heading2"/>
-      </w:pPr>
-      <w:r>
-        <w:rPr>
-          <w:rStyle w:val="SectionNumber"/>
-        </w:rPr>
-        <w:t xml:space="preserve">4.4</w:t>
-      </w:r>
-      <w:r>
-        <w:tab/>
-      </w:r>
-      <w:r>
-        <w:t xml:space="preserve">Função</w:t>
-      </w:r>
-      <w:r>
-        <w:t xml:space="preserve"> </w:t>
-      </w:r>
-      <w:r>
-        <w:rPr>
-          <w:bCs/>
-          <w:b/>
-        </w:rPr>
-        <w:t xml:space="preserve">ERRO</w:t>
-      </w:r>
-    </w:p>
-    <w:p>
-      <w:pPr>
-        <w:numPr>
-          <w:ilvl w:val="0"/>
-          <w:numId w:val="1026"/>
-        </w:numPr>
-      </w:pPr>
-      <w:r>
-        <w:t xml:space="preserve">No</w:t>
-      </w:r>
-      <w:r>
-        <w:t xml:space="preserve"> </w:t>
-      </w:r>
-      <w:r>
-        <w:rPr>
-          <w:bCs/>
-          <w:b/>
-        </w:rPr>
-        <w:t xml:space="preserve">SQL Server</w:t>
-      </w:r>
-      <w:r>
-        <w:t xml:space="preserve"> </w:t>
-      </w:r>
-      <w:r>
-        <w:t xml:space="preserve">temos uma função de sistema que faz a endentificação de um erro dentro de uma transação chamada de</w:t>
-      </w:r>
-      <w:r>
-        <w:t xml:space="preserve"> </w:t>
-      </w:r>
-      <w:r>
-        <w:t xml:space="preserve">‘</w:t>
-      </w:r>
-      <w:r>
-        <w:rPr>
-          <w:bCs/>
-          <w:b/>
-        </w:rPr>
-        <w:t xml:space="preserve">@@ERROR</w:t>
-      </w:r>
-      <w:r>
-        <w:t xml:space="preserve">’</w:t>
-      </w:r>
-      <w:r>
-        <w:t xml:space="preserve"> </w:t>
-      </w:r>
-      <w:r>
-        <w:t xml:space="preserve">função essa que por padrão recebe o valor 0 (zero) caso não ocorra nem um erro , no caso de algum erro ela assume o valor 1 (um).</w:t>
-      </w:r>
-      <w:r>
-        <w:br/>
-      </w:r>
-    </w:p>
-    <w:p>
-      <w:pPr>
-        <w:numPr>
-          <w:ilvl w:val="0"/>
-          <w:numId w:val="1026"/>
+          <w:numId w:val="1028"/>
         </w:numPr>
       </w:pPr>
       <w:r>
@@ -2529,7 +2716,7 @@
       <w:pPr>
         <w:numPr>
           <w:ilvl w:val="0"/>
-          <w:numId w:val="1026"/>
+          <w:numId w:val="1028"/>
         </w:numPr>
       </w:pPr>
       <w:r>
@@ -2712,9 +2899,9 @@
         <w:br w:type="page"/>
       </w:r>
     </w:p>
-    <w:bookmarkEnd w:id="37"/>
     <w:bookmarkEnd w:id="38"/>
-    <w:bookmarkStart w:id="40" w:name="andamento-dos-estudos"/>
+    <w:bookmarkEnd w:id="39"/>
+    <w:bookmarkStart w:id="41" w:name="andamento-dos-estudos"/>
     <w:p>
       <w:pPr>
         <w:pStyle w:val="Heading1"/>
@@ -2732,7 +2919,7 @@
         <w:t xml:space="preserve">Andamento dos Estudos</w:t>
       </w:r>
     </w:p>
-    <w:bookmarkStart w:id="39" w:name="assunto-em-andamento"/>
+    <w:bookmarkStart w:id="40" w:name="assunto-em-andamento"/>
     <w:p>
       <w:pPr>
         <w:pStyle w:val="Heading2"/>
@@ -2761,8 +2948,8 @@
         <w:br/>
       </w:r>
     </w:p>
-    <w:bookmarkEnd w:id="39"/>
     <w:bookmarkEnd w:id="40"/>
+    <w:bookmarkEnd w:id="41"/>
     <w:sectPr/>
   </w:body>
 </w:document>
@@ -3024,6 +3211,12 @@
     <w:abstractNumId w:val="991"/>
   </w:num>
   <w:num w:numId="1026">
+    <w:abstractNumId w:val="991"/>
+  </w:num>
+  <w:num w:numId="1027">
+    <w:abstractNumId w:val="991"/>
+  </w:num>
+  <w:num w:numId="1028">
     <w:abstractNumId w:val="991"/>
   </w:num>
 </w:numbering>

</xml_diff>

<commit_message>
atualização 26/5/22 - criação de grupo de arquivos
</commit_message>
<xml_diff>
--- a/Readme.docx
+++ b/Readme.docx
@@ -55,7 +55,7 @@
         <w:pStyle w:val="Date"/>
       </w:pPr>
       <w:r>
-        <w:t xml:space="preserve">2022-05-23</w:t>
+        <w:t xml:space="preserve">2022-05-26</w:t>
       </w:r>
     </w:p>
     <w:sdt>
@@ -752,7 +752,7 @@
       </w:r>
     </w:p>
     <w:bookmarkEnd w:id="28"/>
-    <w:bookmarkStart w:id="33" w:name="Xbecc28131d83ce29707bd1c1e323f0f9b885cac"/>
+    <w:bookmarkStart w:id="32" w:name="detalhes-básicos-do-sql-server"/>
     <w:p>
       <w:pPr>
         <w:pStyle w:val="Heading2"/>
@@ -767,7 +767,7 @@
         <w:tab/>
       </w:r>
       <w:r>
-        <w:t xml:space="preserve">Detalhes básicos da sintaxe do</w:t>
+        <w:t xml:space="preserve">Detalhes básicos do</w:t>
       </w:r>
       <w:r>
         <w:t xml:space="preserve"> </w:t>
@@ -1208,17 +1208,23 @@
         <w:br/>
       </w:r>
     </w:p>
+    <w:p>
+      <w:r>
+        <w:br w:type="page"/>
+      </w:r>
+    </w:p>
     <w:bookmarkEnd w:id="31"/>
-    <w:bookmarkStart w:id="32" w:name="uso-do-delimitador-go"/>
-    <w:p>
-      <w:pPr>
-        <w:pStyle w:val="Heading3"/>
+    <w:bookmarkEnd w:id="32"/>
+    <w:bookmarkStart w:id="33" w:name="uso-do-delimitador-go"/>
+    <w:p>
+      <w:pPr>
+        <w:pStyle w:val="Heading2"/>
       </w:pPr>
       <w:r>
         <w:rPr>
           <w:rStyle w:val="SectionNumber"/>
         </w:rPr>
-        <w:t xml:space="preserve">3.4.4</w:t>
+        <w:t xml:space="preserve">3.5</w:t>
       </w:r>
       <w:r>
         <w:tab/>
@@ -1734,10 +1740,9 @@
         <w:br w:type="page"/>
       </w:r>
     </w:p>
-    <w:bookmarkEnd w:id="32"/>
     <w:bookmarkEnd w:id="33"/>
     <w:bookmarkEnd w:id="34"/>
-    <w:bookmarkStart w:id="39" w:name="modulo-25---arquitetura-do-sql-server"/>
+    <w:bookmarkStart w:id="44" w:name="modulo-25---arquitetura-do-sql-server"/>
     <w:p>
       <w:pPr>
         <w:pStyle w:val="Heading1"/>
@@ -1765,7 +1770,7 @@
         <w:t xml:space="preserve">SQL Server</w:t>
       </w:r>
     </w:p>
-    <w:bookmarkStart w:id="35" w:name="arquitetura-do-sql-server-na-maquina"/>
+    <w:bookmarkStart w:id="35" w:name="acessando-arquivos-de-banco-de-dados"/>
     <w:p>
       <w:pPr>
         <w:pStyle w:val="Heading2"/>
@@ -1780,23 +1785,7 @@
         <w:tab/>
       </w:r>
       <w:r>
-        <w:t xml:space="preserve">Arquitetura do</w:t>
-      </w:r>
-      <w:r>
-        <w:t xml:space="preserve"> </w:t>
-      </w:r>
-      <w:r>
-        <w:rPr>
-          <w:bCs/>
-          <w:b/>
-        </w:rPr>
-        <w:t xml:space="preserve">SQL Server</w:t>
-      </w:r>
-      <w:r>
-        <w:t xml:space="preserve"> </w:t>
-      </w:r>
-      <w:r>
-        <w:t xml:space="preserve">na maquina</w:t>
+        <w:t xml:space="preserve">Acessando arquivos de banco de dados</w:t>
       </w:r>
     </w:p>
     <w:p>
@@ -1805,6 +1794,71 @@
           <w:ilvl w:val="0"/>
           <w:numId w:val="1020"/>
         </w:numPr>
+        <w:pStyle w:val="Compact"/>
+      </w:pPr>
+      <w:r>
+        <w:t xml:space="preserve">Primeiro clickando com botão direito no banco de dados desejado.</w:t>
+      </w:r>
+      <w:r>
+        <w:br/>
+      </w:r>
+    </w:p>
+    <w:p>
+      <w:pPr>
+        <w:numPr>
+          <w:ilvl w:val="1"/>
+          <w:numId w:val="1021"/>
+        </w:numPr>
+        <w:pStyle w:val="Compact"/>
+      </w:pPr>
+      <w:r>
+        <w:t xml:space="preserve">Propriedades &gt; Arquivos.</w:t>
+      </w:r>
+      <w:r>
+        <w:br/>
+      </w:r>
+    </w:p>
+    <w:bookmarkEnd w:id="35"/>
+    <w:bookmarkStart w:id="36" w:name="arquitetura-do-sql-server-na-maquina"/>
+    <w:p>
+      <w:pPr>
+        <w:pStyle w:val="Heading2"/>
+      </w:pPr>
+      <w:r>
+        <w:rPr>
+          <w:rStyle w:val="SectionNumber"/>
+        </w:rPr>
+        <w:t xml:space="preserve">4.2</w:t>
+      </w:r>
+      <w:r>
+        <w:tab/>
+      </w:r>
+      <w:r>
+        <w:t xml:space="preserve">Arquitetura do</w:t>
+      </w:r>
+      <w:r>
+        <w:t xml:space="preserve"> </w:t>
+      </w:r>
+      <w:r>
+        <w:rPr>
+          <w:bCs/>
+          <w:b/>
+        </w:rPr>
+        <w:t xml:space="preserve">SQL Server</w:t>
+      </w:r>
+      <w:r>
+        <w:t xml:space="preserve"> </w:t>
+      </w:r>
+      <w:r>
+        <w:t xml:space="preserve">na maquina</w:t>
+      </w:r>
+    </w:p>
+    <w:p>
+      <w:pPr>
+        <w:numPr>
+          <w:ilvl w:val="0"/>
+          <w:numId w:val="1022"/>
+        </w:numPr>
       </w:pPr>
       <w:r>
         <w:t xml:space="preserve">No Ubuntu os dados de arquitetura ficam gravados no caminho:</w:t>
@@ -1829,7 +1883,7 @@
       <w:pPr>
         <w:numPr>
           <w:ilvl w:val="0"/>
-          <w:numId w:val="1020"/>
+          <w:numId w:val="1022"/>
         </w:numPr>
       </w:pPr>
       <w:r>
@@ -1842,7 +1896,7 @@
         <w:t xml:space="preserve">‘</w:t>
       </w:r>
       <w:r>
-        <w:t xml:space="preserve">…/MSSQL/DATA</w:t>
+        <w:t xml:space="preserve">C:\Program Files\Microsoft SQL Server\MSSQL15.SQLEXPRESS\MSSQL\DATA</w:t>
       </w:r>
       <w:r>
         <w:t xml:space="preserve">’</w:t>
@@ -1851,8 +1905,8 @@
         <w:br/>
       </w:r>
     </w:p>
-    <w:bookmarkEnd w:id="35"/>
-    <w:bookmarkStart w:id="36" w:name="tipos-de-dados"/>
+    <w:bookmarkEnd w:id="36"/>
+    <w:bookmarkStart w:id="37" w:name="tipos-de-arquivos"/>
     <w:p>
       <w:pPr>
         <w:pStyle w:val="Heading2"/>
@@ -1861,20 +1915,20 @@
         <w:rPr>
           <w:rStyle w:val="SectionNumber"/>
         </w:rPr>
-        <w:t xml:space="preserve">4.2</w:t>
+        <w:t xml:space="preserve">4.3</w:t>
       </w:r>
       <w:r>
         <w:tab/>
       </w:r>
       <w:r>
-        <w:t xml:space="preserve">Tipos de dados</w:t>
+        <w:t xml:space="preserve">Tipos de arquivos</w:t>
       </w:r>
     </w:p>
     <w:p>
       <w:pPr>
         <w:numPr>
           <w:ilvl w:val="0"/>
-          <w:numId w:val="1021"/>
+          <w:numId w:val="1023"/>
         </w:numPr>
         <w:pStyle w:val="Compact"/>
       </w:pPr>
@@ -1909,7 +1963,7 @@
       <w:pPr>
         <w:numPr>
           <w:ilvl w:val="1"/>
-          <w:numId w:val="1022"/>
+          <w:numId w:val="1024"/>
         </w:numPr>
         <w:pStyle w:val="Compact"/>
       </w:pPr>
@@ -1924,7 +1978,7 @@
       <w:pPr>
         <w:numPr>
           <w:ilvl w:val="1"/>
-          <w:numId w:val="1022"/>
+          <w:numId w:val="1024"/>
         </w:numPr>
         <w:pStyle w:val="Compact"/>
       </w:pPr>
@@ -1939,7 +1993,7 @@
       <w:pPr>
         <w:numPr>
           <w:ilvl w:val="1"/>
-          <w:numId w:val="1022"/>
+          <w:numId w:val="1024"/>
         </w:numPr>
         <w:pStyle w:val="Compact"/>
       </w:pPr>
@@ -1953,8 +2007,52 @@
     <w:p>
       <w:pPr>
         <w:numPr>
+          <w:ilvl w:val="1"/>
+          <w:numId w:val="1024"/>
+        </w:numPr>
+        <w:pStyle w:val="Compact"/>
+      </w:pPr>
+      <w:r>
+        <w:t xml:space="preserve">Arquivos</w:t>
+      </w:r>
+      <w:r>
+        <w:t xml:space="preserve"> </w:t>
+      </w:r>
+      <w:r>
+        <w:rPr>
+          <w:bCs/>
+          <w:b/>
+        </w:rPr>
+        <w:t xml:space="preserve">MDF</w:t>
+      </w:r>
+      <w:r>
+        <w:t xml:space="preserve"> </w:t>
+      </w:r>
+      <w:r>
+        <w:t xml:space="preserve">sempre vão dentro do grupo</w:t>
+      </w:r>
+      <w:r>
+        <w:t xml:space="preserve"> </w:t>
+      </w:r>
+      <w:r>
+        <w:rPr>
+          <w:bCs/>
+          <w:b/>
+        </w:rPr>
+        <w:t xml:space="preserve">PRIMARY</w:t>
+      </w:r>
+      <w:r>
+        <w:t xml:space="preserve">.</w:t>
+      </w:r>
+      <w:r>
+        <w:br/>
+      </w:r>
+    </w:p>
+    <w:p>
+      <w:pPr>
+        <w:numPr>
           <w:ilvl w:val="0"/>
-          <w:numId w:val="1021"/>
+          <w:numId w:val="1023"/>
         </w:numPr>
         <w:pStyle w:val="Compact"/>
       </w:pPr>
@@ -1989,94 +2087,94 @@
       <w:pPr>
         <w:numPr>
           <w:ilvl w:val="1"/>
+          <w:numId w:val="1025"/>
+        </w:numPr>
+        <w:pStyle w:val="Compact"/>
+      </w:pPr>
+      <w:r>
+        <w:t xml:space="preserve">Armazena log’s, transações, conjuntos de instruções.</w:t>
+      </w:r>
+      <w:r>
+        <w:br/>
+      </w:r>
+    </w:p>
+    <w:p>
+      <w:pPr>
+        <w:numPr>
+          <w:ilvl w:val="1"/>
+          <w:numId w:val="1025"/>
+        </w:numPr>
+        <w:pStyle w:val="Compact"/>
+      </w:pPr>
+      <w:r>
+        <w:t xml:space="preserve">Criação automatica pelo sistema.</w:t>
+      </w:r>
+      <w:r>
+        <w:br/>
+      </w:r>
+    </w:p>
+    <w:p>
+      <w:pPr>
+        <w:numPr>
+          <w:ilvl w:val="1"/>
+          <w:numId w:val="1025"/>
+        </w:numPr>
+        <w:pStyle w:val="Compact"/>
+      </w:pPr>
+      <w:r>
+        <w:t xml:space="preserve">É apagado quando explicitado (</w:t>
+      </w:r>
+      <w:r>
+        <w:rPr>
+          <w:bCs/>
+          <w:b/>
+        </w:rPr>
+        <w:t xml:space="preserve">BEGIN</w:t>
+      </w:r>
+      <w:r>
+        <w:t xml:space="preserve">) a transação, ao finalizada com</w:t>
+      </w:r>
+      <w:r>
+        <w:t xml:space="preserve"> </w:t>
+      </w:r>
+      <w:r>
+        <w:rPr>
+          <w:bCs/>
+          <w:b/>
+        </w:rPr>
+        <w:t xml:space="preserve">COMMIT</w:t>
+      </w:r>
+      <w:r>
+        <w:t xml:space="preserve"> </w:t>
+      </w:r>
+      <w:r>
+        <w:t xml:space="preserve">(confirmando a transação) ou</w:t>
+      </w:r>
+      <w:r>
+        <w:t xml:space="preserve"> </w:t>
+      </w:r>
+      <w:r>
+        <w:rPr>
+          <w:bCs/>
+          <w:b/>
+        </w:rPr>
+        <w:t xml:space="preserve">ROLLBACK</w:t>
+      </w:r>
+      <w:r>
+        <w:t xml:space="preserve"> </w:t>
+      </w:r>
+      <w:r>
+        <w:t xml:space="preserve">(desfazendo a transação).</w:t>
+      </w:r>
+      <w:r>
+        <w:br/>
+      </w:r>
+    </w:p>
+    <w:p>
+      <w:pPr>
+        <w:numPr>
+          <w:ilvl w:val="0"/>
           <w:numId w:val="1023"/>
-        </w:numPr>
-        <w:pStyle w:val="Compact"/>
-      </w:pPr>
-      <w:r>
-        <w:t xml:space="preserve">Armazena log’s, transações, conjuntos de instruções.</w:t>
-      </w:r>
-      <w:r>
-        <w:br/>
-      </w:r>
-    </w:p>
-    <w:p>
-      <w:pPr>
-        <w:numPr>
-          <w:ilvl w:val="1"/>
-          <w:numId w:val="1023"/>
-        </w:numPr>
-        <w:pStyle w:val="Compact"/>
-      </w:pPr>
-      <w:r>
-        <w:t xml:space="preserve">Criação automatica pelo sistema.</w:t>
-      </w:r>
-      <w:r>
-        <w:br/>
-      </w:r>
-    </w:p>
-    <w:p>
-      <w:pPr>
-        <w:numPr>
-          <w:ilvl w:val="1"/>
-          <w:numId w:val="1023"/>
-        </w:numPr>
-        <w:pStyle w:val="Compact"/>
-      </w:pPr>
-      <w:r>
-        <w:t xml:space="preserve">É apagado quando explicitado (</w:t>
-      </w:r>
-      <w:r>
-        <w:rPr>
-          <w:bCs/>
-          <w:b/>
-        </w:rPr>
-        <w:t xml:space="preserve">BEGIN</w:t>
-      </w:r>
-      <w:r>
-        <w:t xml:space="preserve">) a transação, ao finalizada com</w:t>
-      </w:r>
-      <w:r>
-        <w:t xml:space="preserve"> </w:t>
-      </w:r>
-      <w:r>
-        <w:rPr>
-          <w:bCs/>
-          <w:b/>
-        </w:rPr>
-        <w:t xml:space="preserve">COMMIT</w:t>
-      </w:r>
-      <w:r>
-        <w:t xml:space="preserve"> </w:t>
-      </w:r>
-      <w:r>
-        <w:t xml:space="preserve">(confirmando a transação) ou</w:t>
-      </w:r>
-      <w:r>
-        <w:t xml:space="preserve"> </w:t>
-      </w:r>
-      <w:r>
-        <w:rPr>
-          <w:bCs/>
-          <w:b/>
-        </w:rPr>
-        <w:t xml:space="preserve">ROLLBACK</w:t>
-      </w:r>
-      <w:r>
-        <w:t xml:space="preserve"> </w:t>
-      </w:r>
-      <w:r>
-        <w:t xml:space="preserve">(desfazendo a transação).</w:t>
-      </w:r>
-      <w:r>
-        <w:br/>
-      </w:r>
-    </w:p>
-    <w:p>
-      <w:pPr>
-        <w:numPr>
-          <w:ilvl w:val="0"/>
-          <w:numId w:val="1021"/>
         </w:numPr>
         <w:pStyle w:val="Compact"/>
       </w:pPr>
@@ -2111,7 +2209,7 @@
       <w:pPr>
         <w:numPr>
           <w:ilvl w:val="1"/>
-          <w:numId w:val="1024"/>
+          <w:numId w:val="1026"/>
         </w:numPr>
         <w:pStyle w:val="Compact"/>
       </w:pPr>
@@ -2126,7 +2224,7 @@
       <w:pPr>
         <w:numPr>
           <w:ilvl w:val="1"/>
-          <w:numId w:val="1024"/>
+          <w:numId w:val="1026"/>
         </w:numPr>
         <w:pStyle w:val="Compact"/>
       </w:pPr>
@@ -2141,7 +2239,7 @@
       <w:pPr>
         <w:numPr>
           <w:ilvl w:val="1"/>
-          <w:numId w:val="1024"/>
+          <w:numId w:val="1026"/>
         </w:numPr>
         <w:pStyle w:val="Compact"/>
       </w:pPr>
@@ -2163,118 +2261,6 @@
       </w:r>
     </w:p>
     <w:p>
-      <w:r>
-        <w:br w:type="page"/>
-      </w:r>
-    </w:p>
-    <w:bookmarkEnd w:id="36"/>
-    <w:bookmarkStart w:id="37" w:name="transaction---transação"/>
-    <w:p>
-      <w:pPr>
-        <w:pStyle w:val="Heading2"/>
-      </w:pPr>
-      <w:r>
-        <w:rPr>
-          <w:rStyle w:val="SectionNumber"/>
-        </w:rPr>
-        <w:t xml:space="preserve">4.3</w:t>
-      </w:r>
-      <w:r>
-        <w:tab/>
-      </w:r>
-      <w:r>
-        <w:rPr>
-          <w:bCs/>
-          <w:b/>
-        </w:rPr>
-        <w:t xml:space="preserve">TRANSACTION</w:t>
-      </w:r>
-      <w:r>
-        <w:t xml:space="preserve"> </w:t>
-      </w:r>
-      <w:r>
-        <w:t xml:space="preserve">- Transação</w:t>
-      </w:r>
-    </w:p>
-    <w:p>
-      <w:pPr>
-        <w:numPr>
-          <w:ilvl w:val="0"/>
-          <w:numId w:val="1025"/>
-        </w:numPr>
-      </w:pPr>
-      <w:r>
-        <w:t xml:space="preserve">É uma instrução que só executa as instruções dentro dela, no caso (</w:t>
-      </w:r>
-      <w:r>
-        <w:rPr>
-          <w:bCs/>
-          <w:b/>
-        </w:rPr>
-        <w:t xml:space="preserve">INSERT</w:t>
-      </w:r>
-      <w:r>
-        <w:t xml:space="preserve">,</w:t>
-      </w:r>
-      <w:r>
-        <w:t xml:space="preserve"> </w:t>
-      </w:r>
-      <w:r>
-        <w:rPr>
-          <w:bCs/>
-          <w:b/>
-        </w:rPr>
-        <w:t xml:space="preserve">UPDATE</w:t>
-      </w:r>
-      <w:r>
-        <w:t xml:space="preserve">,</w:t>
-      </w:r>
-      <w:r>
-        <w:t xml:space="preserve"> </w:t>
-      </w:r>
-      <w:r>
-        <w:rPr>
-          <w:bCs/>
-          <w:b/>
-        </w:rPr>
-        <w:t xml:space="preserve">DELETE</w:t>
-      </w:r>
-      <w:r>
-        <w:t xml:space="preserve">, …), apenas se todas as instruções sejam concluidas com sucesso.</w:t>
-      </w:r>
-      <w:r>
-        <w:br/>
-      </w:r>
-    </w:p>
-    <w:p>
-      <w:pPr>
-        <w:numPr>
-          <w:ilvl w:val="0"/>
-          <w:numId w:val="1025"/>
-        </w:numPr>
-      </w:pPr>
-      <w:r>
-        <w:t xml:space="preserve">Caso alguma instrução dentro dela dê ERRO, tudo é desfeito.</w:t>
-      </w:r>
-      <w:r>
-        <w:br/>
-      </w:r>
-    </w:p>
-    <w:p>
-      <w:pPr>
-        <w:numPr>
-          <w:ilvl w:val="0"/>
-          <w:numId w:val="1025"/>
-        </w:numPr>
-      </w:pPr>
-      <w:r>
-        <w:t xml:space="preserve">Muito util para fazer operações de transação financeira entre contas.</w:t>
-      </w:r>
-      <w:r>
-        <w:br/>
-      </w:r>
-    </w:p>
-    <w:p>
       <w:pPr>
         <w:numPr>
           <w:ilvl w:val="1"/>
@@ -2283,6 +2269,133 @@
         <w:pStyle w:val="Compact"/>
       </w:pPr>
       <w:r>
+        <w:t xml:space="preserve">Possibilita a separação fisica dos dados em HD.</w:t>
+      </w:r>
+      <w:r>
+        <w:br/>
+      </w:r>
+    </w:p>
+    <w:p>
+      <w:r>
+        <w:br w:type="page"/>
+      </w:r>
+    </w:p>
+    <w:bookmarkEnd w:id="37"/>
+    <w:bookmarkStart w:id="38" w:name="transaction---transação"/>
+    <w:p>
+      <w:pPr>
+        <w:pStyle w:val="Heading2"/>
+      </w:pPr>
+      <w:r>
+        <w:rPr>
+          <w:rStyle w:val="SectionNumber"/>
+        </w:rPr>
+        <w:t xml:space="preserve">4.4</w:t>
+      </w:r>
+      <w:r>
+        <w:tab/>
+      </w:r>
+      <w:r>
+        <w:rPr>
+          <w:bCs/>
+          <w:b/>
+        </w:rPr>
+        <w:t xml:space="preserve">TRANSACTION</w:t>
+      </w:r>
+      <w:r>
+        <w:t xml:space="preserve"> </w:t>
+      </w:r>
+      <w:r>
+        <w:t xml:space="preserve">- Transação</w:t>
+      </w:r>
+    </w:p>
+    <w:p>
+      <w:pPr>
+        <w:numPr>
+          <w:ilvl w:val="0"/>
+          <w:numId w:val="1027"/>
+        </w:numPr>
+      </w:pPr>
+      <w:r>
+        <w:t xml:space="preserve">É uma instrução que só executa as instruções dentro dela, no caso (</w:t>
+      </w:r>
+      <w:r>
+        <w:rPr>
+          <w:bCs/>
+          <w:b/>
+        </w:rPr>
+        <w:t xml:space="preserve">INSERT</w:t>
+      </w:r>
+      <w:r>
+        <w:t xml:space="preserve">,</w:t>
+      </w:r>
+      <w:r>
+        <w:t xml:space="preserve"> </w:t>
+      </w:r>
+      <w:r>
+        <w:rPr>
+          <w:bCs/>
+          <w:b/>
+        </w:rPr>
+        <w:t xml:space="preserve">UPDATE</w:t>
+      </w:r>
+      <w:r>
+        <w:t xml:space="preserve">,</w:t>
+      </w:r>
+      <w:r>
+        <w:t xml:space="preserve"> </w:t>
+      </w:r>
+      <w:r>
+        <w:rPr>
+          <w:bCs/>
+          <w:b/>
+        </w:rPr>
+        <w:t xml:space="preserve">DELETE</w:t>
+      </w:r>
+      <w:r>
+        <w:t xml:space="preserve">, …), apenas se todas as instruções sejam concluidas com sucesso.</w:t>
+      </w:r>
+      <w:r>
+        <w:br/>
+      </w:r>
+    </w:p>
+    <w:p>
+      <w:pPr>
+        <w:numPr>
+          <w:ilvl w:val="0"/>
+          <w:numId w:val="1027"/>
+        </w:numPr>
+      </w:pPr>
+      <w:r>
+        <w:t xml:space="preserve">Caso alguma instrução dentro dela dê ERRO, tudo é desfeito.</w:t>
+      </w:r>
+      <w:r>
+        <w:br/>
+      </w:r>
+    </w:p>
+    <w:p>
+      <w:pPr>
+        <w:numPr>
+          <w:ilvl w:val="0"/>
+          <w:numId w:val="1027"/>
+        </w:numPr>
+      </w:pPr>
+      <w:r>
+        <w:t xml:space="preserve">Muito util para fazer operações de transação financeira entre contas.</w:t>
+      </w:r>
+      <w:r>
+        <w:br/>
+      </w:r>
+    </w:p>
+    <w:p>
+      <w:pPr>
+        <w:numPr>
+          <w:ilvl w:val="1"/>
+          <w:numId w:val="1028"/>
+        </w:numPr>
+        <w:pStyle w:val="Compact"/>
+      </w:pPr>
+      <w:r>
         <w:t xml:space="preserve">Exemplo de transação financeira, transferencia de dinheiro entre contas:</w:t>
       </w:r>
       <w:r>
@@ -2293,27 +2406,211 @@
       <w:pPr>
         <w:numPr>
           <w:ilvl w:val="2"/>
+          <w:numId w:val="1029"/>
+        </w:numPr>
+        <w:pStyle w:val="Compact"/>
+      </w:pPr>
+      <w:r>
+        <w:t xml:space="preserve">Subtrair dinheiro de uma conta.</w:t>
+      </w:r>
+      <w:r>
+        <w:br/>
+      </w:r>
+    </w:p>
+    <w:p>
+      <w:pPr>
+        <w:numPr>
+          <w:ilvl w:val="2"/>
+          <w:numId w:val="1029"/>
+        </w:numPr>
+        <w:pStyle w:val="Compact"/>
+      </w:pPr>
+      <w:r>
+        <w:t xml:space="preserve">Somar dinheiro em outra conta.</w:t>
+      </w:r>
+      <w:r>
+        <w:br/>
+      </w:r>
+    </w:p>
+    <w:p>
+      <w:pPr>
+        <w:numPr>
+          <w:ilvl w:val="0"/>
           <w:numId w:val="1027"/>
         </w:numPr>
-        <w:pStyle w:val="Compact"/>
-      </w:pPr>
-      <w:r>
-        <w:t xml:space="preserve">Subtrair dinheiro de uma conta.</w:t>
-      </w:r>
-      <w:r>
-        <w:br/>
-      </w:r>
-    </w:p>
-    <w:p>
-      <w:pPr>
-        <w:numPr>
-          <w:ilvl w:val="2"/>
+      </w:pPr>
+      <w:r>
+        <w:rPr>
+          <w:bCs/>
+          <w:b/>
+        </w:rPr>
+        <w:t xml:space="preserve">COMMIT</w:t>
+      </w:r>
+      <w:r>
+        <w:t xml:space="preserve"> </w:t>
+      </w:r>
+      <w:r>
+        <w:t xml:space="preserve">ou</w:t>
+      </w:r>
+      <w:r>
+        <w:t xml:space="preserve"> </w:t>
+      </w:r>
+      <w:r>
+        <w:rPr>
+          <w:bCs/>
+          <w:b/>
+        </w:rPr>
+        <w:t xml:space="preserve">ROLLBACK</w:t>
+      </w:r>
+      <w:r>
+        <w:t xml:space="preserve">: Comandos que finalizam a transação onde o</w:t>
+      </w:r>
+      <w:r>
+        <w:t xml:space="preserve"> </w:t>
+      </w:r>
+      <w:r>
+        <w:t xml:space="preserve">‘</w:t>
+      </w:r>
+      <w:r>
+        <w:rPr>
+          <w:bCs/>
+          <w:b/>
+        </w:rPr>
+        <w:t xml:space="preserve">COMMIT</w:t>
+      </w:r>
+      <w:r>
+        <w:t xml:space="preserve">’</w:t>
+      </w:r>
+      <w:r>
+        <w:t xml:space="preserve"> </w:t>
+      </w:r>
+      <w:r>
+        <w:t xml:space="preserve">confirma o conjunto de comandos e o</w:t>
+      </w:r>
+      <w:r>
+        <w:t xml:space="preserve"> </w:t>
+      </w:r>
+      <w:r>
+        <w:t xml:space="preserve">‘</w:t>
+      </w:r>
+      <w:r>
+        <w:rPr>
+          <w:bCs/>
+          <w:b/>
+        </w:rPr>
+        <w:t xml:space="preserve">ROLLBACK</w:t>
+      </w:r>
+      <w:r>
+        <w:t xml:space="preserve">’</w:t>
+      </w:r>
+      <w:r>
+        <w:t xml:space="preserve"> </w:t>
+      </w:r>
+      <w:r>
+        <w:t xml:space="preserve">desfaz todo o processo executado pelo corpo de comandos caso tenha ocorrindo algum evento contrario ao desejado.</w:t>
+      </w:r>
+    </w:p>
+    <w:p>
+      <w:pPr>
+        <w:numPr>
+          <w:ilvl w:val="0"/>
           <w:numId w:val="1027"/>
         </w:numPr>
-        <w:pStyle w:val="Compact"/>
-      </w:pPr>
-      <w:r>
-        <w:t xml:space="preserve">Somar dinheiro em outra conta.</w:t>
+      </w:pPr>
+      <w:r>
+        <w:t xml:space="preserve">Sintaxe:</w:t>
+      </w:r>
+      <w:r>
+        <w:br/>
+      </w:r>
+      <w:r>
+        <w:rPr>
+          <w:bCs/>
+          <w:b/>
+        </w:rPr>
+        <w:t xml:space="preserve">BEGIN</w:t>
+      </w:r>
+      <w:r>
+        <w:t xml:space="preserve"> </w:t>
+      </w:r>
+      <w:r>
+        <w:rPr>
+          <w:bCs/>
+          <w:b/>
+        </w:rPr>
+        <w:t xml:space="preserve">TRANSACTION</w:t>
+      </w:r>
+      <w:r>
+        <w:t xml:space="preserve"> </w:t>
+      </w:r>
+      <w:r>
+        <w:t xml:space="preserve">(ou</w:t>
+      </w:r>
+      <w:r>
+        <w:t xml:space="preserve"> </w:t>
+      </w:r>
+      <w:r>
+        <w:rPr>
+          <w:bCs/>
+          <w:b/>
+        </w:rPr>
+        <w:t xml:space="preserve">BEGIN</w:t>
+      </w:r>
+      <w:r>
+        <w:t xml:space="preserve">)</w:t>
+      </w:r>
+      <w:r>
+        <w:br/>
+      </w:r>
+      <w:r>
+        <w:t xml:space="preserve">UPDATE tabela SET coluna1_a_modificar = expressão1</w:t>
+      </w:r>
+      <w:r>
+        <w:br/>
+      </w:r>
+      <w:r>
+        <w:t xml:space="preserve">WHERE tabela IN (lista_dos_registros_a_modificar)</w:t>
+      </w:r>
+      <w:r>
+        <w:br/>
+      </w:r>
+      <w:r>
+        <w:t xml:space="preserve">UPDATE tabela SET coluna2_a_modificar = expressão2</w:t>
+      </w:r>
+      <w:r>
+        <w:br/>
+      </w:r>
+      <w:r>
+        <w:t xml:space="preserve">WHERE tabela IN (lista_dos_registros_a_modificar)</w:t>
+      </w:r>
+      <w:r>
+        <w:br/>
+      </w:r>
+      <w:r>
+        <w:rPr>
+          <w:bCs/>
+          <w:b/>
+        </w:rPr>
+        <w:t xml:space="preserve">COMMIT</w:t>
+      </w:r>
+      <w:r>
+        <w:t xml:space="preserve"> </w:t>
+      </w:r>
+      <w:r>
+        <w:t xml:space="preserve">(ou</w:t>
+      </w:r>
+      <w:r>
+        <w:t xml:space="preserve"> </w:t>
+      </w:r>
+      <w:r>
+        <w:rPr>
+          <w:bCs/>
+          <w:b/>
+        </w:rPr>
+        <w:t xml:space="preserve">ROLLBACK</w:t>
+      </w:r>
+      <w:r>
+        <w:t xml:space="preserve">)</w:t>
       </w:r>
       <w:r>
         <w:br/>
@@ -2323,34 +2620,109 @@
       <w:pPr>
         <w:numPr>
           <w:ilvl w:val="0"/>
-          <w:numId w:val="1025"/>
-        </w:numPr>
-      </w:pPr>
-      <w:r>
-        <w:rPr>
-          <w:bCs/>
-          <w:b/>
-        </w:rPr>
-        <w:t xml:space="preserve">COMMIT</w:t>
-      </w:r>
-      <w:r>
-        <w:t xml:space="preserve"> </w:t>
-      </w:r>
-      <w:r>
-        <w:t xml:space="preserve">ou</w:t>
-      </w:r>
-      <w:r>
-        <w:t xml:space="preserve"> </w:t>
-      </w:r>
-      <w:r>
-        <w:rPr>
-          <w:bCs/>
-          <w:b/>
-        </w:rPr>
-        <w:t xml:space="preserve">ROLLBACK</w:t>
-      </w:r>
-      <w:r>
-        <w:t xml:space="preserve">: Comandos que finalizam a transação onde o</w:t>
+          <w:numId w:val="1027"/>
+        </w:numPr>
+      </w:pPr>
+      <w:r>
+        <w:t xml:space="preserve">Observação: Pode usar</w:t>
+      </w:r>
+      <w:r>
+        <w:t xml:space="preserve"> </w:t>
+      </w:r>
+      <w:r>
+        <w:rPr>
+          <w:bCs/>
+          <w:b/>
+        </w:rPr>
+        <w:t xml:space="preserve">BEGIN</w:t>
+      </w:r>
+      <w:r>
+        <w:t xml:space="preserve"> </w:t>
+      </w:r>
+      <w:r>
+        <w:rPr>
+          <w:bCs/>
+          <w:b/>
+        </w:rPr>
+        <w:t xml:space="preserve">TRANSACTION</w:t>
+      </w:r>
+      <w:r>
+        <w:t xml:space="preserve"> </w:t>
+      </w:r>
+      <w:r>
+        <w:t xml:space="preserve">ou apenas</w:t>
+      </w:r>
+      <w:r>
+        <w:t xml:space="preserve"> </w:t>
+      </w:r>
+      <w:r>
+        <w:rPr>
+          <w:bCs/>
+          <w:b/>
+        </w:rPr>
+        <w:t xml:space="preserve">BEGIN</w:t>
+      </w:r>
+      <w:r>
+        <w:t xml:space="preserve">.</w:t>
+      </w:r>
+      <w:r>
+        <w:br/>
+      </w:r>
+    </w:p>
+    <w:bookmarkEnd w:id="38"/>
+    <w:bookmarkStart w:id="39" w:name="função-erro"/>
+    <w:p>
+      <w:pPr>
+        <w:pStyle w:val="Heading2"/>
+      </w:pPr>
+      <w:r>
+        <w:rPr>
+          <w:rStyle w:val="SectionNumber"/>
+        </w:rPr>
+        <w:t xml:space="preserve">4.5</w:t>
+      </w:r>
+      <w:r>
+        <w:tab/>
+      </w:r>
+      <w:r>
+        <w:t xml:space="preserve">Função</w:t>
+      </w:r>
+      <w:r>
+        <w:t xml:space="preserve"> </w:t>
+      </w:r>
+      <w:r>
+        <w:rPr>
+          <w:bCs/>
+          <w:b/>
+        </w:rPr>
+        <w:t xml:space="preserve">ERRO</w:t>
+      </w:r>
+    </w:p>
+    <w:p>
+      <w:pPr>
+        <w:numPr>
+          <w:ilvl w:val="0"/>
+          <w:numId w:val="1030"/>
+        </w:numPr>
+      </w:pPr>
+      <w:r>
+        <w:t xml:space="preserve">No</w:t>
+      </w:r>
+      <w:r>
+        <w:t xml:space="preserve"> </w:t>
+      </w:r>
+      <w:r>
+        <w:rPr>
+          <w:bCs/>
+          <w:b/>
+        </w:rPr>
+        <w:t xml:space="preserve">SQL Server</w:t>
+      </w:r>
+      <w:r>
+        <w:t xml:space="preserve"> </w:t>
+      </w:r>
+      <w:r>
+        <w:t xml:space="preserve">temos uma função de sistema que faz a endentificação de um erro dentro de uma transação chamada de</w:t>
       </w:r>
       <w:r>
         <w:t xml:space="preserve"> </w:t>
@@ -2363,7 +2735,7 @@
           <w:bCs/>
           <w:b/>
         </w:rPr>
-        <w:t xml:space="preserve">COMMIT</w:t>
+        <w:t xml:space="preserve">@@ERROR</w:t>
       </w:r>
       <w:r>
         <w:t xml:space="preserve">’</w:t>
@@ -2372,276 +2744,17 @@
         <w:t xml:space="preserve"> </w:t>
       </w:r>
       <w:r>
-        <w:t xml:space="preserve">confirma o conjunto de comandos e o</w:t>
-      </w:r>
-      <w:r>
-        <w:t xml:space="preserve"> </w:t>
-      </w:r>
-      <w:r>
-        <w:t xml:space="preserve">‘</w:t>
-      </w:r>
-      <w:r>
-        <w:rPr>
-          <w:bCs/>
-          <w:b/>
-        </w:rPr>
-        <w:t xml:space="preserve">ROLLBACK</w:t>
-      </w:r>
-      <w:r>
-        <w:t xml:space="preserve">’</w:t>
-      </w:r>
-      <w:r>
-        <w:t xml:space="preserve"> </w:t>
-      </w:r>
-      <w:r>
-        <w:t xml:space="preserve">desfaz todo o processo executado pelo corpo de comandos caso tenha ocorrindo algum evento contrario ao desejado.</w:t>
+        <w:t xml:space="preserve">função essa que por padrão recebe o valor 0 (zero) caso não ocorra nem um erro , no caso de algum erro ela assume o valor 1 (um).</w:t>
+      </w:r>
+      <w:r>
+        <w:br/>
       </w:r>
     </w:p>
     <w:p>
       <w:pPr>
         <w:numPr>
           <w:ilvl w:val="0"/>
-          <w:numId w:val="1025"/>
-        </w:numPr>
-      </w:pPr>
-      <w:r>
-        <w:t xml:space="preserve">Sintaxe:</w:t>
-      </w:r>
-      <w:r>
-        <w:br/>
-      </w:r>
-      <w:r>
-        <w:rPr>
-          <w:bCs/>
-          <w:b/>
-        </w:rPr>
-        <w:t xml:space="preserve">BEGIN</w:t>
-      </w:r>
-      <w:r>
-        <w:t xml:space="preserve"> </w:t>
-      </w:r>
-      <w:r>
-        <w:rPr>
-          <w:bCs/>
-          <w:b/>
-        </w:rPr>
-        <w:t xml:space="preserve">TRANSACTION</w:t>
-      </w:r>
-      <w:r>
-        <w:t xml:space="preserve"> </w:t>
-      </w:r>
-      <w:r>
-        <w:t xml:space="preserve">(ou</w:t>
-      </w:r>
-      <w:r>
-        <w:t xml:space="preserve"> </w:t>
-      </w:r>
-      <w:r>
-        <w:rPr>
-          <w:bCs/>
-          <w:b/>
-        </w:rPr>
-        <w:t xml:space="preserve">BEGIN</w:t>
-      </w:r>
-      <w:r>
-        <w:t xml:space="preserve">)</w:t>
-      </w:r>
-      <w:r>
-        <w:br/>
-      </w:r>
-      <w:r>
-        <w:t xml:space="preserve">UPDATE tabela SET coluna1_a_modificar = expressão1</w:t>
-      </w:r>
-      <w:r>
-        <w:br/>
-      </w:r>
-      <w:r>
-        <w:t xml:space="preserve">WHERE tabela IN (lista_dos_registros_a_modificar)</w:t>
-      </w:r>
-      <w:r>
-        <w:br/>
-      </w:r>
-      <w:r>
-        <w:t xml:space="preserve">UPDATE tabela SET coluna2_a_modificar = expressão2</w:t>
-      </w:r>
-      <w:r>
-        <w:br/>
-      </w:r>
-      <w:r>
-        <w:t xml:space="preserve">WHERE tabela IN (lista_dos_registros_a_modificar)</w:t>
-      </w:r>
-      <w:r>
-        <w:br/>
-      </w:r>
-      <w:r>
-        <w:rPr>
-          <w:bCs/>
-          <w:b/>
-        </w:rPr>
-        <w:t xml:space="preserve">COMMIT</w:t>
-      </w:r>
-      <w:r>
-        <w:t xml:space="preserve"> </w:t>
-      </w:r>
-      <w:r>
-        <w:t xml:space="preserve">(ou</w:t>
-      </w:r>
-      <w:r>
-        <w:t xml:space="preserve"> </w:t>
-      </w:r>
-      <w:r>
-        <w:rPr>
-          <w:bCs/>
-          <w:b/>
-        </w:rPr>
-        <w:t xml:space="preserve">ROLLBACK</w:t>
-      </w:r>
-      <w:r>
-        <w:t xml:space="preserve">)</w:t>
-      </w:r>
-      <w:r>
-        <w:br/>
-      </w:r>
-    </w:p>
-    <w:p>
-      <w:pPr>
-        <w:numPr>
-          <w:ilvl w:val="0"/>
-          <w:numId w:val="1025"/>
-        </w:numPr>
-      </w:pPr>
-      <w:r>
-        <w:t xml:space="preserve">Observação: Pode usar</w:t>
-      </w:r>
-      <w:r>
-        <w:t xml:space="preserve"> </w:t>
-      </w:r>
-      <w:r>
-        <w:rPr>
-          <w:bCs/>
-          <w:b/>
-        </w:rPr>
-        <w:t xml:space="preserve">BEGIN</w:t>
-      </w:r>
-      <w:r>
-        <w:t xml:space="preserve"> </w:t>
-      </w:r>
-      <w:r>
-        <w:rPr>
-          <w:bCs/>
-          <w:b/>
-        </w:rPr>
-        <w:t xml:space="preserve">TRANSACTION</w:t>
-      </w:r>
-      <w:r>
-        <w:t xml:space="preserve"> </w:t>
-      </w:r>
-      <w:r>
-        <w:t xml:space="preserve">ou apenas</w:t>
-      </w:r>
-      <w:r>
-        <w:t xml:space="preserve"> </w:t>
-      </w:r>
-      <w:r>
-        <w:rPr>
-          <w:bCs/>
-          <w:b/>
-        </w:rPr>
-        <w:t xml:space="preserve">BEGIN</w:t>
-      </w:r>
-      <w:r>
-        <w:t xml:space="preserve">.</w:t>
-      </w:r>
-      <w:r>
-        <w:br/>
-      </w:r>
-    </w:p>
-    <w:bookmarkEnd w:id="37"/>
-    <w:bookmarkStart w:id="38" w:name="função-erro"/>
-    <w:p>
-      <w:pPr>
-        <w:pStyle w:val="Heading2"/>
-      </w:pPr>
-      <w:r>
-        <w:rPr>
-          <w:rStyle w:val="SectionNumber"/>
-        </w:rPr>
-        <w:t xml:space="preserve">4.4</w:t>
-      </w:r>
-      <w:r>
-        <w:tab/>
-      </w:r>
-      <w:r>
-        <w:t xml:space="preserve">Função</w:t>
-      </w:r>
-      <w:r>
-        <w:t xml:space="preserve"> </w:t>
-      </w:r>
-      <w:r>
-        <w:rPr>
-          <w:bCs/>
-          <w:b/>
-        </w:rPr>
-        <w:t xml:space="preserve">ERRO</w:t>
-      </w:r>
-    </w:p>
-    <w:p>
-      <w:pPr>
-        <w:numPr>
-          <w:ilvl w:val="0"/>
-          <w:numId w:val="1028"/>
-        </w:numPr>
-      </w:pPr>
-      <w:r>
-        <w:t xml:space="preserve">No</w:t>
-      </w:r>
-      <w:r>
-        <w:t xml:space="preserve"> </w:t>
-      </w:r>
-      <w:r>
-        <w:rPr>
-          <w:bCs/>
-          <w:b/>
-        </w:rPr>
-        <w:t xml:space="preserve">SQL Server</w:t>
-      </w:r>
-      <w:r>
-        <w:t xml:space="preserve"> </w:t>
-      </w:r>
-      <w:r>
-        <w:t xml:space="preserve">temos uma função de sistema que faz a endentificação de um erro dentro de uma transação chamada de</w:t>
-      </w:r>
-      <w:r>
-        <w:t xml:space="preserve"> </w:t>
-      </w:r>
-      <w:r>
-        <w:t xml:space="preserve">‘</w:t>
-      </w:r>
-      <w:r>
-        <w:rPr>
-          <w:bCs/>
-          <w:b/>
-        </w:rPr>
-        <w:t xml:space="preserve">@@ERROR</w:t>
-      </w:r>
-      <w:r>
-        <w:t xml:space="preserve">’</w:t>
-      </w:r>
-      <w:r>
-        <w:t xml:space="preserve"> </w:t>
-      </w:r>
-      <w:r>
-        <w:t xml:space="preserve">função essa que por padrão recebe o valor 0 (zero) caso não ocorra nem um erro , no caso de algum erro ela assume o valor 1 (um).</w:t>
-      </w:r>
-      <w:r>
-        <w:br/>
-      </w:r>
-    </w:p>
-    <w:p>
-      <w:pPr>
-        <w:numPr>
-          <w:ilvl w:val="0"/>
-          <w:numId w:val="1028"/>
+          <w:numId w:val="1030"/>
         </w:numPr>
       </w:pPr>
       <w:r>
@@ -2716,7 +2829,7 @@
       <w:pPr>
         <w:numPr>
           <w:ilvl w:val="0"/>
-          <w:numId w:val="1028"/>
+          <w:numId w:val="1030"/>
         </w:numPr>
       </w:pPr>
       <w:r>
@@ -2899,9 +3012,1383 @@
         <w:br w:type="page"/>
       </w:r>
     </w:p>
-    <w:bookmarkEnd w:id="38"/>
     <w:bookmarkEnd w:id="39"/>
-    <w:bookmarkStart w:id="41" w:name="andamento-dos-estudos"/>
+    <w:bookmarkStart w:id="42" w:name="criando-grupos-de-arquivos"/>
+    <w:p>
+      <w:pPr>
+        <w:pStyle w:val="Heading2"/>
+      </w:pPr>
+      <w:r>
+        <w:rPr>
+          <w:rStyle w:val="SectionNumber"/>
+        </w:rPr>
+        <w:t xml:space="preserve">4.6</w:t>
+      </w:r>
+      <w:r>
+        <w:tab/>
+      </w:r>
+      <w:r>
+        <w:t xml:space="preserve">Criando Grupos de arquivos</w:t>
+      </w:r>
+    </w:p>
+    <w:bookmarkStart w:id="40" w:name="Xf5712122361a649da08af1fbf37bde1af5c3692"/>
+    <w:p>
+      <w:pPr>
+        <w:pStyle w:val="Heading3"/>
+      </w:pPr>
+      <w:r>
+        <w:rPr>
+          <w:rStyle w:val="SectionNumber"/>
+        </w:rPr>
+        <w:t xml:space="preserve">4.6.1</w:t>
+      </w:r>
+      <w:r>
+        <w:tab/>
+      </w:r>
+      <w:r>
+        <w:t xml:space="preserve">Criando grupos de dados apartir de um novo banco de dados</w:t>
+      </w:r>
+    </w:p>
+    <w:p>
+      <w:pPr>
+        <w:numPr>
+          <w:ilvl w:val="0"/>
+          <w:numId w:val="1031"/>
+        </w:numPr>
+        <w:pStyle w:val="Compact"/>
+      </w:pPr>
+      <w:r>
+        <w:t xml:space="preserve">Clickar com o botão direito no</w:t>
+      </w:r>
+      <w:r>
+        <w:t xml:space="preserve"> </w:t>
+      </w:r>
+      <w:r>
+        <w:t xml:space="preserve">“</w:t>
+      </w:r>
+      <w:r>
+        <w:t xml:space="preserve">Banco de dados</w:t>
+      </w:r>
+      <w:r>
+        <w:t xml:space="preserve">”</w:t>
+      </w:r>
+      <w:r>
+        <w:t xml:space="preserve">, na aba</w:t>
+      </w:r>
+      <w:r>
+        <w:t xml:space="preserve"> </w:t>
+      </w:r>
+      <w:r>
+        <w:t xml:space="preserve">“</w:t>
+      </w:r>
+      <w:r>
+        <w:t xml:space="preserve">Pesquisador de objetos</w:t>
+      </w:r>
+      <w:r>
+        <w:t xml:space="preserve">”</w:t>
+      </w:r>
+      <w:r>
+        <w:t xml:space="preserve">.</w:t>
+      </w:r>
+      <w:r>
+        <w:br/>
+      </w:r>
+    </w:p>
+    <w:p>
+      <w:pPr>
+        <w:numPr>
+          <w:ilvl w:val="0"/>
+          <w:numId w:val="1031"/>
+        </w:numPr>
+        <w:pStyle w:val="Compact"/>
+      </w:pPr>
+      <w:r>
+        <w:t xml:space="preserve">Opção</w:t>
+      </w:r>
+      <w:r>
+        <w:t xml:space="preserve"> </w:t>
+      </w:r>
+      <w:r>
+        <w:t xml:space="preserve">“</w:t>
+      </w:r>
+      <w:r>
+        <w:t xml:space="preserve">novo banco de dados</w:t>
+      </w:r>
+      <w:r>
+        <w:t xml:space="preserve">”</w:t>
+      </w:r>
+      <w:r>
+        <w:t xml:space="preserve">.</w:t>
+      </w:r>
+      <w:r>
+        <w:br/>
+      </w:r>
+    </w:p>
+    <w:p>
+      <w:pPr>
+        <w:numPr>
+          <w:ilvl w:val="0"/>
+          <w:numId w:val="1031"/>
+        </w:numPr>
+        <w:pStyle w:val="Compact"/>
+      </w:pPr>
+      <w:r>
+        <w:t xml:space="preserve">Na aba</w:t>
+      </w:r>
+      <w:r>
+        <w:t xml:space="preserve"> </w:t>
+      </w:r>
+      <w:r>
+        <w:t xml:space="preserve">“</w:t>
+      </w:r>
+      <w:r>
+        <w:t xml:space="preserve">Geral</w:t>
+      </w:r>
+      <w:r>
+        <w:t xml:space="preserve">”</w:t>
+      </w:r>
+      <w:r>
+        <w:t xml:space="preserve"> </w:t>
+      </w:r>
+      <w:r>
+        <w:t xml:space="preserve">pode dar nome para o banco de dados criado.</w:t>
+      </w:r>
+      <w:r>
+        <w:br/>
+      </w:r>
+    </w:p>
+    <w:p>
+      <w:pPr>
+        <w:numPr>
+          <w:ilvl w:val="0"/>
+          <w:numId w:val="1031"/>
+        </w:numPr>
+        <w:pStyle w:val="Compact"/>
+      </w:pPr>
+      <w:r>
+        <w:t xml:space="preserve">Na aba</w:t>
+      </w:r>
+      <w:r>
+        <w:t xml:space="preserve"> </w:t>
+      </w:r>
+      <w:r>
+        <w:t xml:space="preserve">“</w:t>
+      </w:r>
+      <w:r>
+        <w:t xml:space="preserve">Grupos de arquivos</w:t>
+      </w:r>
+      <w:r>
+        <w:t xml:space="preserve">”</w:t>
+      </w:r>
+      <w:r>
+        <w:t xml:space="preserve"> </w:t>
+      </w:r>
+      <w:r>
+        <w:t xml:space="preserve">é onde é criado os grupos de arquivos.</w:t>
+      </w:r>
+      <w:r>
+        <w:br/>
+      </w:r>
+    </w:p>
+    <w:p>
+      <w:pPr>
+        <w:numPr>
+          <w:ilvl w:val="1"/>
+          <w:numId w:val="1032"/>
+        </w:numPr>
+        <w:pStyle w:val="Compact"/>
+      </w:pPr>
+      <w:r>
+        <w:t xml:space="preserve">O botão</w:t>
+      </w:r>
+      <w:r>
+        <w:t xml:space="preserve"> </w:t>
+      </w:r>
+      <w:r>
+        <w:t xml:space="preserve">“</w:t>
+      </w:r>
+      <w:r>
+        <w:t xml:space="preserve">adicionar grupo de arquivos</w:t>
+      </w:r>
+      <w:r>
+        <w:t xml:space="preserve">”</w:t>
+      </w:r>
+      <w:r>
+        <w:t xml:space="preserve"> </w:t>
+      </w:r>
+      <w:r>
+        <w:t xml:space="preserve">cria um novo grupo de arquivo.</w:t>
+      </w:r>
+      <w:r>
+        <w:br/>
+      </w:r>
+    </w:p>
+    <w:p>
+      <w:pPr>
+        <w:numPr>
+          <w:ilvl w:val="1"/>
+          <w:numId w:val="1032"/>
+        </w:numPr>
+        <w:pStyle w:val="Compact"/>
+      </w:pPr>
+      <w:r>
+        <w:t xml:space="preserve">Podemos nomear esse novo grupo, a boa pratica indica sempre começar com o prefixo</w:t>
+      </w:r>
+      <w:r>
+        <w:t xml:space="preserve"> </w:t>
+      </w:r>
+      <w:r>
+        <w:t xml:space="preserve">“</w:t>
+      </w:r>
+      <w:r>
+        <w:t xml:space="preserve">GA_</w:t>
+      </w:r>
+      <w:r>
+        <w:t xml:space="preserve">”</w:t>
+      </w:r>
+      <w:r>
+        <w:t xml:space="preserve"> </w:t>
+      </w:r>
+      <w:r>
+        <w:t xml:space="preserve">(abreviação de</w:t>
+      </w:r>
+      <w:r>
+        <w:t xml:space="preserve"> </w:t>
+      </w:r>
+      <w:r>
+        <w:t xml:space="preserve">“</w:t>
+      </w:r>
+      <w:r>
+        <w:t xml:space="preserve">grupo de arquivo</w:t>
+      </w:r>
+      <w:r>
+        <w:t xml:space="preserve">”</w:t>
+      </w:r>
+      <w:r>
+        <w:t xml:space="preserve">), depois o nome grupo.</w:t>
+      </w:r>
+      <w:r>
+        <w:br/>
+      </w:r>
+    </w:p>
+    <w:p>
+      <w:pPr>
+        <w:numPr>
+          <w:ilvl w:val="1"/>
+          <w:numId w:val="1032"/>
+        </w:numPr>
+        <w:pStyle w:val="Compact"/>
+      </w:pPr>
+      <w:r>
+        <w:t xml:space="preserve">A opção</w:t>
+      </w:r>
+      <w:r>
+        <w:t xml:space="preserve"> </w:t>
+      </w:r>
+      <w:r>
+        <w:t xml:space="preserve">“</w:t>
+      </w:r>
+      <w:r>
+        <w:t xml:space="preserve">PADRÃO</w:t>
+      </w:r>
+      <w:r>
+        <w:t xml:space="preserve">”</w:t>
+      </w:r>
+      <w:r>
+        <w:t xml:space="preserve"> </w:t>
+      </w:r>
+      <w:r>
+        <w:t xml:space="preserve">indica que todos os arquivos não espeficiados o grupo, vai cair nesse grupo. Não deixar ele marcado em</w:t>
+      </w:r>
+      <w:r>
+        <w:t xml:space="preserve"> </w:t>
+      </w:r>
+      <w:r>
+        <w:rPr>
+          <w:bCs/>
+          <w:b/>
+        </w:rPr>
+        <w:t xml:space="preserve">PRIMARY</w:t>
+      </w:r>
+      <w:r>
+        <w:t xml:space="preserve">, pois esse grupo é para pertencer apenas os</w:t>
+      </w:r>
+      <w:r>
+        <w:t xml:space="preserve"> </w:t>
+      </w:r>
+      <w:r>
+        <w:rPr>
+          <w:bCs/>
+          <w:b/>
+        </w:rPr>
+        <w:t xml:space="preserve">MDF</w:t>
+      </w:r>
+      <w:r>
+        <w:t xml:space="preserve"> </w:t>
+      </w:r>
+      <w:r>
+        <w:t xml:space="preserve">-</w:t>
+      </w:r>
+      <w:r>
+        <w:t xml:space="preserve"> </w:t>
+      </w:r>
+      <w:r>
+        <w:rPr>
+          <w:iCs/>
+          <w:i/>
+        </w:rPr>
+        <w:t xml:space="preserve">dicionarios do sistema</w:t>
+      </w:r>
+      <w:r>
+        <w:t xml:space="preserve">.</w:t>
+      </w:r>
+      <w:r>
+        <w:br/>
+      </w:r>
+    </w:p>
+    <w:p>
+      <w:pPr>
+        <w:numPr>
+          <w:ilvl w:val="0"/>
+          <w:numId w:val="1031"/>
+        </w:numPr>
+        <w:pStyle w:val="Compact"/>
+      </w:pPr>
+      <w:r>
+        <w:t xml:space="preserve">Criar arquivos de banco de dados</w:t>
+      </w:r>
+      <w:r>
+        <w:t xml:space="preserve"> </w:t>
+      </w:r>
+      <w:r>
+        <w:rPr>
+          <w:bCs/>
+          <w:b/>
+        </w:rPr>
+        <w:t xml:space="preserve">NDF</w:t>
+      </w:r>
+      <w:r>
+        <w:t xml:space="preserve">:</w:t>
+      </w:r>
+    </w:p>
+    <w:p>
+      <w:pPr>
+        <w:numPr>
+          <w:ilvl w:val="1"/>
+          <w:numId w:val="1033"/>
+        </w:numPr>
+        <w:pStyle w:val="Compact"/>
+      </w:pPr>
+      <w:r>
+        <w:t xml:space="preserve">Na aba</w:t>
+      </w:r>
+      <w:r>
+        <w:t xml:space="preserve"> </w:t>
+      </w:r>
+      <w:r>
+        <w:t xml:space="preserve">“</w:t>
+      </w:r>
+      <w:r>
+        <w:t xml:space="preserve">Geral</w:t>
+      </w:r>
+      <w:r>
+        <w:t xml:space="preserve">”</w:t>
+      </w:r>
+      <w:r>
+        <w:t xml:space="preserve">, clickar no botão</w:t>
+      </w:r>
+      <w:r>
+        <w:t xml:space="preserve"> </w:t>
+      </w:r>
+      <w:r>
+        <w:t xml:space="preserve">“</w:t>
+      </w:r>
+      <w:r>
+        <w:t xml:space="preserve">adicionar</w:t>
+      </w:r>
+      <w:r>
+        <w:t xml:space="preserve">”</w:t>
+      </w:r>
+      <w:r>
+        <w:t xml:space="preserve"> </w:t>
+      </w:r>
+      <w:r>
+        <w:t xml:space="preserve">para criar um novo</w:t>
+      </w:r>
+      <w:r>
+        <w:t xml:space="preserve"> </w:t>
+      </w:r>
+      <w:r>
+        <w:t xml:space="preserve">“</w:t>
+      </w:r>
+      <w:r>
+        <w:t xml:space="preserve">arquivo de banco de dados</w:t>
+      </w:r>
+      <w:r>
+        <w:t xml:space="preserve">”</w:t>
+      </w:r>
+      <w:r>
+        <w:t xml:space="preserve">.</w:t>
+      </w:r>
+    </w:p>
+    <w:p>
+      <w:pPr>
+        <w:numPr>
+          <w:ilvl w:val="1"/>
+          <w:numId w:val="1033"/>
+        </w:numPr>
+        <w:pStyle w:val="Compact"/>
+      </w:pPr>
+      <w:r>
+        <w:t xml:space="preserve">Em</w:t>
+      </w:r>
+      <w:r>
+        <w:t xml:space="preserve"> </w:t>
+      </w:r>
+      <w:r>
+        <w:t xml:space="preserve">“</w:t>
+      </w:r>
+      <w:r>
+        <w:t xml:space="preserve">Nome</w:t>
+      </w:r>
+      <w:r>
+        <w:t xml:space="preserve">”</w:t>
+      </w:r>
+      <w:r>
+        <w:t xml:space="preserve"> </w:t>
+      </w:r>
+      <w:r>
+        <w:t xml:space="preserve">nomear esse novo arquivo pela categoria (setor, …).</w:t>
+      </w:r>
+      <w:r>
+        <w:br/>
+      </w:r>
+    </w:p>
+    <w:p>
+      <w:pPr>
+        <w:numPr>
+          <w:ilvl w:val="1"/>
+          <w:numId w:val="1033"/>
+        </w:numPr>
+        <w:pStyle w:val="Compact"/>
+      </w:pPr>
+      <w:r>
+        <w:t xml:space="preserve">Em</w:t>
+      </w:r>
+      <w:r>
+        <w:t xml:space="preserve"> </w:t>
+      </w:r>
+      <w:r>
+        <w:t xml:space="preserve">“</w:t>
+      </w:r>
+      <w:r>
+        <w:t xml:space="preserve">Nome do Arquivo</w:t>
+      </w:r>
+      <w:r>
+        <w:t xml:space="preserve">”</w:t>
+      </w:r>
+      <w:r>
+        <w:t xml:space="preserve"> </w:t>
+      </w:r>
+      <w:r>
+        <w:t xml:space="preserve">repetir o nome + o sufixo</w:t>
+      </w:r>
+      <w:r>
+        <w:t xml:space="preserve"> </w:t>
+      </w:r>
+      <w:r>
+        <w:t xml:space="preserve">“</w:t>
+      </w:r>
+      <w:r>
+        <w:t xml:space="preserve">.ndf</w:t>
+      </w:r>
+      <w:r>
+        <w:t xml:space="preserve">”</w:t>
+      </w:r>
+      <w:r>
+        <w:t xml:space="preserve">.</w:t>
+      </w:r>
+      <w:r>
+        <w:br/>
+      </w:r>
+    </w:p>
+    <w:p>
+      <w:pPr>
+        <w:numPr>
+          <w:ilvl w:val="1"/>
+          <w:numId w:val="1033"/>
+        </w:numPr>
+        <w:pStyle w:val="Compact"/>
+      </w:pPr>
+      <w:r>
+        <w:t xml:space="preserve">Em</w:t>
+      </w:r>
+      <w:r>
+        <w:t xml:space="preserve"> </w:t>
+      </w:r>
+      <w:r>
+        <w:t xml:space="preserve">“</w:t>
+      </w:r>
+      <w:r>
+        <w:t xml:space="preserve">Grupo de Arquivos</w:t>
+      </w:r>
+      <w:r>
+        <w:t xml:space="preserve">”</w:t>
+      </w:r>
+      <w:r>
+        <w:t xml:space="preserve"> </w:t>
+      </w:r>
+      <w:r>
+        <w:t xml:space="preserve">direcionar para o grupo desejado (criado anteriormente).</w:t>
+      </w:r>
+      <w:r>
+        <w:br/>
+      </w:r>
+    </w:p>
+    <w:p>
+      <w:pPr>
+        <w:numPr>
+          <w:ilvl w:val="1"/>
+          <w:numId w:val="1033"/>
+        </w:numPr>
+        <w:pStyle w:val="Compact"/>
+      </w:pPr>
+      <w:r>
+        <w:t xml:space="preserve">Em</w:t>
+      </w:r>
+      <w:r>
+        <w:t xml:space="preserve"> </w:t>
+      </w:r>
+      <w:r>
+        <w:t xml:space="preserve">“</w:t>
+      </w:r>
+      <w:r>
+        <w:t xml:space="preserve">Aumento Automático/Tamanho Máximo</w:t>
+      </w:r>
+      <w:r>
+        <w:t xml:space="preserve">”</w:t>
+      </w:r>
+      <w:r>
+        <w:t xml:space="preserve"> </w:t>
+      </w:r>
+      <w:r>
+        <w:t xml:space="preserve">podemos determinar o crescimento do banco de dados cada vez que ele atinge o limite, e determinar um tamanho máximo para o banco de dados (quando ele atinge o tamanho máximo, o banco de dados para).</w:t>
+      </w:r>
+      <w:r>
+        <w:br/>
+      </w:r>
+    </w:p>
+    <w:p>
+      <w:pPr>
+        <w:numPr>
+          <w:ilvl w:val="0"/>
+          <w:numId w:val="1031"/>
+        </w:numPr>
+        <w:pStyle w:val="Compact"/>
+      </w:pPr>
+      <w:r>
+        <w:t xml:space="preserve">“</w:t>
+      </w:r>
+      <w:r>
+        <w:t xml:space="preserve">OK</w:t>
+      </w:r>
+      <w:r>
+        <w:t xml:space="preserve">”</w:t>
+      </w:r>
+      <w:r>
+        <w:t xml:space="preserve"> </w:t>
+      </w:r>
+      <w:r>
+        <w:t xml:space="preserve">para confirmar as criações no final.</w:t>
+      </w:r>
+      <w:r>
+        <w:br/>
+      </w:r>
+    </w:p>
+    <w:bookmarkEnd w:id="40"/>
+    <w:bookmarkStart w:id="41" w:name="Xffe90c150e6dad65199fe4ef95496b08a35ebae"/>
+    <w:p>
+      <w:pPr>
+        <w:pStyle w:val="Heading3"/>
+      </w:pPr>
+      <w:r>
+        <w:rPr>
+          <w:rStyle w:val="SectionNumber"/>
+        </w:rPr>
+        <w:t xml:space="preserve">4.6.2</w:t>
+      </w:r>
+      <w:r>
+        <w:tab/>
+      </w:r>
+      <w:r>
+        <w:t xml:space="preserve">Criando grupos de dados em bancos de dados existentes</w:t>
+      </w:r>
+    </w:p>
+    <w:p>
+      <w:pPr>
+        <w:numPr>
+          <w:ilvl w:val="0"/>
+          <w:numId w:val="1034"/>
+        </w:numPr>
+        <w:pStyle w:val="Compact"/>
+      </w:pPr>
+      <w:r>
+        <w:t xml:space="preserve">Clickar com o botão direito no Banco de dados desejado, na aba</w:t>
+      </w:r>
+      <w:r>
+        <w:t xml:space="preserve"> </w:t>
+      </w:r>
+      <w:r>
+        <w:t xml:space="preserve">“</w:t>
+      </w:r>
+      <w:r>
+        <w:t xml:space="preserve">Pesquisador de objetos</w:t>
+      </w:r>
+      <w:r>
+        <w:t xml:space="preserve">”</w:t>
+      </w:r>
+      <w:r>
+        <w:t xml:space="preserve">.</w:t>
+      </w:r>
+      <w:r>
+        <w:br/>
+      </w:r>
+    </w:p>
+    <w:p>
+      <w:pPr>
+        <w:numPr>
+          <w:ilvl w:val="0"/>
+          <w:numId w:val="1034"/>
+        </w:numPr>
+        <w:pStyle w:val="Compact"/>
+      </w:pPr>
+      <w:r>
+        <w:t xml:space="preserve">Na opção</w:t>
+      </w:r>
+      <w:r>
+        <w:t xml:space="preserve"> </w:t>
+      </w:r>
+      <w:r>
+        <w:t xml:space="preserve">“</w:t>
+      </w:r>
+      <w:r>
+        <w:t xml:space="preserve">Propriedades</w:t>
+      </w:r>
+      <w:r>
+        <w:t xml:space="preserve">”</w:t>
+      </w:r>
+      <w:r>
+        <w:t xml:space="preserve">.</w:t>
+      </w:r>
+      <w:r>
+        <w:br/>
+      </w:r>
+    </w:p>
+    <w:p>
+      <w:pPr>
+        <w:numPr>
+          <w:ilvl w:val="0"/>
+          <w:numId w:val="1034"/>
+        </w:numPr>
+        <w:pStyle w:val="Compact"/>
+      </w:pPr>
+      <w:r>
+        <w:t xml:space="preserve">Na aba</w:t>
+      </w:r>
+      <w:r>
+        <w:t xml:space="preserve"> </w:t>
+      </w:r>
+      <w:r>
+        <w:t xml:space="preserve">“</w:t>
+      </w:r>
+      <w:r>
+        <w:t xml:space="preserve">Grupos de arquivos</w:t>
+      </w:r>
+      <w:r>
+        <w:t xml:space="preserve">”</w:t>
+      </w:r>
+      <w:r>
+        <w:t xml:space="preserve"> </w:t>
+      </w:r>
+      <w:r>
+        <w:t xml:space="preserve">é onde é criado os grupos de arquivos.</w:t>
+      </w:r>
+      <w:r>
+        <w:br/>
+      </w:r>
+    </w:p>
+    <w:p>
+      <w:pPr>
+        <w:numPr>
+          <w:ilvl w:val="1"/>
+          <w:numId w:val="1035"/>
+        </w:numPr>
+        <w:pStyle w:val="Compact"/>
+      </w:pPr>
+      <w:r>
+        <w:t xml:space="preserve">O botão</w:t>
+      </w:r>
+      <w:r>
+        <w:t xml:space="preserve"> </w:t>
+      </w:r>
+      <w:r>
+        <w:t xml:space="preserve">“</w:t>
+      </w:r>
+      <w:r>
+        <w:t xml:space="preserve">adicionar grupo de arquivos</w:t>
+      </w:r>
+      <w:r>
+        <w:t xml:space="preserve">”</w:t>
+      </w:r>
+      <w:r>
+        <w:t xml:space="preserve"> </w:t>
+      </w:r>
+      <w:r>
+        <w:t xml:space="preserve">cria um novo grupo de arquivo.</w:t>
+      </w:r>
+      <w:r>
+        <w:br/>
+      </w:r>
+    </w:p>
+    <w:p>
+      <w:pPr>
+        <w:numPr>
+          <w:ilvl w:val="1"/>
+          <w:numId w:val="1035"/>
+        </w:numPr>
+        <w:pStyle w:val="Compact"/>
+      </w:pPr>
+      <w:r>
+        <w:t xml:space="preserve">Podemos nomear esse novo grupo, a boa pratica indica sempre começar com o prefixo</w:t>
+      </w:r>
+      <w:r>
+        <w:t xml:space="preserve"> </w:t>
+      </w:r>
+      <w:r>
+        <w:t xml:space="preserve">“</w:t>
+      </w:r>
+      <w:r>
+        <w:t xml:space="preserve">GA_</w:t>
+      </w:r>
+      <w:r>
+        <w:t xml:space="preserve">”</w:t>
+      </w:r>
+      <w:r>
+        <w:t xml:space="preserve"> </w:t>
+      </w:r>
+      <w:r>
+        <w:t xml:space="preserve">(abreviação de</w:t>
+      </w:r>
+      <w:r>
+        <w:t xml:space="preserve"> </w:t>
+      </w:r>
+      <w:r>
+        <w:t xml:space="preserve">“</w:t>
+      </w:r>
+      <w:r>
+        <w:t xml:space="preserve">grupo de arquivo</w:t>
+      </w:r>
+      <w:r>
+        <w:t xml:space="preserve">”</w:t>
+      </w:r>
+      <w:r>
+        <w:t xml:space="preserve">), depois o nome grupo.</w:t>
+      </w:r>
+      <w:r>
+        <w:br/>
+      </w:r>
+    </w:p>
+    <w:p>
+      <w:pPr>
+        <w:numPr>
+          <w:ilvl w:val="1"/>
+          <w:numId w:val="1035"/>
+        </w:numPr>
+        <w:pStyle w:val="Compact"/>
+      </w:pPr>
+      <w:r>
+        <w:t xml:space="preserve">A opção</w:t>
+      </w:r>
+      <w:r>
+        <w:t xml:space="preserve"> </w:t>
+      </w:r>
+      <w:r>
+        <w:t xml:space="preserve">“</w:t>
+      </w:r>
+      <w:r>
+        <w:t xml:space="preserve">PADRÃO</w:t>
+      </w:r>
+      <w:r>
+        <w:t xml:space="preserve">”</w:t>
+      </w:r>
+      <w:r>
+        <w:t xml:space="preserve"> </w:t>
+      </w:r>
+      <w:r>
+        <w:t xml:space="preserve">indica que todos os arquivos não espeficiados o grupo, vai cair nesse grupo. Não deixar ele marcado em</w:t>
+      </w:r>
+      <w:r>
+        <w:t xml:space="preserve"> </w:t>
+      </w:r>
+      <w:r>
+        <w:rPr>
+          <w:bCs/>
+          <w:b/>
+        </w:rPr>
+        <w:t xml:space="preserve">PRIMARY</w:t>
+      </w:r>
+      <w:r>
+        <w:t xml:space="preserve">, pois esse grupo é para pertencer apenas os</w:t>
+      </w:r>
+      <w:r>
+        <w:t xml:space="preserve"> </w:t>
+      </w:r>
+      <w:r>
+        <w:rPr>
+          <w:bCs/>
+          <w:b/>
+        </w:rPr>
+        <w:t xml:space="preserve">MDF</w:t>
+      </w:r>
+      <w:r>
+        <w:t xml:space="preserve"> </w:t>
+      </w:r>
+      <w:r>
+        <w:t xml:space="preserve">-</w:t>
+      </w:r>
+      <w:r>
+        <w:t xml:space="preserve"> </w:t>
+      </w:r>
+      <w:r>
+        <w:rPr>
+          <w:iCs/>
+          <w:i/>
+        </w:rPr>
+        <w:t xml:space="preserve">dicionarios do sistema</w:t>
+      </w:r>
+      <w:r>
+        <w:t xml:space="preserve">.</w:t>
+      </w:r>
+      <w:r>
+        <w:br/>
+      </w:r>
+    </w:p>
+    <w:p>
+      <w:pPr>
+        <w:numPr>
+          <w:ilvl w:val="0"/>
+          <w:numId w:val="1034"/>
+        </w:numPr>
+        <w:pStyle w:val="Compact"/>
+      </w:pPr>
+      <w:r>
+        <w:t xml:space="preserve">Criar arquivos de banco de dados</w:t>
+      </w:r>
+      <w:r>
+        <w:t xml:space="preserve"> </w:t>
+      </w:r>
+      <w:r>
+        <w:rPr>
+          <w:bCs/>
+          <w:b/>
+        </w:rPr>
+        <w:t xml:space="preserve">NDF</w:t>
+      </w:r>
+      <w:r>
+        <w:t xml:space="preserve">:</w:t>
+      </w:r>
+    </w:p>
+    <w:p>
+      <w:pPr>
+        <w:numPr>
+          <w:ilvl w:val="1"/>
+          <w:numId w:val="1036"/>
+        </w:numPr>
+        <w:pStyle w:val="Compact"/>
+      </w:pPr>
+      <w:r>
+        <w:t xml:space="preserve">Na aba</w:t>
+      </w:r>
+      <w:r>
+        <w:t xml:space="preserve"> </w:t>
+      </w:r>
+      <w:r>
+        <w:t xml:space="preserve">“</w:t>
+      </w:r>
+      <w:r>
+        <w:t xml:space="preserve">Arquivos</w:t>
+      </w:r>
+      <w:r>
+        <w:t xml:space="preserve">”</w:t>
+      </w:r>
+      <w:r>
+        <w:t xml:space="preserve">, clickar no botão</w:t>
+      </w:r>
+      <w:r>
+        <w:t xml:space="preserve"> </w:t>
+      </w:r>
+      <w:r>
+        <w:t xml:space="preserve">“</w:t>
+      </w:r>
+      <w:r>
+        <w:t xml:space="preserve">adicionar</w:t>
+      </w:r>
+      <w:r>
+        <w:t xml:space="preserve">”</w:t>
+      </w:r>
+      <w:r>
+        <w:t xml:space="preserve"> </w:t>
+      </w:r>
+      <w:r>
+        <w:t xml:space="preserve">para criar um novo</w:t>
+      </w:r>
+      <w:r>
+        <w:t xml:space="preserve"> </w:t>
+      </w:r>
+      <w:r>
+        <w:t xml:space="preserve">“</w:t>
+      </w:r>
+      <w:r>
+        <w:t xml:space="preserve">arquivo de banco de dados</w:t>
+      </w:r>
+      <w:r>
+        <w:t xml:space="preserve">”</w:t>
+      </w:r>
+      <w:r>
+        <w:t xml:space="preserve">.</w:t>
+      </w:r>
+    </w:p>
+    <w:p>
+      <w:pPr>
+        <w:numPr>
+          <w:ilvl w:val="1"/>
+          <w:numId w:val="1036"/>
+        </w:numPr>
+        <w:pStyle w:val="Compact"/>
+      </w:pPr>
+      <w:r>
+        <w:t xml:space="preserve">Em</w:t>
+      </w:r>
+      <w:r>
+        <w:t xml:space="preserve"> </w:t>
+      </w:r>
+      <w:r>
+        <w:t xml:space="preserve">“</w:t>
+      </w:r>
+      <w:r>
+        <w:t xml:space="preserve">Nome</w:t>
+      </w:r>
+      <w:r>
+        <w:t xml:space="preserve">”</w:t>
+      </w:r>
+      <w:r>
+        <w:t xml:space="preserve"> </w:t>
+      </w:r>
+      <w:r>
+        <w:t xml:space="preserve">nomear esse novo arquivo pela categoria (setor, …).</w:t>
+      </w:r>
+      <w:r>
+        <w:br/>
+      </w:r>
+    </w:p>
+    <w:p>
+      <w:pPr>
+        <w:numPr>
+          <w:ilvl w:val="1"/>
+          <w:numId w:val="1036"/>
+        </w:numPr>
+        <w:pStyle w:val="Compact"/>
+      </w:pPr>
+      <w:r>
+        <w:t xml:space="preserve">Em</w:t>
+      </w:r>
+      <w:r>
+        <w:t xml:space="preserve"> </w:t>
+      </w:r>
+      <w:r>
+        <w:t xml:space="preserve">“</w:t>
+      </w:r>
+      <w:r>
+        <w:t xml:space="preserve">Nome do Arquivo</w:t>
+      </w:r>
+      <w:r>
+        <w:t xml:space="preserve">”</w:t>
+      </w:r>
+      <w:r>
+        <w:t xml:space="preserve"> </w:t>
+      </w:r>
+      <w:r>
+        <w:t xml:space="preserve">repetir o nome + o sufixo</w:t>
+      </w:r>
+      <w:r>
+        <w:t xml:space="preserve"> </w:t>
+      </w:r>
+      <w:r>
+        <w:t xml:space="preserve">“</w:t>
+      </w:r>
+      <w:r>
+        <w:t xml:space="preserve">.ndf</w:t>
+      </w:r>
+      <w:r>
+        <w:t xml:space="preserve">”</w:t>
+      </w:r>
+      <w:r>
+        <w:t xml:space="preserve">.</w:t>
+      </w:r>
+      <w:r>
+        <w:br/>
+      </w:r>
+    </w:p>
+    <w:p>
+      <w:pPr>
+        <w:numPr>
+          <w:ilvl w:val="1"/>
+          <w:numId w:val="1036"/>
+        </w:numPr>
+        <w:pStyle w:val="Compact"/>
+      </w:pPr>
+      <w:r>
+        <w:t xml:space="preserve">Em</w:t>
+      </w:r>
+      <w:r>
+        <w:t xml:space="preserve"> </w:t>
+      </w:r>
+      <w:r>
+        <w:t xml:space="preserve">“</w:t>
+      </w:r>
+      <w:r>
+        <w:t xml:space="preserve">Grupo de Arquivos</w:t>
+      </w:r>
+      <w:r>
+        <w:t xml:space="preserve">”</w:t>
+      </w:r>
+      <w:r>
+        <w:t xml:space="preserve"> </w:t>
+      </w:r>
+      <w:r>
+        <w:t xml:space="preserve">direcionar para o grupo desejado (criado anteriormente).</w:t>
+      </w:r>
+      <w:r>
+        <w:br/>
+      </w:r>
+    </w:p>
+    <w:p>
+      <w:pPr>
+        <w:numPr>
+          <w:ilvl w:val="1"/>
+          <w:numId w:val="1036"/>
+        </w:numPr>
+        <w:pStyle w:val="Compact"/>
+      </w:pPr>
+      <w:r>
+        <w:t xml:space="preserve">Em</w:t>
+      </w:r>
+      <w:r>
+        <w:t xml:space="preserve"> </w:t>
+      </w:r>
+      <w:r>
+        <w:t xml:space="preserve">“</w:t>
+      </w:r>
+      <w:r>
+        <w:t xml:space="preserve">Aumento Automático/Tamanho Máximo</w:t>
+      </w:r>
+      <w:r>
+        <w:t xml:space="preserve">”</w:t>
+      </w:r>
+      <w:r>
+        <w:t xml:space="preserve"> </w:t>
+      </w:r>
+      <w:r>
+        <w:t xml:space="preserve">podemos determinar o crescimento do banco de dados cada vez que ele atinge o limite, e determinar um tamanho máximo para o banco de dados (quando ele atinge o tamanho máximo, o banco de dados para).</w:t>
+      </w:r>
+      <w:r>
+        <w:br/>
+      </w:r>
+    </w:p>
+    <w:p>
+      <w:pPr>
+        <w:numPr>
+          <w:ilvl w:val="0"/>
+          <w:numId w:val="1034"/>
+        </w:numPr>
+        <w:pStyle w:val="Compact"/>
+      </w:pPr>
+      <w:r>
+        <w:t xml:space="preserve">“</w:t>
+      </w:r>
+      <w:r>
+        <w:t xml:space="preserve">OK</w:t>
+      </w:r>
+      <w:r>
+        <w:t xml:space="preserve">”</w:t>
+      </w:r>
+      <w:r>
+        <w:t xml:space="preserve"> </w:t>
+      </w:r>
+      <w:r>
+        <w:t xml:space="preserve">para confirmar as criações no final.</w:t>
+      </w:r>
+      <w:r>
+        <w:br/>
+      </w:r>
+    </w:p>
+    <w:bookmarkEnd w:id="41"/>
+    <w:bookmarkEnd w:id="42"/>
+    <w:bookmarkStart w:id="43" w:name="X78dfa01c372e562b9327ba63c27874b6eebea29"/>
+    <w:p>
+      <w:pPr>
+        <w:pStyle w:val="Heading2"/>
+      </w:pPr>
+      <w:r>
+        <w:rPr>
+          <w:rStyle w:val="SectionNumber"/>
+        </w:rPr>
+        <w:t xml:space="preserve">4.7</w:t>
+      </w:r>
+      <w:r>
+        <w:tab/>
+      </w:r>
+      <w:r>
+        <w:t xml:space="preserve">Direcionando dados de tabela para grupos de arquivos (</w:t>
+      </w:r>
+      <w:r>
+        <w:rPr>
+          <w:bCs/>
+          <w:b/>
+        </w:rPr>
+        <w:t xml:space="preserve">NDF</w:t>
+      </w:r>
+      <w:r>
+        <w:t xml:space="preserve">)</w:t>
+      </w:r>
+    </w:p>
+    <w:p>
+      <w:pPr>
+        <w:numPr>
+          <w:ilvl w:val="0"/>
+          <w:numId w:val="1037"/>
+        </w:numPr>
+        <w:pStyle w:val="Compact"/>
+      </w:pPr>
+      <w:r>
+        <w:t xml:space="preserve">Clickar com o botão direito na tabela desejada.</w:t>
+      </w:r>
+      <w:r>
+        <w:br/>
+      </w:r>
+    </w:p>
+    <w:p>
+      <w:pPr>
+        <w:numPr>
+          <w:ilvl w:val="0"/>
+          <w:numId w:val="1037"/>
+        </w:numPr>
+        <w:pStyle w:val="Compact"/>
+      </w:pPr>
+      <w:r>
+        <w:t xml:space="preserve">Na opção”design”.</w:t>
+      </w:r>
+      <w:r>
+        <w:br/>
+      </w:r>
+    </w:p>
+    <w:p>
+      <w:pPr>
+        <w:numPr>
+          <w:ilvl w:val="0"/>
+          <w:numId w:val="1037"/>
+        </w:numPr>
+        <w:pStyle w:val="Compact"/>
+      </w:pPr>
+      <w:r>
+        <w:t xml:space="preserve">Na aba de</w:t>
+      </w:r>
+      <w:r>
+        <w:t xml:space="preserve"> </w:t>
+      </w:r>
+      <w:r>
+        <w:t xml:space="preserve">“</w:t>
+      </w:r>
+      <w:r>
+        <w:t xml:space="preserve">Propriedades</w:t>
+      </w:r>
+      <w:r>
+        <w:t xml:space="preserve">”</w:t>
+      </w:r>
+      <w:r>
+        <w:t xml:space="preserve">.</w:t>
+      </w:r>
+      <w:r>
+        <w:br/>
+      </w:r>
+    </w:p>
+    <w:p>
+      <w:pPr>
+        <w:numPr>
+          <w:ilvl w:val="1"/>
+          <w:numId w:val="1038"/>
+        </w:numPr>
+        <w:pStyle w:val="Compact"/>
+      </w:pPr>
+      <w:r>
+        <w:t xml:space="preserve">Dentro de</w:t>
+      </w:r>
+      <w:r>
+        <w:t xml:space="preserve"> </w:t>
+      </w:r>
+      <w:r>
+        <w:t xml:space="preserve">“</w:t>
+      </w:r>
+      <w:r>
+        <w:t xml:space="preserve">Identidade</w:t>
+      </w:r>
+      <w:r>
+        <w:t xml:space="preserve">”</w:t>
+      </w:r>
+      <w:r>
+        <w:t xml:space="preserve">, em</w:t>
+      </w:r>
+      <w:r>
+        <w:t xml:space="preserve"> </w:t>
+      </w:r>
+      <w:r>
+        <w:t xml:space="preserve">“</w:t>
+      </w:r>
+      <w:r>
+        <w:t xml:space="preserve">Nome</w:t>
+      </w:r>
+      <w:r>
+        <w:t xml:space="preserve">”</w:t>
+      </w:r>
+      <w:r>
+        <w:t xml:space="preserve"> </w:t>
+      </w:r>
+      <w:r>
+        <w:t xml:space="preserve">podemos alterar o nome da tabela.</w:t>
+      </w:r>
+      <w:r>
+        <w:br/>
+      </w:r>
+    </w:p>
+    <w:p>
+      <w:pPr>
+        <w:numPr>
+          <w:ilvl w:val="1"/>
+          <w:numId w:val="1038"/>
+        </w:numPr>
+        <w:pStyle w:val="Compact"/>
+      </w:pPr>
+      <w:r>
+        <w:t xml:space="preserve">Dentro de</w:t>
+      </w:r>
+      <w:r>
+        <w:t xml:space="preserve"> </w:t>
+      </w:r>
+      <w:r>
+        <w:t xml:space="preserve">“</w:t>
+      </w:r>
+      <w:r>
+        <w:t xml:space="preserve">Designer de tabela</w:t>
+      </w:r>
+      <w:r>
+        <w:t xml:space="preserve">”</w:t>
+      </w:r>
+      <w:r>
+        <w:t xml:space="preserve">, dentro de</w:t>
+      </w:r>
+      <w:r>
+        <w:t xml:space="preserve"> </w:t>
+      </w:r>
+      <w:r>
+        <w:t xml:space="preserve">“</w:t>
+      </w:r>
+      <w:r>
+        <w:t xml:space="preserve">Especificação de Espaço de Dados Regular</w:t>
+      </w:r>
+      <w:r>
+        <w:t xml:space="preserve">”</w:t>
+      </w:r>
+      <w:r>
+        <w:t xml:space="preserve">, em</w:t>
+      </w:r>
+      <w:r>
+        <w:t xml:space="preserve"> </w:t>
+      </w:r>
+      <w:r>
+        <w:t xml:space="preserve">“</w:t>
+      </w:r>
+      <w:r>
+        <w:t xml:space="preserve">Nome do Esquema de Partição ou Grupo de Arquivos</w:t>
+      </w:r>
+      <w:r>
+        <w:t xml:space="preserve">”</w:t>
+      </w:r>
+      <w:r>
+        <w:t xml:space="preserve"> </w:t>
+      </w:r>
+      <w:r>
+        <w:t xml:space="preserve">podemos selecionar um grupo de arquivos criado anteriormente para enviar a tabela.</w:t>
+      </w:r>
+      <w:r>
+        <w:br/>
+      </w:r>
+    </w:p>
+    <w:p>
+      <w:pPr>
+        <w:numPr>
+          <w:ilvl w:val="1"/>
+          <w:numId w:val="1038"/>
+        </w:numPr>
+        <w:pStyle w:val="Compact"/>
+      </w:pPr>
+      <w:r>
+        <w:t xml:space="preserve">Dentro de</w:t>
+      </w:r>
+      <w:r>
+        <w:t xml:space="preserve"> </w:t>
+      </w:r>
+      <w:r>
+        <w:t xml:space="preserve">“</w:t>
+      </w:r>
+      <w:r>
+        <w:t xml:space="preserve">Designer de tabela</w:t>
+      </w:r>
+      <w:r>
+        <w:t xml:space="preserve">”</w:t>
+      </w:r>
+      <w:r>
+        <w:t xml:space="preserve">, em</w:t>
+      </w:r>
+      <w:r>
+        <w:t xml:space="preserve"> </w:t>
+      </w:r>
+      <w:r>
+        <w:t xml:space="preserve">“</w:t>
+      </w:r>
+      <w:r>
+        <w:t xml:space="preserve">Grupo de Arquivos de Texto/Imagem</w:t>
+      </w:r>
+      <w:r>
+        <w:t xml:space="preserve">”</w:t>
+      </w:r>
+      <w:r>
+        <w:t xml:space="preserve"> </w:t>
+      </w:r>
+      <w:r>
+        <w:t xml:space="preserve">caso o banco de dados salve arquivos do tipo texto (.doc ou .odt) e imagem (pdf, jpeg ou .png) pode direcionar para ser salvo dentro de um grupo de arquivos criado anteriormente, podendo ser um grupo diferente do tópico anterior.</w:t>
+      </w:r>
+      <w:r>
+        <w:br/>
+      </w:r>
+    </w:p>
+    <w:p>
+      <w:r>
+        <w:br w:type="page"/>
+      </w:r>
+    </w:p>
+    <w:bookmarkEnd w:id="43"/>
+    <w:bookmarkEnd w:id="44"/>
+    <w:bookmarkStart w:id="46" w:name="andamento-dos-estudos"/>
     <w:p>
       <w:pPr>
         <w:pStyle w:val="Heading1"/>
@@ -2919,7 +4406,7 @@
         <w:t xml:space="preserve">Andamento dos Estudos</w:t>
       </w:r>
     </w:p>
-    <w:bookmarkStart w:id="40" w:name="assunto-em-andamento"/>
+    <w:bookmarkStart w:id="45" w:name="assunto-em-andamento"/>
     <w:p>
       <w:pPr>
         <w:pStyle w:val="Heading2"/>
@@ -2942,14 +4429,14 @@
         <w:pStyle w:val="FirstParagraph"/>
       </w:pPr>
       <w:r>
-        <w:t xml:space="preserve">Atualmente estou estudando Módulo 25.</w:t>
-      </w:r>
-      <w:r>
-        <w:br/>
-      </w:r>
-    </w:p>
-    <w:bookmarkEnd w:id="40"/>
-    <w:bookmarkEnd w:id="41"/>
+        <w:t xml:space="preserve">Atualmente estou estudando Módulo 26.</w:t>
+      </w:r>
+      <w:r>
+        <w:br/>
+      </w:r>
+    </w:p>
+    <w:bookmarkEnd w:id="45"/>
+    <w:bookmarkEnd w:id="46"/>
     <w:sectPr/>
   </w:body>
 </w:document>
@@ -3217,6 +4704,36 @@
     <w:abstractNumId w:val="991"/>
   </w:num>
   <w:num w:numId="1028">
+    <w:abstractNumId w:val="991"/>
+  </w:num>
+  <w:num w:numId="1029">
+    <w:abstractNumId w:val="991"/>
+  </w:num>
+  <w:num w:numId="1030">
+    <w:abstractNumId w:val="991"/>
+  </w:num>
+  <w:num w:numId="1031">
+    <w:abstractNumId w:val="991"/>
+  </w:num>
+  <w:num w:numId="1032">
+    <w:abstractNumId w:val="991"/>
+  </w:num>
+  <w:num w:numId="1033">
+    <w:abstractNumId w:val="991"/>
+  </w:num>
+  <w:num w:numId="1034">
+    <w:abstractNumId w:val="991"/>
+  </w:num>
+  <w:num w:numId="1035">
+    <w:abstractNumId w:val="991"/>
+  </w:num>
+  <w:num w:numId="1036">
+    <w:abstractNumId w:val="991"/>
+  </w:num>
+  <w:num w:numId="1037">
+    <w:abstractNumId w:val="991"/>
+  </w:num>
+  <w:num w:numId="1038">
     <w:abstractNumId w:val="991"/>
   </w:num>
 </w:numbering>

</xml_diff>

<commit_message>
atualização 29/5/22 - Observações
</commit_message>
<xml_diff>
--- a/Readme.docx
+++ b/Readme.docx
@@ -55,7 +55,7 @@
         <w:pStyle w:val="Date"/>
       </w:pPr>
       <w:r>
-        <w:t xml:space="preserve">2022-05-26</w:t>
+        <w:t xml:space="preserve">2022-05-29</w:t>
       </w:r>
     </w:p>
     <w:sdt>
@@ -4388,7 +4388,7 @@
     </w:p>
     <w:bookmarkEnd w:id="43"/>
     <w:bookmarkEnd w:id="44"/>
-    <w:bookmarkStart w:id="46" w:name="andamento-dos-estudos"/>
+    <w:bookmarkStart w:id="52" w:name="Xece91ca7a6e8d4092a57d418463d6f8f1c6a56c"/>
     <w:p>
       <w:pPr>
         <w:pStyle w:val="Heading1"/>
@@ -4403,10 +4403,544 @@
         <w:tab/>
       </w:r>
       <w:r>
+        <w:t xml:space="preserve">Modulo 26 -</w:t>
+      </w:r>
+      <w:r>
+        <w:t xml:space="preserve"> </w:t>
+      </w:r>
+      <w:r>
+        <w:rPr>
+          <w:bCs/>
+          <w:b/>
+        </w:rPr>
+        <w:t xml:space="preserve">IDENTITY</w:t>
+      </w:r>
+      <w:r>
+        <w:t xml:space="preserve">,</w:t>
+      </w:r>
+      <w:r>
+        <w:t xml:space="preserve"> </w:t>
+      </w:r>
+      <w:r>
+        <w:rPr>
+          <w:bCs/>
+          <w:b/>
+        </w:rPr>
+        <w:t xml:space="preserve">CONSTRAINTS</w:t>
+      </w:r>
+      <w:r>
+        <w:t xml:space="preserve"> </w:t>
+      </w:r>
+      <w:r>
+        <w:t xml:space="preserve">e descrição de tabelas</w:t>
+      </w:r>
+    </w:p>
+    <w:bookmarkStart w:id="47" w:name="regras---constraints"/>
+    <w:p>
+      <w:pPr>
+        <w:pStyle w:val="Heading2"/>
+      </w:pPr>
+      <w:r>
+        <w:rPr>
+          <w:rStyle w:val="SectionNumber"/>
+        </w:rPr>
+        <w:t xml:space="preserve">5.1</w:t>
+      </w:r>
+      <w:r>
+        <w:tab/>
+      </w:r>
+      <w:r>
+        <w:t xml:space="preserve">Regras -</w:t>
+      </w:r>
+      <w:r>
+        <w:t xml:space="preserve"> </w:t>
+      </w:r>
+      <w:r>
+        <w:rPr>
+          <w:bCs/>
+          <w:b/>
+        </w:rPr>
+        <w:t xml:space="preserve">CONSTRAINTS</w:t>
+      </w:r>
+    </w:p>
+    <w:bookmarkStart w:id="45" w:name="identity"/>
+    <w:p>
+      <w:pPr>
+        <w:pStyle w:val="Heading3"/>
+      </w:pPr>
+      <w:r>
+        <w:rPr>
+          <w:rStyle w:val="SectionNumber"/>
+        </w:rPr>
+        <w:t xml:space="preserve">5.1.1</w:t>
+      </w:r>
+      <w:r>
+        <w:tab/>
+      </w:r>
+      <w:r>
+        <w:rPr>
+          <w:bCs/>
+          <w:b/>
+        </w:rPr>
+        <w:t xml:space="preserve">IDENTITY</w:t>
+      </w:r>
+    </w:p>
+    <w:bookmarkEnd w:id="45"/>
+    <w:bookmarkStart w:id="46" w:name="constraints"/>
+    <w:p>
+      <w:pPr>
+        <w:pStyle w:val="Heading3"/>
+      </w:pPr>
+      <w:r>
+        <w:rPr>
+          <w:rStyle w:val="SectionNumber"/>
+        </w:rPr>
+        <w:t xml:space="preserve">5.1.2</w:t>
+      </w:r>
+      <w:r>
+        <w:tab/>
+      </w:r>
+      <w:r>
+        <w:rPr>
+          <w:bCs/>
+          <w:b/>
+        </w:rPr>
+        <w:t xml:space="preserve">CONSTRAINTS</w:t>
+      </w:r>
+    </w:p>
+    <w:p>
+      <w:r>
+        <w:br w:type="page"/>
+      </w:r>
+    </w:p>
+    <w:bookmarkEnd w:id="46"/>
+    <w:bookmarkEnd w:id="47"/>
+    <w:bookmarkStart w:id="50" w:name="comandos-de-descrição-tabelas---sp_"/>
+    <w:p>
+      <w:pPr>
+        <w:pStyle w:val="Heading2"/>
+      </w:pPr>
+      <w:r>
+        <w:rPr>
+          <w:rStyle w:val="SectionNumber"/>
+        </w:rPr>
+        <w:t xml:space="preserve">5.2</w:t>
+      </w:r>
+      <w:r>
+        <w:tab/>
+      </w:r>
+      <w:r>
+        <w:t xml:space="preserve">Comandos de descrição tabelas -</w:t>
+      </w:r>
+      <w:r>
+        <w:t xml:space="preserve"> </w:t>
+      </w:r>
+      <w:r>
+        <w:rPr>
+          <w:bCs/>
+          <w:b/>
+        </w:rPr>
+        <w:t xml:space="preserve">SP_</w:t>
+      </w:r>
+    </w:p>
+    <w:bookmarkStart w:id="48" w:name="sp_columns"/>
+    <w:p>
+      <w:pPr>
+        <w:pStyle w:val="Heading3"/>
+      </w:pPr>
+      <w:r>
+        <w:rPr>
+          <w:rStyle w:val="SectionNumber"/>
+        </w:rPr>
+        <w:t xml:space="preserve">5.2.1</w:t>
+      </w:r>
+      <w:r>
+        <w:tab/>
+      </w:r>
+      <w:r>
+        <w:rPr>
+          <w:bCs/>
+          <w:b/>
+        </w:rPr>
+        <w:t xml:space="preserve">SP_COLUMNS</w:t>
+      </w:r>
+    </w:p>
+    <w:bookmarkEnd w:id="48"/>
+    <w:bookmarkStart w:id="49" w:name="sp_help"/>
+    <w:p>
+      <w:pPr>
+        <w:pStyle w:val="Heading3"/>
+      </w:pPr>
+      <w:r>
+        <w:rPr>
+          <w:rStyle w:val="SectionNumber"/>
+        </w:rPr>
+        <w:t xml:space="preserve">5.2.2</w:t>
+      </w:r>
+      <w:r>
+        <w:tab/>
+      </w:r>
+      <w:r>
+        <w:rPr>
+          <w:bCs/>
+          <w:b/>
+        </w:rPr>
+        <w:t xml:space="preserve">SP_HELP</w:t>
+      </w:r>
+    </w:p>
+    <w:p>
+      <w:r>
+        <w:br w:type="page"/>
+      </w:r>
+    </w:p>
+    <w:bookmarkEnd w:id="49"/>
+    <w:bookmarkEnd w:id="50"/>
+    <w:bookmarkStart w:id="51" w:name="inserindo-dados---insert"/>
+    <w:p>
+      <w:pPr>
+        <w:pStyle w:val="Heading2"/>
+      </w:pPr>
+      <w:r>
+        <w:rPr>
+          <w:rStyle w:val="SectionNumber"/>
+        </w:rPr>
+        <w:t xml:space="preserve">5.3</w:t>
+      </w:r>
+      <w:r>
+        <w:tab/>
+      </w:r>
+      <w:r>
+        <w:t xml:space="preserve">Inserindo dados -</w:t>
+      </w:r>
+      <w:r>
+        <w:t xml:space="preserve"> </w:t>
+      </w:r>
+      <w:r>
+        <w:rPr>
+          <w:bCs/>
+          <w:b/>
+        </w:rPr>
+        <w:t xml:space="preserve">INSERT</w:t>
+      </w:r>
+    </w:p>
+    <w:p>
+      <w:r>
+        <w:br w:type="page"/>
+      </w:r>
+    </w:p>
+    <w:bookmarkEnd w:id="51"/>
+    <w:bookmarkEnd w:id="52"/>
+    <w:bookmarkStart w:id="54" w:name="observações"/>
+    <w:p>
+      <w:pPr>
+        <w:pStyle w:val="Heading1"/>
+      </w:pPr>
+      <w:r>
+        <w:rPr>
+          <w:rStyle w:val="SectionNumber"/>
+        </w:rPr>
+        <w:t xml:space="preserve">6</w:t>
+      </w:r>
+      <w:r>
+        <w:tab/>
+      </w:r>
+      <w:r>
+        <w:t xml:space="preserve">Observações</w:t>
+      </w:r>
+    </w:p>
+    <w:bookmarkStart w:id="53" w:name="problemas-para-fazer-login-o-ssms"/>
+    <w:p>
+      <w:pPr>
+        <w:pStyle w:val="Heading2"/>
+      </w:pPr>
+      <w:r>
+        <w:rPr>
+          <w:rStyle w:val="SectionNumber"/>
+        </w:rPr>
+        <w:t xml:space="preserve">6.1</w:t>
+      </w:r>
+      <w:r>
+        <w:tab/>
+      </w:r>
+      <w:r>
+        <w:t xml:space="preserve">Problemas para fazer</w:t>
+      </w:r>
+      <w:r>
+        <w:t xml:space="preserve"> </w:t>
+      </w:r>
+      <w:r>
+        <w:rPr>
+          <w:iCs/>
+          <w:i/>
+        </w:rPr>
+        <w:t xml:space="preserve">login</w:t>
+      </w:r>
+      <w:r>
+        <w:t xml:space="preserve"> </w:t>
+      </w:r>
+      <w:r>
+        <w:t xml:space="preserve">o</w:t>
+      </w:r>
+      <w:r>
+        <w:t xml:space="preserve"> </w:t>
+      </w:r>
+      <w:r>
+        <w:rPr>
+          <w:bCs/>
+          <w:b/>
+        </w:rPr>
+        <w:t xml:space="preserve">SSMS</w:t>
+      </w:r>
+    </w:p>
+    <w:p>
+      <w:pPr>
+        <w:numPr>
+          <w:ilvl w:val="0"/>
+          <w:numId w:val="1039"/>
+        </w:numPr>
+        <w:pStyle w:val="Compact"/>
+      </w:pPr>
+      <w:r>
+        <w:t xml:space="preserve">Caso o</w:t>
+      </w:r>
+      <w:r>
+        <w:t xml:space="preserve"> </w:t>
+      </w:r>
+      <w:r>
+        <w:rPr>
+          <w:bCs/>
+          <w:b/>
+        </w:rPr>
+        <w:t xml:space="preserve">SSMS</w:t>
+      </w:r>
+      <w:r>
+        <w:t xml:space="preserve"> </w:t>
+      </w:r>
+      <w:r>
+        <w:t xml:space="preserve">não identifique o usuário</w:t>
+      </w:r>
+      <w:r>
+        <w:t xml:space="preserve"> </w:t>
+      </w:r>
+      <w:r>
+        <w:t xml:space="preserve">“</w:t>
+      </w:r>
+      <w:r>
+        <w:t xml:space="preserve">sa</w:t>
+      </w:r>
+      <w:r>
+        <w:t xml:space="preserve">”</w:t>
+      </w:r>
+      <w:r>
+        <w:t xml:space="preserve"> </w:t>
+      </w:r>
+      <w:r>
+        <w:t xml:space="preserve">e senha como deveria, seguir os seguintes passos:</w:t>
+      </w:r>
+      <w:r>
+        <w:br/>
+      </w:r>
+    </w:p>
+    <w:p>
+      <w:pPr>
+        <w:numPr>
+          <w:ilvl w:val="1"/>
+          <w:numId w:val="1040"/>
+        </w:numPr>
+        <w:pStyle w:val="Compact"/>
+      </w:pPr>
+      <w:r>
+        <w:t xml:space="preserve">Desabilitar temporariamente o antivirus do computados.</w:t>
+      </w:r>
+      <w:r>
+        <w:br/>
+      </w:r>
+    </w:p>
+    <w:p>
+      <w:pPr>
+        <w:numPr>
+          <w:ilvl w:val="1"/>
+          <w:numId w:val="1040"/>
+        </w:numPr>
+        <w:pStyle w:val="Compact"/>
+      </w:pPr>
+      <w:r>
+        <w:t xml:space="preserve">Desabilitar o</w:t>
+      </w:r>
+      <w:r>
+        <w:t xml:space="preserve"> </w:t>
+      </w:r>
+      <w:r>
+        <w:t xml:space="preserve">“</w:t>
+      </w:r>
+      <w:r>
+        <w:rPr>
+          <w:bCs/>
+          <w:b/>
+        </w:rPr>
+        <w:t xml:space="preserve">firewall</w:t>
+      </w:r>
+      <w:r>
+        <w:t xml:space="preserve">”</w:t>
+      </w:r>
+      <w:r>
+        <w:t xml:space="preserve"> </w:t>
+      </w:r>
+      <w:r>
+        <w:t xml:space="preserve">do computados.</w:t>
+      </w:r>
+      <w:r>
+        <w:br/>
+      </w:r>
+      <w:r>
+        <w:t xml:space="preserve">“</w:t>
+      </w:r>
+      <w:r>
+        <w:t xml:space="preserve">Painel de Controle\Sistema e Segurança\Windows Defender Firewall\Personalizar Configurações</w:t>
+      </w:r>
+      <w:r>
+        <w:t xml:space="preserve">”</w:t>
+      </w:r>
+      <w:r>
+        <w:br/>
+      </w:r>
+    </w:p>
+    <w:p>
+      <w:pPr>
+        <w:numPr>
+          <w:ilvl w:val="1"/>
+          <w:numId w:val="1040"/>
+        </w:numPr>
+        <w:pStyle w:val="Compact"/>
+      </w:pPr>
+      <w:r>
+        <w:t xml:space="preserve">Abrir o</w:t>
+      </w:r>
+      <w:r>
+        <w:t xml:space="preserve"> </w:t>
+      </w:r>
+      <w:r>
+        <w:rPr>
+          <w:iCs/>
+          <w:i/>
+        </w:rPr>
+        <w:t xml:space="preserve">instalador</w:t>
+      </w:r>
+      <w:r>
+        <w:t xml:space="preserve"> </w:t>
+      </w:r>
+      <w:r>
+        <w:t xml:space="preserve">de</w:t>
+      </w:r>
+      <w:r>
+        <w:t xml:space="preserve"> </w:t>
+      </w:r>
+      <w:r>
+        <w:rPr>
+          <w:bCs/>
+          <w:b/>
+        </w:rPr>
+        <w:t xml:space="preserve">SQL Server</w:t>
+      </w:r>
+      <w:r>
+        <w:t xml:space="preserve"> </w:t>
+      </w:r>
+      <w:r>
+        <w:t xml:space="preserve">e pedir para</w:t>
+      </w:r>
+      <w:r>
+        <w:t xml:space="preserve"> </w:t>
+      </w:r>
+      <w:r>
+        <w:t xml:space="preserve">“</w:t>
+      </w:r>
+      <w:r>
+        <w:rPr>
+          <w:bCs/>
+          <w:b/>
+        </w:rPr>
+        <w:t xml:space="preserve">Reparar</w:t>
+      </w:r>
+      <w:r>
+        <w:t xml:space="preserve">”</w:t>
+      </w:r>
+      <w:r>
+        <w:t xml:space="preserve">.</w:t>
+      </w:r>
+      <w:r>
+        <w:br/>
+      </w:r>
+    </w:p>
+    <w:p>
+      <w:pPr>
+        <w:numPr>
+          <w:ilvl w:val="1"/>
+          <w:numId w:val="1040"/>
+        </w:numPr>
+        <w:pStyle w:val="Compact"/>
+      </w:pPr>
+      <w:r>
+        <w:t xml:space="preserve">Ao final da reparação, abrir o</w:t>
+      </w:r>
+      <w:r>
+        <w:t xml:space="preserve"> </w:t>
+      </w:r>
+      <w:r>
+        <w:rPr>
+          <w:bCs/>
+          <w:b/>
+        </w:rPr>
+        <w:t xml:space="preserve">SSMS</w:t>
+      </w:r>
+      <w:r>
+        <w:t xml:space="preserve"> </w:t>
+      </w:r>
+      <w:r>
+        <w:t xml:space="preserve">novamente e fazer o</w:t>
+      </w:r>
+      <w:r>
+        <w:t xml:space="preserve"> </w:t>
+      </w:r>
+      <w:r>
+        <w:rPr>
+          <w:iCs/>
+          <w:i/>
+        </w:rPr>
+        <w:t xml:space="preserve">login</w:t>
+      </w:r>
+      <w:r>
+        <w:t xml:space="preserve">.</w:t>
+      </w:r>
+      <w:r>
+        <w:br/>
+      </w:r>
+    </w:p>
+    <w:p>
+      <w:r>
+        <w:br w:type="page"/>
+      </w:r>
+    </w:p>
+    <w:bookmarkEnd w:id="53"/>
+    <w:bookmarkEnd w:id="54"/>
+    <w:bookmarkStart w:id="56" w:name="andamento-dos-estudos"/>
+    <w:p>
+      <w:pPr>
+        <w:pStyle w:val="Heading1"/>
+      </w:pPr>
+      <w:r>
+        <w:rPr>
+          <w:rStyle w:val="SectionNumber"/>
+        </w:rPr>
+        <w:t xml:space="preserve">7</w:t>
+      </w:r>
+      <w:r>
+        <w:tab/>
+      </w:r>
+      <w:r>
         <w:t xml:space="preserve">Andamento dos Estudos</w:t>
       </w:r>
     </w:p>
-    <w:bookmarkStart w:id="45" w:name="assunto-em-andamento"/>
+    <w:bookmarkStart w:id="55" w:name="assunto-em-andamento"/>
     <w:p>
       <w:pPr>
         <w:pStyle w:val="Heading2"/>
@@ -4415,7 +4949,7 @@
         <w:rPr>
           <w:rStyle w:val="SectionNumber"/>
         </w:rPr>
-        <w:t xml:space="preserve">5.1</w:t>
+        <w:t xml:space="preserve">7.1</w:t>
       </w:r>
       <w:r>
         <w:tab/>
@@ -4429,14 +4963,14 @@
         <w:pStyle w:val="FirstParagraph"/>
       </w:pPr>
       <w:r>
-        <w:t xml:space="preserve">Atualmente estou estudando Módulo 26.</w:t>
-      </w:r>
-      <w:r>
-        <w:br/>
-      </w:r>
-    </w:p>
-    <w:bookmarkEnd w:id="45"/>
-    <w:bookmarkEnd w:id="46"/>
+        <w:t xml:space="preserve">Atualmente estou estudando Módulo 26 - AULA 99.</w:t>
+      </w:r>
+      <w:r>
+        <w:br/>
+      </w:r>
+    </w:p>
+    <w:bookmarkEnd w:id="55"/>
+    <w:bookmarkEnd w:id="56"/>
     <w:sectPr/>
   </w:body>
 </w:document>
@@ -4734,6 +5268,12 @@
     <w:abstractNumId w:val="991"/>
   </w:num>
   <w:num w:numId="1038">
+    <w:abstractNumId w:val="991"/>
+  </w:num>
+  <w:num w:numId="1039">
+    <w:abstractNumId w:val="991"/>
+  </w:num>
+  <w:num w:numId="1040">
     <w:abstractNumId w:val="991"/>
   </w:num>
 </w:numbering>

</xml_diff>

<commit_message>
atualização 30/5/22 - IDENTITY
</commit_message>
<xml_diff>
--- a/Readme.docx
+++ b/Readme.docx
@@ -55,7 +55,7 @@
         <w:pStyle w:val="Date"/>
       </w:pPr>
       <w:r>
-        <w:t xml:space="preserve">2022-05-29</w:t>
+        <w:t xml:space="preserve">2022-05-30</w:t>
       </w:r>
     </w:p>
     <w:sdt>
@@ -4388,7 +4388,7 @@
     </w:p>
     <w:bookmarkEnd w:id="43"/>
     <w:bookmarkEnd w:id="44"/>
-    <w:bookmarkStart w:id="52" w:name="Xece91ca7a6e8d4092a57d418463d6f8f1c6a56c"/>
+    <w:bookmarkStart w:id="53" w:name="Xece91ca7a6e8d4092a57d418463d6f8f1c6a56c"/>
     <w:p>
       <w:pPr>
         <w:pStyle w:val="Heading1"/>
@@ -4435,7 +4435,7 @@
         <w:t xml:space="preserve">e descrição de tabelas</w:t>
       </w:r>
     </w:p>
-    <w:bookmarkStart w:id="47" w:name="regras---constraints"/>
+    <w:bookmarkStart w:id="45" w:name="comandos-básicos"/>
     <w:p>
       <w:pPr>
         <w:pStyle w:val="Heading2"/>
@@ -4450,220 +4450,54 @@
         <w:tab/>
       </w:r>
       <w:r>
-        <w:t xml:space="preserve">Regras -</w:t>
-      </w:r>
-      <w:r>
-        <w:t xml:space="preserve"> </w:t>
-      </w:r>
-      <w:r>
-        <w:rPr>
-          <w:bCs/>
-          <w:b/>
-        </w:rPr>
-        <w:t xml:space="preserve">CONSTRAINTS</w:t>
-      </w:r>
-    </w:p>
-    <w:bookmarkStart w:id="45" w:name="identity"/>
-    <w:p>
-      <w:pPr>
-        <w:pStyle w:val="Heading3"/>
-      </w:pPr>
-      <w:r>
-        <w:rPr>
-          <w:rStyle w:val="SectionNumber"/>
-        </w:rPr>
-        <w:t xml:space="preserve">5.1.1</w:t>
-      </w:r>
-      <w:r>
-        <w:tab/>
-      </w:r>
-      <w:r>
-        <w:rPr>
-          <w:bCs/>
-          <w:b/>
-        </w:rPr>
-        <w:t xml:space="preserve">IDENTITY</w:t>
-      </w:r>
-    </w:p>
-    <w:bookmarkEnd w:id="45"/>
-    <w:bookmarkStart w:id="46" w:name="constraints"/>
-    <w:p>
-      <w:pPr>
-        <w:pStyle w:val="Heading3"/>
-      </w:pPr>
-      <w:r>
-        <w:rPr>
-          <w:rStyle w:val="SectionNumber"/>
-        </w:rPr>
-        <w:t xml:space="preserve">5.1.2</w:t>
-      </w:r>
-      <w:r>
-        <w:tab/>
-      </w:r>
-      <w:r>
-        <w:rPr>
-          <w:bCs/>
-          <w:b/>
-        </w:rPr>
-        <w:t xml:space="preserve">CONSTRAINTS</w:t>
-      </w:r>
-    </w:p>
-    <w:p>
-      <w:r>
-        <w:br w:type="page"/>
-      </w:r>
-    </w:p>
-    <w:bookmarkEnd w:id="46"/>
-    <w:bookmarkEnd w:id="47"/>
-    <w:bookmarkStart w:id="50" w:name="comandos-de-descrição-tabelas---sp_"/>
-    <w:p>
-      <w:pPr>
-        <w:pStyle w:val="Heading2"/>
-      </w:pPr>
-      <w:r>
-        <w:rPr>
-          <w:rStyle w:val="SectionNumber"/>
-        </w:rPr>
-        <w:t xml:space="preserve">5.2</w:t>
-      </w:r>
-      <w:r>
-        <w:tab/>
-      </w:r>
-      <w:r>
-        <w:t xml:space="preserve">Comandos de descrição tabelas -</w:t>
-      </w:r>
-      <w:r>
-        <w:t xml:space="preserve"> </w:t>
-      </w:r>
-      <w:r>
-        <w:rPr>
-          <w:bCs/>
-          <w:b/>
-        </w:rPr>
-        <w:t xml:space="preserve">SP_</w:t>
-      </w:r>
-    </w:p>
-    <w:bookmarkStart w:id="48" w:name="sp_columns"/>
-    <w:p>
-      <w:pPr>
-        <w:pStyle w:val="Heading3"/>
-      </w:pPr>
-      <w:r>
-        <w:rPr>
-          <w:rStyle w:val="SectionNumber"/>
-        </w:rPr>
-        <w:t xml:space="preserve">5.2.1</w:t>
-      </w:r>
-      <w:r>
-        <w:tab/>
-      </w:r>
-      <w:r>
-        <w:rPr>
-          <w:bCs/>
-          <w:b/>
-        </w:rPr>
-        <w:t xml:space="preserve">SP_COLUMNS</w:t>
-      </w:r>
-    </w:p>
-    <w:bookmarkEnd w:id="48"/>
-    <w:bookmarkStart w:id="49" w:name="sp_help"/>
-    <w:p>
-      <w:pPr>
-        <w:pStyle w:val="Heading3"/>
-      </w:pPr>
-      <w:r>
-        <w:rPr>
-          <w:rStyle w:val="SectionNumber"/>
-        </w:rPr>
-        <w:t xml:space="preserve">5.2.2</w:t>
-      </w:r>
-      <w:r>
-        <w:tab/>
-      </w:r>
-      <w:r>
-        <w:rPr>
-          <w:bCs/>
-          <w:b/>
-        </w:rPr>
-        <w:t xml:space="preserve">SP_HELP</w:t>
-      </w:r>
-    </w:p>
-    <w:p>
-      <w:r>
-        <w:br w:type="page"/>
-      </w:r>
-    </w:p>
-    <w:bookmarkEnd w:id="49"/>
-    <w:bookmarkEnd w:id="50"/>
-    <w:bookmarkStart w:id="51" w:name="inserindo-dados---insert"/>
-    <w:p>
-      <w:pPr>
-        <w:pStyle w:val="Heading2"/>
-      </w:pPr>
-      <w:r>
-        <w:rPr>
-          <w:rStyle w:val="SectionNumber"/>
-        </w:rPr>
-        <w:t xml:space="preserve">5.3</w:t>
-      </w:r>
-      <w:r>
-        <w:tab/>
-      </w:r>
-      <w:r>
-        <w:t xml:space="preserve">Inserindo dados -</w:t>
-      </w:r>
-      <w:r>
-        <w:t xml:space="preserve"> </w:t>
-      </w:r>
-      <w:r>
-        <w:rPr>
-          <w:bCs/>
-          <w:b/>
-        </w:rPr>
-        <w:t xml:space="preserve">INSERT</w:t>
-      </w:r>
-    </w:p>
-    <w:p>
-      <w:r>
-        <w:br w:type="page"/>
-      </w:r>
-    </w:p>
-    <w:bookmarkEnd w:id="51"/>
-    <w:bookmarkEnd w:id="52"/>
-    <w:bookmarkStart w:id="54" w:name="observações"/>
-    <w:p>
-      <w:pPr>
-        <w:pStyle w:val="Heading1"/>
-      </w:pPr>
-      <w:r>
-        <w:rPr>
-          <w:rStyle w:val="SectionNumber"/>
-        </w:rPr>
-        <w:t xml:space="preserve">6</w:t>
-      </w:r>
-      <w:r>
-        <w:tab/>
-      </w:r>
-      <w:r>
-        <w:t xml:space="preserve">Observações</w:t>
-      </w:r>
-    </w:p>
-    <w:bookmarkStart w:id="53" w:name="problemas-para-fazer-login-o-ssms"/>
-    <w:p>
-      <w:pPr>
-        <w:pStyle w:val="Heading2"/>
-      </w:pPr>
-      <w:r>
-        <w:rPr>
-          <w:rStyle w:val="SectionNumber"/>
-        </w:rPr>
-        <w:t xml:space="preserve">6.1</w:t>
-      </w:r>
-      <w:r>
-        <w:tab/>
-      </w:r>
-      <w:r>
-        <w:t xml:space="preserve">Problemas para fazer</w:t>
+        <w:t xml:space="preserve">Comandos básicos</w:t>
+      </w:r>
+    </w:p>
+    <w:p>
+      <w:pPr>
+        <w:numPr>
+          <w:ilvl w:val="0"/>
+          <w:numId w:val="1039"/>
+        </w:numPr>
+        <w:pStyle w:val="Compact"/>
+      </w:pPr>
+      <w:r>
+        <w:rPr>
+          <w:bCs/>
+          <w:b/>
+        </w:rPr>
+        <w:t xml:space="preserve">USE</w:t>
+      </w:r>
+      <w:r>
+        <w:t xml:space="preserve"> </w:t>
+      </w:r>
+      <w:r>
+        <w:t xml:space="preserve">conectando a um banco de dados.</w:t>
+      </w:r>
+      <w:r>
+        <w:br/>
+      </w:r>
+    </w:p>
+    <w:p>
+      <w:pPr>
+        <w:numPr>
+          <w:ilvl w:val="1"/>
+          <w:numId w:val="1040"/>
+        </w:numPr>
+        <w:pStyle w:val="Compact"/>
+      </w:pPr>
+      <w:r>
+        <w:t xml:space="preserve">Sintaxe:</w:t>
+      </w:r>
+      <w:r>
+        <w:br/>
+      </w:r>
+      <w:r>
+        <w:rPr>
+          <w:bCs/>
+          <w:b/>
+        </w:rPr>
+        <w:t xml:space="preserve">USE</w:t>
       </w:r>
       <w:r>
         <w:t xml:space="preserve"> </w:t>
@@ -4673,23 +4507,20 @@
           <w:iCs/>
           <w:i/>
         </w:rPr>
-        <w:t xml:space="preserve">login</w:t>
-      </w:r>
-      <w:r>
-        <w:t xml:space="preserve"> </w:t>
-      </w:r>
-      <w:r>
-        <w:t xml:space="preserve">o</w:t>
-      </w:r>
-      <w:r>
-        <w:t xml:space="preserve"> </w:t>
-      </w:r>
-      <w:r>
-        <w:rPr>
-          <w:bCs/>
-          <w:b/>
-        </w:rPr>
-        <w:t xml:space="preserve">SSMS</w:t>
+        <w:t xml:space="preserve">nome_database</w:t>
+      </w:r>
+      <w:r>
+        <w:br/>
+      </w:r>
+      <w:r>
+        <w:rPr>
+          <w:bCs/>
+          <w:b/>
+        </w:rPr>
+        <w:t xml:space="preserve">GO</w:t>
+      </w:r>
+      <w:r>
+        <w:br/>
       </w:r>
     </w:p>
     <w:p>
@@ -4701,41 +4532,17 @@
         <w:pStyle w:val="Compact"/>
       </w:pPr>
       <w:r>
-        <w:t xml:space="preserve">Caso o</w:t>
-      </w:r>
-      <w:r>
-        <w:t xml:space="preserve"> </w:t>
-      </w:r>
-      <w:r>
-        <w:rPr>
-          <w:bCs/>
-          <w:b/>
-        </w:rPr>
-        <w:t xml:space="preserve">SSMS</w:t>
-      </w:r>
-      <w:r>
-        <w:t xml:space="preserve"> </w:t>
-      </w:r>
-      <w:r>
-        <w:t xml:space="preserve">não identifique o usuário</w:t>
-      </w:r>
-      <w:r>
-        <w:t xml:space="preserve"> </w:t>
-      </w:r>
-      <w:r>
-        <w:t xml:space="preserve">“</w:t>
-      </w:r>
-      <w:r>
-        <w:t xml:space="preserve">sa</w:t>
-      </w:r>
-      <w:r>
-        <w:t xml:space="preserve">”</w:t>
-      </w:r>
-      <w:r>
-        <w:t xml:space="preserve"> </w:t>
-      </w:r>
-      <w:r>
-        <w:t xml:space="preserve">e senha como deveria, seguir os seguintes passos:</w:t>
+        <w:rPr>
+          <w:bCs/>
+          <w:b/>
+        </w:rPr>
+        <w:t xml:space="preserve">CREATE TABLE</w:t>
+      </w:r>
+      <w:r>
+        <w:t xml:space="preserve"> </w:t>
+      </w:r>
+      <w:r>
+        <w:t xml:space="preserve">criação de banco de dados.</w:t>
       </w:r>
       <w:r>
         <w:br/>
@@ -4745,76 +4552,22 @@
       <w:pPr>
         <w:numPr>
           <w:ilvl w:val="1"/>
-          <w:numId w:val="1040"/>
-        </w:numPr>
-        <w:pStyle w:val="Compact"/>
-      </w:pPr>
-      <w:r>
-        <w:t xml:space="preserve">Desabilitar temporariamente o antivirus do computados.</w:t>
-      </w:r>
-      <w:r>
-        <w:br/>
-      </w:r>
-    </w:p>
-    <w:p>
-      <w:pPr>
-        <w:numPr>
-          <w:ilvl w:val="1"/>
-          <w:numId w:val="1040"/>
-        </w:numPr>
-        <w:pStyle w:val="Compact"/>
-      </w:pPr>
-      <w:r>
-        <w:t xml:space="preserve">Desabilitar o</w:t>
-      </w:r>
-      <w:r>
-        <w:t xml:space="preserve"> </w:t>
-      </w:r>
-      <w:r>
-        <w:t xml:space="preserve">“</w:t>
-      </w:r>
-      <w:r>
-        <w:rPr>
-          <w:bCs/>
-          <w:b/>
-        </w:rPr>
-        <w:t xml:space="preserve">firewall</w:t>
-      </w:r>
-      <w:r>
-        <w:t xml:space="preserve">”</w:t>
-      </w:r>
-      <w:r>
-        <w:t xml:space="preserve"> </w:t>
-      </w:r>
-      <w:r>
-        <w:t xml:space="preserve">do computados.</w:t>
-      </w:r>
-      <w:r>
-        <w:br/>
-      </w:r>
-      <w:r>
-        <w:t xml:space="preserve">“</w:t>
-      </w:r>
-      <w:r>
-        <w:t xml:space="preserve">Painel de Controle\Sistema e Segurança\Windows Defender Firewall\Personalizar Configurações</w:t>
-      </w:r>
-      <w:r>
-        <w:t xml:space="preserve">”</w:t>
-      </w:r>
-      <w:r>
-        <w:br/>
-      </w:r>
-    </w:p>
-    <w:p>
-      <w:pPr>
-        <w:numPr>
-          <w:ilvl w:val="1"/>
-          <w:numId w:val="1040"/>
-        </w:numPr>
-        <w:pStyle w:val="Compact"/>
-      </w:pPr>
-      <w:r>
-        <w:t xml:space="preserve">Abrir o</w:t>
+          <w:numId w:val="1041"/>
+        </w:numPr>
+        <w:pStyle w:val="Compact"/>
+      </w:pPr>
+      <w:r>
+        <w:t xml:space="preserve">Sintaxe:</w:t>
+      </w:r>
+      <w:r>
+        <w:br/>
+      </w:r>
+      <w:r>
+        <w:rPr>
+          <w:bCs/>
+          <w:b/>
+        </w:rPr>
+        <w:t xml:space="preserve">CREATE TABLE</w:t>
       </w:r>
       <w:r>
         <w:t xml:space="preserve"> </w:t>
@@ -4824,91 +4577,916 @@
           <w:iCs/>
           <w:i/>
         </w:rPr>
-        <w:t xml:space="preserve">instalador</w:t>
-      </w:r>
-      <w:r>
-        <w:t xml:space="preserve"> </w:t>
-      </w:r>
-      <w:r>
-        <w:t xml:space="preserve">de</w:t>
-      </w:r>
-      <w:r>
-        <w:t xml:space="preserve"> </w:t>
-      </w:r>
-      <w:r>
-        <w:rPr>
-          <w:bCs/>
-          <w:b/>
-        </w:rPr>
-        <w:t xml:space="preserve">SQL Server</w:t>
-      </w:r>
-      <w:r>
-        <w:t xml:space="preserve"> </w:t>
-      </w:r>
-      <w:r>
-        <w:t xml:space="preserve">e pedir para</w:t>
-      </w:r>
-      <w:r>
-        <w:t xml:space="preserve"> </w:t>
-      </w:r>
-      <w:r>
-        <w:t xml:space="preserve">“</w:t>
-      </w:r>
-      <w:r>
-        <w:rPr>
-          <w:bCs/>
-          <w:b/>
-        </w:rPr>
-        <w:t xml:space="preserve">Reparar</w:t>
-      </w:r>
-      <w:r>
-        <w:t xml:space="preserve">”</w:t>
-      </w:r>
-      <w:r>
-        <w:t xml:space="preserve">.</w:t>
-      </w:r>
-      <w:r>
-        <w:br/>
-      </w:r>
-    </w:p>
-    <w:p>
-      <w:pPr>
-        <w:numPr>
-          <w:ilvl w:val="1"/>
-          <w:numId w:val="1040"/>
-        </w:numPr>
-        <w:pStyle w:val="Compact"/>
-      </w:pPr>
-      <w:r>
-        <w:t xml:space="preserve">Ao final da reparação, abrir o</w:t>
-      </w:r>
-      <w:r>
-        <w:t xml:space="preserve"> </w:t>
-      </w:r>
-      <w:r>
-        <w:rPr>
-          <w:bCs/>
-          <w:b/>
-        </w:rPr>
-        <w:t xml:space="preserve">SSMS</w:t>
-      </w:r>
-      <w:r>
-        <w:t xml:space="preserve"> </w:t>
-      </w:r>
-      <w:r>
-        <w:t xml:space="preserve">novamente e fazer o</w:t>
-      </w:r>
-      <w:r>
-        <w:t xml:space="preserve"> </w:t>
+        <w:t xml:space="preserve">nome_tabela</w:t>
+      </w:r>
+      <w:r>
+        <w:t xml:space="preserve">(</w:t>
+      </w:r>
+      <w:r>
+        <w:br/>
       </w:r>
       <w:r>
         <w:rPr>
           <w:iCs/>
           <w:i/>
         </w:rPr>
+        <w:t xml:space="preserve">coluna1</w:t>
+      </w:r>
+      <w:r>
+        <w:t xml:space="preserve"> </w:t>
+      </w:r>
+      <w:r>
+        <w:rPr>
+          <w:iCs/>
+          <w:i/>
+        </w:rPr>
+        <w:t xml:space="preserve">tipo</w:t>
+      </w:r>
+      <w:r>
+        <w:t xml:space="preserve">,</w:t>
+      </w:r>
+      <w:r>
+        <w:br/>
+      </w:r>
+      <w:r>
+        <w:t xml:space="preserve">…</w:t>
+      </w:r>
+      <w:r>
+        <w:br/>
+      </w:r>
+      <w:r>
+        <w:t xml:space="preserve">)</w:t>
+      </w:r>
+      <w:r>
+        <w:br/>
+      </w:r>
+      <w:r>
+        <w:rPr>
+          <w:bCs/>
+          <w:b/>
+        </w:rPr>
+        <w:t xml:space="preserve">GO</w:t>
+      </w:r>
+      <w:r>
+        <w:br/>
+      </w:r>
+    </w:p>
+    <w:p>
+      <w:r>
+        <w:br w:type="page"/>
+      </w:r>
+    </w:p>
+    <w:bookmarkEnd w:id="45"/>
+    <w:bookmarkStart w:id="48" w:name="regras---constraints"/>
+    <w:p>
+      <w:pPr>
+        <w:pStyle w:val="Heading2"/>
+      </w:pPr>
+      <w:r>
+        <w:rPr>
+          <w:rStyle w:val="SectionNumber"/>
+        </w:rPr>
+        <w:t xml:space="preserve">5.2</w:t>
+      </w:r>
+      <w:r>
+        <w:tab/>
+      </w:r>
+      <w:r>
+        <w:t xml:space="preserve">Regras -</w:t>
+      </w:r>
+      <w:r>
+        <w:t xml:space="preserve"> </w:t>
+      </w:r>
+      <w:r>
+        <w:rPr>
+          <w:bCs/>
+          <w:b/>
+        </w:rPr>
+        <w:t xml:space="preserve">CONSTRAINTS</w:t>
+      </w:r>
+    </w:p>
+    <w:bookmarkStart w:id="46" w:name="identity"/>
+    <w:p>
+      <w:pPr>
+        <w:pStyle w:val="Heading3"/>
+      </w:pPr>
+      <w:r>
+        <w:rPr>
+          <w:rStyle w:val="SectionNumber"/>
+        </w:rPr>
+        <w:t xml:space="preserve">5.2.1</w:t>
+      </w:r>
+      <w:r>
+        <w:tab/>
+      </w:r>
+      <w:r>
+        <w:rPr>
+          <w:bCs/>
+          <w:b/>
+        </w:rPr>
+        <w:t xml:space="preserve">IDENTITY</w:t>
+      </w:r>
+    </w:p>
+    <w:p>
+      <w:pPr>
+        <w:numPr>
+          <w:ilvl w:val="0"/>
+          <w:numId w:val="1042"/>
+        </w:numPr>
+        <w:pStyle w:val="Compact"/>
+      </w:pPr>
+      <w:r>
+        <w:t xml:space="preserve">Exerce a mesma função que</w:t>
+      </w:r>
+      <w:r>
+        <w:t xml:space="preserve"> </w:t>
+      </w:r>
+      <w:r>
+        <w:rPr>
+          <w:bCs/>
+          <w:b/>
+        </w:rPr>
+        <w:t xml:space="preserve">AUTO_INCREMENT</w:t>
+      </w:r>
+      <w:r>
+        <w:t xml:space="preserve"> </w:t>
+      </w:r>
+      <w:r>
+        <w:t xml:space="preserve">no</w:t>
+      </w:r>
+      <w:r>
+        <w:t xml:space="preserve"> </w:t>
+      </w:r>
+      <w:r>
+        <w:rPr>
+          <w:bCs/>
+          <w:b/>
+        </w:rPr>
+        <w:t xml:space="preserve">MySQL</w:t>
+      </w:r>
+      <w:r>
+        <w:t xml:space="preserve">, incrementar automaticamente a coluna determinada.</w:t>
+      </w:r>
+      <w:r>
+        <w:br/>
+      </w:r>
+    </w:p>
+    <w:p>
+      <w:pPr>
+        <w:numPr>
+          <w:ilvl w:val="0"/>
+          <w:numId w:val="1042"/>
+        </w:numPr>
+        <w:pStyle w:val="Compact"/>
+      </w:pPr>
+      <w:r>
+        <w:t xml:space="preserve">Trás de novo a opção de argumentos</w:t>
+      </w:r>
+      <w:r>
+        <w:t xml:space="preserve"> </w:t>
+      </w:r>
+      <w:r>
+        <w:t xml:space="preserve">“</w:t>
+      </w:r>
+      <w:r>
+        <w:rPr>
+          <w:bCs/>
+          <w:b/>
+        </w:rPr>
+        <w:t xml:space="preserve">IDENTITY</w:t>
+      </w:r>
+      <w:r>
+        <w:t xml:space="preserve">(</w:t>
+      </w:r>
+      <w:r>
+        <w:rPr>
+          <w:iCs/>
+          <w:i/>
+        </w:rPr>
+        <w:t xml:space="preserve">1º_nº</w:t>
+      </w:r>
+      <w:r>
+        <w:t xml:space="preserve">,</w:t>
+      </w:r>
+      <w:r>
+        <w:rPr>
+          <w:iCs/>
+          <w:i/>
+        </w:rPr>
+        <w:t xml:space="preserve">2º_nº</w:t>
+      </w:r>
+      <w:r>
+        <w:t xml:space="preserve">)</w:t>
+      </w:r>
+      <w:r>
+        <w:t xml:space="preserve">”</w:t>
+      </w:r>
+      <w:r>
+        <w:t xml:space="preserve">:</w:t>
+      </w:r>
+      <w:r>
+        <w:br/>
+      </w:r>
+    </w:p>
+    <w:p>
+      <w:pPr>
+        <w:numPr>
+          <w:ilvl w:val="1"/>
+          <w:numId w:val="1043"/>
+        </w:numPr>
+        <w:pStyle w:val="Compact"/>
+      </w:pPr>
+      <w:r>
+        <w:t xml:space="preserve">O primeiro número é onde começa.</w:t>
+      </w:r>
+      <w:r>
+        <w:br/>
+      </w:r>
+    </w:p>
+    <w:p>
+      <w:pPr>
+        <w:numPr>
+          <w:ilvl w:val="1"/>
+          <w:numId w:val="1043"/>
+        </w:numPr>
+        <w:pStyle w:val="Compact"/>
+      </w:pPr>
+      <w:r>
+        <w:t xml:space="preserve">O segundo numero é quanto incrementa a cada vez.</w:t>
+      </w:r>
+      <w:r>
+        <w:br/>
+      </w:r>
+    </w:p>
+    <w:p>
+      <w:pPr>
+        <w:numPr>
+          <w:ilvl w:val="0"/>
+          <w:numId w:val="1042"/>
+        </w:numPr>
+        <w:pStyle w:val="Compact"/>
+      </w:pPr>
+      <w:r>
+        <w:t xml:space="preserve">É possivel suprimir os argumentos, onde</w:t>
+      </w:r>
+      <w:r>
+        <w:t xml:space="preserve"> </w:t>
+      </w:r>
+      <w:r>
+        <w:t xml:space="preserve">“</w:t>
+      </w:r>
+      <w:r>
+        <w:rPr>
+          <w:bCs/>
+          <w:b/>
+        </w:rPr>
+        <w:t xml:space="preserve">IDENTITY</w:t>
+      </w:r>
+      <w:r>
+        <w:t xml:space="preserve"> </w:t>
+      </w:r>
+      <w:r>
+        <w:t xml:space="preserve">=</w:t>
+      </w:r>
+      <w:r>
+        <w:t xml:space="preserve"> </w:t>
+      </w:r>
+      <w:r>
+        <w:rPr>
+          <w:bCs/>
+          <w:b/>
+        </w:rPr>
+        <w:t xml:space="preserve">IDENTITY</w:t>
+      </w:r>
+      <w:r>
+        <w:t xml:space="preserve">(1,1)</w:t>
+      </w:r>
+      <w:r>
+        <w:t xml:space="preserve">”</w:t>
+      </w:r>
+      <w:r>
+        <w:t xml:space="preserve">.</w:t>
+      </w:r>
+      <w:r>
+        <w:br/>
+      </w:r>
+    </w:p>
+    <w:p>
+      <w:pPr>
+        <w:numPr>
+          <w:ilvl w:val="0"/>
+          <w:numId w:val="1042"/>
+        </w:numPr>
+        <w:pStyle w:val="Compact"/>
+      </w:pPr>
+      <w:r>
+        <w:t xml:space="preserve">No</w:t>
+      </w:r>
+      <w:r>
+        <w:t xml:space="preserve"> </w:t>
+      </w:r>
+      <w:r>
+        <w:rPr>
+          <w:bCs/>
+          <w:b/>
+        </w:rPr>
+        <w:t xml:space="preserve">SQL Server</w:t>
+      </w:r>
+      <w:r>
+        <w:t xml:space="preserve">, diferente do</w:t>
+      </w:r>
+      <w:r>
+        <w:t xml:space="preserve"> </w:t>
+      </w:r>
+      <w:r>
+        <w:rPr>
+          <w:bCs/>
+          <w:b/>
+        </w:rPr>
+        <w:t xml:space="preserve">MySQL</w:t>
+      </w:r>
+      <w:r>
+        <w:t xml:space="preserve">, quando feito o</w:t>
+      </w:r>
+      <w:r>
+        <w:t xml:space="preserve"> </w:t>
+      </w:r>
+      <w:r>
+        <w:rPr>
+          <w:bCs/>
+          <w:b/>
+        </w:rPr>
+        <w:t xml:space="preserve">INSERT</w:t>
+      </w:r>
+      <w:r>
+        <w:t xml:space="preserve"> </w:t>
+      </w:r>
+      <w:r>
+        <w:t xml:space="preserve">de dados no campo onde tem</w:t>
+      </w:r>
+      <w:r>
+        <w:t xml:space="preserve"> </w:t>
+      </w:r>
+      <w:r>
+        <w:rPr>
+          <w:bCs/>
+          <w:b/>
+        </w:rPr>
+        <w:t xml:space="preserve">IDENTITY</w:t>
+      </w:r>
+      <w:r>
+        <w:t xml:space="preserve"> </w:t>
+      </w:r>
+      <w:r>
+        <w:t xml:space="preserve">não precisa entrar com valor nenhum (nem</w:t>
+      </w:r>
+      <w:r>
+        <w:t xml:space="preserve"> </w:t>
+      </w:r>
+      <w:r>
+        <w:rPr>
+          <w:bCs/>
+          <w:b/>
+        </w:rPr>
+        <w:t xml:space="preserve">NULL</w:t>
+      </w:r>
+      <w:r>
+        <w:t xml:space="preserve">), basta ignorar este campo, o</w:t>
+      </w:r>
+      <w:r>
+        <w:t xml:space="preserve"> </w:t>
+      </w:r>
+      <w:r>
+        <w:rPr>
+          <w:bCs/>
+          <w:b/>
+        </w:rPr>
+        <w:t xml:space="preserve">SQL Server</w:t>
+      </w:r>
+      <w:r>
+        <w:t xml:space="preserve"> </w:t>
+      </w:r>
+      <w:r>
+        <w:t xml:space="preserve">entende automaticamente que é para preencher ele.</w:t>
+      </w:r>
+      <w:r>
+        <w:br/>
+      </w:r>
+    </w:p>
+    <w:p>
+      <w:pPr>
+        <w:numPr>
+          <w:ilvl w:val="0"/>
+          <w:numId w:val="1042"/>
+        </w:numPr>
+        <w:pStyle w:val="Compact"/>
+      </w:pPr>
+      <w:r>
+        <w:t xml:space="preserve">Sintaxe:</w:t>
+      </w:r>
+      <w:r>
+        <w:br/>
+      </w:r>
+      <w:r>
+        <w:rPr>
+          <w:bCs/>
+          <w:b/>
+        </w:rPr>
+        <w:t xml:space="preserve">CREATE TABLE</w:t>
+      </w:r>
+      <w:r>
+        <w:t xml:space="preserve"> </w:t>
+      </w:r>
+      <w:r>
+        <w:rPr>
+          <w:iCs/>
+          <w:i/>
+        </w:rPr>
+        <w:t xml:space="preserve">nome_tabela</w:t>
+      </w:r>
+      <w:r>
+        <w:t xml:space="preserve">(</w:t>
+      </w:r>
+      <w:r>
+        <w:br/>
+      </w:r>
+      <w:r>
+        <w:rPr>
+          <w:iCs/>
+          <w:i/>
+        </w:rPr>
+        <w:t xml:space="preserve">coluna1</w:t>
+      </w:r>
+      <w:r>
+        <w:t xml:space="preserve"> </w:t>
+      </w:r>
+      <w:r>
+        <w:rPr>
+          <w:iCs/>
+          <w:i/>
+        </w:rPr>
+        <w:t xml:space="preserve">int</w:t>
+      </w:r>
+      <w:r>
+        <w:t xml:space="preserve"> </w:t>
+      </w:r>
+      <w:r>
+        <w:rPr>
+          <w:bCs/>
+          <w:b/>
+        </w:rPr>
+        <w:t xml:space="preserve">PRIMARY KEY</w:t>
+      </w:r>
+      <w:r>
+        <w:t xml:space="preserve"> </w:t>
+      </w:r>
+      <w:r>
+        <w:rPr>
+          <w:bCs/>
+          <w:b/>
+        </w:rPr>
+        <w:t xml:space="preserve">IDENTITY</w:t>
+      </w:r>
+      <w:r>
+        <w:t xml:space="preserve">(100,10),</w:t>
+      </w:r>
+      <w:r>
+        <w:br/>
+      </w:r>
+      <w:r>
+        <w:t xml:space="preserve">…</w:t>
+      </w:r>
+      <w:r>
+        <w:br/>
+      </w:r>
+      <w:r>
+        <w:t xml:space="preserve">)</w:t>
+      </w:r>
+      <w:r>
+        <w:br/>
+      </w:r>
+      <w:r>
+        <w:rPr>
+          <w:bCs/>
+          <w:b/>
+        </w:rPr>
+        <w:t xml:space="preserve">GO</w:t>
+      </w:r>
+      <w:r>
+        <w:br/>
+      </w:r>
+    </w:p>
+    <w:p>
+      <w:pPr>
+        <w:numPr>
+          <w:ilvl w:val="0"/>
+          <w:numId w:val="1042"/>
+        </w:numPr>
+        <w:pStyle w:val="Compact"/>
+      </w:pPr>
+      <w:r>
+        <w:t xml:space="preserve">Observação: A</w:t>
+      </w:r>
+      <w:r>
+        <w:t xml:space="preserve"> </w:t>
+      </w:r>
+      <w:r>
+        <w:rPr>
+          <w:iCs/>
+          <w:i/>
+        </w:rPr>
+        <w:t xml:space="preserve">coluna1</w:t>
+      </w:r>
+      <w:r>
+        <w:t xml:space="preserve"> </w:t>
+      </w:r>
+      <w:r>
+        <w:t xml:space="preserve">começa em 100 e recebe o incremento de 10 em 10 a cada novo dado.</w:t>
+      </w:r>
+      <w:r>
+        <w:br/>
+      </w:r>
+    </w:p>
+    <w:bookmarkEnd w:id="46"/>
+    <w:bookmarkStart w:id="47" w:name="constraints"/>
+    <w:p>
+      <w:pPr>
+        <w:pStyle w:val="Heading3"/>
+      </w:pPr>
+      <w:r>
+        <w:rPr>
+          <w:rStyle w:val="SectionNumber"/>
+        </w:rPr>
+        <w:t xml:space="preserve">5.2.2</w:t>
+      </w:r>
+      <w:r>
+        <w:tab/>
+      </w:r>
+      <w:r>
+        <w:rPr>
+          <w:bCs/>
+          <w:b/>
+        </w:rPr>
+        <w:t xml:space="preserve">CONSTRAINTS</w:t>
+      </w:r>
+    </w:p>
+    <w:p>
+      <w:r>
+        <w:br w:type="page"/>
+      </w:r>
+    </w:p>
+    <w:bookmarkEnd w:id="47"/>
+    <w:bookmarkEnd w:id="48"/>
+    <w:bookmarkStart w:id="51" w:name="comandos-de-descrição-tabelas---sp_"/>
+    <w:p>
+      <w:pPr>
+        <w:pStyle w:val="Heading2"/>
+      </w:pPr>
+      <w:r>
+        <w:rPr>
+          <w:rStyle w:val="SectionNumber"/>
+        </w:rPr>
+        <w:t xml:space="preserve">5.3</w:t>
+      </w:r>
+      <w:r>
+        <w:tab/>
+      </w:r>
+      <w:r>
+        <w:t xml:space="preserve">Comandos de descrição tabelas -</w:t>
+      </w:r>
+      <w:r>
+        <w:t xml:space="preserve"> </w:t>
+      </w:r>
+      <w:r>
+        <w:rPr>
+          <w:bCs/>
+          <w:b/>
+        </w:rPr>
+        <w:t xml:space="preserve">SP_</w:t>
+      </w:r>
+    </w:p>
+    <w:bookmarkStart w:id="49" w:name="sp_columns"/>
+    <w:p>
+      <w:pPr>
+        <w:pStyle w:val="Heading3"/>
+      </w:pPr>
+      <w:r>
+        <w:rPr>
+          <w:rStyle w:val="SectionNumber"/>
+        </w:rPr>
+        <w:t xml:space="preserve">5.3.1</w:t>
+      </w:r>
+      <w:r>
+        <w:tab/>
+      </w:r>
+      <w:r>
+        <w:rPr>
+          <w:bCs/>
+          <w:b/>
+        </w:rPr>
+        <w:t xml:space="preserve">SP_COLUMNS</w:t>
+      </w:r>
+    </w:p>
+    <w:bookmarkEnd w:id="49"/>
+    <w:bookmarkStart w:id="50" w:name="sp_help"/>
+    <w:p>
+      <w:pPr>
+        <w:pStyle w:val="Heading3"/>
+      </w:pPr>
+      <w:r>
+        <w:rPr>
+          <w:rStyle w:val="SectionNumber"/>
+        </w:rPr>
+        <w:t xml:space="preserve">5.3.2</w:t>
+      </w:r>
+      <w:r>
+        <w:tab/>
+      </w:r>
+      <w:r>
+        <w:rPr>
+          <w:bCs/>
+          <w:b/>
+        </w:rPr>
+        <w:t xml:space="preserve">SP_HELP</w:t>
+      </w:r>
+    </w:p>
+    <w:p>
+      <w:r>
+        <w:br w:type="page"/>
+      </w:r>
+    </w:p>
+    <w:bookmarkEnd w:id="50"/>
+    <w:bookmarkEnd w:id="51"/>
+    <w:bookmarkStart w:id="52" w:name="inserindo-dados---insert"/>
+    <w:p>
+      <w:pPr>
+        <w:pStyle w:val="Heading2"/>
+      </w:pPr>
+      <w:r>
+        <w:rPr>
+          <w:rStyle w:val="SectionNumber"/>
+        </w:rPr>
+        <w:t xml:space="preserve">5.4</w:t>
+      </w:r>
+      <w:r>
+        <w:tab/>
+      </w:r>
+      <w:r>
+        <w:t xml:space="preserve">Inserindo dados -</w:t>
+      </w:r>
+      <w:r>
+        <w:t xml:space="preserve"> </w:t>
+      </w:r>
+      <w:r>
+        <w:rPr>
+          <w:bCs/>
+          <w:b/>
+        </w:rPr>
+        <w:t xml:space="preserve">INSERT</w:t>
+      </w:r>
+    </w:p>
+    <w:p>
+      <w:r>
+        <w:br w:type="page"/>
+      </w:r>
+    </w:p>
+    <w:bookmarkEnd w:id="52"/>
+    <w:bookmarkEnd w:id="53"/>
+    <w:bookmarkStart w:id="55" w:name="observações"/>
+    <w:p>
+      <w:pPr>
+        <w:pStyle w:val="Heading1"/>
+      </w:pPr>
+      <w:r>
+        <w:rPr>
+          <w:rStyle w:val="SectionNumber"/>
+        </w:rPr>
+        <w:t xml:space="preserve">6</w:t>
+      </w:r>
+      <w:r>
+        <w:tab/>
+      </w:r>
+      <w:r>
+        <w:t xml:space="preserve">Observações</w:t>
+      </w:r>
+    </w:p>
+    <w:bookmarkStart w:id="54" w:name="problemas-para-fazer-login-o-ssms"/>
+    <w:p>
+      <w:pPr>
+        <w:pStyle w:val="Heading2"/>
+      </w:pPr>
+      <w:r>
+        <w:rPr>
+          <w:rStyle w:val="SectionNumber"/>
+        </w:rPr>
+        <w:t xml:space="preserve">6.1</w:t>
+      </w:r>
+      <w:r>
+        <w:tab/>
+      </w:r>
+      <w:r>
+        <w:t xml:space="preserve">Problemas para fazer</w:t>
+      </w:r>
+      <w:r>
+        <w:t xml:space="preserve"> </w:t>
+      </w:r>
+      <w:r>
+        <w:rPr>
+          <w:iCs/>
+          <w:i/>
+        </w:rPr>
         <w:t xml:space="preserve">login</w:t>
       </w:r>
       <w:r>
+        <w:t xml:space="preserve"> </w:t>
+      </w:r>
+      <w:r>
+        <w:t xml:space="preserve">o</w:t>
+      </w:r>
+      <w:r>
+        <w:t xml:space="preserve"> </w:t>
+      </w:r>
+      <w:r>
+        <w:rPr>
+          <w:bCs/>
+          <w:b/>
+        </w:rPr>
+        <w:t xml:space="preserve">SSMS</w:t>
+      </w:r>
+    </w:p>
+    <w:p>
+      <w:pPr>
+        <w:numPr>
+          <w:ilvl w:val="0"/>
+          <w:numId w:val="1044"/>
+        </w:numPr>
+        <w:pStyle w:val="Compact"/>
+      </w:pPr>
+      <w:r>
+        <w:t xml:space="preserve">Caso o</w:t>
+      </w:r>
+      <w:r>
+        <w:t xml:space="preserve"> </w:t>
+      </w:r>
+      <w:r>
+        <w:rPr>
+          <w:bCs/>
+          <w:b/>
+        </w:rPr>
+        <w:t xml:space="preserve">SSMS</w:t>
+      </w:r>
+      <w:r>
+        <w:t xml:space="preserve"> </w:t>
+      </w:r>
+      <w:r>
+        <w:t xml:space="preserve">não identifique o usuário</w:t>
+      </w:r>
+      <w:r>
+        <w:t xml:space="preserve"> </w:t>
+      </w:r>
+      <w:r>
+        <w:t xml:space="preserve">“</w:t>
+      </w:r>
+      <w:r>
+        <w:t xml:space="preserve">sa</w:t>
+      </w:r>
+      <w:r>
+        <w:t xml:space="preserve">”</w:t>
+      </w:r>
+      <w:r>
+        <w:t xml:space="preserve"> </w:t>
+      </w:r>
+      <w:r>
+        <w:t xml:space="preserve">e senha como deveria, seguir os seguintes passos:</w:t>
+      </w:r>
+      <w:r>
+        <w:br/>
+      </w:r>
+    </w:p>
+    <w:p>
+      <w:pPr>
+        <w:numPr>
+          <w:ilvl w:val="1"/>
+          <w:numId w:val="1045"/>
+        </w:numPr>
+        <w:pStyle w:val="Compact"/>
+      </w:pPr>
+      <w:r>
+        <w:t xml:space="preserve">Desabilitar temporariamente o antivirus do computados.</w:t>
+      </w:r>
+      <w:r>
+        <w:br/>
+      </w:r>
+    </w:p>
+    <w:p>
+      <w:pPr>
+        <w:numPr>
+          <w:ilvl w:val="1"/>
+          <w:numId w:val="1045"/>
+        </w:numPr>
+        <w:pStyle w:val="Compact"/>
+      </w:pPr>
+      <w:r>
+        <w:t xml:space="preserve">Desabilitar o</w:t>
+      </w:r>
+      <w:r>
+        <w:t xml:space="preserve"> </w:t>
+      </w:r>
+      <w:r>
+        <w:t xml:space="preserve">“</w:t>
+      </w:r>
+      <w:r>
+        <w:rPr>
+          <w:bCs/>
+          <w:b/>
+        </w:rPr>
+        <w:t xml:space="preserve">firewall</w:t>
+      </w:r>
+      <w:r>
+        <w:t xml:space="preserve">”</w:t>
+      </w:r>
+      <w:r>
+        <w:t xml:space="preserve"> </w:t>
+      </w:r>
+      <w:r>
+        <w:t xml:space="preserve">do computados.</w:t>
+      </w:r>
+      <w:r>
+        <w:br/>
+      </w:r>
+      <w:r>
+        <w:t xml:space="preserve">“</w:t>
+      </w:r>
+      <w:r>
+        <w:t xml:space="preserve">Painel de Controle\Sistema e Segurança\Windows Defender Firewall\Personalizar Configurações</w:t>
+      </w:r>
+      <w:r>
+        <w:t xml:space="preserve">”</w:t>
+      </w:r>
+      <w:r>
+        <w:br/>
+      </w:r>
+    </w:p>
+    <w:p>
+      <w:pPr>
+        <w:numPr>
+          <w:ilvl w:val="1"/>
+          <w:numId w:val="1045"/>
+        </w:numPr>
+        <w:pStyle w:val="Compact"/>
+      </w:pPr>
+      <w:r>
+        <w:t xml:space="preserve">Abrir o</w:t>
+      </w:r>
+      <w:r>
+        <w:t xml:space="preserve"> </w:t>
+      </w:r>
+      <w:r>
+        <w:rPr>
+          <w:iCs/>
+          <w:i/>
+        </w:rPr>
+        <w:t xml:space="preserve">instalador</w:t>
+      </w:r>
+      <w:r>
+        <w:t xml:space="preserve"> </w:t>
+      </w:r>
+      <w:r>
+        <w:t xml:space="preserve">de</w:t>
+      </w:r>
+      <w:r>
+        <w:t xml:space="preserve"> </w:t>
+      </w:r>
+      <w:r>
+        <w:rPr>
+          <w:bCs/>
+          <w:b/>
+        </w:rPr>
+        <w:t xml:space="preserve">SQL Server</w:t>
+      </w:r>
+      <w:r>
+        <w:t xml:space="preserve"> </w:t>
+      </w:r>
+      <w:r>
+        <w:t xml:space="preserve">e pedir para</w:t>
+      </w:r>
+      <w:r>
+        <w:t xml:space="preserve"> </w:t>
+      </w:r>
+      <w:r>
+        <w:t xml:space="preserve">“</w:t>
+      </w:r>
+      <w:r>
+        <w:rPr>
+          <w:bCs/>
+          <w:b/>
+        </w:rPr>
+        <w:t xml:space="preserve">Reparar</w:t>
+      </w:r>
+      <w:r>
+        <w:t xml:space="preserve">”</w:t>
+      </w:r>
+      <w:r>
         <w:t xml:space="preserve">.</w:t>
       </w:r>
       <w:r>
@@ -4916,13 +5494,57 @@
       </w:r>
     </w:p>
     <w:p>
+      <w:pPr>
+        <w:numPr>
+          <w:ilvl w:val="1"/>
+          <w:numId w:val="1045"/>
+        </w:numPr>
+        <w:pStyle w:val="Compact"/>
+      </w:pPr>
+      <w:r>
+        <w:t xml:space="preserve">Ao final da reparação, abrir o</w:t>
+      </w:r>
+      <w:r>
+        <w:t xml:space="preserve"> </w:t>
+      </w:r>
+      <w:r>
+        <w:rPr>
+          <w:bCs/>
+          <w:b/>
+        </w:rPr>
+        <w:t xml:space="preserve">SSMS</w:t>
+      </w:r>
+      <w:r>
+        <w:t xml:space="preserve"> </w:t>
+      </w:r>
+      <w:r>
+        <w:t xml:space="preserve">novamente e fazer o</w:t>
+      </w:r>
+      <w:r>
+        <w:t xml:space="preserve"> </w:t>
+      </w:r>
+      <w:r>
+        <w:rPr>
+          <w:iCs/>
+          <w:i/>
+        </w:rPr>
+        <w:t xml:space="preserve">login</w:t>
+      </w:r>
+      <w:r>
+        <w:t xml:space="preserve">.</w:t>
+      </w:r>
+      <w:r>
+        <w:br/>
+      </w:r>
+    </w:p>
+    <w:p>
       <w:r>
         <w:br w:type="page"/>
       </w:r>
     </w:p>
-    <w:bookmarkEnd w:id="53"/>
     <w:bookmarkEnd w:id="54"/>
-    <w:bookmarkStart w:id="56" w:name="andamento-dos-estudos"/>
+    <w:bookmarkEnd w:id="55"/>
+    <w:bookmarkStart w:id="57" w:name="andamento-dos-estudos"/>
     <w:p>
       <w:pPr>
         <w:pStyle w:val="Heading1"/>
@@ -4940,7 +5562,7 @@
         <w:t xml:space="preserve">Andamento dos Estudos</w:t>
       </w:r>
     </w:p>
-    <w:bookmarkStart w:id="55" w:name="assunto-em-andamento"/>
+    <w:bookmarkStart w:id="56" w:name="assunto-em-andamento"/>
     <w:p>
       <w:pPr>
         <w:pStyle w:val="Heading2"/>
@@ -4969,8 +5591,8 @@
         <w:br/>
       </w:r>
     </w:p>
-    <w:bookmarkEnd w:id="55"/>
     <w:bookmarkEnd w:id="56"/>
+    <w:bookmarkEnd w:id="57"/>
     <w:sectPr/>
   </w:body>
 </w:document>
@@ -5274,6 +5896,21 @@
     <w:abstractNumId w:val="991"/>
   </w:num>
   <w:num w:numId="1040">
+    <w:abstractNumId w:val="991"/>
+  </w:num>
+  <w:num w:numId="1041">
+    <w:abstractNumId w:val="991"/>
+  </w:num>
+  <w:num w:numId="1042">
+    <w:abstractNumId w:val="991"/>
+  </w:num>
+  <w:num w:numId="1043">
+    <w:abstractNumId w:val="991"/>
+  </w:num>
+  <w:num w:numId="1044">
+    <w:abstractNumId w:val="991"/>
+  </w:num>
+  <w:num w:numId="1045">
     <w:abstractNumId w:val="991"/>
   </w:num>
 </w:numbering>

</xml_diff>

<commit_message>
atualização 31/5/22 - regras nome constraints
</commit_message>
<xml_diff>
--- a/Readme.docx
+++ b/Readme.docx
@@ -55,7 +55,7 @@
         <w:pStyle w:val="Date"/>
       </w:pPr>
       <w:r>
-        <w:t xml:space="preserve">2022-05-30</w:t>
+        <w:t xml:space="preserve">2022-05-31</w:t>
       </w:r>
     </w:p>
     <w:sdt>
@@ -5252,7 +5252,7 @@
     </w:p>
     <w:bookmarkEnd w:id="52"/>
     <w:bookmarkEnd w:id="53"/>
-    <w:bookmarkStart w:id="55" w:name="observações"/>
+    <w:bookmarkStart w:id="56" w:name="observações"/>
     <w:p>
       <w:pPr>
         <w:pStyle w:val="Heading1"/>
@@ -5537,14 +5537,284 @@
         <w:br/>
       </w:r>
     </w:p>
+    <w:bookmarkEnd w:id="54"/>
+    <w:bookmarkStart w:id="55" w:name="X89bd51edfae53fd73cc16732dc432b0535912c7"/>
+    <w:p>
+      <w:pPr>
+        <w:pStyle w:val="Heading2"/>
+      </w:pPr>
+      <w:r>
+        <w:rPr>
+          <w:rStyle w:val="SectionNumber"/>
+        </w:rPr>
+        <w:t xml:space="preserve">6.2</w:t>
+      </w:r>
+      <w:r>
+        <w:tab/>
+      </w:r>
+      <w:r>
+        <w:t xml:space="preserve">Abreviações do nome de regras (</w:t>
+      </w:r>
+      <w:r>
+        <w:rPr>
+          <w:bCs/>
+          <w:b/>
+        </w:rPr>
+        <w:t xml:space="preserve">CONSTRAINTS</w:t>
+      </w:r>
+      <w:r>
+        <w:t xml:space="preserve">) no dicionario de dados - sistema (boas práticas)</w:t>
+      </w:r>
+    </w:p>
+    <w:p>
+      <w:pPr>
+        <w:numPr>
+          <w:ilvl w:val="0"/>
+          <w:numId w:val="1046"/>
+        </w:numPr>
+        <w:pStyle w:val="Compact"/>
+      </w:pPr>
+      <w:r>
+        <w:t xml:space="preserve">Padronização do nome de regras salvas no sistema.</w:t>
+      </w:r>
+      <w:r>
+        <w:br/>
+      </w:r>
+    </w:p>
+    <w:p>
+      <w:pPr>
+        <w:numPr>
+          <w:ilvl w:val="0"/>
+          <w:numId w:val="1046"/>
+        </w:numPr>
+        <w:pStyle w:val="Compact"/>
+      </w:pPr>
+      <w:r>
+        <w:t xml:space="preserve">Abreviações do nome de regras (</w:t>
+      </w:r>
+      <w:r>
+        <w:rPr>
+          <w:bCs/>
+          <w:b/>
+        </w:rPr>
+        <w:t xml:space="preserve">CONSTRAINTS</w:t>
+      </w:r>
+      <w:r>
+        <w:t xml:space="preserve">), para salvar no sistema por meio do</w:t>
+      </w:r>
+      <w:r>
+        <w:t xml:space="preserve"> </w:t>
+      </w:r>
+      <w:r>
+        <w:rPr>
+          <w:bCs/>
+          <w:b/>
+        </w:rPr>
+        <w:t xml:space="preserve">ALTER TABLE</w:t>
+      </w:r>
+      <w:r>
+        <w:t xml:space="preserve">.</w:t>
+      </w:r>
+      <w:r>
+        <w:br/>
+      </w:r>
+    </w:p>
+    <w:p>
+      <w:pPr>
+        <w:numPr>
+          <w:ilvl w:val="1"/>
+          <w:numId w:val="1047"/>
+        </w:numPr>
+        <w:pStyle w:val="Compact"/>
+      </w:pPr>
+      <w:r>
+        <w:t xml:space="preserve">‘</w:t>
+      </w:r>
+      <w:r>
+        <w:rPr>
+          <w:bCs/>
+          <w:b/>
+        </w:rPr>
+        <w:t xml:space="preserve">PK</w:t>
+      </w:r>
+      <w:r>
+        <w:t xml:space="preserve">’</w:t>
+      </w:r>
+      <w:r>
+        <w:t xml:space="preserve"> </w:t>
+      </w:r>
+      <w:r>
+        <w:t xml:space="preserve">é abreviação de</w:t>
+      </w:r>
+      <w:r>
+        <w:t xml:space="preserve"> </w:t>
+      </w:r>
+      <w:r>
+        <w:t xml:space="preserve">“</w:t>
+      </w:r>
+      <w:r>
+        <w:rPr>
+          <w:bCs/>
+          <w:b/>
+        </w:rPr>
+        <w:t xml:space="preserve">PRIMARY KEY</w:t>
+      </w:r>
+      <w:r>
+        <w:t xml:space="preserve">”</w:t>
+      </w:r>
+      <w:r>
+        <w:br/>
+      </w:r>
+    </w:p>
+    <w:p>
+      <w:pPr>
+        <w:numPr>
+          <w:ilvl w:val="1"/>
+          <w:numId w:val="1047"/>
+        </w:numPr>
+        <w:pStyle w:val="Compact"/>
+      </w:pPr>
+      <w:r>
+        <w:t xml:space="preserve">‘</w:t>
+      </w:r>
+      <w:r>
+        <w:rPr>
+          <w:bCs/>
+          <w:b/>
+        </w:rPr>
+        <w:t xml:space="preserve">FK</w:t>
+      </w:r>
+      <w:r>
+        <w:t xml:space="preserve">’</w:t>
+      </w:r>
+      <w:r>
+        <w:t xml:space="preserve"> </w:t>
+      </w:r>
+      <w:r>
+        <w:t xml:space="preserve">é abreviação de</w:t>
+      </w:r>
+      <w:r>
+        <w:t xml:space="preserve"> </w:t>
+      </w:r>
+      <w:r>
+        <w:t xml:space="preserve">“</w:t>
+      </w:r>
+      <w:r>
+        <w:rPr>
+          <w:bCs/>
+          <w:b/>
+        </w:rPr>
+        <w:t xml:space="preserve">FOERIGN</w:t>
+      </w:r>
+      <w:r>
+        <w:t xml:space="preserve">”</w:t>
+      </w:r>
+      <w:r>
+        <w:br/>
+      </w:r>
+    </w:p>
+    <w:p>
+      <w:pPr>
+        <w:numPr>
+          <w:ilvl w:val="1"/>
+          <w:numId w:val="1047"/>
+        </w:numPr>
+        <w:pStyle w:val="Compact"/>
+      </w:pPr>
+      <w:r>
+        <w:t xml:space="preserve">‘</w:t>
+      </w:r>
+      <w:r>
+        <w:rPr>
+          <w:bCs/>
+          <w:b/>
+        </w:rPr>
+        <w:t xml:space="preserve">UQ</w:t>
+      </w:r>
+      <w:r>
+        <w:t xml:space="preserve">’</w:t>
+      </w:r>
+      <w:r>
+        <w:t xml:space="preserve"> </w:t>
+      </w:r>
+      <w:r>
+        <w:t xml:space="preserve">é abreviação de</w:t>
+      </w:r>
+      <w:r>
+        <w:t xml:space="preserve"> </w:t>
+      </w:r>
+      <w:r>
+        <w:t xml:space="preserve">“</w:t>
+      </w:r>
+      <w:r>
+        <w:rPr>
+          <w:bCs/>
+          <w:b/>
+        </w:rPr>
+        <w:t xml:space="preserve">UNIQUE</w:t>
+      </w:r>
+      <w:r>
+        <w:t xml:space="preserve">”</w:t>
+      </w:r>
+      <w:r>
+        <w:br/>
+      </w:r>
+    </w:p>
+    <w:p>
+      <w:pPr>
+        <w:numPr>
+          <w:ilvl w:val="1"/>
+          <w:numId w:val="1047"/>
+        </w:numPr>
+        <w:pStyle w:val="Compact"/>
+      </w:pPr>
+      <w:r>
+        <w:t xml:space="preserve">‘</w:t>
+      </w:r>
+      <w:r>
+        <w:rPr>
+          <w:bCs/>
+          <w:b/>
+        </w:rPr>
+        <w:t xml:space="preserve">CK</w:t>
+      </w:r>
+      <w:r>
+        <w:t xml:space="preserve">’</w:t>
+      </w:r>
+      <w:r>
+        <w:t xml:space="preserve"> </w:t>
+      </w:r>
+      <w:r>
+        <w:t xml:space="preserve">é abreviação de</w:t>
+      </w:r>
+      <w:r>
+        <w:t xml:space="preserve"> </w:t>
+      </w:r>
+      <w:r>
+        <w:t xml:space="preserve">“</w:t>
+      </w:r>
+      <w:r>
+        <w:rPr>
+          <w:bCs/>
+          <w:b/>
+        </w:rPr>
+        <w:t xml:space="preserve">CHECK</w:t>
+      </w:r>
+      <w:r>
+        <w:t xml:space="preserve">”</w:t>
+      </w:r>
+      <w:r>
+        <w:br/>
+      </w:r>
+    </w:p>
     <w:p>
       <w:r>
         <w:br w:type="page"/>
       </w:r>
     </w:p>
-    <w:bookmarkEnd w:id="54"/>
     <w:bookmarkEnd w:id="55"/>
-    <w:bookmarkStart w:id="57" w:name="andamento-dos-estudos"/>
+    <w:bookmarkEnd w:id="56"/>
+    <w:bookmarkStart w:id="58" w:name="andamento-dos-estudos"/>
     <w:p>
       <w:pPr>
         <w:pStyle w:val="Heading1"/>
@@ -5562,7 +5832,7 @@
         <w:t xml:space="preserve">Andamento dos Estudos</w:t>
       </w:r>
     </w:p>
-    <w:bookmarkStart w:id="56" w:name="assunto-em-andamento"/>
+    <w:bookmarkStart w:id="57" w:name="assunto-em-andamento"/>
     <w:p>
       <w:pPr>
         <w:pStyle w:val="Heading2"/>
@@ -5591,8 +5861,8 @@
         <w:br/>
       </w:r>
     </w:p>
-    <w:bookmarkEnd w:id="56"/>
     <w:bookmarkEnd w:id="57"/>
+    <w:bookmarkEnd w:id="58"/>
     <w:sectPr/>
   </w:body>
 </w:document>
@@ -5911,6 +6181,12 @@
     <w:abstractNumId w:val="991"/>
   </w:num>
   <w:num w:numId="1045">
+    <w:abstractNumId w:val="991"/>
+  </w:num>
+  <w:num w:numId="1046">
+    <w:abstractNumId w:val="991"/>
+  </w:num>
+  <w:num w:numId="1047">
     <w:abstractNumId w:val="991"/>
   </w:num>
 </w:numbering>

</xml_diff>

<commit_message>
atualização 1/6/22 - CONSTRAINTS
</commit_message>
<xml_diff>
--- a/Readme.docx
+++ b/Readme.docx
@@ -55,7 +55,7 @@
         <w:pStyle w:val="Date"/>
       </w:pPr>
       <w:r>
-        <w:t xml:space="preserve">2022-05-31</w:t>
+        <w:t xml:space="preserve">2022-06-01</w:t>
       </w:r>
     </w:p>
     <w:sdt>
@@ -4472,7 +4472,7 @@
         <w:t xml:space="preserve"> </w:t>
       </w:r>
       <w:r>
-        <w:t xml:space="preserve">conectando a um banco de dados.</w:t>
+        <w:t xml:space="preserve">- Conectando a um banco de dados.</w:t>
       </w:r>
       <w:r>
         <w:br/>
@@ -4542,7 +4542,7 @@
         <w:t xml:space="preserve"> </w:t>
       </w:r>
       <w:r>
-        <w:t xml:space="preserve">criação de banco de dados.</w:t>
+        <w:t xml:space="preserve">- Criação de banco de dados.</w:t>
       </w:r>
       <w:r>
         <w:br/>
@@ -4632,6 +4632,200 @@
       </w:r>
     </w:p>
     <w:p>
+      <w:pPr>
+        <w:numPr>
+          <w:ilvl w:val="0"/>
+          <w:numId w:val="1039"/>
+        </w:numPr>
+        <w:pStyle w:val="Compact"/>
+      </w:pPr>
+      <w:r>
+        <w:rPr>
+          <w:bCs/>
+          <w:b/>
+        </w:rPr>
+        <w:t xml:space="preserve">ALTER TABLE</w:t>
+      </w:r>
+      <w:r>
+        <w:t xml:space="preserve"> </w:t>
+      </w:r>
+      <w:r>
+        <w:t xml:space="preserve">- Adiciona regras (</w:t>
+      </w:r>
+      <w:r>
+        <w:rPr>
+          <w:bCs/>
+          <w:b/>
+        </w:rPr>
+        <w:t xml:space="preserve">CONSTRAINT</w:t>
+      </w:r>
+      <w:r>
+        <w:t xml:space="preserve">) a tabelas.</w:t>
+      </w:r>
+      <w:r>
+        <w:br/>
+      </w:r>
+    </w:p>
+    <w:p>
+      <w:pPr>
+        <w:numPr>
+          <w:ilvl w:val="1"/>
+          <w:numId w:val="1042"/>
+        </w:numPr>
+        <w:pStyle w:val="Compact"/>
+      </w:pPr>
+      <w:r>
+        <w:t xml:space="preserve">É uma boa prática o uso de</w:t>
+      </w:r>
+      <w:r>
+        <w:t xml:space="preserve"> </w:t>
+      </w:r>
+      <w:r>
+        <w:rPr>
+          <w:bCs/>
+          <w:b/>
+        </w:rPr>
+        <w:t xml:space="preserve">ALTER TABLE</w:t>
+      </w:r>
+      <w:r>
+        <w:t xml:space="preserve"> </w:t>
+      </w:r>
+      <w:r>
+        <w:t xml:space="preserve">para normalizar o nome salvo das regras no sistema. Facilita a pesquisa posteriormente.</w:t>
+      </w:r>
+      <w:r>
+        <w:br/>
+      </w:r>
+    </w:p>
+    <w:p>
+      <w:pPr>
+        <w:numPr>
+          <w:ilvl w:val="1"/>
+          <w:numId w:val="1042"/>
+        </w:numPr>
+        <w:pStyle w:val="Compact"/>
+      </w:pPr>
+      <w:r>
+        <w:t xml:space="preserve">Sintaxe:</w:t>
+      </w:r>
+      <w:r>
+        <w:br/>
+      </w:r>
+      <w:r>
+        <w:rPr>
+          <w:bCs/>
+          <w:b/>
+        </w:rPr>
+        <w:t xml:space="preserve">ALTER TABLE</w:t>
+      </w:r>
+      <w:r>
+        <w:t xml:space="preserve"> </w:t>
+      </w:r>
+      <w:r>
+        <w:rPr>
+          <w:iCs/>
+          <w:i/>
+        </w:rPr>
+        <w:t xml:space="preserve">nome_tabela</w:t>
+      </w:r>
+      <w:r>
+        <w:br/>
+      </w:r>
+      <w:r>
+        <w:rPr>
+          <w:bCs/>
+          <w:b/>
+        </w:rPr>
+        <w:t xml:space="preserve">ADD CONSTRAINT</w:t>
+      </w:r>
+      <w:r>
+        <w:t xml:space="preserve"> </w:t>
+      </w:r>
+      <w:r>
+        <w:rPr>
+          <w:iCs/>
+          <w:i/>
+        </w:rPr>
+        <w:t xml:space="preserve">nome_regra</w:t>
+      </w:r>
+      <w:r>
+        <w:br/>
+      </w:r>
+      <w:r>
+        <w:t xml:space="preserve">[</w:t>
+      </w:r>
+      <w:r>
+        <w:rPr>
+          <w:iCs/>
+          <w:i/>
+        </w:rPr>
+        <w:t xml:space="preserve">regra a ser implementada</w:t>
+      </w:r>
+      <w:r>
+        <w:t xml:space="preserve">]</w:t>
+      </w:r>
+      <w:r>
+        <w:br/>
+      </w:r>
+      <w:r>
+        <w:rPr>
+          <w:bCs/>
+          <w:b/>
+        </w:rPr>
+        <w:t xml:space="preserve">GO</w:t>
+      </w:r>
+      <w:r>
+        <w:br/>
+      </w:r>
+    </w:p>
+    <w:p>
+      <w:pPr>
+        <w:numPr>
+          <w:ilvl w:val="1"/>
+          <w:numId w:val="1042"/>
+        </w:numPr>
+        <w:pStyle w:val="Compact"/>
+      </w:pPr>
+      <w:r>
+        <w:t xml:space="preserve">Observação: o</w:t>
+      </w:r>
+      <w:r>
+        <w:t xml:space="preserve"> </w:t>
+      </w:r>
+      <w:r>
+        <w:rPr>
+          <w:iCs/>
+          <w:i/>
+        </w:rPr>
+        <w:t xml:space="preserve">nome_regra</w:t>
+      </w:r>
+      <w:r>
+        <w:t xml:space="preserve"> </w:t>
+      </w:r>
+      <w:r>
+        <w:t xml:space="preserve">(nome da regra) é o nome que fica salvo no</w:t>
+      </w:r>
+      <w:r>
+        <w:t xml:space="preserve"> </w:t>
+      </w:r>
+      <w:r>
+        <w:rPr>
+          <w:bCs/>
+          <w:b/>
+        </w:rPr>
+        <w:t xml:space="preserve">dicionario de dados</w:t>
+      </w:r>
+      <w:r>
+        <w:t xml:space="preserve"> </w:t>
+      </w:r>
+      <w:r>
+        <w:t xml:space="preserve">(sistema).</w:t>
+      </w:r>
+      <w:r>
+        <w:br/>
+      </w:r>
+    </w:p>
+    <w:p>
       <w:r>
         <w:br w:type="page"/>
       </w:r>
@@ -4691,7 +4885,7 @@
       <w:pPr>
         <w:numPr>
           <w:ilvl w:val="0"/>
-          <w:numId w:val="1042"/>
+          <w:numId w:val="1043"/>
         </w:numPr>
         <w:pStyle w:val="Compact"/>
       </w:pPr>
@@ -4735,7 +4929,7 @@
       <w:pPr>
         <w:numPr>
           <w:ilvl w:val="0"/>
-          <w:numId w:val="1042"/>
+          <w:numId w:val="1043"/>
         </w:numPr>
         <w:pStyle w:val="Compact"/>
       </w:pPr>
@@ -4792,27 +4986,182 @@
       <w:pPr>
         <w:numPr>
           <w:ilvl w:val="1"/>
+          <w:numId w:val="1044"/>
+        </w:numPr>
+        <w:pStyle w:val="Compact"/>
+      </w:pPr>
+      <w:r>
+        <w:t xml:space="preserve">O primeiro número é onde começa.</w:t>
+      </w:r>
+      <w:r>
+        <w:br/>
+      </w:r>
+    </w:p>
+    <w:p>
+      <w:pPr>
+        <w:numPr>
+          <w:ilvl w:val="1"/>
+          <w:numId w:val="1044"/>
+        </w:numPr>
+        <w:pStyle w:val="Compact"/>
+      </w:pPr>
+      <w:r>
+        <w:t xml:space="preserve">O segundo numero é quanto incrementa a cada vez.</w:t>
+      </w:r>
+      <w:r>
+        <w:br/>
+      </w:r>
+    </w:p>
+    <w:p>
+      <w:pPr>
+        <w:numPr>
+          <w:ilvl w:val="0"/>
           <w:numId w:val="1043"/>
         </w:numPr>
         <w:pStyle w:val="Compact"/>
       </w:pPr>
       <w:r>
-        <w:t xml:space="preserve">O primeiro número é onde começa.</w:t>
-      </w:r>
-      <w:r>
-        <w:br/>
-      </w:r>
-    </w:p>
-    <w:p>
-      <w:pPr>
-        <w:numPr>
-          <w:ilvl w:val="1"/>
+        <w:t xml:space="preserve">É possivel suprimir os argumentos, onde</w:t>
+      </w:r>
+      <w:r>
+        <w:t xml:space="preserve"> </w:t>
+      </w:r>
+      <w:r>
+        <w:t xml:space="preserve">“</w:t>
+      </w:r>
+      <w:r>
+        <w:rPr>
+          <w:bCs/>
+          <w:b/>
+        </w:rPr>
+        <w:t xml:space="preserve">IDENTITY</w:t>
+      </w:r>
+      <w:r>
+        <w:t xml:space="preserve"> </w:t>
+      </w:r>
+      <w:r>
+        <w:t xml:space="preserve">=</w:t>
+      </w:r>
+      <w:r>
+        <w:t xml:space="preserve"> </w:t>
+      </w:r>
+      <w:r>
+        <w:rPr>
+          <w:bCs/>
+          <w:b/>
+        </w:rPr>
+        <w:t xml:space="preserve">IDENTITY</w:t>
+      </w:r>
+      <w:r>
+        <w:t xml:space="preserve">(1,1)</w:t>
+      </w:r>
+      <w:r>
+        <w:t xml:space="preserve">”</w:t>
+      </w:r>
+      <w:r>
+        <w:t xml:space="preserve">.</w:t>
+      </w:r>
+      <w:r>
+        <w:br/>
+      </w:r>
+    </w:p>
+    <w:p>
+      <w:pPr>
+        <w:numPr>
+          <w:ilvl w:val="0"/>
           <w:numId w:val="1043"/>
         </w:numPr>
         <w:pStyle w:val="Compact"/>
       </w:pPr>
       <w:r>
-        <w:t xml:space="preserve">O segundo numero é quanto incrementa a cada vez.</w:t>
+        <w:t xml:space="preserve">No</w:t>
+      </w:r>
+      <w:r>
+        <w:t xml:space="preserve"> </w:t>
+      </w:r>
+      <w:r>
+        <w:rPr>
+          <w:bCs/>
+          <w:b/>
+        </w:rPr>
+        <w:t xml:space="preserve">SQL Server</w:t>
+      </w:r>
+      <w:r>
+        <w:t xml:space="preserve">, diferente do</w:t>
+      </w:r>
+      <w:r>
+        <w:t xml:space="preserve"> </w:t>
+      </w:r>
+      <w:r>
+        <w:rPr>
+          <w:bCs/>
+          <w:b/>
+        </w:rPr>
+        <w:t xml:space="preserve">MySQL</w:t>
+      </w:r>
+      <w:r>
+        <w:t xml:space="preserve">, quando feito o</w:t>
+      </w:r>
+      <w:r>
+        <w:t xml:space="preserve"> </w:t>
+      </w:r>
+      <w:r>
+        <w:rPr>
+          <w:bCs/>
+          <w:b/>
+        </w:rPr>
+        <w:t xml:space="preserve">INSERT</w:t>
+      </w:r>
+      <w:r>
+        <w:t xml:space="preserve"> </w:t>
+      </w:r>
+      <w:r>
+        <w:t xml:space="preserve">de dados no campo onde tem</w:t>
+      </w:r>
+      <w:r>
+        <w:t xml:space="preserve"> </w:t>
+      </w:r>
+      <w:r>
+        <w:rPr>
+          <w:bCs/>
+          <w:b/>
+        </w:rPr>
+        <w:t xml:space="preserve">IDENTITY</w:t>
+      </w:r>
+      <w:r>
+        <w:t xml:space="preserve"> </w:t>
+      </w:r>
+      <w:r>
+        <w:t xml:space="preserve">não precisa entrar com valor nenhum (nem</w:t>
+      </w:r>
+      <w:r>
+        <w:t xml:space="preserve"> </w:t>
+      </w:r>
+      <w:r>
+        <w:rPr>
+          <w:bCs/>
+          <w:b/>
+        </w:rPr>
+        <w:t xml:space="preserve">NULL</w:t>
+      </w:r>
+      <w:r>
+        <w:t xml:space="preserve">), basta ignorar este campo, o</w:t>
+      </w:r>
+      <w:r>
+        <w:t xml:space="preserve"> </w:t>
+      </w:r>
+      <w:r>
+        <w:rPr>
+          <w:bCs/>
+          <w:b/>
+        </w:rPr>
+        <w:t xml:space="preserve">SQL Server</w:t>
+      </w:r>
+      <w:r>
+        <w:t xml:space="preserve"> </w:t>
+      </w:r>
+      <w:r>
+        <w:t xml:space="preserve">entende automaticamente que é para preencher ele.</w:t>
       </w:r>
       <w:r>
         <w:br/>
@@ -4822,162 +5171,7 @@
       <w:pPr>
         <w:numPr>
           <w:ilvl w:val="0"/>
-          <w:numId w:val="1042"/>
-        </w:numPr>
-        <w:pStyle w:val="Compact"/>
-      </w:pPr>
-      <w:r>
-        <w:t xml:space="preserve">É possivel suprimir os argumentos, onde</w:t>
-      </w:r>
-      <w:r>
-        <w:t xml:space="preserve"> </w:t>
-      </w:r>
-      <w:r>
-        <w:t xml:space="preserve">“</w:t>
-      </w:r>
-      <w:r>
-        <w:rPr>
-          <w:bCs/>
-          <w:b/>
-        </w:rPr>
-        <w:t xml:space="preserve">IDENTITY</w:t>
-      </w:r>
-      <w:r>
-        <w:t xml:space="preserve"> </w:t>
-      </w:r>
-      <w:r>
-        <w:t xml:space="preserve">=</w:t>
-      </w:r>
-      <w:r>
-        <w:t xml:space="preserve"> </w:t>
-      </w:r>
-      <w:r>
-        <w:rPr>
-          <w:bCs/>
-          <w:b/>
-        </w:rPr>
-        <w:t xml:space="preserve">IDENTITY</w:t>
-      </w:r>
-      <w:r>
-        <w:t xml:space="preserve">(1,1)</w:t>
-      </w:r>
-      <w:r>
-        <w:t xml:space="preserve">”</w:t>
-      </w:r>
-      <w:r>
-        <w:t xml:space="preserve">.</w:t>
-      </w:r>
-      <w:r>
-        <w:br/>
-      </w:r>
-    </w:p>
-    <w:p>
-      <w:pPr>
-        <w:numPr>
-          <w:ilvl w:val="0"/>
-          <w:numId w:val="1042"/>
-        </w:numPr>
-        <w:pStyle w:val="Compact"/>
-      </w:pPr>
-      <w:r>
-        <w:t xml:space="preserve">No</w:t>
-      </w:r>
-      <w:r>
-        <w:t xml:space="preserve"> </w:t>
-      </w:r>
-      <w:r>
-        <w:rPr>
-          <w:bCs/>
-          <w:b/>
-        </w:rPr>
-        <w:t xml:space="preserve">SQL Server</w:t>
-      </w:r>
-      <w:r>
-        <w:t xml:space="preserve">, diferente do</w:t>
-      </w:r>
-      <w:r>
-        <w:t xml:space="preserve"> </w:t>
-      </w:r>
-      <w:r>
-        <w:rPr>
-          <w:bCs/>
-          <w:b/>
-        </w:rPr>
-        <w:t xml:space="preserve">MySQL</w:t>
-      </w:r>
-      <w:r>
-        <w:t xml:space="preserve">, quando feito o</w:t>
-      </w:r>
-      <w:r>
-        <w:t xml:space="preserve"> </w:t>
-      </w:r>
-      <w:r>
-        <w:rPr>
-          <w:bCs/>
-          <w:b/>
-        </w:rPr>
-        <w:t xml:space="preserve">INSERT</w:t>
-      </w:r>
-      <w:r>
-        <w:t xml:space="preserve"> </w:t>
-      </w:r>
-      <w:r>
-        <w:t xml:space="preserve">de dados no campo onde tem</w:t>
-      </w:r>
-      <w:r>
-        <w:t xml:space="preserve"> </w:t>
-      </w:r>
-      <w:r>
-        <w:rPr>
-          <w:bCs/>
-          <w:b/>
-        </w:rPr>
-        <w:t xml:space="preserve">IDENTITY</w:t>
-      </w:r>
-      <w:r>
-        <w:t xml:space="preserve"> </w:t>
-      </w:r>
-      <w:r>
-        <w:t xml:space="preserve">não precisa entrar com valor nenhum (nem</w:t>
-      </w:r>
-      <w:r>
-        <w:t xml:space="preserve"> </w:t>
-      </w:r>
-      <w:r>
-        <w:rPr>
-          <w:bCs/>
-          <w:b/>
-        </w:rPr>
-        <w:t xml:space="preserve">NULL</w:t>
-      </w:r>
-      <w:r>
-        <w:t xml:space="preserve">), basta ignorar este campo, o</w:t>
-      </w:r>
-      <w:r>
-        <w:t xml:space="preserve"> </w:t>
-      </w:r>
-      <w:r>
-        <w:rPr>
-          <w:bCs/>
-          <w:b/>
-        </w:rPr>
-        <w:t xml:space="preserve">SQL Server</w:t>
-      </w:r>
-      <w:r>
-        <w:t xml:space="preserve"> </w:t>
-      </w:r>
-      <w:r>
-        <w:t xml:space="preserve">entende automaticamente que é para preencher ele.</w:t>
-      </w:r>
-      <w:r>
-        <w:br/>
-      </w:r>
-    </w:p>
-    <w:p>
-      <w:pPr>
-        <w:numPr>
-          <w:ilvl w:val="0"/>
-          <w:numId w:val="1042"/>
+          <w:numId w:val="1043"/>
         </w:numPr>
         <w:pStyle w:val="Compact"/>
       </w:pPr>
@@ -5080,7 +5274,7 @@
       <w:pPr>
         <w:numPr>
           <w:ilvl w:val="0"/>
-          <w:numId w:val="1042"/>
+          <w:numId w:val="1043"/>
         </w:numPr>
         <w:pStyle w:val="Compact"/>
       </w:pPr>
@@ -5107,6 +5301,11 @@
         <w:br/>
       </w:r>
     </w:p>
+    <w:p>
+      <w:r>
+        <w:br w:type="page"/>
+      </w:r>
+    </w:p>
     <w:bookmarkEnd w:id="46"/>
     <w:bookmarkStart w:id="47" w:name="constraints"/>
     <w:p>
@@ -5128,6 +5327,843 @@
           <w:b/>
         </w:rPr>
         <w:t xml:space="preserve">CONSTRAINTS</w:t>
+      </w:r>
+    </w:p>
+    <w:p>
+      <w:pPr>
+        <w:numPr>
+          <w:ilvl w:val="0"/>
+          <w:numId w:val="1045"/>
+        </w:numPr>
+      </w:pPr>
+      <w:r>
+        <w:rPr>
+          <w:bCs/>
+          <w:b/>
+        </w:rPr>
+        <w:t xml:space="preserve">PRIMARY KEY</w:t>
+      </w:r>
+      <w:r>
+        <w:t xml:space="preserve"> </w:t>
+      </w:r>
+      <w:r>
+        <w:t xml:space="preserve">(</w:t>
+      </w:r>
+      <w:r>
+        <w:rPr>
+          <w:bCs/>
+          <w:b/>
+        </w:rPr>
+        <w:t xml:space="preserve">PK</w:t>
+      </w:r>
+      <w:r>
+        <w:t xml:space="preserve">)</w:t>
+      </w:r>
+      <w:r>
+        <w:br/>
+      </w:r>
+    </w:p>
+    <w:p>
+      <w:pPr>
+        <w:numPr>
+          <w:ilvl w:val="0"/>
+          <w:numId w:val="1045"/>
+        </w:numPr>
+      </w:pPr>
+      <w:r>
+        <w:rPr>
+          <w:bCs/>
+          <w:b/>
+        </w:rPr>
+        <w:t xml:space="preserve">FOREIGN KEY</w:t>
+      </w:r>
+      <w:r>
+        <w:t xml:space="preserve"> </w:t>
+      </w:r>
+      <w:r>
+        <w:t xml:space="preserve">(</w:t>
+      </w:r>
+      <w:r>
+        <w:rPr>
+          <w:bCs/>
+          <w:b/>
+        </w:rPr>
+        <w:t xml:space="preserve">FK</w:t>
+      </w:r>
+      <w:r>
+        <w:t xml:space="preserve">)</w:t>
+      </w:r>
+      <w:r>
+        <w:br/>
+      </w:r>
+    </w:p>
+    <w:p>
+      <w:pPr>
+        <w:numPr>
+          <w:ilvl w:val="1"/>
+          <w:numId w:val="1046"/>
+        </w:numPr>
+        <w:pStyle w:val="Compact"/>
+      </w:pPr>
+      <w:r>
+        <w:t xml:space="preserve">Cria uma relação entre duas tabelas, atraves de uma</w:t>
+      </w:r>
+      <w:r>
+        <w:t xml:space="preserve"> </w:t>
+      </w:r>
+      <w:r>
+        <w:rPr>
+          <w:iCs/>
+          <w:i/>
+        </w:rPr>
+        <w:t xml:space="preserve">chave estrangeira</w:t>
+      </w:r>
+      <w:r>
+        <w:t xml:space="preserve"> </w:t>
+      </w:r>
+      <w:r>
+        <w:t xml:space="preserve">na tabela.</w:t>
+      </w:r>
+      <w:r>
+        <w:br/>
+      </w:r>
+    </w:p>
+    <w:p>
+      <w:pPr>
+        <w:numPr>
+          <w:ilvl w:val="1"/>
+          <w:numId w:val="1046"/>
+        </w:numPr>
+        <w:pStyle w:val="Compact"/>
+      </w:pPr>
+      <w:r>
+        <w:t xml:space="preserve">Sintaxe:</w:t>
+      </w:r>
+      <w:r>
+        <w:br/>
+      </w:r>
+      <w:r>
+        <w:rPr>
+          <w:bCs/>
+          <w:b/>
+        </w:rPr>
+        <w:t xml:space="preserve">ALTER TABLE</w:t>
+      </w:r>
+      <w:r>
+        <w:t xml:space="preserve"> </w:t>
+      </w:r>
+      <w:r>
+        <w:rPr>
+          <w:iCs/>
+          <w:i/>
+        </w:rPr>
+        <w:t xml:space="preserve">nome_tabela</w:t>
+      </w:r>
+      <w:r>
+        <w:br/>
+      </w:r>
+      <w:r>
+        <w:rPr>
+          <w:bCs/>
+          <w:b/>
+        </w:rPr>
+        <w:t xml:space="preserve">ADD CONSTRAINT</w:t>
+      </w:r>
+      <w:r>
+        <w:t xml:space="preserve"> </w:t>
+      </w:r>
+      <w:r>
+        <w:rPr>
+          <w:bCs/>
+          <w:b/>
+        </w:rPr>
+        <w:t xml:space="preserve">FK_</w:t>
+      </w:r>
+      <w:r>
+        <w:rPr>
+          <w:iCs/>
+          <w:i/>
+        </w:rPr>
+        <w:t xml:space="preserve">tabela-recebe</w:t>
+      </w:r>
+      <w:r>
+        <w:t xml:space="preserve">_</w:t>
+      </w:r>
+      <w:r>
+        <w:rPr>
+          <w:iCs/>
+          <w:i/>
+        </w:rPr>
+        <w:t xml:space="preserve">tabelare-referenciada</w:t>
+      </w:r>
+      <w:r>
+        <w:br/>
+      </w:r>
+      <w:r>
+        <w:rPr>
+          <w:bCs/>
+          <w:b/>
+        </w:rPr>
+        <w:t xml:space="preserve">FOREIGN KEY</w:t>
+      </w:r>
+      <w:r>
+        <w:t xml:space="preserve"> </w:t>
+      </w:r>
+      <w:r>
+        <w:t xml:space="preserve">(</w:t>
+      </w:r>
+      <w:r>
+        <w:rPr>
+          <w:iCs/>
+          <w:i/>
+        </w:rPr>
+        <w:t xml:space="preserve">coluna_FK</w:t>
+      </w:r>
+      <w:r>
+        <w:t xml:space="preserve">)</w:t>
+      </w:r>
+      <w:r>
+        <w:br/>
+      </w:r>
+      <w:r>
+        <w:rPr>
+          <w:bCs/>
+          <w:b/>
+        </w:rPr>
+        <w:t xml:space="preserve">REFERENCES</w:t>
+      </w:r>
+      <w:r>
+        <w:t xml:space="preserve"> </w:t>
+      </w:r>
+      <w:r>
+        <w:rPr>
+          <w:iCs/>
+          <w:i/>
+        </w:rPr>
+        <w:t xml:space="preserve">tabela_referenciada</w:t>
+      </w:r>
+      <w:r>
+        <w:t xml:space="preserve">(</w:t>
+      </w:r>
+      <w:r>
+        <w:rPr>
+          <w:iCs/>
+          <w:i/>
+        </w:rPr>
+        <w:t xml:space="preserve">coluna_referenciada</w:t>
+      </w:r>
+      <w:r>
+        <w:t xml:space="preserve">)</w:t>
+      </w:r>
+      <w:r>
+        <w:br/>
+      </w:r>
+      <w:r>
+        <w:rPr>
+          <w:bCs/>
+          <w:b/>
+        </w:rPr>
+        <w:t xml:space="preserve">GO</w:t>
+      </w:r>
+      <w:r>
+        <w:br/>
+      </w:r>
+    </w:p>
+    <w:p>
+      <w:pPr>
+        <w:numPr>
+          <w:ilvl w:val="1"/>
+          <w:numId w:val="1046"/>
+        </w:numPr>
+        <w:pStyle w:val="Compact"/>
+      </w:pPr>
+      <w:r>
+        <w:t xml:space="preserve">Observações:</w:t>
+      </w:r>
+    </w:p>
+    <w:p>
+      <w:pPr>
+        <w:numPr>
+          <w:ilvl w:val="2"/>
+          <w:numId w:val="1047"/>
+        </w:numPr>
+        <w:pStyle w:val="Compact"/>
+      </w:pPr>
+      <w:r>
+        <w:t xml:space="preserve">A</w:t>
+      </w:r>
+      <w:r>
+        <w:t xml:space="preserve"> </w:t>
+      </w:r>
+      <w:r>
+        <w:rPr>
+          <w:iCs/>
+          <w:i/>
+        </w:rPr>
+        <w:t xml:space="preserve">tabela-recebe</w:t>
+      </w:r>
+      <w:r>
+        <w:t xml:space="preserve"> </w:t>
+      </w:r>
+      <w:r>
+        <w:t xml:space="preserve">é a tabela que vai receber a regra</w:t>
+      </w:r>
+      <w:r>
+        <w:t xml:space="preserve"> </w:t>
+      </w:r>
+      <w:r>
+        <w:rPr>
+          <w:bCs/>
+          <w:b/>
+        </w:rPr>
+        <w:t xml:space="preserve">FK</w:t>
+      </w:r>
+      <w:r>
+        <w:t xml:space="preserve">.</w:t>
+      </w:r>
+      <w:r>
+        <w:br/>
+      </w:r>
+    </w:p>
+    <w:p>
+      <w:pPr>
+        <w:numPr>
+          <w:ilvl w:val="2"/>
+          <w:numId w:val="1047"/>
+        </w:numPr>
+        <w:pStyle w:val="Compact"/>
+      </w:pPr>
+      <w:r>
+        <w:t xml:space="preserve">A</w:t>
+      </w:r>
+      <w:r>
+        <w:t xml:space="preserve"> </w:t>
+      </w:r>
+      <w:r>
+        <w:rPr>
+          <w:iCs/>
+          <w:i/>
+        </w:rPr>
+        <w:t xml:space="preserve">coluna_FK</w:t>
+      </w:r>
+      <w:r>
+        <w:t xml:space="preserve"> </w:t>
+      </w:r>
+      <w:r>
+        <w:t xml:space="preserve">é a coluna especifica na tabela, que recebe a regra, que vai servir para fazer a ligação (relação).</w:t>
+      </w:r>
+      <w:r>
+        <w:br/>
+      </w:r>
+    </w:p>
+    <w:p>
+      <w:pPr>
+        <w:numPr>
+          <w:ilvl w:val="2"/>
+          <w:numId w:val="1047"/>
+        </w:numPr>
+        <w:pStyle w:val="Compact"/>
+      </w:pPr>
+      <w:r>
+        <w:t xml:space="preserve">As</w:t>
+      </w:r>
+      <w:r>
+        <w:t xml:space="preserve"> </w:t>
+      </w:r>
+      <w:r>
+        <w:rPr>
+          <w:iCs/>
+          <w:i/>
+        </w:rPr>
+        <w:t xml:space="preserve">tabela_referenciada</w:t>
+      </w:r>
+      <w:r>
+        <w:t xml:space="preserve"> </w:t>
+      </w:r>
+      <w:r>
+        <w:t xml:space="preserve">e</w:t>
+      </w:r>
+      <w:r>
+        <w:t xml:space="preserve"> </w:t>
+      </w:r>
+      <w:r>
+        <w:rPr>
+          <w:iCs/>
+          <w:i/>
+        </w:rPr>
+        <w:t xml:space="preserve">coluna_referenciada</w:t>
+      </w:r>
+      <w:r>
+        <w:t xml:space="preserve"> </w:t>
+      </w:r>
+      <w:r>
+        <w:t xml:space="preserve">é respectivamente referente a tabela e coluna que serão referenciadas pela ligação (relação)</w:t>
+      </w:r>
+      <w:r>
+        <w:t xml:space="preserve"> </w:t>
+      </w:r>
+      <w:r>
+        <w:rPr>
+          <w:bCs/>
+          <w:b/>
+        </w:rPr>
+        <w:t xml:space="preserve">FK</w:t>
+      </w:r>
+      <w:r>
+        <w:t xml:space="preserve">, ou seja, são as que não recebem a regra.</w:t>
+      </w:r>
+      <w:r>
+        <w:br/>
+      </w:r>
+    </w:p>
+    <w:p>
+      <w:pPr>
+        <w:numPr>
+          <w:ilvl w:val="0"/>
+          <w:numId w:val="1045"/>
+        </w:numPr>
+      </w:pPr>
+      <w:r>
+        <w:rPr>
+          <w:bCs/>
+          <w:b/>
+        </w:rPr>
+        <w:t xml:space="preserve">CHECK</w:t>
+      </w:r>
+      <w:r>
+        <w:t xml:space="preserve"> </w:t>
+      </w:r>
+      <w:r>
+        <w:t xml:space="preserve">(</w:t>
+      </w:r>
+      <w:r>
+        <w:rPr>
+          <w:bCs/>
+          <w:b/>
+        </w:rPr>
+        <w:t xml:space="preserve">CK</w:t>
+      </w:r>
+      <w:r>
+        <w:t xml:space="preserve">)</w:t>
+      </w:r>
+      <w:r>
+        <w:br/>
+      </w:r>
+    </w:p>
+    <w:p>
+      <w:pPr>
+        <w:numPr>
+          <w:ilvl w:val="1"/>
+          <w:numId w:val="1048"/>
+        </w:numPr>
+        <w:pStyle w:val="Compact"/>
+      </w:pPr>
+      <w:r>
+        <w:t xml:space="preserve">Verifica (checa) se determinada coluna os valores dos dados são iguais aos especificados.</w:t>
+      </w:r>
+      <w:r>
+        <w:br/>
+      </w:r>
+    </w:p>
+    <w:p>
+      <w:pPr>
+        <w:numPr>
+          <w:ilvl w:val="1"/>
+          <w:numId w:val="1048"/>
+        </w:numPr>
+        <w:pStyle w:val="Compact"/>
+      </w:pPr>
+      <w:r>
+        <w:t xml:space="preserve">Um substituto no</w:t>
+      </w:r>
+      <w:r>
+        <w:t xml:space="preserve"> </w:t>
+      </w:r>
+      <w:r>
+        <w:rPr>
+          <w:bCs/>
+          <w:b/>
+        </w:rPr>
+        <w:t xml:space="preserve">SQL Server</w:t>
+      </w:r>
+      <w:r>
+        <w:t xml:space="preserve"> </w:t>
+      </w:r>
+      <w:r>
+        <w:t xml:space="preserve">ao</w:t>
+      </w:r>
+      <w:r>
+        <w:t xml:space="preserve"> </w:t>
+      </w:r>
+      <w:r>
+        <w:rPr>
+          <w:bCs/>
+          <w:b/>
+        </w:rPr>
+        <w:t xml:space="preserve">ENUM</w:t>
+      </w:r>
+      <w:r>
+        <w:t xml:space="preserve"> </w:t>
+      </w:r>
+      <w:r>
+        <w:t xml:space="preserve">no</w:t>
+      </w:r>
+      <w:r>
+        <w:t xml:space="preserve"> </w:t>
+      </w:r>
+      <w:r>
+        <w:rPr>
+          <w:bCs/>
+          <w:b/>
+        </w:rPr>
+        <w:t xml:space="preserve">MySQL</w:t>
+      </w:r>
+      <w:r>
+        <w:t xml:space="preserve">.</w:t>
+      </w:r>
+      <w:r>
+        <w:br/>
+      </w:r>
+    </w:p>
+    <w:p>
+      <w:pPr>
+        <w:numPr>
+          <w:ilvl w:val="1"/>
+          <w:numId w:val="1048"/>
+        </w:numPr>
+        <w:pStyle w:val="Compact"/>
+      </w:pPr>
+      <w:r>
+        <w:t xml:space="preserve">Pode ser usado tanto na criação de tabela (</w:t>
+      </w:r>
+      <w:r>
+        <w:rPr>
+          <w:bCs/>
+          <w:b/>
+        </w:rPr>
+        <w:t xml:space="preserve">CREATE TABLE</w:t>
+      </w:r>
+      <w:r>
+        <w:t xml:space="preserve">) quanto na alteração de tabelas (</w:t>
+      </w:r>
+      <w:r>
+        <w:rPr>
+          <w:bCs/>
+          <w:b/>
+        </w:rPr>
+        <w:t xml:space="preserve">ALTER TABLE</w:t>
+      </w:r>
+      <w:r>
+        <w:t xml:space="preserve">).</w:t>
+      </w:r>
+      <w:r>
+        <w:br/>
+      </w:r>
+    </w:p>
+    <w:p>
+      <w:pPr>
+        <w:numPr>
+          <w:ilvl w:val="1"/>
+          <w:numId w:val="1048"/>
+        </w:numPr>
+        <w:pStyle w:val="Compact"/>
+      </w:pPr>
+      <w:r>
+        <w:t xml:space="preserve">Sintaxe:</w:t>
+      </w:r>
+      <w:r>
+        <w:br/>
+      </w:r>
+      <w:r>
+        <w:rPr>
+          <w:bCs/>
+          <w:b/>
+        </w:rPr>
+        <w:t xml:space="preserve">ALTER TABLE</w:t>
+      </w:r>
+      <w:r>
+        <w:t xml:space="preserve"> </w:t>
+      </w:r>
+      <w:r>
+        <w:rPr>
+          <w:iCs/>
+          <w:i/>
+        </w:rPr>
+        <w:t xml:space="preserve">nome_tabela</w:t>
+      </w:r>
+      <w:r>
+        <w:br/>
+      </w:r>
+      <w:r>
+        <w:rPr>
+          <w:bCs/>
+          <w:b/>
+        </w:rPr>
+        <w:t xml:space="preserve">ADD CONSTRAINT</w:t>
+      </w:r>
+      <w:r>
+        <w:t xml:space="preserve"> </w:t>
+      </w:r>
+      <w:r>
+        <w:rPr>
+          <w:bCs/>
+          <w:b/>
+        </w:rPr>
+        <w:t xml:space="preserve">CK_</w:t>
+      </w:r>
+      <w:r>
+        <w:rPr>
+          <w:iCs/>
+          <w:i/>
+        </w:rPr>
+        <w:t xml:space="preserve">nome_tabela</w:t>
+      </w:r>
+      <w:r>
+        <w:br/>
+      </w:r>
+      <w:r>
+        <w:rPr>
+          <w:bCs/>
+          <w:b/>
+        </w:rPr>
+        <w:t xml:space="preserve">CHECK</w:t>
+      </w:r>
+      <w:r>
+        <w:t xml:space="preserve"> </w:t>
+      </w:r>
+      <w:r>
+        <w:t xml:space="preserve">(</w:t>
+      </w:r>
+      <w:r>
+        <w:rPr>
+          <w:iCs/>
+          <w:i/>
+        </w:rPr>
+        <w:t xml:space="preserve">nome_coluna</w:t>
+      </w:r>
+      <w:r>
+        <w:t xml:space="preserve"> </w:t>
+      </w:r>
+      <w:r>
+        <w:rPr>
+          <w:bCs/>
+          <w:b/>
+        </w:rPr>
+        <w:t xml:space="preserve">IN</w:t>
+      </w:r>
+      <w:r>
+        <w:t xml:space="preserve"> </w:t>
+      </w:r>
+      <w:r>
+        <w:t xml:space="preserve">(</w:t>
+      </w:r>
+      <w:r>
+        <w:t xml:space="preserve">‘</w:t>
+      </w:r>
+      <w:r>
+        <w:rPr>
+          <w:iCs/>
+          <w:i/>
+        </w:rPr>
+        <w:t xml:space="preserve">valor1</w:t>
+      </w:r>
+      <w:r>
+        <w:t xml:space="preserve">’</w:t>
+      </w:r>
+      <w:r>
+        <w:t xml:space="preserve">,</w:t>
+      </w:r>
+      <w:r>
+        <w:t xml:space="preserve">‘</w:t>
+      </w:r>
+      <w:r>
+        <w:rPr>
+          <w:iCs/>
+          <w:i/>
+        </w:rPr>
+        <w:t xml:space="preserve">valor2</w:t>
+      </w:r>
+      <w:r>
+        <w:t xml:space="preserve">’</w:t>
+      </w:r>
+      <w:r>
+        <w:t xml:space="preserve">))</w:t>
+      </w:r>
+      <w:r>
+        <w:br/>
+      </w:r>
+      <w:r>
+        <w:rPr>
+          <w:bCs/>
+          <w:b/>
+        </w:rPr>
+        <w:t xml:space="preserve">GO</w:t>
+      </w:r>
+      <w:r>
+        <w:br/>
+      </w:r>
+    </w:p>
+    <w:p>
+      <w:pPr>
+        <w:numPr>
+          <w:ilvl w:val="0"/>
+          <w:numId w:val="1045"/>
+        </w:numPr>
+      </w:pPr>
+      <w:r>
+        <w:rPr>
+          <w:bCs/>
+          <w:b/>
+        </w:rPr>
+        <w:t xml:space="preserve">UNIQUE</w:t>
+      </w:r>
+      <w:r>
+        <w:t xml:space="preserve"> </w:t>
+      </w:r>
+      <w:r>
+        <w:t xml:space="preserve">(</w:t>
+      </w:r>
+      <w:r>
+        <w:rPr>
+          <w:bCs/>
+          <w:b/>
+        </w:rPr>
+        <w:t xml:space="preserve">UQ</w:t>
+      </w:r>
+      <w:r>
+        <w:t xml:space="preserve">)</w:t>
+      </w:r>
+      <w:r>
+        <w:br/>
+      </w:r>
+    </w:p>
+    <w:p>
+      <w:pPr>
+        <w:numPr>
+          <w:ilvl w:val="1"/>
+          <w:numId w:val="1049"/>
+        </w:numPr>
+        <w:pStyle w:val="Compact"/>
+      </w:pPr>
+      <w:r>
+        <w:t xml:space="preserve">A restrição</w:t>
+      </w:r>
+      <w:r>
+        <w:t xml:space="preserve"> </w:t>
+      </w:r>
+      <w:r>
+        <w:rPr>
+          <w:bCs/>
+          <w:b/>
+        </w:rPr>
+        <w:t xml:space="preserve">UNIQUE</w:t>
+      </w:r>
+      <w:r>
+        <w:t xml:space="preserve"> </w:t>
+      </w:r>
+      <w:r>
+        <w:t xml:space="preserve">garante que todos os valores em uma coluna sejam diferentes.</w:t>
+      </w:r>
+      <w:r>
+        <w:br/>
+      </w:r>
+    </w:p>
+    <w:p>
+      <w:pPr>
+        <w:numPr>
+          <w:ilvl w:val="1"/>
+          <w:numId w:val="1049"/>
+        </w:numPr>
+        <w:pStyle w:val="Compact"/>
+      </w:pPr>
+      <w:r>
+        <w:t xml:space="preserve">Sintaxe:</w:t>
+      </w:r>
+      <w:r>
+        <w:br/>
+      </w:r>
+      <w:r>
+        <w:rPr>
+          <w:bCs/>
+          <w:b/>
+        </w:rPr>
+        <w:t xml:space="preserve">ALTER TABLE</w:t>
+      </w:r>
+      <w:r>
+        <w:t xml:space="preserve"> </w:t>
+      </w:r>
+      <w:r>
+        <w:rPr>
+          <w:iCs/>
+          <w:i/>
+        </w:rPr>
+        <w:t xml:space="preserve">nome_tabela</w:t>
+      </w:r>
+      <w:r>
+        <w:br/>
+      </w:r>
+      <w:r>
+        <w:rPr>
+          <w:bCs/>
+          <w:b/>
+        </w:rPr>
+        <w:t xml:space="preserve">ADD CONSTRAINT</w:t>
+      </w:r>
+      <w:r>
+        <w:t xml:space="preserve"> </w:t>
+      </w:r>
+      <w:r>
+        <w:rPr>
+          <w:bCs/>
+          <w:b/>
+        </w:rPr>
+        <w:t xml:space="preserve">UQ_</w:t>
+      </w:r>
+      <w:r>
+        <w:rPr>
+          <w:iCs/>
+          <w:i/>
+        </w:rPr>
+        <w:t xml:space="preserve">nome_tabela</w:t>
+      </w:r>
+      <w:r>
+        <w:br/>
+      </w:r>
+      <w:r>
+        <w:rPr>
+          <w:bCs/>
+          <w:b/>
+        </w:rPr>
+        <w:t xml:space="preserve">UNIQUE</w:t>
+      </w:r>
+      <w:r>
+        <w:t xml:space="preserve"> </w:t>
+      </w:r>
+      <w:r>
+        <w:t xml:space="preserve">(</w:t>
+      </w:r>
+      <w:r>
+        <w:rPr>
+          <w:iCs/>
+          <w:i/>
+        </w:rPr>
+        <w:t xml:space="preserve">coluna_recebe_UQ</w:t>
+      </w:r>
+      <w:r>
+        <w:t xml:space="preserve">)</w:t>
+      </w:r>
+      <w:r>
+        <w:br/>
+      </w:r>
+      <w:r>
+        <w:rPr>
+          <w:bCs/>
+          <w:b/>
+        </w:rPr>
+        <w:t xml:space="preserve">GO</w:t>
+      </w:r>
+      <w:r>
+        <w:br/>
       </w:r>
     </w:p>
     <w:p>
@@ -5318,7 +6354,7 @@
       <w:pPr>
         <w:numPr>
           <w:ilvl w:val="0"/>
-          <w:numId w:val="1044"/>
+          <w:numId w:val="1050"/>
         </w:numPr>
         <w:pStyle w:val="Compact"/>
       </w:pPr>
@@ -5367,7 +6403,7 @@
       <w:pPr>
         <w:numPr>
           <w:ilvl w:val="1"/>
-          <w:numId w:val="1045"/>
+          <w:numId w:val="1051"/>
         </w:numPr>
         <w:pStyle w:val="Compact"/>
       </w:pPr>
@@ -5382,7 +6418,7 @@
       <w:pPr>
         <w:numPr>
           <w:ilvl w:val="1"/>
-          <w:numId w:val="1045"/>
+          <w:numId w:val="1051"/>
         </w:numPr>
         <w:pStyle w:val="Compact"/>
       </w:pPr>
@@ -5431,7 +6467,7 @@
       <w:pPr>
         <w:numPr>
           <w:ilvl w:val="1"/>
-          <w:numId w:val="1045"/>
+          <w:numId w:val="1051"/>
         </w:numPr>
         <w:pStyle w:val="Compact"/>
       </w:pPr>
@@ -5497,7 +6533,7 @@
       <w:pPr>
         <w:numPr>
           <w:ilvl w:val="1"/>
-          <w:numId w:val="1045"/>
+          <w:numId w:val="1051"/>
         </w:numPr>
         <w:pStyle w:val="Compact"/>
       </w:pPr>
@@ -5570,7 +6606,7 @@
       <w:pPr>
         <w:numPr>
           <w:ilvl w:val="0"/>
-          <w:numId w:val="1046"/>
+          <w:numId w:val="1052"/>
         </w:numPr>
         <w:pStyle w:val="Compact"/>
       </w:pPr>
@@ -5585,7 +6621,7 @@
       <w:pPr>
         <w:numPr>
           <w:ilvl w:val="0"/>
-          <w:numId w:val="1046"/>
+          <w:numId w:val="1052"/>
         </w:numPr>
         <w:pStyle w:val="Compact"/>
       </w:pPr>
@@ -5623,7 +6659,7 @@
       <w:pPr>
         <w:numPr>
           <w:ilvl w:val="1"/>
-          <w:numId w:val="1047"/>
+          <w:numId w:val="1053"/>
         </w:numPr>
         <w:pStyle w:val="Compact"/>
       </w:pPr>
@@ -5670,7 +6706,7 @@
       <w:pPr>
         <w:numPr>
           <w:ilvl w:val="1"/>
-          <w:numId w:val="1047"/>
+          <w:numId w:val="1053"/>
         </w:numPr>
         <w:pStyle w:val="Compact"/>
       </w:pPr>
@@ -5717,7 +6753,7 @@
       <w:pPr>
         <w:numPr>
           <w:ilvl w:val="1"/>
-          <w:numId w:val="1047"/>
+          <w:numId w:val="1053"/>
         </w:numPr>
         <w:pStyle w:val="Compact"/>
       </w:pPr>
@@ -5764,7 +6800,7 @@
       <w:pPr>
         <w:numPr>
           <w:ilvl w:val="1"/>
-          <w:numId w:val="1047"/>
+          <w:numId w:val="1053"/>
         </w:numPr>
         <w:pStyle w:val="Compact"/>
       </w:pPr>
@@ -6187,6 +7223,24 @@
     <w:abstractNumId w:val="991"/>
   </w:num>
   <w:num w:numId="1047">
+    <w:abstractNumId w:val="991"/>
+  </w:num>
+  <w:num w:numId="1048">
+    <w:abstractNumId w:val="991"/>
+  </w:num>
+  <w:num w:numId="1049">
+    <w:abstractNumId w:val="991"/>
+  </w:num>
+  <w:num w:numId="1050">
+    <w:abstractNumId w:val="991"/>
+  </w:num>
+  <w:num w:numId="1051">
+    <w:abstractNumId w:val="991"/>
+  </w:num>
+  <w:num w:numId="1052">
+    <w:abstractNumId w:val="991"/>
+  </w:num>
+  <w:num w:numId="1053">
     <w:abstractNumId w:val="991"/>
   </w:num>
 </w:numbering>

</xml_diff>

<commit_message>
atualização 1/6/22 - Primary key
</commit_message>
<xml_diff>
--- a/Readme.docx
+++ b/Readme.docx
@@ -5335,6 +5335,7 @@
           <w:ilvl w:val="0"/>
           <w:numId w:val="1045"/>
         </w:numPr>
+        <w:pStyle w:val="Compact"/>
       </w:pPr>
       <w:r>
         <w:rPr>
@@ -5358,6 +5359,160 @@
       </w:r>
       <w:r>
         <w:t xml:space="preserve">)</w:t>
+      </w:r>
+      <w:r>
+        <w:br/>
+      </w:r>
+    </w:p>
+    <w:p>
+      <w:pPr>
+        <w:numPr>
+          <w:ilvl w:val="1"/>
+          <w:numId w:val="1046"/>
+        </w:numPr>
+        <w:pStyle w:val="Compact"/>
+      </w:pPr>
+      <w:r>
+        <w:t xml:space="preserve">Toda tabela necessita de pelo menos um campo que identifique todo registro como sendo único (é o que chamamos de</w:t>
+      </w:r>
+      <w:r>
+        <w:t xml:space="preserve"> </w:t>
+      </w:r>
+      <w:r>
+        <w:t xml:space="preserve">“</w:t>
+      </w:r>
+      <w:r>
+        <w:rPr>
+          <w:iCs/>
+          <w:i/>
+        </w:rPr>
+        <w:t xml:space="preserve">Chave Primaria</w:t>
+      </w:r>
+      <w:r>
+        <w:t xml:space="preserve">”</w:t>
+      </w:r>
+      <w:r>
+        <w:t xml:space="preserve"> </w:t>
+      </w:r>
+      <w:r>
+        <w:t xml:space="preserve">ou</w:t>
+      </w:r>
+      <w:r>
+        <w:t xml:space="preserve"> </w:t>
+      </w:r>
+      <w:r>
+        <w:t xml:space="preserve">“</w:t>
+      </w:r>
+      <w:r>
+        <w:rPr>
+          <w:bCs/>
+          <w:b/>
+        </w:rPr>
+        <w:t xml:space="preserve">Primary Key</w:t>
+      </w:r>
+      <w:r>
+        <w:t xml:space="preserve">”</w:t>
+      </w:r>
+      <w:r>
+        <w:t xml:space="preserve">).</w:t>
+      </w:r>
+      <w:r>
+        <w:br/>
+      </w:r>
+    </w:p>
+    <w:p>
+      <w:pPr>
+        <w:numPr>
+          <w:ilvl w:val="1"/>
+          <w:numId w:val="1046"/>
+        </w:numPr>
+        <w:pStyle w:val="Compact"/>
+      </w:pPr>
+      <w:r>
+        <w:t xml:space="preserve">Sintaxe:</w:t>
+      </w:r>
+      <w:r>
+        <w:br/>
+      </w:r>
+      <w:r>
+        <w:rPr>
+          <w:bCs/>
+          <w:b/>
+        </w:rPr>
+        <w:t xml:space="preserve">ALTER TABLE</w:t>
+      </w:r>
+      <w:r>
+        <w:t xml:space="preserve"> </w:t>
+      </w:r>
+      <w:r>
+        <w:rPr>
+          <w:iCs/>
+          <w:i/>
+        </w:rPr>
+        <w:t xml:space="preserve">nome_tabela</w:t>
+      </w:r>
+      <w:r>
+        <w:br/>
+      </w:r>
+      <w:r>
+        <w:rPr>
+          <w:bCs/>
+          <w:b/>
+        </w:rPr>
+        <w:t xml:space="preserve">ADD CONSTRAINT</w:t>
+      </w:r>
+      <w:r>
+        <w:t xml:space="preserve"> </w:t>
+      </w:r>
+      <w:r>
+        <w:rPr>
+          <w:bCs/>
+          <w:b/>
+        </w:rPr>
+        <w:t xml:space="preserve">PK_</w:t>
+      </w:r>
+      <w:r>
+        <w:rPr>
+          <w:iCs/>
+          <w:i/>
+        </w:rPr>
+        <w:t xml:space="preserve">nome_tabela</w:t>
+      </w:r>
+      <w:r>
+        <w:br/>
+      </w:r>
+      <w:r>
+        <w:rPr>
+          <w:bCs/>
+          <w:b/>
+        </w:rPr>
+        <w:t xml:space="preserve">PRIMARY KEY</w:t>
+      </w:r>
+      <w:r>
+        <w:t xml:space="preserve"> </w:t>
+      </w:r>
+      <w:r>
+        <w:t xml:space="preserve">(</w:t>
+      </w:r>
+      <w:r>
+        <w:rPr>
+          <w:iCs/>
+          <w:i/>
+        </w:rPr>
+        <w:t xml:space="preserve">coluna</w:t>
+      </w:r>
+      <w:r>
+        <w:t xml:space="preserve">)</w:t>
+      </w:r>
+      <w:r>
+        <w:br/>
+      </w:r>
+      <w:r>
+        <w:rPr>
+          <w:bCs/>
+          <w:b/>
+        </w:rPr>
+        <w:t xml:space="preserve">GO</w:t>
       </w:r>
       <w:r>
         <w:br/>
@@ -5369,6 +5524,7 @@
           <w:ilvl w:val="0"/>
           <w:numId w:val="1045"/>
         </w:numPr>
+        <w:pStyle w:val="Compact"/>
       </w:pPr>
       <w:r>
         <w:rPr>
@@ -5401,7 +5557,7 @@
       <w:pPr>
         <w:numPr>
           <w:ilvl w:val="1"/>
-          <w:numId w:val="1046"/>
+          <w:numId w:val="1047"/>
         </w:numPr>
         <w:pStyle w:val="Compact"/>
       </w:pPr>
@@ -5432,7 +5588,7 @@
       <w:pPr>
         <w:numPr>
           <w:ilvl w:val="1"/>
-          <w:numId w:val="1046"/>
+          <w:numId w:val="1047"/>
         </w:numPr>
         <w:pStyle w:val="Compact"/>
       </w:pPr>
@@ -5573,7 +5729,7 @@
       <w:pPr>
         <w:numPr>
           <w:ilvl w:val="1"/>
-          <w:numId w:val="1046"/>
+          <w:numId w:val="1047"/>
         </w:numPr>
         <w:pStyle w:val="Compact"/>
       </w:pPr>
@@ -5585,7 +5741,7 @@
       <w:pPr>
         <w:numPr>
           <w:ilvl w:val="2"/>
-          <w:numId w:val="1047"/>
+          <w:numId w:val="1048"/>
         </w:numPr>
         <w:pStyle w:val="Compact"/>
       </w:pPr>
@@ -5629,7 +5785,7 @@
       <w:pPr>
         <w:numPr>
           <w:ilvl w:val="2"/>
-          <w:numId w:val="1047"/>
+          <w:numId w:val="1048"/>
         </w:numPr>
         <w:pStyle w:val="Compact"/>
       </w:pPr>
@@ -5660,7 +5816,7 @@
       <w:pPr>
         <w:numPr>
           <w:ilvl w:val="2"/>
-          <w:numId w:val="1047"/>
+          <w:numId w:val="1048"/>
         </w:numPr>
         <w:pStyle w:val="Compact"/>
       </w:pPr>
@@ -5722,6 +5878,7 @@
           <w:ilvl w:val="0"/>
           <w:numId w:val="1045"/>
         </w:numPr>
+        <w:pStyle w:val="Compact"/>
       </w:pPr>
       <w:r>
         <w:rPr>
@@ -5754,7 +5911,7 @@
       <w:pPr>
         <w:numPr>
           <w:ilvl w:val="1"/>
-          <w:numId w:val="1048"/>
+          <w:numId w:val="1049"/>
         </w:numPr>
         <w:pStyle w:val="Compact"/>
       </w:pPr>
@@ -5769,7 +5926,7 @@
       <w:pPr>
         <w:numPr>
           <w:ilvl w:val="1"/>
-          <w:numId w:val="1048"/>
+          <w:numId w:val="1049"/>
         </w:numPr>
         <w:pStyle w:val="Compact"/>
       </w:pPr>
@@ -5829,7 +5986,7 @@
       <w:pPr>
         <w:numPr>
           <w:ilvl w:val="1"/>
-          <w:numId w:val="1048"/>
+          <w:numId w:val="1049"/>
         </w:numPr>
         <w:pStyle w:val="Compact"/>
       </w:pPr>
@@ -5864,7 +6021,7 @@
       <w:pPr>
         <w:numPr>
           <w:ilvl w:val="1"/>
-          <w:numId w:val="1048"/>
+          <w:numId w:val="1049"/>
         </w:numPr>
         <w:pStyle w:val="Compact"/>
       </w:pPr>
@@ -6009,6 +6166,7 @@
           <w:ilvl w:val="0"/>
           <w:numId w:val="1045"/>
         </w:numPr>
+        <w:pStyle w:val="Compact"/>
       </w:pPr>
       <w:r>
         <w:rPr>
@@ -6041,7 +6199,7 @@
       <w:pPr>
         <w:numPr>
           <w:ilvl w:val="1"/>
-          <w:numId w:val="1049"/>
+          <w:numId w:val="1050"/>
         </w:numPr>
         <w:pStyle w:val="Compact"/>
       </w:pPr>
@@ -6072,7 +6230,7 @@
       <w:pPr>
         <w:numPr>
           <w:ilvl w:val="1"/>
-          <w:numId w:val="1049"/>
+          <w:numId w:val="1050"/>
         </w:numPr>
         <w:pStyle w:val="Compact"/>
       </w:pPr>
@@ -6354,7 +6512,7 @@
       <w:pPr>
         <w:numPr>
           <w:ilvl w:val="0"/>
-          <w:numId w:val="1050"/>
+          <w:numId w:val="1051"/>
         </w:numPr>
         <w:pStyle w:val="Compact"/>
       </w:pPr>
@@ -6403,7 +6561,7 @@
       <w:pPr>
         <w:numPr>
           <w:ilvl w:val="1"/>
-          <w:numId w:val="1051"/>
+          <w:numId w:val="1052"/>
         </w:numPr>
         <w:pStyle w:val="Compact"/>
       </w:pPr>
@@ -6418,7 +6576,7 @@
       <w:pPr>
         <w:numPr>
           <w:ilvl w:val="1"/>
-          <w:numId w:val="1051"/>
+          <w:numId w:val="1052"/>
         </w:numPr>
         <w:pStyle w:val="Compact"/>
       </w:pPr>
@@ -6467,7 +6625,7 @@
       <w:pPr>
         <w:numPr>
           <w:ilvl w:val="1"/>
-          <w:numId w:val="1051"/>
+          <w:numId w:val="1052"/>
         </w:numPr>
         <w:pStyle w:val="Compact"/>
       </w:pPr>
@@ -6533,7 +6691,7 @@
       <w:pPr>
         <w:numPr>
           <w:ilvl w:val="1"/>
-          <w:numId w:val="1051"/>
+          <w:numId w:val="1052"/>
         </w:numPr>
         <w:pStyle w:val="Compact"/>
       </w:pPr>
@@ -6606,7 +6764,7 @@
       <w:pPr>
         <w:numPr>
           <w:ilvl w:val="0"/>
-          <w:numId w:val="1052"/>
+          <w:numId w:val="1053"/>
         </w:numPr>
         <w:pStyle w:val="Compact"/>
       </w:pPr>
@@ -6621,7 +6779,7 @@
       <w:pPr>
         <w:numPr>
           <w:ilvl w:val="0"/>
-          <w:numId w:val="1052"/>
+          <w:numId w:val="1053"/>
         </w:numPr>
         <w:pStyle w:val="Compact"/>
       </w:pPr>
@@ -6659,7 +6817,7 @@
       <w:pPr>
         <w:numPr>
           <w:ilvl w:val="1"/>
-          <w:numId w:val="1053"/>
+          <w:numId w:val="1054"/>
         </w:numPr>
         <w:pStyle w:val="Compact"/>
       </w:pPr>
@@ -6706,7 +6864,7 @@
       <w:pPr>
         <w:numPr>
           <w:ilvl w:val="1"/>
-          <w:numId w:val="1053"/>
+          <w:numId w:val="1054"/>
         </w:numPr>
         <w:pStyle w:val="Compact"/>
       </w:pPr>
@@ -6753,7 +6911,7 @@
       <w:pPr>
         <w:numPr>
           <w:ilvl w:val="1"/>
-          <w:numId w:val="1053"/>
+          <w:numId w:val="1054"/>
         </w:numPr>
         <w:pStyle w:val="Compact"/>
       </w:pPr>
@@ -6800,7 +6958,7 @@
       <w:pPr>
         <w:numPr>
           <w:ilvl w:val="1"/>
-          <w:numId w:val="1053"/>
+          <w:numId w:val="1054"/>
         </w:numPr>
         <w:pStyle w:val="Compact"/>
       </w:pPr>
@@ -7241,6 +7399,9 @@
     <w:abstractNumId w:val="991"/>
   </w:num>
   <w:num w:numId="1053">
+    <w:abstractNumId w:val="991"/>
+  </w:num>
+  <w:num w:numId="1054">
     <w:abstractNumId w:val="991"/>
   </w:num>
 </w:numbering>

</xml_diff>

<commit_message>
atualização 2/6/22 - SP_ e INSERT
</commit_message>
<xml_diff>
--- a/Readme.docx
+++ b/Readme.docx
@@ -55,7 +55,7 @@
         <w:pStyle w:val="Date"/>
       </w:pPr>
       <w:r>
-        <w:t xml:space="preserve">2022-06-01</w:t>
+        <w:t xml:space="preserve">2022-06-02</w:t>
       </w:r>
     </w:p>
     <w:sdt>
@@ -4388,7 +4388,7 @@
     </w:p>
     <w:bookmarkEnd w:id="43"/>
     <w:bookmarkEnd w:id="44"/>
-    <w:bookmarkStart w:id="53" w:name="Xece91ca7a6e8d4092a57d418463d6f8f1c6a56c"/>
+    <w:bookmarkStart w:id="52" w:name="Xece91ca7a6e8d4092a57d418463d6f8f1c6a56c"/>
     <w:p>
       <w:pPr>
         <w:pStyle w:val="Heading1"/>
@@ -4603,6 +4603,16 @@
         <w:t xml:space="preserve">tipo</w:t>
       </w:r>
       <w:r>
+        <w:t xml:space="preserve"> </w:t>
+      </w:r>
+      <w:r>
+        <w:rPr>
+          <w:iCs/>
+          <w:i/>
+        </w:rPr>
+        <w:t xml:space="preserve">regras</w:t>
+      </w:r>
+      <w:r>
         <w:t xml:space="preserve">,</w:t>
       </w:r>
       <w:r>
@@ -4826,6 +4836,385 @@
       </w:r>
     </w:p>
     <w:p>
+      <w:pPr>
+        <w:numPr>
+          <w:ilvl w:val="0"/>
+          <w:numId w:val="1039"/>
+        </w:numPr>
+        <w:pStyle w:val="Compact"/>
+      </w:pPr>
+      <w:r>
+        <w:rPr>
+          <w:bCs/>
+          <w:b/>
+        </w:rPr>
+        <w:t xml:space="preserve">INSERT</w:t>
+      </w:r>
+      <w:r>
+        <w:t xml:space="preserve"> </w:t>
+      </w:r>
+      <w:r>
+        <w:t xml:space="preserve">- Inserindo novos registros numa tabela.</w:t>
+      </w:r>
+      <w:r>
+        <w:br/>
+      </w:r>
+    </w:p>
+    <w:p>
+      <w:pPr>
+        <w:numPr>
+          <w:ilvl w:val="1"/>
+          <w:numId w:val="1043"/>
+        </w:numPr>
+        <w:pStyle w:val="Compact"/>
+      </w:pPr>
+      <w:r>
+        <w:t xml:space="preserve">No</w:t>
+      </w:r>
+      <w:r>
+        <w:t xml:space="preserve"> </w:t>
+      </w:r>
+      <w:r>
+        <w:rPr>
+          <w:bCs/>
+          <w:b/>
+        </w:rPr>
+        <w:t xml:space="preserve">SQL Server</w:t>
+      </w:r>
+      <w:r>
+        <w:t xml:space="preserve">, diferente do</w:t>
+      </w:r>
+      <w:r>
+        <w:t xml:space="preserve"> </w:t>
+      </w:r>
+      <w:r>
+        <w:rPr>
+          <w:bCs/>
+          <w:b/>
+        </w:rPr>
+        <w:t xml:space="preserve">MySQL</w:t>
+      </w:r>
+      <w:r>
+        <w:t xml:space="preserve">, nas colunas</w:t>
+      </w:r>
+      <w:r>
+        <w:t xml:space="preserve"> </w:t>
+      </w:r>
+      <w:r>
+        <w:rPr>
+          <w:bCs/>
+          <w:b/>
+        </w:rPr>
+        <w:t xml:space="preserve">PK</w:t>
+      </w:r>
+      <w:r>
+        <w:t xml:space="preserve"> </w:t>
+      </w:r>
+      <w:r>
+        <w:t xml:space="preserve">(</w:t>
+      </w:r>
+      <w:r>
+        <w:rPr>
+          <w:bCs/>
+          <w:b/>
+        </w:rPr>
+        <w:t xml:space="preserve">PRIMARY KEY</w:t>
+      </w:r>
+      <w:r>
+        <w:t xml:space="preserve">) com</w:t>
+      </w:r>
+      <w:r>
+        <w:t xml:space="preserve"> </w:t>
+      </w:r>
+      <w:r>
+        <w:rPr>
+          <w:bCs/>
+          <w:b/>
+        </w:rPr>
+        <w:t xml:space="preserve">IDENTITY</w:t>
+      </w:r>
+      <w:r>
+        <w:t xml:space="preserve"> </w:t>
+      </w:r>
+      <w:r>
+        <w:t xml:space="preserve">não precisa passar nenhum valor (nem</w:t>
+      </w:r>
+      <w:r>
+        <w:t xml:space="preserve"> </w:t>
+      </w:r>
+      <w:r>
+        <w:rPr>
+          <w:bCs/>
+          <w:b/>
+        </w:rPr>
+        <w:t xml:space="preserve">NULL</w:t>
+      </w:r>
+      <w:r>
+        <w:t xml:space="preserve">), o sistema já entende que vai haver preenchimento e incrementação automatica dos valores.</w:t>
+      </w:r>
+      <w:r>
+        <w:br/>
+      </w:r>
+    </w:p>
+    <w:p>
+      <w:pPr>
+        <w:numPr>
+          <w:ilvl w:val="1"/>
+          <w:numId w:val="1043"/>
+        </w:numPr>
+        <w:pStyle w:val="Compact"/>
+      </w:pPr>
+      <w:r>
+        <w:t xml:space="preserve">Os valores que vão ser inseridos do</w:t>
+      </w:r>
+      <w:r>
+        <w:t xml:space="preserve"> </w:t>
+      </w:r>
+      <w:r>
+        <w:rPr>
+          <w:iCs/>
+          <w:i/>
+        </w:rPr>
+        <w:t xml:space="preserve">tipo</w:t>
+      </w:r>
+      <w:r>
+        <w:t xml:space="preserve"> </w:t>
+      </w:r>
+      <w:r>
+        <w:rPr>
+          <w:iCs/>
+          <w:i/>
+        </w:rPr>
+        <w:t xml:space="preserve">String</w:t>
+      </w:r>
+      <w:r>
+        <w:t xml:space="preserve"> </w:t>
+      </w:r>
+      <w:r>
+        <w:t xml:space="preserve">(</w:t>
+      </w:r>
+      <w:r>
+        <w:rPr>
+          <w:iCs/>
+          <w:i/>
+        </w:rPr>
+        <w:t xml:space="preserve">char</w:t>
+      </w:r>
+      <w:r>
+        <w:t xml:space="preserve">,</w:t>
+      </w:r>
+      <w:r>
+        <w:t xml:space="preserve"> </w:t>
+      </w:r>
+      <w:r>
+        <w:rPr>
+          <w:iCs/>
+          <w:i/>
+        </w:rPr>
+        <w:t xml:space="preserve">varchar</w:t>
+      </w:r>
+      <w:r>
+        <w:t xml:space="preserve">, …) ou</w:t>
+      </w:r>
+      <w:r>
+        <w:t xml:space="preserve"> </w:t>
+      </w:r>
+      <w:r>
+        <w:rPr>
+          <w:iCs/>
+          <w:i/>
+        </w:rPr>
+        <w:t xml:space="preserve">DATE</w:t>
+      </w:r>
+      <w:r>
+        <w:t xml:space="preserve"> </w:t>
+      </w:r>
+      <w:r>
+        <w:t xml:space="preserve">devem ser passados entre aspas simples(</w:t>
+      </w:r>
+      <w:r>
+        <w:t xml:space="preserve">‘</w:t>
+      </w:r>
+      <w:r>
+        <w:rPr>
+          <w:iCs/>
+          <w:i/>
+        </w:rPr>
+        <w:t xml:space="preserve">valor</w:t>
+      </w:r>
+      <w:r>
+        <w:t xml:space="preserve">’</w:t>
+      </w:r>
+      <w:r>
+        <w:t xml:space="preserve">).</w:t>
+      </w:r>
+      <w:r>
+        <w:br/>
+      </w:r>
+    </w:p>
+    <w:p>
+      <w:pPr>
+        <w:numPr>
+          <w:ilvl w:val="1"/>
+          <w:numId w:val="1043"/>
+        </w:numPr>
+        <w:pStyle w:val="Compact"/>
+      </w:pPr>
+      <w:r>
+        <w:t xml:space="preserve">Sintaxe:</w:t>
+      </w:r>
+      <w:r>
+        <w:br/>
+      </w:r>
+      <w:r>
+        <w:rPr>
+          <w:bCs/>
+          <w:b/>
+        </w:rPr>
+        <w:t xml:space="preserve">INSERT INTO</w:t>
+      </w:r>
+      <w:r>
+        <w:t xml:space="preserve"> </w:t>
+      </w:r>
+      <w:r>
+        <w:rPr>
+          <w:iCs/>
+          <w:i/>
+        </w:rPr>
+        <w:t xml:space="preserve">nome_tabela</w:t>
+      </w:r>
+      <w:r>
+        <w:t xml:space="preserve"> </w:t>
+      </w:r>
+      <w:r>
+        <w:t xml:space="preserve"> </w:t>
+      </w:r>
+      <w:r>
+        <w:rPr>
+          <w:bCs/>
+          <w:b/>
+        </w:rPr>
+        <w:t xml:space="preserve">VALUES</w:t>
+      </w:r>
+      <w:r>
+        <w:br/>
+      </w:r>
+      <w:r>
+        <w:t xml:space="preserve">(</w:t>
+      </w:r>
+      <w:r>
+        <w:rPr>
+          <w:iCs/>
+          <w:i/>
+        </w:rPr>
+        <w:t xml:space="preserve">valor_coluna1</w:t>
+      </w:r>
+      <w:r>
+        <w:t xml:space="preserve">,</w:t>
+      </w:r>
+      <w:r>
+        <w:t xml:space="preserve"> </w:t>
+      </w:r>
+      <w:r>
+        <w:rPr>
+          <w:iCs/>
+          <w:i/>
+        </w:rPr>
+        <w:t xml:space="preserve">valor_coluna2</w:t>
+      </w:r>
+      <w:r>
+        <w:t xml:space="preserve">,</w:t>
+      </w:r>
+      <w:r>
+        <w:rPr>
+          <w:iCs/>
+          <w:i/>
+        </w:rPr>
+        <w:t xml:space="preserve">valor_coluna3</w:t>
+      </w:r>
+      <w:r>
+        <w:t xml:space="preserve">,</w:t>
+      </w:r>
+      <w:r>
+        <w:rPr>
+          <w:iCs/>
+          <w:i/>
+        </w:rPr>
+        <w:t xml:space="preserve">valor_coluna4</w:t>
+      </w:r>
+      <w:r>
+        <w:t xml:space="preserve">, …), </w:t>
+      </w:r>
+      <w:r>
+        <w:t xml:space="preserve"> </w:t>
+      </w:r>
+      <w:r>
+        <w:t xml:space="preserve">…</w:t>
+      </w:r>
+      <w:r>
+        <w:br/>
+      </w:r>
+      <w:r>
+        <w:t xml:space="preserve">(</w:t>
+      </w:r>
+      <w:r>
+        <w:rPr>
+          <w:iCs/>
+          <w:i/>
+        </w:rPr>
+        <w:t xml:space="preserve">valor_coluna1</w:t>
+      </w:r>
+      <w:r>
+        <w:t xml:space="preserve">,</w:t>
+      </w:r>
+      <w:r>
+        <w:t xml:space="preserve"> </w:t>
+      </w:r>
+      <w:r>
+        <w:rPr>
+          <w:iCs/>
+          <w:i/>
+        </w:rPr>
+        <w:t xml:space="preserve">valor_coluna2</w:t>
+      </w:r>
+      <w:r>
+        <w:t xml:space="preserve">,</w:t>
+      </w:r>
+      <w:r>
+        <w:rPr>
+          <w:iCs/>
+          <w:i/>
+        </w:rPr>
+        <w:t xml:space="preserve">valor_coluna3</w:t>
+      </w:r>
+      <w:r>
+        <w:t xml:space="preserve">,</w:t>
+      </w:r>
+      <w:r>
+        <w:rPr>
+          <w:iCs/>
+          <w:i/>
+        </w:rPr>
+        <w:t xml:space="preserve">valor_coluna4</w:t>
+      </w:r>
+      <w:r>
+        <w:t xml:space="preserve">, …) </w:t>
+      </w:r>
+      <w:r>
+        <w:t xml:space="preserve"> </w:t>
+      </w:r>
+      <w:r>
+        <w:rPr>
+          <w:bCs/>
+          <w:b/>
+        </w:rPr>
+        <w:t xml:space="preserve">GO</w:t>
+      </w:r>
+      <w:r>
+        <w:br/>
+      </w:r>
+    </w:p>
+    <w:p>
       <w:r>
         <w:br w:type="page"/>
       </w:r>
@@ -4885,7 +5274,7 @@
       <w:pPr>
         <w:numPr>
           <w:ilvl w:val="0"/>
-          <w:numId w:val="1043"/>
+          <w:numId w:val="1044"/>
         </w:numPr>
         <w:pStyle w:val="Compact"/>
       </w:pPr>
@@ -4929,7 +5318,7 @@
       <w:pPr>
         <w:numPr>
           <w:ilvl w:val="0"/>
-          <w:numId w:val="1043"/>
+          <w:numId w:val="1044"/>
         </w:numPr>
         <w:pStyle w:val="Compact"/>
       </w:pPr>
@@ -4986,27 +5375,182 @@
       <w:pPr>
         <w:numPr>
           <w:ilvl w:val="1"/>
+          <w:numId w:val="1045"/>
+        </w:numPr>
+        <w:pStyle w:val="Compact"/>
+      </w:pPr>
+      <w:r>
+        <w:t xml:space="preserve">O primeiro número é onde começa.</w:t>
+      </w:r>
+      <w:r>
+        <w:br/>
+      </w:r>
+    </w:p>
+    <w:p>
+      <w:pPr>
+        <w:numPr>
+          <w:ilvl w:val="1"/>
+          <w:numId w:val="1045"/>
+        </w:numPr>
+        <w:pStyle w:val="Compact"/>
+      </w:pPr>
+      <w:r>
+        <w:t xml:space="preserve">O segundo numero é quanto incrementa a cada vez.</w:t>
+      </w:r>
+      <w:r>
+        <w:br/>
+      </w:r>
+    </w:p>
+    <w:p>
+      <w:pPr>
+        <w:numPr>
+          <w:ilvl w:val="0"/>
           <w:numId w:val="1044"/>
         </w:numPr>
         <w:pStyle w:val="Compact"/>
       </w:pPr>
       <w:r>
-        <w:t xml:space="preserve">O primeiro número é onde começa.</w:t>
-      </w:r>
-      <w:r>
-        <w:br/>
-      </w:r>
-    </w:p>
-    <w:p>
-      <w:pPr>
-        <w:numPr>
-          <w:ilvl w:val="1"/>
+        <w:t xml:space="preserve">É possivel suprimir os argumentos, onde</w:t>
+      </w:r>
+      <w:r>
+        <w:t xml:space="preserve"> </w:t>
+      </w:r>
+      <w:r>
+        <w:t xml:space="preserve">“</w:t>
+      </w:r>
+      <w:r>
+        <w:rPr>
+          <w:bCs/>
+          <w:b/>
+        </w:rPr>
+        <w:t xml:space="preserve">IDENTITY</w:t>
+      </w:r>
+      <w:r>
+        <w:t xml:space="preserve"> </w:t>
+      </w:r>
+      <w:r>
+        <w:t xml:space="preserve">=</w:t>
+      </w:r>
+      <w:r>
+        <w:t xml:space="preserve"> </w:t>
+      </w:r>
+      <w:r>
+        <w:rPr>
+          <w:bCs/>
+          <w:b/>
+        </w:rPr>
+        <w:t xml:space="preserve">IDENTITY</w:t>
+      </w:r>
+      <w:r>
+        <w:t xml:space="preserve">(1,1)</w:t>
+      </w:r>
+      <w:r>
+        <w:t xml:space="preserve">”</w:t>
+      </w:r>
+      <w:r>
+        <w:t xml:space="preserve">.</w:t>
+      </w:r>
+      <w:r>
+        <w:br/>
+      </w:r>
+    </w:p>
+    <w:p>
+      <w:pPr>
+        <w:numPr>
+          <w:ilvl w:val="0"/>
           <w:numId w:val="1044"/>
         </w:numPr>
         <w:pStyle w:val="Compact"/>
       </w:pPr>
       <w:r>
-        <w:t xml:space="preserve">O segundo numero é quanto incrementa a cada vez.</w:t>
+        <w:t xml:space="preserve">No</w:t>
+      </w:r>
+      <w:r>
+        <w:t xml:space="preserve"> </w:t>
+      </w:r>
+      <w:r>
+        <w:rPr>
+          <w:bCs/>
+          <w:b/>
+        </w:rPr>
+        <w:t xml:space="preserve">SQL Server</w:t>
+      </w:r>
+      <w:r>
+        <w:t xml:space="preserve">, diferente do</w:t>
+      </w:r>
+      <w:r>
+        <w:t xml:space="preserve"> </w:t>
+      </w:r>
+      <w:r>
+        <w:rPr>
+          <w:bCs/>
+          <w:b/>
+        </w:rPr>
+        <w:t xml:space="preserve">MySQL</w:t>
+      </w:r>
+      <w:r>
+        <w:t xml:space="preserve">, quando feito o</w:t>
+      </w:r>
+      <w:r>
+        <w:t xml:space="preserve"> </w:t>
+      </w:r>
+      <w:r>
+        <w:rPr>
+          <w:bCs/>
+          <w:b/>
+        </w:rPr>
+        <w:t xml:space="preserve">INSERT</w:t>
+      </w:r>
+      <w:r>
+        <w:t xml:space="preserve"> </w:t>
+      </w:r>
+      <w:r>
+        <w:t xml:space="preserve">de dados no campo onde tem</w:t>
+      </w:r>
+      <w:r>
+        <w:t xml:space="preserve"> </w:t>
+      </w:r>
+      <w:r>
+        <w:rPr>
+          <w:bCs/>
+          <w:b/>
+        </w:rPr>
+        <w:t xml:space="preserve">IDENTITY</w:t>
+      </w:r>
+      <w:r>
+        <w:t xml:space="preserve"> </w:t>
+      </w:r>
+      <w:r>
+        <w:t xml:space="preserve">não precisa entrar com valor nenhum (nem</w:t>
+      </w:r>
+      <w:r>
+        <w:t xml:space="preserve"> </w:t>
+      </w:r>
+      <w:r>
+        <w:rPr>
+          <w:bCs/>
+          <w:b/>
+        </w:rPr>
+        <w:t xml:space="preserve">NULL</w:t>
+      </w:r>
+      <w:r>
+        <w:t xml:space="preserve">), basta ignorar este campo, o</w:t>
+      </w:r>
+      <w:r>
+        <w:t xml:space="preserve"> </w:t>
+      </w:r>
+      <w:r>
+        <w:rPr>
+          <w:bCs/>
+          <w:b/>
+        </w:rPr>
+        <w:t xml:space="preserve">SQL Server</w:t>
+      </w:r>
+      <w:r>
+        <w:t xml:space="preserve"> </w:t>
+      </w:r>
+      <w:r>
+        <w:t xml:space="preserve">entende automaticamente que é para preencher ele.</w:t>
       </w:r>
       <w:r>
         <w:br/>
@@ -5016,162 +5560,7 @@
       <w:pPr>
         <w:numPr>
           <w:ilvl w:val="0"/>
-          <w:numId w:val="1043"/>
-        </w:numPr>
-        <w:pStyle w:val="Compact"/>
-      </w:pPr>
-      <w:r>
-        <w:t xml:space="preserve">É possivel suprimir os argumentos, onde</w:t>
-      </w:r>
-      <w:r>
-        <w:t xml:space="preserve"> </w:t>
-      </w:r>
-      <w:r>
-        <w:t xml:space="preserve">“</w:t>
-      </w:r>
-      <w:r>
-        <w:rPr>
-          <w:bCs/>
-          <w:b/>
-        </w:rPr>
-        <w:t xml:space="preserve">IDENTITY</w:t>
-      </w:r>
-      <w:r>
-        <w:t xml:space="preserve"> </w:t>
-      </w:r>
-      <w:r>
-        <w:t xml:space="preserve">=</w:t>
-      </w:r>
-      <w:r>
-        <w:t xml:space="preserve"> </w:t>
-      </w:r>
-      <w:r>
-        <w:rPr>
-          <w:bCs/>
-          <w:b/>
-        </w:rPr>
-        <w:t xml:space="preserve">IDENTITY</w:t>
-      </w:r>
-      <w:r>
-        <w:t xml:space="preserve">(1,1)</w:t>
-      </w:r>
-      <w:r>
-        <w:t xml:space="preserve">”</w:t>
-      </w:r>
-      <w:r>
-        <w:t xml:space="preserve">.</w:t>
-      </w:r>
-      <w:r>
-        <w:br/>
-      </w:r>
-    </w:p>
-    <w:p>
-      <w:pPr>
-        <w:numPr>
-          <w:ilvl w:val="0"/>
-          <w:numId w:val="1043"/>
-        </w:numPr>
-        <w:pStyle w:val="Compact"/>
-      </w:pPr>
-      <w:r>
-        <w:t xml:space="preserve">No</w:t>
-      </w:r>
-      <w:r>
-        <w:t xml:space="preserve"> </w:t>
-      </w:r>
-      <w:r>
-        <w:rPr>
-          <w:bCs/>
-          <w:b/>
-        </w:rPr>
-        <w:t xml:space="preserve">SQL Server</w:t>
-      </w:r>
-      <w:r>
-        <w:t xml:space="preserve">, diferente do</w:t>
-      </w:r>
-      <w:r>
-        <w:t xml:space="preserve"> </w:t>
-      </w:r>
-      <w:r>
-        <w:rPr>
-          <w:bCs/>
-          <w:b/>
-        </w:rPr>
-        <w:t xml:space="preserve">MySQL</w:t>
-      </w:r>
-      <w:r>
-        <w:t xml:space="preserve">, quando feito o</w:t>
-      </w:r>
-      <w:r>
-        <w:t xml:space="preserve"> </w:t>
-      </w:r>
-      <w:r>
-        <w:rPr>
-          <w:bCs/>
-          <w:b/>
-        </w:rPr>
-        <w:t xml:space="preserve">INSERT</w:t>
-      </w:r>
-      <w:r>
-        <w:t xml:space="preserve"> </w:t>
-      </w:r>
-      <w:r>
-        <w:t xml:space="preserve">de dados no campo onde tem</w:t>
-      </w:r>
-      <w:r>
-        <w:t xml:space="preserve"> </w:t>
-      </w:r>
-      <w:r>
-        <w:rPr>
-          <w:bCs/>
-          <w:b/>
-        </w:rPr>
-        <w:t xml:space="preserve">IDENTITY</w:t>
-      </w:r>
-      <w:r>
-        <w:t xml:space="preserve"> </w:t>
-      </w:r>
-      <w:r>
-        <w:t xml:space="preserve">não precisa entrar com valor nenhum (nem</w:t>
-      </w:r>
-      <w:r>
-        <w:t xml:space="preserve"> </w:t>
-      </w:r>
-      <w:r>
-        <w:rPr>
-          <w:bCs/>
-          <w:b/>
-        </w:rPr>
-        <w:t xml:space="preserve">NULL</w:t>
-      </w:r>
-      <w:r>
-        <w:t xml:space="preserve">), basta ignorar este campo, o</w:t>
-      </w:r>
-      <w:r>
-        <w:t xml:space="preserve"> </w:t>
-      </w:r>
-      <w:r>
-        <w:rPr>
-          <w:bCs/>
-          <w:b/>
-        </w:rPr>
-        <w:t xml:space="preserve">SQL Server</w:t>
-      </w:r>
-      <w:r>
-        <w:t xml:space="preserve"> </w:t>
-      </w:r>
-      <w:r>
-        <w:t xml:space="preserve">entende automaticamente que é para preencher ele.</w:t>
-      </w:r>
-      <w:r>
-        <w:br/>
-      </w:r>
-    </w:p>
-    <w:p>
-      <w:pPr>
-        <w:numPr>
-          <w:ilvl w:val="0"/>
-          <w:numId w:val="1043"/>
+          <w:numId w:val="1044"/>
         </w:numPr>
         <w:pStyle w:val="Compact"/>
       </w:pPr>
@@ -5274,7 +5663,7 @@
       <w:pPr>
         <w:numPr>
           <w:ilvl w:val="0"/>
-          <w:numId w:val="1043"/>
+          <w:numId w:val="1044"/>
         </w:numPr>
         <w:pStyle w:val="Compact"/>
       </w:pPr>
@@ -5333,7 +5722,7 @@
       <w:pPr>
         <w:numPr>
           <w:ilvl w:val="0"/>
-          <w:numId w:val="1045"/>
+          <w:numId w:val="1046"/>
         </w:numPr>
         <w:pStyle w:val="Compact"/>
       </w:pPr>
@@ -5368,7 +5757,7 @@
       <w:pPr>
         <w:numPr>
           <w:ilvl w:val="1"/>
-          <w:numId w:val="1046"/>
+          <w:numId w:val="1047"/>
         </w:numPr>
         <w:pStyle w:val="Compact"/>
       </w:pPr>
@@ -5424,7 +5813,7 @@
       <w:pPr>
         <w:numPr>
           <w:ilvl w:val="1"/>
-          <w:numId w:val="1046"/>
+          <w:numId w:val="1047"/>
         </w:numPr>
         <w:pStyle w:val="Compact"/>
       </w:pPr>
@@ -5522,7 +5911,7 @@
       <w:pPr>
         <w:numPr>
           <w:ilvl w:val="0"/>
-          <w:numId w:val="1045"/>
+          <w:numId w:val="1046"/>
         </w:numPr>
         <w:pStyle w:val="Compact"/>
       </w:pPr>
@@ -5557,7 +5946,7 @@
       <w:pPr>
         <w:numPr>
           <w:ilvl w:val="1"/>
-          <w:numId w:val="1047"/>
+          <w:numId w:val="1048"/>
         </w:numPr>
         <w:pStyle w:val="Compact"/>
       </w:pPr>
@@ -5588,7 +5977,7 @@
       <w:pPr>
         <w:numPr>
           <w:ilvl w:val="1"/>
-          <w:numId w:val="1047"/>
+          <w:numId w:val="1048"/>
         </w:numPr>
         <w:pStyle w:val="Compact"/>
       </w:pPr>
@@ -5729,7 +6118,7 @@
       <w:pPr>
         <w:numPr>
           <w:ilvl w:val="1"/>
-          <w:numId w:val="1047"/>
+          <w:numId w:val="1048"/>
         </w:numPr>
         <w:pStyle w:val="Compact"/>
       </w:pPr>
@@ -5741,7 +6130,7 @@
       <w:pPr>
         <w:numPr>
           <w:ilvl w:val="2"/>
-          <w:numId w:val="1048"/>
+          <w:numId w:val="1049"/>
         </w:numPr>
         <w:pStyle w:val="Compact"/>
       </w:pPr>
@@ -5785,7 +6174,7 @@
       <w:pPr>
         <w:numPr>
           <w:ilvl w:val="2"/>
-          <w:numId w:val="1048"/>
+          <w:numId w:val="1049"/>
         </w:numPr>
         <w:pStyle w:val="Compact"/>
       </w:pPr>
@@ -5816,7 +6205,7 @@
       <w:pPr>
         <w:numPr>
           <w:ilvl w:val="2"/>
-          <w:numId w:val="1048"/>
+          <w:numId w:val="1049"/>
         </w:numPr>
         <w:pStyle w:val="Compact"/>
       </w:pPr>
@@ -5876,7 +6265,7 @@
       <w:pPr>
         <w:numPr>
           <w:ilvl w:val="0"/>
-          <w:numId w:val="1045"/>
+          <w:numId w:val="1046"/>
         </w:numPr>
         <w:pStyle w:val="Compact"/>
       </w:pPr>
@@ -5911,7 +6300,7 @@
       <w:pPr>
         <w:numPr>
           <w:ilvl w:val="1"/>
-          <w:numId w:val="1049"/>
+          <w:numId w:val="1050"/>
         </w:numPr>
         <w:pStyle w:val="Compact"/>
       </w:pPr>
@@ -5926,7 +6315,7 @@
       <w:pPr>
         <w:numPr>
           <w:ilvl w:val="1"/>
-          <w:numId w:val="1049"/>
+          <w:numId w:val="1050"/>
         </w:numPr>
         <w:pStyle w:val="Compact"/>
       </w:pPr>
@@ -5986,7 +6375,7 @@
       <w:pPr>
         <w:numPr>
           <w:ilvl w:val="1"/>
-          <w:numId w:val="1049"/>
+          <w:numId w:val="1050"/>
         </w:numPr>
         <w:pStyle w:val="Compact"/>
       </w:pPr>
@@ -6021,7 +6410,7 @@
       <w:pPr>
         <w:numPr>
           <w:ilvl w:val="1"/>
-          <w:numId w:val="1049"/>
+          <w:numId w:val="1050"/>
         </w:numPr>
         <w:pStyle w:val="Compact"/>
       </w:pPr>
@@ -6164,7 +6553,7 @@
       <w:pPr>
         <w:numPr>
           <w:ilvl w:val="0"/>
-          <w:numId w:val="1045"/>
+          <w:numId w:val="1046"/>
         </w:numPr>
         <w:pStyle w:val="Compact"/>
       </w:pPr>
@@ -6199,7 +6588,7 @@
       <w:pPr>
         <w:numPr>
           <w:ilvl w:val="1"/>
-          <w:numId w:val="1050"/>
+          <w:numId w:val="1051"/>
         </w:numPr>
         <w:pStyle w:val="Compact"/>
       </w:pPr>
@@ -6230,7 +6619,7 @@
       <w:pPr>
         <w:numPr>
           <w:ilvl w:val="1"/>
-          <w:numId w:val="1050"/>
+          <w:numId w:val="1051"/>
         </w:numPr>
         <w:pStyle w:val="Compact"/>
       </w:pPr>
@@ -6359,6 +6748,107 @@
         <w:t xml:space="preserve">SP_</w:t>
       </w:r>
     </w:p>
+    <w:p>
+      <w:pPr>
+        <w:numPr>
+          <w:ilvl w:val="0"/>
+          <w:numId w:val="1052"/>
+        </w:numPr>
+        <w:pStyle w:val="Compact"/>
+      </w:pPr>
+      <w:r>
+        <w:t xml:space="preserve">No</w:t>
+      </w:r>
+      <w:r>
+        <w:t xml:space="preserve"> </w:t>
+      </w:r>
+      <w:r>
+        <w:rPr>
+          <w:bCs/>
+          <w:b/>
+        </w:rPr>
+        <w:t xml:space="preserve">SQL Server</w:t>
+      </w:r>
+      <w:r>
+        <w:t xml:space="preserve"> </w:t>
+      </w:r>
+      <w:r>
+        <w:t xml:space="preserve">a descriação de uma tabela é atraves de</w:t>
+      </w:r>
+      <w:r>
+        <w:t xml:space="preserve"> </w:t>
+      </w:r>
+      <w:r>
+        <w:rPr>
+          <w:bCs/>
+          <w:b/>
+        </w:rPr>
+        <w:t xml:space="preserve">PROCEDURES</w:t>
+      </w:r>
+      <w:r>
+        <w:t xml:space="preserve">.</w:t>
+      </w:r>
+      <w:r>
+        <w:br/>
+      </w:r>
+    </w:p>
+    <w:p>
+      <w:pPr>
+        <w:numPr>
+          <w:ilvl w:val="0"/>
+          <w:numId w:val="1052"/>
+        </w:numPr>
+        <w:pStyle w:val="Compact"/>
+      </w:pPr>
+      <w:r>
+        <w:rPr>
+          <w:bCs/>
+          <w:b/>
+        </w:rPr>
+        <w:t xml:space="preserve">PROCEDURES</w:t>
+      </w:r>
+      <w:r>
+        <w:t xml:space="preserve"> </w:t>
+      </w:r>
+      <w:r>
+        <w:t xml:space="preserve">já criadas e armazenadas no sistema,</w:t>
+      </w:r>
+      <w:r>
+        <w:t xml:space="preserve"> </w:t>
+      </w:r>
+      <w:r>
+        <w:t xml:space="preserve">“</w:t>
+      </w:r>
+      <w:r>
+        <w:rPr>
+          <w:bCs/>
+          <w:b/>
+        </w:rPr>
+        <w:t xml:space="preserve">STORAGE PROCEDURES</w:t>
+      </w:r>
+      <w:r>
+        <w:t xml:space="preserve">”</w:t>
+      </w:r>
+      <w:r>
+        <w:t xml:space="preserve"> </w:t>
+      </w:r>
+      <w:r>
+        <w:t xml:space="preserve">(</w:t>
+      </w:r>
+      <w:r>
+        <w:rPr>
+          <w:bCs/>
+          <w:b/>
+        </w:rPr>
+        <w:t xml:space="preserve">SP</w:t>
+      </w:r>
+      <w:r>
+        <w:t xml:space="preserve">).</w:t>
+      </w:r>
+      <w:r>
+        <w:br/>
+      </w:r>
+    </w:p>
     <w:bookmarkStart w:id="49" w:name="sp_columns"/>
     <w:p>
       <w:pPr>
@@ -6379,6 +6869,197 @@
           <w:b/>
         </w:rPr>
         <w:t xml:space="preserve">SP_COLUMNS</w:t>
+      </w:r>
+    </w:p>
+    <w:p>
+      <w:pPr>
+        <w:numPr>
+          <w:ilvl w:val="0"/>
+          <w:numId w:val="1053"/>
+        </w:numPr>
+        <w:pStyle w:val="Compact"/>
+      </w:pPr>
+      <w:r>
+        <w:rPr>
+          <w:bCs/>
+          <w:b/>
+        </w:rPr>
+        <w:t xml:space="preserve">SP_COLUMNS</w:t>
+      </w:r>
+      <w:r>
+        <w:t xml:space="preserve"> </w:t>
+      </w:r>
+      <w:r>
+        <w:t xml:space="preserve">é igual a</w:t>
+      </w:r>
+      <w:r>
+        <w:t xml:space="preserve"> </w:t>
+      </w:r>
+      <w:r>
+        <w:rPr>
+          <w:bCs/>
+          <w:b/>
+        </w:rPr>
+        <w:t xml:space="preserve">DESC</w:t>
+      </w:r>
+      <w:r>
+        <w:t xml:space="preserve">, no</w:t>
+      </w:r>
+      <w:r>
+        <w:t xml:space="preserve"> </w:t>
+      </w:r>
+      <w:r>
+        <w:rPr>
+          <w:bCs/>
+          <w:b/>
+        </w:rPr>
+        <w:t xml:space="preserve">MySQL</w:t>
+      </w:r>
+      <w:r>
+        <w:t xml:space="preserve">.</w:t>
+      </w:r>
+      <w:r>
+        <w:br/>
+      </w:r>
+    </w:p>
+    <w:p>
+      <w:pPr>
+        <w:numPr>
+          <w:ilvl w:val="0"/>
+          <w:numId w:val="1053"/>
+        </w:numPr>
+        <w:pStyle w:val="Compact"/>
+      </w:pPr>
+      <w:r>
+        <w:t xml:space="preserve">Faz uma descrição da tabela:</w:t>
+      </w:r>
+      <w:r>
+        <w:br/>
+      </w:r>
+    </w:p>
+    <w:p>
+      <w:pPr>
+        <w:numPr>
+          <w:ilvl w:val="1"/>
+          <w:numId w:val="1054"/>
+        </w:numPr>
+        <w:pStyle w:val="Compact"/>
+      </w:pPr>
+      <w:r>
+        <w:t xml:space="preserve">Nome das colunas</w:t>
+      </w:r>
+      <w:r>
+        <w:br/>
+      </w:r>
+    </w:p>
+    <w:p>
+      <w:pPr>
+        <w:numPr>
+          <w:ilvl w:val="1"/>
+          <w:numId w:val="1054"/>
+        </w:numPr>
+        <w:pStyle w:val="Compact"/>
+      </w:pPr>
+      <w:r>
+        <w:rPr>
+          <w:iCs/>
+          <w:i/>
+        </w:rPr>
+        <w:t xml:space="preserve">Tipo</w:t>
+      </w:r>
+      <w:r>
+        <w:t xml:space="preserve"> </w:t>
+      </w:r>
+      <w:r>
+        <w:t xml:space="preserve">de cada coluna</w:t>
+      </w:r>
+      <w:r>
+        <w:br/>
+      </w:r>
+    </w:p>
+    <w:p>
+      <w:pPr>
+        <w:numPr>
+          <w:ilvl w:val="1"/>
+          <w:numId w:val="1054"/>
+        </w:numPr>
+        <w:pStyle w:val="Compact"/>
+      </w:pPr>
+      <w:r>
+        <w:rPr>
+          <w:iCs/>
+          <w:i/>
+        </w:rPr>
+        <w:t xml:space="preserve">Regras</w:t>
+      </w:r>
+      <w:r>
+        <w:t xml:space="preserve"> </w:t>
+      </w:r>
+      <w:r>
+        <w:t xml:space="preserve">em cada coluna</w:t>
+      </w:r>
+      <w:r>
+        <w:br/>
+      </w:r>
+    </w:p>
+    <w:p>
+      <w:pPr>
+        <w:numPr>
+          <w:ilvl w:val="1"/>
+          <w:numId w:val="1054"/>
+        </w:numPr>
+        <w:pStyle w:val="Compact"/>
+      </w:pPr>
+      <w:r>
+        <w:t xml:space="preserve">…</w:t>
+      </w:r>
+      <w:r>
+        <w:br/>
+      </w:r>
+    </w:p>
+    <w:p>
+      <w:pPr>
+        <w:numPr>
+          <w:ilvl w:val="0"/>
+          <w:numId w:val="1053"/>
+        </w:numPr>
+        <w:pStyle w:val="Compact"/>
+      </w:pPr>
+      <w:r>
+        <w:t xml:space="preserve">Sintaxe:</w:t>
+      </w:r>
+      <w:r>
+        <w:br/>
+      </w:r>
+      <w:r>
+        <w:rPr>
+          <w:bCs/>
+          <w:b/>
+        </w:rPr>
+        <w:t xml:space="preserve">SP_COLUMNS</w:t>
+      </w:r>
+      <w:r>
+        <w:t xml:space="preserve"> </w:t>
+      </w:r>
+      <w:r>
+        <w:rPr>
+          <w:iCs/>
+          <w:i/>
+        </w:rPr>
+        <w:t xml:space="preserve">nome_tabela</w:t>
+      </w:r>
+      <w:r>
+        <w:br/>
+      </w:r>
+      <w:r>
+        <w:rPr>
+          <w:bCs/>
+          <w:b/>
+        </w:rPr>
+        <w:t xml:space="preserve">GO</w:t>
+      </w:r>
+      <w:r>
+        <w:br/>
       </w:r>
     </w:p>
     <w:bookmarkEnd w:id="49"/>
@@ -6405,66 +7086,216 @@
       </w:r>
     </w:p>
     <w:p>
+      <w:pPr>
+        <w:numPr>
+          <w:ilvl w:val="0"/>
+          <w:numId w:val="1055"/>
+        </w:numPr>
+        <w:pStyle w:val="Compact"/>
+      </w:pPr>
+      <w:r>
+        <w:rPr>
+          <w:bCs/>
+          <w:b/>
+        </w:rPr>
+        <w:t xml:space="preserve">SP_HELP</w:t>
+      </w:r>
+      <w:r>
+        <w:t xml:space="preserve"> </w:t>
+      </w:r>
+      <w:r>
+        <w:t xml:space="preserve">é igual ao</w:t>
+      </w:r>
+      <w:r>
+        <w:t xml:space="preserve"> </w:t>
+      </w:r>
+      <w:r>
+        <w:rPr>
+          <w:bCs/>
+          <w:b/>
+        </w:rPr>
+        <w:t xml:space="preserve">SHOW CREATE TABLE</w:t>
+      </w:r>
+      <w:r>
+        <w:t xml:space="preserve">, no</w:t>
+      </w:r>
+      <w:r>
+        <w:t xml:space="preserve"> </w:t>
+      </w:r>
+      <w:r>
+        <w:rPr>
+          <w:bCs/>
+          <w:b/>
+        </w:rPr>
+        <w:t xml:space="preserve">MySQL</w:t>
+      </w:r>
+      <w:r>
+        <w:t xml:space="preserve">.</w:t>
+      </w:r>
+      <w:r>
+        <w:br/>
+      </w:r>
+    </w:p>
+    <w:p>
+      <w:pPr>
+        <w:numPr>
+          <w:ilvl w:val="0"/>
+          <w:numId w:val="1055"/>
+        </w:numPr>
+        <w:pStyle w:val="Compact"/>
+      </w:pPr>
+      <w:r>
+        <w:t xml:space="preserve">Faz uma descrição mais detalha da tabela que</w:t>
+      </w:r>
+      <w:r>
+        <w:t xml:space="preserve"> </w:t>
+      </w:r>
+      <w:r>
+        <w:rPr>
+          <w:bCs/>
+          <w:b/>
+        </w:rPr>
+        <w:t xml:space="preserve">SP_COLUMNS</w:t>
+      </w:r>
+      <w:r>
+        <w:t xml:space="preserve">:</w:t>
+      </w:r>
+      <w:r>
+        <w:br/>
+      </w:r>
+    </w:p>
+    <w:p>
+      <w:pPr>
+        <w:numPr>
+          <w:ilvl w:val="1"/>
+          <w:numId w:val="1056"/>
+        </w:numPr>
+        <w:pStyle w:val="Compact"/>
+      </w:pPr>
+      <w:r>
+        <w:t xml:space="preserve">Quem criou a tabela.</w:t>
+      </w:r>
+      <w:r>
+        <w:br/>
+      </w:r>
+    </w:p>
+    <w:p>
+      <w:pPr>
+        <w:numPr>
+          <w:ilvl w:val="1"/>
+          <w:numId w:val="1056"/>
+        </w:numPr>
+        <w:pStyle w:val="Compact"/>
+      </w:pPr>
+      <w:r>
+        <w:t xml:space="preserve">Permissões.</w:t>
+      </w:r>
+      <w:r>
+        <w:br/>
+      </w:r>
+    </w:p>
+    <w:p>
+      <w:pPr>
+        <w:numPr>
+          <w:ilvl w:val="1"/>
+          <w:numId w:val="1056"/>
+        </w:numPr>
+        <w:pStyle w:val="Compact"/>
+      </w:pPr>
+      <w:r>
+        <w:t xml:space="preserve">Datas importantes (criação e modificação).</w:t>
+      </w:r>
+      <w:r>
+        <w:br/>
+      </w:r>
+    </w:p>
+    <w:p>
+      <w:pPr>
+        <w:numPr>
+          <w:ilvl w:val="1"/>
+          <w:numId w:val="1056"/>
+        </w:numPr>
+        <w:pStyle w:val="Compact"/>
+      </w:pPr>
+      <w:r>
+        <w:t xml:space="preserve">…</w:t>
+      </w:r>
+      <w:r>
+        <w:br/>
+      </w:r>
+    </w:p>
+    <w:p>
+      <w:pPr>
+        <w:numPr>
+          <w:ilvl w:val="0"/>
+          <w:numId w:val="1055"/>
+        </w:numPr>
+        <w:pStyle w:val="Compact"/>
+      </w:pPr>
+      <w:r>
+        <w:t xml:space="preserve">Sintaxe:</w:t>
+      </w:r>
+      <w:r>
+        <w:br/>
+      </w:r>
+      <w:r>
+        <w:rPr>
+          <w:bCs/>
+          <w:b/>
+        </w:rPr>
+        <w:t xml:space="preserve">SP_HELP</w:t>
+      </w:r>
+      <w:r>
+        <w:t xml:space="preserve"> </w:t>
+      </w:r>
+      <w:r>
+        <w:rPr>
+          <w:iCs/>
+          <w:i/>
+        </w:rPr>
+        <w:t xml:space="preserve">nome_tabela</w:t>
+      </w:r>
+      <w:r>
+        <w:br/>
+      </w:r>
+      <w:r>
+        <w:rPr>
+          <w:bCs/>
+          <w:b/>
+        </w:rPr>
+        <w:t xml:space="preserve">GO</w:t>
+      </w:r>
+      <w:r>
+        <w:br/>
+      </w:r>
+    </w:p>
+    <w:p>
       <w:r>
         <w:br w:type="page"/>
       </w:r>
     </w:p>
     <w:bookmarkEnd w:id="50"/>
     <w:bookmarkEnd w:id="51"/>
-    <w:bookmarkStart w:id="52" w:name="inserindo-dados---insert"/>
-    <w:p>
-      <w:pPr>
-        <w:pStyle w:val="Heading2"/>
+    <w:bookmarkEnd w:id="52"/>
+    <w:bookmarkStart w:id="55" w:name="observações"/>
+    <w:p>
+      <w:pPr>
+        <w:pStyle w:val="Heading1"/>
       </w:pPr>
       <w:r>
         <w:rPr>
           <w:rStyle w:val="SectionNumber"/>
         </w:rPr>
-        <w:t xml:space="preserve">5.4</w:t>
+        <w:t xml:space="preserve">6</w:t>
       </w:r>
       <w:r>
         <w:tab/>
       </w:r>
       <w:r>
-        <w:t xml:space="preserve">Inserindo dados -</w:t>
-      </w:r>
-      <w:r>
-        <w:t xml:space="preserve"> </w:t>
-      </w:r>
-      <w:r>
-        <w:rPr>
-          <w:bCs/>
-          <w:b/>
-        </w:rPr>
-        <w:t xml:space="preserve">INSERT</w:t>
-      </w:r>
-    </w:p>
-    <w:p>
-      <w:r>
-        <w:br w:type="page"/>
-      </w:r>
-    </w:p>
-    <w:bookmarkEnd w:id="52"/>
-    <w:bookmarkEnd w:id="53"/>
-    <w:bookmarkStart w:id="56" w:name="observações"/>
-    <w:p>
-      <w:pPr>
-        <w:pStyle w:val="Heading1"/>
-      </w:pPr>
-      <w:r>
-        <w:rPr>
-          <w:rStyle w:val="SectionNumber"/>
-        </w:rPr>
-        <w:t xml:space="preserve">6</w:t>
-      </w:r>
-      <w:r>
-        <w:tab/>
-      </w:r>
-      <w:r>
         <w:t xml:space="preserve">Observações</w:t>
       </w:r>
     </w:p>
-    <w:bookmarkStart w:id="54" w:name="problemas-para-fazer-login-o-ssms"/>
+    <w:bookmarkStart w:id="53" w:name="problemas-para-fazer-login-o-ssms"/>
     <w:p>
       <w:pPr>
         <w:pStyle w:val="Heading2"/>
@@ -6512,7 +7343,7 @@
       <w:pPr>
         <w:numPr>
           <w:ilvl w:val="0"/>
-          <w:numId w:val="1051"/>
+          <w:numId w:val="1057"/>
         </w:numPr>
         <w:pStyle w:val="Compact"/>
       </w:pPr>
@@ -6561,7 +7392,7 @@
       <w:pPr>
         <w:numPr>
           <w:ilvl w:val="1"/>
-          <w:numId w:val="1052"/>
+          <w:numId w:val="1058"/>
         </w:numPr>
         <w:pStyle w:val="Compact"/>
       </w:pPr>
@@ -6576,7 +7407,7 @@
       <w:pPr>
         <w:numPr>
           <w:ilvl w:val="1"/>
-          <w:numId w:val="1052"/>
+          <w:numId w:val="1058"/>
         </w:numPr>
         <w:pStyle w:val="Compact"/>
       </w:pPr>
@@ -6625,7 +7456,7 @@
       <w:pPr>
         <w:numPr>
           <w:ilvl w:val="1"/>
-          <w:numId w:val="1052"/>
+          <w:numId w:val="1058"/>
         </w:numPr>
         <w:pStyle w:val="Compact"/>
       </w:pPr>
@@ -6691,7 +7522,7 @@
       <w:pPr>
         <w:numPr>
           <w:ilvl w:val="1"/>
-          <w:numId w:val="1052"/>
+          <w:numId w:val="1058"/>
         </w:numPr>
         <w:pStyle w:val="Compact"/>
       </w:pPr>
@@ -6731,8 +7562,302 @@
         <w:br/>
       </w:r>
     </w:p>
+    <w:bookmarkEnd w:id="53"/>
+    <w:bookmarkStart w:id="54" w:name="X89bd51edfae53fd73cc16732dc432b0535912c7"/>
+    <w:p>
+      <w:pPr>
+        <w:pStyle w:val="Heading2"/>
+      </w:pPr>
+      <w:r>
+        <w:rPr>
+          <w:rStyle w:val="SectionNumber"/>
+        </w:rPr>
+        <w:t xml:space="preserve">6.2</w:t>
+      </w:r>
+      <w:r>
+        <w:tab/>
+      </w:r>
+      <w:r>
+        <w:t xml:space="preserve">Abreviações do nome de regras (</w:t>
+      </w:r>
+      <w:r>
+        <w:rPr>
+          <w:bCs/>
+          <w:b/>
+        </w:rPr>
+        <w:t xml:space="preserve">CONSTRAINTS</w:t>
+      </w:r>
+      <w:r>
+        <w:t xml:space="preserve">) no dicionario de dados - sistema (boas práticas)</w:t>
+      </w:r>
+    </w:p>
+    <w:p>
+      <w:pPr>
+        <w:numPr>
+          <w:ilvl w:val="0"/>
+          <w:numId w:val="1059"/>
+        </w:numPr>
+        <w:pStyle w:val="Compact"/>
+      </w:pPr>
+      <w:r>
+        <w:t xml:space="preserve">Padronização do nome de regras salvas no sistema.</w:t>
+      </w:r>
+      <w:r>
+        <w:br/>
+      </w:r>
+    </w:p>
+    <w:p>
+      <w:pPr>
+        <w:numPr>
+          <w:ilvl w:val="0"/>
+          <w:numId w:val="1059"/>
+        </w:numPr>
+        <w:pStyle w:val="Compact"/>
+      </w:pPr>
+      <w:r>
+        <w:t xml:space="preserve">Abreviações do nome de regras (</w:t>
+      </w:r>
+      <w:r>
+        <w:rPr>
+          <w:bCs/>
+          <w:b/>
+        </w:rPr>
+        <w:t xml:space="preserve">CONSTRAINTS</w:t>
+      </w:r>
+      <w:r>
+        <w:t xml:space="preserve">), para salvar no sistema por meio do</w:t>
+      </w:r>
+      <w:r>
+        <w:t xml:space="preserve"> </w:t>
+      </w:r>
+      <w:r>
+        <w:rPr>
+          <w:bCs/>
+          <w:b/>
+        </w:rPr>
+        <w:t xml:space="preserve">ALTER TABLE</w:t>
+      </w:r>
+      <w:r>
+        <w:t xml:space="preserve">.</w:t>
+      </w:r>
+      <w:r>
+        <w:br/>
+      </w:r>
+    </w:p>
+    <w:p>
+      <w:pPr>
+        <w:numPr>
+          <w:ilvl w:val="1"/>
+          <w:numId w:val="1060"/>
+        </w:numPr>
+        <w:pStyle w:val="Compact"/>
+      </w:pPr>
+      <w:r>
+        <w:t xml:space="preserve">‘</w:t>
+      </w:r>
+      <w:r>
+        <w:rPr>
+          <w:bCs/>
+          <w:b/>
+        </w:rPr>
+        <w:t xml:space="preserve">PK</w:t>
+      </w:r>
+      <w:r>
+        <w:t xml:space="preserve">’</w:t>
+      </w:r>
+      <w:r>
+        <w:t xml:space="preserve"> </w:t>
+      </w:r>
+      <w:r>
+        <w:t xml:space="preserve">é abreviação de</w:t>
+      </w:r>
+      <w:r>
+        <w:t xml:space="preserve"> </w:t>
+      </w:r>
+      <w:r>
+        <w:t xml:space="preserve">“</w:t>
+      </w:r>
+      <w:r>
+        <w:rPr>
+          <w:bCs/>
+          <w:b/>
+        </w:rPr>
+        <w:t xml:space="preserve">PRIMARY KEY</w:t>
+      </w:r>
+      <w:r>
+        <w:t xml:space="preserve">”</w:t>
+      </w:r>
+      <w:r>
+        <w:br/>
+      </w:r>
+    </w:p>
+    <w:p>
+      <w:pPr>
+        <w:numPr>
+          <w:ilvl w:val="1"/>
+          <w:numId w:val="1060"/>
+        </w:numPr>
+        <w:pStyle w:val="Compact"/>
+      </w:pPr>
+      <w:r>
+        <w:t xml:space="preserve">‘</w:t>
+      </w:r>
+      <w:r>
+        <w:rPr>
+          <w:bCs/>
+          <w:b/>
+        </w:rPr>
+        <w:t xml:space="preserve">FK</w:t>
+      </w:r>
+      <w:r>
+        <w:t xml:space="preserve">’</w:t>
+      </w:r>
+      <w:r>
+        <w:t xml:space="preserve"> </w:t>
+      </w:r>
+      <w:r>
+        <w:t xml:space="preserve">é abreviação de</w:t>
+      </w:r>
+      <w:r>
+        <w:t xml:space="preserve"> </w:t>
+      </w:r>
+      <w:r>
+        <w:t xml:space="preserve">“</w:t>
+      </w:r>
+      <w:r>
+        <w:rPr>
+          <w:bCs/>
+          <w:b/>
+        </w:rPr>
+        <w:t xml:space="preserve">FOERIGN</w:t>
+      </w:r>
+      <w:r>
+        <w:t xml:space="preserve">”</w:t>
+      </w:r>
+      <w:r>
+        <w:br/>
+      </w:r>
+    </w:p>
+    <w:p>
+      <w:pPr>
+        <w:numPr>
+          <w:ilvl w:val="1"/>
+          <w:numId w:val="1060"/>
+        </w:numPr>
+        <w:pStyle w:val="Compact"/>
+      </w:pPr>
+      <w:r>
+        <w:t xml:space="preserve">‘</w:t>
+      </w:r>
+      <w:r>
+        <w:rPr>
+          <w:bCs/>
+          <w:b/>
+        </w:rPr>
+        <w:t xml:space="preserve">UQ</w:t>
+      </w:r>
+      <w:r>
+        <w:t xml:space="preserve">’</w:t>
+      </w:r>
+      <w:r>
+        <w:t xml:space="preserve"> </w:t>
+      </w:r>
+      <w:r>
+        <w:t xml:space="preserve">é abreviação de</w:t>
+      </w:r>
+      <w:r>
+        <w:t xml:space="preserve"> </w:t>
+      </w:r>
+      <w:r>
+        <w:t xml:space="preserve">“</w:t>
+      </w:r>
+      <w:r>
+        <w:rPr>
+          <w:bCs/>
+          <w:b/>
+        </w:rPr>
+        <w:t xml:space="preserve">UNIQUE</w:t>
+      </w:r>
+      <w:r>
+        <w:t xml:space="preserve">”</w:t>
+      </w:r>
+      <w:r>
+        <w:br/>
+      </w:r>
+    </w:p>
+    <w:p>
+      <w:pPr>
+        <w:numPr>
+          <w:ilvl w:val="1"/>
+          <w:numId w:val="1060"/>
+        </w:numPr>
+        <w:pStyle w:val="Compact"/>
+      </w:pPr>
+      <w:r>
+        <w:t xml:space="preserve">‘</w:t>
+      </w:r>
+      <w:r>
+        <w:rPr>
+          <w:bCs/>
+          <w:b/>
+        </w:rPr>
+        <w:t xml:space="preserve">CK</w:t>
+      </w:r>
+      <w:r>
+        <w:t xml:space="preserve">’</w:t>
+      </w:r>
+      <w:r>
+        <w:t xml:space="preserve"> </w:t>
+      </w:r>
+      <w:r>
+        <w:t xml:space="preserve">é abreviação de</w:t>
+      </w:r>
+      <w:r>
+        <w:t xml:space="preserve"> </w:t>
+      </w:r>
+      <w:r>
+        <w:t xml:space="preserve">“</w:t>
+      </w:r>
+      <w:r>
+        <w:rPr>
+          <w:bCs/>
+          <w:b/>
+        </w:rPr>
+        <w:t xml:space="preserve">CHECK</w:t>
+      </w:r>
+      <w:r>
+        <w:t xml:space="preserve">”</w:t>
+      </w:r>
+      <w:r>
+        <w:br/>
+      </w:r>
+    </w:p>
+    <w:p>
+      <w:r>
+        <w:br w:type="page"/>
+      </w:r>
+    </w:p>
     <w:bookmarkEnd w:id="54"/>
-    <w:bookmarkStart w:id="55" w:name="X89bd51edfae53fd73cc16732dc432b0535912c7"/>
+    <w:bookmarkEnd w:id="55"/>
+    <w:bookmarkStart w:id="57" w:name="andamento-dos-estudos"/>
+    <w:p>
+      <w:pPr>
+        <w:pStyle w:val="Heading1"/>
+      </w:pPr>
+      <w:r>
+        <w:rPr>
+          <w:rStyle w:val="SectionNumber"/>
+        </w:rPr>
+        <w:t xml:space="preserve">7</w:t>
+      </w:r>
+      <w:r>
+        <w:tab/>
+      </w:r>
+      <w:r>
+        <w:t xml:space="preserve">Andamento dos Estudos</w:t>
+      </w:r>
+    </w:p>
+    <w:bookmarkStart w:id="56" w:name="assunto-em-andamento"/>
     <w:p>
       <w:pPr>
         <w:pStyle w:val="Heading2"/>
@@ -6741,322 +7866,28 @@
         <w:rPr>
           <w:rStyle w:val="SectionNumber"/>
         </w:rPr>
-        <w:t xml:space="preserve">6.2</w:t>
+        <w:t xml:space="preserve">7.1</w:t>
       </w:r>
       <w:r>
         <w:tab/>
       </w:r>
       <w:r>
-        <w:t xml:space="preserve">Abreviações do nome de regras (</w:t>
-      </w:r>
-      <w:r>
-        <w:rPr>
-          <w:bCs/>
-          <w:b/>
-        </w:rPr>
-        <w:t xml:space="preserve">CONSTRAINTS</w:t>
-      </w:r>
-      <w:r>
-        <w:t xml:space="preserve">) no dicionario de dados - sistema (boas práticas)</w:t>
-      </w:r>
-    </w:p>
-    <w:p>
-      <w:pPr>
-        <w:numPr>
-          <w:ilvl w:val="0"/>
-          <w:numId w:val="1053"/>
-        </w:numPr>
-        <w:pStyle w:val="Compact"/>
-      </w:pPr>
-      <w:r>
-        <w:t xml:space="preserve">Padronização do nome de regras salvas no sistema.</w:t>
-      </w:r>
-      <w:r>
-        <w:br/>
-      </w:r>
-    </w:p>
-    <w:p>
-      <w:pPr>
-        <w:numPr>
-          <w:ilvl w:val="0"/>
-          <w:numId w:val="1053"/>
-        </w:numPr>
-        <w:pStyle w:val="Compact"/>
-      </w:pPr>
-      <w:r>
-        <w:t xml:space="preserve">Abreviações do nome de regras (</w:t>
-      </w:r>
-      <w:r>
-        <w:rPr>
-          <w:bCs/>
-          <w:b/>
-        </w:rPr>
-        <w:t xml:space="preserve">CONSTRAINTS</w:t>
-      </w:r>
-      <w:r>
-        <w:t xml:space="preserve">), para salvar no sistema por meio do</w:t>
-      </w:r>
-      <w:r>
-        <w:t xml:space="preserve"> </w:t>
-      </w:r>
-      <w:r>
-        <w:rPr>
-          <w:bCs/>
-          <w:b/>
-        </w:rPr>
-        <w:t xml:space="preserve">ALTER TABLE</w:t>
-      </w:r>
-      <w:r>
-        <w:t xml:space="preserve">.</w:t>
-      </w:r>
-      <w:r>
-        <w:br/>
-      </w:r>
-    </w:p>
-    <w:p>
-      <w:pPr>
-        <w:numPr>
-          <w:ilvl w:val="1"/>
-          <w:numId w:val="1054"/>
-        </w:numPr>
-        <w:pStyle w:val="Compact"/>
-      </w:pPr>
-      <w:r>
-        <w:t xml:space="preserve">‘</w:t>
-      </w:r>
-      <w:r>
-        <w:rPr>
-          <w:bCs/>
-          <w:b/>
-        </w:rPr>
-        <w:t xml:space="preserve">PK</w:t>
-      </w:r>
-      <w:r>
-        <w:t xml:space="preserve">’</w:t>
-      </w:r>
-      <w:r>
-        <w:t xml:space="preserve"> </w:t>
-      </w:r>
-      <w:r>
-        <w:t xml:space="preserve">é abreviação de</w:t>
-      </w:r>
-      <w:r>
-        <w:t xml:space="preserve"> </w:t>
-      </w:r>
-      <w:r>
-        <w:t xml:space="preserve">“</w:t>
-      </w:r>
-      <w:r>
-        <w:rPr>
-          <w:bCs/>
-          <w:b/>
-        </w:rPr>
-        <w:t xml:space="preserve">PRIMARY KEY</w:t>
-      </w:r>
-      <w:r>
-        <w:t xml:space="preserve">”</w:t>
-      </w:r>
-      <w:r>
-        <w:br/>
-      </w:r>
-    </w:p>
-    <w:p>
-      <w:pPr>
-        <w:numPr>
-          <w:ilvl w:val="1"/>
-          <w:numId w:val="1054"/>
-        </w:numPr>
-        <w:pStyle w:val="Compact"/>
-      </w:pPr>
-      <w:r>
-        <w:t xml:space="preserve">‘</w:t>
-      </w:r>
-      <w:r>
-        <w:rPr>
-          <w:bCs/>
-          <w:b/>
-        </w:rPr>
-        <w:t xml:space="preserve">FK</w:t>
-      </w:r>
-      <w:r>
-        <w:t xml:space="preserve">’</w:t>
-      </w:r>
-      <w:r>
-        <w:t xml:space="preserve"> </w:t>
-      </w:r>
-      <w:r>
-        <w:t xml:space="preserve">é abreviação de</w:t>
-      </w:r>
-      <w:r>
-        <w:t xml:space="preserve"> </w:t>
-      </w:r>
-      <w:r>
-        <w:t xml:space="preserve">“</w:t>
-      </w:r>
-      <w:r>
-        <w:rPr>
-          <w:bCs/>
-          <w:b/>
-        </w:rPr>
-        <w:t xml:space="preserve">FOERIGN</w:t>
-      </w:r>
-      <w:r>
-        <w:t xml:space="preserve">”</w:t>
-      </w:r>
-      <w:r>
-        <w:br/>
-      </w:r>
-    </w:p>
-    <w:p>
-      <w:pPr>
-        <w:numPr>
-          <w:ilvl w:val="1"/>
-          <w:numId w:val="1054"/>
-        </w:numPr>
-        <w:pStyle w:val="Compact"/>
-      </w:pPr>
-      <w:r>
-        <w:t xml:space="preserve">‘</w:t>
-      </w:r>
-      <w:r>
-        <w:rPr>
-          <w:bCs/>
-          <w:b/>
-        </w:rPr>
-        <w:t xml:space="preserve">UQ</w:t>
-      </w:r>
-      <w:r>
-        <w:t xml:space="preserve">’</w:t>
-      </w:r>
-      <w:r>
-        <w:t xml:space="preserve"> </w:t>
-      </w:r>
-      <w:r>
-        <w:t xml:space="preserve">é abreviação de</w:t>
-      </w:r>
-      <w:r>
-        <w:t xml:space="preserve"> </w:t>
-      </w:r>
-      <w:r>
-        <w:t xml:space="preserve">“</w:t>
-      </w:r>
-      <w:r>
-        <w:rPr>
-          <w:bCs/>
-          <w:b/>
-        </w:rPr>
-        <w:t xml:space="preserve">UNIQUE</w:t>
-      </w:r>
-      <w:r>
-        <w:t xml:space="preserve">”</w:t>
-      </w:r>
-      <w:r>
-        <w:br/>
-      </w:r>
-    </w:p>
-    <w:p>
-      <w:pPr>
-        <w:numPr>
-          <w:ilvl w:val="1"/>
-          <w:numId w:val="1054"/>
-        </w:numPr>
-        <w:pStyle w:val="Compact"/>
-      </w:pPr>
-      <w:r>
-        <w:t xml:space="preserve">‘</w:t>
-      </w:r>
-      <w:r>
-        <w:rPr>
-          <w:bCs/>
-          <w:b/>
-        </w:rPr>
-        <w:t xml:space="preserve">CK</w:t>
-      </w:r>
-      <w:r>
-        <w:t xml:space="preserve">’</w:t>
-      </w:r>
-      <w:r>
-        <w:t xml:space="preserve"> </w:t>
-      </w:r>
-      <w:r>
-        <w:t xml:space="preserve">é abreviação de</w:t>
-      </w:r>
-      <w:r>
-        <w:t xml:space="preserve"> </w:t>
-      </w:r>
-      <w:r>
-        <w:t xml:space="preserve">“</w:t>
-      </w:r>
-      <w:r>
-        <w:rPr>
-          <w:bCs/>
-          <w:b/>
-        </w:rPr>
-        <w:t xml:space="preserve">CHECK</w:t>
-      </w:r>
-      <w:r>
-        <w:t xml:space="preserve">”</w:t>
-      </w:r>
-      <w:r>
-        <w:br/>
-      </w:r>
-    </w:p>
-    <w:p>
-      <w:r>
-        <w:br w:type="page"/>
-      </w:r>
-    </w:p>
-    <w:bookmarkEnd w:id="55"/>
+        <w:t xml:space="preserve">Assunto em andamento</w:t>
+      </w:r>
+    </w:p>
+    <w:p>
+      <w:pPr>
+        <w:pStyle w:val="FirstParagraph"/>
+      </w:pPr>
+      <w:r>
+        <w:t xml:space="preserve">Atualmente estou estudando Módulo 26 - AULA 99.</w:t>
+      </w:r>
+      <w:r>
+        <w:br/>
+      </w:r>
+    </w:p>
     <w:bookmarkEnd w:id="56"/>
-    <w:bookmarkStart w:id="58" w:name="andamento-dos-estudos"/>
-    <w:p>
-      <w:pPr>
-        <w:pStyle w:val="Heading1"/>
-      </w:pPr>
-      <w:r>
-        <w:rPr>
-          <w:rStyle w:val="SectionNumber"/>
-        </w:rPr>
-        <w:t xml:space="preserve">7</w:t>
-      </w:r>
-      <w:r>
-        <w:tab/>
-      </w:r>
-      <w:r>
-        <w:t xml:space="preserve">Andamento dos Estudos</w:t>
-      </w:r>
-    </w:p>
-    <w:bookmarkStart w:id="57" w:name="assunto-em-andamento"/>
-    <w:p>
-      <w:pPr>
-        <w:pStyle w:val="Heading2"/>
-      </w:pPr>
-      <w:r>
-        <w:rPr>
-          <w:rStyle w:val="SectionNumber"/>
-        </w:rPr>
-        <w:t xml:space="preserve">7.1</w:t>
-      </w:r>
-      <w:r>
-        <w:tab/>
-      </w:r>
-      <w:r>
-        <w:t xml:space="preserve">Assunto em andamento</w:t>
-      </w:r>
-    </w:p>
-    <w:p>
-      <w:pPr>
-        <w:pStyle w:val="FirstParagraph"/>
-      </w:pPr>
-      <w:r>
-        <w:t xml:space="preserve">Atualmente estou estudando Módulo 26 - AULA 99.</w:t>
-      </w:r>
-      <w:r>
-        <w:br/>
-      </w:r>
-    </w:p>
     <w:bookmarkEnd w:id="57"/>
-    <w:bookmarkEnd w:id="58"/>
     <w:sectPr/>
   </w:body>
 </w:document>
@@ -7402,6 +8233,24 @@
     <w:abstractNumId w:val="991"/>
   </w:num>
   <w:num w:numId="1054">
+    <w:abstractNumId w:val="991"/>
+  </w:num>
+  <w:num w:numId="1055">
+    <w:abstractNumId w:val="991"/>
+  </w:num>
+  <w:num w:numId="1056">
+    <w:abstractNumId w:val="991"/>
+  </w:num>
+  <w:num w:numId="1057">
+    <w:abstractNumId w:val="991"/>
+  </w:num>
+  <w:num w:numId="1058">
+    <w:abstractNumId w:val="991"/>
+  </w:num>
+  <w:num w:numId="1059">
+    <w:abstractNumId w:val="991"/>
+  </w:num>
+  <w:num w:numId="1060">
     <w:abstractNumId w:val="991"/>
   </w:num>
 </w:numbering>

</xml_diff>

<commit_message>
atualização 3/6/22 - modificações
</commit_message>
<xml_diff>
--- a/Readme.docx
+++ b/Readme.docx
@@ -55,7 +55,7 @@
         <w:pStyle w:val="Date"/>
       </w:pPr>
       <w:r>
-        <w:t xml:space="preserve">2022-06-02</w:t>
+        <w:t xml:space="preserve">2022-06-03</w:t>
       </w:r>
     </w:p>
     <w:sdt>
@@ -4388,7 +4388,7 @@
     </w:p>
     <w:bookmarkEnd w:id="43"/>
     <w:bookmarkEnd w:id="44"/>
-    <w:bookmarkStart w:id="52" w:name="Xece91ca7a6e8d4092a57d418463d6f8f1c6a56c"/>
+    <w:bookmarkStart w:id="52" w:name="X46c8aef802464e936c4956d8e3f82021fa6343b"/>
     <w:p>
       <w:pPr>
         <w:pStyle w:val="Heading1"/>
@@ -4403,20 +4403,7 @@
         <w:tab/>
       </w:r>
       <w:r>
-        <w:t xml:space="preserve">Modulo 26 -</w:t>
-      </w:r>
-      <w:r>
-        <w:t xml:space="preserve"> </w:t>
-      </w:r>
-      <w:r>
-        <w:rPr>
-          <w:bCs/>
-          <w:b/>
-        </w:rPr>
-        <w:t xml:space="preserve">IDENTITY</w:t>
-      </w:r>
-      <w:r>
-        <w:t xml:space="preserve">,</w:t>
+        <w:t xml:space="preserve">Modulo 26 PARTE 1 - Comandos básicos,</w:t>
       </w:r>
       <w:r>
         <w:t xml:space="preserve"> </w:t>
@@ -5220,7 +5207,7 @@
       </w:r>
     </w:p>
     <w:bookmarkEnd w:id="45"/>
-    <w:bookmarkStart w:id="48" w:name="regras---constraints"/>
+    <w:bookmarkStart w:id="48" w:name="regrasrestrições---constraints"/>
     <w:p>
       <w:pPr>
         <w:pStyle w:val="Heading2"/>
@@ -5235,7 +5222,7 @@
         <w:tab/>
       </w:r>
       <w:r>
-        <w:t xml:space="preserve">Regras -</w:t>
+        <w:t xml:space="preserve">Regras/Restrições -</w:t>
       </w:r>
       <w:r>
         <w:t xml:space="preserve"> </w:t>
@@ -5246,28 +5233,6 @@
           <w:b/>
         </w:rPr>
         <w:t xml:space="preserve">CONSTRAINTS</w:t>
-      </w:r>
-    </w:p>
-    <w:bookmarkStart w:id="46" w:name="identity"/>
-    <w:p>
-      <w:pPr>
-        <w:pStyle w:val="Heading3"/>
-      </w:pPr>
-      <w:r>
-        <w:rPr>
-          <w:rStyle w:val="SectionNumber"/>
-        </w:rPr>
-        <w:t xml:space="preserve">5.2.1</w:t>
-      </w:r>
-      <w:r>
-        <w:tab/>
-      </w:r>
-      <w:r>
-        <w:rPr>
-          <w:bCs/>
-          <w:b/>
-        </w:rPr>
-        <w:t xml:space="preserve">IDENTITY</w:t>
       </w:r>
     </w:p>
     <w:p>
@@ -5279,396 +5244,423 @@
         <w:pStyle w:val="Compact"/>
       </w:pPr>
       <w:r>
-        <w:t xml:space="preserve">Exerce a mesma função que</w:t>
-      </w:r>
-      <w:r>
-        <w:t xml:space="preserve"> </w:t>
-      </w:r>
-      <w:r>
-        <w:rPr>
-          <w:bCs/>
-          <w:b/>
-        </w:rPr>
-        <w:t xml:space="preserve">AUTO_INCREMENT</w:t>
-      </w:r>
-      <w:r>
-        <w:t xml:space="preserve"> </w:t>
-      </w:r>
-      <w:r>
-        <w:t xml:space="preserve">no</w:t>
-      </w:r>
-      <w:r>
-        <w:t xml:space="preserve"> </w:t>
-      </w:r>
-      <w:r>
-        <w:rPr>
-          <w:bCs/>
-          <w:b/>
-        </w:rPr>
-        <w:t xml:space="preserve">MySQL</w:t>
-      </w:r>
-      <w:r>
-        <w:t xml:space="preserve">, incrementar automaticamente a coluna determinada.</w:t>
-      </w:r>
-      <w:r>
-        <w:br/>
-      </w:r>
-    </w:p>
-    <w:p>
-      <w:pPr>
-        <w:numPr>
-          <w:ilvl w:val="0"/>
-          <w:numId w:val="1044"/>
-        </w:numPr>
-        <w:pStyle w:val="Compact"/>
-      </w:pPr>
-      <w:r>
-        <w:t xml:space="preserve">Trás de novo a opção de argumentos</w:t>
-      </w:r>
-      <w:r>
-        <w:t xml:space="preserve"> </w:t>
-      </w:r>
-      <w:r>
-        <w:t xml:space="preserve">“</w:t>
-      </w:r>
-      <w:r>
-        <w:rPr>
-          <w:bCs/>
-          <w:b/>
-        </w:rPr>
-        <w:t xml:space="preserve">IDENTITY</w:t>
-      </w:r>
-      <w:r>
-        <w:t xml:space="preserve">(</w:t>
+        <w:t xml:space="preserve">Uma boa prática é criar as</w:t>
+      </w:r>
+      <w:r>
+        <w:t xml:space="preserve"> </w:t>
+      </w:r>
+      <w:r>
+        <w:rPr>
+          <w:bCs/>
+          <w:b/>
+        </w:rPr>
+        <w:t xml:space="preserve">CONSTRAINTS</w:t>
+      </w:r>
+      <w:r>
+        <w:t xml:space="preserve"> </w:t>
+      </w:r>
+      <w:r>
+        <w:t xml:space="preserve">por fora da tabela, para ter o controle dos nomes das</w:t>
+      </w:r>
+      <w:r>
+        <w:t xml:space="preserve"> </w:t>
       </w:r>
       <w:r>
         <w:rPr>
           <w:iCs/>
           <w:i/>
         </w:rPr>
-        <w:t xml:space="preserve">1º_nº</w:t>
-      </w:r>
-      <w:r>
-        <w:t xml:space="preserve">,</w:t>
+        <w:t xml:space="preserve">restrições</w:t>
+      </w:r>
+      <w:r>
+        <w:t xml:space="preserve"> </w:t>
+      </w:r>
+      <w:r>
+        <w:t xml:space="preserve">que ficaram salvas no dicionario de dados (sistema).</w:t>
+      </w:r>
+      <w:r>
+        <w:br/>
+      </w:r>
+    </w:p>
+    <w:p>
+      <w:pPr>
+        <w:numPr>
+          <w:ilvl w:val="1"/>
+          <w:numId w:val="1045"/>
+        </w:numPr>
+        <w:pStyle w:val="Compact"/>
+      </w:pPr>
+      <w:r>
+        <w:t xml:space="preserve">Normalmente com uso de</w:t>
+      </w:r>
+      <w:r>
+        <w:t xml:space="preserve"> </w:t>
+      </w:r>
+      <w:r>
+        <w:rPr>
+          <w:bCs/>
+          <w:b/>
+        </w:rPr>
+        <w:t xml:space="preserve">ALTER TABLE</w:t>
+      </w:r>
+      <w:r>
+        <w:t xml:space="preserve">.</w:t>
+      </w:r>
+      <w:r>
+        <w:br/>
+      </w:r>
+    </w:p>
+    <w:bookmarkStart w:id="46" w:name="identity"/>
+    <w:p>
+      <w:pPr>
+        <w:pStyle w:val="Heading3"/>
+      </w:pPr>
+      <w:r>
+        <w:rPr>
+          <w:rStyle w:val="SectionNumber"/>
+        </w:rPr>
+        <w:t xml:space="preserve">5.2.1</w:t>
+      </w:r>
+      <w:r>
+        <w:tab/>
+      </w:r>
+      <w:r>
+        <w:rPr>
+          <w:bCs/>
+          <w:b/>
+        </w:rPr>
+        <w:t xml:space="preserve">IDENTITY</w:t>
+      </w:r>
+    </w:p>
+    <w:p>
+      <w:pPr>
+        <w:numPr>
+          <w:ilvl w:val="0"/>
+          <w:numId w:val="1046"/>
+        </w:numPr>
+        <w:pStyle w:val="Compact"/>
+      </w:pPr>
+      <w:r>
+        <w:t xml:space="preserve">Exerce a mesma função que</w:t>
+      </w:r>
+      <w:r>
+        <w:t xml:space="preserve"> </w:t>
+      </w:r>
+      <w:r>
+        <w:rPr>
+          <w:bCs/>
+          <w:b/>
+        </w:rPr>
+        <w:t xml:space="preserve">AUTO_INCREMENT</w:t>
+      </w:r>
+      <w:r>
+        <w:t xml:space="preserve"> </w:t>
+      </w:r>
+      <w:r>
+        <w:t xml:space="preserve">no</w:t>
+      </w:r>
+      <w:r>
+        <w:t xml:space="preserve"> </w:t>
+      </w:r>
+      <w:r>
+        <w:rPr>
+          <w:bCs/>
+          <w:b/>
+        </w:rPr>
+        <w:t xml:space="preserve">MySQL</w:t>
+      </w:r>
+      <w:r>
+        <w:t xml:space="preserve">, incrementar automaticamente a coluna determinada.</w:t>
+      </w:r>
+      <w:r>
+        <w:br/>
+      </w:r>
+    </w:p>
+    <w:p>
+      <w:pPr>
+        <w:numPr>
+          <w:ilvl w:val="0"/>
+          <w:numId w:val="1046"/>
+        </w:numPr>
+        <w:pStyle w:val="Compact"/>
+      </w:pPr>
+      <w:r>
+        <w:t xml:space="preserve">Trás de novo a opção de argumentos</w:t>
+      </w:r>
+      <w:r>
+        <w:t xml:space="preserve"> </w:t>
+      </w:r>
+      <w:r>
+        <w:t xml:space="preserve">“</w:t>
+      </w:r>
+      <w:r>
+        <w:rPr>
+          <w:bCs/>
+          <w:b/>
+        </w:rPr>
+        <w:t xml:space="preserve">IDENTITY</w:t>
+      </w:r>
+      <w:r>
+        <w:t xml:space="preserve">(</w:t>
       </w:r>
       <w:r>
         <w:rPr>
           <w:iCs/>
           <w:i/>
         </w:rPr>
-        <w:t xml:space="preserve">2º_nº</w:t>
-      </w:r>
-      <w:r>
-        <w:t xml:space="preserve">)</w:t>
-      </w:r>
-      <w:r>
-        <w:t xml:space="preserve">”</w:t>
-      </w:r>
-      <w:r>
-        <w:t xml:space="preserve">:</w:t>
-      </w:r>
-      <w:r>
-        <w:br/>
-      </w:r>
-    </w:p>
-    <w:p>
-      <w:pPr>
-        <w:numPr>
-          <w:ilvl w:val="1"/>
-          <w:numId w:val="1045"/>
-        </w:numPr>
-        <w:pStyle w:val="Compact"/>
-      </w:pPr>
-      <w:r>
-        <w:t xml:space="preserve">O primeiro número é onde começa.</w:t>
-      </w:r>
-      <w:r>
-        <w:br/>
-      </w:r>
-    </w:p>
-    <w:p>
-      <w:pPr>
-        <w:numPr>
-          <w:ilvl w:val="1"/>
-          <w:numId w:val="1045"/>
-        </w:numPr>
-        <w:pStyle w:val="Compact"/>
-      </w:pPr>
-      <w:r>
-        <w:t xml:space="preserve">O segundo numero é quanto incrementa a cada vez.</w:t>
-      </w:r>
-      <w:r>
-        <w:br/>
-      </w:r>
-    </w:p>
-    <w:p>
-      <w:pPr>
-        <w:numPr>
-          <w:ilvl w:val="0"/>
-          <w:numId w:val="1044"/>
-        </w:numPr>
-        <w:pStyle w:val="Compact"/>
-      </w:pPr>
-      <w:r>
-        <w:t xml:space="preserve">É possivel suprimir os argumentos, onde</w:t>
-      </w:r>
-      <w:r>
-        <w:t xml:space="preserve"> </w:t>
-      </w:r>
-      <w:r>
-        <w:t xml:space="preserve">“</w:t>
-      </w:r>
-      <w:r>
-        <w:rPr>
-          <w:bCs/>
-          <w:b/>
-        </w:rPr>
-        <w:t xml:space="preserve">IDENTITY</w:t>
-      </w:r>
-      <w:r>
-        <w:t xml:space="preserve"> </w:t>
-      </w:r>
-      <w:r>
-        <w:t xml:space="preserve">=</w:t>
-      </w:r>
-      <w:r>
-        <w:t xml:space="preserve"> </w:t>
-      </w:r>
-      <w:r>
-        <w:rPr>
-          <w:bCs/>
-          <w:b/>
-        </w:rPr>
-        <w:t xml:space="preserve">IDENTITY</w:t>
-      </w:r>
-      <w:r>
-        <w:t xml:space="preserve">(1,1)</w:t>
-      </w:r>
-      <w:r>
-        <w:t xml:space="preserve">”</w:t>
-      </w:r>
-      <w:r>
-        <w:t xml:space="preserve">.</w:t>
-      </w:r>
-      <w:r>
-        <w:br/>
-      </w:r>
-    </w:p>
-    <w:p>
-      <w:pPr>
-        <w:numPr>
-          <w:ilvl w:val="0"/>
-          <w:numId w:val="1044"/>
-        </w:numPr>
-        <w:pStyle w:val="Compact"/>
-      </w:pPr>
-      <w:r>
-        <w:t xml:space="preserve">No</w:t>
-      </w:r>
-      <w:r>
-        <w:t xml:space="preserve"> </w:t>
-      </w:r>
-      <w:r>
-        <w:rPr>
-          <w:bCs/>
-          <w:b/>
-        </w:rPr>
-        <w:t xml:space="preserve">SQL Server</w:t>
-      </w:r>
-      <w:r>
-        <w:t xml:space="preserve">, diferente do</w:t>
-      </w:r>
-      <w:r>
-        <w:t xml:space="preserve"> </w:t>
-      </w:r>
-      <w:r>
-        <w:rPr>
-          <w:bCs/>
-          <w:b/>
-        </w:rPr>
-        <w:t xml:space="preserve">MySQL</w:t>
-      </w:r>
-      <w:r>
-        <w:t xml:space="preserve">, quando feito o</w:t>
-      </w:r>
-      <w:r>
-        <w:t xml:space="preserve"> </w:t>
-      </w:r>
-      <w:r>
-        <w:rPr>
-          <w:bCs/>
-          <w:b/>
-        </w:rPr>
-        <w:t xml:space="preserve">INSERT</w:t>
-      </w:r>
-      <w:r>
-        <w:t xml:space="preserve"> </w:t>
-      </w:r>
-      <w:r>
-        <w:t xml:space="preserve">de dados no campo onde tem</w:t>
-      </w:r>
-      <w:r>
-        <w:t xml:space="preserve"> </w:t>
-      </w:r>
-      <w:r>
-        <w:rPr>
-          <w:bCs/>
-          <w:b/>
-        </w:rPr>
-        <w:t xml:space="preserve">IDENTITY</w:t>
-      </w:r>
-      <w:r>
-        <w:t xml:space="preserve"> </w:t>
-      </w:r>
-      <w:r>
-        <w:t xml:space="preserve">não precisa entrar com valor nenhum (nem</w:t>
-      </w:r>
-      <w:r>
-        <w:t xml:space="preserve"> </w:t>
-      </w:r>
-      <w:r>
-        <w:rPr>
-          <w:bCs/>
-          <w:b/>
-        </w:rPr>
-        <w:t xml:space="preserve">NULL</w:t>
-      </w:r>
-      <w:r>
-        <w:t xml:space="preserve">), basta ignorar este campo, o</w:t>
-      </w:r>
-      <w:r>
-        <w:t xml:space="preserve"> </w:t>
-      </w:r>
-      <w:r>
-        <w:rPr>
-          <w:bCs/>
-          <w:b/>
-        </w:rPr>
-        <w:t xml:space="preserve">SQL Server</w:t>
-      </w:r>
-      <w:r>
-        <w:t xml:space="preserve"> </w:t>
-      </w:r>
-      <w:r>
-        <w:t xml:space="preserve">entende automaticamente que é para preencher ele.</w:t>
-      </w:r>
-      <w:r>
-        <w:br/>
-      </w:r>
-    </w:p>
-    <w:p>
-      <w:pPr>
-        <w:numPr>
-          <w:ilvl w:val="0"/>
-          <w:numId w:val="1044"/>
-        </w:numPr>
-        <w:pStyle w:val="Compact"/>
-      </w:pPr>
-      <w:r>
-        <w:t xml:space="preserve">Sintaxe:</w:t>
-      </w:r>
-      <w:r>
-        <w:br/>
-      </w:r>
-      <w:r>
-        <w:rPr>
-          <w:bCs/>
-          <w:b/>
-        </w:rPr>
-        <w:t xml:space="preserve">CREATE TABLE</w:t>
-      </w:r>
-      <w:r>
-        <w:t xml:space="preserve"> </w:t>
+        <w:t xml:space="preserve">1º_nº</w:t>
+      </w:r>
+      <w:r>
+        <w:t xml:space="preserve">,</w:t>
       </w:r>
       <w:r>
         <w:rPr>
           <w:iCs/>
           <w:i/>
         </w:rPr>
-        <w:t xml:space="preserve">nome_tabela</w:t>
-      </w:r>
-      <w:r>
-        <w:t xml:space="preserve">(</w:t>
-      </w:r>
-      <w:r>
-        <w:br/>
+        <w:t xml:space="preserve">2º_nº</w:t>
+      </w:r>
+      <w:r>
+        <w:t xml:space="preserve">)</w:t>
+      </w:r>
+      <w:r>
+        <w:t xml:space="preserve">”</w:t>
+      </w:r>
+      <w:r>
+        <w:t xml:space="preserve">:</w:t>
+      </w:r>
+      <w:r>
+        <w:br/>
+      </w:r>
+    </w:p>
+    <w:p>
+      <w:pPr>
+        <w:numPr>
+          <w:ilvl w:val="1"/>
+          <w:numId w:val="1047"/>
+        </w:numPr>
+        <w:pStyle w:val="Compact"/>
+      </w:pPr>
+      <w:r>
+        <w:t xml:space="preserve">O primeiro número é onde começa.</w:t>
+      </w:r>
+      <w:r>
+        <w:br/>
+      </w:r>
+    </w:p>
+    <w:p>
+      <w:pPr>
+        <w:numPr>
+          <w:ilvl w:val="1"/>
+          <w:numId w:val="1047"/>
+        </w:numPr>
+        <w:pStyle w:val="Compact"/>
+      </w:pPr>
+      <w:r>
+        <w:t xml:space="preserve">O segundo numero é quanto incrementa a cada vez.</w:t>
+      </w:r>
+      <w:r>
+        <w:br/>
+      </w:r>
+    </w:p>
+    <w:p>
+      <w:pPr>
+        <w:numPr>
+          <w:ilvl w:val="0"/>
+          <w:numId w:val="1046"/>
+        </w:numPr>
+        <w:pStyle w:val="Compact"/>
+      </w:pPr>
+      <w:r>
+        <w:t xml:space="preserve">É possivel suprimir os argumentos, onde</w:t>
+      </w:r>
+      <w:r>
+        <w:t xml:space="preserve"> </w:t>
+      </w:r>
+      <w:r>
+        <w:t xml:space="preserve">“</w:t>
+      </w:r>
+      <w:r>
+        <w:rPr>
+          <w:bCs/>
+          <w:b/>
+        </w:rPr>
+        <w:t xml:space="preserve">IDENTITY</w:t>
+      </w:r>
+      <w:r>
+        <w:t xml:space="preserve"> </w:t>
+      </w:r>
+      <w:r>
+        <w:t xml:space="preserve">=</w:t>
+      </w:r>
+      <w:r>
+        <w:t xml:space="preserve"> </w:t>
+      </w:r>
+      <w:r>
+        <w:rPr>
+          <w:bCs/>
+          <w:b/>
+        </w:rPr>
+        <w:t xml:space="preserve">IDENTITY</w:t>
+      </w:r>
+      <w:r>
+        <w:t xml:space="preserve">(1,1)</w:t>
+      </w:r>
+      <w:r>
+        <w:t xml:space="preserve">”</w:t>
+      </w:r>
+      <w:r>
+        <w:t xml:space="preserve">.</w:t>
+      </w:r>
+      <w:r>
+        <w:br/>
+      </w:r>
+    </w:p>
+    <w:p>
+      <w:pPr>
+        <w:numPr>
+          <w:ilvl w:val="0"/>
+          <w:numId w:val="1046"/>
+        </w:numPr>
+        <w:pStyle w:val="Compact"/>
+      </w:pPr>
+      <w:r>
+        <w:t xml:space="preserve">No</w:t>
+      </w:r>
+      <w:r>
+        <w:t xml:space="preserve"> </w:t>
+      </w:r>
+      <w:r>
+        <w:rPr>
+          <w:bCs/>
+          <w:b/>
+        </w:rPr>
+        <w:t xml:space="preserve">SQL Server</w:t>
+      </w:r>
+      <w:r>
+        <w:t xml:space="preserve">, diferente do</w:t>
+      </w:r>
+      <w:r>
+        <w:t xml:space="preserve"> </w:t>
+      </w:r>
+      <w:r>
+        <w:rPr>
+          <w:bCs/>
+          <w:b/>
+        </w:rPr>
+        <w:t xml:space="preserve">MySQL</w:t>
+      </w:r>
+      <w:r>
+        <w:t xml:space="preserve">, quando feito o</w:t>
+      </w:r>
+      <w:r>
+        <w:t xml:space="preserve"> </w:t>
+      </w:r>
+      <w:r>
+        <w:rPr>
+          <w:bCs/>
+          <w:b/>
+        </w:rPr>
+        <w:t xml:space="preserve">INSERT</w:t>
+      </w:r>
+      <w:r>
+        <w:t xml:space="preserve"> </w:t>
+      </w:r>
+      <w:r>
+        <w:t xml:space="preserve">de dados no campo onde tem</w:t>
+      </w:r>
+      <w:r>
+        <w:t xml:space="preserve"> </w:t>
+      </w:r>
+      <w:r>
+        <w:rPr>
+          <w:bCs/>
+          <w:b/>
+        </w:rPr>
+        <w:t xml:space="preserve">IDENTITY</w:t>
+      </w:r>
+      <w:r>
+        <w:t xml:space="preserve"> </w:t>
+      </w:r>
+      <w:r>
+        <w:t xml:space="preserve">não precisa entrar com valor nenhum (nem</w:t>
+      </w:r>
+      <w:r>
+        <w:t xml:space="preserve"> </w:t>
+      </w:r>
+      <w:r>
+        <w:rPr>
+          <w:bCs/>
+          <w:b/>
+        </w:rPr>
+        <w:t xml:space="preserve">NULL</w:t>
+      </w:r>
+      <w:r>
+        <w:t xml:space="preserve">), basta ignorar este campo, o</w:t>
+      </w:r>
+      <w:r>
+        <w:t xml:space="preserve"> </w:t>
+      </w:r>
+      <w:r>
+        <w:rPr>
+          <w:bCs/>
+          <w:b/>
+        </w:rPr>
+        <w:t xml:space="preserve">SQL Server</w:t>
+      </w:r>
+      <w:r>
+        <w:t xml:space="preserve"> </w:t>
+      </w:r>
+      <w:r>
+        <w:t xml:space="preserve">entende automaticamente que é para preencher ele.</w:t>
+      </w:r>
+      <w:r>
+        <w:br/>
+      </w:r>
+    </w:p>
+    <w:p>
+      <w:pPr>
+        <w:numPr>
+          <w:ilvl w:val="0"/>
+          <w:numId w:val="1046"/>
+        </w:numPr>
+        <w:pStyle w:val="Compact"/>
+      </w:pPr>
+      <w:r>
+        <w:t xml:space="preserve">Sintaxe:</w:t>
+      </w:r>
+      <w:r>
+        <w:br/>
+      </w:r>
+      <w:r>
+        <w:rPr>
+          <w:bCs/>
+          <w:b/>
+        </w:rPr>
+        <w:t xml:space="preserve">CREATE TABLE</w:t>
+      </w:r>
+      <w:r>
+        <w:t xml:space="preserve"> </w:t>
       </w:r>
       <w:r>
         <w:rPr>
           <w:iCs/>
           <w:i/>
         </w:rPr>
-        <w:t xml:space="preserve">coluna1</w:t>
-      </w:r>
-      <w:r>
-        <w:t xml:space="preserve"> </w:t>
+        <w:t xml:space="preserve">nome_tabela</w:t>
+      </w:r>
+      <w:r>
+        <w:t xml:space="preserve">(</w:t>
+      </w:r>
+      <w:r>
+        <w:br/>
       </w:r>
       <w:r>
         <w:rPr>
           <w:iCs/>
           <w:i/>
         </w:rPr>
-        <w:t xml:space="preserve">int</w:t>
-      </w:r>
-      <w:r>
-        <w:t xml:space="preserve"> </w:t>
-      </w:r>
-      <w:r>
-        <w:rPr>
-          <w:bCs/>
-          <w:b/>
-        </w:rPr>
-        <w:t xml:space="preserve">PRIMARY KEY</w:t>
-      </w:r>
-      <w:r>
-        <w:t xml:space="preserve"> </w:t>
-      </w:r>
-      <w:r>
-        <w:rPr>
-          <w:bCs/>
-          <w:b/>
-        </w:rPr>
-        <w:t xml:space="preserve">IDENTITY</w:t>
-      </w:r>
-      <w:r>
-        <w:t xml:space="preserve">(100,10),</w:t>
-      </w:r>
-      <w:r>
-        <w:br/>
-      </w:r>
-      <w:r>
-        <w:t xml:space="preserve">…</w:t>
-      </w:r>
-      <w:r>
-        <w:br/>
-      </w:r>
-      <w:r>
-        <w:t xml:space="preserve">)</w:t>
-      </w:r>
-      <w:r>
-        <w:br/>
-      </w:r>
-      <w:r>
-        <w:rPr>
-          <w:bCs/>
-          <w:b/>
-        </w:rPr>
-        <w:t xml:space="preserve">GO</w:t>
-      </w:r>
-      <w:r>
-        <w:br/>
-      </w:r>
-    </w:p>
-    <w:p>
-      <w:pPr>
-        <w:numPr>
-          <w:ilvl w:val="0"/>
-          <w:numId w:val="1044"/>
-        </w:numPr>
-        <w:pStyle w:val="Compact"/>
-      </w:pPr>
-      <w:r>
-        <w:t xml:space="preserve">Observação: A</w:t>
+        <w:t xml:space="preserve">coluna1</w:t>
       </w:r>
       <w:r>
         <w:t xml:space="preserve"> </w:t>
@@ -5678,6 +5670,76 @@
           <w:iCs/>
           <w:i/>
         </w:rPr>
+        <w:t xml:space="preserve">int</w:t>
+      </w:r>
+      <w:r>
+        <w:t xml:space="preserve"> </w:t>
+      </w:r>
+      <w:r>
+        <w:rPr>
+          <w:bCs/>
+          <w:b/>
+        </w:rPr>
+        <w:t xml:space="preserve">PRIMARY KEY</w:t>
+      </w:r>
+      <w:r>
+        <w:t xml:space="preserve"> </w:t>
+      </w:r>
+      <w:r>
+        <w:rPr>
+          <w:bCs/>
+          <w:b/>
+        </w:rPr>
+        <w:t xml:space="preserve">IDENTITY</w:t>
+      </w:r>
+      <w:r>
+        <w:t xml:space="preserve">(100,10),</w:t>
+      </w:r>
+      <w:r>
+        <w:br/>
+      </w:r>
+      <w:r>
+        <w:t xml:space="preserve">…</w:t>
+      </w:r>
+      <w:r>
+        <w:br/>
+      </w:r>
+      <w:r>
+        <w:t xml:space="preserve">)</w:t>
+      </w:r>
+      <w:r>
+        <w:br/>
+      </w:r>
+      <w:r>
+        <w:rPr>
+          <w:bCs/>
+          <w:b/>
+        </w:rPr>
+        <w:t xml:space="preserve">GO</w:t>
+      </w:r>
+      <w:r>
+        <w:br/>
+      </w:r>
+    </w:p>
+    <w:p>
+      <w:pPr>
+        <w:numPr>
+          <w:ilvl w:val="0"/>
+          <w:numId w:val="1046"/>
+        </w:numPr>
+        <w:pStyle w:val="Compact"/>
+      </w:pPr>
+      <w:r>
+        <w:t xml:space="preserve">Observação: A</w:t>
+      </w:r>
+      <w:r>
+        <w:t xml:space="preserve"> </w:t>
+      </w:r>
+      <w:r>
+        <w:rPr>
+          <w:iCs/>
+          <w:i/>
+        </w:rPr>
         <w:t xml:space="preserve">coluna1</w:t>
       </w:r>
       <w:r>
@@ -5722,7 +5784,7 @@
       <w:pPr>
         <w:numPr>
           <w:ilvl w:val="0"/>
-          <w:numId w:val="1046"/>
+          <w:numId w:val="1048"/>
         </w:numPr>
         <w:pStyle w:val="Compact"/>
       </w:pPr>
@@ -5757,7 +5819,7 @@
       <w:pPr>
         <w:numPr>
           <w:ilvl w:val="1"/>
-          <w:numId w:val="1047"/>
+          <w:numId w:val="1049"/>
         </w:numPr>
         <w:pStyle w:val="Compact"/>
       </w:pPr>
@@ -5813,7 +5875,7 @@
       <w:pPr>
         <w:numPr>
           <w:ilvl w:val="1"/>
-          <w:numId w:val="1047"/>
+          <w:numId w:val="1049"/>
         </w:numPr>
         <w:pStyle w:val="Compact"/>
       </w:pPr>
@@ -5911,7 +5973,7 @@
       <w:pPr>
         <w:numPr>
           <w:ilvl w:val="0"/>
-          <w:numId w:val="1046"/>
+          <w:numId w:val="1048"/>
         </w:numPr>
         <w:pStyle w:val="Compact"/>
       </w:pPr>
@@ -5946,7 +6008,7 @@
       <w:pPr>
         <w:numPr>
           <w:ilvl w:val="1"/>
-          <w:numId w:val="1048"/>
+          <w:numId w:val="1050"/>
         </w:numPr>
         <w:pStyle w:val="Compact"/>
       </w:pPr>
@@ -5977,7 +6039,7 @@
       <w:pPr>
         <w:numPr>
           <w:ilvl w:val="1"/>
-          <w:numId w:val="1048"/>
+          <w:numId w:val="1050"/>
         </w:numPr>
         <w:pStyle w:val="Compact"/>
       </w:pPr>
@@ -6118,7 +6180,7 @@
       <w:pPr>
         <w:numPr>
           <w:ilvl w:val="1"/>
-          <w:numId w:val="1048"/>
+          <w:numId w:val="1050"/>
         </w:numPr>
         <w:pStyle w:val="Compact"/>
       </w:pPr>
@@ -6130,7 +6192,7 @@
       <w:pPr>
         <w:numPr>
           <w:ilvl w:val="2"/>
-          <w:numId w:val="1049"/>
+          <w:numId w:val="1051"/>
         </w:numPr>
         <w:pStyle w:val="Compact"/>
       </w:pPr>
@@ -6174,7 +6236,7 @@
       <w:pPr>
         <w:numPr>
           <w:ilvl w:val="2"/>
-          <w:numId w:val="1049"/>
+          <w:numId w:val="1051"/>
         </w:numPr>
         <w:pStyle w:val="Compact"/>
       </w:pPr>
@@ -6205,7 +6267,7 @@
       <w:pPr>
         <w:numPr>
           <w:ilvl w:val="2"/>
-          <w:numId w:val="1049"/>
+          <w:numId w:val="1051"/>
         </w:numPr>
         <w:pStyle w:val="Compact"/>
       </w:pPr>
@@ -6265,7 +6327,7 @@
       <w:pPr>
         <w:numPr>
           <w:ilvl w:val="0"/>
-          <w:numId w:val="1046"/>
+          <w:numId w:val="1048"/>
         </w:numPr>
         <w:pStyle w:val="Compact"/>
       </w:pPr>
@@ -6300,12 +6362,12 @@
       <w:pPr>
         <w:numPr>
           <w:ilvl w:val="1"/>
-          <w:numId w:val="1050"/>
-        </w:numPr>
-        <w:pStyle w:val="Compact"/>
-      </w:pPr>
-      <w:r>
-        <w:t xml:space="preserve">Verifica (checa) se determinada coluna os valores dos dados são iguais aos especificados.</w:t>
+          <w:numId w:val="1052"/>
+        </w:numPr>
+        <w:pStyle w:val="Compact"/>
+      </w:pPr>
+      <w:r>
+        <w:t xml:space="preserve">Verifica (checa) se determinada coluna os valores dos dados são iguais aos especificados em uma lista.</w:t>
       </w:r>
       <w:r>
         <w:br/>
@@ -6315,7 +6377,7 @@
       <w:pPr>
         <w:numPr>
           <w:ilvl w:val="1"/>
-          <w:numId w:val="1050"/>
+          <w:numId w:val="1052"/>
         </w:numPr>
         <w:pStyle w:val="Compact"/>
       </w:pPr>
@@ -6375,7 +6437,7 @@
       <w:pPr>
         <w:numPr>
           <w:ilvl w:val="1"/>
-          <w:numId w:val="1050"/>
+          <w:numId w:val="1052"/>
         </w:numPr>
         <w:pStyle w:val="Compact"/>
       </w:pPr>
@@ -6410,7 +6472,7 @@
       <w:pPr>
         <w:numPr>
           <w:ilvl w:val="1"/>
-          <w:numId w:val="1050"/>
+          <w:numId w:val="1052"/>
         </w:numPr>
         <w:pStyle w:val="Compact"/>
       </w:pPr>
@@ -6553,7 +6615,7 @@
       <w:pPr>
         <w:numPr>
           <w:ilvl w:val="0"/>
-          <w:numId w:val="1046"/>
+          <w:numId w:val="1048"/>
         </w:numPr>
         <w:pStyle w:val="Compact"/>
       </w:pPr>
@@ -6588,12 +6650,22 @@
       <w:pPr>
         <w:numPr>
           <w:ilvl w:val="1"/>
-          <w:numId w:val="1051"/>
-        </w:numPr>
-        <w:pStyle w:val="Compact"/>
-      </w:pPr>
-      <w:r>
-        <w:t xml:space="preserve">A restrição</w:t>
+          <w:numId w:val="1053"/>
+        </w:numPr>
+        <w:pStyle w:val="Compact"/>
+      </w:pPr>
+      <w:r>
+        <w:t xml:space="preserve">A</w:t>
+      </w:r>
+      <w:r>
+        <w:t xml:space="preserve"> </w:t>
+      </w:r>
+      <w:r>
+        <w:rPr>
+          <w:iCs/>
+          <w:i/>
+        </w:rPr>
+        <w:t xml:space="preserve">restrição</w:t>
       </w:r>
       <w:r>
         <w:t xml:space="preserve"> </w:t>
@@ -6619,7 +6691,7 @@
       <w:pPr>
         <w:numPr>
           <w:ilvl w:val="1"/>
-          <w:numId w:val="1051"/>
+          <w:numId w:val="1053"/>
         </w:numPr>
         <w:pStyle w:val="Compact"/>
       </w:pPr>
@@ -6752,7 +6824,7 @@
       <w:pPr>
         <w:numPr>
           <w:ilvl w:val="0"/>
-          <w:numId w:val="1052"/>
+          <w:numId w:val="1054"/>
         </w:numPr>
         <w:pStyle w:val="Compact"/>
       </w:pPr>
@@ -6786,6 +6858,139 @@
         <w:t xml:space="preserve">PROCEDURES</w:t>
       </w:r>
       <w:r>
+        <w:t xml:space="preserve"> </w:t>
+      </w:r>
+      <w:r>
+        <w:t xml:space="preserve">(funções).</w:t>
+      </w:r>
+      <w:r>
+        <w:br/>
+      </w:r>
+    </w:p>
+    <w:p>
+      <w:pPr>
+        <w:numPr>
+          <w:ilvl w:val="0"/>
+          <w:numId w:val="1054"/>
+        </w:numPr>
+        <w:pStyle w:val="Compact"/>
+      </w:pPr>
+      <w:r>
+        <w:rPr>
+          <w:bCs/>
+          <w:b/>
+        </w:rPr>
+        <w:t xml:space="preserve">PROCEDURES</w:t>
+      </w:r>
+      <w:r>
+        <w:t xml:space="preserve"> </w:t>
+      </w:r>
+      <w:r>
+        <w:t xml:space="preserve">já criadas e armazenadas no sistema,</w:t>
+      </w:r>
+      <w:r>
+        <w:t xml:space="preserve"> </w:t>
+      </w:r>
+      <w:r>
+        <w:t xml:space="preserve">“</w:t>
+      </w:r>
+      <w:r>
+        <w:rPr>
+          <w:bCs/>
+          <w:b/>
+        </w:rPr>
+        <w:t xml:space="preserve">STORAGE PROCEDURES</w:t>
+      </w:r>
+      <w:r>
+        <w:t xml:space="preserve">”</w:t>
+      </w:r>
+      <w:r>
+        <w:t xml:space="preserve"> </w:t>
+      </w:r>
+      <w:r>
+        <w:t xml:space="preserve">(</w:t>
+      </w:r>
+      <w:r>
+        <w:rPr>
+          <w:bCs/>
+          <w:b/>
+        </w:rPr>
+        <w:t xml:space="preserve">SP</w:t>
+      </w:r>
+      <w:r>
+        <w:t xml:space="preserve">).</w:t>
+      </w:r>
+      <w:r>
+        <w:br/>
+      </w:r>
+    </w:p>
+    <w:bookmarkStart w:id="49" w:name="sp_columns"/>
+    <w:p>
+      <w:pPr>
+        <w:pStyle w:val="Heading3"/>
+      </w:pPr>
+      <w:r>
+        <w:rPr>
+          <w:rStyle w:val="SectionNumber"/>
+        </w:rPr>
+        <w:t xml:space="preserve">5.3.1</w:t>
+      </w:r>
+      <w:r>
+        <w:tab/>
+      </w:r>
+      <w:r>
+        <w:rPr>
+          <w:bCs/>
+          <w:b/>
+        </w:rPr>
+        <w:t xml:space="preserve">SP_COLUMNS</w:t>
+      </w:r>
+    </w:p>
+    <w:p>
+      <w:pPr>
+        <w:numPr>
+          <w:ilvl w:val="0"/>
+          <w:numId w:val="1055"/>
+        </w:numPr>
+        <w:pStyle w:val="Compact"/>
+      </w:pPr>
+      <w:r>
+        <w:rPr>
+          <w:bCs/>
+          <w:b/>
+        </w:rPr>
+        <w:t xml:space="preserve">SP_COLUMNS</w:t>
+      </w:r>
+      <w:r>
+        <w:t xml:space="preserve"> </w:t>
+      </w:r>
+      <w:r>
+        <w:t xml:space="preserve">é igual a</w:t>
+      </w:r>
+      <w:r>
+        <w:t xml:space="preserve"> </w:t>
+      </w:r>
+      <w:r>
+        <w:rPr>
+          <w:bCs/>
+          <w:b/>
+        </w:rPr>
+        <w:t xml:space="preserve">DESC</w:t>
+      </w:r>
+      <w:r>
+        <w:t xml:space="preserve">, no</w:t>
+      </w:r>
+      <w:r>
+        <w:t xml:space="preserve"> </w:t>
+      </w:r>
+      <w:r>
+        <w:rPr>
+          <w:bCs/>
+          <w:b/>
+        </w:rPr>
+        <w:t xml:space="preserve">MySQL</w:t>
+      </w:r>
+      <w:r>
         <w:t xml:space="preserve">.</w:t>
       </w:r>
       <w:r>
@@ -6796,137 +7001,7 @@
       <w:pPr>
         <w:numPr>
           <w:ilvl w:val="0"/>
-          <w:numId w:val="1052"/>
-        </w:numPr>
-        <w:pStyle w:val="Compact"/>
-      </w:pPr>
-      <w:r>
-        <w:rPr>
-          <w:bCs/>
-          <w:b/>
-        </w:rPr>
-        <w:t xml:space="preserve">PROCEDURES</w:t>
-      </w:r>
-      <w:r>
-        <w:t xml:space="preserve"> </w:t>
-      </w:r>
-      <w:r>
-        <w:t xml:space="preserve">já criadas e armazenadas no sistema,</w:t>
-      </w:r>
-      <w:r>
-        <w:t xml:space="preserve"> </w:t>
-      </w:r>
-      <w:r>
-        <w:t xml:space="preserve">“</w:t>
-      </w:r>
-      <w:r>
-        <w:rPr>
-          <w:bCs/>
-          <w:b/>
-        </w:rPr>
-        <w:t xml:space="preserve">STORAGE PROCEDURES</w:t>
-      </w:r>
-      <w:r>
-        <w:t xml:space="preserve">”</w:t>
-      </w:r>
-      <w:r>
-        <w:t xml:space="preserve"> </w:t>
-      </w:r>
-      <w:r>
-        <w:t xml:space="preserve">(</w:t>
-      </w:r>
-      <w:r>
-        <w:rPr>
-          <w:bCs/>
-          <w:b/>
-        </w:rPr>
-        <w:t xml:space="preserve">SP</w:t>
-      </w:r>
-      <w:r>
-        <w:t xml:space="preserve">).</w:t>
-      </w:r>
-      <w:r>
-        <w:br/>
-      </w:r>
-    </w:p>
-    <w:bookmarkStart w:id="49" w:name="sp_columns"/>
-    <w:p>
-      <w:pPr>
-        <w:pStyle w:val="Heading3"/>
-      </w:pPr>
-      <w:r>
-        <w:rPr>
-          <w:rStyle w:val="SectionNumber"/>
-        </w:rPr>
-        <w:t xml:space="preserve">5.3.1</w:t>
-      </w:r>
-      <w:r>
-        <w:tab/>
-      </w:r>
-      <w:r>
-        <w:rPr>
-          <w:bCs/>
-          <w:b/>
-        </w:rPr>
-        <w:t xml:space="preserve">SP_COLUMNS</w:t>
-      </w:r>
-    </w:p>
-    <w:p>
-      <w:pPr>
-        <w:numPr>
-          <w:ilvl w:val="0"/>
-          <w:numId w:val="1053"/>
-        </w:numPr>
-        <w:pStyle w:val="Compact"/>
-      </w:pPr>
-      <w:r>
-        <w:rPr>
-          <w:bCs/>
-          <w:b/>
-        </w:rPr>
-        <w:t xml:space="preserve">SP_COLUMNS</w:t>
-      </w:r>
-      <w:r>
-        <w:t xml:space="preserve"> </w:t>
-      </w:r>
-      <w:r>
-        <w:t xml:space="preserve">é igual a</w:t>
-      </w:r>
-      <w:r>
-        <w:t xml:space="preserve"> </w:t>
-      </w:r>
-      <w:r>
-        <w:rPr>
-          <w:bCs/>
-          <w:b/>
-        </w:rPr>
-        <w:t xml:space="preserve">DESC</w:t>
-      </w:r>
-      <w:r>
-        <w:t xml:space="preserve">, no</w:t>
-      </w:r>
-      <w:r>
-        <w:t xml:space="preserve"> </w:t>
-      </w:r>
-      <w:r>
-        <w:rPr>
-          <w:bCs/>
-          <w:b/>
-        </w:rPr>
-        <w:t xml:space="preserve">MySQL</w:t>
-      </w:r>
-      <w:r>
-        <w:t xml:space="preserve">.</w:t>
-      </w:r>
-      <w:r>
-        <w:br/>
-      </w:r>
-    </w:p>
-    <w:p>
-      <w:pPr>
-        <w:numPr>
-          <w:ilvl w:val="0"/>
-          <w:numId w:val="1053"/>
+          <w:numId w:val="1055"/>
         </w:numPr>
         <w:pStyle w:val="Compact"/>
       </w:pPr>
@@ -6941,7 +7016,7 @@
       <w:pPr>
         <w:numPr>
           <w:ilvl w:val="1"/>
-          <w:numId w:val="1054"/>
+          <w:numId w:val="1056"/>
         </w:numPr>
         <w:pStyle w:val="Compact"/>
       </w:pPr>
@@ -6956,7 +7031,7 @@
       <w:pPr>
         <w:numPr>
           <w:ilvl w:val="1"/>
-          <w:numId w:val="1054"/>
+          <w:numId w:val="1056"/>
         </w:numPr>
         <w:pStyle w:val="Compact"/>
       </w:pPr>
@@ -6981,7 +7056,7 @@
       <w:pPr>
         <w:numPr>
           <w:ilvl w:val="1"/>
-          <w:numId w:val="1054"/>
+          <w:numId w:val="1056"/>
         </w:numPr>
         <w:pStyle w:val="Compact"/>
       </w:pPr>
@@ -7006,7 +7081,7 @@
       <w:pPr>
         <w:numPr>
           <w:ilvl w:val="1"/>
-          <w:numId w:val="1054"/>
+          <w:numId w:val="1056"/>
         </w:numPr>
         <w:pStyle w:val="Compact"/>
       </w:pPr>
@@ -7021,7 +7096,7 @@
       <w:pPr>
         <w:numPr>
           <w:ilvl w:val="0"/>
-          <w:numId w:val="1053"/>
+          <w:numId w:val="1055"/>
         </w:numPr>
         <w:pStyle w:val="Compact"/>
       </w:pPr>
@@ -7089,7 +7164,7 @@
       <w:pPr>
         <w:numPr>
           <w:ilvl w:val="0"/>
-          <w:numId w:val="1055"/>
+          <w:numId w:val="1057"/>
         </w:numPr>
         <w:pStyle w:val="Compact"/>
       </w:pPr>
@@ -7140,7 +7215,7 @@
       <w:pPr>
         <w:numPr>
           <w:ilvl w:val="0"/>
-          <w:numId w:val="1055"/>
+          <w:numId w:val="1057"/>
         </w:numPr>
         <w:pStyle w:val="Compact"/>
       </w:pPr>
@@ -7168,7 +7243,7 @@
       <w:pPr>
         <w:numPr>
           <w:ilvl w:val="1"/>
-          <w:numId w:val="1056"/>
+          <w:numId w:val="1058"/>
         </w:numPr>
         <w:pStyle w:val="Compact"/>
       </w:pPr>
@@ -7183,7 +7258,7 @@
       <w:pPr>
         <w:numPr>
           <w:ilvl w:val="1"/>
-          <w:numId w:val="1056"/>
+          <w:numId w:val="1058"/>
         </w:numPr>
         <w:pStyle w:val="Compact"/>
       </w:pPr>
@@ -7198,7 +7273,7 @@
       <w:pPr>
         <w:numPr>
           <w:ilvl w:val="1"/>
-          <w:numId w:val="1056"/>
+          <w:numId w:val="1058"/>
         </w:numPr>
         <w:pStyle w:val="Compact"/>
       </w:pPr>
@@ -7213,7 +7288,7 @@
       <w:pPr>
         <w:numPr>
           <w:ilvl w:val="1"/>
-          <w:numId w:val="1056"/>
+          <w:numId w:val="1058"/>
         </w:numPr>
         <w:pStyle w:val="Compact"/>
       </w:pPr>
@@ -7228,7 +7303,7 @@
       <w:pPr>
         <w:numPr>
           <w:ilvl w:val="0"/>
-          <w:numId w:val="1055"/>
+          <w:numId w:val="1057"/>
         </w:numPr>
         <w:pStyle w:val="Compact"/>
       </w:pPr>
@@ -7277,7 +7352,7 @@
     <w:bookmarkEnd w:id="50"/>
     <w:bookmarkEnd w:id="51"/>
     <w:bookmarkEnd w:id="52"/>
-    <w:bookmarkStart w:id="55" w:name="observações"/>
+    <w:bookmarkStart w:id="57" w:name="X380fb2b9b2d8288e0f3f9daf62eae11384b0fa2"/>
     <w:p>
       <w:pPr>
         <w:pStyle w:val="Heading1"/>
@@ -7292,10 +7367,259 @@
         <w:tab/>
       </w:r>
       <w:r>
+        <w:t xml:space="preserve">Modulo 26 PARTE 2 - Funções, Projeções (</w:t>
+      </w:r>
+      <w:r>
+        <w:rPr>
+          <w:bCs/>
+          <w:b/>
+        </w:rPr>
+        <w:t xml:space="preserve">SELECT</w:t>
+      </w:r>
+      <w:r>
+        <w:t xml:space="preserve">) e Junções (</w:t>
+      </w:r>
+      <w:r>
+        <w:rPr>
+          <w:bCs/>
+          <w:b/>
+        </w:rPr>
+        <w:t xml:space="preserve">JOIN</w:t>
+      </w:r>
+      <w:r>
+        <w:t xml:space="preserve">)</w:t>
+      </w:r>
+    </w:p>
+    <w:bookmarkStart w:id="53" w:name="funções"/>
+    <w:p>
+      <w:pPr>
+        <w:pStyle w:val="Heading2"/>
+      </w:pPr>
+      <w:r>
+        <w:rPr>
+          <w:rStyle w:val="SectionNumber"/>
+        </w:rPr>
+        <w:t xml:space="preserve">6.1</w:t>
+      </w:r>
+      <w:r>
+        <w:tab/>
+      </w:r>
+      <w:r>
+        <w:t xml:space="preserve">Funções</w:t>
+      </w:r>
+    </w:p>
+    <w:p>
+      <w:pPr>
+        <w:numPr>
+          <w:ilvl w:val="0"/>
+          <w:numId w:val="1059"/>
+        </w:numPr>
+      </w:pPr>
+      <w:r>
+        <w:rPr>
+          <w:bCs/>
+          <w:b/>
+        </w:rPr>
+        <w:t xml:space="preserve">ISNULL</w:t>
+      </w:r>
+      <w:r>
+        <w:t xml:space="preserve">()</w:t>
+      </w:r>
+      <w:r>
+        <w:br/>
+      </w:r>
+    </w:p>
+    <w:p>
+      <w:pPr>
+        <w:numPr>
+          <w:ilvl w:val="0"/>
+          <w:numId w:val="1059"/>
+        </w:numPr>
+      </w:pPr>
+      <w:r>
+        <w:rPr>
+          <w:bCs/>
+          <w:b/>
+        </w:rPr>
+        <w:t xml:space="preserve">GETDATE</w:t>
+      </w:r>
+      <w:r>
+        <w:t xml:space="preserve">()</w:t>
+      </w:r>
+      <w:r>
+        <w:br/>
+      </w:r>
+    </w:p>
+    <w:p>
+      <w:r>
+        <w:br w:type="page"/>
+      </w:r>
+    </w:p>
+    <w:bookmarkEnd w:id="53"/>
+    <w:bookmarkStart w:id="56" w:name="projeção-e-junção---select-e-join"/>
+    <w:p>
+      <w:pPr>
+        <w:pStyle w:val="Heading2"/>
+      </w:pPr>
+      <w:r>
+        <w:rPr>
+          <w:rStyle w:val="SectionNumber"/>
+        </w:rPr>
+        <w:t xml:space="preserve">6.2</w:t>
+      </w:r>
+      <w:r>
+        <w:tab/>
+      </w:r>
+      <w:r>
+        <w:t xml:space="preserve">Projeção e Junção -</w:t>
+      </w:r>
+      <w:r>
+        <w:t xml:space="preserve"> </w:t>
+      </w:r>
+      <w:r>
+        <w:rPr>
+          <w:bCs/>
+          <w:b/>
+        </w:rPr>
+        <w:t xml:space="preserve">SELECT</w:t>
+      </w:r>
+      <w:r>
+        <w:t xml:space="preserve"> </w:t>
+      </w:r>
+      <w:r>
+        <w:t xml:space="preserve">e</w:t>
+      </w:r>
+      <w:r>
+        <w:t xml:space="preserve"> </w:t>
+      </w:r>
+      <w:r>
+        <w:rPr>
+          <w:bCs/>
+          <w:b/>
+        </w:rPr>
+        <w:t xml:space="preserve">JOIN</w:t>
+      </w:r>
+    </w:p>
+    <w:bookmarkStart w:id="54" w:name="projeção---select"/>
+    <w:p>
+      <w:pPr>
+        <w:pStyle w:val="Heading3"/>
+      </w:pPr>
+      <w:r>
+        <w:rPr>
+          <w:rStyle w:val="SectionNumber"/>
+        </w:rPr>
+        <w:t xml:space="preserve">6.2.1</w:t>
+      </w:r>
+      <w:r>
+        <w:tab/>
+      </w:r>
+      <w:r>
+        <w:t xml:space="preserve">Projeção -</w:t>
+      </w:r>
+      <w:r>
+        <w:t xml:space="preserve"> </w:t>
+      </w:r>
+      <w:r>
+        <w:rPr>
+          <w:bCs/>
+          <w:b/>
+        </w:rPr>
+        <w:t xml:space="preserve">SELECT</w:t>
+      </w:r>
+    </w:p>
+    <w:bookmarkEnd w:id="54"/>
+    <w:bookmarkStart w:id="55" w:name="junção---join"/>
+    <w:p>
+      <w:pPr>
+        <w:pStyle w:val="Heading3"/>
+      </w:pPr>
+      <w:r>
+        <w:rPr>
+          <w:rStyle w:val="SectionNumber"/>
+        </w:rPr>
+        <w:t xml:space="preserve">6.2.2</w:t>
+      </w:r>
+      <w:r>
+        <w:tab/>
+      </w:r>
+      <w:r>
+        <w:t xml:space="preserve">Junção -</w:t>
+      </w:r>
+      <w:r>
+        <w:t xml:space="preserve"> </w:t>
+      </w:r>
+      <w:r>
+        <w:rPr>
+          <w:bCs/>
+          <w:b/>
+        </w:rPr>
+        <w:t xml:space="preserve">JOIN</w:t>
+      </w:r>
+    </w:p>
+    <w:p>
+      <w:pPr>
+        <w:numPr>
+          <w:ilvl w:val="0"/>
+          <w:numId w:val="1060"/>
+        </w:numPr>
+      </w:pPr>
+      <w:r>
+        <w:rPr>
+          <w:bCs/>
+          <w:b/>
+        </w:rPr>
+        <w:t xml:space="preserve">INNER JOIN</w:t>
+      </w:r>
+      <w:r>
+        <w:br/>
+      </w:r>
+    </w:p>
+    <w:p>
+      <w:pPr>
+        <w:numPr>
+          <w:ilvl w:val="0"/>
+          <w:numId w:val="1060"/>
+        </w:numPr>
+      </w:pPr>
+      <w:r>
+        <w:rPr>
+          <w:bCs/>
+          <w:b/>
+        </w:rPr>
+        <w:t xml:space="preserve">LEFT JOIN</w:t>
+      </w:r>
+      <w:r>
+        <w:br/>
+      </w:r>
+    </w:p>
+    <w:p>
+      <w:r>
+        <w:br w:type="page"/>
+      </w:r>
+    </w:p>
+    <w:bookmarkEnd w:id="55"/>
+    <w:bookmarkEnd w:id="56"/>
+    <w:bookmarkEnd w:id="57"/>
+    <w:bookmarkStart w:id="60" w:name="observações"/>
+    <w:p>
+      <w:pPr>
+        <w:pStyle w:val="Heading1"/>
+      </w:pPr>
+      <w:r>
+        <w:rPr>
+          <w:rStyle w:val="SectionNumber"/>
+        </w:rPr>
+        <w:t xml:space="preserve">7</w:t>
+      </w:r>
+      <w:r>
+        <w:tab/>
+      </w:r>
+      <w:r>
         <w:t xml:space="preserve">Observações</w:t>
       </w:r>
     </w:p>
-    <w:bookmarkStart w:id="53" w:name="problemas-para-fazer-login-o-ssms"/>
+    <w:bookmarkStart w:id="58" w:name="problemas-para-fazer-login-o-ssms"/>
     <w:p>
       <w:pPr>
         <w:pStyle w:val="Heading2"/>
@@ -7304,7 +7628,7 @@
         <w:rPr>
           <w:rStyle w:val="SectionNumber"/>
         </w:rPr>
-        <w:t xml:space="preserve">6.1</w:t>
+        <w:t xml:space="preserve">7.1</w:t>
       </w:r>
       <w:r>
         <w:tab/>
@@ -7343,7 +7667,7 @@
       <w:pPr>
         <w:numPr>
           <w:ilvl w:val="0"/>
-          <w:numId w:val="1057"/>
+          <w:numId w:val="1061"/>
         </w:numPr>
         <w:pStyle w:val="Compact"/>
       </w:pPr>
@@ -7392,7 +7716,7 @@
       <w:pPr>
         <w:numPr>
           <w:ilvl w:val="1"/>
-          <w:numId w:val="1058"/>
+          <w:numId w:val="1062"/>
         </w:numPr>
         <w:pStyle w:val="Compact"/>
       </w:pPr>
@@ -7407,7 +7731,7 @@
       <w:pPr>
         <w:numPr>
           <w:ilvl w:val="1"/>
-          <w:numId w:val="1058"/>
+          <w:numId w:val="1062"/>
         </w:numPr>
         <w:pStyle w:val="Compact"/>
       </w:pPr>
@@ -7456,7 +7780,7 @@
       <w:pPr>
         <w:numPr>
           <w:ilvl w:val="1"/>
-          <w:numId w:val="1058"/>
+          <w:numId w:val="1062"/>
         </w:numPr>
         <w:pStyle w:val="Compact"/>
       </w:pPr>
@@ -7522,7 +7846,7 @@
       <w:pPr>
         <w:numPr>
           <w:ilvl w:val="1"/>
-          <w:numId w:val="1058"/>
+          <w:numId w:val="1062"/>
         </w:numPr>
         <w:pStyle w:val="Compact"/>
       </w:pPr>
@@ -7562,8 +7886,8 @@
         <w:br/>
       </w:r>
     </w:p>
-    <w:bookmarkEnd w:id="53"/>
-    <w:bookmarkStart w:id="54" w:name="X89bd51edfae53fd73cc16732dc432b0535912c7"/>
+    <w:bookmarkEnd w:id="58"/>
+    <w:bookmarkStart w:id="59" w:name="X5efb11d18397f622013015cd11d8b4aea8210ed"/>
     <w:p>
       <w:pPr>
         <w:pStyle w:val="Heading2"/>
@@ -7572,13 +7896,13 @@
         <w:rPr>
           <w:rStyle w:val="SectionNumber"/>
         </w:rPr>
-        <w:t xml:space="preserve">6.2</w:t>
+        <w:t xml:space="preserve">7.2</w:t>
       </w:r>
       <w:r>
         <w:tab/>
       </w:r>
       <w:r>
-        <w:t xml:space="preserve">Abreviações do nome de regras (</w:t>
+        <w:t xml:space="preserve">Abreviações do nome de restrições (</w:t>
       </w:r>
       <w:r>
         <w:rPr>
@@ -7595,12 +7919,12 @@
       <w:pPr>
         <w:numPr>
           <w:ilvl w:val="0"/>
-          <w:numId w:val="1059"/>
-        </w:numPr>
-        <w:pStyle w:val="Compact"/>
-      </w:pPr>
-      <w:r>
-        <w:t xml:space="preserve">Padronização do nome de regras salvas no sistema.</w:t>
+          <w:numId w:val="1063"/>
+        </w:numPr>
+        <w:pStyle w:val="Compact"/>
+      </w:pPr>
+      <w:r>
+        <w:t xml:space="preserve">Padronização do nome das restrições salvas no sistema.</w:t>
       </w:r>
       <w:r>
         <w:br/>
@@ -7610,12 +7934,12 @@
       <w:pPr>
         <w:numPr>
           <w:ilvl w:val="0"/>
-          <w:numId w:val="1059"/>
-        </w:numPr>
-        <w:pStyle w:val="Compact"/>
-      </w:pPr>
-      <w:r>
-        <w:t xml:space="preserve">Abreviações do nome de regras (</w:t>
+          <w:numId w:val="1063"/>
+        </w:numPr>
+        <w:pStyle w:val="Compact"/>
+      </w:pPr>
+      <w:r>
+        <w:t xml:space="preserve">Abreviações do nome das restrições (</w:t>
       </w:r>
       <w:r>
         <w:rPr>
@@ -7648,7 +7972,7 @@
       <w:pPr>
         <w:numPr>
           <w:ilvl w:val="1"/>
-          <w:numId w:val="1060"/>
+          <w:numId w:val="1064"/>
         </w:numPr>
         <w:pStyle w:val="Compact"/>
       </w:pPr>
@@ -7695,7 +8019,7 @@
       <w:pPr>
         <w:numPr>
           <w:ilvl w:val="1"/>
-          <w:numId w:val="1060"/>
+          <w:numId w:val="1064"/>
         </w:numPr>
         <w:pStyle w:val="Compact"/>
       </w:pPr>
@@ -7742,7 +8066,7 @@
       <w:pPr>
         <w:numPr>
           <w:ilvl w:val="1"/>
-          <w:numId w:val="1060"/>
+          <w:numId w:val="1064"/>
         </w:numPr>
         <w:pStyle w:val="Compact"/>
       </w:pPr>
@@ -7789,7 +8113,7 @@
       <w:pPr>
         <w:numPr>
           <w:ilvl w:val="1"/>
-          <w:numId w:val="1060"/>
+          <w:numId w:val="1064"/>
         </w:numPr>
         <w:pStyle w:val="Compact"/>
       </w:pPr>
@@ -7837,9 +8161,9 @@
         <w:br w:type="page"/>
       </w:r>
     </w:p>
-    <w:bookmarkEnd w:id="54"/>
-    <w:bookmarkEnd w:id="55"/>
-    <w:bookmarkStart w:id="57" w:name="andamento-dos-estudos"/>
+    <w:bookmarkEnd w:id="59"/>
+    <w:bookmarkEnd w:id="60"/>
+    <w:bookmarkStart w:id="62" w:name="andamento-dos-estudos"/>
     <w:p>
       <w:pPr>
         <w:pStyle w:val="Heading1"/>
@@ -7848,7 +8172,7 @@
         <w:rPr>
           <w:rStyle w:val="SectionNumber"/>
         </w:rPr>
-        <w:t xml:space="preserve">7</w:t>
+        <w:t xml:space="preserve">8</w:t>
       </w:r>
       <w:r>
         <w:tab/>
@@ -7857,7 +8181,7 @@
         <w:t xml:space="preserve">Andamento dos Estudos</w:t>
       </w:r>
     </w:p>
-    <w:bookmarkStart w:id="56" w:name="assunto-em-andamento"/>
+    <w:bookmarkStart w:id="61" w:name="assunto-em-andamento"/>
     <w:p>
       <w:pPr>
         <w:pStyle w:val="Heading2"/>
@@ -7866,7 +8190,7 @@
         <w:rPr>
           <w:rStyle w:val="SectionNumber"/>
         </w:rPr>
-        <w:t xml:space="preserve">7.1</w:t>
+        <w:t xml:space="preserve">8.1</w:t>
       </w:r>
       <w:r>
         <w:tab/>
@@ -7880,14 +8204,14 @@
         <w:pStyle w:val="FirstParagraph"/>
       </w:pPr>
       <w:r>
-        <w:t xml:space="preserve">Atualmente estou estudando Módulo 26 - AULA 99.</w:t>
-      </w:r>
-      <w:r>
-        <w:br/>
-      </w:r>
-    </w:p>
-    <w:bookmarkEnd w:id="56"/>
-    <w:bookmarkEnd w:id="57"/>
+        <w:t xml:space="preserve">Atualmente estou estudando Módulo 26 - AULA 100.</w:t>
+      </w:r>
+      <w:r>
+        <w:br/>
+      </w:r>
+    </w:p>
+    <w:bookmarkEnd w:id="61"/>
+    <w:bookmarkEnd w:id="62"/>
     <w:sectPr/>
   </w:body>
 </w:document>
@@ -8251,6 +8575,18 @@
     <w:abstractNumId w:val="991"/>
   </w:num>
   <w:num w:numId="1060">
+    <w:abstractNumId w:val="991"/>
+  </w:num>
+  <w:num w:numId="1061">
+    <w:abstractNumId w:val="991"/>
+  </w:num>
+  <w:num w:numId="1062">
+    <w:abstractNumId w:val="991"/>
+  </w:num>
+  <w:num w:numId="1063">
+    <w:abstractNumId w:val="991"/>
+  </w:num>
+  <w:num w:numId="1064">
     <w:abstractNumId w:val="991"/>
   </w:num>
 </w:numbering>

</xml_diff>

<commit_message>
atualização 4/6/22 - PROJEÇÃO, SELEÇÃO e JUNÇÃO
</commit_message>
<xml_diff>
--- a/Readme.docx
+++ b/Readme.docx
@@ -55,7 +55,7 @@
         <w:pStyle w:val="Date"/>
       </w:pPr>
       <w:r>
-        <w:t xml:space="preserve">2022-06-03</w:t>
+        <w:t xml:space="preserve">2022-06-04</w:t>
       </w:r>
     </w:p>
     <w:sdt>
@@ -7352,7 +7352,7 @@
     <w:bookmarkEnd w:id="50"/>
     <w:bookmarkEnd w:id="51"/>
     <w:bookmarkEnd w:id="52"/>
-    <w:bookmarkStart w:id="57" w:name="X380fb2b9b2d8288e0f3f9daf62eae11384b0fa2"/>
+    <w:bookmarkStart w:id="61" w:name="Xb0eb26d0fd471a210317dec8c0fc4b037987e51"/>
     <w:p>
       <w:pPr>
         <w:pStyle w:val="Heading1"/>
@@ -7367,27 +7367,7 @@
         <w:tab/>
       </w:r>
       <w:r>
-        <w:t xml:space="preserve">Modulo 26 PARTE 2 - Funções, Projeções (</w:t>
-      </w:r>
-      <w:r>
-        <w:rPr>
-          <w:bCs/>
-          <w:b/>
-        </w:rPr>
-        <w:t xml:space="preserve">SELECT</w:t>
-      </w:r>
-      <w:r>
-        <w:t xml:space="preserve">) e Junções (</w:t>
-      </w:r>
-      <w:r>
-        <w:rPr>
-          <w:bCs/>
-          <w:b/>
-        </w:rPr>
-        <w:t xml:space="preserve">JOIN</w:t>
-      </w:r>
-      <w:r>
-        <w:t xml:space="preserve">)</w:t>
+        <w:t xml:space="preserve">Modulo 26 PARTE 2 - Funções, Projeções, Seleções e Junções</w:t>
       </w:r>
     </w:p>
     <w:bookmarkStart w:id="53" w:name="funções"/>
@@ -7451,12 +7431,54 @@
       </w:r>
     </w:p>
     <w:p>
+      <w:pPr>
+        <w:numPr>
+          <w:ilvl w:val="1"/>
+          <w:numId w:val="1060"/>
+        </w:numPr>
+        <w:pStyle w:val="Compact"/>
+      </w:pPr>
+      <w:r>
+        <w:t xml:space="preserve">Pega a data no sistema (data e horário).</w:t>
+      </w:r>
+      <w:r>
+        <w:br/>
+      </w:r>
+    </w:p>
+    <w:p>
+      <w:pPr>
+        <w:numPr>
+          <w:ilvl w:val="1"/>
+          <w:numId w:val="1060"/>
+        </w:numPr>
+        <w:pStyle w:val="Compact"/>
+      </w:pPr>
+      <w:r>
+        <w:t xml:space="preserve">Formato:</w:t>
+      </w:r>
+      <w:r>
+        <w:br/>
+      </w:r>
+      <w:r>
+        <w:t xml:space="preserve">“</w:t>
+      </w:r>
+      <w:r>
+        <w:t xml:space="preserve">aaaa-mm-dd hh:mm:ss.mmm</w:t>
+      </w:r>
+      <w:r>
+        <w:t xml:space="preserve">”</w:t>
+      </w:r>
+      <w:r>
+        <w:br/>
+      </w:r>
+    </w:p>
+    <w:p>
       <w:r>
         <w:br w:type="page"/>
       </w:r>
     </w:p>
     <w:bookmarkEnd w:id="53"/>
-    <w:bookmarkStart w:id="56" w:name="projeção-e-junção---select-e-join"/>
+    <w:bookmarkStart w:id="60" w:name="Xc065b96202d76cf4c268c5c5a47b89ef4abeba2"/>
     <w:p>
       <w:pPr>
         <w:pStyle w:val="Heading2"/>
@@ -7471,7 +7493,7 @@
         <w:tab/>
       </w:r>
       <w:r>
-        <w:t xml:space="preserve">Projeção e Junção -</w:t>
+        <w:t xml:space="preserve">Projeção, seleção e Junção -</w:t>
       </w:r>
       <w:r>
         <w:t xml:space="preserve"> </w:t>
@@ -7484,6 +7506,19 @@
         <w:t xml:space="preserve">SELECT</w:t>
       </w:r>
       <w:r>
+        <w:t xml:space="preserve">,</w:t>
+      </w:r>
+      <w:r>
+        <w:t xml:space="preserve"> </w:t>
+      </w:r>
+      <w:r>
+        <w:rPr>
+          <w:bCs/>
+          <w:b/>
+        </w:rPr>
+        <w:t xml:space="preserve">WHERE</w:t>
+      </w:r>
+      <w:r>
         <w:t xml:space="preserve"> </w:t>
       </w:r>
       <w:r>
@@ -7500,7 +7535,18 @@
         <w:t xml:space="preserve">JOIN</w:t>
       </w:r>
     </w:p>
-    <w:bookmarkStart w:id="54" w:name="projeção---select"/>
+    <w:p>
+      <w:pPr>
+        <w:pStyle w:val="FirstParagraph"/>
+      </w:pPr>
+      <w:r>
+        <w:t xml:space="preserve">Principais passos de uma consulta.</w:t>
+      </w:r>
+      <w:r>
+        <w:br/>
+      </w:r>
+    </w:p>
+    <w:bookmarkStart w:id="54" w:name="projeção"/>
     <w:p>
       <w:pPr>
         <w:pStyle w:val="Heading3"/>
@@ -7515,152 +7561,7 @@
         <w:tab/>
       </w:r>
       <w:r>
-        <w:t xml:space="preserve">Projeção -</w:t>
-      </w:r>
-      <w:r>
-        <w:t xml:space="preserve"> </w:t>
-      </w:r>
-      <w:r>
-        <w:rPr>
-          <w:bCs/>
-          <w:b/>
-        </w:rPr>
-        <w:t xml:space="preserve">SELECT</w:t>
-      </w:r>
-    </w:p>
-    <w:bookmarkEnd w:id="54"/>
-    <w:bookmarkStart w:id="55" w:name="junção---join"/>
-    <w:p>
-      <w:pPr>
-        <w:pStyle w:val="Heading3"/>
-      </w:pPr>
-      <w:r>
-        <w:rPr>
-          <w:rStyle w:val="SectionNumber"/>
-        </w:rPr>
-        <w:t xml:space="preserve">6.2.2</w:t>
-      </w:r>
-      <w:r>
-        <w:tab/>
-      </w:r>
-      <w:r>
-        <w:t xml:space="preserve">Junção -</w:t>
-      </w:r>
-      <w:r>
-        <w:t xml:space="preserve"> </w:t>
-      </w:r>
-      <w:r>
-        <w:rPr>
-          <w:bCs/>
-          <w:b/>
-        </w:rPr>
-        <w:t xml:space="preserve">JOIN</w:t>
-      </w:r>
-    </w:p>
-    <w:p>
-      <w:pPr>
-        <w:numPr>
-          <w:ilvl w:val="0"/>
-          <w:numId w:val="1060"/>
-        </w:numPr>
-      </w:pPr>
-      <w:r>
-        <w:rPr>
-          <w:bCs/>
-          <w:b/>
-        </w:rPr>
-        <w:t xml:space="preserve">INNER JOIN</w:t>
-      </w:r>
-      <w:r>
-        <w:br/>
-      </w:r>
-    </w:p>
-    <w:p>
-      <w:pPr>
-        <w:numPr>
-          <w:ilvl w:val="0"/>
-          <w:numId w:val="1060"/>
-        </w:numPr>
-      </w:pPr>
-      <w:r>
-        <w:rPr>
-          <w:bCs/>
-          <w:b/>
-        </w:rPr>
-        <w:t xml:space="preserve">LEFT JOIN</w:t>
-      </w:r>
-      <w:r>
-        <w:br/>
-      </w:r>
-    </w:p>
-    <w:p>
-      <w:r>
-        <w:br w:type="page"/>
-      </w:r>
-    </w:p>
-    <w:bookmarkEnd w:id="55"/>
-    <w:bookmarkEnd w:id="56"/>
-    <w:bookmarkEnd w:id="57"/>
-    <w:bookmarkStart w:id="60" w:name="observações"/>
-    <w:p>
-      <w:pPr>
-        <w:pStyle w:val="Heading1"/>
-      </w:pPr>
-      <w:r>
-        <w:rPr>
-          <w:rStyle w:val="SectionNumber"/>
-        </w:rPr>
-        <w:t xml:space="preserve">7</w:t>
-      </w:r>
-      <w:r>
-        <w:tab/>
-      </w:r>
-      <w:r>
-        <w:t xml:space="preserve">Observações</w:t>
-      </w:r>
-    </w:p>
-    <w:bookmarkStart w:id="58" w:name="problemas-para-fazer-login-o-ssms"/>
-    <w:p>
-      <w:pPr>
-        <w:pStyle w:val="Heading2"/>
-      </w:pPr>
-      <w:r>
-        <w:rPr>
-          <w:rStyle w:val="SectionNumber"/>
-        </w:rPr>
-        <w:t xml:space="preserve">7.1</w:t>
-      </w:r>
-      <w:r>
-        <w:tab/>
-      </w:r>
-      <w:r>
-        <w:t xml:space="preserve">Problemas para fazer</w:t>
-      </w:r>
-      <w:r>
-        <w:t xml:space="preserve"> </w:t>
-      </w:r>
-      <w:r>
-        <w:rPr>
-          <w:iCs/>
-          <w:i/>
-        </w:rPr>
-        <w:t xml:space="preserve">login</w:t>
-      </w:r>
-      <w:r>
-        <w:t xml:space="preserve"> </w:t>
-      </w:r>
-      <w:r>
-        <w:t xml:space="preserve">o</w:t>
-      </w:r>
-      <w:r>
-        <w:t xml:space="preserve"> </w:t>
-      </w:r>
-      <w:r>
-        <w:rPr>
-          <w:bCs/>
-          <w:b/>
-        </w:rPr>
-        <w:t xml:space="preserve">SSMS</w:t>
+        <w:t xml:space="preserve">PROJEÇÃO</w:t>
       </w:r>
     </w:p>
     <w:p>
@@ -7672,247 +7573,414 @@
         <w:pStyle w:val="Compact"/>
       </w:pPr>
       <w:r>
-        <w:t xml:space="preserve">Caso o</w:t>
-      </w:r>
-      <w:r>
-        <w:t xml:space="preserve"> </w:t>
-      </w:r>
-      <w:r>
-        <w:rPr>
-          <w:bCs/>
-          <w:b/>
-        </w:rPr>
-        <w:t xml:space="preserve">SSMS</w:t>
-      </w:r>
-      <w:r>
-        <w:t xml:space="preserve"> </w:t>
-      </w:r>
-      <w:r>
-        <w:t xml:space="preserve">não identifique o usuário</w:t>
-      </w:r>
-      <w:r>
-        <w:t xml:space="preserve"> </w:t>
-      </w:r>
-      <w:r>
-        <w:t xml:space="preserve">“</w:t>
-      </w:r>
-      <w:r>
-        <w:t xml:space="preserve">sa</w:t>
-      </w:r>
-      <w:r>
-        <w:t xml:space="preserve">”</w:t>
-      </w:r>
-      <w:r>
-        <w:t xml:space="preserve"> </w:t>
-      </w:r>
-      <w:r>
-        <w:t xml:space="preserve">e senha como deveria, seguir os seguintes passos:</w:t>
-      </w:r>
-      <w:r>
-        <w:br/>
-      </w:r>
-    </w:p>
-    <w:p>
-      <w:pPr>
-        <w:numPr>
-          <w:ilvl w:val="1"/>
+        <w:t xml:space="preserve">O primeiro passo de uma consulta é montar o que quer ver na tela -</w:t>
+      </w:r>
+      <w:r>
+        <w:t xml:space="preserve"> </w:t>
+      </w:r>
+      <w:r>
+        <w:rPr>
+          <w:bCs/>
+          <w:b/>
+        </w:rPr>
+        <w:t xml:space="preserve">SELECT</w:t>
+      </w:r>
+      <w:r>
+        <w:t xml:space="preserve">.</w:t>
+      </w:r>
+      <w:r>
+        <w:br/>
+      </w:r>
+    </w:p>
+    <w:p>
+      <w:pPr>
+        <w:numPr>
+          <w:ilvl w:val="0"/>
+          <w:numId w:val="1061"/>
+        </w:numPr>
+        <w:pStyle w:val="Compact"/>
+      </w:pPr>
+      <w:r>
+        <w:t xml:space="preserve">É tudo que você quer ver na tela.</w:t>
+      </w:r>
+      <w:r>
+        <w:br/>
+      </w:r>
+    </w:p>
+    <w:p>
+      <w:pPr>
+        <w:numPr>
+          <w:ilvl w:val="0"/>
+          <w:numId w:val="1061"/>
+        </w:numPr>
+        <w:pStyle w:val="Compact"/>
+      </w:pPr>
+      <w:r>
+        <w:t xml:space="preserve">Sintaxe comentada:</w:t>
+      </w:r>
+      <w:r>
+        <w:br/>
+      </w:r>
+      <w:r>
+        <w:rPr>
+          <w:bCs/>
+          <w:b/>
+        </w:rPr>
+        <w:t xml:space="preserve">SELECT</w:t>
+      </w:r>
+      <w:r>
+        <w:t xml:space="preserve"> </w:t>
+      </w:r>
+      <w:r>
+        <w:rPr>
+          <w:iCs/>
+          <w:i/>
+        </w:rPr>
+        <w:t xml:space="preserve">coluna_1</w:t>
+      </w:r>
+      <w:r>
+        <w:t xml:space="preserve"> </w:t>
+      </w:r>
+      <w:r>
+        <w:t xml:space="preserve">(PROJEÇÃO)</w:t>
+      </w:r>
+      <w:r>
+        <w:br/>
+      </w:r>
+      <w:r>
+        <w:rPr>
+          <w:bCs/>
+          <w:b/>
+        </w:rPr>
+        <w:t xml:space="preserve">FROM</w:t>
+      </w:r>
+      <w:r>
+        <w:t xml:space="preserve"> </w:t>
+      </w:r>
+      <w:r>
+        <w:rPr>
+          <w:iCs/>
+          <w:i/>
+        </w:rPr>
+        <w:t xml:space="preserve">tabela</w:t>
+      </w:r>
+      <w:r>
+        <w:t xml:space="preserve">; (ORIGEM)</w:t>
+      </w:r>
+      <w:r>
+        <w:br/>
+      </w:r>
+      <w:r>
+        <w:t xml:space="preserve">ou</w:t>
+      </w:r>
+      <w:r>
+        <w:br/>
+      </w:r>
+      <w:r>
+        <w:rPr>
+          <w:bCs/>
+          <w:b/>
+        </w:rPr>
+        <w:t xml:space="preserve">SELECT</w:t>
+      </w:r>
+      <w:r>
+        <w:t xml:space="preserve"> </w:t>
+      </w:r>
+      <w:r>
+        <w:t xml:space="preserve">2+2</w:t>
+      </w:r>
+      <w:r>
+        <w:t xml:space="preserve"> </w:t>
+      </w:r>
+      <w:r>
+        <w:rPr>
+          <w:bCs/>
+          <w:b/>
+        </w:rPr>
+        <w:t xml:space="preserve">AS</w:t>
+      </w:r>
+      <w:r>
+        <w:t xml:space="preserve"> </w:t>
+      </w:r>
+      <w:r>
+        <w:rPr>
+          <w:iCs/>
+          <w:i/>
+        </w:rPr>
+        <w:t xml:space="preserve">alias</w:t>
+      </w:r>
+      <w:r>
+        <w:t xml:space="preserve">; (PROJEÇÃO)</w:t>
+      </w:r>
+      <w:r>
+        <w:br/>
+      </w:r>
+      <w:r>
+        <w:t xml:space="preserve">Obs.: o que esta entre parênteses é comentario.</w:t>
+      </w:r>
+      <w:r>
+        <w:br/>
+      </w:r>
+    </w:p>
+    <w:bookmarkEnd w:id="54"/>
+    <w:bookmarkStart w:id="55" w:name="seleção"/>
+    <w:p>
+      <w:pPr>
+        <w:pStyle w:val="Heading3"/>
+      </w:pPr>
+      <w:r>
+        <w:rPr>
+          <w:rStyle w:val="SectionNumber"/>
+        </w:rPr>
+        <w:t xml:space="preserve">6.2.2</w:t>
+      </w:r>
+      <w:r>
+        <w:tab/>
+      </w:r>
+      <w:r>
+        <w:t xml:space="preserve">SELEÇÃO</w:t>
+      </w:r>
+    </w:p>
+    <w:p>
+      <w:pPr>
+        <w:numPr>
+          <w:ilvl w:val="0"/>
           <w:numId w:val="1062"/>
         </w:numPr>
         <w:pStyle w:val="Compact"/>
       </w:pPr>
       <w:r>
-        <w:t xml:space="preserve">Desabilitar temporariamente o antivirus do computados.</w:t>
-      </w:r>
-      <w:r>
-        <w:br/>
-      </w:r>
-    </w:p>
-    <w:p>
-      <w:pPr>
-        <w:numPr>
-          <w:ilvl w:val="1"/>
+        <w:t xml:space="preserve">O segundo passo de uma consulta é a seleção dos dados de uma consulta -</w:t>
+      </w:r>
+      <w:r>
+        <w:t xml:space="preserve"> </w:t>
+      </w:r>
+      <w:r>
+        <w:rPr>
+          <w:bCs/>
+          <w:b/>
+        </w:rPr>
+        <w:t xml:space="preserve">WHERE</w:t>
+      </w:r>
+      <w:r>
+        <w:t xml:space="preserve">.</w:t>
+      </w:r>
+      <w:r>
+        <w:br/>
+      </w:r>
+    </w:p>
+    <w:p>
+      <w:pPr>
+        <w:numPr>
+          <w:ilvl w:val="0"/>
           <w:numId w:val="1062"/>
         </w:numPr>
         <w:pStyle w:val="Compact"/>
       </w:pPr>
       <w:r>
-        <w:t xml:space="preserve">Desabilitar o</w:t>
-      </w:r>
-      <w:r>
-        <w:t xml:space="preserve"> </w:t>
-      </w:r>
-      <w:r>
-        <w:t xml:space="preserve">“</w:t>
-      </w:r>
-      <w:r>
-        <w:rPr>
-          <w:bCs/>
-          <w:b/>
-        </w:rPr>
-        <w:t xml:space="preserve">firewall</w:t>
-      </w:r>
-      <w:r>
-        <w:t xml:space="preserve">”</w:t>
-      </w:r>
-      <w:r>
-        <w:t xml:space="preserve"> </w:t>
-      </w:r>
-      <w:r>
-        <w:t xml:space="preserve">do computados.</w:t>
-      </w:r>
-      <w:r>
-        <w:br/>
-      </w:r>
-      <w:r>
-        <w:t xml:space="preserve">“</w:t>
-      </w:r>
-      <w:r>
-        <w:t xml:space="preserve">Painel de Controle\Sistema e Segurança\Windows Defender Firewall\Personalizar Configurações</w:t>
-      </w:r>
-      <w:r>
-        <w:t xml:space="preserve">”</w:t>
-      </w:r>
-      <w:r>
-        <w:br/>
-      </w:r>
-    </w:p>
-    <w:p>
-      <w:pPr>
-        <w:numPr>
-          <w:ilvl w:val="1"/>
+        <w:t xml:space="preserve">É filtrar.</w:t>
+      </w:r>
+      <w:r>
+        <w:br/>
+      </w:r>
+    </w:p>
+    <w:p>
+      <w:pPr>
+        <w:numPr>
+          <w:ilvl w:val="0"/>
           <w:numId w:val="1062"/>
         </w:numPr>
         <w:pStyle w:val="Compact"/>
       </w:pPr>
       <w:r>
-        <w:t xml:space="preserve">Abrir o</w:t>
-      </w:r>
-      <w:r>
-        <w:t xml:space="preserve"> </w:t>
-      </w:r>
-      <w:r>
-        <w:rPr>
-          <w:iCs/>
-          <w:i/>
-        </w:rPr>
-        <w:t xml:space="preserve">instalador</w:t>
-      </w:r>
-      <w:r>
-        <w:t xml:space="preserve"> </w:t>
-      </w:r>
-      <w:r>
-        <w:t xml:space="preserve">de</w:t>
-      </w:r>
-      <w:r>
-        <w:t xml:space="preserve"> </w:t>
-      </w:r>
-      <w:r>
-        <w:rPr>
-          <w:bCs/>
-          <w:b/>
-        </w:rPr>
-        <w:t xml:space="preserve">SQL Server</w:t>
-      </w:r>
-      <w:r>
-        <w:t xml:space="preserve"> </w:t>
-      </w:r>
-      <w:r>
-        <w:t xml:space="preserve">e pedir para</w:t>
-      </w:r>
-      <w:r>
-        <w:t xml:space="preserve"> </w:t>
-      </w:r>
-      <w:r>
-        <w:t xml:space="preserve">“</w:t>
-      </w:r>
-      <w:r>
-        <w:rPr>
-          <w:bCs/>
-          <w:b/>
-        </w:rPr>
-        <w:t xml:space="preserve">Reparar</w:t>
-      </w:r>
-      <w:r>
-        <w:t xml:space="preserve">”</w:t>
-      </w:r>
-      <w:r>
-        <w:t xml:space="preserve">.</w:t>
-      </w:r>
-      <w:r>
-        <w:br/>
-      </w:r>
-    </w:p>
-    <w:p>
-      <w:pPr>
-        <w:numPr>
-          <w:ilvl w:val="1"/>
+        <w:t xml:space="preserve">Trazer um subconjunto do conjunto total de registros de uma tabela.</w:t>
+      </w:r>
+      <w:r>
+        <w:br/>
+      </w:r>
+    </w:p>
+    <w:p>
+      <w:pPr>
+        <w:numPr>
+          <w:ilvl w:val="0"/>
           <w:numId w:val="1062"/>
         </w:numPr>
         <w:pStyle w:val="Compact"/>
       </w:pPr>
       <w:r>
-        <w:t xml:space="preserve">Ao final da reparação, abrir o</w:t>
-      </w:r>
-      <w:r>
-        <w:t xml:space="preserve"> </w:t>
-      </w:r>
-      <w:r>
-        <w:rPr>
-          <w:bCs/>
-          <w:b/>
-        </w:rPr>
-        <w:t xml:space="preserve">SSMS</w:t>
-      </w:r>
-      <w:r>
-        <w:t xml:space="preserve"> </w:t>
-      </w:r>
-      <w:r>
-        <w:t xml:space="preserve">novamente e fazer o</w:t>
-      </w:r>
-      <w:r>
-        <w:t xml:space="preserve"> </w:t>
-      </w:r>
-      <w:r>
-        <w:rPr>
-          <w:iCs/>
-          <w:i/>
-        </w:rPr>
-        <w:t xml:space="preserve">login</w:t>
-      </w:r>
-      <w:r>
-        <w:t xml:space="preserve">.</w:t>
-      </w:r>
-      <w:r>
-        <w:br/>
-      </w:r>
-    </w:p>
-    <w:bookmarkEnd w:id="58"/>
-    <w:bookmarkStart w:id="59" w:name="X5efb11d18397f622013015cd11d8b4aea8210ed"/>
-    <w:p>
-      <w:pPr>
-        <w:pStyle w:val="Heading2"/>
+        <w:t xml:space="preserve">Sintaxe comentada:</w:t>
+      </w:r>
+      <w:r>
+        <w:br/>
+      </w:r>
+      <w:r>
+        <w:rPr>
+          <w:bCs/>
+          <w:b/>
+        </w:rPr>
+        <w:t xml:space="preserve">SELECT</w:t>
+      </w:r>
+      <w:r>
+        <w:t xml:space="preserve"> </w:t>
+      </w:r>
+      <w:r>
+        <w:rPr>
+          <w:iCs/>
+          <w:i/>
+        </w:rPr>
+        <w:t xml:space="preserve">coluna_1</w:t>
+      </w:r>
+      <w:r>
+        <w:t xml:space="preserve">,</w:t>
+      </w:r>
+      <w:r>
+        <w:t xml:space="preserve"> </w:t>
+      </w:r>
+      <w:r>
+        <w:rPr>
+          <w:iCs/>
+          <w:i/>
+        </w:rPr>
+        <w:t xml:space="preserve">coluna_2</w:t>
+      </w:r>
+      <w:r>
+        <w:t xml:space="preserve">,</w:t>
+      </w:r>
+      <w:r>
+        <w:t xml:space="preserve"> </w:t>
+      </w:r>
+      <w:r>
+        <w:rPr>
+          <w:iCs/>
+          <w:i/>
+        </w:rPr>
+        <w:t xml:space="preserve">coluna_3</w:t>
+      </w:r>
+      <w:r>
+        <w:t xml:space="preserve"> </w:t>
+      </w:r>
+      <w:r>
+        <w:t xml:space="preserve">(PROJEÇÃO)</w:t>
+      </w:r>
+      <w:r>
+        <w:br/>
+      </w:r>
+      <w:r>
+        <w:rPr>
+          <w:bCs/>
+          <w:b/>
+        </w:rPr>
+        <w:t xml:space="preserve">FROM</w:t>
+      </w:r>
+      <w:r>
+        <w:t xml:space="preserve"> </w:t>
+      </w:r>
+      <w:r>
+        <w:rPr>
+          <w:iCs/>
+          <w:i/>
+        </w:rPr>
+        <w:t xml:space="preserve">tabela</w:t>
+      </w:r>
+      <w:r>
+        <w:t xml:space="preserve"> </w:t>
+      </w:r>
+      <w:r>
+        <w:t xml:space="preserve">(ORIGEM)</w:t>
+      </w:r>
+      <w:r>
+        <w:br/>
+      </w:r>
+      <w:r>
+        <w:rPr>
+          <w:bCs/>
+          <w:b/>
+        </w:rPr>
+        <w:t xml:space="preserve">WHERE</w:t>
+      </w:r>
+      <w:r>
+        <w:t xml:space="preserve"> </w:t>
+      </w:r>
+      <w:r>
+        <w:rPr>
+          <w:iCs/>
+          <w:i/>
+        </w:rPr>
+        <w:t xml:space="preserve">critero</w:t>
+      </w:r>
+      <w:r>
+        <w:t xml:space="preserve"> </w:t>
+      </w:r>
+      <w:r>
+        <w:rPr>
+          <w:bCs/>
+          <w:b/>
+        </w:rPr>
+        <w:t xml:space="preserve">=</w:t>
+      </w:r>
+      <w:r>
+        <w:t xml:space="preserve"> </w:t>
+      </w:r>
+      <w:r>
+        <w:rPr>
+          <w:iCs/>
+          <w:i/>
+        </w:rPr>
+        <w:t xml:space="preserve">valor_do_criterio</w:t>
+      </w:r>
+      <w:r>
+        <w:t xml:space="preserve">; (SELEÇÃO)</w:t>
+      </w:r>
+      <w:r>
+        <w:br/>
+      </w:r>
+      <w:r>
+        <w:t xml:space="preserve">Obs.: o que esta entre parênteses é comentario.</w:t>
+      </w:r>
+      <w:r>
+        <w:br/>
+      </w:r>
+    </w:p>
+    <w:p>
+      <w:r>
+        <w:br w:type="page"/>
+      </w:r>
+    </w:p>
+    <w:bookmarkEnd w:id="55"/>
+    <w:bookmarkStart w:id="59" w:name="junção"/>
+    <w:p>
+      <w:pPr>
+        <w:pStyle w:val="Heading3"/>
       </w:pPr>
       <w:r>
         <w:rPr>
           <w:rStyle w:val="SectionNumber"/>
         </w:rPr>
-        <w:t xml:space="preserve">7.2</w:t>
+        <w:t xml:space="preserve">6.2.3</w:t>
       </w:r>
       <w:r>
         <w:tab/>
       </w:r>
       <w:r>
-        <w:t xml:space="preserve">Abreviações do nome de restrições (</w:t>
-      </w:r>
-      <w:r>
-        <w:rPr>
-          <w:bCs/>
-          <w:b/>
-        </w:rPr>
-        <w:t xml:space="preserve">CONSTRAINTS</w:t>
-      </w:r>
-      <w:r>
-        <w:t xml:space="preserve">) no dicionario de dados - sistema (boas práticas)</w:t>
+        <w:t xml:space="preserve">JUNÇÃO</w:t>
+      </w:r>
+    </w:p>
+    <w:bookmarkStart w:id="56" w:name="junção-forma-errada---gambiarra"/>
+    <w:p>
+      <w:pPr>
+        <w:pStyle w:val="Heading4"/>
+      </w:pPr>
+      <w:r>
+        <w:rPr>
+          <w:rStyle w:val="SectionNumber"/>
+        </w:rPr>
+        <w:t xml:space="preserve">6.2.3.1</w:t>
+      </w:r>
+      <w:r>
+        <w:tab/>
+      </w:r>
+      <w:r>
+        <w:t xml:space="preserve">Junção forma errada - gambiarra</w:t>
       </w:r>
     </w:p>
     <w:p>
@@ -7924,7 +7992,7 @@
         <w:pStyle w:val="Compact"/>
       </w:pPr>
       <w:r>
-        <w:t xml:space="preserve">Padronização do nome das restrições salvas no sistema.</w:t>
+        <w:t xml:space="preserve">Usa seleção como uma forma de juntar tabelas.</w:t>
       </w:r>
       <w:r>
         <w:br/>
@@ -7939,30 +8007,7 @@
         <w:pStyle w:val="Compact"/>
       </w:pPr>
       <w:r>
-        <w:t xml:space="preserve">Abreviações do nome das restrições (</w:t>
-      </w:r>
-      <w:r>
-        <w:rPr>
-          <w:bCs/>
-          <w:b/>
-        </w:rPr>
-        <w:t xml:space="preserve">CONSTRAINTS</w:t>
-      </w:r>
-      <w:r>
-        <w:t xml:space="preserve">), para salvar no sistema por meio do</w:t>
-      </w:r>
-      <w:r>
-        <w:t xml:space="preserve"> </w:t>
-      </w:r>
-      <w:r>
-        <w:rPr>
-          <w:bCs/>
-          <w:b/>
-        </w:rPr>
-        <w:t xml:space="preserve">ALTER TABLE</w:t>
-      </w:r>
-      <w:r>
-        <w:t xml:space="preserve">.</w:t>
+        <w:t xml:space="preserve">Como conseguencia:</w:t>
       </w:r>
       <w:r>
         <w:br/>
@@ -7977,39 +8022,20 @@
         <w:pStyle w:val="Compact"/>
       </w:pPr>
       <w:r>
-        <w:t xml:space="preserve">‘</w:t>
-      </w:r>
-      <w:r>
-        <w:rPr>
-          <w:bCs/>
-          <w:b/>
-        </w:rPr>
-        <w:t xml:space="preserve">PK</w:t>
-      </w:r>
-      <w:r>
-        <w:t xml:space="preserve">’</w:t>
-      </w:r>
-      <w:r>
-        <w:t xml:space="preserve"> </w:t>
-      </w:r>
-      <w:r>
-        <w:t xml:space="preserve">é abreviação de</w:t>
-      </w:r>
-      <w:r>
-        <w:t xml:space="preserve"> </w:t>
-      </w:r>
-      <w:r>
-        <w:t xml:space="preserve">“</w:t>
-      </w:r>
-      <w:r>
-        <w:rPr>
-          <w:bCs/>
-          <w:b/>
-        </w:rPr>
-        <w:t xml:space="preserve">PRIMARY KEY</w:t>
-      </w:r>
-      <w:r>
-        <w:t xml:space="preserve">”</w:t>
+        <w:t xml:space="preserve">Uso de operadores lógicos para mais criterios de seleção -</w:t>
+      </w:r>
+      <w:r>
+        <w:t xml:space="preserve"> </w:t>
+      </w:r>
+      <w:r>
+        <w:rPr>
+          <w:bCs/>
+          <w:b/>
+        </w:rPr>
+        <w:t xml:space="preserve">WHERE</w:t>
+      </w:r>
+      <w:r>
+        <w:t xml:space="preserve">.</w:t>
       </w:r>
       <w:r>
         <w:br/>
@@ -8024,7 +8050,1107 @@
         <w:pStyle w:val="Compact"/>
       </w:pPr>
       <w:r>
-        <w:t xml:space="preserve">‘</w:t>
+        <w:t xml:space="preserve">Ineficiencia na pesquisa, maior custo computacional.</w:t>
+      </w:r>
+      <w:r>
+        <w:br/>
+      </w:r>
+    </w:p>
+    <w:p>
+      <w:pPr>
+        <w:numPr>
+          <w:ilvl w:val="0"/>
+          <w:numId w:val="1063"/>
+        </w:numPr>
+        <w:pStyle w:val="Compact"/>
+      </w:pPr>
+      <w:r>
+        <w:t xml:space="preserve">Sintaxe comentada:</w:t>
+      </w:r>
+      <w:r>
+        <w:br/>
+      </w:r>
+      <w:r>
+        <w:rPr>
+          <w:bCs/>
+          <w:b/>
+        </w:rPr>
+        <w:t xml:space="preserve">SELECT</w:t>
+      </w:r>
+      <w:r>
+        <w:t xml:space="preserve"> </w:t>
+      </w:r>
+      <w:r>
+        <w:rPr>
+          <w:iCs/>
+          <w:i/>
+        </w:rPr>
+        <w:t xml:space="preserve">coluna1_tab1</w:t>
+      </w:r>
+      <w:r>
+        <w:t xml:space="preserve">,</w:t>
+      </w:r>
+      <w:r>
+        <w:t xml:space="preserve"> </w:t>
+      </w:r>
+      <w:r>
+        <w:rPr>
+          <w:iCs/>
+          <w:i/>
+        </w:rPr>
+        <w:t xml:space="preserve">coluna2_tab1</w:t>
+      </w:r>
+      <w:r>
+        <w:t xml:space="preserve">,</w:t>
+      </w:r>
+      <w:r>
+        <w:t xml:space="preserve"> </w:t>
+      </w:r>
+      <w:r>
+        <w:rPr>
+          <w:iCs/>
+          <w:i/>
+        </w:rPr>
+        <w:t xml:space="preserve">coluna1_tab2</w:t>
+      </w:r>
+      <w:r>
+        <w:t xml:space="preserve"> </w:t>
+      </w:r>
+      <w:r>
+        <w:t xml:space="preserve">(PROJEÇÃO)</w:t>
+      </w:r>
+      <w:r>
+        <w:br/>
+      </w:r>
+      <w:r>
+        <w:rPr>
+          <w:bCs/>
+          <w:b/>
+        </w:rPr>
+        <w:t xml:space="preserve">FROM</w:t>
+      </w:r>
+      <w:r>
+        <w:t xml:space="preserve"> </w:t>
+      </w:r>
+      <w:r>
+        <w:rPr>
+          <w:iCs/>
+          <w:i/>
+        </w:rPr>
+        <w:t xml:space="preserve">tabela1</w:t>
+      </w:r>
+      <w:r>
+        <w:t xml:space="preserve">,</w:t>
+      </w:r>
+      <w:r>
+        <w:t xml:space="preserve"> </w:t>
+      </w:r>
+      <w:r>
+        <w:rPr>
+          <w:iCs/>
+          <w:i/>
+        </w:rPr>
+        <w:t xml:space="preserve">tabela2</w:t>
+      </w:r>
+      <w:r>
+        <w:t xml:space="preserve"> </w:t>
+      </w:r>
+      <w:r>
+        <w:t xml:space="preserve">(ORIGENS)</w:t>
+      </w:r>
+      <w:r>
+        <w:br/>
+      </w:r>
+      <w:r>
+        <w:rPr>
+          <w:bCs/>
+          <w:b/>
+        </w:rPr>
+        <w:t xml:space="preserve">WHERE</w:t>
+      </w:r>
+      <w:r>
+        <w:t xml:space="preserve"> </w:t>
+      </w:r>
+      <w:r>
+        <w:rPr>
+          <w:iCs/>
+          <w:i/>
+        </w:rPr>
+        <w:t xml:space="preserve">chave_primaria_tab1</w:t>
+      </w:r>
+      <w:r>
+        <w:t xml:space="preserve"> </w:t>
+      </w:r>
+      <w:r>
+        <w:rPr>
+          <w:bCs/>
+          <w:b/>
+        </w:rPr>
+        <w:t xml:space="preserve">=</w:t>
+      </w:r>
+      <w:r>
+        <w:t xml:space="preserve"> </w:t>
+      </w:r>
+      <w:r>
+        <w:rPr>
+          <w:iCs/>
+          <w:i/>
+        </w:rPr>
+        <w:t xml:space="preserve">chave_estrangeira_tab2</w:t>
+      </w:r>
+      <w:r>
+        <w:t xml:space="preserve">;(JUNÇÃO)</w:t>
+      </w:r>
+      <w:r>
+        <w:br/>
+      </w:r>
+      <w:r>
+        <w:t xml:space="preserve">ou</w:t>
+      </w:r>
+      <w:r>
+        <w:br/>
+      </w:r>
+      <w:r>
+        <w:rPr>
+          <w:bCs/>
+          <w:b/>
+        </w:rPr>
+        <w:t xml:space="preserve">SELECT</w:t>
+      </w:r>
+      <w:r>
+        <w:t xml:space="preserve"> </w:t>
+      </w:r>
+      <w:r>
+        <w:rPr>
+          <w:iCs/>
+          <w:i/>
+        </w:rPr>
+        <w:t xml:space="preserve">coluna1_tab1</w:t>
+      </w:r>
+      <w:r>
+        <w:t xml:space="preserve">,</w:t>
+      </w:r>
+      <w:r>
+        <w:t xml:space="preserve"> </w:t>
+      </w:r>
+      <w:r>
+        <w:rPr>
+          <w:iCs/>
+          <w:i/>
+        </w:rPr>
+        <w:t xml:space="preserve">coluna2_tab1</w:t>
+      </w:r>
+      <w:r>
+        <w:t xml:space="preserve">,</w:t>
+      </w:r>
+      <w:r>
+        <w:t xml:space="preserve"> </w:t>
+      </w:r>
+      <w:r>
+        <w:rPr>
+          <w:iCs/>
+          <w:i/>
+        </w:rPr>
+        <w:t xml:space="preserve">coluna1_tab2</w:t>
+      </w:r>
+      <w:r>
+        <w:t xml:space="preserve"> </w:t>
+      </w:r>
+      <w:r>
+        <w:t xml:space="preserve">(PROJEÇÃO)</w:t>
+      </w:r>
+      <w:r>
+        <w:br/>
+      </w:r>
+      <w:r>
+        <w:rPr>
+          <w:bCs/>
+          <w:b/>
+        </w:rPr>
+        <w:t xml:space="preserve">FROM</w:t>
+      </w:r>
+      <w:r>
+        <w:t xml:space="preserve"> </w:t>
+      </w:r>
+      <w:r>
+        <w:rPr>
+          <w:iCs/>
+          <w:i/>
+        </w:rPr>
+        <w:t xml:space="preserve">tabela1</w:t>
+      </w:r>
+      <w:r>
+        <w:t xml:space="preserve">,</w:t>
+      </w:r>
+      <w:r>
+        <w:t xml:space="preserve"> </w:t>
+      </w:r>
+      <w:r>
+        <w:rPr>
+          <w:iCs/>
+          <w:i/>
+        </w:rPr>
+        <w:t xml:space="preserve">tabela2</w:t>
+      </w:r>
+      <w:r>
+        <w:t xml:space="preserve"> </w:t>
+      </w:r>
+      <w:r>
+        <w:t xml:space="preserve">(ORIGENS)</w:t>
+      </w:r>
+      <w:r>
+        <w:br/>
+      </w:r>
+      <w:r>
+        <w:rPr>
+          <w:bCs/>
+          <w:b/>
+        </w:rPr>
+        <w:t xml:space="preserve">WHERE</w:t>
+      </w:r>
+      <w:r>
+        <w:t xml:space="preserve"> </w:t>
+      </w:r>
+      <w:r>
+        <w:rPr>
+          <w:iCs/>
+          <w:i/>
+        </w:rPr>
+        <w:t xml:space="preserve">chave_primaria_tab1</w:t>
+      </w:r>
+      <w:r>
+        <w:t xml:space="preserve"> </w:t>
+      </w:r>
+      <w:r>
+        <w:rPr>
+          <w:bCs/>
+          <w:b/>
+        </w:rPr>
+        <w:t xml:space="preserve">=</w:t>
+      </w:r>
+      <w:r>
+        <w:t xml:space="preserve"> </w:t>
+      </w:r>
+      <w:r>
+        <w:rPr>
+          <w:iCs/>
+          <w:i/>
+        </w:rPr>
+        <w:t xml:space="preserve">chave_estrangeira_tab2</w:t>
+      </w:r>
+      <w:r>
+        <w:t xml:space="preserve"> </w:t>
+      </w:r>
+      <w:r>
+        <w:t xml:space="preserve">(JUNÇÃO)</w:t>
+      </w:r>
+      <w:r>
+        <w:br/>
+      </w:r>
+      <w:r>
+        <w:rPr>
+          <w:bCs/>
+          <w:b/>
+        </w:rPr>
+        <w:t xml:space="preserve">AND</w:t>
+      </w:r>
+      <w:r>
+        <w:t xml:space="preserve"> </w:t>
+      </w:r>
+      <w:r>
+        <w:rPr>
+          <w:iCs/>
+          <w:i/>
+        </w:rPr>
+        <w:t xml:space="preserve">criterio</w:t>
+      </w:r>
+      <w:r>
+        <w:t xml:space="preserve"> </w:t>
+      </w:r>
+      <w:r>
+        <w:rPr>
+          <w:bCs/>
+          <w:b/>
+        </w:rPr>
+        <w:t xml:space="preserve">=</w:t>
+      </w:r>
+      <w:r>
+        <w:t xml:space="preserve"> </w:t>
+      </w:r>
+      <w:r>
+        <w:rPr>
+          <w:iCs/>
+          <w:i/>
+        </w:rPr>
+        <w:t xml:space="preserve">valor</w:t>
+      </w:r>
+      <w:r>
+        <w:t xml:space="preserve">;(SELEÇÃO com operador lógico)</w:t>
+      </w:r>
+      <w:r>
+        <w:br/>
+      </w:r>
+      <w:r>
+        <w:t xml:space="preserve">Obs.: o que esta entre parênteses é comentario.</w:t>
+      </w:r>
+      <w:r>
+        <w:br/>
+      </w:r>
+    </w:p>
+    <w:bookmarkEnd w:id="56"/>
+    <w:bookmarkStart w:id="57" w:name="junção-forma-certa---join"/>
+    <w:p>
+      <w:pPr>
+        <w:pStyle w:val="Heading4"/>
+      </w:pPr>
+      <w:r>
+        <w:rPr>
+          <w:rStyle w:val="SectionNumber"/>
+        </w:rPr>
+        <w:t xml:space="preserve">6.2.3.2</w:t>
+      </w:r>
+      <w:r>
+        <w:tab/>
+      </w:r>
+      <w:r>
+        <w:t xml:space="preserve">Junção forma certa -</w:t>
+      </w:r>
+      <w:r>
+        <w:t xml:space="preserve"> </w:t>
+      </w:r>
+      <w:r>
+        <w:rPr>
+          <w:bCs/>
+          <w:b/>
+        </w:rPr>
+        <w:t xml:space="preserve">JOIN</w:t>
+      </w:r>
+    </w:p>
+    <w:p>
+      <w:pPr>
+        <w:numPr>
+          <w:ilvl w:val="0"/>
+          <w:numId w:val="1065"/>
+        </w:numPr>
+      </w:pPr>
+      <w:r>
+        <w:t xml:space="preserve">Junção</w:t>
+      </w:r>
+      <w:r>
+        <w:t xml:space="preserve"> </w:t>
+      </w:r>
+      <w:r>
+        <w:rPr>
+          <w:bCs/>
+          <w:b/>
+        </w:rPr>
+        <w:t xml:space="preserve">JOIN</w:t>
+      </w:r>
+      <w:r>
+        <w:t xml:space="preserve">, junta duas ou mais tabelas apartir das colunas de</w:t>
+      </w:r>
+      <w:r>
+        <w:t xml:space="preserve"> </w:t>
+      </w:r>
+      <w:r>
+        <w:rPr>
+          <w:iCs/>
+          <w:i/>
+        </w:rPr>
+        <w:t xml:space="preserve">chaves primarias</w:t>
+      </w:r>
+      <w:r>
+        <w:t xml:space="preserve"> </w:t>
+      </w:r>
+      <w:r>
+        <w:t xml:space="preserve">e</w:t>
+      </w:r>
+      <w:r>
+        <w:t xml:space="preserve"> </w:t>
+      </w:r>
+      <w:r>
+        <w:rPr>
+          <w:iCs/>
+          <w:i/>
+        </w:rPr>
+        <w:t xml:space="preserve">chaves estrangeiras</w:t>
+      </w:r>
+      <w:r>
+        <w:t xml:space="preserve">.</w:t>
+      </w:r>
+      <w:r>
+        <w:br/>
+      </w:r>
+    </w:p>
+    <w:p>
+      <w:pPr>
+        <w:numPr>
+          <w:ilvl w:val="0"/>
+          <w:numId w:val="1065"/>
+        </w:numPr>
+      </w:pPr>
+      <w:r>
+        <w:t xml:space="preserve">Admite seleção -</w:t>
+      </w:r>
+      <w:r>
+        <w:t xml:space="preserve"> </w:t>
+      </w:r>
+      <w:r>
+        <w:rPr>
+          <w:bCs/>
+          <w:b/>
+        </w:rPr>
+        <w:t xml:space="preserve">WHERE</w:t>
+      </w:r>
+      <w:r>
+        <w:t xml:space="preserve"> </w:t>
+      </w:r>
+      <w:r>
+        <w:t xml:space="preserve">- sem maiores custos computacionais.</w:t>
+      </w:r>
+      <w:r>
+        <w:br/>
+      </w:r>
+    </w:p>
+    <w:p>
+      <w:pPr>
+        <w:numPr>
+          <w:ilvl w:val="0"/>
+          <w:numId w:val="1066"/>
+        </w:numPr>
+        <w:pStyle w:val="Compact"/>
+      </w:pPr>
+      <w:r>
+        <w:rPr>
+          <w:bCs/>
+          <w:b/>
+        </w:rPr>
+        <w:t xml:space="preserve">INNER</w:t>
+      </w:r>
+      <w:r>
+        <w:br/>
+      </w:r>
+    </w:p>
+    <w:p>
+      <w:pPr>
+        <w:numPr>
+          <w:ilvl w:val="0"/>
+          <w:numId w:val="1067"/>
+        </w:numPr>
+      </w:pPr>
+      <w:r>
+        <w:t xml:space="preserve">Exclui os registros sem par (orfans) na outra tabela -</w:t>
+      </w:r>
+      <w:r>
+        <w:t xml:space="preserve"> </w:t>
+      </w:r>
+      <w:r>
+        <w:rPr>
+          <w:bCs/>
+          <w:b/>
+        </w:rPr>
+        <w:t xml:space="preserve">INNER</w:t>
+      </w:r>
+      <w:r>
+        <w:t xml:space="preserve">.</w:t>
+      </w:r>
+      <w:r>
+        <w:br/>
+      </w:r>
+    </w:p>
+    <w:p>
+      <w:pPr>
+        <w:numPr>
+          <w:ilvl w:val="0"/>
+          <w:numId w:val="1067"/>
+        </w:numPr>
+      </w:pPr>
+      <w:r>
+        <w:t xml:space="preserve">Consulta com duas tabelas.</w:t>
+      </w:r>
+      <w:r>
+        <w:br/>
+      </w:r>
+    </w:p>
+    <w:p>
+      <w:pPr>
+        <w:numPr>
+          <w:ilvl w:val="1"/>
+          <w:numId w:val="1068"/>
+        </w:numPr>
+        <w:pStyle w:val="Compact"/>
+      </w:pPr>
+      <w:r>
+        <w:t xml:space="preserve">Sintaxe comentada:</w:t>
+      </w:r>
+      <w:r>
+        <w:br/>
+      </w:r>
+      <w:r>
+        <w:rPr>
+          <w:bCs/>
+          <w:b/>
+        </w:rPr>
+        <w:t xml:space="preserve">SELECT</w:t>
+      </w:r>
+      <w:r>
+        <w:t xml:space="preserve"> </w:t>
+      </w:r>
+      <w:r>
+        <w:rPr>
+          <w:iCs/>
+          <w:i/>
+        </w:rPr>
+        <w:t xml:space="preserve">coluna1_tab1</w:t>
+      </w:r>
+      <w:r>
+        <w:t xml:space="preserve">,</w:t>
+      </w:r>
+      <w:r>
+        <w:t xml:space="preserve"> </w:t>
+      </w:r>
+      <w:r>
+        <w:rPr>
+          <w:iCs/>
+          <w:i/>
+        </w:rPr>
+        <w:t xml:space="preserve">coluna2_tab1</w:t>
+      </w:r>
+      <w:r>
+        <w:t xml:space="preserve">,</w:t>
+      </w:r>
+      <w:r>
+        <w:t xml:space="preserve"> </w:t>
+      </w:r>
+      <w:r>
+        <w:rPr>
+          <w:iCs/>
+          <w:i/>
+        </w:rPr>
+        <w:t xml:space="preserve">coluna1_tab2</w:t>
+      </w:r>
+      <w:r>
+        <w:t xml:space="preserve"> </w:t>
+      </w:r>
+      <w:r>
+        <w:t xml:space="preserve">(PROJEÇÃO)</w:t>
+      </w:r>
+      <w:r>
+        <w:br/>
+      </w:r>
+      <w:r>
+        <w:rPr>
+          <w:bCs/>
+          <w:b/>
+        </w:rPr>
+        <w:t xml:space="preserve">FROM</w:t>
+      </w:r>
+      <w:r>
+        <w:t xml:space="preserve"> </w:t>
+      </w:r>
+      <w:r>
+        <w:rPr>
+          <w:iCs/>
+          <w:i/>
+        </w:rPr>
+        <w:t xml:space="preserve">tabela1</w:t>
+      </w:r>
+      <w:r>
+        <w:t xml:space="preserve"> </w:t>
+      </w:r>
+      <w:r>
+        <w:t xml:space="preserve">(ORIGEM)</w:t>
+      </w:r>
+      <w:r>
+        <w:br/>
+      </w:r>
+      <w:r>
+        <w:rPr>
+          <w:bCs/>
+          <w:b/>
+        </w:rPr>
+        <w:t xml:space="preserve">INNER</w:t>
+      </w:r>
+      <w:r>
+        <w:t xml:space="preserve"> </w:t>
+      </w:r>
+      <w:r>
+        <w:rPr>
+          <w:bCs/>
+          <w:b/>
+        </w:rPr>
+        <w:t xml:space="preserve">JOIN</w:t>
+      </w:r>
+      <w:r>
+        <w:t xml:space="preserve"> </w:t>
+      </w:r>
+      <w:r>
+        <w:rPr>
+          <w:iCs/>
+          <w:i/>
+        </w:rPr>
+        <w:t xml:space="preserve">tabela2</w:t>
+      </w:r>
+      <w:r>
+        <w:t xml:space="preserve"> </w:t>
+      </w:r>
+      <w:r>
+        <w:t xml:space="preserve">(JUNÇÃO)</w:t>
+      </w:r>
+      <w:r>
+        <w:br/>
+      </w:r>
+      <w:r>
+        <w:rPr>
+          <w:bCs/>
+          <w:b/>
+        </w:rPr>
+        <w:t xml:space="preserve">ON</w:t>
+      </w:r>
+      <w:r>
+        <w:t xml:space="preserve"> </w:t>
+      </w:r>
+      <w:r>
+        <w:rPr>
+          <w:iCs/>
+          <w:i/>
+        </w:rPr>
+        <w:t xml:space="preserve">chave_primaria_tab1</w:t>
+      </w:r>
+      <w:r>
+        <w:t xml:space="preserve"> </w:t>
+      </w:r>
+      <w:r>
+        <w:rPr>
+          <w:bCs/>
+          <w:b/>
+        </w:rPr>
+        <w:t xml:space="preserve">=</w:t>
+      </w:r>
+      <w:r>
+        <w:t xml:space="preserve"> </w:t>
+      </w:r>
+      <w:r>
+        <w:rPr>
+          <w:iCs/>
+          <w:i/>
+        </w:rPr>
+        <w:t xml:space="preserve">chave_estrangeira_tab2</w:t>
+      </w:r>
+      <w:r>
+        <w:br/>
+      </w:r>
+      <w:r>
+        <w:rPr>
+          <w:bCs/>
+          <w:b/>
+        </w:rPr>
+        <w:t xml:space="preserve">WHERE</w:t>
+      </w:r>
+      <w:r>
+        <w:t xml:space="preserve"> </w:t>
+      </w:r>
+      <w:r>
+        <w:rPr>
+          <w:iCs/>
+          <w:i/>
+        </w:rPr>
+        <w:t xml:space="preserve">criterio</w:t>
+      </w:r>
+      <w:r>
+        <w:t xml:space="preserve"> </w:t>
+      </w:r>
+      <w:r>
+        <w:rPr>
+          <w:bCs/>
+          <w:b/>
+        </w:rPr>
+        <w:t xml:space="preserve">=</w:t>
+      </w:r>
+      <w:r>
+        <w:t xml:space="preserve"> </w:t>
+      </w:r>
+      <w:r>
+        <w:rPr>
+          <w:iCs/>
+          <w:i/>
+        </w:rPr>
+        <w:t xml:space="preserve">valor</w:t>
+      </w:r>
+      <w:r>
+        <w:t xml:space="preserve">;(SELEÇÃO)</w:t>
+      </w:r>
+      <w:r>
+        <w:br/>
+      </w:r>
+    </w:p>
+    <w:p>
+      <w:pPr>
+        <w:numPr>
+          <w:ilvl w:val="0"/>
+          <w:numId w:val="1069"/>
+        </w:numPr>
+        <w:pStyle w:val="Compact"/>
+      </w:pPr>
+      <w:r>
+        <w:rPr>
+          <w:bCs/>
+          <w:b/>
+        </w:rPr>
+        <w:t xml:space="preserve">LEFT</w:t>
+      </w:r>
+      <w:r>
+        <w:br/>
+      </w:r>
+    </w:p>
+    <w:p>
+      <w:pPr>
+        <w:numPr>
+          <w:ilvl w:val="0"/>
+          <w:numId w:val="1070"/>
+        </w:numPr>
+        <w:pStyle w:val="Compact"/>
+      </w:pPr>
+      <w:r>
+        <w:t xml:space="preserve">Mostra ate os registros sem par (nulos) -</w:t>
+      </w:r>
+      <w:r>
+        <w:t xml:space="preserve"> </w:t>
+      </w:r>
+      <w:r>
+        <w:rPr>
+          <w:bCs/>
+          <w:b/>
+        </w:rPr>
+        <w:t xml:space="preserve">LEFT</w:t>
+      </w:r>
+      <w:r>
+        <w:t xml:space="preserve">.</w:t>
+      </w:r>
+      <w:r>
+        <w:br/>
+      </w:r>
+    </w:p>
+    <w:p>
+      <w:pPr>
+        <w:numPr>
+          <w:ilvl w:val="1"/>
+          <w:numId w:val="1071"/>
+        </w:numPr>
+        <w:pStyle w:val="Compact"/>
+      </w:pPr>
+      <w:r>
+        <w:t xml:space="preserve">Comum usar a função</w:t>
+      </w:r>
+      <w:r>
+        <w:t xml:space="preserve"> </w:t>
+      </w:r>
+      <w:r>
+        <w:rPr>
+          <w:iCs/>
+          <w:i/>
+        </w:rPr>
+        <w:t xml:space="preserve">ISNULL</w:t>
+      </w:r>
+      <w:r>
+        <w:t xml:space="preserve">() para tratar os valores nulos.</w:t>
+      </w:r>
+      <w:r>
+        <w:br/>
+      </w:r>
+    </w:p>
+    <w:p>
+      <w:pPr>
+        <w:numPr>
+          <w:ilvl w:val="0"/>
+          <w:numId w:val="1070"/>
+        </w:numPr>
+        <w:pStyle w:val="Compact"/>
+      </w:pPr>
+      <w:r>
+        <w:t xml:space="preserve">Consulta com duas tabelas.</w:t>
+      </w:r>
+      <w:r>
+        <w:br/>
+      </w:r>
+    </w:p>
+    <w:p>
+      <w:pPr>
+        <w:numPr>
+          <w:ilvl w:val="1"/>
+          <w:numId w:val="1072"/>
+        </w:numPr>
+        <w:pStyle w:val="Compact"/>
+      </w:pPr>
+      <w:r>
+        <w:t xml:space="preserve">Sintaxe comentada:</w:t>
+      </w:r>
+      <w:r>
+        <w:br/>
+      </w:r>
+      <w:r>
+        <w:rPr>
+          <w:bCs/>
+          <w:b/>
+        </w:rPr>
+        <w:t xml:space="preserve">SELECT</w:t>
+      </w:r>
+      <w:r>
+        <w:t xml:space="preserve"> </w:t>
+      </w:r>
+      <w:r>
+        <w:rPr>
+          <w:iCs/>
+          <w:i/>
+        </w:rPr>
+        <w:t xml:space="preserve">coluna1_tab1</w:t>
+      </w:r>
+      <w:r>
+        <w:t xml:space="preserve">,</w:t>
+      </w:r>
+      <w:r>
+        <w:t xml:space="preserve"> </w:t>
+      </w:r>
+      <w:r>
+        <w:rPr>
+          <w:iCs/>
+          <w:i/>
+        </w:rPr>
+        <w:t xml:space="preserve">coluna2_tab1</w:t>
+      </w:r>
+      <w:r>
+        <w:t xml:space="preserve">,</w:t>
+      </w:r>
+      <w:r>
+        <w:t xml:space="preserve"> </w:t>
+      </w:r>
+      <w:r>
+        <w:rPr>
+          <w:iCs/>
+          <w:i/>
+        </w:rPr>
+        <w:t xml:space="preserve">coluna1_tab2</w:t>
+      </w:r>
+      <w:r>
+        <w:t xml:space="preserve"> </w:t>
+      </w:r>
+      <w:r>
+        <w:t xml:space="preserve">(PROJEÇÃO)</w:t>
+      </w:r>
+      <w:r>
+        <w:br/>
+      </w:r>
+      <w:r>
+        <w:rPr>
+          <w:bCs/>
+          <w:b/>
+        </w:rPr>
+        <w:t xml:space="preserve">FROM</w:t>
+      </w:r>
+      <w:r>
+        <w:t xml:space="preserve"> </w:t>
+      </w:r>
+      <w:r>
+        <w:rPr>
+          <w:iCs/>
+          <w:i/>
+        </w:rPr>
+        <w:t xml:space="preserve">tabela1</w:t>
+      </w:r>
+      <w:r>
+        <w:t xml:space="preserve"> </w:t>
+      </w:r>
+      <w:r>
+        <w:t xml:space="preserve">(ORIGEM)</w:t>
+      </w:r>
+      <w:r>
+        <w:br/>
+      </w:r>
+      <w:r>
+        <w:rPr>
+          <w:bCs/>
+          <w:b/>
+        </w:rPr>
+        <w:t xml:space="preserve">LEFT</w:t>
+      </w:r>
+      <w:r>
+        <w:t xml:space="preserve"> </w:t>
+      </w:r>
+      <w:r>
+        <w:rPr>
+          <w:bCs/>
+          <w:b/>
+        </w:rPr>
+        <w:t xml:space="preserve">JOIN</w:t>
+      </w:r>
+      <w:r>
+        <w:t xml:space="preserve"> </w:t>
+      </w:r>
+      <w:r>
+        <w:rPr>
+          <w:iCs/>
+          <w:i/>
+        </w:rPr>
+        <w:t xml:space="preserve">tabela2</w:t>
+      </w:r>
+      <w:r>
+        <w:t xml:space="preserve"> </w:t>
+      </w:r>
+      <w:r>
+        <w:t xml:space="preserve">(JUNÇÃO)</w:t>
+      </w:r>
+      <w:r>
+        <w:br/>
+      </w:r>
+      <w:r>
+        <w:rPr>
+          <w:bCs/>
+          <w:b/>
+        </w:rPr>
+        <w:t xml:space="preserve">ON</w:t>
+      </w:r>
+      <w:r>
+        <w:t xml:space="preserve"> </w:t>
+      </w:r>
+      <w:r>
+        <w:rPr>
+          <w:iCs/>
+          <w:i/>
+        </w:rPr>
+        <w:t xml:space="preserve">chave_primaria_tab1</w:t>
+      </w:r>
+      <w:r>
+        <w:t xml:space="preserve"> </w:t>
+      </w:r>
+      <w:r>
+        <w:rPr>
+          <w:bCs/>
+          <w:b/>
+        </w:rPr>
+        <w:t xml:space="preserve">=</w:t>
+      </w:r>
+      <w:r>
+        <w:t xml:space="preserve"> </w:t>
+      </w:r>
+      <w:r>
+        <w:rPr>
+          <w:iCs/>
+          <w:i/>
+        </w:rPr>
+        <w:t xml:space="preserve">chave_estrangeira_tab2</w:t>
+      </w:r>
+      <w:r>
+        <w:br/>
+      </w:r>
+      <w:r>
+        <w:rPr>
+          <w:bCs/>
+          <w:b/>
+        </w:rPr>
+        <w:t xml:space="preserve">WHERE</w:t>
+      </w:r>
+      <w:r>
+        <w:t xml:space="preserve"> </w:t>
+      </w:r>
+      <w:r>
+        <w:rPr>
+          <w:iCs/>
+          <w:i/>
+        </w:rPr>
+        <w:t xml:space="preserve">criterio</w:t>
+      </w:r>
+      <w:r>
+        <w:t xml:space="preserve"> </w:t>
+      </w:r>
+      <w:r>
+        <w:rPr>
+          <w:bCs/>
+          <w:b/>
+        </w:rPr>
+        <w:t xml:space="preserve">=</w:t>
+      </w:r>
+      <w:r>
+        <w:t xml:space="preserve"> </w:t>
+      </w:r>
+      <w:r>
+        <w:rPr>
+          <w:iCs/>
+          <w:i/>
+        </w:rPr>
+        <w:t xml:space="preserve">valor</w:t>
+      </w:r>
+      <w:r>
+        <w:t xml:space="preserve">;(SELEÇÃO)</w:t>
+      </w:r>
+      <w:r>
+        <w:br/>
+      </w:r>
+    </w:p>
+    <w:p>
+      <w:r>
+        <w:br w:type="page"/>
+      </w:r>
+    </w:p>
+    <w:bookmarkEnd w:id="57"/>
+    <w:bookmarkStart w:id="58" w:name="cláusulas-ambíguas-e-ponteiramento"/>
+    <w:p>
+      <w:pPr>
+        <w:pStyle w:val="Heading4"/>
+      </w:pPr>
+      <w:r>
+        <w:rPr>
+          <w:rStyle w:val="SectionNumber"/>
+        </w:rPr>
+        <w:t xml:space="preserve">6.2.3.3</w:t>
+      </w:r>
+      <w:r>
+        <w:tab/>
+      </w:r>
+      <w:r>
+        <w:t xml:space="preserve">Cláusulas ambíguas e Ponteiramento</w:t>
+      </w:r>
+    </w:p>
+    <w:p>
+      <w:pPr>
+        <w:numPr>
+          <w:ilvl w:val="0"/>
+          <w:numId w:val="1073"/>
+        </w:numPr>
+        <w:pStyle w:val="Compact"/>
+      </w:pPr>
+      <w:r>
+        <w:t xml:space="preserve">Consulta com mais de duas tabelas.</w:t>
+      </w:r>
+      <w:r>
+        <w:br/>
+      </w:r>
+    </w:p>
+    <w:p>
+      <w:pPr>
+        <w:numPr>
+          <w:ilvl w:val="1"/>
+          <w:numId w:val="1074"/>
+        </w:numPr>
+        <w:pStyle w:val="Compact"/>
+      </w:pPr>
+      <w:r>
+        <w:t xml:space="preserve">Pode apresentar colunas/campos com o mesmo nome, de tabelas diferentes. Caso comum das</w:t>
+      </w:r>
+      <w:r>
+        <w:t xml:space="preserve"> </w:t>
+      </w:r>
+      <w:r>
+        <w:rPr>
+          <w:iCs/>
+          <w:i/>
+        </w:rPr>
+        <w:t xml:space="preserve">chaves estrangeiras</w:t>
+      </w:r>
+      <w:r>
+        <w:t xml:space="preserve"> </w:t>
+      </w:r>
+      <w:r>
+        <w:t xml:space="preserve">(</w:t>
       </w:r>
       <w:r>
         <w:rPr>
@@ -8034,13 +9160,22 @@
         <w:t xml:space="preserve">FK</w:t>
       </w:r>
       <w:r>
-        <w:t xml:space="preserve">’</w:t>
-      </w:r>
-      <w:r>
-        <w:t xml:space="preserve"> </w:t>
-      </w:r>
-      <w:r>
-        <w:t xml:space="preserve">é abreviação de</w:t>
+        <w:t xml:space="preserve">).</w:t>
+      </w:r>
+      <w:r>
+        <w:br/>
+      </w:r>
+    </w:p>
+    <w:p>
+      <w:pPr>
+        <w:numPr>
+          <w:ilvl w:val="1"/>
+          <w:numId w:val="1074"/>
+        </w:numPr>
+        <w:pStyle w:val="Compact"/>
+      </w:pPr>
+      <w:r>
+        <w:t xml:space="preserve">Indicar de onde vem cada coluna atraves de</w:t>
       </w:r>
       <w:r>
         <w:t xml:space="preserve"> </w:t>
@@ -8050,15 +9185,28 @@
       </w:r>
       <w:r>
         <w:rPr>
-          <w:bCs/>
-          <w:b/>
-        </w:rPr>
-        <w:t xml:space="preserve">FOERIGN</w:t>
+          <w:iCs/>
+          <w:i/>
+        </w:rPr>
+        <w:t xml:space="preserve">nome_da_tabela</w:t>
+      </w:r>
+      <w:r>
+        <w:t xml:space="preserve">.</w:t>
+      </w:r>
+      <w:r>
+        <w:rPr>
+          <w:iCs/>
+          <w:i/>
+        </w:rPr>
+        <w:t xml:space="preserve">nome_da_coluna</w:t>
       </w:r>
       <w:r>
         <w:t xml:space="preserve">”</w:t>
       </w:r>
       <w:r>
+        <w:t xml:space="preserve">.</w:t>
+      </w:r>
+      <w:r>
         <w:br/>
       </w:r>
     </w:p>
@@ -8066,44 +9214,399 @@
       <w:pPr>
         <w:numPr>
           <w:ilvl w:val="1"/>
-          <w:numId w:val="1064"/>
-        </w:numPr>
-        <w:pStyle w:val="Compact"/>
-      </w:pPr>
-      <w:r>
-        <w:t xml:space="preserve">‘</w:t>
-      </w:r>
-      <w:r>
-        <w:rPr>
-          <w:bCs/>
-          <w:b/>
-        </w:rPr>
-        <w:t xml:space="preserve">UQ</w:t>
-      </w:r>
-      <w:r>
-        <w:t xml:space="preserve">’</w:t>
-      </w:r>
-      <w:r>
-        <w:t xml:space="preserve"> </w:t>
-      </w:r>
-      <w:r>
-        <w:t xml:space="preserve">é abreviação de</w:t>
-      </w:r>
-      <w:r>
-        <w:t xml:space="preserve"> </w:t>
-      </w:r>
-      <w:r>
-        <w:t xml:space="preserve">“</w:t>
-      </w:r>
-      <w:r>
-        <w:rPr>
-          <w:bCs/>
-          <w:b/>
-        </w:rPr>
-        <w:t xml:space="preserve">UNIQUE</w:t>
-      </w:r>
-      <w:r>
-        <w:t xml:space="preserve">”</w:t>
+          <w:numId w:val="1074"/>
+        </w:numPr>
+        <w:pStyle w:val="Compact"/>
+      </w:pPr>
+      <w:r>
+        <w:t xml:space="preserve">Sintaxe comentada:</w:t>
+      </w:r>
+      <w:r>
+        <w:br/>
+      </w:r>
+      <w:r>
+        <w:rPr>
+          <w:bCs/>
+          <w:b/>
+        </w:rPr>
+        <w:t xml:space="preserve">SELECT</w:t>
+      </w:r>
+      <w:r>
+        <w:br/>
+      </w:r>
+      <w:r>
+        <w:rPr>
+          <w:iCs/>
+          <w:i/>
+        </w:rPr>
+        <w:t xml:space="preserve">tabela1</w:t>
+      </w:r>
+      <w:r>
+        <w:t xml:space="preserve">.</w:t>
+      </w:r>
+      <w:r>
+        <w:rPr>
+          <w:iCs/>
+          <w:i/>
+        </w:rPr>
+        <w:t xml:space="preserve">coluna1_tab1</w:t>
+      </w:r>
+      <w:r>
+        <w:t xml:space="preserve">,</w:t>
+      </w:r>
+      <w:r>
+        <w:br/>
+      </w:r>
+      <w:r>
+        <w:rPr>
+          <w:iCs/>
+          <w:i/>
+        </w:rPr>
+        <w:t xml:space="preserve">tabela1</w:t>
+      </w:r>
+      <w:r>
+        <w:t xml:space="preserve">.</w:t>
+      </w:r>
+      <w:r>
+        <w:rPr>
+          <w:iCs/>
+          <w:i/>
+        </w:rPr>
+        <w:t xml:space="preserve">coluna2_tab1</w:t>
+      </w:r>
+      <w:r>
+        <w:t xml:space="preserve">,</w:t>
+      </w:r>
+      <w:r>
+        <w:br/>
+      </w:r>
+      <w:r>
+        <w:rPr>
+          <w:iCs/>
+          <w:i/>
+        </w:rPr>
+        <w:t xml:space="preserve">tabela2</w:t>
+      </w:r>
+      <w:r>
+        <w:t xml:space="preserve">.</w:t>
+      </w:r>
+      <w:r>
+        <w:rPr>
+          <w:iCs/>
+          <w:i/>
+        </w:rPr>
+        <w:t xml:space="preserve">coluna1_tab2</w:t>
+      </w:r>
+      <w:r>
+        <w:t xml:space="preserve">,</w:t>
+      </w:r>
+      <w:r>
+        <w:br/>
+      </w:r>
+      <w:r>
+        <w:rPr>
+          <w:iCs/>
+          <w:i/>
+        </w:rPr>
+        <w:t xml:space="preserve">tabela3</w:t>
+      </w:r>
+      <w:r>
+        <w:t xml:space="preserve">.</w:t>
+      </w:r>
+      <w:r>
+        <w:rPr>
+          <w:iCs/>
+          <w:i/>
+        </w:rPr>
+        <w:t xml:space="preserve">coluna1_tab3</w:t>
+      </w:r>
+      <w:r>
+        <w:t xml:space="preserve"> </w:t>
+      </w:r>
+      <w:r>
+        <w:t xml:space="preserve">(PROJEÇÃO)</w:t>
+      </w:r>
+      <w:r>
+        <w:br/>
+      </w:r>
+      <w:r>
+        <w:rPr>
+          <w:bCs/>
+          <w:b/>
+        </w:rPr>
+        <w:t xml:space="preserve">FROM</w:t>
+      </w:r>
+      <w:r>
+        <w:t xml:space="preserve"> </w:t>
+      </w:r>
+      <w:r>
+        <w:rPr>
+          <w:iCs/>
+          <w:i/>
+        </w:rPr>
+        <w:t xml:space="preserve">tabela1</w:t>
+      </w:r>
+      <w:r>
+        <w:t xml:space="preserve"> </w:t>
+      </w:r>
+      <w:r>
+        <w:t xml:space="preserve">(ORIGEM)</w:t>
+      </w:r>
+      <w:r>
+        <w:br/>
+      </w:r>
+      <w:r>
+        <w:rPr>
+          <w:bCs/>
+          <w:b/>
+        </w:rPr>
+        <w:t xml:space="preserve">LEFT</w:t>
+      </w:r>
+      <w:r>
+        <w:t xml:space="preserve"> </w:t>
+      </w:r>
+      <w:r>
+        <w:rPr>
+          <w:bCs/>
+          <w:b/>
+        </w:rPr>
+        <w:t xml:space="preserve">JOIN</w:t>
+      </w:r>
+      <w:r>
+        <w:t xml:space="preserve"> </w:t>
+      </w:r>
+      <w:r>
+        <w:rPr>
+          <w:iCs/>
+          <w:i/>
+        </w:rPr>
+        <w:t xml:space="preserve">tabela2</w:t>
+      </w:r>
+      <w:r>
+        <w:t xml:space="preserve"> </w:t>
+      </w:r>
+      <w:r>
+        <w:t xml:space="preserve">(JUNÇÃO)</w:t>
+      </w:r>
+      <w:r>
+        <w:br/>
+      </w:r>
+      <w:r>
+        <w:rPr>
+          <w:bCs/>
+          <w:b/>
+        </w:rPr>
+        <w:t xml:space="preserve">ON</w:t>
+      </w:r>
+      <w:r>
+        <w:t xml:space="preserve"> </w:t>
+      </w:r>
+      <w:r>
+        <w:rPr>
+          <w:iCs/>
+          <w:i/>
+        </w:rPr>
+        <w:t xml:space="preserve">tabela1</w:t>
+      </w:r>
+      <w:r>
+        <w:t xml:space="preserve">.</w:t>
+      </w:r>
+      <w:r>
+        <w:rPr>
+          <w:iCs/>
+          <w:i/>
+        </w:rPr>
+        <w:t xml:space="preserve">chave_primaria_tab1</w:t>
+      </w:r>
+      <w:r>
+        <w:t xml:space="preserve"> </w:t>
+      </w:r>
+      <w:r>
+        <w:rPr>
+          <w:bCs/>
+          <w:b/>
+        </w:rPr>
+        <w:t xml:space="preserve">=</w:t>
+      </w:r>
+      <w:r>
+        <w:t xml:space="preserve"> </w:t>
+      </w:r>
+      <w:r>
+        <w:rPr>
+          <w:iCs/>
+          <w:i/>
+        </w:rPr>
+        <w:t xml:space="preserve">tabela2</w:t>
+      </w:r>
+      <w:r>
+        <w:t xml:space="preserve">.</w:t>
+      </w:r>
+      <w:r>
+        <w:rPr>
+          <w:iCs/>
+          <w:i/>
+        </w:rPr>
+        <w:t xml:space="preserve">chave_estrangeira_tab2</w:t>
+      </w:r>
+      <w:r>
+        <w:br/>
+      </w:r>
+      <w:r>
+        <w:rPr>
+          <w:bCs/>
+          <w:b/>
+        </w:rPr>
+        <w:t xml:space="preserve">INNER</w:t>
+      </w:r>
+      <w:r>
+        <w:t xml:space="preserve"> </w:t>
+      </w:r>
+      <w:r>
+        <w:rPr>
+          <w:bCs/>
+          <w:b/>
+        </w:rPr>
+        <w:t xml:space="preserve">JOIN</w:t>
+      </w:r>
+      <w:r>
+        <w:t xml:space="preserve"> </w:t>
+      </w:r>
+      <w:r>
+        <w:rPr>
+          <w:iCs/>
+          <w:i/>
+        </w:rPr>
+        <w:t xml:space="preserve">tabela3</w:t>
+      </w:r>
+      <w:r>
+        <w:t xml:space="preserve"> </w:t>
+      </w:r>
+      <w:r>
+        <w:t xml:space="preserve">(JUNÇÃO)</w:t>
+      </w:r>
+      <w:r>
+        <w:br/>
+      </w:r>
+      <w:r>
+        <w:rPr>
+          <w:bCs/>
+          <w:b/>
+        </w:rPr>
+        <w:t xml:space="preserve">ON</w:t>
+      </w:r>
+      <w:r>
+        <w:t xml:space="preserve"> </w:t>
+      </w:r>
+      <w:r>
+        <w:rPr>
+          <w:iCs/>
+          <w:i/>
+        </w:rPr>
+        <w:t xml:space="preserve">tabela1</w:t>
+      </w:r>
+      <w:r>
+        <w:t xml:space="preserve">.</w:t>
+      </w:r>
+      <w:r>
+        <w:rPr>
+          <w:iCs/>
+          <w:i/>
+        </w:rPr>
+        <w:t xml:space="preserve">chave_primaria_tab1</w:t>
+      </w:r>
+      <w:r>
+        <w:t xml:space="preserve"> </w:t>
+      </w:r>
+      <w:r>
+        <w:rPr>
+          <w:bCs/>
+          <w:b/>
+        </w:rPr>
+        <w:t xml:space="preserve">=</w:t>
+      </w:r>
+      <w:r>
+        <w:t xml:space="preserve"> </w:t>
+      </w:r>
+      <w:r>
+        <w:rPr>
+          <w:iCs/>
+          <w:i/>
+        </w:rPr>
+        <w:t xml:space="preserve">tabela3</w:t>
+      </w:r>
+      <w:r>
+        <w:t xml:space="preserve">.</w:t>
+      </w:r>
+      <w:r>
+        <w:rPr>
+          <w:iCs/>
+          <w:i/>
+        </w:rPr>
+        <w:t xml:space="preserve">chave_estrangeira_tab3</w:t>
+      </w:r>
+      <w:r>
+        <w:br/>
+      </w:r>
+      <w:r>
+        <w:rPr>
+          <w:bCs/>
+          <w:b/>
+        </w:rPr>
+        <w:t xml:space="preserve">WHERE</w:t>
+      </w:r>
+      <w:r>
+        <w:t xml:space="preserve"> </w:t>
+      </w:r>
+      <w:r>
+        <w:rPr>
+          <w:iCs/>
+          <w:i/>
+        </w:rPr>
+        <w:t xml:space="preserve">criterio</w:t>
+      </w:r>
+      <w:r>
+        <w:t xml:space="preserve"> </w:t>
+      </w:r>
+      <w:r>
+        <w:rPr>
+          <w:bCs/>
+          <w:b/>
+        </w:rPr>
+        <w:t xml:space="preserve">=</w:t>
+      </w:r>
+      <w:r>
+        <w:t xml:space="preserve"> </w:t>
+      </w:r>
+      <w:r>
+        <w:rPr>
+          <w:iCs/>
+          <w:i/>
+        </w:rPr>
+        <w:t xml:space="preserve">valor</w:t>
+      </w:r>
+      <w:r>
+        <w:t xml:space="preserve">;(SELEÇÃO)</w:t>
+      </w:r>
+      <w:r>
+        <w:br/>
+      </w:r>
+      <w:r>
+        <w:t xml:space="preserve">Obs.: o que esta entre parênteses é comentario.</w:t>
+      </w:r>
+      <w:r>
+        <w:br/>
+      </w:r>
+    </w:p>
+    <w:p>
+      <w:pPr>
+        <w:numPr>
+          <w:ilvl w:val="0"/>
+          <w:numId w:val="1073"/>
+        </w:numPr>
+        <w:pStyle w:val="Compact"/>
+      </w:pPr>
+      <w:r>
+        <w:t xml:space="preserve">Ponteiramento (alias para tabelas)</w:t>
       </w:r>
       <w:r>
         <w:br/>
@@ -8113,44 +9616,417 @@
       <w:pPr>
         <w:numPr>
           <w:ilvl w:val="1"/>
-          <w:numId w:val="1064"/>
-        </w:numPr>
-        <w:pStyle w:val="Compact"/>
-      </w:pPr>
-      <w:r>
-        <w:t xml:space="preserve">‘</w:t>
-      </w:r>
-      <w:r>
-        <w:rPr>
-          <w:bCs/>
-          <w:b/>
-        </w:rPr>
-        <w:t xml:space="preserve">CK</w:t>
-      </w:r>
-      <w:r>
-        <w:t xml:space="preserve">’</w:t>
-      </w:r>
-      <w:r>
-        <w:t xml:space="preserve"> </w:t>
-      </w:r>
-      <w:r>
-        <w:t xml:space="preserve">é abreviação de</w:t>
-      </w:r>
-      <w:r>
-        <w:t xml:space="preserve"> </w:t>
-      </w:r>
-      <w:r>
-        <w:t xml:space="preserve">“</w:t>
-      </w:r>
-      <w:r>
-        <w:rPr>
-          <w:bCs/>
-          <w:b/>
-        </w:rPr>
-        <w:t xml:space="preserve">CHECK</w:t>
-      </w:r>
-      <w:r>
-        <w:t xml:space="preserve">”</w:t>
+          <w:numId w:val="1075"/>
+        </w:numPr>
+        <w:pStyle w:val="Compact"/>
+      </w:pPr>
+      <w:r>
+        <w:t xml:space="preserve">Melhora a performance da consulta.</w:t>
+      </w:r>
+      <w:r>
+        <w:br/>
+      </w:r>
+    </w:p>
+    <w:p>
+      <w:pPr>
+        <w:numPr>
+          <w:ilvl w:val="1"/>
+          <w:numId w:val="1075"/>
+        </w:numPr>
+        <w:pStyle w:val="Compact"/>
+      </w:pPr>
+      <w:r>
+        <w:t xml:space="preserve">Sintaxe comentada:</w:t>
+      </w:r>
+      <w:r>
+        <w:br/>
+      </w:r>
+      <w:r>
+        <w:rPr>
+          <w:bCs/>
+          <w:b/>
+        </w:rPr>
+        <w:t xml:space="preserve">SELECT</w:t>
+      </w:r>
+      <w:r>
+        <w:br/>
+      </w:r>
+      <w:r>
+        <w:rPr>
+          <w:iCs/>
+          <w:i/>
+        </w:rPr>
+        <w:t xml:space="preserve">A</w:t>
+      </w:r>
+      <w:r>
+        <w:t xml:space="preserve">.</w:t>
+      </w:r>
+      <w:r>
+        <w:rPr>
+          <w:iCs/>
+          <w:i/>
+        </w:rPr>
+        <w:t xml:space="preserve">coluna1_tab1</w:t>
+      </w:r>
+      <w:r>
+        <w:t xml:space="preserve">,</w:t>
+      </w:r>
+      <w:r>
+        <w:br/>
+      </w:r>
+      <w:r>
+        <w:rPr>
+          <w:iCs/>
+          <w:i/>
+        </w:rPr>
+        <w:t xml:space="preserve">A</w:t>
+      </w:r>
+      <w:r>
+        <w:t xml:space="preserve">.</w:t>
+      </w:r>
+      <w:r>
+        <w:rPr>
+          <w:iCs/>
+          <w:i/>
+        </w:rPr>
+        <w:t xml:space="preserve">coluna2_tab1</w:t>
+      </w:r>
+      <w:r>
+        <w:t xml:space="preserve">,</w:t>
+      </w:r>
+      <w:r>
+        <w:br/>
+      </w:r>
+      <w:r>
+        <w:rPr>
+          <w:iCs/>
+          <w:i/>
+        </w:rPr>
+        <w:t xml:space="preserve">B</w:t>
+      </w:r>
+      <w:r>
+        <w:t xml:space="preserve">.</w:t>
+      </w:r>
+      <w:r>
+        <w:rPr>
+          <w:iCs/>
+          <w:i/>
+        </w:rPr>
+        <w:t xml:space="preserve">coluna1_tab2</w:t>
+      </w:r>
+      <w:r>
+        <w:t xml:space="preserve">,</w:t>
+      </w:r>
+      <w:r>
+        <w:br/>
+      </w:r>
+      <w:r>
+        <w:rPr>
+          <w:iCs/>
+          <w:i/>
+        </w:rPr>
+        <w:t xml:space="preserve">C</w:t>
+      </w:r>
+      <w:r>
+        <w:t xml:space="preserve">.</w:t>
+      </w:r>
+      <w:r>
+        <w:rPr>
+          <w:iCs/>
+          <w:i/>
+        </w:rPr>
+        <w:t xml:space="preserve">coluna1_tab3</w:t>
+      </w:r>
+      <w:r>
+        <w:br/>
+      </w:r>
+      <w:r>
+        <w:rPr>
+          <w:bCs/>
+          <w:b/>
+        </w:rPr>
+        <w:t xml:space="preserve">FROM</w:t>
+      </w:r>
+      <w:r>
+        <w:t xml:space="preserve"> </w:t>
+      </w:r>
+      <w:r>
+        <w:rPr>
+          <w:iCs/>
+          <w:i/>
+        </w:rPr>
+        <w:t xml:space="preserve">tabela1</w:t>
+      </w:r>
+      <w:r>
+        <w:t xml:space="preserve"> </w:t>
+      </w:r>
+      <w:r>
+        <w:rPr>
+          <w:iCs/>
+          <w:i/>
+        </w:rPr>
+        <w:t xml:space="preserve">A</w:t>
+      </w:r>
+      <w:r>
+        <w:t xml:space="preserve"> </w:t>
+      </w:r>
+      <w:r>
+        <w:t xml:space="preserve">(PONTEIRAMENTO DA TABELA 1)</w:t>
+      </w:r>
+      <w:r>
+        <w:br/>
+      </w:r>
+      <w:r>
+        <w:rPr>
+          <w:bCs/>
+          <w:b/>
+        </w:rPr>
+        <w:t xml:space="preserve">LEFT</w:t>
+      </w:r>
+      <w:r>
+        <w:t xml:space="preserve"> </w:t>
+      </w:r>
+      <w:r>
+        <w:rPr>
+          <w:bCs/>
+          <w:b/>
+        </w:rPr>
+        <w:t xml:space="preserve">JOIN</w:t>
+      </w:r>
+      <w:r>
+        <w:t xml:space="preserve"> </w:t>
+      </w:r>
+      <w:r>
+        <w:rPr>
+          <w:iCs/>
+          <w:i/>
+        </w:rPr>
+        <w:t xml:space="preserve">tabela2</w:t>
+      </w:r>
+      <w:r>
+        <w:t xml:space="preserve"> </w:t>
+      </w:r>
+      <w:r>
+        <w:rPr>
+          <w:iCs/>
+          <w:i/>
+        </w:rPr>
+        <w:t xml:space="preserve">B</w:t>
+      </w:r>
+      <w:r>
+        <w:t xml:space="preserve"> </w:t>
+      </w:r>
+      <w:r>
+        <w:t xml:space="preserve">(PONTEIRAMENTO DA TABELA 2)</w:t>
+      </w:r>
+      <w:r>
+        <w:br/>
+      </w:r>
+      <w:r>
+        <w:rPr>
+          <w:bCs/>
+          <w:b/>
+        </w:rPr>
+        <w:t xml:space="preserve">ON</w:t>
+      </w:r>
+      <w:r>
+        <w:t xml:space="preserve"> </w:t>
+      </w:r>
+      <w:r>
+        <w:rPr>
+          <w:iCs/>
+          <w:i/>
+        </w:rPr>
+        <w:t xml:space="preserve">A</w:t>
+      </w:r>
+      <w:r>
+        <w:t xml:space="preserve">.</w:t>
+      </w:r>
+      <w:r>
+        <w:rPr>
+          <w:iCs/>
+          <w:i/>
+        </w:rPr>
+        <w:t xml:space="preserve">chave_primaria_tab1</w:t>
+      </w:r>
+      <w:r>
+        <w:t xml:space="preserve"> </w:t>
+      </w:r>
+      <w:r>
+        <w:rPr>
+          <w:bCs/>
+          <w:b/>
+        </w:rPr>
+        <w:t xml:space="preserve">=</w:t>
+      </w:r>
+      <w:r>
+        <w:t xml:space="preserve"> </w:t>
+      </w:r>
+      <w:r>
+        <w:rPr>
+          <w:iCs/>
+          <w:i/>
+        </w:rPr>
+        <w:t xml:space="preserve">B</w:t>
+      </w:r>
+      <w:r>
+        <w:t xml:space="preserve">.</w:t>
+      </w:r>
+      <w:r>
+        <w:rPr>
+          <w:iCs/>
+          <w:i/>
+        </w:rPr>
+        <w:t xml:space="preserve">chave_estrangeira_tab2</w:t>
+      </w:r>
+      <w:r>
+        <w:br/>
+      </w:r>
+      <w:r>
+        <w:rPr>
+          <w:bCs/>
+          <w:b/>
+        </w:rPr>
+        <w:t xml:space="preserve">INNER</w:t>
+      </w:r>
+      <w:r>
+        <w:t xml:space="preserve"> </w:t>
+      </w:r>
+      <w:r>
+        <w:rPr>
+          <w:bCs/>
+          <w:b/>
+        </w:rPr>
+        <w:t xml:space="preserve">JOIN</w:t>
+      </w:r>
+      <w:r>
+        <w:t xml:space="preserve"> </w:t>
+      </w:r>
+      <w:r>
+        <w:rPr>
+          <w:iCs/>
+          <w:i/>
+        </w:rPr>
+        <w:t xml:space="preserve">tabela3</w:t>
+      </w:r>
+      <w:r>
+        <w:t xml:space="preserve"> </w:t>
+      </w:r>
+      <w:r>
+        <w:rPr>
+          <w:iCs/>
+          <w:i/>
+        </w:rPr>
+        <w:t xml:space="preserve">C</w:t>
+      </w:r>
+      <w:r>
+        <w:t xml:space="preserve"> </w:t>
+      </w:r>
+      <w:r>
+        <w:t xml:space="preserve">(PONTEIRAMENTO DA TABELA 3)</w:t>
+      </w:r>
+      <w:r>
+        <w:br/>
+      </w:r>
+      <w:r>
+        <w:rPr>
+          <w:bCs/>
+          <w:b/>
+        </w:rPr>
+        <w:t xml:space="preserve">ON</w:t>
+      </w:r>
+      <w:r>
+        <w:t xml:space="preserve"> </w:t>
+      </w:r>
+      <w:r>
+        <w:rPr>
+          <w:iCs/>
+          <w:i/>
+        </w:rPr>
+        <w:t xml:space="preserve">A</w:t>
+      </w:r>
+      <w:r>
+        <w:t xml:space="preserve">.</w:t>
+      </w:r>
+      <w:r>
+        <w:rPr>
+          <w:iCs/>
+          <w:i/>
+        </w:rPr>
+        <w:t xml:space="preserve">chave_primaria_tab1</w:t>
+      </w:r>
+      <w:r>
+        <w:t xml:space="preserve"> </w:t>
+      </w:r>
+      <w:r>
+        <w:rPr>
+          <w:bCs/>
+          <w:b/>
+        </w:rPr>
+        <w:t xml:space="preserve">=</w:t>
+      </w:r>
+      <w:r>
+        <w:t xml:space="preserve"> </w:t>
+      </w:r>
+      <w:r>
+        <w:rPr>
+          <w:iCs/>
+          <w:i/>
+        </w:rPr>
+        <w:t xml:space="preserve">C</w:t>
+      </w:r>
+      <w:r>
+        <w:t xml:space="preserve">.</w:t>
+      </w:r>
+      <w:r>
+        <w:rPr>
+          <w:iCs/>
+          <w:i/>
+        </w:rPr>
+        <w:t xml:space="preserve">chave_estrangeira_tab3</w:t>
+      </w:r>
+      <w:r>
+        <w:br/>
+      </w:r>
+      <w:r>
+        <w:rPr>
+          <w:bCs/>
+          <w:b/>
+        </w:rPr>
+        <w:t xml:space="preserve">WHERE</w:t>
+      </w:r>
+      <w:r>
+        <w:t xml:space="preserve"> </w:t>
+      </w:r>
+      <w:r>
+        <w:rPr>
+          <w:iCs/>
+          <w:i/>
+        </w:rPr>
+        <w:t xml:space="preserve">criterio</w:t>
+      </w:r>
+      <w:r>
+        <w:t xml:space="preserve"> </w:t>
+      </w:r>
+      <w:r>
+        <w:rPr>
+          <w:bCs/>
+          <w:b/>
+        </w:rPr>
+        <w:t xml:space="preserve">=</w:t>
+      </w:r>
+      <w:r>
+        <w:t xml:space="preserve"> </w:t>
+      </w:r>
+      <w:r>
+        <w:rPr>
+          <w:iCs/>
+          <w:i/>
+        </w:rPr>
+        <w:t xml:space="preserve">valor</w:t>
+      </w:r>
+      <w:r>
+        <w:t xml:space="preserve">;</w:t>
       </w:r>
       <w:r>
         <w:br/>
@@ -8161,9 +10037,11 @@
         <w:br w:type="page"/>
       </w:r>
     </w:p>
+    <w:bookmarkEnd w:id="58"/>
     <w:bookmarkEnd w:id="59"/>
     <w:bookmarkEnd w:id="60"/>
-    <w:bookmarkStart w:id="62" w:name="andamento-dos-estudos"/>
+    <w:bookmarkEnd w:id="61"/>
+    <w:bookmarkStart w:id="64" w:name="observações"/>
     <w:p>
       <w:pPr>
         <w:pStyle w:val="Heading1"/>
@@ -8172,6 +10050,568 @@
         <w:rPr>
           <w:rStyle w:val="SectionNumber"/>
         </w:rPr>
+        <w:t xml:space="preserve">7</w:t>
+      </w:r>
+      <w:r>
+        <w:tab/>
+      </w:r>
+      <w:r>
+        <w:t xml:space="preserve">Observações</w:t>
+      </w:r>
+    </w:p>
+    <w:bookmarkStart w:id="62" w:name="problemas-para-fazer-login-o-ssms"/>
+    <w:p>
+      <w:pPr>
+        <w:pStyle w:val="Heading2"/>
+      </w:pPr>
+      <w:r>
+        <w:rPr>
+          <w:rStyle w:val="SectionNumber"/>
+        </w:rPr>
+        <w:t xml:space="preserve">7.1</w:t>
+      </w:r>
+      <w:r>
+        <w:tab/>
+      </w:r>
+      <w:r>
+        <w:t xml:space="preserve">Problemas para fazer</w:t>
+      </w:r>
+      <w:r>
+        <w:t xml:space="preserve"> </w:t>
+      </w:r>
+      <w:r>
+        <w:rPr>
+          <w:iCs/>
+          <w:i/>
+        </w:rPr>
+        <w:t xml:space="preserve">login</w:t>
+      </w:r>
+      <w:r>
+        <w:t xml:space="preserve"> </w:t>
+      </w:r>
+      <w:r>
+        <w:t xml:space="preserve">o</w:t>
+      </w:r>
+      <w:r>
+        <w:t xml:space="preserve"> </w:t>
+      </w:r>
+      <w:r>
+        <w:rPr>
+          <w:bCs/>
+          <w:b/>
+        </w:rPr>
+        <w:t xml:space="preserve">SSMS</w:t>
+      </w:r>
+    </w:p>
+    <w:p>
+      <w:pPr>
+        <w:numPr>
+          <w:ilvl w:val="0"/>
+          <w:numId w:val="1076"/>
+        </w:numPr>
+        <w:pStyle w:val="Compact"/>
+      </w:pPr>
+      <w:r>
+        <w:t xml:space="preserve">Caso o</w:t>
+      </w:r>
+      <w:r>
+        <w:t xml:space="preserve"> </w:t>
+      </w:r>
+      <w:r>
+        <w:rPr>
+          <w:bCs/>
+          <w:b/>
+        </w:rPr>
+        <w:t xml:space="preserve">SSMS</w:t>
+      </w:r>
+      <w:r>
+        <w:t xml:space="preserve"> </w:t>
+      </w:r>
+      <w:r>
+        <w:t xml:space="preserve">não identifique o usuário</w:t>
+      </w:r>
+      <w:r>
+        <w:t xml:space="preserve"> </w:t>
+      </w:r>
+      <w:r>
+        <w:t xml:space="preserve">“</w:t>
+      </w:r>
+      <w:r>
+        <w:t xml:space="preserve">sa</w:t>
+      </w:r>
+      <w:r>
+        <w:t xml:space="preserve">”</w:t>
+      </w:r>
+      <w:r>
+        <w:t xml:space="preserve"> </w:t>
+      </w:r>
+      <w:r>
+        <w:t xml:space="preserve">e senha como deveria, seguir os seguintes passos:</w:t>
+      </w:r>
+      <w:r>
+        <w:br/>
+      </w:r>
+    </w:p>
+    <w:p>
+      <w:pPr>
+        <w:numPr>
+          <w:ilvl w:val="1"/>
+          <w:numId w:val="1077"/>
+        </w:numPr>
+        <w:pStyle w:val="Compact"/>
+      </w:pPr>
+      <w:r>
+        <w:t xml:space="preserve">Desabilitar temporariamente o antivirus do computados.</w:t>
+      </w:r>
+      <w:r>
+        <w:br/>
+      </w:r>
+    </w:p>
+    <w:p>
+      <w:pPr>
+        <w:numPr>
+          <w:ilvl w:val="1"/>
+          <w:numId w:val="1077"/>
+        </w:numPr>
+        <w:pStyle w:val="Compact"/>
+      </w:pPr>
+      <w:r>
+        <w:t xml:space="preserve">Desabilitar o</w:t>
+      </w:r>
+      <w:r>
+        <w:t xml:space="preserve"> </w:t>
+      </w:r>
+      <w:r>
+        <w:t xml:space="preserve">“</w:t>
+      </w:r>
+      <w:r>
+        <w:rPr>
+          <w:bCs/>
+          <w:b/>
+        </w:rPr>
+        <w:t xml:space="preserve">firewall</w:t>
+      </w:r>
+      <w:r>
+        <w:t xml:space="preserve">”</w:t>
+      </w:r>
+      <w:r>
+        <w:t xml:space="preserve"> </w:t>
+      </w:r>
+      <w:r>
+        <w:t xml:space="preserve">do computados.</w:t>
+      </w:r>
+      <w:r>
+        <w:br/>
+      </w:r>
+      <w:r>
+        <w:t xml:space="preserve">“</w:t>
+      </w:r>
+      <w:r>
+        <w:t xml:space="preserve">Painel de Controle\Sistema e Segurança\Windows Defender Firewall\Personalizar Configurações</w:t>
+      </w:r>
+      <w:r>
+        <w:t xml:space="preserve">”</w:t>
+      </w:r>
+      <w:r>
+        <w:br/>
+      </w:r>
+    </w:p>
+    <w:p>
+      <w:pPr>
+        <w:numPr>
+          <w:ilvl w:val="1"/>
+          <w:numId w:val="1077"/>
+        </w:numPr>
+        <w:pStyle w:val="Compact"/>
+      </w:pPr>
+      <w:r>
+        <w:t xml:space="preserve">Abrir o</w:t>
+      </w:r>
+      <w:r>
+        <w:t xml:space="preserve"> </w:t>
+      </w:r>
+      <w:r>
+        <w:rPr>
+          <w:iCs/>
+          <w:i/>
+        </w:rPr>
+        <w:t xml:space="preserve">instalador</w:t>
+      </w:r>
+      <w:r>
+        <w:t xml:space="preserve"> </w:t>
+      </w:r>
+      <w:r>
+        <w:t xml:space="preserve">de</w:t>
+      </w:r>
+      <w:r>
+        <w:t xml:space="preserve"> </w:t>
+      </w:r>
+      <w:r>
+        <w:rPr>
+          <w:bCs/>
+          <w:b/>
+        </w:rPr>
+        <w:t xml:space="preserve">SQL Server</w:t>
+      </w:r>
+      <w:r>
+        <w:t xml:space="preserve"> </w:t>
+      </w:r>
+      <w:r>
+        <w:t xml:space="preserve">e pedir para</w:t>
+      </w:r>
+      <w:r>
+        <w:t xml:space="preserve"> </w:t>
+      </w:r>
+      <w:r>
+        <w:t xml:space="preserve">“</w:t>
+      </w:r>
+      <w:r>
+        <w:rPr>
+          <w:bCs/>
+          <w:b/>
+        </w:rPr>
+        <w:t xml:space="preserve">Reparar</w:t>
+      </w:r>
+      <w:r>
+        <w:t xml:space="preserve">”</w:t>
+      </w:r>
+      <w:r>
+        <w:t xml:space="preserve">.</w:t>
+      </w:r>
+      <w:r>
+        <w:br/>
+      </w:r>
+    </w:p>
+    <w:p>
+      <w:pPr>
+        <w:numPr>
+          <w:ilvl w:val="1"/>
+          <w:numId w:val="1077"/>
+        </w:numPr>
+        <w:pStyle w:val="Compact"/>
+      </w:pPr>
+      <w:r>
+        <w:t xml:space="preserve">Ao final da reparação, abrir o</w:t>
+      </w:r>
+      <w:r>
+        <w:t xml:space="preserve"> </w:t>
+      </w:r>
+      <w:r>
+        <w:rPr>
+          <w:bCs/>
+          <w:b/>
+        </w:rPr>
+        <w:t xml:space="preserve">SSMS</w:t>
+      </w:r>
+      <w:r>
+        <w:t xml:space="preserve"> </w:t>
+      </w:r>
+      <w:r>
+        <w:t xml:space="preserve">novamente e fazer o</w:t>
+      </w:r>
+      <w:r>
+        <w:t xml:space="preserve"> </w:t>
+      </w:r>
+      <w:r>
+        <w:rPr>
+          <w:iCs/>
+          <w:i/>
+        </w:rPr>
+        <w:t xml:space="preserve">login</w:t>
+      </w:r>
+      <w:r>
+        <w:t xml:space="preserve">.</w:t>
+      </w:r>
+      <w:r>
+        <w:br/>
+      </w:r>
+    </w:p>
+    <w:bookmarkEnd w:id="62"/>
+    <w:bookmarkStart w:id="63" w:name="X5efb11d18397f622013015cd11d8b4aea8210ed"/>
+    <w:p>
+      <w:pPr>
+        <w:pStyle w:val="Heading2"/>
+      </w:pPr>
+      <w:r>
+        <w:rPr>
+          <w:rStyle w:val="SectionNumber"/>
+        </w:rPr>
+        <w:t xml:space="preserve">7.2</w:t>
+      </w:r>
+      <w:r>
+        <w:tab/>
+      </w:r>
+      <w:r>
+        <w:t xml:space="preserve">Abreviações do nome de restrições (</w:t>
+      </w:r>
+      <w:r>
+        <w:rPr>
+          <w:bCs/>
+          <w:b/>
+        </w:rPr>
+        <w:t xml:space="preserve">CONSTRAINTS</w:t>
+      </w:r>
+      <w:r>
+        <w:t xml:space="preserve">) no dicionario de dados - sistema (boas práticas)</w:t>
+      </w:r>
+    </w:p>
+    <w:p>
+      <w:pPr>
+        <w:numPr>
+          <w:ilvl w:val="0"/>
+          <w:numId w:val="1078"/>
+        </w:numPr>
+        <w:pStyle w:val="Compact"/>
+      </w:pPr>
+      <w:r>
+        <w:t xml:space="preserve">Padronização do nome das restrições salvas no sistema.</w:t>
+      </w:r>
+      <w:r>
+        <w:br/>
+      </w:r>
+    </w:p>
+    <w:p>
+      <w:pPr>
+        <w:numPr>
+          <w:ilvl w:val="0"/>
+          <w:numId w:val="1078"/>
+        </w:numPr>
+        <w:pStyle w:val="Compact"/>
+      </w:pPr>
+      <w:r>
+        <w:t xml:space="preserve">Abreviações do nome das restrições (</w:t>
+      </w:r>
+      <w:r>
+        <w:rPr>
+          <w:bCs/>
+          <w:b/>
+        </w:rPr>
+        <w:t xml:space="preserve">CONSTRAINTS</w:t>
+      </w:r>
+      <w:r>
+        <w:t xml:space="preserve">), para salvar no sistema por meio do</w:t>
+      </w:r>
+      <w:r>
+        <w:t xml:space="preserve"> </w:t>
+      </w:r>
+      <w:r>
+        <w:rPr>
+          <w:bCs/>
+          <w:b/>
+        </w:rPr>
+        <w:t xml:space="preserve">ALTER TABLE</w:t>
+      </w:r>
+      <w:r>
+        <w:t xml:space="preserve">.</w:t>
+      </w:r>
+      <w:r>
+        <w:br/>
+      </w:r>
+    </w:p>
+    <w:p>
+      <w:pPr>
+        <w:numPr>
+          <w:ilvl w:val="1"/>
+          <w:numId w:val="1079"/>
+        </w:numPr>
+        <w:pStyle w:val="Compact"/>
+      </w:pPr>
+      <w:r>
+        <w:t xml:space="preserve">‘</w:t>
+      </w:r>
+      <w:r>
+        <w:rPr>
+          <w:bCs/>
+          <w:b/>
+        </w:rPr>
+        <w:t xml:space="preserve">PK</w:t>
+      </w:r>
+      <w:r>
+        <w:t xml:space="preserve">’</w:t>
+      </w:r>
+      <w:r>
+        <w:t xml:space="preserve"> </w:t>
+      </w:r>
+      <w:r>
+        <w:t xml:space="preserve">é abreviação de</w:t>
+      </w:r>
+      <w:r>
+        <w:t xml:space="preserve"> </w:t>
+      </w:r>
+      <w:r>
+        <w:t xml:space="preserve">“</w:t>
+      </w:r>
+      <w:r>
+        <w:rPr>
+          <w:bCs/>
+          <w:b/>
+        </w:rPr>
+        <w:t xml:space="preserve">PRIMARY KEY</w:t>
+      </w:r>
+      <w:r>
+        <w:t xml:space="preserve">”</w:t>
+      </w:r>
+      <w:r>
+        <w:br/>
+      </w:r>
+    </w:p>
+    <w:p>
+      <w:pPr>
+        <w:numPr>
+          <w:ilvl w:val="1"/>
+          <w:numId w:val="1079"/>
+        </w:numPr>
+        <w:pStyle w:val="Compact"/>
+      </w:pPr>
+      <w:r>
+        <w:t xml:space="preserve">‘</w:t>
+      </w:r>
+      <w:r>
+        <w:rPr>
+          <w:bCs/>
+          <w:b/>
+        </w:rPr>
+        <w:t xml:space="preserve">FK</w:t>
+      </w:r>
+      <w:r>
+        <w:t xml:space="preserve">’</w:t>
+      </w:r>
+      <w:r>
+        <w:t xml:space="preserve"> </w:t>
+      </w:r>
+      <w:r>
+        <w:t xml:space="preserve">é abreviação de</w:t>
+      </w:r>
+      <w:r>
+        <w:t xml:space="preserve"> </w:t>
+      </w:r>
+      <w:r>
+        <w:t xml:space="preserve">“</w:t>
+      </w:r>
+      <w:r>
+        <w:rPr>
+          <w:bCs/>
+          <w:b/>
+        </w:rPr>
+        <w:t xml:space="preserve">FOERIGN</w:t>
+      </w:r>
+      <w:r>
+        <w:t xml:space="preserve">”</w:t>
+      </w:r>
+      <w:r>
+        <w:br/>
+      </w:r>
+    </w:p>
+    <w:p>
+      <w:pPr>
+        <w:numPr>
+          <w:ilvl w:val="1"/>
+          <w:numId w:val="1079"/>
+        </w:numPr>
+        <w:pStyle w:val="Compact"/>
+      </w:pPr>
+      <w:r>
+        <w:t xml:space="preserve">‘</w:t>
+      </w:r>
+      <w:r>
+        <w:rPr>
+          <w:bCs/>
+          <w:b/>
+        </w:rPr>
+        <w:t xml:space="preserve">UQ</w:t>
+      </w:r>
+      <w:r>
+        <w:t xml:space="preserve">’</w:t>
+      </w:r>
+      <w:r>
+        <w:t xml:space="preserve"> </w:t>
+      </w:r>
+      <w:r>
+        <w:t xml:space="preserve">é abreviação de</w:t>
+      </w:r>
+      <w:r>
+        <w:t xml:space="preserve"> </w:t>
+      </w:r>
+      <w:r>
+        <w:t xml:space="preserve">“</w:t>
+      </w:r>
+      <w:r>
+        <w:rPr>
+          <w:bCs/>
+          <w:b/>
+        </w:rPr>
+        <w:t xml:space="preserve">UNIQUE</w:t>
+      </w:r>
+      <w:r>
+        <w:t xml:space="preserve">”</w:t>
+      </w:r>
+      <w:r>
+        <w:br/>
+      </w:r>
+    </w:p>
+    <w:p>
+      <w:pPr>
+        <w:numPr>
+          <w:ilvl w:val="1"/>
+          <w:numId w:val="1079"/>
+        </w:numPr>
+        <w:pStyle w:val="Compact"/>
+      </w:pPr>
+      <w:r>
+        <w:t xml:space="preserve">‘</w:t>
+      </w:r>
+      <w:r>
+        <w:rPr>
+          <w:bCs/>
+          <w:b/>
+        </w:rPr>
+        <w:t xml:space="preserve">CK</w:t>
+      </w:r>
+      <w:r>
+        <w:t xml:space="preserve">’</w:t>
+      </w:r>
+      <w:r>
+        <w:t xml:space="preserve"> </w:t>
+      </w:r>
+      <w:r>
+        <w:t xml:space="preserve">é abreviação de</w:t>
+      </w:r>
+      <w:r>
+        <w:t xml:space="preserve"> </w:t>
+      </w:r>
+      <w:r>
+        <w:t xml:space="preserve">“</w:t>
+      </w:r>
+      <w:r>
+        <w:rPr>
+          <w:bCs/>
+          <w:b/>
+        </w:rPr>
+        <w:t xml:space="preserve">CHECK</w:t>
+      </w:r>
+      <w:r>
+        <w:t xml:space="preserve">”</w:t>
+      </w:r>
+      <w:r>
+        <w:br/>
+      </w:r>
+    </w:p>
+    <w:p>
+      <w:r>
+        <w:br w:type="page"/>
+      </w:r>
+    </w:p>
+    <w:bookmarkEnd w:id="63"/>
+    <w:bookmarkEnd w:id="64"/>
+    <w:bookmarkStart w:id="66" w:name="andamento-dos-estudos"/>
+    <w:p>
+      <w:pPr>
+        <w:pStyle w:val="Heading1"/>
+      </w:pPr>
+      <w:r>
+        <w:rPr>
+          <w:rStyle w:val="SectionNumber"/>
+        </w:rPr>
         <w:t xml:space="preserve">8</w:t>
       </w:r>
       <w:r>
@@ -8181,7 +10621,7 @@
         <w:t xml:space="preserve">Andamento dos Estudos</w:t>
       </w:r>
     </w:p>
-    <w:bookmarkStart w:id="61" w:name="assunto-em-andamento"/>
+    <w:bookmarkStart w:id="65" w:name="assunto-em-andamento"/>
     <w:p>
       <w:pPr>
         <w:pStyle w:val="Heading2"/>
@@ -8210,8 +10650,8 @@
         <w:br/>
       </w:r>
     </w:p>
-    <w:bookmarkEnd w:id="61"/>
-    <w:bookmarkEnd w:id="62"/>
+    <w:bookmarkEnd w:id="65"/>
+    <w:bookmarkEnd w:id="66"/>
     <w:sectPr/>
   </w:body>
 </w:document>
@@ -8388,6 +10828,176 @@
     <w:lvl w:ilvl="8">
       <w:numFmt w:val="bullet"/>
       <w:lvlText w:val="•"/>
+      <w:lvlJc w:val="left"/>
+      <w:pPr>
+        <w:ind w:left="6480" w:hanging="480"/>
+      </w:pPr>
+    </w:lvl>
+  </w:abstractNum>
+  <w:abstractNum w:abstractNumId="99411">
+    <w:nsid w:val="A99411"/>
+    <w:multiLevelType w:val="multilevel"/>
+    <w:lvl w:ilvl="0">
+      <w:start w:val="1"/>
+      <w:numFmt w:val="decimal"/>
+      <w:lvlText w:val="%1."/>
+      <w:lvlJc w:val="left"/>
+      <w:pPr>
+        <w:ind w:left="720" w:hanging="480"/>
+      </w:pPr>
+    </w:lvl>
+    <w:lvl w:ilvl="1">
+      <w:start w:val="1"/>
+      <w:numFmt w:val="decimal"/>
+      <w:lvlText w:val="%2."/>
+      <w:lvlJc w:val="left"/>
+      <w:pPr>
+        <w:ind w:left="1440" w:hanging="480"/>
+      </w:pPr>
+    </w:lvl>
+    <w:lvl w:ilvl="2">
+      <w:start w:val="1"/>
+      <w:numFmt w:val="decimal"/>
+      <w:lvlText w:val="%3."/>
+      <w:lvlJc w:val="left"/>
+      <w:pPr>
+        <w:ind w:left="2160" w:hanging="480"/>
+      </w:pPr>
+    </w:lvl>
+    <w:lvl w:ilvl="3">
+      <w:start w:val="1"/>
+      <w:numFmt w:val="decimal"/>
+      <w:lvlText w:val="%4."/>
+      <w:lvlJc w:val="left"/>
+      <w:pPr>
+        <w:ind w:left="2880" w:hanging="480"/>
+      </w:pPr>
+    </w:lvl>
+    <w:lvl w:ilvl="4">
+      <w:start w:val="1"/>
+      <w:numFmt w:val="decimal"/>
+      <w:lvlText w:val="%5."/>
+      <w:lvlJc w:val="left"/>
+      <w:pPr>
+        <w:ind w:left="3600" w:hanging="480"/>
+      </w:pPr>
+    </w:lvl>
+    <w:lvl w:ilvl="5">
+      <w:start w:val="1"/>
+      <w:numFmt w:val="decimal"/>
+      <w:lvlText w:val="%6."/>
+      <w:lvlJc w:val="left"/>
+      <w:pPr>
+        <w:ind w:left="4320" w:hanging="480"/>
+      </w:pPr>
+    </w:lvl>
+    <w:lvl w:ilvl="6">
+      <w:start w:val="1"/>
+      <w:numFmt w:val="decimal"/>
+      <w:lvlText w:val="%7."/>
+      <w:lvlJc w:val="left"/>
+      <w:pPr>
+        <w:ind w:left="5040" w:hanging="480"/>
+      </w:pPr>
+    </w:lvl>
+    <w:lvl w:ilvl="7">
+      <w:start w:val="1"/>
+      <w:numFmt w:val="decimal"/>
+      <w:lvlText w:val="%8."/>
+      <w:lvlJc w:val="left"/>
+      <w:pPr>
+        <w:ind w:left="5760" w:hanging="480"/>
+      </w:pPr>
+    </w:lvl>
+    <w:lvl w:ilvl="8">
+      <w:start w:val="1"/>
+      <w:numFmt w:val="decimal"/>
+      <w:lvlText w:val="%9."/>
+      <w:lvlJc w:val="left"/>
+      <w:pPr>
+        <w:ind w:left="6480" w:hanging="480"/>
+      </w:pPr>
+    </w:lvl>
+  </w:abstractNum>
+  <w:abstractNum w:abstractNumId="99412">
+    <w:nsid w:val="A99412"/>
+    <w:multiLevelType w:val="multilevel"/>
+    <w:lvl w:ilvl="0">
+      <w:start w:val="2"/>
+      <w:numFmt w:val="decimal"/>
+      <w:lvlText w:val="%1."/>
+      <w:lvlJc w:val="left"/>
+      <w:pPr>
+        <w:ind w:left="720" w:hanging="480"/>
+      </w:pPr>
+    </w:lvl>
+    <w:lvl w:ilvl="1">
+      <w:start w:val="2"/>
+      <w:numFmt w:val="decimal"/>
+      <w:lvlText w:val="%2."/>
+      <w:lvlJc w:val="left"/>
+      <w:pPr>
+        <w:ind w:left="1440" w:hanging="480"/>
+      </w:pPr>
+    </w:lvl>
+    <w:lvl w:ilvl="2">
+      <w:start w:val="2"/>
+      <w:numFmt w:val="decimal"/>
+      <w:lvlText w:val="%3."/>
+      <w:lvlJc w:val="left"/>
+      <w:pPr>
+        <w:ind w:left="2160" w:hanging="480"/>
+      </w:pPr>
+    </w:lvl>
+    <w:lvl w:ilvl="3">
+      <w:start w:val="2"/>
+      <w:numFmt w:val="decimal"/>
+      <w:lvlText w:val="%4."/>
+      <w:lvlJc w:val="left"/>
+      <w:pPr>
+        <w:ind w:left="2880" w:hanging="480"/>
+      </w:pPr>
+    </w:lvl>
+    <w:lvl w:ilvl="4">
+      <w:start w:val="2"/>
+      <w:numFmt w:val="decimal"/>
+      <w:lvlText w:val="%5."/>
+      <w:lvlJc w:val="left"/>
+      <w:pPr>
+        <w:ind w:left="3600" w:hanging="480"/>
+      </w:pPr>
+    </w:lvl>
+    <w:lvl w:ilvl="5">
+      <w:start w:val="2"/>
+      <w:numFmt w:val="decimal"/>
+      <w:lvlText w:val="%6."/>
+      <w:lvlJc w:val="left"/>
+      <w:pPr>
+        <w:ind w:left="4320" w:hanging="480"/>
+      </w:pPr>
+    </w:lvl>
+    <w:lvl w:ilvl="6">
+      <w:start w:val="2"/>
+      <w:numFmt w:val="decimal"/>
+      <w:lvlText w:val="%7."/>
+      <w:lvlJc w:val="left"/>
+      <w:pPr>
+        <w:ind w:left="5040" w:hanging="480"/>
+      </w:pPr>
+    </w:lvl>
+    <w:lvl w:ilvl="7">
+      <w:start w:val="2"/>
+      <w:numFmt w:val="decimal"/>
+      <w:lvlText w:val="%8."/>
+      <w:lvlJc w:val="left"/>
+      <w:pPr>
+        <w:ind w:left="5760" w:hanging="480"/>
+      </w:pPr>
+    </w:lvl>
+    <w:lvl w:ilvl="8">
+      <w:start w:val="2"/>
+      <w:numFmt w:val="decimal"/>
+      <w:lvlText w:val="%9."/>
       <w:lvlJc w:val="left"/>
       <w:pPr>
         <w:ind w:left="6480" w:hanging="480"/>
@@ -8587,6 +11197,105 @@
     <w:abstractNumId w:val="991"/>
   </w:num>
   <w:num w:numId="1064">
+    <w:abstractNumId w:val="991"/>
+  </w:num>
+  <w:num w:numId="1065">
+    <w:abstractNumId w:val="991"/>
+  </w:num>
+  <w:num w:numId="1066">
+    <w:abstractNumId w:val="99411"/>
+    <w:lvlOverride w:ilvl="0">
+      <w:startOverride w:val="1"/>
+    </w:lvlOverride>
+    <w:lvlOverride w:ilvl="1">
+      <w:startOverride w:val="1"/>
+    </w:lvlOverride>
+    <w:lvlOverride w:ilvl="2">
+      <w:startOverride w:val="1"/>
+    </w:lvlOverride>
+    <w:lvlOverride w:ilvl="3">
+      <w:startOverride w:val="1"/>
+    </w:lvlOverride>
+    <w:lvlOverride w:ilvl="4">
+      <w:startOverride w:val="1"/>
+    </w:lvlOverride>
+    <w:lvlOverride w:ilvl="5">
+      <w:startOverride w:val="1"/>
+    </w:lvlOverride>
+    <w:lvlOverride w:ilvl="6">
+      <w:startOverride w:val="1"/>
+    </w:lvlOverride>
+    <w:lvlOverride w:ilvl="7">
+      <w:startOverride w:val="1"/>
+    </w:lvlOverride>
+    <w:lvlOverride w:ilvl="8">
+      <w:startOverride w:val="1"/>
+    </w:lvlOverride>
+  </w:num>
+  <w:num w:numId="1067">
+    <w:abstractNumId w:val="991"/>
+  </w:num>
+  <w:num w:numId="1068">
+    <w:abstractNumId w:val="991"/>
+  </w:num>
+  <w:num w:numId="1069">
+    <w:abstractNumId w:val="99412"/>
+    <w:lvlOverride w:ilvl="0">
+      <w:startOverride w:val="2"/>
+    </w:lvlOverride>
+    <w:lvlOverride w:ilvl="1">
+      <w:startOverride w:val="2"/>
+    </w:lvlOverride>
+    <w:lvlOverride w:ilvl="2">
+      <w:startOverride w:val="2"/>
+    </w:lvlOverride>
+    <w:lvlOverride w:ilvl="3">
+      <w:startOverride w:val="2"/>
+    </w:lvlOverride>
+    <w:lvlOverride w:ilvl="4">
+      <w:startOverride w:val="2"/>
+    </w:lvlOverride>
+    <w:lvlOverride w:ilvl="5">
+      <w:startOverride w:val="2"/>
+    </w:lvlOverride>
+    <w:lvlOverride w:ilvl="6">
+      <w:startOverride w:val="2"/>
+    </w:lvlOverride>
+    <w:lvlOverride w:ilvl="7">
+      <w:startOverride w:val="2"/>
+    </w:lvlOverride>
+    <w:lvlOverride w:ilvl="8">
+      <w:startOverride w:val="2"/>
+    </w:lvlOverride>
+  </w:num>
+  <w:num w:numId="1070">
+    <w:abstractNumId w:val="991"/>
+  </w:num>
+  <w:num w:numId="1071">
+    <w:abstractNumId w:val="991"/>
+  </w:num>
+  <w:num w:numId="1072">
+    <w:abstractNumId w:val="991"/>
+  </w:num>
+  <w:num w:numId="1073">
+    <w:abstractNumId w:val="991"/>
+  </w:num>
+  <w:num w:numId="1074">
+    <w:abstractNumId w:val="991"/>
+  </w:num>
+  <w:num w:numId="1075">
+    <w:abstractNumId w:val="991"/>
+  </w:num>
+  <w:num w:numId="1076">
+    <w:abstractNumId w:val="991"/>
+  </w:num>
+  <w:num w:numId="1077">
+    <w:abstractNumId w:val="991"/>
+  </w:num>
+  <w:num w:numId="1078">
+    <w:abstractNumId w:val="991"/>
+  </w:num>
+  <w:num w:numId="1079">
     <w:abstractNumId w:val="991"/>
   </w:num>
 </w:numbering>

</xml_diff>

<commit_message>
atualização 4/6/22 - funções
</commit_message>
<xml_diff>
--- a/Readme.docx
+++ b/Readme.docx
@@ -7394,6 +7394,7 @@
           <w:ilvl w:val="0"/>
           <w:numId w:val="1059"/>
         </w:numPr>
+        <w:pStyle w:val="Compact"/>
       </w:pPr>
       <w:r>
         <w:rPr>
@@ -7404,6 +7405,533 @@
       </w:r>
       <w:r>
         <w:t xml:space="preserve">()</w:t>
+      </w:r>
+      <w:r>
+        <w:br/>
+      </w:r>
+    </w:p>
+    <w:p>
+      <w:pPr>
+        <w:numPr>
+          <w:ilvl w:val="1"/>
+          <w:numId w:val="1060"/>
+        </w:numPr>
+        <w:pStyle w:val="Compact"/>
+      </w:pPr>
+      <w:r>
+        <w:t xml:space="preserve">Trata os valores</w:t>
+      </w:r>
+      <w:r>
+        <w:t xml:space="preserve"> </w:t>
+      </w:r>
+      <w:r>
+        <w:rPr>
+          <w:bCs/>
+          <w:b/>
+        </w:rPr>
+        <w:t xml:space="preserve">nulos</w:t>
+      </w:r>
+      <w:r>
+        <w:t xml:space="preserve">, na coluna especificada, na consulta.</w:t>
+      </w:r>
+      <w:r>
+        <w:br/>
+      </w:r>
+    </w:p>
+    <w:p>
+      <w:pPr>
+        <w:numPr>
+          <w:ilvl w:val="1"/>
+          <w:numId w:val="1060"/>
+        </w:numPr>
+        <w:pStyle w:val="Compact"/>
+      </w:pPr>
+      <w:r>
+        <w:t xml:space="preserve">Equivalente do</w:t>
+      </w:r>
+      <w:r>
+        <w:t xml:space="preserve"> </w:t>
+      </w:r>
+      <w:r>
+        <w:rPr>
+          <w:bCs/>
+          <w:b/>
+        </w:rPr>
+        <w:t xml:space="preserve">IFNULL</w:t>
+      </w:r>
+      <w:r>
+        <w:t xml:space="preserve">() do</w:t>
+      </w:r>
+      <w:r>
+        <w:t xml:space="preserve"> </w:t>
+      </w:r>
+      <w:r>
+        <w:rPr>
+          <w:bCs/>
+          <w:b/>
+        </w:rPr>
+        <w:t xml:space="preserve">MySQL</w:t>
+      </w:r>
+      <w:r>
+        <w:t xml:space="preserve">.</w:t>
+      </w:r>
+      <w:r>
+        <w:br/>
+      </w:r>
+    </w:p>
+    <w:p>
+      <w:pPr>
+        <w:numPr>
+          <w:ilvl w:val="1"/>
+          <w:numId w:val="1060"/>
+        </w:numPr>
+        <w:pStyle w:val="Compact"/>
+      </w:pPr>
+      <w:r>
+        <w:t xml:space="preserve">Dentro do</w:t>
+      </w:r>
+      <w:r>
+        <w:t xml:space="preserve"> </w:t>
+      </w:r>
+      <w:r>
+        <w:rPr>
+          <w:bCs/>
+          <w:b/>
+        </w:rPr>
+        <w:t xml:space="preserve">ISNULL</w:t>
+      </w:r>
+      <w:r>
+        <w:t xml:space="preserve">(), os argumentos são: </w:t>
+      </w:r>
+    </w:p>
+    <w:p>
+      <w:pPr>
+        <w:numPr>
+          <w:ilvl w:val="2"/>
+          <w:numId w:val="1061"/>
+        </w:numPr>
+        <w:pStyle w:val="Compact"/>
+      </w:pPr>
+      <w:r>
+        <w:rPr>
+          <w:iCs/>
+          <w:i/>
+        </w:rPr>
+        <w:t xml:space="preserve">Nome da coluna</w:t>
+      </w:r>
+      <w:r>
+        <w:t xml:space="preserve"> </w:t>
+      </w:r>
+      <w:r>
+        <w:t xml:space="preserve">a ser avaliada.</w:t>
+      </w:r>
+      <w:r>
+        <w:br/>
+      </w:r>
+    </w:p>
+    <w:p>
+      <w:pPr>
+        <w:numPr>
+          <w:ilvl w:val="2"/>
+          <w:numId w:val="1061"/>
+        </w:numPr>
+        <w:pStyle w:val="Compact"/>
+      </w:pPr>
+      <w:r>
+        <w:rPr>
+          <w:iCs/>
+          <w:i/>
+        </w:rPr>
+        <w:t xml:space="preserve">Texto</w:t>
+      </w:r>
+      <w:r>
+        <w:t xml:space="preserve"> </w:t>
+      </w:r>
+      <w:r>
+        <w:t xml:space="preserve">se o valor for</w:t>
+      </w:r>
+      <w:r>
+        <w:t xml:space="preserve"> </w:t>
+      </w:r>
+      <w:r>
+        <w:rPr>
+          <w:bCs/>
+          <w:b/>
+        </w:rPr>
+        <w:t xml:space="preserve">nulo</w:t>
+      </w:r>
+      <w:r>
+        <w:t xml:space="preserve">.</w:t>
+      </w:r>
+      <w:r>
+        <w:br/>
+      </w:r>
+    </w:p>
+    <w:p>
+      <w:pPr>
+        <w:numPr>
+          <w:ilvl w:val="1"/>
+          <w:numId w:val="1060"/>
+        </w:numPr>
+        <w:pStyle w:val="Compact"/>
+      </w:pPr>
+      <w:r>
+        <w:t xml:space="preserve">Dentro do</w:t>
+      </w:r>
+      <w:r>
+        <w:t xml:space="preserve"> </w:t>
+      </w:r>
+      <w:r>
+        <w:rPr>
+          <w:bCs/>
+          <w:b/>
+        </w:rPr>
+        <w:t xml:space="preserve">ISNULL</w:t>
+      </w:r>
+      <w:r>
+        <w:t xml:space="preserve">() usar aspas simples (’’).</w:t>
+      </w:r>
+      <w:r>
+        <w:br/>
+      </w:r>
+    </w:p>
+    <w:p>
+      <w:pPr>
+        <w:numPr>
+          <w:ilvl w:val="1"/>
+          <w:numId w:val="1060"/>
+        </w:numPr>
+        <w:pStyle w:val="Compact"/>
+      </w:pPr>
+      <w:r>
+        <w:t xml:space="preserve">Sintaxe:</w:t>
+      </w:r>
+      <w:r>
+        <w:br/>
+      </w:r>
+      <w:r>
+        <w:rPr>
+          <w:bCs/>
+          <w:b/>
+        </w:rPr>
+        <w:t xml:space="preserve">SELECT</w:t>
+      </w:r>
+      <w:r>
+        <w:br/>
+      </w:r>
+      <w:r>
+        <w:rPr>
+          <w:bCs/>
+          <w:b/>
+        </w:rPr>
+        <w:t xml:space="preserve">A</w:t>
+      </w:r>
+      <w:r>
+        <w:t xml:space="preserve">.</w:t>
+      </w:r>
+      <w:r>
+        <w:rPr>
+          <w:iCs/>
+          <w:i/>
+        </w:rPr>
+        <w:t xml:space="preserve">coluna1</w:t>
+      </w:r>
+      <w:r>
+        <w:t xml:space="preserve">, </w:t>
+      </w:r>
+      <w:r>
+        <w:t xml:space="preserve"> </w:t>
+      </w:r>
+      <w:r>
+        <w:rPr>
+          <w:bCs/>
+          <w:b/>
+        </w:rPr>
+        <w:t xml:space="preserve">ISNULL</w:t>
+      </w:r>
+      <w:r>
+        <w:t xml:space="preserve">(</w:t>
+      </w:r>
+      <w:r>
+        <w:rPr>
+          <w:bCs/>
+          <w:b/>
+        </w:rPr>
+        <w:t xml:space="preserve">T</w:t>
+      </w:r>
+      <w:r>
+        <w:t xml:space="preserve">.</w:t>
+      </w:r>
+      <w:r>
+        <w:rPr>
+          <w:iCs/>
+          <w:i/>
+        </w:rPr>
+        <w:t xml:space="preserve">coluna2</w:t>
+      </w:r>
+      <w:r>
+        <w:t xml:space="preserve">,</w:t>
+      </w:r>
+      <w:r>
+        <w:t xml:space="preserve"> </w:t>
+      </w:r>
+      <w:r>
+        <w:t xml:space="preserve">‘</w:t>
+      </w:r>
+      <w:r>
+        <w:t xml:space="preserve">SEM</w:t>
+      </w:r>
+      <w:r>
+        <w:t xml:space="preserve">’</w:t>
+      </w:r>
+      <w:r>
+        <w:t xml:space="preserve">)</w:t>
+      </w:r>
+      <w:r>
+        <w:t xml:space="preserve"> </w:t>
+      </w:r>
+      <w:r>
+        <w:rPr>
+          <w:bCs/>
+          <w:b/>
+        </w:rPr>
+        <w:t xml:space="preserve">AS</w:t>
+      </w:r>
+      <w:r>
+        <w:t xml:space="preserve"> </w:t>
+      </w:r>
+      <w:r>
+        <w:t xml:space="preserve">“</w:t>
+      </w:r>
+      <w:r>
+        <w:rPr>
+          <w:iCs/>
+          <w:i/>
+        </w:rPr>
+        <w:t xml:space="preserve">alias1</w:t>
+      </w:r>
+      <w:r>
+        <w:t xml:space="preserve">”</w:t>
+      </w:r>
+      <w:r>
+        <w:t xml:space="preserve">,</w:t>
+      </w:r>
+      <w:r>
+        <w:br/>
+      </w:r>
+      <w:r>
+        <w:rPr>
+          <w:bCs/>
+          <w:b/>
+        </w:rPr>
+        <w:t xml:space="preserve">ISNULL</w:t>
+      </w:r>
+      <w:r>
+        <w:t xml:space="preserve">(</w:t>
+      </w:r>
+      <w:r>
+        <w:rPr>
+          <w:bCs/>
+          <w:b/>
+        </w:rPr>
+        <w:t xml:space="preserve">T</w:t>
+      </w:r>
+      <w:r>
+        <w:t xml:space="preserve">.</w:t>
+      </w:r>
+      <w:r>
+        <w:rPr>
+          <w:iCs/>
+          <w:i/>
+        </w:rPr>
+        <w:t xml:space="preserve">coluna3</w:t>
+      </w:r>
+      <w:r>
+        <w:t xml:space="preserve">,</w:t>
+      </w:r>
+      <w:r>
+        <w:t xml:space="preserve"> </w:t>
+      </w:r>
+      <w:r>
+        <w:t xml:space="preserve">‘</w:t>
+      </w:r>
+      <w:r>
+        <w:t xml:space="preserve">SEM_NUMERO</w:t>
+      </w:r>
+      <w:r>
+        <w:t xml:space="preserve">’</w:t>
+      </w:r>
+      <w:r>
+        <w:t xml:space="preserve">)</w:t>
+      </w:r>
+      <w:r>
+        <w:t xml:space="preserve"> </w:t>
+      </w:r>
+      <w:r>
+        <w:rPr>
+          <w:bCs/>
+          <w:b/>
+        </w:rPr>
+        <w:t xml:space="preserve">AS</w:t>
+      </w:r>
+      <w:r>
+        <w:t xml:space="preserve"> </w:t>
+      </w:r>
+      <w:r>
+        <w:t xml:space="preserve">“</w:t>
+      </w:r>
+      <w:r>
+        <w:rPr>
+          <w:iCs/>
+          <w:i/>
+        </w:rPr>
+        <w:t xml:space="preserve">alias2</w:t>
+      </w:r>
+      <w:r>
+        <w:t xml:space="preserve">”</w:t>
+      </w:r>
+      <w:r>
+        <w:t xml:space="preserve">, </w:t>
+      </w:r>
+      <w:r>
+        <w:t xml:space="preserve"> </w:t>
+      </w:r>
+      <w:r>
+        <w:rPr>
+          <w:bCs/>
+          <w:b/>
+        </w:rPr>
+        <w:t xml:space="preserve">FROM</w:t>
+      </w:r>
+      <w:r>
+        <w:t xml:space="preserve"> </w:t>
+      </w:r>
+      <w:r>
+        <w:rPr>
+          <w:iCs/>
+          <w:i/>
+        </w:rPr>
+        <w:t xml:space="preserve">tabela1</w:t>
+      </w:r>
+      <w:r>
+        <w:t xml:space="preserve"> </w:t>
+      </w:r>
+      <w:r>
+        <w:rPr>
+          <w:bCs/>
+          <w:b/>
+        </w:rPr>
+        <w:t xml:space="preserve">A</w:t>
+      </w:r>
+      <w:r>
+        <w:br/>
+      </w:r>
+      <w:r>
+        <w:rPr>
+          <w:bCs/>
+          <w:b/>
+        </w:rPr>
+        <w:t xml:space="preserve">LEFT JOIN</w:t>
+      </w:r>
+      <w:r>
+        <w:t xml:space="preserve"> </w:t>
+      </w:r>
+      <w:r>
+        <w:rPr>
+          <w:iCs/>
+          <w:i/>
+        </w:rPr>
+        <w:t xml:space="preserve">tabela3</w:t>
+      </w:r>
+      <w:r>
+        <w:t xml:space="preserve"> </w:t>
+      </w:r>
+      <w:r>
+        <w:rPr>
+          <w:bCs/>
+          <w:b/>
+        </w:rPr>
+        <w:t xml:space="preserve">T</w:t>
+      </w:r>
+      <w:r>
+        <w:br/>
+      </w:r>
+      <w:r>
+        <w:rPr>
+          <w:bCs/>
+          <w:b/>
+        </w:rPr>
+        <w:t xml:space="preserve">ON</w:t>
+      </w:r>
+      <w:r>
+        <w:t xml:space="preserve"> </w:t>
+      </w:r>
+      <w:r>
+        <w:rPr>
+          <w:bCs/>
+          <w:b/>
+        </w:rPr>
+        <w:t xml:space="preserve">A</w:t>
+      </w:r>
+      <w:r>
+        <w:t xml:space="preserve">.</w:t>
+      </w:r>
+      <w:r>
+        <w:rPr>
+          <w:iCs/>
+          <w:i/>
+        </w:rPr>
+        <w:t xml:space="preserve">coluna</w:t>
+      </w:r>
+      <w:r>
+        <w:rPr>
+          <w:bCs/>
+          <w:b/>
+        </w:rPr>
+        <w:t xml:space="preserve">PK</w:t>
+      </w:r>
+      <w:r>
+        <w:t xml:space="preserve"> </w:t>
+      </w:r>
+      <w:r>
+        <w:t xml:space="preserve">=</w:t>
+      </w:r>
+      <w:r>
+        <w:t xml:space="preserve"> </w:t>
+      </w:r>
+      <w:r>
+        <w:rPr>
+          <w:bCs/>
+          <w:b/>
+        </w:rPr>
+        <w:t xml:space="preserve">T</w:t>
+      </w:r>
+      <w:r>
+        <w:t xml:space="preserve">.</w:t>
+      </w:r>
+      <w:r>
+        <w:rPr>
+          <w:iCs/>
+          <w:i/>
+        </w:rPr>
+        <w:t xml:space="preserve">coluna</w:t>
+      </w:r>
+      <w:r>
+        <w:rPr>
+          <w:bCs/>
+          <w:b/>
+        </w:rPr>
+        <w:t xml:space="preserve">FK</w:t>
+      </w:r>
+      <w:r>
+        <w:br/>
+      </w:r>
+      <w:r>
+        <w:rPr>
+          <w:bCs/>
+          <w:b/>
+        </w:rPr>
+        <w:t xml:space="preserve">GO</w:t>
       </w:r>
       <w:r>
         <w:br/>
@@ -7415,6 +7943,7 @@
           <w:ilvl w:val="0"/>
           <w:numId w:val="1059"/>
         </w:numPr>
+        <w:pStyle w:val="Compact"/>
       </w:pPr>
       <w:r>
         <w:rPr>
@@ -7434,7 +7963,7 @@
       <w:pPr>
         <w:numPr>
           <w:ilvl w:val="1"/>
-          <w:numId w:val="1060"/>
+          <w:numId w:val="1062"/>
         </w:numPr>
         <w:pStyle w:val="Compact"/>
       </w:pPr>
@@ -7449,7 +7978,7 @@
       <w:pPr>
         <w:numPr>
           <w:ilvl w:val="1"/>
-          <w:numId w:val="1060"/>
+          <w:numId w:val="1062"/>
         </w:numPr>
         <w:pStyle w:val="Compact"/>
       </w:pPr>
@@ -7568,7 +8097,7 @@
       <w:pPr>
         <w:numPr>
           <w:ilvl w:val="0"/>
-          <w:numId w:val="1061"/>
+          <w:numId w:val="1063"/>
         </w:numPr>
         <w:pStyle w:val="Compact"/>
       </w:pPr>
@@ -7596,7 +8125,7 @@
       <w:pPr>
         <w:numPr>
           <w:ilvl w:val="0"/>
-          <w:numId w:val="1061"/>
+          <w:numId w:val="1063"/>
         </w:numPr>
         <w:pStyle w:val="Compact"/>
       </w:pPr>
@@ -7611,7 +8140,7 @@
       <w:pPr>
         <w:numPr>
           <w:ilvl w:val="0"/>
-          <w:numId w:val="1061"/>
+          <w:numId w:val="1063"/>
         </w:numPr>
         <w:pStyle w:val="Compact"/>
       </w:pPr>
@@ -7745,7 +8274,7 @@
       <w:pPr>
         <w:numPr>
           <w:ilvl w:val="0"/>
-          <w:numId w:val="1062"/>
+          <w:numId w:val="1064"/>
         </w:numPr>
         <w:pStyle w:val="Compact"/>
       </w:pPr>
@@ -7773,7 +8302,7 @@
       <w:pPr>
         <w:numPr>
           <w:ilvl w:val="0"/>
-          <w:numId w:val="1062"/>
+          <w:numId w:val="1064"/>
         </w:numPr>
         <w:pStyle w:val="Compact"/>
       </w:pPr>
@@ -7788,7 +8317,7 @@
       <w:pPr>
         <w:numPr>
           <w:ilvl w:val="0"/>
-          <w:numId w:val="1062"/>
+          <w:numId w:val="1064"/>
         </w:numPr>
         <w:pStyle w:val="Compact"/>
       </w:pPr>
@@ -7803,7 +8332,7 @@
       <w:pPr>
         <w:numPr>
           <w:ilvl w:val="0"/>
-          <w:numId w:val="1062"/>
+          <w:numId w:val="1064"/>
         </w:numPr>
         <w:pStyle w:val="Compact"/>
       </w:pPr>
@@ -7987,7 +8516,7 @@
       <w:pPr>
         <w:numPr>
           <w:ilvl w:val="0"/>
-          <w:numId w:val="1063"/>
+          <w:numId w:val="1065"/>
         </w:numPr>
         <w:pStyle w:val="Compact"/>
       </w:pPr>
@@ -8002,7 +8531,7 @@
       <w:pPr>
         <w:numPr>
           <w:ilvl w:val="0"/>
-          <w:numId w:val="1063"/>
+          <w:numId w:val="1065"/>
         </w:numPr>
         <w:pStyle w:val="Compact"/>
       </w:pPr>
@@ -8017,7 +8546,7 @@
       <w:pPr>
         <w:numPr>
           <w:ilvl w:val="1"/>
-          <w:numId w:val="1064"/>
+          <w:numId w:val="1066"/>
         </w:numPr>
         <w:pStyle w:val="Compact"/>
       </w:pPr>
@@ -8045,7 +8574,7 @@
       <w:pPr>
         <w:numPr>
           <w:ilvl w:val="1"/>
-          <w:numId w:val="1064"/>
+          <w:numId w:val="1066"/>
         </w:numPr>
         <w:pStyle w:val="Compact"/>
       </w:pPr>
@@ -8060,7 +8589,7 @@
       <w:pPr>
         <w:numPr>
           <w:ilvl w:val="0"/>
-          <w:numId w:val="1063"/>
+          <w:numId w:val="1065"/>
         </w:numPr>
         <w:pStyle w:val="Compact"/>
       </w:pPr>
@@ -8430,7 +8959,7 @@
       <w:pPr>
         <w:numPr>
           <w:ilvl w:val="0"/>
-          <w:numId w:val="1065"/>
+          <w:numId w:val="1067"/>
         </w:numPr>
       </w:pPr>
       <w:r>
@@ -8477,55 +9006,6 @@
       </w:r>
       <w:r>
         <w:t xml:space="preserve">.</w:t>
-      </w:r>
-      <w:r>
-        <w:br/>
-      </w:r>
-    </w:p>
-    <w:p>
-      <w:pPr>
-        <w:numPr>
-          <w:ilvl w:val="0"/>
-          <w:numId w:val="1065"/>
-        </w:numPr>
-      </w:pPr>
-      <w:r>
-        <w:t xml:space="preserve">Admite seleção -</w:t>
-      </w:r>
-      <w:r>
-        <w:t xml:space="preserve"> </w:t>
-      </w:r>
-      <w:r>
-        <w:rPr>
-          <w:bCs/>
-          <w:b/>
-        </w:rPr>
-        <w:t xml:space="preserve">WHERE</w:t>
-      </w:r>
-      <w:r>
-        <w:t xml:space="preserve"> </w:t>
-      </w:r>
-      <w:r>
-        <w:t xml:space="preserve">- sem maiores custos computacionais.</w:t>
-      </w:r>
-      <w:r>
-        <w:br/>
-      </w:r>
-    </w:p>
-    <w:p>
-      <w:pPr>
-        <w:numPr>
-          <w:ilvl w:val="0"/>
-          <w:numId w:val="1066"/>
-        </w:numPr>
-        <w:pStyle w:val="Compact"/>
-      </w:pPr>
-      <w:r>
-        <w:rPr>
-          <w:bCs/>
-          <w:b/>
-        </w:rPr>
-        <w:t xml:space="preserve">INNER</w:t>
       </w:r>
       <w:r>
         <w:br/>
@@ -8539,246 +9019,42 @@
         </w:numPr>
       </w:pPr>
       <w:r>
-        <w:t xml:space="preserve">Exclui os registros sem par (orfans) na outra tabela -</w:t>
-      </w:r>
-      <w:r>
-        <w:t xml:space="preserve"> </w:t>
-      </w:r>
+        <w:t xml:space="preserve">Admite seleção -</w:t>
+      </w:r>
+      <w:r>
+        <w:t xml:space="preserve"> </w:t>
+      </w:r>
+      <w:r>
+        <w:rPr>
+          <w:bCs/>
+          <w:b/>
+        </w:rPr>
+        <w:t xml:space="preserve">WHERE</w:t>
+      </w:r>
+      <w:r>
+        <w:t xml:space="preserve"> </w:t>
+      </w:r>
+      <w:r>
+        <w:t xml:space="preserve">- sem maiores custos computacionais.</w:t>
+      </w:r>
+      <w:r>
+        <w:br/>
+      </w:r>
+    </w:p>
+    <w:p>
+      <w:pPr>
+        <w:numPr>
+          <w:ilvl w:val="0"/>
+          <w:numId w:val="1068"/>
+        </w:numPr>
+        <w:pStyle w:val="Compact"/>
+      </w:pPr>
       <w:r>
         <w:rPr>
           <w:bCs/>
           <w:b/>
         </w:rPr>
         <w:t xml:space="preserve">INNER</w:t>
-      </w:r>
-      <w:r>
-        <w:t xml:space="preserve">.</w:t>
-      </w:r>
-      <w:r>
-        <w:br/>
-      </w:r>
-    </w:p>
-    <w:p>
-      <w:pPr>
-        <w:numPr>
-          <w:ilvl w:val="0"/>
-          <w:numId w:val="1067"/>
-        </w:numPr>
-      </w:pPr>
-      <w:r>
-        <w:t xml:space="preserve">Consulta com duas tabelas.</w:t>
-      </w:r>
-      <w:r>
-        <w:br/>
-      </w:r>
-    </w:p>
-    <w:p>
-      <w:pPr>
-        <w:numPr>
-          <w:ilvl w:val="1"/>
-          <w:numId w:val="1068"/>
-        </w:numPr>
-        <w:pStyle w:val="Compact"/>
-      </w:pPr>
-      <w:r>
-        <w:t xml:space="preserve">Sintaxe comentada:</w:t>
-      </w:r>
-      <w:r>
-        <w:br/>
-      </w:r>
-      <w:r>
-        <w:rPr>
-          <w:bCs/>
-          <w:b/>
-        </w:rPr>
-        <w:t xml:space="preserve">SELECT</w:t>
-      </w:r>
-      <w:r>
-        <w:t xml:space="preserve"> </w:t>
-      </w:r>
-      <w:r>
-        <w:rPr>
-          <w:iCs/>
-          <w:i/>
-        </w:rPr>
-        <w:t xml:space="preserve">coluna1_tab1</w:t>
-      </w:r>
-      <w:r>
-        <w:t xml:space="preserve">,</w:t>
-      </w:r>
-      <w:r>
-        <w:t xml:space="preserve"> </w:t>
-      </w:r>
-      <w:r>
-        <w:rPr>
-          <w:iCs/>
-          <w:i/>
-        </w:rPr>
-        <w:t xml:space="preserve">coluna2_tab1</w:t>
-      </w:r>
-      <w:r>
-        <w:t xml:space="preserve">,</w:t>
-      </w:r>
-      <w:r>
-        <w:t xml:space="preserve"> </w:t>
-      </w:r>
-      <w:r>
-        <w:rPr>
-          <w:iCs/>
-          <w:i/>
-        </w:rPr>
-        <w:t xml:space="preserve">coluna1_tab2</w:t>
-      </w:r>
-      <w:r>
-        <w:t xml:space="preserve"> </w:t>
-      </w:r>
-      <w:r>
-        <w:t xml:space="preserve">(PROJEÇÃO)</w:t>
-      </w:r>
-      <w:r>
-        <w:br/>
-      </w:r>
-      <w:r>
-        <w:rPr>
-          <w:bCs/>
-          <w:b/>
-        </w:rPr>
-        <w:t xml:space="preserve">FROM</w:t>
-      </w:r>
-      <w:r>
-        <w:t xml:space="preserve"> </w:t>
-      </w:r>
-      <w:r>
-        <w:rPr>
-          <w:iCs/>
-          <w:i/>
-        </w:rPr>
-        <w:t xml:space="preserve">tabela1</w:t>
-      </w:r>
-      <w:r>
-        <w:t xml:space="preserve"> </w:t>
-      </w:r>
-      <w:r>
-        <w:t xml:space="preserve">(ORIGEM)</w:t>
-      </w:r>
-      <w:r>
-        <w:br/>
-      </w:r>
-      <w:r>
-        <w:rPr>
-          <w:bCs/>
-          <w:b/>
-        </w:rPr>
-        <w:t xml:space="preserve">INNER</w:t>
-      </w:r>
-      <w:r>
-        <w:t xml:space="preserve"> </w:t>
-      </w:r>
-      <w:r>
-        <w:rPr>
-          <w:bCs/>
-          <w:b/>
-        </w:rPr>
-        <w:t xml:space="preserve">JOIN</w:t>
-      </w:r>
-      <w:r>
-        <w:t xml:space="preserve"> </w:t>
-      </w:r>
-      <w:r>
-        <w:rPr>
-          <w:iCs/>
-          <w:i/>
-        </w:rPr>
-        <w:t xml:space="preserve">tabela2</w:t>
-      </w:r>
-      <w:r>
-        <w:t xml:space="preserve"> </w:t>
-      </w:r>
-      <w:r>
-        <w:t xml:space="preserve">(JUNÇÃO)</w:t>
-      </w:r>
-      <w:r>
-        <w:br/>
-      </w:r>
-      <w:r>
-        <w:rPr>
-          <w:bCs/>
-          <w:b/>
-        </w:rPr>
-        <w:t xml:space="preserve">ON</w:t>
-      </w:r>
-      <w:r>
-        <w:t xml:space="preserve"> </w:t>
-      </w:r>
-      <w:r>
-        <w:rPr>
-          <w:iCs/>
-          <w:i/>
-        </w:rPr>
-        <w:t xml:space="preserve">chave_primaria_tab1</w:t>
-      </w:r>
-      <w:r>
-        <w:t xml:space="preserve"> </w:t>
-      </w:r>
-      <w:r>
-        <w:rPr>
-          <w:bCs/>
-          <w:b/>
-        </w:rPr>
-        <w:t xml:space="preserve">=</w:t>
-      </w:r>
-      <w:r>
-        <w:t xml:space="preserve"> </w:t>
-      </w:r>
-      <w:r>
-        <w:rPr>
-          <w:iCs/>
-          <w:i/>
-        </w:rPr>
-        <w:t xml:space="preserve">chave_estrangeira_tab2</w:t>
-      </w:r>
-      <w:r>
-        <w:br/>
-      </w:r>
-      <w:r>
-        <w:rPr>
-          <w:bCs/>
-          <w:b/>
-        </w:rPr>
-        <w:t xml:space="preserve">WHERE</w:t>
-      </w:r>
-      <w:r>
-        <w:t xml:space="preserve"> </w:t>
-      </w:r>
-      <w:r>
-        <w:rPr>
-          <w:iCs/>
-          <w:i/>
-        </w:rPr>
-        <w:t xml:space="preserve">criterio</w:t>
-      </w:r>
-      <w:r>
-        <w:t xml:space="preserve"> </w:t>
-      </w:r>
-      <w:r>
-        <w:rPr>
-          <w:bCs/>
-          <w:b/>
-        </w:rPr>
-        <w:t xml:space="preserve">=</w:t>
-      </w:r>
-      <w:r>
-        <w:t xml:space="preserve"> </w:t>
-      </w:r>
-      <w:r>
-        <w:rPr>
-          <w:iCs/>
-          <w:i/>
-        </w:rPr>
-        <w:t xml:space="preserve">valor</w:t>
-      </w:r>
-      <w:r>
-        <w:t xml:space="preserve">;(SELEÇÃO)</w:t>
       </w:r>
       <w:r>
         <w:br/>
@@ -8790,6 +9066,259 @@
           <w:ilvl w:val="0"/>
           <w:numId w:val="1069"/>
         </w:numPr>
+      </w:pPr>
+      <w:r>
+        <w:t xml:space="preserve">Exclui os registros sem par (orfans) na outra tabela -</w:t>
+      </w:r>
+      <w:r>
+        <w:t xml:space="preserve"> </w:t>
+      </w:r>
+      <w:r>
+        <w:rPr>
+          <w:bCs/>
+          <w:b/>
+        </w:rPr>
+        <w:t xml:space="preserve">INNER</w:t>
+      </w:r>
+      <w:r>
+        <w:t xml:space="preserve">.</w:t>
+      </w:r>
+      <w:r>
+        <w:br/>
+      </w:r>
+    </w:p>
+    <w:p>
+      <w:pPr>
+        <w:numPr>
+          <w:ilvl w:val="0"/>
+          <w:numId w:val="1069"/>
+        </w:numPr>
+      </w:pPr>
+      <w:r>
+        <w:t xml:space="preserve">Consulta com duas tabelas.</w:t>
+      </w:r>
+      <w:r>
+        <w:br/>
+      </w:r>
+    </w:p>
+    <w:p>
+      <w:pPr>
+        <w:numPr>
+          <w:ilvl w:val="1"/>
+          <w:numId w:val="1070"/>
+        </w:numPr>
+        <w:pStyle w:val="Compact"/>
+      </w:pPr>
+      <w:r>
+        <w:t xml:space="preserve">Sintaxe comentada:</w:t>
+      </w:r>
+      <w:r>
+        <w:br/>
+      </w:r>
+      <w:r>
+        <w:rPr>
+          <w:bCs/>
+          <w:b/>
+        </w:rPr>
+        <w:t xml:space="preserve">SELECT</w:t>
+      </w:r>
+      <w:r>
+        <w:t xml:space="preserve"> </w:t>
+      </w:r>
+      <w:r>
+        <w:rPr>
+          <w:iCs/>
+          <w:i/>
+        </w:rPr>
+        <w:t xml:space="preserve">coluna1_tab1</w:t>
+      </w:r>
+      <w:r>
+        <w:t xml:space="preserve">,</w:t>
+      </w:r>
+      <w:r>
+        <w:t xml:space="preserve"> </w:t>
+      </w:r>
+      <w:r>
+        <w:rPr>
+          <w:iCs/>
+          <w:i/>
+        </w:rPr>
+        <w:t xml:space="preserve">coluna2_tab1</w:t>
+      </w:r>
+      <w:r>
+        <w:t xml:space="preserve">,</w:t>
+      </w:r>
+      <w:r>
+        <w:t xml:space="preserve"> </w:t>
+      </w:r>
+      <w:r>
+        <w:rPr>
+          <w:iCs/>
+          <w:i/>
+        </w:rPr>
+        <w:t xml:space="preserve">coluna1_tab2</w:t>
+      </w:r>
+      <w:r>
+        <w:t xml:space="preserve"> </w:t>
+      </w:r>
+      <w:r>
+        <w:t xml:space="preserve">(PROJEÇÃO)</w:t>
+      </w:r>
+      <w:r>
+        <w:br/>
+      </w:r>
+      <w:r>
+        <w:rPr>
+          <w:bCs/>
+          <w:b/>
+        </w:rPr>
+        <w:t xml:space="preserve">FROM</w:t>
+      </w:r>
+      <w:r>
+        <w:t xml:space="preserve"> </w:t>
+      </w:r>
+      <w:r>
+        <w:rPr>
+          <w:iCs/>
+          <w:i/>
+        </w:rPr>
+        <w:t xml:space="preserve">tabela1</w:t>
+      </w:r>
+      <w:r>
+        <w:t xml:space="preserve"> </w:t>
+      </w:r>
+      <w:r>
+        <w:t xml:space="preserve">(ORIGEM)</w:t>
+      </w:r>
+      <w:r>
+        <w:br/>
+      </w:r>
+      <w:r>
+        <w:rPr>
+          <w:bCs/>
+          <w:b/>
+        </w:rPr>
+        <w:t xml:space="preserve">INNER</w:t>
+      </w:r>
+      <w:r>
+        <w:t xml:space="preserve"> </w:t>
+      </w:r>
+      <w:r>
+        <w:rPr>
+          <w:bCs/>
+          <w:b/>
+        </w:rPr>
+        <w:t xml:space="preserve">JOIN</w:t>
+      </w:r>
+      <w:r>
+        <w:t xml:space="preserve"> </w:t>
+      </w:r>
+      <w:r>
+        <w:rPr>
+          <w:iCs/>
+          <w:i/>
+        </w:rPr>
+        <w:t xml:space="preserve">tabela2</w:t>
+      </w:r>
+      <w:r>
+        <w:t xml:space="preserve"> </w:t>
+      </w:r>
+      <w:r>
+        <w:t xml:space="preserve">(JUNÇÃO)</w:t>
+      </w:r>
+      <w:r>
+        <w:br/>
+      </w:r>
+      <w:r>
+        <w:rPr>
+          <w:bCs/>
+          <w:b/>
+        </w:rPr>
+        <w:t xml:space="preserve">ON</w:t>
+      </w:r>
+      <w:r>
+        <w:t xml:space="preserve"> </w:t>
+      </w:r>
+      <w:r>
+        <w:rPr>
+          <w:iCs/>
+          <w:i/>
+        </w:rPr>
+        <w:t xml:space="preserve">chave_primaria_tab1</w:t>
+      </w:r>
+      <w:r>
+        <w:t xml:space="preserve"> </w:t>
+      </w:r>
+      <w:r>
+        <w:rPr>
+          <w:bCs/>
+          <w:b/>
+        </w:rPr>
+        <w:t xml:space="preserve">=</w:t>
+      </w:r>
+      <w:r>
+        <w:t xml:space="preserve"> </w:t>
+      </w:r>
+      <w:r>
+        <w:rPr>
+          <w:iCs/>
+          <w:i/>
+        </w:rPr>
+        <w:t xml:space="preserve">chave_estrangeira_tab2</w:t>
+      </w:r>
+      <w:r>
+        <w:br/>
+      </w:r>
+      <w:r>
+        <w:rPr>
+          <w:bCs/>
+          <w:b/>
+        </w:rPr>
+        <w:t xml:space="preserve">WHERE</w:t>
+      </w:r>
+      <w:r>
+        <w:t xml:space="preserve"> </w:t>
+      </w:r>
+      <w:r>
+        <w:rPr>
+          <w:iCs/>
+          <w:i/>
+        </w:rPr>
+        <w:t xml:space="preserve">criterio</w:t>
+      </w:r>
+      <w:r>
+        <w:t xml:space="preserve"> </w:t>
+      </w:r>
+      <w:r>
+        <w:rPr>
+          <w:bCs/>
+          <w:b/>
+        </w:rPr>
+        <w:t xml:space="preserve">=</w:t>
+      </w:r>
+      <w:r>
+        <w:t xml:space="preserve"> </w:t>
+      </w:r>
+      <w:r>
+        <w:rPr>
+          <w:iCs/>
+          <w:i/>
+        </w:rPr>
+        <w:t xml:space="preserve">valor</w:t>
+      </w:r>
+      <w:r>
+        <w:t xml:space="preserve">;(SELEÇÃO)</w:t>
+      </w:r>
+      <w:r>
+        <w:br/>
+      </w:r>
+    </w:p>
+    <w:p>
+      <w:pPr>
+        <w:numPr>
+          <w:ilvl w:val="0"/>
+          <w:numId w:val="1071"/>
+        </w:numPr>
         <w:pStyle w:val="Compact"/>
       </w:pPr>
       <w:r>
@@ -8807,7 +9336,7 @@
       <w:pPr>
         <w:numPr>
           <w:ilvl w:val="0"/>
-          <w:numId w:val="1070"/>
+          <w:numId w:val="1072"/>
         </w:numPr>
         <w:pStyle w:val="Compact"/>
       </w:pPr>
@@ -8835,7 +9364,7 @@
       <w:pPr>
         <w:numPr>
           <w:ilvl w:val="1"/>
-          <w:numId w:val="1071"/>
+          <w:numId w:val="1073"/>
         </w:numPr>
         <w:pStyle w:val="Compact"/>
       </w:pPr>
@@ -8863,7 +9392,7 @@
       <w:pPr>
         <w:numPr>
           <w:ilvl w:val="0"/>
-          <w:numId w:val="1070"/>
+          <w:numId w:val="1072"/>
         </w:numPr>
         <w:pStyle w:val="Compact"/>
       </w:pPr>
@@ -8878,7 +9407,7 @@
       <w:pPr>
         <w:numPr>
           <w:ilvl w:val="1"/>
-          <w:numId w:val="1072"/>
+          <w:numId w:val="1074"/>
         </w:numPr>
         <w:pStyle w:val="Compact"/>
       </w:pPr>
@@ -9114,7 +9643,7 @@
       <w:pPr>
         <w:numPr>
           <w:ilvl w:val="0"/>
-          <w:numId w:val="1073"/>
+          <w:numId w:val="1075"/>
         </w:numPr>
         <w:pStyle w:val="Compact"/>
       </w:pPr>
@@ -9129,7 +9658,7 @@
       <w:pPr>
         <w:numPr>
           <w:ilvl w:val="1"/>
-          <w:numId w:val="1074"/>
+          <w:numId w:val="1076"/>
         </w:numPr>
         <w:pStyle w:val="Compact"/>
       </w:pPr>
@@ -9170,7 +9699,7 @@
       <w:pPr>
         <w:numPr>
           <w:ilvl w:val="1"/>
-          <w:numId w:val="1074"/>
+          <w:numId w:val="1076"/>
         </w:numPr>
         <w:pStyle w:val="Compact"/>
       </w:pPr>
@@ -9214,7 +9743,7 @@
       <w:pPr>
         <w:numPr>
           <w:ilvl w:val="1"/>
-          <w:numId w:val="1074"/>
+          <w:numId w:val="1076"/>
         </w:numPr>
         <w:pStyle w:val="Compact"/>
       </w:pPr>
@@ -9601,7 +10130,7 @@
       <w:pPr>
         <w:numPr>
           <w:ilvl w:val="0"/>
-          <w:numId w:val="1073"/>
+          <w:numId w:val="1075"/>
         </w:numPr>
         <w:pStyle w:val="Compact"/>
       </w:pPr>
@@ -9616,7 +10145,7 @@
       <w:pPr>
         <w:numPr>
           <w:ilvl w:val="1"/>
-          <w:numId w:val="1075"/>
+          <w:numId w:val="1077"/>
         </w:numPr>
         <w:pStyle w:val="Compact"/>
       </w:pPr>
@@ -9631,7 +10160,7 @@
       <w:pPr>
         <w:numPr>
           <w:ilvl w:val="1"/>
-          <w:numId w:val="1075"/>
+          <w:numId w:val="1077"/>
         </w:numPr>
         <w:pStyle w:val="Compact"/>
       </w:pPr>
@@ -10107,7 +10636,7 @@
       <w:pPr>
         <w:numPr>
           <w:ilvl w:val="0"/>
-          <w:numId w:val="1076"/>
+          <w:numId w:val="1078"/>
         </w:numPr>
         <w:pStyle w:val="Compact"/>
       </w:pPr>
@@ -10156,7 +10685,7 @@
       <w:pPr>
         <w:numPr>
           <w:ilvl w:val="1"/>
-          <w:numId w:val="1077"/>
+          <w:numId w:val="1079"/>
         </w:numPr>
         <w:pStyle w:val="Compact"/>
       </w:pPr>
@@ -10171,7 +10700,7 @@
       <w:pPr>
         <w:numPr>
           <w:ilvl w:val="1"/>
-          <w:numId w:val="1077"/>
+          <w:numId w:val="1079"/>
         </w:numPr>
         <w:pStyle w:val="Compact"/>
       </w:pPr>
@@ -10220,7 +10749,7 @@
       <w:pPr>
         <w:numPr>
           <w:ilvl w:val="1"/>
-          <w:numId w:val="1077"/>
+          <w:numId w:val="1079"/>
         </w:numPr>
         <w:pStyle w:val="Compact"/>
       </w:pPr>
@@ -10286,7 +10815,7 @@
       <w:pPr>
         <w:numPr>
           <w:ilvl w:val="1"/>
-          <w:numId w:val="1077"/>
+          <w:numId w:val="1079"/>
         </w:numPr>
         <w:pStyle w:val="Compact"/>
       </w:pPr>
@@ -10359,7 +10888,7 @@
       <w:pPr>
         <w:numPr>
           <w:ilvl w:val="0"/>
-          <w:numId w:val="1078"/>
+          <w:numId w:val="1080"/>
         </w:numPr>
         <w:pStyle w:val="Compact"/>
       </w:pPr>
@@ -10374,7 +10903,7 @@
       <w:pPr>
         <w:numPr>
           <w:ilvl w:val="0"/>
-          <w:numId w:val="1078"/>
+          <w:numId w:val="1080"/>
         </w:numPr>
         <w:pStyle w:val="Compact"/>
       </w:pPr>
@@ -10412,7 +10941,7 @@
       <w:pPr>
         <w:numPr>
           <w:ilvl w:val="1"/>
-          <w:numId w:val="1079"/>
+          <w:numId w:val="1081"/>
         </w:numPr>
         <w:pStyle w:val="Compact"/>
       </w:pPr>
@@ -10459,7 +10988,7 @@
       <w:pPr>
         <w:numPr>
           <w:ilvl w:val="1"/>
-          <w:numId w:val="1079"/>
+          <w:numId w:val="1081"/>
         </w:numPr>
         <w:pStyle w:val="Compact"/>
       </w:pPr>
@@ -10506,7 +11035,7 @@
       <w:pPr>
         <w:numPr>
           <w:ilvl w:val="1"/>
-          <w:numId w:val="1079"/>
+          <w:numId w:val="1081"/>
         </w:numPr>
         <w:pStyle w:val="Compact"/>
       </w:pPr>
@@ -10553,7 +11082,7 @@
       <w:pPr>
         <w:numPr>
           <w:ilvl w:val="1"/>
-          <w:numId w:val="1079"/>
+          <w:numId w:val="1081"/>
         </w:numPr>
         <w:pStyle w:val="Compact"/>
       </w:pPr>
@@ -11203,6 +11732,12 @@
     <w:abstractNumId w:val="991"/>
   </w:num>
   <w:num w:numId="1066">
+    <w:abstractNumId w:val="991"/>
+  </w:num>
+  <w:num w:numId="1067">
+    <w:abstractNumId w:val="991"/>
+  </w:num>
+  <w:num w:numId="1068">
     <w:abstractNumId w:val="99411"/>
     <w:lvlOverride w:ilvl="0">
       <w:startOverride w:val="1"/>
@@ -11232,13 +11767,13 @@
       <w:startOverride w:val="1"/>
     </w:lvlOverride>
   </w:num>
-  <w:num w:numId="1067">
+  <w:num w:numId="1069">
     <w:abstractNumId w:val="991"/>
   </w:num>
-  <w:num w:numId="1068">
+  <w:num w:numId="1070">
     <w:abstractNumId w:val="991"/>
   </w:num>
-  <w:num w:numId="1069">
+  <w:num w:numId="1071">
     <w:abstractNumId w:val="99412"/>
     <w:lvlOverride w:ilvl="0">
       <w:startOverride w:val="2"/>
@@ -11268,12 +11803,6 @@
       <w:startOverride w:val="2"/>
     </w:lvlOverride>
   </w:num>
-  <w:num w:numId="1070">
-    <w:abstractNumId w:val="991"/>
-  </w:num>
-  <w:num w:numId="1071">
-    <w:abstractNumId w:val="991"/>
-  </w:num>
   <w:num w:numId="1072">
     <w:abstractNumId w:val="991"/>
   </w:num>
@@ -11296,6 +11825,12 @@
     <w:abstractNumId w:val="991"/>
   </w:num>
   <w:num w:numId="1079">
+    <w:abstractNumId w:val="991"/>
+  </w:num>
+  <w:num w:numId="1080">
+    <w:abstractNumId w:val="991"/>
+  </w:num>
+  <w:num w:numId="1081">
     <w:abstractNumId w:val="991"/>
   </w:num>
 </w:numbering>

</xml_diff>

<commit_message>
atualização 4/6/22 - GO
</commit_message>
<xml_diff>
--- a/Readme.docx
+++ b/Readme.docx
@@ -8194,7 +8194,20 @@
         <w:t xml:space="preserve">tabela</w:t>
       </w:r>
       <w:r>
-        <w:t xml:space="preserve">; (ORIGEM)</w:t>
+        <w:t xml:space="preserve"> </w:t>
+      </w:r>
+      <w:r>
+        <w:t xml:space="preserve">(ORIGEM)</w:t>
+      </w:r>
+      <w:r>
+        <w:br/>
+      </w:r>
+      <w:r>
+        <w:rPr>
+          <w:bCs/>
+          <w:b/>
+        </w:rPr>
+        <w:t xml:space="preserve">GO</w:t>
       </w:r>
       <w:r>
         <w:br/>
@@ -8239,7 +8252,20 @@
         <w:t xml:space="preserve">alias</w:t>
       </w:r>
       <w:r>
-        <w:t xml:space="preserve">; (PROJEÇÃO)</w:t>
+        <w:t xml:space="preserve"> </w:t>
+      </w:r>
+      <w:r>
+        <w:t xml:space="preserve">(PROJEÇÃO)</w:t>
+      </w:r>
+      <w:r>
+        <w:br/>
+      </w:r>
+      <w:r>
+        <w:rPr>
+          <w:bCs/>
+          <w:b/>
+        </w:rPr>
+        <w:t xml:space="preserve">GO</w:t>
       </w:r>
       <w:r>
         <w:br/>
@@ -8458,7 +8484,20 @@
         <w:t xml:space="preserve">valor_do_criterio</w:t>
       </w:r>
       <w:r>
-        <w:t xml:space="preserve">; (SELEÇÃO)</w:t>
+        <w:t xml:space="preserve"> </w:t>
+      </w:r>
+      <w:r>
+        <w:t xml:space="preserve">(SELEÇÃO)</w:t>
+      </w:r>
+      <w:r>
+        <w:br/>
+      </w:r>
+      <w:r>
+        <w:rPr>
+          <w:bCs/>
+          <w:b/>
+        </w:rPr>
+        <w:t xml:space="preserve">GO</w:t>
       </w:r>
       <w:r>
         <w:br/>
@@ -8728,7 +8767,17 @@
         <w:t xml:space="preserve">chave_estrangeira_tab2</w:t>
       </w:r>
       <w:r>
-        <w:t xml:space="preserve">;(JUNÇÃO)</w:t>
+        <w:t xml:space="preserve">(JUNÇÃO)</w:t>
+      </w:r>
+      <w:r>
+        <w:br/>
+      </w:r>
+      <w:r>
+        <w:rPr>
+          <w:bCs/>
+          <w:b/>
+        </w:rPr>
+        <w:t xml:space="preserve">GO</w:t>
       </w:r>
       <w:r>
         <w:br/>
@@ -8914,7 +8963,17 @@
         <w:t xml:space="preserve">valor</w:t>
       </w:r>
       <w:r>
-        <w:t xml:space="preserve">;(SELEÇÃO com operador lógico)</w:t>
+        <w:t xml:space="preserve">(SELEÇÃO com operador lógico)</w:t>
+      </w:r>
+      <w:r>
+        <w:br/>
+      </w:r>
+      <w:r>
+        <w:rPr>
+          <w:bCs/>
+          <w:b/>
+        </w:rPr>
+        <w:t xml:space="preserve">GO</w:t>
       </w:r>
       <w:r>
         <w:br/>
@@ -9307,7 +9366,20 @@
         <w:t xml:space="preserve">valor</w:t>
       </w:r>
       <w:r>
-        <w:t xml:space="preserve">;(SELEÇÃO)</w:t>
+        <w:t xml:space="preserve"> </w:t>
+      </w:r>
+      <w:r>
+        <w:t xml:space="preserve">(SELEÇÃO)</w:t>
+      </w:r>
+      <w:r>
+        <w:br/>
+      </w:r>
+      <w:r>
+        <w:rPr>
+          <w:bCs/>
+          <w:b/>
+        </w:rPr>
+        <w:t xml:space="preserve">GO</w:t>
       </w:r>
       <w:r>
         <w:br/>
@@ -9609,7 +9681,20 @@
         <w:t xml:space="preserve">valor</w:t>
       </w:r>
       <w:r>
-        <w:t xml:space="preserve">;(SELEÇÃO)</w:t>
+        <w:t xml:space="preserve"> </w:t>
+      </w:r>
+      <w:r>
+        <w:t xml:space="preserve">(SELEÇÃO)</w:t>
+      </w:r>
+      <w:r>
+        <w:br/>
+      </w:r>
+      <w:r>
+        <w:rPr>
+          <w:bCs/>
+          <w:b/>
+        </w:rPr>
+        <w:t xml:space="preserve">GO</w:t>
       </w:r>
       <w:r>
         <w:br/>
@@ -10114,7 +10199,20 @@
         <w:t xml:space="preserve">valor</w:t>
       </w:r>
       <w:r>
-        <w:t xml:space="preserve">;(SELEÇÃO)</w:t>
+        <w:t xml:space="preserve"> </w:t>
+      </w:r>
+      <w:r>
+        <w:t xml:space="preserve">(SELEÇÃO)</w:t>
+      </w:r>
+      <w:r>
+        <w:br/>
+      </w:r>
+      <w:r>
+        <w:rPr>
+          <w:bCs/>
+          <w:b/>
+        </w:rPr>
+        <w:t xml:space="preserve">GO</w:t>
       </w:r>
       <w:r>
         <w:br/>
@@ -10555,7 +10653,14 @@
         <w:t xml:space="preserve">valor</w:t>
       </w:r>
       <w:r>
-        <w:t xml:space="preserve">;</w:t>
+        <w:br/>
+      </w:r>
+      <w:r>
+        <w:rPr>
+          <w:bCs/>
+          <w:b/>
+        </w:rPr>
+        <w:t xml:space="preserve">GO</w:t>
       </w:r>
       <w:r>
         <w:br/>

</xml_diff>

<commit_message>
atualização 9/6/22 - funções de data
</commit_message>
<xml_diff>
--- a/Readme.docx
+++ b/Readme.docx
@@ -55,7 +55,7 @@
         <w:pStyle w:val="Date"/>
       </w:pPr>
       <w:r>
-        <w:t xml:space="preserve">2022-06-07</w:t>
+        <w:t xml:space="preserve">2022-06-09</w:t>
       </w:r>
     </w:p>
     <w:sdt>
@@ -9050,6 +9050,306 @@
       </w:r>
     </w:p>
     <w:p>
+      <w:pPr>
+        <w:numPr>
+          <w:ilvl w:val="0"/>
+          <w:numId w:val="1062"/>
+        </w:numPr>
+        <w:pStyle w:val="Compact"/>
+      </w:pPr>
+      <w:r>
+        <w:rPr>
+          <w:bCs/>
+          <w:b/>
+        </w:rPr>
+        <w:t xml:space="preserve">DAY</w:t>
+      </w:r>
+      <w:r>
+        <w:t xml:space="preserve">()</w:t>
+      </w:r>
+      <w:r>
+        <w:br/>
+      </w:r>
+    </w:p>
+    <w:p>
+      <w:pPr>
+        <w:numPr>
+          <w:ilvl w:val="1"/>
+          <w:numId w:val="1075"/>
+        </w:numPr>
+        <w:pStyle w:val="Compact"/>
+      </w:pPr>
+      <w:r>
+        <w:t xml:space="preserve">Recebe como argumento uma data, formato do sistema.</w:t>
+      </w:r>
+      <w:r>
+        <w:br/>
+      </w:r>
+    </w:p>
+    <w:p>
+      <w:pPr>
+        <w:numPr>
+          <w:ilvl w:val="1"/>
+          <w:numId w:val="1075"/>
+        </w:numPr>
+        <w:pStyle w:val="Compact"/>
+      </w:pPr>
+      <w:r>
+        <w:t xml:space="preserve">Retorna o dia (</w:t>
+      </w:r>
+      <w:r>
+        <w:rPr>
+          <w:bCs/>
+          <w:b/>
+        </w:rPr>
+        <w:t xml:space="preserve">DAY</w:t>
+      </w:r>
+      <w:r>
+        <w:t xml:space="preserve">) contido na data.</w:t>
+      </w:r>
+      <w:r>
+        <w:br/>
+      </w:r>
+    </w:p>
+    <w:p>
+      <w:pPr>
+        <w:numPr>
+          <w:ilvl w:val="1"/>
+          <w:numId w:val="1075"/>
+        </w:numPr>
+        <w:pStyle w:val="Compact"/>
+      </w:pPr>
+      <w:r>
+        <w:t xml:space="preserve">Sintaxe:</w:t>
+      </w:r>
+      <w:r>
+        <w:br/>
+      </w:r>
+      <w:r>
+        <w:rPr>
+          <w:bCs/>
+          <w:b/>
+        </w:rPr>
+        <w:t xml:space="preserve">DAY</w:t>
+      </w:r>
+      <w:r>
+        <w:t xml:space="preserve">(</w:t>
+      </w:r>
+      <w:r>
+        <w:rPr>
+          <w:iCs/>
+          <w:i/>
+        </w:rPr>
+        <w:t xml:space="preserve">data</w:t>
+      </w:r>
+      <w:r>
+        <w:t xml:space="preserve">)</w:t>
+      </w:r>
+      <w:r>
+        <w:br/>
+      </w:r>
+    </w:p>
+    <w:p>
+      <w:pPr>
+        <w:numPr>
+          <w:ilvl w:val="0"/>
+          <w:numId w:val="1062"/>
+        </w:numPr>
+        <w:pStyle w:val="Compact"/>
+      </w:pPr>
+      <w:r>
+        <w:rPr>
+          <w:bCs/>
+          <w:b/>
+        </w:rPr>
+        <w:t xml:space="preserve">MONTH</w:t>
+      </w:r>
+      <w:r>
+        <w:t xml:space="preserve">()</w:t>
+      </w:r>
+      <w:r>
+        <w:br/>
+      </w:r>
+    </w:p>
+    <w:p>
+      <w:pPr>
+        <w:numPr>
+          <w:ilvl w:val="1"/>
+          <w:numId w:val="1076"/>
+        </w:numPr>
+        <w:pStyle w:val="Compact"/>
+      </w:pPr>
+      <w:r>
+        <w:t xml:space="preserve">Recebe como argumento uma data, formato do sistema.</w:t>
+      </w:r>
+      <w:r>
+        <w:br/>
+      </w:r>
+    </w:p>
+    <w:p>
+      <w:pPr>
+        <w:numPr>
+          <w:ilvl w:val="1"/>
+          <w:numId w:val="1076"/>
+        </w:numPr>
+        <w:pStyle w:val="Compact"/>
+      </w:pPr>
+      <w:r>
+        <w:t xml:space="preserve">Retorna o mês (</w:t>
+      </w:r>
+      <w:r>
+        <w:rPr>
+          <w:bCs/>
+          <w:b/>
+        </w:rPr>
+        <w:t xml:space="preserve">MONTH</w:t>
+      </w:r>
+      <w:r>
+        <w:t xml:space="preserve">) contido na data.</w:t>
+      </w:r>
+      <w:r>
+        <w:br/>
+      </w:r>
+    </w:p>
+    <w:p>
+      <w:pPr>
+        <w:numPr>
+          <w:ilvl w:val="1"/>
+          <w:numId w:val="1076"/>
+        </w:numPr>
+        <w:pStyle w:val="Compact"/>
+      </w:pPr>
+      <w:r>
+        <w:t xml:space="preserve">Sintaxe:</w:t>
+      </w:r>
+      <w:r>
+        <w:br/>
+      </w:r>
+      <w:r>
+        <w:rPr>
+          <w:bCs/>
+          <w:b/>
+        </w:rPr>
+        <w:t xml:space="preserve">MONTH</w:t>
+      </w:r>
+      <w:r>
+        <w:t xml:space="preserve">(</w:t>
+      </w:r>
+      <w:r>
+        <w:rPr>
+          <w:iCs/>
+          <w:i/>
+        </w:rPr>
+        <w:t xml:space="preserve">data</w:t>
+      </w:r>
+      <w:r>
+        <w:t xml:space="preserve">)</w:t>
+      </w:r>
+      <w:r>
+        <w:br/>
+      </w:r>
+    </w:p>
+    <w:p>
+      <w:pPr>
+        <w:numPr>
+          <w:ilvl w:val="0"/>
+          <w:numId w:val="1062"/>
+        </w:numPr>
+        <w:pStyle w:val="Compact"/>
+      </w:pPr>
+      <w:r>
+        <w:rPr>
+          <w:bCs/>
+          <w:b/>
+        </w:rPr>
+        <w:t xml:space="preserve">YEAR</w:t>
+      </w:r>
+      <w:r>
+        <w:t xml:space="preserve">()</w:t>
+      </w:r>
+      <w:r>
+        <w:br/>
+      </w:r>
+    </w:p>
+    <w:p>
+      <w:pPr>
+        <w:numPr>
+          <w:ilvl w:val="1"/>
+          <w:numId w:val="1077"/>
+        </w:numPr>
+        <w:pStyle w:val="Compact"/>
+      </w:pPr>
+      <w:r>
+        <w:t xml:space="preserve">Recebe como argumento uma data, formato do sistema.</w:t>
+      </w:r>
+      <w:r>
+        <w:br/>
+      </w:r>
+    </w:p>
+    <w:p>
+      <w:pPr>
+        <w:numPr>
+          <w:ilvl w:val="1"/>
+          <w:numId w:val="1077"/>
+        </w:numPr>
+        <w:pStyle w:val="Compact"/>
+      </w:pPr>
+      <w:r>
+        <w:t xml:space="preserve">Retorna o ano (</w:t>
+      </w:r>
+      <w:r>
+        <w:rPr>
+          <w:bCs/>
+          <w:b/>
+        </w:rPr>
+        <w:t xml:space="preserve">YEAR</w:t>
+      </w:r>
+      <w:r>
+        <w:t xml:space="preserve">) contido na data.</w:t>
+      </w:r>
+      <w:r>
+        <w:br/>
+      </w:r>
+    </w:p>
+    <w:p>
+      <w:pPr>
+        <w:numPr>
+          <w:ilvl w:val="1"/>
+          <w:numId w:val="1077"/>
+        </w:numPr>
+        <w:pStyle w:val="Compact"/>
+      </w:pPr>
+      <w:r>
+        <w:t xml:space="preserve">Sintaxe:</w:t>
+      </w:r>
+      <w:r>
+        <w:br/>
+      </w:r>
+      <w:r>
+        <w:rPr>
+          <w:bCs/>
+          <w:b/>
+        </w:rPr>
+        <w:t xml:space="preserve">YEAR</w:t>
+      </w:r>
+      <w:r>
+        <w:t xml:space="preserve">(</w:t>
+      </w:r>
+      <w:r>
+        <w:rPr>
+          <w:iCs/>
+          <w:i/>
+        </w:rPr>
+        <w:t xml:space="preserve">data</w:t>
+      </w:r>
+      <w:r>
+        <w:t xml:space="preserve">)</w:t>
+      </w:r>
+      <w:r>
+        <w:br/>
+      </w:r>
+    </w:p>
+    <w:p>
       <w:r>
         <w:br w:type="page"/>
       </w:r>
@@ -9146,7 +9446,7 @@
       <w:pPr>
         <w:numPr>
           <w:ilvl w:val="0"/>
-          <w:numId w:val="1075"/>
+          <w:numId w:val="1078"/>
         </w:numPr>
         <w:pStyle w:val="Compact"/>
       </w:pPr>
@@ -9174,7 +9474,7 @@
       <w:pPr>
         <w:numPr>
           <w:ilvl w:val="0"/>
-          <w:numId w:val="1075"/>
+          <w:numId w:val="1078"/>
         </w:numPr>
         <w:pStyle w:val="Compact"/>
       </w:pPr>
@@ -9189,7 +9489,7 @@
       <w:pPr>
         <w:numPr>
           <w:ilvl w:val="0"/>
-          <w:numId w:val="1075"/>
+          <w:numId w:val="1078"/>
         </w:numPr>
         <w:pStyle w:val="Compact"/>
       </w:pPr>
@@ -9349,7 +9649,7 @@
       <w:pPr>
         <w:numPr>
           <w:ilvl w:val="0"/>
-          <w:numId w:val="1076"/>
+          <w:numId w:val="1079"/>
         </w:numPr>
         <w:pStyle w:val="Compact"/>
       </w:pPr>
@@ -9377,7 +9677,7 @@
       <w:pPr>
         <w:numPr>
           <w:ilvl w:val="0"/>
-          <w:numId w:val="1076"/>
+          <w:numId w:val="1079"/>
         </w:numPr>
         <w:pStyle w:val="Compact"/>
       </w:pPr>
@@ -9392,7 +9692,7 @@
       <w:pPr>
         <w:numPr>
           <w:ilvl w:val="0"/>
-          <w:numId w:val="1076"/>
+          <w:numId w:val="1079"/>
         </w:numPr>
         <w:pStyle w:val="Compact"/>
       </w:pPr>
@@ -9407,7 +9707,7 @@
       <w:pPr>
         <w:numPr>
           <w:ilvl w:val="0"/>
-          <w:numId w:val="1076"/>
+          <w:numId w:val="1079"/>
         </w:numPr>
         <w:pStyle w:val="Compact"/>
       </w:pPr>
@@ -9604,7 +9904,7 @@
       <w:pPr>
         <w:numPr>
           <w:ilvl w:val="0"/>
-          <w:numId w:val="1077"/>
+          <w:numId w:val="1080"/>
         </w:numPr>
         <w:pStyle w:val="Compact"/>
       </w:pPr>
@@ -9619,7 +9919,7 @@
       <w:pPr>
         <w:numPr>
           <w:ilvl w:val="0"/>
-          <w:numId w:val="1077"/>
+          <w:numId w:val="1080"/>
         </w:numPr>
         <w:pStyle w:val="Compact"/>
       </w:pPr>
@@ -9634,7 +9934,7 @@
       <w:pPr>
         <w:numPr>
           <w:ilvl w:val="1"/>
-          <w:numId w:val="1078"/>
+          <w:numId w:val="1081"/>
         </w:numPr>
         <w:pStyle w:val="Compact"/>
       </w:pPr>
@@ -9662,7 +9962,7 @@
       <w:pPr>
         <w:numPr>
           <w:ilvl w:val="1"/>
-          <w:numId w:val="1078"/>
+          <w:numId w:val="1081"/>
         </w:numPr>
         <w:pStyle w:val="Compact"/>
       </w:pPr>
@@ -9677,7 +9977,7 @@
       <w:pPr>
         <w:numPr>
           <w:ilvl w:val="0"/>
-          <w:numId w:val="1077"/>
+          <w:numId w:val="1080"/>
         </w:numPr>
         <w:pStyle w:val="Compact"/>
       </w:pPr>
@@ -10067,7 +10367,7 @@
       <w:pPr>
         <w:numPr>
           <w:ilvl w:val="0"/>
-          <w:numId w:val="1079"/>
+          <w:numId w:val="1082"/>
         </w:numPr>
       </w:pPr>
       <w:r>
@@ -10123,7 +10423,7 @@
       <w:pPr>
         <w:numPr>
           <w:ilvl w:val="0"/>
-          <w:numId w:val="1079"/>
+          <w:numId w:val="1082"/>
         </w:numPr>
       </w:pPr>
       <w:r>
@@ -10144,291 +10444,6 @@
       </w:r>
       <w:r>
         <w:t xml:space="preserve">- sem maiores custos computacionais.</w:t>
-      </w:r>
-      <w:r>
-        <w:br/>
-      </w:r>
-    </w:p>
-    <w:p>
-      <w:pPr>
-        <w:numPr>
-          <w:ilvl w:val="0"/>
-          <w:numId w:val="1080"/>
-        </w:numPr>
-        <w:pStyle w:val="Compact"/>
-      </w:pPr>
-      <w:r>
-        <w:rPr>
-          <w:bCs/>
-          <w:b/>
-        </w:rPr>
-        <w:t xml:space="preserve">INNER</w:t>
-      </w:r>
-      <w:r>
-        <w:br/>
-      </w:r>
-    </w:p>
-    <w:p>
-      <w:pPr>
-        <w:numPr>
-          <w:ilvl w:val="0"/>
-          <w:numId w:val="1081"/>
-        </w:numPr>
-      </w:pPr>
-      <w:r>
-        <w:t xml:space="preserve">Exclui os registros sem par (orfans) na outra tabela -</w:t>
-      </w:r>
-      <w:r>
-        <w:t xml:space="preserve"> </w:t>
-      </w:r>
-      <w:r>
-        <w:rPr>
-          <w:bCs/>
-          <w:b/>
-        </w:rPr>
-        <w:t xml:space="preserve">INNER</w:t>
-      </w:r>
-      <w:r>
-        <w:t xml:space="preserve">.</w:t>
-      </w:r>
-      <w:r>
-        <w:br/>
-      </w:r>
-    </w:p>
-    <w:p>
-      <w:pPr>
-        <w:numPr>
-          <w:ilvl w:val="0"/>
-          <w:numId w:val="1081"/>
-        </w:numPr>
-      </w:pPr>
-      <w:r>
-        <w:t xml:space="preserve">Consulta com duas tabelas.</w:t>
-      </w:r>
-      <w:r>
-        <w:br/>
-      </w:r>
-    </w:p>
-    <w:p>
-      <w:pPr>
-        <w:numPr>
-          <w:ilvl w:val="1"/>
-          <w:numId w:val="1082"/>
-        </w:numPr>
-        <w:pStyle w:val="Compact"/>
-      </w:pPr>
-      <w:r>
-        <w:t xml:space="preserve">Sintaxe comentada:</w:t>
-      </w:r>
-      <w:r>
-        <w:br/>
-      </w:r>
-      <w:r>
-        <w:rPr>
-          <w:bCs/>
-          <w:b/>
-        </w:rPr>
-        <w:t xml:space="preserve">SELECT</w:t>
-      </w:r>
-      <w:r>
-        <w:t xml:space="preserve"> </w:t>
-      </w:r>
-      <w:r>
-        <w:rPr>
-          <w:iCs/>
-          <w:i/>
-        </w:rPr>
-        <w:t xml:space="preserve">coluna1_tab1</w:t>
-      </w:r>
-      <w:r>
-        <w:t xml:space="preserve">,</w:t>
-      </w:r>
-      <w:r>
-        <w:t xml:space="preserve"> </w:t>
-      </w:r>
-      <w:r>
-        <w:rPr>
-          <w:iCs/>
-          <w:i/>
-        </w:rPr>
-        <w:t xml:space="preserve">coluna2_tab1</w:t>
-      </w:r>
-      <w:r>
-        <w:t xml:space="preserve">,</w:t>
-      </w:r>
-      <w:r>
-        <w:t xml:space="preserve"> </w:t>
-      </w:r>
-      <w:r>
-        <w:rPr>
-          <w:iCs/>
-          <w:i/>
-        </w:rPr>
-        <w:t xml:space="preserve">coluna1_tab2</w:t>
-      </w:r>
-      <w:r>
-        <w:t xml:space="preserve"> </w:t>
-      </w:r>
-      <w:r>
-        <w:t xml:space="preserve">(PROJEÇÃO)</w:t>
-      </w:r>
-      <w:r>
-        <w:br/>
-      </w:r>
-      <w:r>
-        <w:rPr>
-          <w:bCs/>
-          <w:b/>
-        </w:rPr>
-        <w:t xml:space="preserve">FROM</w:t>
-      </w:r>
-      <w:r>
-        <w:t xml:space="preserve"> </w:t>
-      </w:r>
-      <w:r>
-        <w:rPr>
-          <w:iCs/>
-          <w:i/>
-        </w:rPr>
-        <w:t xml:space="preserve">tabela1</w:t>
-      </w:r>
-      <w:r>
-        <w:t xml:space="preserve"> </w:t>
-      </w:r>
-      <w:r>
-        <w:t xml:space="preserve">(ORIGEM)</w:t>
-      </w:r>
-      <w:r>
-        <w:br/>
-      </w:r>
-      <w:r>
-        <w:rPr>
-          <w:bCs/>
-          <w:b/>
-        </w:rPr>
-        <w:t xml:space="preserve">INNER</w:t>
-      </w:r>
-      <w:r>
-        <w:t xml:space="preserve"> </w:t>
-      </w:r>
-      <w:r>
-        <w:rPr>
-          <w:bCs/>
-          <w:b/>
-        </w:rPr>
-        <w:t xml:space="preserve">JOIN</w:t>
-      </w:r>
-      <w:r>
-        <w:t xml:space="preserve"> </w:t>
-      </w:r>
-      <w:r>
-        <w:rPr>
-          <w:iCs/>
-          <w:i/>
-        </w:rPr>
-        <w:t xml:space="preserve">tabela2</w:t>
-      </w:r>
-      <w:r>
-        <w:t xml:space="preserve"> </w:t>
-      </w:r>
-      <w:r>
-        <w:t xml:space="preserve">(JUNÇÃO)</w:t>
-      </w:r>
-      <w:r>
-        <w:br/>
-      </w:r>
-      <w:r>
-        <w:rPr>
-          <w:bCs/>
-          <w:b/>
-        </w:rPr>
-        <w:t xml:space="preserve">ON</w:t>
-      </w:r>
-      <w:r>
-        <w:t xml:space="preserve"> </w:t>
-      </w:r>
-      <w:r>
-        <w:rPr>
-          <w:iCs/>
-          <w:i/>
-        </w:rPr>
-        <w:t xml:space="preserve">chave_primaria_tab1</w:t>
-      </w:r>
-      <w:r>
-        <w:t xml:space="preserve"> </w:t>
-      </w:r>
-      <w:r>
-        <w:rPr>
-          <w:bCs/>
-          <w:b/>
-        </w:rPr>
-        <w:t xml:space="preserve">=</w:t>
-      </w:r>
-      <w:r>
-        <w:t xml:space="preserve"> </w:t>
-      </w:r>
-      <w:r>
-        <w:rPr>
-          <w:iCs/>
-          <w:i/>
-        </w:rPr>
-        <w:t xml:space="preserve">chave_estrangeira_tab2</w:t>
-      </w:r>
-      <w:r>
-        <w:br/>
-      </w:r>
-      <w:r>
-        <w:rPr>
-          <w:bCs/>
-          <w:b/>
-        </w:rPr>
-        <w:t xml:space="preserve">WHERE</w:t>
-      </w:r>
-      <w:r>
-        <w:t xml:space="preserve"> </w:t>
-      </w:r>
-      <w:r>
-        <w:rPr>
-          <w:iCs/>
-          <w:i/>
-        </w:rPr>
-        <w:t xml:space="preserve">criterio</w:t>
-      </w:r>
-      <w:r>
-        <w:t xml:space="preserve"> </w:t>
-      </w:r>
-      <w:r>
-        <w:rPr>
-          <w:bCs/>
-          <w:b/>
-        </w:rPr>
-        <w:t xml:space="preserve">=</w:t>
-      </w:r>
-      <w:r>
-        <w:t xml:space="preserve"> </w:t>
-      </w:r>
-      <w:r>
-        <w:rPr>
-          <w:iCs/>
-          <w:i/>
-        </w:rPr>
-        <w:t xml:space="preserve">valor</w:t>
-      </w:r>
-      <w:r>
-        <w:t xml:space="preserve"> </w:t>
-      </w:r>
-      <w:r>
-        <w:t xml:space="preserve">(SELEÇÃO)</w:t>
-      </w:r>
-      <w:r>
-        <w:br/>
-      </w:r>
-      <w:r>
-        <w:rPr>
-          <w:bCs/>
-          <w:b/>
-        </w:rPr>
-        <w:t xml:space="preserve">GO</w:t>
       </w:r>
       <w:r>
         <w:br/>
@@ -10447,7 +10462,7 @@
           <w:bCs/>
           <w:b/>
         </w:rPr>
-        <w:t xml:space="preserve">LEFT</w:t>
+        <w:t xml:space="preserve">INNER</w:t>
       </w:r>
       <w:r>
         <w:br/>
@@ -10459,23 +10474,36 @@
           <w:ilvl w:val="0"/>
           <w:numId w:val="1084"/>
         </w:numPr>
-        <w:pStyle w:val="Compact"/>
-      </w:pPr>
-      <w:r>
-        <w:t xml:space="preserve">Mostra ate os registros sem par (nulos) -</w:t>
-      </w:r>
-      <w:r>
-        <w:t xml:space="preserve"> </w:t>
-      </w:r>
-      <w:r>
-        <w:rPr>
-          <w:bCs/>
-          <w:b/>
-        </w:rPr>
-        <w:t xml:space="preserve">LEFT</w:t>
+      </w:pPr>
+      <w:r>
+        <w:t xml:space="preserve">Exclui os registros sem par (orfans) na outra tabela -</w:t>
+      </w:r>
+      <w:r>
+        <w:t xml:space="preserve"> </w:t>
+      </w:r>
+      <w:r>
+        <w:rPr>
+          <w:bCs/>
+          <w:b/>
+        </w:rPr>
+        <w:t xml:space="preserve">INNER</w:t>
       </w:r>
       <w:r>
         <w:t xml:space="preserve">.</w:t>
+      </w:r>
+      <w:r>
+        <w:br/>
+      </w:r>
+    </w:p>
+    <w:p>
+      <w:pPr>
+        <w:numPr>
+          <w:ilvl w:val="0"/>
+          <w:numId w:val="1084"/>
+        </w:numPr>
+      </w:pPr>
+      <w:r>
+        <w:t xml:space="preserve">Consulta com duas tabelas.</w:t>
       </w:r>
       <w:r>
         <w:br/>
@@ -10490,6 +10518,278 @@
         <w:pStyle w:val="Compact"/>
       </w:pPr>
       <w:r>
+        <w:t xml:space="preserve">Sintaxe comentada:</w:t>
+      </w:r>
+      <w:r>
+        <w:br/>
+      </w:r>
+      <w:r>
+        <w:rPr>
+          <w:bCs/>
+          <w:b/>
+        </w:rPr>
+        <w:t xml:space="preserve">SELECT</w:t>
+      </w:r>
+      <w:r>
+        <w:t xml:space="preserve"> </w:t>
+      </w:r>
+      <w:r>
+        <w:rPr>
+          <w:iCs/>
+          <w:i/>
+        </w:rPr>
+        <w:t xml:space="preserve">coluna1_tab1</w:t>
+      </w:r>
+      <w:r>
+        <w:t xml:space="preserve">,</w:t>
+      </w:r>
+      <w:r>
+        <w:t xml:space="preserve"> </w:t>
+      </w:r>
+      <w:r>
+        <w:rPr>
+          <w:iCs/>
+          <w:i/>
+        </w:rPr>
+        <w:t xml:space="preserve">coluna2_tab1</w:t>
+      </w:r>
+      <w:r>
+        <w:t xml:space="preserve">,</w:t>
+      </w:r>
+      <w:r>
+        <w:t xml:space="preserve"> </w:t>
+      </w:r>
+      <w:r>
+        <w:rPr>
+          <w:iCs/>
+          <w:i/>
+        </w:rPr>
+        <w:t xml:space="preserve">coluna1_tab2</w:t>
+      </w:r>
+      <w:r>
+        <w:t xml:space="preserve"> </w:t>
+      </w:r>
+      <w:r>
+        <w:t xml:space="preserve">(PROJEÇÃO)</w:t>
+      </w:r>
+      <w:r>
+        <w:br/>
+      </w:r>
+      <w:r>
+        <w:rPr>
+          <w:bCs/>
+          <w:b/>
+        </w:rPr>
+        <w:t xml:space="preserve">FROM</w:t>
+      </w:r>
+      <w:r>
+        <w:t xml:space="preserve"> </w:t>
+      </w:r>
+      <w:r>
+        <w:rPr>
+          <w:iCs/>
+          <w:i/>
+        </w:rPr>
+        <w:t xml:space="preserve">tabela1</w:t>
+      </w:r>
+      <w:r>
+        <w:t xml:space="preserve"> </w:t>
+      </w:r>
+      <w:r>
+        <w:t xml:space="preserve">(ORIGEM)</w:t>
+      </w:r>
+      <w:r>
+        <w:br/>
+      </w:r>
+      <w:r>
+        <w:rPr>
+          <w:bCs/>
+          <w:b/>
+        </w:rPr>
+        <w:t xml:space="preserve">INNER</w:t>
+      </w:r>
+      <w:r>
+        <w:t xml:space="preserve"> </w:t>
+      </w:r>
+      <w:r>
+        <w:rPr>
+          <w:bCs/>
+          <w:b/>
+        </w:rPr>
+        <w:t xml:space="preserve">JOIN</w:t>
+      </w:r>
+      <w:r>
+        <w:t xml:space="preserve"> </w:t>
+      </w:r>
+      <w:r>
+        <w:rPr>
+          <w:iCs/>
+          <w:i/>
+        </w:rPr>
+        <w:t xml:space="preserve">tabela2</w:t>
+      </w:r>
+      <w:r>
+        <w:t xml:space="preserve"> </w:t>
+      </w:r>
+      <w:r>
+        <w:t xml:space="preserve">(JUNÇÃO)</w:t>
+      </w:r>
+      <w:r>
+        <w:br/>
+      </w:r>
+      <w:r>
+        <w:rPr>
+          <w:bCs/>
+          <w:b/>
+        </w:rPr>
+        <w:t xml:space="preserve">ON</w:t>
+      </w:r>
+      <w:r>
+        <w:t xml:space="preserve"> </w:t>
+      </w:r>
+      <w:r>
+        <w:rPr>
+          <w:iCs/>
+          <w:i/>
+        </w:rPr>
+        <w:t xml:space="preserve">chave_primaria_tab1</w:t>
+      </w:r>
+      <w:r>
+        <w:t xml:space="preserve"> </w:t>
+      </w:r>
+      <w:r>
+        <w:rPr>
+          <w:bCs/>
+          <w:b/>
+        </w:rPr>
+        <w:t xml:space="preserve">=</w:t>
+      </w:r>
+      <w:r>
+        <w:t xml:space="preserve"> </w:t>
+      </w:r>
+      <w:r>
+        <w:rPr>
+          <w:iCs/>
+          <w:i/>
+        </w:rPr>
+        <w:t xml:space="preserve">chave_estrangeira_tab2</w:t>
+      </w:r>
+      <w:r>
+        <w:br/>
+      </w:r>
+      <w:r>
+        <w:rPr>
+          <w:bCs/>
+          <w:b/>
+        </w:rPr>
+        <w:t xml:space="preserve">WHERE</w:t>
+      </w:r>
+      <w:r>
+        <w:t xml:space="preserve"> </w:t>
+      </w:r>
+      <w:r>
+        <w:rPr>
+          <w:iCs/>
+          <w:i/>
+        </w:rPr>
+        <w:t xml:space="preserve">criterio</w:t>
+      </w:r>
+      <w:r>
+        <w:t xml:space="preserve"> </w:t>
+      </w:r>
+      <w:r>
+        <w:rPr>
+          <w:bCs/>
+          <w:b/>
+        </w:rPr>
+        <w:t xml:space="preserve">=</w:t>
+      </w:r>
+      <w:r>
+        <w:t xml:space="preserve"> </w:t>
+      </w:r>
+      <w:r>
+        <w:rPr>
+          <w:iCs/>
+          <w:i/>
+        </w:rPr>
+        <w:t xml:space="preserve">valor</w:t>
+      </w:r>
+      <w:r>
+        <w:t xml:space="preserve"> </w:t>
+      </w:r>
+      <w:r>
+        <w:t xml:space="preserve">(SELEÇÃO)</w:t>
+      </w:r>
+      <w:r>
+        <w:br/>
+      </w:r>
+      <w:r>
+        <w:rPr>
+          <w:bCs/>
+          <w:b/>
+        </w:rPr>
+        <w:t xml:space="preserve">GO</w:t>
+      </w:r>
+      <w:r>
+        <w:br/>
+      </w:r>
+    </w:p>
+    <w:p>
+      <w:pPr>
+        <w:numPr>
+          <w:ilvl w:val="0"/>
+          <w:numId w:val="1086"/>
+        </w:numPr>
+        <w:pStyle w:val="Compact"/>
+      </w:pPr>
+      <w:r>
+        <w:rPr>
+          <w:bCs/>
+          <w:b/>
+        </w:rPr>
+        <w:t xml:space="preserve">LEFT</w:t>
+      </w:r>
+      <w:r>
+        <w:br/>
+      </w:r>
+    </w:p>
+    <w:p>
+      <w:pPr>
+        <w:numPr>
+          <w:ilvl w:val="0"/>
+          <w:numId w:val="1087"/>
+        </w:numPr>
+        <w:pStyle w:val="Compact"/>
+      </w:pPr>
+      <w:r>
+        <w:t xml:space="preserve">Mostra ate os registros sem par (nulos) -</w:t>
+      </w:r>
+      <w:r>
+        <w:t xml:space="preserve"> </w:t>
+      </w:r>
+      <w:r>
+        <w:rPr>
+          <w:bCs/>
+          <w:b/>
+        </w:rPr>
+        <w:t xml:space="preserve">LEFT</w:t>
+      </w:r>
+      <w:r>
+        <w:t xml:space="preserve">.</w:t>
+      </w:r>
+      <w:r>
+        <w:br/>
+      </w:r>
+    </w:p>
+    <w:p>
+      <w:pPr>
+        <w:numPr>
+          <w:ilvl w:val="1"/>
+          <w:numId w:val="1088"/>
+        </w:numPr>
+        <w:pStyle w:val="Compact"/>
+      </w:pPr>
+      <w:r>
         <w:t xml:space="preserve">Comum usar a função</w:t>
       </w:r>
       <w:r>
@@ -10513,7 +10813,7 @@
       <w:pPr>
         <w:numPr>
           <w:ilvl w:val="0"/>
-          <w:numId w:val="1084"/>
+          <w:numId w:val="1087"/>
         </w:numPr>
         <w:pStyle w:val="Compact"/>
       </w:pPr>
@@ -10528,7 +10828,7 @@
       <w:pPr>
         <w:numPr>
           <w:ilvl w:val="1"/>
-          <w:numId w:val="1086"/>
+          <w:numId w:val="1089"/>
         </w:numPr>
         <w:pStyle w:val="Compact"/>
       </w:pPr>
@@ -10777,7 +11077,7 @@
       <w:pPr>
         <w:numPr>
           <w:ilvl w:val="0"/>
-          <w:numId w:val="1087"/>
+          <w:numId w:val="1090"/>
         </w:numPr>
         <w:pStyle w:val="Compact"/>
       </w:pPr>
@@ -10792,7 +11092,7 @@
       <w:pPr>
         <w:numPr>
           <w:ilvl w:val="1"/>
-          <w:numId w:val="1088"/>
+          <w:numId w:val="1091"/>
         </w:numPr>
         <w:pStyle w:val="Compact"/>
       </w:pPr>
@@ -10833,7 +11133,7 @@
       <w:pPr>
         <w:numPr>
           <w:ilvl w:val="1"/>
-          <w:numId w:val="1088"/>
+          <w:numId w:val="1091"/>
         </w:numPr>
         <w:pStyle w:val="Compact"/>
       </w:pPr>
@@ -10877,7 +11177,7 @@
       <w:pPr>
         <w:numPr>
           <w:ilvl w:val="1"/>
-          <w:numId w:val="1088"/>
+          <w:numId w:val="1091"/>
         </w:numPr>
         <w:pStyle w:val="Compact"/>
       </w:pPr>
@@ -11277,7 +11577,7 @@
       <w:pPr>
         <w:numPr>
           <w:ilvl w:val="0"/>
-          <w:numId w:val="1087"/>
+          <w:numId w:val="1090"/>
         </w:numPr>
         <w:pStyle w:val="Compact"/>
       </w:pPr>
@@ -11292,7 +11592,7 @@
       <w:pPr>
         <w:numPr>
           <w:ilvl w:val="1"/>
-          <w:numId w:val="1089"/>
+          <w:numId w:val="1092"/>
         </w:numPr>
         <w:pStyle w:val="Compact"/>
       </w:pPr>
@@ -11307,7 +11607,7 @@
       <w:pPr>
         <w:numPr>
           <w:ilvl w:val="1"/>
-          <w:numId w:val="1089"/>
+          <w:numId w:val="1092"/>
         </w:numPr>
         <w:pStyle w:val="Compact"/>
       </w:pPr>
@@ -11724,7 +12024,7 @@
     <w:bookmarkEnd w:id="61"/>
     <w:bookmarkEnd w:id="62"/>
     <w:bookmarkEnd w:id="63"/>
-    <w:bookmarkStart w:id="67" w:name="observações"/>
+    <w:bookmarkStart w:id="66" w:name="Xa47cd3ddd2076dcbf79dbe48ca003cd544e493b"/>
     <w:p>
       <w:pPr>
         <w:pStyle w:val="Heading1"/>
@@ -11739,10 +12039,94 @@
         <w:tab/>
       </w:r>
       <w:r>
+        <w:t xml:space="preserve">Modulo 26 PARTE 3 - Conversão de tipo de dados</w:t>
+      </w:r>
+    </w:p>
+    <w:bookmarkStart w:id="64" w:name="X1192dde30f4f06a7edc2823033658b6b67ecab4"/>
+    <w:p>
+      <w:pPr>
+        <w:pStyle w:val="Heading2"/>
+      </w:pPr>
+      <w:r>
+        <w:rPr>
+          <w:rStyle w:val="SectionNumber"/>
+        </w:rPr>
+        <w:t xml:space="preserve">7.1</w:t>
+      </w:r>
+      <w:r>
+        <w:tab/>
+      </w:r>
+      <w:r>
+        <w:t xml:space="preserve">Conversão de dados automatica pelo sistema</w:t>
+      </w:r>
+    </w:p>
+    <w:bookmarkEnd w:id="64"/>
+    <w:bookmarkStart w:id="65" w:name="funções-de-conversão"/>
+    <w:p>
+      <w:pPr>
+        <w:pStyle w:val="Heading2"/>
+      </w:pPr>
+      <w:r>
+        <w:rPr>
+          <w:rStyle w:val="SectionNumber"/>
+        </w:rPr>
+        <w:t xml:space="preserve">7.2</w:t>
+      </w:r>
+      <w:r>
+        <w:tab/>
+      </w:r>
+      <w:r>
+        <w:t xml:space="preserve">Funções de conversão</w:t>
+      </w:r>
+    </w:p>
+    <w:p>
+      <w:pPr>
+        <w:numPr>
+          <w:ilvl w:val="0"/>
+          <w:numId w:val="1093"/>
+        </w:numPr>
+        <w:pStyle w:val="Compact"/>
+      </w:pPr>
+      <w:r>
+        <w:rPr>
+          <w:bCs/>
+          <w:b/>
+        </w:rPr>
+        <w:t xml:space="preserve">CAST</w:t>
+      </w:r>
+      <w:r>
+        <w:t xml:space="preserve">()</w:t>
+      </w:r>
+      <w:r>
+        <w:br/>
+      </w:r>
+    </w:p>
+    <w:p>
+      <w:r>
+        <w:br w:type="page"/>
+      </w:r>
+    </w:p>
+    <w:bookmarkEnd w:id="65"/>
+    <w:bookmarkEnd w:id="66"/>
+    <w:bookmarkStart w:id="70" w:name="observações"/>
+    <w:p>
+      <w:pPr>
+        <w:pStyle w:val="Heading1"/>
+      </w:pPr>
+      <w:r>
+        <w:rPr>
+          <w:rStyle w:val="SectionNumber"/>
+        </w:rPr>
+        <w:t xml:space="preserve">8</w:t>
+      </w:r>
+      <w:r>
+        <w:tab/>
+      </w:r>
+      <w:r>
         <w:t xml:space="preserve">Observações</w:t>
       </w:r>
     </w:p>
-    <w:bookmarkStart w:id="64" w:name="problemas-para-fazer-login-o-ssms"/>
+    <w:bookmarkStart w:id="67" w:name="problemas-para-fazer-login-o-ssms"/>
     <w:p>
       <w:pPr>
         <w:pStyle w:val="Heading2"/>
@@ -11751,7 +12135,7 @@
         <w:rPr>
           <w:rStyle w:val="SectionNumber"/>
         </w:rPr>
-        <w:t xml:space="preserve">7.1</w:t>
+        <w:t xml:space="preserve">8.1</w:t>
       </w:r>
       <w:r>
         <w:tab/>
@@ -11790,7 +12174,7 @@
       <w:pPr>
         <w:numPr>
           <w:ilvl w:val="0"/>
-          <w:numId w:val="1090"/>
+          <w:numId w:val="1094"/>
         </w:numPr>
         <w:pStyle w:val="Compact"/>
       </w:pPr>
@@ -11839,7 +12223,7 @@
       <w:pPr>
         <w:numPr>
           <w:ilvl w:val="1"/>
-          <w:numId w:val="1091"/>
+          <w:numId w:val="1095"/>
         </w:numPr>
         <w:pStyle w:val="Compact"/>
       </w:pPr>
@@ -11854,7 +12238,7 @@
       <w:pPr>
         <w:numPr>
           <w:ilvl w:val="1"/>
-          <w:numId w:val="1091"/>
+          <w:numId w:val="1095"/>
         </w:numPr>
         <w:pStyle w:val="Compact"/>
       </w:pPr>
@@ -11903,7 +12287,7 @@
       <w:pPr>
         <w:numPr>
           <w:ilvl w:val="1"/>
-          <w:numId w:val="1091"/>
+          <w:numId w:val="1095"/>
         </w:numPr>
         <w:pStyle w:val="Compact"/>
       </w:pPr>
@@ -11969,7 +12353,7 @@
       <w:pPr>
         <w:numPr>
           <w:ilvl w:val="1"/>
-          <w:numId w:val="1091"/>
+          <w:numId w:val="1095"/>
         </w:numPr>
         <w:pStyle w:val="Compact"/>
       </w:pPr>
@@ -12009,8 +12393,8 @@
         <w:br/>
       </w:r>
     </w:p>
-    <w:bookmarkEnd w:id="64"/>
-    <w:bookmarkStart w:id="65" w:name="X5efb11d18397f622013015cd11d8b4aea8210ed"/>
+    <w:bookmarkEnd w:id="67"/>
+    <w:bookmarkStart w:id="68" w:name="X5efb11d18397f622013015cd11d8b4aea8210ed"/>
     <w:p>
       <w:pPr>
         <w:pStyle w:val="Heading2"/>
@@ -12019,7 +12403,7 @@
         <w:rPr>
           <w:rStyle w:val="SectionNumber"/>
         </w:rPr>
-        <w:t xml:space="preserve">7.2</w:t>
+        <w:t xml:space="preserve">8.2</w:t>
       </w:r>
       <w:r>
         <w:tab/>
@@ -12042,7 +12426,7 @@
       <w:pPr>
         <w:numPr>
           <w:ilvl w:val="0"/>
-          <w:numId w:val="1092"/>
+          <w:numId w:val="1096"/>
         </w:numPr>
         <w:pStyle w:val="Compact"/>
       </w:pPr>
@@ -12057,7 +12441,7 @@
       <w:pPr>
         <w:numPr>
           <w:ilvl w:val="0"/>
-          <w:numId w:val="1092"/>
+          <w:numId w:val="1096"/>
         </w:numPr>
         <w:pStyle w:val="Compact"/>
       </w:pPr>
@@ -12095,7 +12479,7 @@
       <w:pPr>
         <w:numPr>
           <w:ilvl w:val="1"/>
-          <w:numId w:val="1093"/>
+          <w:numId w:val="1097"/>
         </w:numPr>
         <w:pStyle w:val="Compact"/>
       </w:pPr>
@@ -12142,7 +12526,7 @@
       <w:pPr>
         <w:numPr>
           <w:ilvl w:val="1"/>
-          <w:numId w:val="1093"/>
+          <w:numId w:val="1097"/>
         </w:numPr>
         <w:pStyle w:val="Compact"/>
       </w:pPr>
@@ -12189,7 +12573,7 @@
       <w:pPr>
         <w:numPr>
           <w:ilvl w:val="1"/>
-          <w:numId w:val="1093"/>
+          <w:numId w:val="1097"/>
         </w:numPr>
         <w:pStyle w:val="Compact"/>
       </w:pPr>
@@ -12236,7 +12620,7 @@
       <w:pPr>
         <w:numPr>
           <w:ilvl w:val="1"/>
-          <w:numId w:val="1093"/>
+          <w:numId w:val="1097"/>
         </w:numPr>
         <w:pStyle w:val="Compact"/>
       </w:pPr>
@@ -12279,8 +12663,8 @@
         <w:br/>
       </w:r>
     </w:p>
-    <w:bookmarkEnd w:id="65"/>
-    <w:bookmarkStart w:id="66" w:name="formato-da-data-no-sistema"/>
+    <w:bookmarkEnd w:id="68"/>
+    <w:bookmarkStart w:id="69" w:name="formato-da-data-no-sistema"/>
     <w:p>
       <w:pPr>
         <w:pStyle w:val="Heading2"/>
@@ -12289,7 +12673,7 @@
         <w:rPr>
           <w:rStyle w:val="SectionNumber"/>
         </w:rPr>
-        <w:t xml:space="preserve">7.3</w:t>
+        <w:t xml:space="preserve">8.3</w:t>
       </w:r>
       <w:r>
         <w:tab/>
@@ -12326,9 +12710,9 @@
         <w:br w:type="page"/>
       </w:r>
     </w:p>
-    <w:bookmarkEnd w:id="66"/>
-    <w:bookmarkEnd w:id="67"/>
-    <w:bookmarkStart w:id="69" w:name="andamento-dos-estudos"/>
+    <w:bookmarkEnd w:id="69"/>
+    <w:bookmarkEnd w:id="70"/>
+    <w:bookmarkStart w:id="72" w:name="andamento-dos-estudos"/>
     <w:p>
       <w:pPr>
         <w:pStyle w:val="Heading1"/>
@@ -12337,7 +12721,7 @@
         <w:rPr>
           <w:rStyle w:val="SectionNumber"/>
         </w:rPr>
-        <w:t xml:space="preserve">8</w:t>
+        <w:t xml:space="preserve">9</w:t>
       </w:r>
       <w:r>
         <w:tab/>
@@ -12346,7 +12730,7 @@
         <w:t xml:space="preserve">Andamento dos Estudos</w:t>
       </w:r>
     </w:p>
-    <w:bookmarkStart w:id="68" w:name="assunto-em-andamento"/>
+    <w:bookmarkStart w:id="71" w:name="assunto-em-andamento"/>
     <w:p>
       <w:pPr>
         <w:pStyle w:val="Heading2"/>
@@ -12355,7 +12739,7 @@
         <w:rPr>
           <w:rStyle w:val="SectionNumber"/>
         </w:rPr>
-        <w:t xml:space="preserve">8.1</w:t>
+        <w:t xml:space="preserve">9.1</w:t>
       </w:r>
       <w:r>
         <w:tab/>
@@ -12369,14 +12753,14 @@
         <w:pStyle w:val="FirstParagraph"/>
       </w:pPr>
       <w:r>
-        <w:t xml:space="preserve">Atualmente estou estudando Módulo 26 - AULA 100.</w:t>
-      </w:r>
-      <w:r>
-        <w:br/>
-      </w:r>
-    </w:p>
-    <w:bookmarkEnd w:id="68"/>
-    <w:bookmarkEnd w:id="69"/>
+        <w:t xml:space="preserve">Atualmente estou estudando Módulo 26 - AULA 104.</w:t>
+      </w:r>
+      <w:r>
+        <w:br/>
+      </w:r>
+    </w:p>
+    <w:bookmarkEnd w:id="71"/>
+    <w:bookmarkEnd w:id="72"/>
     <w:sectPr/>
   </w:body>
 </w:document>
@@ -12970,6 +13354,15 @@
     <w:abstractNumId w:val="991"/>
   </w:num>
   <w:num w:numId="1080">
+    <w:abstractNumId w:val="991"/>
+  </w:num>
+  <w:num w:numId="1081">
+    <w:abstractNumId w:val="991"/>
+  </w:num>
+  <w:num w:numId="1082">
+    <w:abstractNumId w:val="991"/>
+  </w:num>
+  <w:num w:numId="1083">
     <w:abstractNumId w:val="99411"/>
     <w:lvlOverride w:ilvl="0">
       <w:startOverride w:val="1"/>
@@ -12999,13 +13392,13 @@
       <w:startOverride w:val="1"/>
     </w:lvlOverride>
   </w:num>
-  <w:num w:numId="1081">
+  <w:num w:numId="1084">
     <w:abstractNumId w:val="991"/>
   </w:num>
-  <w:num w:numId="1082">
+  <w:num w:numId="1085">
     <w:abstractNumId w:val="991"/>
   </w:num>
-  <w:num w:numId="1083">
+  <w:num w:numId="1086">
     <w:abstractNumId w:val="99412"/>
     <w:lvlOverride w:ilvl="0">
       <w:startOverride w:val="2"/>
@@ -13035,15 +13428,6 @@
       <w:startOverride w:val="2"/>
     </w:lvlOverride>
   </w:num>
-  <w:num w:numId="1084">
-    <w:abstractNumId w:val="991"/>
-  </w:num>
-  <w:num w:numId="1085">
-    <w:abstractNumId w:val="991"/>
-  </w:num>
-  <w:num w:numId="1086">
-    <w:abstractNumId w:val="991"/>
-  </w:num>
   <w:num w:numId="1087">
     <w:abstractNumId w:val="991"/>
   </w:num>
@@ -13063,6 +13447,18 @@
     <w:abstractNumId w:val="991"/>
   </w:num>
   <w:num w:numId="1093">
+    <w:abstractNumId w:val="991"/>
+  </w:num>
+  <w:num w:numId="1094">
+    <w:abstractNumId w:val="991"/>
+  </w:num>
+  <w:num w:numId="1095">
+    <w:abstractNumId w:val="991"/>
+  </w:num>
+  <w:num w:numId="1096">
+    <w:abstractNumId w:val="991"/>
+  </w:num>
+  <w:num w:numId="1097">
     <w:abstractNumId w:val="991"/>
   </w:num>
 </w:numbering>

</xml_diff>

<commit_message>
atualização 10/6/22 - conversão de tipo de dados
</commit_message>
<xml_diff>
--- a/Readme.docx
+++ b/Readme.docx
@@ -55,7 +55,7 @@
         <w:pStyle w:val="Date"/>
       </w:pPr>
       <w:r>
-        <w:t xml:space="preserve">2022-06-09</w:t>
+        <w:t xml:space="preserve">2022-06-10</w:t>
       </w:r>
     </w:p>
     <w:sdt>
@@ -12024,7 +12024,7 @@
     <w:bookmarkEnd w:id="61"/>
     <w:bookmarkEnd w:id="62"/>
     <w:bookmarkEnd w:id="63"/>
-    <w:bookmarkStart w:id="66" w:name="Xa47cd3ddd2076dcbf79dbe48ca003cd544e493b"/>
+    <w:bookmarkStart w:id="70" w:name="Xa47cd3ddd2076dcbf79dbe48ca003cd544e493b"/>
     <w:p>
       <w:pPr>
         <w:pStyle w:val="Heading1"/>
@@ -12058,25 +12058,6 @@
       </w:r>
       <w:r>
         <w:t xml:space="preserve">Conversão de dados automatica pelo sistema</w:t>
-      </w:r>
-    </w:p>
-    <w:bookmarkEnd w:id="64"/>
-    <w:bookmarkStart w:id="65" w:name="funções-de-conversão"/>
-    <w:p>
-      <w:pPr>
-        <w:pStyle w:val="Heading2"/>
-      </w:pPr>
-      <w:r>
-        <w:rPr>
-          <w:rStyle w:val="SectionNumber"/>
-        </w:rPr>
-        <w:t xml:space="preserve">7.2</w:t>
-      </w:r>
-      <w:r>
-        <w:tab/>
-      </w:r>
-      <w:r>
-        <w:t xml:space="preserve">Funções de conversão</w:t>
       </w:r>
     </w:p>
     <w:p>
@@ -12088,14 +12069,199 @@
         <w:pStyle w:val="Compact"/>
       </w:pPr>
       <w:r>
-        <w:rPr>
-          <w:bCs/>
-          <w:b/>
-        </w:rPr>
-        <w:t xml:space="preserve">CAST</w:t>
-      </w:r>
-      <w:r>
-        <w:t xml:space="preserve">()</w:t>
+        <w:t xml:space="preserve">Conversões de</w:t>
+      </w:r>
+      <w:r>
+        <w:t xml:space="preserve"> </w:t>
+      </w:r>
+      <w:r>
+        <w:rPr>
+          <w:iCs/>
+          <w:i/>
+        </w:rPr>
+        <w:t xml:space="preserve">TIPO</w:t>
+      </w:r>
+      <w:r>
+        <w:t xml:space="preserve"> </w:t>
+      </w:r>
+      <w:r>
+        <w:t xml:space="preserve">que o</w:t>
+      </w:r>
+      <w:r>
+        <w:t xml:space="preserve"> </w:t>
+      </w:r>
+      <w:r>
+        <w:rPr>
+          <w:bCs/>
+          <w:b/>
+        </w:rPr>
+        <w:t xml:space="preserve">SQL Serve</w:t>
+      </w:r>
+      <w:r>
+        <w:t xml:space="preserve"> </w:t>
+      </w:r>
+      <w:r>
+        <w:t xml:space="preserve">faz automaticamente pelo sistema.</w:t>
+      </w:r>
+      <w:r>
+        <w:br/>
+      </w:r>
+    </w:p>
+    <w:p>
+      <w:pPr>
+        <w:numPr>
+          <w:ilvl w:val="0"/>
+          <w:numId w:val="1093"/>
+        </w:numPr>
+        <w:pStyle w:val="Compact"/>
+      </w:pPr>
+      <w:r>
+        <w:t xml:space="preserve">Existe um direcionamento em que o sistema costuma forçar de</w:t>
+      </w:r>
+      <w:r>
+        <w:t xml:space="preserve"> </w:t>
+      </w:r>
+      <w:r>
+        <w:rPr>
+          <w:bCs/>
+          <w:b/>
+        </w:rPr>
+        <w:t xml:space="preserve">STRING</w:t>
+      </w:r>
+      <w:r>
+        <w:t xml:space="preserve"> </w:t>
+      </w:r>
+      <w:r>
+        <w:t xml:space="preserve">para</w:t>
+      </w:r>
+      <w:r>
+        <w:t xml:space="preserve"> </w:t>
+      </w:r>
+      <w:r>
+        <w:rPr>
+          <w:bCs/>
+          <w:b/>
+        </w:rPr>
+        <w:t xml:space="preserve">INT</w:t>
+      </w:r>
+      <w:r>
+        <w:t xml:space="preserve">, nunca o contrario de maneira automatica.</w:t>
+      </w:r>
+      <w:r>
+        <w:br/>
+      </w:r>
+    </w:p>
+    <w:p>
+      <w:pPr>
+        <w:numPr>
+          <w:ilvl w:val="0"/>
+          <w:numId w:val="1093"/>
+        </w:numPr>
+        <w:pStyle w:val="Compact"/>
+      </w:pPr>
+      <w:r>
+        <w:t xml:space="preserve">O simbolo</w:t>
+      </w:r>
+      <w:r>
+        <w:t xml:space="preserve"> </w:t>
+      </w:r>
+      <w:r>
+        <w:t xml:space="preserve">‘</w:t>
+      </w:r>
+      <w:r>
+        <w:t xml:space="preserve">+</w:t>
+      </w:r>
+      <w:r>
+        <w:t xml:space="preserve">’</w:t>
+      </w:r>
+      <w:r>
+        <w:t xml:space="preserve">, alem de operador matemático, funciona como concatenador.</w:t>
+      </w:r>
+      <w:r>
+        <w:br/>
+      </w:r>
+    </w:p>
+    <w:p>
+      <w:pPr>
+        <w:numPr>
+          <w:ilvl w:val="1"/>
+          <w:numId w:val="1094"/>
+        </w:numPr>
+        <w:pStyle w:val="Compact"/>
+      </w:pPr>
+      <w:r>
+        <w:t xml:space="preserve">Sintaxe:</w:t>
+      </w:r>
+      <w:r>
+        <w:br/>
+      </w:r>
+      <w:r>
+        <w:rPr>
+          <w:bCs/>
+          <w:b/>
+        </w:rPr>
+        <w:t xml:space="preserve">SELECT</w:t>
+      </w:r>
+      <w:r>
+        <w:t xml:space="preserve"> </w:t>
+      </w:r>
+      <w:r>
+        <w:t xml:space="preserve">‘</w:t>
+      </w:r>
+      <w:r>
+        <w:t xml:space="preserve">1</w:t>
+      </w:r>
+      <w:r>
+        <w:t xml:space="preserve">’</w:t>
+      </w:r>
+      <w:r>
+        <w:t xml:space="preserve"> </w:t>
+      </w:r>
+      <w:r>
+        <w:t xml:space="preserve">+</w:t>
+      </w:r>
+      <w:r>
+        <w:t xml:space="preserve"> </w:t>
+      </w:r>
+      <w:r>
+        <w:t xml:space="preserve">‘</w:t>
+      </w:r>
+      <w:r>
+        <w:t xml:space="preserve">1</w:t>
+      </w:r>
+      <w:r>
+        <w:t xml:space="preserve">’</w:t>
+      </w:r>
+      <w:r>
+        <w:br/>
+      </w:r>
+      <w:r>
+        <w:rPr>
+          <w:bCs/>
+          <w:b/>
+        </w:rPr>
+        <w:t xml:space="preserve">GO</w:t>
+      </w:r>
+      <w:r>
+        <w:br/>
+      </w:r>
+      <w:r>
+        <w:t xml:space="preserve">(Retorno</w:t>
+      </w:r>
+      <w:r>
+        <w:t xml:space="preserve"> </w:t>
+      </w:r>
+      <w:r>
+        <w:t xml:space="preserve">‘</w:t>
+      </w:r>
+      <w:r>
+        <w:t xml:space="preserve">11</w:t>
+      </w:r>
+      <w:r>
+        <w:t xml:space="preserve">’</w:t>
+      </w:r>
+      <w:r>
+        <w:t xml:space="preserve">)</w:t>
       </w:r>
       <w:r>
         <w:br/>
@@ -12106,114 +12272,92 @@
         <w:br w:type="page"/>
       </w:r>
     </w:p>
-    <w:bookmarkEnd w:id="65"/>
-    <w:bookmarkEnd w:id="66"/>
-    <w:bookmarkStart w:id="70" w:name="observações"/>
-    <w:p>
-      <w:pPr>
-        <w:pStyle w:val="Heading1"/>
+    <w:bookmarkEnd w:id="64"/>
+    <w:bookmarkStart w:id="68" w:name="Xa65935e3bf792c963b9608a3293af9da410ba99"/>
+    <w:p>
+      <w:pPr>
+        <w:pStyle w:val="Heading2"/>
       </w:pPr>
       <w:r>
         <w:rPr>
           <w:rStyle w:val="SectionNumber"/>
         </w:rPr>
-        <w:t xml:space="preserve">8</w:t>
+        <w:t xml:space="preserve">7.2</w:t>
       </w:r>
       <w:r>
         <w:tab/>
       </w:r>
       <w:r>
-        <w:t xml:space="preserve">Observações</w:t>
-      </w:r>
-    </w:p>
-    <w:bookmarkStart w:id="67" w:name="problemas-para-fazer-login-o-ssms"/>
-    <w:p>
-      <w:pPr>
-        <w:pStyle w:val="Heading2"/>
-      </w:pPr>
-      <w:r>
-        <w:rPr>
-          <w:rStyle w:val="SectionNumber"/>
-        </w:rPr>
-        <w:t xml:space="preserve">8.1</w:t>
-      </w:r>
-      <w:r>
-        <w:tab/>
-      </w:r>
-      <w:r>
-        <w:t xml:space="preserve">Problemas para fazer</w:t>
-      </w:r>
-      <w:r>
-        <w:t xml:space="preserve"> </w:t>
-      </w:r>
-      <w:r>
-        <w:rPr>
-          <w:iCs/>
-          <w:i/>
-        </w:rPr>
-        <w:t xml:space="preserve">login</w:t>
-      </w:r>
-      <w:r>
-        <w:t xml:space="preserve"> </w:t>
-      </w:r>
-      <w:r>
-        <w:t xml:space="preserve">o</w:t>
-      </w:r>
-      <w:r>
-        <w:t xml:space="preserve"> </w:t>
-      </w:r>
-      <w:r>
-        <w:rPr>
-          <w:bCs/>
-          <w:b/>
-        </w:rPr>
-        <w:t xml:space="preserve">SSMS</w:t>
+        <w:t xml:space="preserve">Tabela de conversões de dados automatico pelo sistema</w:t>
+      </w:r>
+    </w:p>
+    <w:p>
+      <w:pPr>
+        <w:pStyle w:val="FirstParagraph"/>
+      </w:pPr>
+      <w:r>
+        <w:drawing>
+          <wp:inline>
+            <wp:extent cx="4810084" cy="5399999"/>
+            <wp:effectExtent b="0" l="0" r="0" t="0"/>
+            <wp:docPr descr="Tabela de Conversão de Dados" title="" id="66" name="Picture"/>
+            <a:graphic>
+              <a:graphicData uri="http://schemas.openxmlformats.org/drawingml/2006/picture">
+                <pic:pic>
+                  <pic:nvPicPr>
+                    <pic:cNvPr descr="./Imagens/Tabela_conversao_de_dados_sqlserver.png" id="67" name="Picture"/>
+                    <pic:cNvPicPr>
+                      <a:picLocks noChangeArrowheads="1" noChangeAspect="1"/>
+                    </pic:cNvPicPr>
+                  </pic:nvPicPr>
+                  <pic:blipFill>
+                    <a:blip r:embed="rId65"/>
+                    <a:stretch>
+                      <a:fillRect/>
+                    </a:stretch>
+                  </pic:blipFill>
+                  <pic:spPr bwMode="auto">
+                    <a:xfrm>
+                      <a:off x="0" y="0"/>
+                      <a:ext cx="4810084" cy="5399999"/>
+                    </a:xfrm>
+                    <a:prstGeom prst="rect">
+                      <a:avLst/>
+                    </a:prstGeom>
+                    <a:noFill/>
+                    <a:ln w="9525">
+                      <a:noFill/>
+                      <a:headEnd/>
+                      <a:tailEnd/>
+                    </a:ln>
+                  </pic:spPr>
+                </pic:pic>
+              </a:graphicData>
+            </a:graphic>
+          </wp:inline>
+        </w:drawing>
+      </w:r>
+      <w:r>
+        <w:br/>
       </w:r>
     </w:p>
     <w:p>
       <w:pPr>
         <w:numPr>
           <w:ilvl w:val="0"/>
-          <w:numId w:val="1094"/>
-        </w:numPr>
-        <w:pStyle w:val="Compact"/>
-      </w:pPr>
-      <w:r>
-        <w:t xml:space="preserve">Caso o</w:t>
-      </w:r>
-      <w:r>
-        <w:t xml:space="preserve"> </w:t>
-      </w:r>
-      <w:r>
-        <w:rPr>
-          <w:bCs/>
-          <w:b/>
-        </w:rPr>
-        <w:t xml:space="preserve">SSMS</w:t>
-      </w:r>
-      <w:r>
-        <w:t xml:space="preserve"> </w:t>
-      </w:r>
-      <w:r>
-        <w:t xml:space="preserve">não identifique o usuário</w:t>
-      </w:r>
-      <w:r>
-        <w:t xml:space="preserve"> </w:t>
-      </w:r>
-      <w:r>
-        <w:t xml:space="preserve">“</w:t>
-      </w:r>
-      <w:r>
-        <w:t xml:space="preserve">sa</w:t>
-      </w:r>
-      <w:r>
-        <w:t xml:space="preserve">”</w:t>
-      </w:r>
-      <w:r>
-        <w:t xml:space="preserve"> </w:t>
-      </w:r>
-      <w:r>
-        <w:t xml:space="preserve">e senha como deveria, seguir os seguintes passos:</w:t>
+          <w:numId w:val="1095"/>
+        </w:numPr>
+        <w:pStyle w:val="Compact"/>
+      </w:pPr>
+      <w:r>
+        <w:rPr>
+          <w:iCs/>
+          <w:i/>
+        </w:rPr>
+        <w:t xml:space="preserve">Conversão implicita</w:t>
+      </w:r>
+      <w:r>
+        <w:t xml:space="preserve">.</w:t>
       </w:r>
       <w:r>
         <w:br/>
@@ -12223,250 +12367,31 @@
       <w:pPr>
         <w:numPr>
           <w:ilvl w:val="1"/>
+          <w:numId w:val="1096"/>
+        </w:numPr>
+        <w:pStyle w:val="Compact"/>
+      </w:pPr>
+      <w:r>
+        <w:t xml:space="preserve">São conversões automaticas pelo sistema.</w:t>
+      </w:r>
+      <w:r>
+        <w:br/>
+      </w:r>
+    </w:p>
+    <w:p>
+      <w:pPr>
+        <w:numPr>
+          <w:ilvl w:val="0"/>
           <w:numId w:val="1095"/>
         </w:numPr>
         <w:pStyle w:val="Compact"/>
       </w:pPr>
       <w:r>
-        <w:t xml:space="preserve">Desabilitar temporariamente o antivirus do computados.</w:t>
-      </w:r>
-      <w:r>
-        <w:br/>
-      </w:r>
-    </w:p>
-    <w:p>
-      <w:pPr>
-        <w:numPr>
-          <w:ilvl w:val="1"/>
-          <w:numId w:val="1095"/>
-        </w:numPr>
-        <w:pStyle w:val="Compact"/>
-      </w:pPr>
-      <w:r>
-        <w:t xml:space="preserve">Desabilitar o</w:t>
-      </w:r>
-      <w:r>
-        <w:t xml:space="preserve"> </w:t>
-      </w:r>
-      <w:r>
-        <w:t xml:space="preserve">“</w:t>
-      </w:r>
-      <w:r>
-        <w:rPr>
-          <w:bCs/>
-          <w:b/>
-        </w:rPr>
-        <w:t xml:space="preserve">firewall</w:t>
-      </w:r>
-      <w:r>
-        <w:t xml:space="preserve">”</w:t>
-      </w:r>
-      <w:r>
-        <w:t xml:space="preserve"> </w:t>
-      </w:r>
-      <w:r>
-        <w:t xml:space="preserve">do computados.</w:t>
-      </w:r>
-      <w:r>
-        <w:br/>
-      </w:r>
-      <w:r>
-        <w:t xml:space="preserve">“</w:t>
-      </w:r>
-      <w:r>
-        <w:t xml:space="preserve">Painel de Controle\Sistema e Segurança\Windows Defender Firewall\Personalizar Configurações</w:t>
-      </w:r>
-      <w:r>
-        <w:t xml:space="preserve">”</w:t>
-      </w:r>
-      <w:r>
-        <w:br/>
-      </w:r>
-    </w:p>
-    <w:p>
-      <w:pPr>
-        <w:numPr>
-          <w:ilvl w:val="1"/>
-          <w:numId w:val="1095"/>
-        </w:numPr>
-        <w:pStyle w:val="Compact"/>
-      </w:pPr>
-      <w:r>
-        <w:t xml:space="preserve">Abrir o</w:t>
-      </w:r>
-      <w:r>
-        <w:t xml:space="preserve"> </w:t>
-      </w:r>
-      <w:r>
-        <w:rPr>
-          <w:iCs/>
-          <w:i/>
-        </w:rPr>
-        <w:t xml:space="preserve">instalador</w:t>
-      </w:r>
-      <w:r>
-        <w:t xml:space="preserve"> </w:t>
-      </w:r>
-      <w:r>
-        <w:t xml:space="preserve">de</w:t>
-      </w:r>
-      <w:r>
-        <w:t xml:space="preserve"> </w:t>
-      </w:r>
-      <w:r>
-        <w:rPr>
-          <w:bCs/>
-          <w:b/>
-        </w:rPr>
-        <w:t xml:space="preserve">SQL Server</w:t>
-      </w:r>
-      <w:r>
-        <w:t xml:space="preserve"> </w:t>
-      </w:r>
-      <w:r>
-        <w:t xml:space="preserve">e pedir para</w:t>
-      </w:r>
-      <w:r>
-        <w:t xml:space="preserve"> </w:t>
-      </w:r>
-      <w:r>
-        <w:t xml:space="preserve">“</w:t>
-      </w:r>
-      <w:r>
-        <w:rPr>
-          <w:bCs/>
-          <w:b/>
-        </w:rPr>
-        <w:t xml:space="preserve">Reparar</w:t>
-      </w:r>
-      <w:r>
-        <w:t xml:space="preserve">”</w:t>
-      </w:r>
-      <w:r>
-        <w:t xml:space="preserve">.</w:t>
-      </w:r>
-      <w:r>
-        <w:br/>
-      </w:r>
-    </w:p>
-    <w:p>
-      <w:pPr>
-        <w:numPr>
-          <w:ilvl w:val="1"/>
-          <w:numId w:val="1095"/>
-        </w:numPr>
-        <w:pStyle w:val="Compact"/>
-      </w:pPr>
-      <w:r>
-        <w:t xml:space="preserve">Ao final da reparação, abrir o</w:t>
-      </w:r>
-      <w:r>
-        <w:t xml:space="preserve"> </w:t>
-      </w:r>
-      <w:r>
-        <w:rPr>
-          <w:bCs/>
-          <w:b/>
-        </w:rPr>
-        <w:t xml:space="preserve">SSMS</w:t>
-      </w:r>
-      <w:r>
-        <w:t xml:space="preserve"> </w:t>
-      </w:r>
-      <w:r>
-        <w:t xml:space="preserve">novamente e fazer o</w:t>
-      </w:r>
-      <w:r>
-        <w:t xml:space="preserve"> </w:t>
-      </w:r>
-      <w:r>
-        <w:rPr>
-          <w:iCs/>
-          <w:i/>
-        </w:rPr>
-        <w:t xml:space="preserve">login</w:t>
-      </w:r>
-      <w:r>
-        <w:t xml:space="preserve">.</w:t>
-      </w:r>
-      <w:r>
-        <w:br/>
-      </w:r>
-    </w:p>
-    <w:bookmarkEnd w:id="67"/>
-    <w:bookmarkStart w:id="68" w:name="X5efb11d18397f622013015cd11d8b4aea8210ed"/>
-    <w:p>
-      <w:pPr>
-        <w:pStyle w:val="Heading2"/>
-      </w:pPr>
-      <w:r>
-        <w:rPr>
-          <w:rStyle w:val="SectionNumber"/>
-        </w:rPr>
-        <w:t xml:space="preserve">8.2</w:t>
-      </w:r>
-      <w:r>
-        <w:tab/>
-      </w:r>
-      <w:r>
-        <w:t xml:space="preserve">Abreviações do nome de restrições (</w:t>
-      </w:r>
-      <w:r>
-        <w:rPr>
-          <w:bCs/>
-          <w:b/>
-        </w:rPr>
-        <w:t xml:space="preserve">CONSTRAINTS</w:t>
-      </w:r>
-      <w:r>
-        <w:t xml:space="preserve">) no dicionario de dados - sistema (boas práticas)</w:t>
-      </w:r>
-    </w:p>
-    <w:p>
-      <w:pPr>
-        <w:numPr>
-          <w:ilvl w:val="0"/>
-          <w:numId w:val="1096"/>
-        </w:numPr>
-        <w:pStyle w:val="Compact"/>
-      </w:pPr>
-      <w:r>
-        <w:t xml:space="preserve">Padronização do nome das restrições salvas no sistema.</w:t>
-      </w:r>
-      <w:r>
-        <w:br/>
-      </w:r>
-    </w:p>
-    <w:p>
-      <w:pPr>
-        <w:numPr>
-          <w:ilvl w:val="0"/>
-          <w:numId w:val="1096"/>
-        </w:numPr>
-        <w:pStyle w:val="Compact"/>
-      </w:pPr>
-      <w:r>
-        <w:t xml:space="preserve">Abreviações do nome das restrições (</w:t>
-      </w:r>
-      <w:r>
-        <w:rPr>
-          <w:bCs/>
-          <w:b/>
-        </w:rPr>
-        <w:t xml:space="preserve">CONSTRAINTS</w:t>
-      </w:r>
-      <w:r>
-        <w:t xml:space="preserve">), para salvar no sistema por meio do</w:t>
-      </w:r>
-      <w:r>
-        <w:t xml:space="preserve"> </w:t>
-      </w:r>
-      <w:r>
-        <w:rPr>
-          <w:bCs/>
-          <w:b/>
-        </w:rPr>
-        <w:t xml:space="preserve">ALTER TABLE</w:t>
+        <w:rPr>
+          <w:iCs/>
+          <w:i/>
+        </w:rPr>
+        <w:t xml:space="preserve">Conversão explicita</w:t>
       </w:r>
       <w:r>
         <w:t xml:space="preserve">.</w:t>
@@ -12484,39 +12409,66 @@
         <w:pStyle w:val="Compact"/>
       </w:pPr>
       <w:r>
-        <w:t xml:space="preserve">‘</w:t>
-      </w:r>
-      <w:r>
-        <w:rPr>
-          <w:bCs/>
-          <w:b/>
-        </w:rPr>
-        <w:t xml:space="preserve">PK</w:t>
-      </w:r>
-      <w:r>
-        <w:t xml:space="preserve">’</w:t>
-      </w:r>
-      <w:r>
-        <w:t xml:space="preserve"> </w:t>
-      </w:r>
-      <w:r>
-        <w:t xml:space="preserve">é abreviação de</w:t>
-      </w:r>
-      <w:r>
-        <w:t xml:space="preserve"> </w:t>
-      </w:r>
-      <w:r>
-        <w:t xml:space="preserve">“</w:t>
-      </w:r>
-      <w:r>
-        <w:rPr>
-          <w:bCs/>
-          <w:b/>
-        </w:rPr>
-        <w:t xml:space="preserve">PRIMARY KEY</w:t>
-      </w:r>
-      <w:r>
-        <w:t xml:space="preserve">”</w:t>
+        <w:t xml:space="preserve">São conversões por meio de funções. (Ex.:</w:t>
+      </w:r>
+      <w:r>
+        <w:t xml:space="preserve"> </w:t>
+      </w:r>
+      <w:r>
+        <w:rPr>
+          <w:bCs/>
+          <w:b/>
+        </w:rPr>
+        <w:t xml:space="preserve">CAST</w:t>
+      </w:r>
+      <w:r>
+        <w:t xml:space="preserve">())</w:t>
+      </w:r>
+      <w:r>
+        <w:br/>
+      </w:r>
+    </w:p>
+    <w:p>
+      <w:r>
+        <w:br w:type="page"/>
+      </w:r>
+    </w:p>
+    <w:bookmarkEnd w:id="68"/>
+    <w:bookmarkStart w:id="69" w:name="funções-de-conversão"/>
+    <w:p>
+      <w:pPr>
+        <w:pStyle w:val="Heading2"/>
+      </w:pPr>
+      <w:r>
+        <w:rPr>
+          <w:rStyle w:val="SectionNumber"/>
+        </w:rPr>
+        <w:t xml:space="preserve">7.3</w:t>
+      </w:r>
+      <w:r>
+        <w:tab/>
+      </w:r>
+      <w:r>
+        <w:t xml:space="preserve">Funções de conversão</w:t>
+      </w:r>
+    </w:p>
+    <w:p>
+      <w:pPr>
+        <w:numPr>
+          <w:ilvl w:val="0"/>
+          <w:numId w:val="1098"/>
+        </w:numPr>
+        <w:pStyle w:val="Compact"/>
+      </w:pPr>
+      <w:r>
+        <w:rPr>
+          <w:bCs/>
+          <w:b/>
+        </w:rPr>
+        <w:t xml:space="preserve">CAST</w:t>
+      </w:r>
+      <w:r>
+        <w:t xml:space="preserve">()</w:t>
       </w:r>
       <w:r>
         <w:br/>
@@ -12526,44 +12478,25 @@
       <w:pPr>
         <w:numPr>
           <w:ilvl w:val="1"/>
-          <w:numId w:val="1097"/>
-        </w:numPr>
-        <w:pStyle w:val="Compact"/>
-      </w:pPr>
-      <w:r>
-        <w:t xml:space="preserve">‘</w:t>
-      </w:r>
-      <w:r>
-        <w:rPr>
-          <w:bCs/>
-          <w:b/>
-        </w:rPr>
-        <w:t xml:space="preserve">FK</w:t>
-      </w:r>
-      <w:r>
-        <w:t xml:space="preserve">’</w:t>
-      </w:r>
-      <w:r>
-        <w:t xml:space="preserve"> </w:t>
-      </w:r>
-      <w:r>
-        <w:t xml:space="preserve">é abreviação de</w:t>
-      </w:r>
-      <w:r>
-        <w:t xml:space="preserve"> </w:t>
-      </w:r>
-      <w:r>
-        <w:t xml:space="preserve">“</w:t>
-      </w:r>
-      <w:r>
-        <w:rPr>
-          <w:bCs/>
-          <w:b/>
-        </w:rPr>
-        <w:t xml:space="preserve">FOERIGN</w:t>
-      </w:r>
-      <w:r>
-        <w:t xml:space="preserve">”</w:t>
+          <w:numId w:val="1099"/>
+        </w:numPr>
+        <w:pStyle w:val="Compact"/>
+      </w:pPr>
+      <w:r>
+        <w:t xml:space="preserve">A função</w:t>
+      </w:r>
+      <w:r>
+        <w:t xml:space="preserve"> </w:t>
+      </w:r>
+      <w:r>
+        <w:rPr>
+          <w:bCs/>
+          <w:b/>
+        </w:rPr>
+        <w:t xml:space="preserve">CAST</w:t>
+      </w:r>
+      <w:r>
+        <w:t xml:space="preserve">() converte um valor (de qualquer tipo) em um tipo de dados especificado.</w:t>
       </w:r>
       <w:r>
         <w:br/>
@@ -12573,44 +12506,430 @@
       <w:pPr>
         <w:numPr>
           <w:ilvl w:val="1"/>
-          <w:numId w:val="1097"/>
-        </w:numPr>
-        <w:pStyle w:val="Compact"/>
-      </w:pPr>
-      <w:r>
-        <w:t xml:space="preserve">‘</w:t>
-      </w:r>
-      <w:r>
-        <w:rPr>
-          <w:bCs/>
-          <w:b/>
-        </w:rPr>
-        <w:t xml:space="preserve">UQ</w:t>
-      </w:r>
-      <w:r>
-        <w:t xml:space="preserve">’</w:t>
-      </w:r>
-      <w:r>
-        <w:t xml:space="preserve"> </w:t>
-      </w:r>
-      <w:r>
-        <w:t xml:space="preserve">é abreviação de</w:t>
-      </w:r>
-      <w:r>
-        <w:t xml:space="preserve"> </w:t>
-      </w:r>
-      <w:r>
-        <w:t xml:space="preserve">“</w:t>
-      </w:r>
-      <w:r>
-        <w:rPr>
-          <w:bCs/>
-          <w:b/>
-        </w:rPr>
-        <w:t xml:space="preserve">UNIQUE</w:t>
-      </w:r>
-      <w:r>
-        <w:t xml:space="preserve">”</w:t>
+          <w:numId w:val="1099"/>
+        </w:numPr>
+        <w:pStyle w:val="Compact"/>
+      </w:pPr>
+      <w:r>
+        <w:t xml:space="preserve">O tipo de dados para converter a expressão. Pode ser um dos seguintes:</w:t>
+      </w:r>
+      <w:r>
+        <w:br/>
+      </w:r>
+    </w:p>
+    <w:p>
+      <w:pPr>
+        <w:numPr>
+          <w:ilvl w:val="2"/>
+          <w:numId w:val="1100"/>
+        </w:numPr>
+        <w:pStyle w:val="Compact"/>
+      </w:pPr>
+      <w:r>
+        <w:rPr>
+          <w:bCs/>
+          <w:b/>
+        </w:rPr>
+        <w:t xml:space="preserve">BIGINT</w:t>
+      </w:r>
+      <w:r>
+        <w:br/>
+      </w:r>
+    </w:p>
+    <w:p>
+      <w:pPr>
+        <w:numPr>
+          <w:ilvl w:val="2"/>
+          <w:numId w:val="1100"/>
+        </w:numPr>
+        <w:pStyle w:val="Compact"/>
+      </w:pPr>
+      <w:r>
+        <w:rPr>
+          <w:bCs/>
+          <w:b/>
+        </w:rPr>
+        <w:t xml:space="preserve">INT</w:t>
+      </w:r>
+      <w:r>
+        <w:br/>
+      </w:r>
+    </w:p>
+    <w:p>
+      <w:pPr>
+        <w:numPr>
+          <w:ilvl w:val="2"/>
+          <w:numId w:val="1100"/>
+        </w:numPr>
+        <w:pStyle w:val="Compact"/>
+      </w:pPr>
+      <w:r>
+        <w:rPr>
+          <w:bCs/>
+          <w:b/>
+        </w:rPr>
+        <w:t xml:space="preserve">SMALLINT</w:t>
+      </w:r>
+      <w:r>
+        <w:br/>
+      </w:r>
+    </w:p>
+    <w:p>
+      <w:pPr>
+        <w:numPr>
+          <w:ilvl w:val="2"/>
+          <w:numId w:val="1100"/>
+        </w:numPr>
+        <w:pStyle w:val="Compact"/>
+      </w:pPr>
+      <w:r>
+        <w:rPr>
+          <w:bCs/>
+          <w:b/>
+        </w:rPr>
+        <w:t xml:space="preserve">TINYINT</w:t>
+      </w:r>
+      <w:r>
+        <w:t xml:space="preserve"> </w:t>
+      </w:r>
+    </w:p>
+    <w:p>
+      <w:pPr>
+        <w:numPr>
+          <w:ilvl w:val="2"/>
+          <w:numId w:val="1100"/>
+        </w:numPr>
+        <w:pStyle w:val="Compact"/>
+      </w:pPr>
+      <w:r>
+        <w:rPr>
+          <w:bCs/>
+          <w:b/>
+        </w:rPr>
+        <w:t xml:space="preserve">BIT</w:t>
+      </w:r>
+      <w:r>
+        <w:br/>
+      </w:r>
+    </w:p>
+    <w:p>
+      <w:pPr>
+        <w:numPr>
+          <w:ilvl w:val="2"/>
+          <w:numId w:val="1100"/>
+        </w:numPr>
+        <w:pStyle w:val="Compact"/>
+      </w:pPr>
+      <w:r>
+        <w:rPr>
+          <w:bCs/>
+          <w:b/>
+        </w:rPr>
+        <w:t xml:space="preserve">DECIMAL</w:t>
+      </w:r>
+      <w:r>
+        <w:t xml:space="preserve"> </w:t>
+      </w:r>
+    </w:p>
+    <w:p>
+      <w:pPr>
+        <w:numPr>
+          <w:ilvl w:val="2"/>
+          <w:numId w:val="1100"/>
+        </w:numPr>
+        <w:pStyle w:val="Compact"/>
+      </w:pPr>
+      <w:r>
+        <w:rPr>
+          <w:bCs/>
+          <w:b/>
+        </w:rPr>
+        <w:t xml:space="preserve">NUMERIC</w:t>
+      </w:r>
+      <w:r>
+        <w:br/>
+      </w:r>
+    </w:p>
+    <w:p>
+      <w:pPr>
+        <w:numPr>
+          <w:ilvl w:val="2"/>
+          <w:numId w:val="1100"/>
+        </w:numPr>
+        <w:pStyle w:val="Compact"/>
+      </w:pPr>
+      <w:r>
+        <w:rPr>
+          <w:bCs/>
+          <w:b/>
+        </w:rPr>
+        <w:t xml:space="preserve">MONEY</w:t>
+      </w:r>
+      <w:r>
+        <w:br/>
+      </w:r>
+    </w:p>
+    <w:p>
+      <w:pPr>
+        <w:numPr>
+          <w:ilvl w:val="2"/>
+          <w:numId w:val="1100"/>
+        </w:numPr>
+        <w:pStyle w:val="Compact"/>
+      </w:pPr>
+      <w:r>
+        <w:rPr>
+          <w:bCs/>
+          <w:b/>
+        </w:rPr>
+        <w:t xml:space="preserve">SMALLMONEY</w:t>
+      </w:r>
+      <w:r>
+        <w:t xml:space="preserve"> </w:t>
+      </w:r>
+    </w:p>
+    <w:p>
+      <w:pPr>
+        <w:numPr>
+          <w:ilvl w:val="2"/>
+          <w:numId w:val="1100"/>
+        </w:numPr>
+        <w:pStyle w:val="Compact"/>
+      </w:pPr>
+      <w:r>
+        <w:rPr>
+          <w:bCs/>
+          <w:b/>
+        </w:rPr>
+        <w:t xml:space="preserve">FLOAT</w:t>
+      </w:r>
+      <w:r>
+        <w:br/>
+      </w:r>
+    </w:p>
+    <w:p>
+      <w:pPr>
+        <w:numPr>
+          <w:ilvl w:val="2"/>
+          <w:numId w:val="1100"/>
+        </w:numPr>
+        <w:pStyle w:val="Compact"/>
+      </w:pPr>
+      <w:r>
+        <w:rPr>
+          <w:bCs/>
+          <w:b/>
+        </w:rPr>
+        <w:t xml:space="preserve">REAL</w:t>
+      </w:r>
+      <w:r>
+        <w:br/>
+      </w:r>
+    </w:p>
+    <w:p>
+      <w:pPr>
+        <w:numPr>
+          <w:ilvl w:val="2"/>
+          <w:numId w:val="1100"/>
+        </w:numPr>
+        <w:pStyle w:val="Compact"/>
+      </w:pPr>
+      <w:r>
+        <w:rPr>
+          <w:bCs/>
+          <w:b/>
+        </w:rPr>
+        <w:t xml:space="preserve">DATETIME</w:t>
+      </w:r>
+      <w:r>
+        <w:br/>
+      </w:r>
+    </w:p>
+    <w:p>
+      <w:pPr>
+        <w:numPr>
+          <w:ilvl w:val="2"/>
+          <w:numId w:val="1100"/>
+        </w:numPr>
+        <w:pStyle w:val="Compact"/>
+      </w:pPr>
+      <w:r>
+        <w:rPr>
+          <w:bCs/>
+          <w:b/>
+        </w:rPr>
+        <w:t xml:space="preserve">SMALLDATETIME</w:t>
+      </w:r>
+      <w:r>
+        <w:t xml:space="preserve"> </w:t>
+      </w:r>
+    </w:p>
+    <w:p>
+      <w:pPr>
+        <w:numPr>
+          <w:ilvl w:val="2"/>
+          <w:numId w:val="1100"/>
+        </w:numPr>
+        <w:pStyle w:val="Compact"/>
+      </w:pPr>
+      <w:r>
+        <w:rPr>
+          <w:bCs/>
+          <w:b/>
+        </w:rPr>
+        <w:t xml:space="preserve">CHAR</w:t>
+      </w:r>
+      <w:r>
+        <w:br/>
+      </w:r>
+    </w:p>
+    <w:p>
+      <w:pPr>
+        <w:numPr>
+          <w:ilvl w:val="2"/>
+          <w:numId w:val="1100"/>
+        </w:numPr>
+        <w:pStyle w:val="Compact"/>
+      </w:pPr>
+      <w:r>
+        <w:rPr>
+          <w:bCs/>
+          <w:b/>
+        </w:rPr>
+        <w:t xml:space="preserve">VARCHAR</w:t>
+      </w:r>
+      <w:r>
+        <w:t xml:space="preserve"> </w:t>
+      </w:r>
+    </w:p>
+    <w:p>
+      <w:pPr>
+        <w:numPr>
+          <w:ilvl w:val="2"/>
+          <w:numId w:val="1100"/>
+        </w:numPr>
+        <w:pStyle w:val="Compact"/>
+      </w:pPr>
+      <w:r>
+        <w:rPr>
+          <w:bCs/>
+          <w:b/>
+        </w:rPr>
+        <w:t xml:space="preserve">TEXT</w:t>
+      </w:r>
+      <w:r>
+        <w:br/>
+      </w:r>
+    </w:p>
+    <w:p>
+      <w:pPr>
+        <w:numPr>
+          <w:ilvl w:val="2"/>
+          <w:numId w:val="1100"/>
+        </w:numPr>
+        <w:pStyle w:val="Compact"/>
+      </w:pPr>
+      <w:r>
+        <w:rPr>
+          <w:bCs/>
+          <w:b/>
+        </w:rPr>
+        <w:t xml:space="preserve">NCHAR</w:t>
+      </w:r>
+      <w:r>
+        <w:br/>
+      </w:r>
+    </w:p>
+    <w:p>
+      <w:pPr>
+        <w:numPr>
+          <w:ilvl w:val="2"/>
+          <w:numId w:val="1100"/>
+        </w:numPr>
+        <w:pStyle w:val="Compact"/>
+      </w:pPr>
+      <w:r>
+        <w:rPr>
+          <w:bCs/>
+          <w:b/>
+        </w:rPr>
+        <w:t xml:space="preserve">NVARCHAR</w:t>
+      </w:r>
+      <w:r>
+        <w:t xml:space="preserve"> </w:t>
+      </w:r>
+    </w:p>
+    <w:p>
+      <w:pPr>
+        <w:numPr>
+          <w:ilvl w:val="2"/>
+          <w:numId w:val="1100"/>
+        </w:numPr>
+        <w:pStyle w:val="Compact"/>
+      </w:pPr>
+      <w:r>
+        <w:rPr>
+          <w:bCs/>
+          <w:b/>
+        </w:rPr>
+        <w:t xml:space="preserve">NTEXT</w:t>
+      </w:r>
+      <w:r>
+        <w:br/>
+      </w:r>
+    </w:p>
+    <w:p>
+      <w:pPr>
+        <w:numPr>
+          <w:ilvl w:val="2"/>
+          <w:numId w:val="1100"/>
+        </w:numPr>
+        <w:pStyle w:val="Compact"/>
+      </w:pPr>
+      <w:r>
+        <w:rPr>
+          <w:bCs/>
+          <w:b/>
+        </w:rPr>
+        <w:t xml:space="preserve">BINARY</w:t>
+      </w:r>
+      <w:r>
+        <w:br/>
+      </w:r>
+    </w:p>
+    <w:p>
+      <w:pPr>
+        <w:numPr>
+          <w:ilvl w:val="2"/>
+          <w:numId w:val="1100"/>
+        </w:numPr>
+        <w:pStyle w:val="Compact"/>
+      </w:pPr>
+      <w:r>
+        <w:rPr>
+          <w:bCs/>
+          <w:b/>
+        </w:rPr>
+        <w:t xml:space="preserve">VARBINARY</w:t>
+      </w:r>
+      <w:r>
+        <w:t xml:space="preserve"> </w:t>
+      </w:r>
+    </w:p>
+    <w:p>
+      <w:pPr>
+        <w:numPr>
+          <w:ilvl w:val="2"/>
+          <w:numId w:val="1100"/>
+        </w:numPr>
+        <w:pStyle w:val="Compact"/>
+      </w:pPr>
+      <w:r>
+        <w:rPr>
+          <w:bCs/>
+          <w:b/>
+        </w:rPr>
+        <w:t xml:space="preserve">IMAGE</w:t>
       </w:r>
       <w:r>
         <w:br/>
@@ -12620,86 +12939,116 @@
       <w:pPr>
         <w:numPr>
           <w:ilvl w:val="1"/>
-          <w:numId w:val="1097"/>
-        </w:numPr>
-        <w:pStyle w:val="Compact"/>
-      </w:pPr>
-      <w:r>
-        <w:t xml:space="preserve">‘</w:t>
-      </w:r>
-      <w:r>
-        <w:rPr>
-          <w:bCs/>
-          <w:b/>
-        </w:rPr>
-        <w:t xml:space="preserve">CK</w:t>
-      </w:r>
-      <w:r>
-        <w:t xml:space="preserve">’</w:t>
-      </w:r>
-      <w:r>
-        <w:t xml:space="preserve"> </w:t>
-      </w:r>
-      <w:r>
-        <w:t xml:space="preserve">é abreviação de</w:t>
-      </w:r>
-      <w:r>
-        <w:t xml:space="preserve"> </w:t>
-      </w:r>
-      <w:r>
-        <w:t xml:space="preserve">“</w:t>
-      </w:r>
-      <w:r>
-        <w:rPr>
-          <w:bCs/>
-          <w:b/>
-        </w:rPr>
-        <w:t xml:space="preserve">CHECK</w:t>
-      </w:r>
-      <w:r>
-        <w:t xml:space="preserve">”</w:t>
-      </w:r>
-      <w:r>
-        <w:br/>
-      </w:r>
-    </w:p>
-    <w:bookmarkEnd w:id="68"/>
-    <w:bookmarkStart w:id="69" w:name="formato-da-data-no-sistema"/>
-    <w:p>
-      <w:pPr>
-        <w:pStyle w:val="Heading2"/>
-      </w:pPr>
-      <w:r>
-        <w:rPr>
-          <w:rStyle w:val="SectionNumber"/>
-        </w:rPr>
-        <w:t xml:space="preserve">8.3</w:t>
-      </w:r>
-      <w:r>
-        <w:tab/>
-      </w:r>
-      <w:r>
-        <w:t xml:space="preserve">Formato da data no sistema</w:t>
-      </w:r>
-    </w:p>
-    <w:p>
-      <w:pPr>
-        <w:pStyle w:val="FirstParagraph"/>
-      </w:pPr>
-      <w:r>
-        <w:t xml:space="preserve">“</w:t>
-      </w:r>
-      <w:r>
-        <w:t xml:space="preserve">aaaa-mm-dd hh:mm:ss.mmm</w:t>
-      </w:r>
-      <w:r>
-        <w:t xml:space="preserve">”</w:t>
-      </w:r>
-      <w:r>
-        <w:br/>
-      </w:r>
-      <w:r>
-        <w:t xml:space="preserve">(ano-mês-dia hora:minuto:segundos.milisegundos)</w:t>
+          <w:numId w:val="1099"/>
+        </w:numPr>
+        <w:pStyle w:val="Compact"/>
+      </w:pPr>
+      <w:r>
+        <w:rPr>
+          <w:iCs/>
+          <w:i/>
+        </w:rPr>
+        <w:t xml:space="preserve">Expressões</w:t>
+      </w:r>
+      <w:r>
+        <w:t xml:space="preserve"> </w:t>
+      </w:r>
+      <w:r>
+        <w:t xml:space="preserve">do tipo</w:t>
+      </w:r>
+      <w:r>
+        <w:t xml:space="preserve"> </w:t>
+      </w:r>
+      <w:r>
+        <w:rPr>
+          <w:bCs/>
+          <w:b/>
+        </w:rPr>
+        <w:t xml:space="preserve">STRING</w:t>
+      </w:r>
+      <w:r>
+        <w:t xml:space="preserve"> </w:t>
+      </w:r>
+      <w:r>
+        <w:t xml:space="preserve">devem entrar entre aspas simples (’’).</w:t>
+      </w:r>
+      <w:r>
+        <w:br/>
+      </w:r>
+    </w:p>
+    <w:p>
+      <w:pPr>
+        <w:numPr>
+          <w:ilvl w:val="1"/>
+          <w:numId w:val="1099"/>
+        </w:numPr>
+        <w:pStyle w:val="Compact"/>
+      </w:pPr>
+      <w:r>
+        <w:t xml:space="preserve">Sintaxe:</w:t>
+      </w:r>
+      <w:r>
+        <w:br/>
+      </w:r>
+      <w:r>
+        <w:rPr>
+          <w:bCs/>
+          <w:b/>
+        </w:rPr>
+        <w:t xml:space="preserve">SELECT</w:t>
+      </w:r>
+      <w:r>
+        <w:br/>
+      </w:r>
+      <w:r>
+        <w:rPr>
+          <w:bCs/>
+          <w:b/>
+        </w:rPr>
+        <w:t xml:space="preserve">CAST</w:t>
+      </w:r>
+      <w:r>
+        <w:t xml:space="preserve">(</w:t>
+      </w:r>
+      <w:r>
+        <w:rPr>
+          <w:iCs/>
+          <w:i/>
+        </w:rPr>
+        <w:t xml:space="preserve">expressão</w:t>
+      </w:r>
+      <w:r>
+        <w:t xml:space="preserve"> </w:t>
+      </w:r>
+      <w:r>
+        <w:rPr>
+          <w:bCs/>
+          <w:b/>
+        </w:rPr>
+        <w:t xml:space="preserve">AS</w:t>
+      </w:r>
+      <w:r>
+        <w:t xml:space="preserve"> </w:t>
+      </w:r>
+      <w:r>
+        <w:rPr>
+          <w:iCs/>
+          <w:i/>
+        </w:rPr>
+        <w:t xml:space="preserve">TIPO_especificado</w:t>
+      </w:r>
+      <w:r>
+        <w:t xml:space="preserve">)</w:t>
+      </w:r>
+      <w:r>
+        <w:br/>
+      </w:r>
+      <w:r>
+        <w:rPr>
+          <w:bCs/>
+          <w:b/>
+        </w:rPr>
+        <w:t xml:space="preserve">GO</w:t>
       </w:r>
       <w:r>
         <w:br/>
@@ -12712,7 +13061,7 @@
     </w:p>
     <w:bookmarkEnd w:id="69"/>
     <w:bookmarkEnd w:id="70"/>
-    <w:bookmarkStart w:id="72" w:name="andamento-dos-estudos"/>
+    <w:bookmarkStart w:id="74" w:name="observações"/>
     <w:p>
       <w:pPr>
         <w:pStyle w:val="Heading1"/>
@@ -12721,6 +13070,610 @@
         <w:rPr>
           <w:rStyle w:val="SectionNumber"/>
         </w:rPr>
+        <w:t xml:space="preserve">8</w:t>
+      </w:r>
+      <w:r>
+        <w:tab/>
+      </w:r>
+      <w:r>
+        <w:t xml:space="preserve">Observações</w:t>
+      </w:r>
+    </w:p>
+    <w:bookmarkStart w:id="71" w:name="problemas-para-fazer-login-o-ssms"/>
+    <w:p>
+      <w:pPr>
+        <w:pStyle w:val="Heading2"/>
+      </w:pPr>
+      <w:r>
+        <w:rPr>
+          <w:rStyle w:val="SectionNumber"/>
+        </w:rPr>
+        <w:t xml:space="preserve">8.1</w:t>
+      </w:r>
+      <w:r>
+        <w:tab/>
+      </w:r>
+      <w:r>
+        <w:t xml:space="preserve">Problemas para fazer</w:t>
+      </w:r>
+      <w:r>
+        <w:t xml:space="preserve"> </w:t>
+      </w:r>
+      <w:r>
+        <w:rPr>
+          <w:iCs/>
+          <w:i/>
+        </w:rPr>
+        <w:t xml:space="preserve">login</w:t>
+      </w:r>
+      <w:r>
+        <w:t xml:space="preserve"> </w:t>
+      </w:r>
+      <w:r>
+        <w:t xml:space="preserve">o</w:t>
+      </w:r>
+      <w:r>
+        <w:t xml:space="preserve"> </w:t>
+      </w:r>
+      <w:r>
+        <w:rPr>
+          <w:bCs/>
+          <w:b/>
+        </w:rPr>
+        <w:t xml:space="preserve">SSMS</w:t>
+      </w:r>
+    </w:p>
+    <w:p>
+      <w:pPr>
+        <w:numPr>
+          <w:ilvl w:val="0"/>
+          <w:numId w:val="1101"/>
+        </w:numPr>
+        <w:pStyle w:val="Compact"/>
+      </w:pPr>
+      <w:r>
+        <w:t xml:space="preserve">Caso o</w:t>
+      </w:r>
+      <w:r>
+        <w:t xml:space="preserve"> </w:t>
+      </w:r>
+      <w:r>
+        <w:rPr>
+          <w:bCs/>
+          <w:b/>
+        </w:rPr>
+        <w:t xml:space="preserve">SSMS</w:t>
+      </w:r>
+      <w:r>
+        <w:t xml:space="preserve"> </w:t>
+      </w:r>
+      <w:r>
+        <w:t xml:space="preserve">não identifique o usuário</w:t>
+      </w:r>
+      <w:r>
+        <w:t xml:space="preserve"> </w:t>
+      </w:r>
+      <w:r>
+        <w:t xml:space="preserve">“</w:t>
+      </w:r>
+      <w:r>
+        <w:t xml:space="preserve">sa</w:t>
+      </w:r>
+      <w:r>
+        <w:t xml:space="preserve">”</w:t>
+      </w:r>
+      <w:r>
+        <w:t xml:space="preserve"> </w:t>
+      </w:r>
+      <w:r>
+        <w:t xml:space="preserve">e senha como deveria, seguir os seguintes passos:</w:t>
+      </w:r>
+      <w:r>
+        <w:br/>
+      </w:r>
+    </w:p>
+    <w:p>
+      <w:pPr>
+        <w:numPr>
+          <w:ilvl w:val="1"/>
+          <w:numId w:val="1102"/>
+        </w:numPr>
+        <w:pStyle w:val="Compact"/>
+      </w:pPr>
+      <w:r>
+        <w:t xml:space="preserve">Desabilitar temporariamente o antivirus do computados.</w:t>
+      </w:r>
+      <w:r>
+        <w:br/>
+      </w:r>
+    </w:p>
+    <w:p>
+      <w:pPr>
+        <w:numPr>
+          <w:ilvl w:val="1"/>
+          <w:numId w:val="1102"/>
+        </w:numPr>
+        <w:pStyle w:val="Compact"/>
+      </w:pPr>
+      <w:r>
+        <w:t xml:space="preserve">Desabilitar o</w:t>
+      </w:r>
+      <w:r>
+        <w:t xml:space="preserve"> </w:t>
+      </w:r>
+      <w:r>
+        <w:t xml:space="preserve">“</w:t>
+      </w:r>
+      <w:r>
+        <w:rPr>
+          <w:bCs/>
+          <w:b/>
+        </w:rPr>
+        <w:t xml:space="preserve">firewall</w:t>
+      </w:r>
+      <w:r>
+        <w:t xml:space="preserve">”</w:t>
+      </w:r>
+      <w:r>
+        <w:t xml:space="preserve"> </w:t>
+      </w:r>
+      <w:r>
+        <w:t xml:space="preserve">do computados.</w:t>
+      </w:r>
+      <w:r>
+        <w:br/>
+      </w:r>
+      <w:r>
+        <w:t xml:space="preserve">“</w:t>
+      </w:r>
+      <w:r>
+        <w:t xml:space="preserve">Painel de Controle\Sistema e Segurança\Windows Defender Firewall\Personalizar Configurações</w:t>
+      </w:r>
+      <w:r>
+        <w:t xml:space="preserve">”</w:t>
+      </w:r>
+      <w:r>
+        <w:br/>
+      </w:r>
+    </w:p>
+    <w:p>
+      <w:pPr>
+        <w:numPr>
+          <w:ilvl w:val="1"/>
+          <w:numId w:val="1102"/>
+        </w:numPr>
+        <w:pStyle w:val="Compact"/>
+      </w:pPr>
+      <w:r>
+        <w:t xml:space="preserve">Abrir o</w:t>
+      </w:r>
+      <w:r>
+        <w:t xml:space="preserve"> </w:t>
+      </w:r>
+      <w:r>
+        <w:rPr>
+          <w:iCs/>
+          <w:i/>
+        </w:rPr>
+        <w:t xml:space="preserve">instalador</w:t>
+      </w:r>
+      <w:r>
+        <w:t xml:space="preserve"> </w:t>
+      </w:r>
+      <w:r>
+        <w:t xml:space="preserve">de</w:t>
+      </w:r>
+      <w:r>
+        <w:t xml:space="preserve"> </w:t>
+      </w:r>
+      <w:r>
+        <w:rPr>
+          <w:bCs/>
+          <w:b/>
+        </w:rPr>
+        <w:t xml:space="preserve">SQL Server</w:t>
+      </w:r>
+      <w:r>
+        <w:t xml:space="preserve"> </w:t>
+      </w:r>
+      <w:r>
+        <w:t xml:space="preserve">e pedir para</w:t>
+      </w:r>
+      <w:r>
+        <w:t xml:space="preserve"> </w:t>
+      </w:r>
+      <w:r>
+        <w:t xml:space="preserve">“</w:t>
+      </w:r>
+      <w:r>
+        <w:rPr>
+          <w:bCs/>
+          <w:b/>
+        </w:rPr>
+        <w:t xml:space="preserve">Reparar</w:t>
+      </w:r>
+      <w:r>
+        <w:t xml:space="preserve">”</w:t>
+      </w:r>
+      <w:r>
+        <w:t xml:space="preserve">.</w:t>
+      </w:r>
+      <w:r>
+        <w:br/>
+      </w:r>
+    </w:p>
+    <w:p>
+      <w:pPr>
+        <w:numPr>
+          <w:ilvl w:val="1"/>
+          <w:numId w:val="1102"/>
+        </w:numPr>
+        <w:pStyle w:val="Compact"/>
+      </w:pPr>
+      <w:r>
+        <w:t xml:space="preserve">Ao final da reparação, abrir o</w:t>
+      </w:r>
+      <w:r>
+        <w:t xml:space="preserve"> </w:t>
+      </w:r>
+      <w:r>
+        <w:rPr>
+          <w:bCs/>
+          <w:b/>
+        </w:rPr>
+        <w:t xml:space="preserve">SSMS</w:t>
+      </w:r>
+      <w:r>
+        <w:t xml:space="preserve"> </w:t>
+      </w:r>
+      <w:r>
+        <w:t xml:space="preserve">novamente e fazer o</w:t>
+      </w:r>
+      <w:r>
+        <w:t xml:space="preserve"> </w:t>
+      </w:r>
+      <w:r>
+        <w:rPr>
+          <w:iCs/>
+          <w:i/>
+        </w:rPr>
+        <w:t xml:space="preserve">login</w:t>
+      </w:r>
+      <w:r>
+        <w:t xml:space="preserve">.</w:t>
+      </w:r>
+      <w:r>
+        <w:br/>
+      </w:r>
+    </w:p>
+    <w:bookmarkEnd w:id="71"/>
+    <w:bookmarkStart w:id="72" w:name="X5efb11d18397f622013015cd11d8b4aea8210ed"/>
+    <w:p>
+      <w:pPr>
+        <w:pStyle w:val="Heading2"/>
+      </w:pPr>
+      <w:r>
+        <w:rPr>
+          <w:rStyle w:val="SectionNumber"/>
+        </w:rPr>
+        <w:t xml:space="preserve">8.2</w:t>
+      </w:r>
+      <w:r>
+        <w:tab/>
+      </w:r>
+      <w:r>
+        <w:t xml:space="preserve">Abreviações do nome de restrições (</w:t>
+      </w:r>
+      <w:r>
+        <w:rPr>
+          <w:bCs/>
+          <w:b/>
+        </w:rPr>
+        <w:t xml:space="preserve">CONSTRAINTS</w:t>
+      </w:r>
+      <w:r>
+        <w:t xml:space="preserve">) no dicionario de dados - sistema (boas práticas)</w:t>
+      </w:r>
+    </w:p>
+    <w:p>
+      <w:pPr>
+        <w:numPr>
+          <w:ilvl w:val="0"/>
+          <w:numId w:val="1103"/>
+        </w:numPr>
+        <w:pStyle w:val="Compact"/>
+      </w:pPr>
+      <w:r>
+        <w:t xml:space="preserve">Padronização do nome das restrições salvas no sistema.</w:t>
+      </w:r>
+      <w:r>
+        <w:br/>
+      </w:r>
+    </w:p>
+    <w:p>
+      <w:pPr>
+        <w:numPr>
+          <w:ilvl w:val="0"/>
+          <w:numId w:val="1103"/>
+        </w:numPr>
+        <w:pStyle w:val="Compact"/>
+      </w:pPr>
+      <w:r>
+        <w:t xml:space="preserve">Abreviações do nome das restrições (</w:t>
+      </w:r>
+      <w:r>
+        <w:rPr>
+          <w:bCs/>
+          <w:b/>
+        </w:rPr>
+        <w:t xml:space="preserve">CONSTRAINTS</w:t>
+      </w:r>
+      <w:r>
+        <w:t xml:space="preserve">), para salvar no sistema por meio do</w:t>
+      </w:r>
+      <w:r>
+        <w:t xml:space="preserve"> </w:t>
+      </w:r>
+      <w:r>
+        <w:rPr>
+          <w:bCs/>
+          <w:b/>
+        </w:rPr>
+        <w:t xml:space="preserve">ALTER TABLE</w:t>
+      </w:r>
+      <w:r>
+        <w:t xml:space="preserve">.</w:t>
+      </w:r>
+      <w:r>
+        <w:br/>
+      </w:r>
+    </w:p>
+    <w:p>
+      <w:pPr>
+        <w:numPr>
+          <w:ilvl w:val="1"/>
+          <w:numId w:val="1104"/>
+        </w:numPr>
+        <w:pStyle w:val="Compact"/>
+      </w:pPr>
+      <w:r>
+        <w:t xml:space="preserve">‘</w:t>
+      </w:r>
+      <w:r>
+        <w:rPr>
+          <w:bCs/>
+          <w:b/>
+        </w:rPr>
+        <w:t xml:space="preserve">PK</w:t>
+      </w:r>
+      <w:r>
+        <w:t xml:space="preserve">’</w:t>
+      </w:r>
+      <w:r>
+        <w:t xml:space="preserve"> </w:t>
+      </w:r>
+      <w:r>
+        <w:t xml:space="preserve">é abreviação de</w:t>
+      </w:r>
+      <w:r>
+        <w:t xml:space="preserve"> </w:t>
+      </w:r>
+      <w:r>
+        <w:t xml:space="preserve">“</w:t>
+      </w:r>
+      <w:r>
+        <w:rPr>
+          <w:bCs/>
+          <w:b/>
+        </w:rPr>
+        <w:t xml:space="preserve">PRIMARY KEY</w:t>
+      </w:r>
+      <w:r>
+        <w:t xml:space="preserve">”</w:t>
+      </w:r>
+      <w:r>
+        <w:br/>
+      </w:r>
+    </w:p>
+    <w:p>
+      <w:pPr>
+        <w:numPr>
+          <w:ilvl w:val="1"/>
+          <w:numId w:val="1104"/>
+        </w:numPr>
+        <w:pStyle w:val="Compact"/>
+      </w:pPr>
+      <w:r>
+        <w:t xml:space="preserve">‘</w:t>
+      </w:r>
+      <w:r>
+        <w:rPr>
+          <w:bCs/>
+          <w:b/>
+        </w:rPr>
+        <w:t xml:space="preserve">FK</w:t>
+      </w:r>
+      <w:r>
+        <w:t xml:space="preserve">’</w:t>
+      </w:r>
+      <w:r>
+        <w:t xml:space="preserve"> </w:t>
+      </w:r>
+      <w:r>
+        <w:t xml:space="preserve">é abreviação de</w:t>
+      </w:r>
+      <w:r>
+        <w:t xml:space="preserve"> </w:t>
+      </w:r>
+      <w:r>
+        <w:t xml:space="preserve">“</w:t>
+      </w:r>
+      <w:r>
+        <w:rPr>
+          <w:bCs/>
+          <w:b/>
+        </w:rPr>
+        <w:t xml:space="preserve">FOERIGN</w:t>
+      </w:r>
+      <w:r>
+        <w:t xml:space="preserve">”</w:t>
+      </w:r>
+      <w:r>
+        <w:br/>
+      </w:r>
+    </w:p>
+    <w:p>
+      <w:pPr>
+        <w:numPr>
+          <w:ilvl w:val="1"/>
+          <w:numId w:val="1104"/>
+        </w:numPr>
+        <w:pStyle w:val="Compact"/>
+      </w:pPr>
+      <w:r>
+        <w:t xml:space="preserve">‘</w:t>
+      </w:r>
+      <w:r>
+        <w:rPr>
+          <w:bCs/>
+          <w:b/>
+        </w:rPr>
+        <w:t xml:space="preserve">UQ</w:t>
+      </w:r>
+      <w:r>
+        <w:t xml:space="preserve">’</w:t>
+      </w:r>
+      <w:r>
+        <w:t xml:space="preserve"> </w:t>
+      </w:r>
+      <w:r>
+        <w:t xml:space="preserve">é abreviação de</w:t>
+      </w:r>
+      <w:r>
+        <w:t xml:space="preserve"> </w:t>
+      </w:r>
+      <w:r>
+        <w:t xml:space="preserve">“</w:t>
+      </w:r>
+      <w:r>
+        <w:rPr>
+          <w:bCs/>
+          <w:b/>
+        </w:rPr>
+        <w:t xml:space="preserve">UNIQUE</w:t>
+      </w:r>
+      <w:r>
+        <w:t xml:space="preserve">”</w:t>
+      </w:r>
+      <w:r>
+        <w:br/>
+      </w:r>
+    </w:p>
+    <w:p>
+      <w:pPr>
+        <w:numPr>
+          <w:ilvl w:val="1"/>
+          <w:numId w:val="1104"/>
+        </w:numPr>
+        <w:pStyle w:val="Compact"/>
+      </w:pPr>
+      <w:r>
+        <w:t xml:space="preserve">‘</w:t>
+      </w:r>
+      <w:r>
+        <w:rPr>
+          <w:bCs/>
+          <w:b/>
+        </w:rPr>
+        <w:t xml:space="preserve">CK</w:t>
+      </w:r>
+      <w:r>
+        <w:t xml:space="preserve">’</w:t>
+      </w:r>
+      <w:r>
+        <w:t xml:space="preserve"> </w:t>
+      </w:r>
+      <w:r>
+        <w:t xml:space="preserve">é abreviação de</w:t>
+      </w:r>
+      <w:r>
+        <w:t xml:space="preserve"> </w:t>
+      </w:r>
+      <w:r>
+        <w:t xml:space="preserve">“</w:t>
+      </w:r>
+      <w:r>
+        <w:rPr>
+          <w:bCs/>
+          <w:b/>
+        </w:rPr>
+        <w:t xml:space="preserve">CHECK</w:t>
+      </w:r>
+      <w:r>
+        <w:t xml:space="preserve">”</w:t>
+      </w:r>
+      <w:r>
+        <w:br/>
+      </w:r>
+    </w:p>
+    <w:bookmarkEnd w:id="72"/>
+    <w:bookmarkStart w:id="73" w:name="formato-da-data-no-sistema"/>
+    <w:p>
+      <w:pPr>
+        <w:pStyle w:val="Heading2"/>
+      </w:pPr>
+      <w:r>
+        <w:rPr>
+          <w:rStyle w:val="SectionNumber"/>
+        </w:rPr>
+        <w:t xml:space="preserve">8.3</w:t>
+      </w:r>
+      <w:r>
+        <w:tab/>
+      </w:r>
+      <w:r>
+        <w:t xml:space="preserve">Formato da data no sistema</w:t>
+      </w:r>
+    </w:p>
+    <w:p>
+      <w:pPr>
+        <w:pStyle w:val="FirstParagraph"/>
+      </w:pPr>
+      <w:r>
+        <w:t xml:space="preserve">“</w:t>
+      </w:r>
+      <w:r>
+        <w:t xml:space="preserve">aaaa-mm-dd hh:mm:ss.mmm</w:t>
+      </w:r>
+      <w:r>
+        <w:t xml:space="preserve">”</w:t>
+      </w:r>
+      <w:r>
+        <w:br/>
+      </w:r>
+      <w:r>
+        <w:t xml:space="preserve">(ano-mês-dia hora:minuto:segundos.milisegundos)</w:t>
+      </w:r>
+      <w:r>
+        <w:br/>
+      </w:r>
+    </w:p>
+    <w:p>
+      <w:r>
+        <w:br w:type="page"/>
+      </w:r>
+    </w:p>
+    <w:bookmarkEnd w:id="73"/>
+    <w:bookmarkEnd w:id="74"/>
+    <w:bookmarkStart w:id="76" w:name="andamento-dos-estudos"/>
+    <w:p>
+      <w:pPr>
+        <w:pStyle w:val="Heading1"/>
+      </w:pPr>
+      <w:r>
+        <w:rPr>
+          <w:rStyle w:val="SectionNumber"/>
+        </w:rPr>
         <w:t xml:space="preserve">9</w:t>
       </w:r>
       <w:r>
@@ -12730,7 +13683,7 @@
         <w:t xml:space="preserve">Andamento dos Estudos</w:t>
       </w:r>
     </w:p>
-    <w:bookmarkStart w:id="71" w:name="assunto-em-andamento"/>
+    <w:bookmarkStart w:id="75" w:name="assunto-em-andamento"/>
     <w:p>
       <w:pPr>
         <w:pStyle w:val="Heading2"/>
@@ -12759,8 +13712,8 @@
         <w:br/>
       </w:r>
     </w:p>
-    <w:bookmarkEnd w:id="71"/>
-    <w:bookmarkEnd w:id="72"/>
+    <w:bookmarkEnd w:id="75"/>
+    <w:bookmarkEnd w:id="76"/>
     <w:sectPr/>
   </w:body>
 </w:document>
@@ -13459,6 +14412,27 @@
     <w:abstractNumId w:val="991"/>
   </w:num>
   <w:num w:numId="1097">
+    <w:abstractNumId w:val="991"/>
+  </w:num>
+  <w:num w:numId="1098">
+    <w:abstractNumId w:val="991"/>
+  </w:num>
+  <w:num w:numId="1099">
+    <w:abstractNumId w:val="991"/>
+  </w:num>
+  <w:num w:numId="1100">
+    <w:abstractNumId w:val="991"/>
+  </w:num>
+  <w:num w:numId="1101">
+    <w:abstractNumId w:val="991"/>
+  </w:num>
+  <w:num w:numId="1102">
+    <w:abstractNumId w:val="991"/>
+  </w:num>
+  <w:num w:numId="1103">
+    <w:abstractNumId w:val="991"/>
+  </w:num>
+  <w:num w:numId="1104">
     <w:abstractNumId w:val="991"/>
   </w:num>
 </w:numbering>

</xml_diff>

<commit_message>
atualização 14/6/22 - técnica de flagar
</commit_message>
<xml_diff>
--- a/Readme.docx
+++ b/Readme.docx
@@ -55,7 +55,7 @@
         <w:pStyle w:val="Date"/>
       </w:pPr>
       <w:r>
-        <w:t xml:space="preserve">2022-06-13</w:t>
+        <w:t xml:space="preserve">2022-06-14</w:t>
       </w:r>
     </w:p>
     <w:sdt>
@@ -14473,7 +14473,7 @@
     </w:p>
     <w:bookmarkEnd w:id="72"/>
     <w:bookmarkEnd w:id="73"/>
-    <w:bookmarkStart w:id="77" w:name="observações"/>
+    <w:bookmarkStart w:id="74" w:name="X727a254d1cf29cd6730be674a1c5a7c52f6db86"/>
     <w:p>
       <w:pPr>
         <w:pStyle w:val="Heading1"/>
@@ -14488,51 +14488,35 @@
         <w:tab/>
       </w:r>
       <w:r>
-        <w:t xml:space="preserve">Observações</w:t>
-      </w:r>
-    </w:p>
-    <w:bookmarkStart w:id="74" w:name="problemas-para-fazer-login-o-ssms"/>
-    <w:p>
-      <w:pPr>
-        <w:pStyle w:val="Heading2"/>
-      </w:pPr>
-      <w:r>
-        <w:rPr>
-          <w:rStyle w:val="SectionNumber"/>
-        </w:rPr>
-        <w:t xml:space="preserve">9.1</w:t>
-      </w:r>
-      <w:r>
-        <w:tab/>
-      </w:r>
-      <w:r>
-        <w:t xml:space="preserve">Problemas para fazer</w:t>
-      </w:r>
-      <w:r>
-        <w:t xml:space="preserve"> </w:t>
-      </w:r>
-      <w:r>
-        <w:rPr>
-          <w:iCs/>
-          <w:i/>
-        </w:rPr>
-        <w:t xml:space="preserve">login</w:t>
-      </w:r>
-      <w:r>
-        <w:t xml:space="preserve"> </w:t>
-      </w:r>
-      <w:r>
-        <w:t xml:space="preserve">o</w:t>
-      </w:r>
-      <w:r>
-        <w:t xml:space="preserve"> </w:t>
-      </w:r>
-      <w:r>
-        <w:rPr>
-          <w:bCs/>
-          <w:b/>
-        </w:rPr>
-        <w:t xml:space="preserve">SSMS</w:t>
+        <w:t xml:space="preserve">Modulo 26 PARTE 5 - Técnica de</w:t>
+      </w:r>
+      <w:r>
+        <w:t xml:space="preserve"> </w:t>
+      </w:r>
+      <w:r>
+        <w:t xml:space="preserve">“</w:t>
+      </w:r>
+      <w:r>
+        <w:t xml:space="preserve">flag-ar</w:t>
+      </w:r>
+      <w:r>
+        <w:t xml:space="preserve">”</w:t>
+      </w:r>
+      <w:r>
+        <w:t xml:space="preserve"> </w:t>
+      </w:r>
+      <w:r>
+        <w:t xml:space="preserve">coluna (</w:t>
+      </w:r>
+      <w:r>
+        <w:rPr>
+          <w:bCs/>
+          <w:b/>
+        </w:rPr>
+        <w:t xml:space="preserve">SELECT</w:t>
+      </w:r>
+      <w:r>
+        <w:t xml:space="preserve">)</w:t>
       </w:r>
     </w:p>
     <w:p>
@@ -14544,23 +14528,85 @@
         <w:pStyle w:val="Compact"/>
       </w:pPr>
       <w:r>
-        <w:t xml:space="preserve">Caso o</w:t>
-      </w:r>
-      <w:r>
-        <w:t xml:space="preserve"> </w:t>
-      </w:r>
-      <w:r>
-        <w:rPr>
-          <w:bCs/>
-          <w:b/>
-        </w:rPr>
-        <w:t xml:space="preserve">SSMS</w:t>
-      </w:r>
-      <w:r>
-        <w:t xml:space="preserve"> </w:t>
-      </w:r>
-      <w:r>
-        <w:t xml:space="preserve">não identifique o usuário</w:t>
+        <w:t xml:space="preserve">Técnica usada para criar, numa consulta (</w:t>
+      </w:r>
+      <w:r>
+        <w:rPr>
+          <w:bCs/>
+          <w:b/>
+        </w:rPr>
+        <w:t xml:space="preserve">SELECT</w:t>
+      </w:r>
+      <w:r>
+        <w:t xml:space="preserve">), uma espécie de tabela verdade com os resultados possiveis de uma coluna.</w:t>
+      </w:r>
+      <w:r>
+        <w:br/>
+      </w:r>
+    </w:p>
+    <w:p>
+      <w:pPr>
+        <w:numPr>
+          <w:ilvl w:val="0"/>
+          <w:numId w:val="1110"/>
+        </w:numPr>
+        <w:pStyle w:val="Compact"/>
+      </w:pPr>
+      <w:r>
+        <w:t xml:space="preserve">Essa técnica se baseia no uso da função</w:t>
+      </w:r>
+      <w:r>
+        <w:t xml:space="preserve"> </w:t>
+      </w:r>
+      <w:r>
+        <w:rPr>
+          <w:bCs/>
+          <w:b/>
+        </w:rPr>
+        <w:t xml:space="preserve">CHARINDEX</w:t>
+      </w:r>
+      <w:r>
+        <w:t xml:space="preserve">() para achar determinados resultados e a partir dele criar novas colunas, na consulta (</w:t>
+      </w:r>
+      <w:r>
+        <w:rPr>
+          <w:bCs/>
+          <w:b/>
+        </w:rPr>
+        <w:t xml:space="preserve">SELECT</w:t>
+      </w:r>
+      <w:r>
+        <w:t xml:space="preserve">).</w:t>
+      </w:r>
+      <w:r>
+        <w:br/>
+      </w:r>
+    </w:p>
+    <w:p>
+      <w:pPr>
+        <w:numPr>
+          <w:ilvl w:val="0"/>
+          <w:numId w:val="1110"/>
+        </w:numPr>
+        <w:pStyle w:val="Compact"/>
+      </w:pPr>
+      <w:r>
+        <w:t xml:space="preserve">Sendo cada nova coluna, um dos resultados possiveis.</w:t>
+      </w:r>
+      <w:r>
+        <w:br/>
+      </w:r>
+    </w:p>
+    <w:p>
+      <w:pPr>
+        <w:numPr>
+          <w:ilvl w:val="0"/>
+          <w:numId w:val="1110"/>
+        </w:numPr>
+        <w:pStyle w:val="Compact"/>
+      </w:pPr>
+      <w:r>
+        <w:t xml:space="preserve">E os resultados são valores de</w:t>
       </w:r>
       <w:r>
         <w:t xml:space="preserve"> </w:t>
@@ -14569,7 +14615,7 @@
         <w:t xml:space="preserve">“</w:t>
       </w:r>
       <w:r>
-        <w:t xml:space="preserve">sa</w:t>
+        <w:t xml:space="preserve">0</w:t>
       </w:r>
       <w:r>
         <w:t xml:space="preserve">”</w:t>
@@ -14578,7 +14624,22 @@
         <w:t xml:space="preserve"> </w:t>
       </w:r>
       <w:r>
-        <w:t xml:space="preserve">e senha como deveria, seguir os seguintes passos:</w:t>
+        <w:t xml:space="preserve">ou</w:t>
+      </w:r>
+      <w:r>
+        <w:t xml:space="preserve"> </w:t>
+      </w:r>
+      <w:r>
+        <w:t xml:space="preserve">“</w:t>
+      </w:r>
+      <w:r>
+        <w:t xml:space="preserve">1</w:t>
+      </w:r>
+      <w:r>
+        <w:t xml:space="preserve">”</w:t>
+      </w:r>
+      <w:r>
+        <w:t xml:space="preserve">, em cada coluna nova.</w:t>
       </w:r>
       <w:r>
         <w:br/>
@@ -14593,7 +14654,22 @@
         <w:pStyle w:val="Compact"/>
       </w:pPr>
       <w:r>
-        <w:t xml:space="preserve">Desabilitar temporariamente o antivirus do computados.</w:t>
+        <w:t xml:space="preserve">Resultado</w:t>
+      </w:r>
+      <w:r>
+        <w:t xml:space="preserve"> </w:t>
+      </w:r>
+      <w:r>
+        <w:t xml:space="preserve">“</w:t>
+      </w:r>
+      <w:r>
+        <w:t xml:space="preserve">0</w:t>
+      </w:r>
+      <w:r>
+        <w:t xml:space="preserve">”</w:t>
+      </w:r>
+      <w:r>
+        <w:t xml:space="preserve">, na nova coluna, significa que a consulta daque dado, no registro correspondente, não corresponde aquele resultado.</w:t>
       </w:r>
       <w:r>
         <w:br/>
@@ -14608,6 +14684,1000 @@
         <w:pStyle w:val="Compact"/>
       </w:pPr>
       <w:r>
+        <w:t xml:space="preserve">Resultado</w:t>
+      </w:r>
+      <w:r>
+        <w:t xml:space="preserve"> </w:t>
+      </w:r>
+      <w:r>
+        <w:t xml:space="preserve">“</w:t>
+      </w:r>
+      <w:r>
+        <w:t xml:space="preserve">1</w:t>
+      </w:r>
+      <w:r>
+        <w:t xml:space="preserve">”</w:t>
+      </w:r>
+      <w:r>
+        <w:t xml:space="preserve">, na nova coluna, significa que a consulta daque dado, no registro correspondente, corresponde aquele resultado.</w:t>
+      </w:r>
+      <w:r>
+        <w:br/>
+      </w:r>
+    </w:p>
+    <w:p>
+      <w:pPr>
+        <w:numPr>
+          <w:ilvl w:val="0"/>
+          <w:numId w:val="1110"/>
+        </w:numPr>
+        <w:pStyle w:val="Compact"/>
+      </w:pPr>
+      <w:r>
+        <w:t xml:space="preserve">Outra possibilidade de continuação da técnica é a partir dessas novas colunas, criar um multiplicador para interagir com os dados e transformar ele.</w:t>
+      </w:r>
+      <w:r>
+        <w:br/>
+      </w:r>
+    </w:p>
+    <w:p>
+      <w:pPr>
+        <w:numPr>
+          <w:ilvl w:val="0"/>
+          <w:numId w:val="1110"/>
+        </w:numPr>
+        <w:pStyle w:val="Compact"/>
+      </w:pPr>
+      <w:r>
+        <w:t xml:space="preserve">Sintaxe exemplo, técnica em duas partes:</w:t>
+      </w:r>
+      <w:r>
+        <w:br/>
+      </w:r>
+    </w:p>
+    <w:p>
+      <w:pPr>
+        <w:numPr>
+          <w:ilvl w:val="1"/>
+          <w:numId w:val="1112"/>
+        </w:numPr>
+        <w:pStyle w:val="Compact"/>
+      </w:pPr>
+      <w:r>
+        <w:t xml:space="preserve">Parte 1:</w:t>
+      </w:r>
+      <w:r>
+        <w:br/>
+      </w:r>
+      <w:r>
+        <w:rPr>
+          <w:bCs/>
+          <w:b/>
+        </w:rPr>
+        <w:t xml:space="preserve">SELECT</w:t>
+      </w:r>
+      <w:r>
+        <w:br/>
+      </w:r>
+      <w:r>
+        <w:rPr>
+          <w:iCs/>
+          <w:i/>
+        </w:rPr>
+        <w:t xml:space="preserve">CONTA</w:t>
+      </w:r>
+      <w:r>
+        <w:t xml:space="preserve">,</w:t>
+      </w:r>
+      <w:r>
+        <w:br/>
+      </w:r>
+      <w:r>
+        <w:rPr>
+          <w:iCs/>
+          <w:i/>
+        </w:rPr>
+        <w:t xml:space="preserve">VALOR</w:t>
+      </w:r>
+      <w:r>
+        <w:t xml:space="preserve">,</w:t>
+      </w:r>
+      <w:r>
+        <w:br/>
+      </w:r>
+      <w:r>
+        <w:rPr>
+          <w:iCs/>
+          <w:i/>
+        </w:rPr>
+        <w:t xml:space="preserve">DEB_CRED</w:t>
+      </w:r>
+      <w:r>
+        <w:t xml:space="preserve">,</w:t>
+      </w:r>
+      <w:r>
+        <w:br/>
+      </w:r>
+      <w:r>
+        <w:rPr>
+          <w:bCs/>
+          <w:b/>
+        </w:rPr>
+        <w:t xml:space="preserve">CHARINDEX</w:t>
+      </w:r>
+      <w:r>
+        <w:t xml:space="preserve">(</w:t>
+      </w:r>
+      <w:r>
+        <w:t xml:space="preserve">‘</w:t>
+      </w:r>
+      <w:r>
+        <w:rPr>
+          <w:iCs/>
+          <w:i/>
+        </w:rPr>
+        <w:t xml:space="preserve">D</w:t>
+      </w:r>
+      <w:r>
+        <w:t xml:space="preserve">’</w:t>
+      </w:r>
+      <w:r>
+        <w:t xml:space="preserve">,</w:t>
+      </w:r>
+      <w:r>
+        <w:rPr>
+          <w:iCs/>
+          <w:i/>
+        </w:rPr>
+        <w:t xml:space="preserve">DEB_CRED</w:t>
+      </w:r>
+      <w:r>
+        <w:t xml:space="preserve">)</w:t>
+      </w:r>
+      <w:r>
+        <w:t xml:space="preserve"> </w:t>
+      </w:r>
+      <w:r>
+        <w:rPr>
+          <w:bCs/>
+          <w:b/>
+        </w:rPr>
+        <w:t xml:space="preserve">AS</w:t>
+      </w:r>
+      <w:r>
+        <w:t xml:space="preserve"> </w:t>
+      </w:r>
+      <w:r>
+        <w:rPr>
+          <w:iCs/>
+          <w:i/>
+        </w:rPr>
+        <w:t xml:space="preserve">DEBITO</w:t>
+      </w:r>
+      <w:r>
+        <w:t xml:space="preserve">,</w:t>
+      </w:r>
+      <w:r>
+        <w:br/>
+      </w:r>
+      <w:r>
+        <w:rPr>
+          <w:bCs/>
+          <w:b/>
+        </w:rPr>
+        <w:t xml:space="preserve">CHARINDEX</w:t>
+      </w:r>
+      <w:r>
+        <w:t xml:space="preserve">(</w:t>
+      </w:r>
+      <w:r>
+        <w:t xml:space="preserve">‘</w:t>
+      </w:r>
+      <w:r>
+        <w:rPr>
+          <w:iCs/>
+          <w:i/>
+        </w:rPr>
+        <w:t xml:space="preserve">C</w:t>
+      </w:r>
+      <w:r>
+        <w:t xml:space="preserve">’</w:t>
+      </w:r>
+      <w:r>
+        <w:t xml:space="preserve">,</w:t>
+      </w:r>
+      <w:r>
+        <w:rPr>
+          <w:iCs/>
+          <w:i/>
+        </w:rPr>
+        <w:t xml:space="preserve">DEB_CRED</w:t>
+      </w:r>
+      <w:r>
+        <w:t xml:space="preserve">)</w:t>
+      </w:r>
+      <w:r>
+        <w:t xml:space="preserve"> </w:t>
+      </w:r>
+      <w:r>
+        <w:rPr>
+          <w:bCs/>
+          <w:b/>
+        </w:rPr>
+        <w:t xml:space="preserve">AS</w:t>
+      </w:r>
+      <w:r>
+        <w:t xml:space="preserve"> </w:t>
+      </w:r>
+      <w:r>
+        <w:rPr>
+          <w:iCs/>
+          <w:i/>
+        </w:rPr>
+        <w:t xml:space="preserve">CREDITO</w:t>
+      </w:r>
+      <w:r>
+        <w:t xml:space="preserve">,</w:t>
+      </w:r>
+      <w:r>
+        <w:br/>
+      </w:r>
+      <w:r>
+        <w:t xml:space="preserve">((</w:t>
+      </w:r>
+      <w:r>
+        <w:rPr>
+          <w:bCs/>
+          <w:b/>
+        </w:rPr>
+        <w:t xml:space="preserve">CHARINDEX</w:t>
+      </w:r>
+      <w:r>
+        <w:t xml:space="preserve">(</w:t>
+      </w:r>
+      <w:r>
+        <w:t xml:space="preserve">‘</w:t>
+      </w:r>
+      <w:r>
+        <w:rPr>
+          <w:iCs/>
+          <w:i/>
+        </w:rPr>
+        <w:t xml:space="preserve">C</w:t>
+      </w:r>
+      <w:r>
+        <w:t xml:space="preserve">’</w:t>
+      </w:r>
+      <w:r>
+        <w:t xml:space="preserve">,</w:t>
+      </w:r>
+      <w:r>
+        <w:rPr>
+          <w:iCs/>
+          <w:i/>
+        </w:rPr>
+        <w:t xml:space="preserve">DEB_CRED</w:t>
+      </w:r>
+      <w:r>
+        <w:t xml:space="preserve">)*2)-1)</w:t>
+      </w:r>
+      <w:r>
+        <w:t xml:space="preserve"> </w:t>
+      </w:r>
+      <w:r>
+        <w:rPr>
+          <w:bCs/>
+          <w:b/>
+        </w:rPr>
+        <w:t xml:space="preserve">AS</w:t>
+      </w:r>
+      <w:r>
+        <w:t xml:space="preserve"> </w:t>
+      </w:r>
+      <w:r>
+        <w:rPr>
+          <w:iCs/>
+          <w:i/>
+        </w:rPr>
+        <w:t xml:space="preserve">MULTIPLICADOR</w:t>
+      </w:r>
+      <w:r>
+        <w:br/>
+      </w:r>
+      <w:r>
+        <w:rPr>
+          <w:bCs/>
+          <w:b/>
+        </w:rPr>
+        <w:t xml:space="preserve">FROM</w:t>
+      </w:r>
+      <w:r>
+        <w:t xml:space="preserve"> </w:t>
+      </w:r>
+      <w:r>
+        <w:rPr>
+          <w:iCs/>
+          <w:i/>
+        </w:rPr>
+        <w:t xml:space="preserve">LANCAMENTO_CONTABIL</w:t>
+      </w:r>
+      <w:r>
+        <w:br/>
+      </w:r>
+      <w:r>
+        <w:rPr>
+          <w:bCs/>
+          <w:b/>
+        </w:rPr>
+        <w:t xml:space="preserve">GO</w:t>
+      </w:r>
+      <w:r>
+        <w:br/>
+      </w:r>
+    </w:p>
+    <w:p>
+      <w:pPr>
+        <w:numPr>
+          <w:ilvl w:val="2"/>
+          <w:numId w:val="1113"/>
+        </w:numPr>
+        <w:pStyle w:val="Compact"/>
+      </w:pPr>
+      <w:r>
+        <w:t xml:space="preserve">Cria duas colunas DEBITO e CREDITO.</w:t>
+      </w:r>
+      <w:r>
+        <w:br/>
+      </w:r>
+    </w:p>
+    <w:p>
+      <w:pPr>
+        <w:numPr>
+          <w:ilvl w:val="2"/>
+          <w:numId w:val="1113"/>
+        </w:numPr>
+        <w:pStyle w:val="Compact"/>
+      </w:pPr>
+      <w:r>
+        <w:t xml:space="preserve">Na nova coluna</w:t>
+      </w:r>
+      <w:r>
+        <w:t xml:space="preserve"> </w:t>
+      </w:r>
+      <w:r>
+        <w:rPr>
+          <w:iCs/>
+          <w:i/>
+        </w:rPr>
+        <w:t xml:space="preserve">CREDITO</w:t>
+      </w:r>
+      <w:r>
+        <w:t xml:space="preserve">, se na coluna</w:t>
+      </w:r>
+      <w:r>
+        <w:t xml:space="preserve"> </w:t>
+      </w:r>
+      <w:r>
+        <w:rPr>
+          <w:iCs/>
+          <w:i/>
+        </w:rPr>
+        <w:t xml:space="preserve">DEB_CRED</w:t>
+      </w:r>
+      <w:r>
+        <w:t xml:space="preserve"> </w:t>
+      </w:r>
+      <w:r>
+        <w:t xml:space="preserve">o valor é credito (</w:t>
+      </w:r>
+      <w:r>
+        <w:t xml:space="preserve">‘</w:t>
+      </w:r>
+      <w:r>
+        <w:t xml:space="preserve">C</w:t>
+      </w:r>
+      <w:r>
+        <w:t xml:space="preserve">’</w:t>
+      </w:r>
+      <w:r>
+        <w:t xml:space="preserve">) a coluna leva</w:t>
+      </w:r>
+      <w:r>
+        <w:t xml:space="preserve"> </w:t>
+      </w:r>
+      <w:r>
+        <w:t xml:space="preserve">“</w:t>
+      </w:r>
+      <w:r>
+        <w:t xml:space="preserve">1</w:t>
+      </w:r>
+      <w:r>
+        <w:t xml:space="preserve">”</w:t>
+      </w:r>
+      <w:r>
+        <w:t xml:space="preserve">, senão leva</w:t>
+      </w:r>
+      <w:r>
+        <w:t xml:space="preserve"> </w:t>
+      </w:r>
+      <w:r>
+        <w:t xml:space="preserve">“</w:t>
+      </w:r>
+      <w:r>
+        <w:t xml:space="preserve">0</w:t>
+      </w:r>
+      <w:r>
+        <w:t xml:space="preserve">”</w:t>
+      </w:r>
+      <w:r>
+        <w:t xml:space="preserve">.</w:t>
+      </w:r>
+      <w:r>
+        <w:br/>
+      </w:r>
+    </w:p>
+    <w:p>
+      <w:pPr>
+        <w:numPr>
+          <w:ilvl w:val="2"/>
+          <w:numId w:val="1113"/>
+        </w:numPr>
+        <w:pStyle w:val="Compact"/>
+      </w:pPr>
+      <w:r>
+        <w:t xml:space="preserve">Na nova coluna</w:t>
+      </w:r>
+      <w:r>
+        <w:t xml:space="preserve"> </w:t>
+      </w:r>
+      <w:r>
+        <w:rPr>
+          <w:iCs/>
+          <w:i/>
+        </w:rPr>
+        <w:t xml:space="preserve">DEBITO</w:t>
+      </w:r>
+      <w:r>
+        <w:t xml:space="preserve">, se na coluna</w:t>
+      </w:r>
+      <w:r>
+        <w:t xml:space="preserve"> </w:t>
+      </w:r>
+      <w:r>
+        <w:rPr>
+          <w:iCs/>
+          <w:i/>
+        </w:rPr>
+        <w:t xml:space="preserve">DEB_CRED</w:t>
+      </w:r>
+      <w:r>
+        <w:t xml:space="preserve"> </w:t>
+      </w:r>
+      <w:r>
+        <w:t xml:space="preserve">o valor é debito (</w:t>
+      </w:r>
+      <w:r>
+        <w:t xml:space="preserve">‘</w:t>
+      </w:r>
+      <w:r>
+        <w:t xml:space="preserve">D</w:t>
+      </w:r>
+      <w:r>
+        <w:t xml:space="preserve">’</w:t>
+      </w:r>
+      <w:r>
+        <w:t xml:space="preserve">) a coluna leva</w:t>
+      </w:r>
+      <w:r>
+        <w:t xml:space="preserve"> </w:t>
+      </w:r>
+      <w:r>
+        <w:t xml:space="preserve">“</w:t>
+      </w:r>
+      <w:r>
+        <w:t xml:space="preserve">1</w:t>
+      </w:r>
+      <w:r>
+        <w:t xml:space="preserve">”</w:t>
+      </w:r>
+      <w:r>
+        <w:t xml:space="preserve">, senão leva</w:t>
+      </w:r>
+      <w:r>
+        <w:t xml:space="preserve"> </w:t>
+      </w:r>
+      <w:r>
+        <w:t xml:space="preserve">“</w:t>
+      </w:r>
+      <w:r>
+        <w:t xml:space="preserve">0</w:t>
+      </w:r>
+      <w:r>
+        <w:t xml:space="preserve">”</w:t>
+      </w:r>
+      <w:r>
+        <w:t xml:space="preserve">.</w:t>
+      </w:r>
+      <w:r>
+        <w:br/>
+      </w:r>
+    </w:p>
+    <w:p>
+      <w:pPr>
+        <w:numPr>
+          <w:ilvl w:val="2"/>
+          <w:numId w:val="1113"/>
+        </w:numPr>
+        <w:pStyle w:val="Compact"/>
+      </w:pPr>
+      <w:r>
+        <w:t xml:space="preserve">Por último, cria uma coluna</w:t>
+      </w:r>
+      <w:r>
+        <w:t xml:space="preserve"> </w:t>
+      </w:r>
+      <w:r>
+        <w:rPr>
+          <w:iCs/>
+          <w:i/>
+        </w:rPr>
+        <w:t xml:space="preserve">MULTIPLICADOR</w:t>
+      </w:r>
+      <w:r>
+        <w:t xml:space="preserve">, onde se é credito leva</w:t>
+      </w:r>
+      <w:r>
+        <w:t xml:space="preserve"> </w:t>
+      </w:r>
+      <w:r>
+        <w:t xml:space="preserve">“</w:t>
+      </w:r>
+      <w:r>
+        <w:t xml:space="preserve">1</w:t>
+      </w:r>
+      <w:r>
+        <w:t xml:space="preserve">”</w:t>
+      </w:r>
+      <w:r>
+        <w:t xml:space="preserve">, se é debito leva</w:t>
+      </w:r>
+      <w:r>
+        <w:t xml:space="preserve"> </w:t>
+      </w:r>
+      <w:r>
+        <w:t xml:space="preserve">“</w:t>
+      </w:r>
+      <w:r>
+        <w:t xml:space="preserve">-1</w:t>
+      </w:r>
+      <w:r>
+        <w:t xml:space="preserve">”</w:t>
+      </w:r>
+      <w:r>
+        <w:t xml:space="preserve">.</w:t>
+      </w:r>
+      <w:r>
+        <w:br/>
+      </w:r>
+    </w:p>
+    <w:p>
+      <w:pPr>
+        <w:numPr>
+          <w:ilvl w:val="1"/>
+          <w:numId w:val="1112"/>
+        </w:numPr>
+        <w:pStyle w:val="Compact"/>
+      </w:pPr>
+      <w:r>
+        <w:t xml:space="preserve">Parte 2:</w:t>
+      </w:r>
+      <w:r>
+        <w:br/>
+      </w:r>
+      <w:r>
+        <w:rPr>
+          <w:bCs/>
+          <w:b/>
+        </w:rPr>
+        <w:t xml:space="preserve">SELECT</w:t>
+      </w:r>
+      <w:r>
+        <w:br/>
+      </w:r>
+      <w:r>
+        <w:rPr>
+          <w:iCs/>
+          <w:i/>
+        </w:rPr>
+        <w:t xml:space="preserve">CONTA</w:t>
+      </w:r>
+      <w:r>
+        <w:t xml:space="preserve">,</w:t>
+      </w:r>
+      <w:r>
+        <w:br/>
+      </w:r>
+      <w:r>
+        <w:rPr>
+          <w:bCs/>
+          <w:b/>
+        </w:rPr>
+        <w:t xml:space="preserve">SUM</w:t>
+      </w:r>
+      <w:r>
+        <w:t xml:space="preserve">((</w:t>
+      </w:r>
+      <w:r>
+        <w:rPr>
+          <w:iCs/>
+          <w:i/>
+        </w:rPr>
+        <w:t xml:space="preserve">VALOR</w:t>
+      </w:r>
+      <w:r>
+        <w:t xml:space="preserve">*(</w:t>
+      </w:r>
+      <w:r>
+        <w:rPr>
+          <w:bCs/>
+          <w:b/>
+        </w:rPr>
+        <w:t xml:space="preserve">CHARINDEX</w:t>
+      </w:r>
+      <w:r>
+        <w:t xml:space="preserve">(</w:t>
+      </w:r>
+      <w:r>
+        <w:t xml:space="preserve">‘</w:t>
+      </w:r>
+      <w:r>
+        <w:rPr>
+          <w:iCs/>
+          <w:i/>
+        </w:rPr>
+        <w:t xml:space="preserve">C</w:t>
+      </w:r>
+      <w:r>
+        <w:t xml:space="preserve">’</w:t>
+      </w:r>
+      <w:r>
+        <w:t xml:space="preserve">,</w:t>
+      </w:r>
+      <w:r>
+        <w:rPr>
+          <w:iCs/>
+          <w:i/>
+        </w:rPr>
+        <w:t xml:space="preserve">DEB_CRED</w:t>
+      </w:r>
+      <w:r>
+        <w:t xml:space="preserve">)*2)-1))</w:t>
+      </w:r>
+      <w:r>
+        <w:t xml:space="preserve"> </w:t>
+      </w:r>
+      <w:r>
+        <w:rPr>
+          <w:bCs/>
+          <w:b/>
+        </w:rPr>
+        <w:t xml:space="preserve">AS</w:t>
+      </w:r>
+      <w:r>
+        <w:t xml:space="preserve"> </w:t>
+      </w:r>
+      <w:r>
+        <w:rPr>
+          <w:iCs/>
+          <w:i/>
+        </w:rPr>
+        <w:t xml:space="preserve">SALDO</w:t>
+      </w:r>
+      <w:r>
+        <w:br/>
+      </w:r>
+      <w:r>
+        <w:rPr>
+          <w:bCs/>
+          <w:b/>
+        </w:rPr>
+        <w:t xml:space="preserve">FROM</w:t>
+      </w:r>
+      <w:r>
+        <w:t xml:space="preserve"> </w:t>
+      </w:r>
+      <w:r>
+        <w:rPr>
+          <w:iCs/>
+          <w:i/>
+        </w:rPr>
+        <w:t xml:space="preserve">LANCAMENTO_CONTABIL</w:t>
+      </w:r>
+      <w:r>
+        <w:br/>
+      </w:r>
+      <w:r>
+        <w:rPr>
+          <w:bCs/>
+          <w:b/>
+        </w:rPr>
+        <w:t xml:space="preserve">GROUP BY</w:t>
+      </w:r>
+      <w:r>
+        <w:t xml:space="preserve"> </w:t>
+      </w:r>
+      <w:r>
+        <w:rPr>
+          <w:iCs/>
+          <w:i/>
+        </w:rPr>
+        <w:t xml:space="preserve">CONTA</w:t>
+      </w:r>
+      <w:r>
+        <w:br/>
+      </w:r>
+      <w:r>
+        <w:rPr>
+          <w:bCs/>
+          <w:b/>
+        </w:rPr>
+        <w:t xml:space="preserve">ORDER BY</w:t>
+      </w:r>
+      <w:r>
+        <w:t xml:space="preserve"> </w:t>
+      </w:r>
+      <w:r>
+        <w:rPr>
+          <w:iCs/>
+          <w:i/>
+        </w:rPr>
+        <w:t xml:space="preserve">CONTA</w:t>
+      </w:r>
+      <w:r>
+        <w:br/>
+      </w:r>
+      <w:r>
+        <w:rPr>
+          <w:bCs/>
+          <w:b/>
+        </w:rPr>
+        <w:t xml:space="preserve">GO</w:t>
+      </w:r>
+      <w:r>
+        <w:br/>
+      </w:r>
+    </w:p>
+    <w:p>
+      <w:pPr>
+        <w:numPr>
+          <w:ilvl w:val="2"/>
+          <w:numId w:val="1114"/>
+        </w:numPr>
+        <w:pStyle w:val="Compact"/>
+      </w:pPr>
+      <w:r>
+        <w:t xml:space="preserve">Cria uma coluna</w:t>
+      </w:r>
+      <w:r>
+        <w:t xml:space="preserve"> </w:t>
+      </w:r>
+      <w:r>
+        <w:rPr>
+          <w:iCs/>
+          <w:i/>
+        </w:rPr>
+        <w:t xml:space="preserve">SALDO</w:t>
+      </w:r>
+      <w:r>
+        <w:t xml:space="preserve"> </w:t>
+      </w:r>
+      <w:r>
+        <w:t xml:space="preserve">que é a soma dos créditos e debitos.</w:t>
+      </w:r>
+      <w:r>
+        <w:br/>
+      </w:r>
+    </w:p>
+    <w:p>
+      <w:pPr>
+        <w:numPr>
+          <w:ilvl w:val="2"/>
+          <w:numId w:val="1114"/>
+        </w:numPr>
+        <w:pStyle w:val="Compact"/>
+      </w:pPr>
+      <w:r>
+        <w:t xml:space="preserve">Sendo debito negativo e crédito positivo.</w:t>
+      </w:r>
+      <w:r>
+        <w:br/>
+      </w:r>
+    </w:p>
+    <w:p>
+      <w:pPr>
+        <w:numPr>
+          <w:ilvl w:val="2"/>
+          <w:numId w:val="1114"/>
+        </w:numPr>
+        <w:pStyle w:val="Compact"/>
+      </w:pPr>
+      <w:r>
+        <w:t xml:space="preserve">agrupando os dados pela coluna</w:t>
+      </w:r>
+      <w:r>
+        <w:t xml:space="preserve"> </w:t>
+      </w:r>
+      <w:r>
+        <w:rPr>
+          <w:iCs/>
+          <w:i/>
+        </w:rPr>
+        <w:t xml:space="preserve">CONTA</w:t>
+      </w:r>
+      <w:r>
+        <w:t xml:space="preserve"> </w:t>
+      </w:r>
+      <w:r>
+        <w:t xml:space="preserve">e ordenando pela coluna</w:t>
+      </w:r>
+      <w:r>
+        <w:t xml:space="preserve"> </w:t>
+      </w:r>
+      <w:r>
+        <w:rPr>
+          <w:iCs/>
+          <w:i/>
+        </w:rPr>
+        <w:t xml:space="preserve">CONTA</w:t>
+      </w:r>
+      <w:r>
+        <w:t xml:space="preserve">.</w:t>
+      </w:r>
+      <w:r>
+        <w:br/>
+      </w:r>
+    </w:p>
+    <w:p>
+      <w:r>
+        <w:br w:type="page"/>
+      </w:r>
+    </w:p>
+    <w:bookmarkEnd w:id="74"/>
+    <w:bookmarkStart w:id="78" w:name="observações"/>
+    <w:p>
+      <w:pPr>
+        <w:pStyle w:val="Heading1"/>
+      </w:pPr>
+      <w:r>
+        <w:rPr>
+          <w:rStyle w:val="SectionNumber"/>
+        </w:rPr>
+        <w:t xml:space="preserve">10</w:t>
+      </w:r>
+      <w:r>
+        <w:tab/>
+      </w:r>
+      <w:r>
+        <w:t xml:space="preserve">Observações</w:t>
+      </w:r>
+    </w:p>
+    <w:bookmarkStart w:id="75" w:name="problemas-para-fazer-login-o-ssms"/>
+    <w:p>
+      <w:pPr>
+        <w:pStyle w:val="Heading2"/>
+      </w:pPr>
+      <w:r>
+        <w:rPr>
+          <w:rStyle w:val="SectionNumber"/>
+        </w:rPr>
+        <w:t xml:space="preserve">10.1</w:t>
+      </w:r>
+      <w:r>
+        <w:tab/>
+      </w:r>
+      <w:r>
+        <w:t xml:space="preserve">Problemas para fazer</w:t>
+      </w:r>
+      <w:r>
+        <w:t xml:space="preserve"> </w:t>
+      </w:r>
+      <w:r>
+        <w:rPr>
+          <w:iCs/>
+          <w:i/>
+        </w:rPr>
+        <w:t xml:space="preserve">login</w:t>
+      </w:r>
+      <w:r>
+        <w:t xml:space="preserve"> </w:t>
+      </w:r>
+      <w:r>
+        <w:t xml:space="preserve">o</w:t>
+      </w:r>
+      <w:r>
+        <w:t xml:space="preserve"> </w:t>
+      </w:r>
+      <w:r>
+        <w:rPr>
+          <w:bCs/>
+          <w:b/>
+        </w:rPr>
+        <w:t xml:space="preserve">SSMS</w:t>
+      </w:r>
+    </w:p>
+    <w:p>
+      <w:pPr>
+        <w:numPr>
+          <w:ilvl w:val="0"/>
+          <w:numId w:val="1115"/>
+        </w:numPr>
+        <w:pStyle w:val="Compact"/>
+      </w:pPr>
+      <w:r>
+        <w:t xml:space="preserve">Caso o</w:t>
+      </w:r>
+      <w:r>
+        <w:t xml:space="preserve"> </w:t>
+      </w:r>
+      <w:r>
+        <w:rPr>
+          <w:bCs/>
+          <w:b/>
+        </w:rPr>
+        <w:t xml:space="preserve">SSMS</w:t>
+      </w:r>
+      <w:r>
+        <w:t xml:space="preserve"> </w:t>
+      </w:r>
+      <w:r>
+        <w:t xml:space="preserve">não identifique o usuário</w:t>
+      </w:r>
+      <w:r>
+        <w:t xml:space="preserve"> </w:t>
+      </w:r>
+      <w:r>
+        <w:t xml:space="preserve">“</w:t>
+      </w:r>
+      <w:r>
+        <w:t xml:space="preserve">sa</w:t>
+      </w:r>
+      <w:r>
+        <w:t xml:space="preserve">”</w:t>
+      </w:r>
+      <w:r>
+        <w:t xml:space="preserve"> </w:t>
+      </w:r>
+      <w:r>
+        <w:t xml:space="preserve">e senha como deveria, seguir os seguintes passos:</w:t>
+      </w:r>
+      <w:r>
+        <w:br/>
+      </w:r>
+    </w:p>
+    <w:p>
+      <w:pPr>
+        <w:numPr>
+          <w:ilvl w:val="1"/>
+          <w:numId w:val="1116"/>
+        </w:numPr>
+        <w:pStyle w:val="Compact"/>
+      </w:pPr>
+      <w:r>
+        <w:t xml:space="preserve">Desabilitar temporariamente o antivirus do computados.</w:t>
+      </w:r>
+      <w:r>
+        <w:br/>
+      </w:r>
+    </w:p>
+    <w:p>
+      <w:pPr>
+        <w:numPr>
+          <w:ilvl w:val="1"/>
+          <w:numId w:val="1116"/>
+        </w:numPr>
+        <w:pStyle w:val="Compact"/>
+      </w:pPr>
+      <w:r>
         <w:t xml:space="preserve">Desabilitar o</w:t>
       </w:r>
       <w:r>
@@ -14652,7 +15722,7 @@
       <w:pPr>
         <w:numPr>
           <w:ilvl w:val="1"/>
-          <w:numId w:val="1111"/>
+          <w:numId w:val="1116"/>
         </w:numPr>
         <w:pStyle w:val="Compact"/>
       </w:pPr>
@@ -14718,7 +15788,7 @@
       <w:pPr>
         <w:numPr>
           <w:ilvl w:val="1"/>
-          <w:numId w:val="1111"/>
+          <w:numId w:val="1116"/>
         </w:numPr>
         <w:pStyle w:val="Compact"/>
       </w:pPr>
@@ -14758,8 +15828,8 @@
         <w:br/>
       </w:r>
     </w:p>
-    <w:bookmarkEnd w:id="74"/>
-    <w:bookmarkStart w:id="75" w:name="X5efb11d18397f622013015cd11d8b4aea8210ed"/>
+    <w:bookmarkEnd w:id="75"/>
+    <w:bookmarkStart w:id="76" w:name="X5efb11d18397f622013015cd11d8b4aea8210ed"/>
     <w:p>
       <w:pPr>
         <w:pStyle w:val="Heading2"/>
@@ -14768,7 +15838,7 @@
         <w:rPr>
           <w:rStyle w:val="SectionNumber"/>
         </w:rPr>
-        <w:t xml:space="preserve">9.2</w:t>
+        <w:t xml:space="preserve">10.2</w:t>
       </w:r>
       <w:r>
         <w:tab/>
@@ -14791,7 +15861,7 @@
       <w:pPr>
         <w:numPr>
           <w:ilvl w:val="0"/>
-          <w:numId w:val="1112"/>
+          <w:numId w:val="1117"/>
         </w:numPr>
         <w:pStyle w:val="Compact"/>
       </w:pPr>
@@ -14806,7 +15876,7 @@
       <w:pPr>
         <w:numPr>
           <w:ilvl w:val="0"/>
-          <w:numId w:val="1112"/>
+          <w:numId w:val="1117"/>
         </w:numPr>
         <w:pStyle w:val="Compact"/>
       </w:pPr>
@@ -14844,7 +15914,7 @@
       <w:pPr>
         <w:numPr>
           <w:ilvl w:val="1"/>
-          <w:numId w:val="1113"/>
+          <w:numId w:val="1118"/>
         </w:numPr>
         <w:pStyle w:val="Compact"/>
       </w:pPr>
@@ -14891,7 +15961,7 @@
       <w:pPr>
         <w:numPr>
           <w:ilvl w:val="1"/>
-          <w:numId w:val="1113"/>
+          <w:numId w:val="1118"/>
         </w:numPr>
         <w:pStyle w:val="Compact"/>
       </w:pPr>
@@ -14938,7 +16008,7 @@
       <w:pPr>
         <w:numPr>
           <w:ilvl w:val="1"/>
-          <w:numId w:val="1113"/>
+          <w:numId w:val="1118"/>
         </w:numPr>
         <w:pStyle w:val="Compact"/>
       </w:pPr>
@@ -14985,7 +16055,7 @@
       <w:pPr>
         <w:numPr>
           <w:ilvl w:val="1"/>
-          <w:numId w:val="1113"/>
+          <w:numId w:val="1118"/>
         </w:numPr>
         <w:pStyle w:val="Compact"/>
       </w:pPr>
@@ -15028,8 +16098,8 @@
         <w:br/>
       </w:r>
     </w:p>
-    <w:bookmarkEnd w:id="75"/>
-    <w:bookmarkStart w:id="76" w:name="formato-da-data-no-sistema"/>
+    <w:bookmarkEnd w:id="76"/>
+    <w:bookmarkStart w:id="77" w:name="formato-da-data-no-sistema"/>
     <w:p>
       <w:pPr>
         <w:pStyle w:val="Heading2"/>
@@ -15038,7 +16108,7 @@
         <w:rPr>
           <w:rStyle w:val="SectionNumber"/>
         </w:rPr>
-        <w:t xml:space="preserve">9.3</w:t>
+        <w:t xml:space="preserve">10.3</w:t>
       </w:r>
       <w:r>
         <w:tab/>
@@ -15075,9 +16145,9 @@
         <w:br w:type="page"/>
       </w:r>
     </w:p>
-    <w:bookmarkEnd w:id="76"/>
     <w:bookmarkEnd w:id="77"/>
-    <w:bookmarkStart w:id="79" w:name="andamento-dos-estudos"/>
+    <w:bookmarkEnd w:id="78"/>
+    <w:bookmarkStart w:id="80" w:name="andamento-dos-estudos"/>
     <w:p>
       <w:pPr>
         <w:pStyle w:val="Heading1"/>
@@ -15086,7 +16156,7 @@
         <w:rPr>
           <w:rStyle w:val="SectionNumber"/>
         </w:rPr>
-        <w:t xml:space="preserve">10</w:t>
+        <w:t xml:space="preserve">11</w:t>
       </w:r>
       <w:r>
         <w:tab/>
@@ -15095,7 +16165,7 @@
         <w:t xml:space="preserve">Andamento dos Estudos</w:t>
       </w:r>
     </w:p>
-    <w:bookmarkStart w:id="78" w:name="assunto-em-andamento"/>
+    <w:bookmarkStart w:id="79" w:name="assunto-em-andamento"/>
     <w:p>
       <w:pPr>
         <w:pStyle w:val="Heading2"/>
@@ -15104,7 +16174,7 @@
         <w:rPr>
           <w:rStyle w:val="SectionNumber"/>
         </w:rPr>
-        <w:t xml:space="preserve">10.1</w:t>
+        <w:t xml:space="preserve">11.1</w:t>
       </w:r>
       <w:r>
         <w:tab/>
@@ -15124,8 +16194,8 @@
         <w:br/>
       </w:r>
     </w:p>
-    <w:bookmarkEnd w:id="78"/>
     <w:bookmarkEnd w:id="79"/>
+    <w:bookmarkEnd w:id="80"/>
     <w:sectPr/>
   </w:body>
 </w:document>
@@ -15872,6 +16942,21 @@
     <w:abstractNumId w:val="991"/>
   </w:num>
   <w:num w:numId="1113">
+    <w:abstractNumId w:val="991"/>
+  </w:num>
+  <w:num w:numId="1114">
+    <w:abstractNumId w:val="991"/>
+  </w:num>
+  <w:num w:numId="1115">
+    <w:abstractNumId w:val="991"/>
+  </w:num>
+  <w:num w:numId="1116">
+    <w:abstractNumId w:val="991"/>
+  </w:num>
+  <w:num w:numId="1117">
+    <w:abstractNumId w:val="991"/>
+  </w:num>
+  <w:num w:numId="1118">
     <w:abstractNumId w:val="991"/>
   </w:num>
 </w:numbering>

</xml_diff>

<commit_message>
atualização 18/6/22 - TRIGGER
</commit_message>
<xml_diff>
--- a/Readme.docx
+++ b/Readme.docx
@@ -55,7 +55,7 @@
         <w:pStyle w:val="Date"/>
       </w:pPr>
       <w:r>
-        <w:t xml:space="preserve">2022-06-14</w:t>
+        <w:t xml:space="preserve">2022-06-18</w:t>
       </w:r>
     </w:p>
     <w:sdt>
@@ -15543,7 +15543,7 @@
       </w:r>
     </w:p>
     <w:bookmarkEnd w:id="74"/>
-    <w:bookmarkStart w:id="78" w:name="observações"/>
+    <w:bookmarkStart w:id="75" w:name="modulo-27---trigger-gatilho"/>
     <w:p>
       <w:pPr>
         <w:pStyle w:val="Heading1"/>
@@ -15558,10 +15558,50 @@
         <w:tab/>
       </w:r>
       <w:r>
+        <w:t xml:space="preserve">Modulo 27 -</w:t>
+      </w:r>
+      <w:r>
+        <w:t xml:space="preserve"> </w:t>
+      </w:r>
+      <w:r>
+        <w:rPr>
+          <w:bCs/>
+          <w:b/>
+        </w:rPr>
+        <w:t xml:space="preserve">TRIGGER</w:t>
+      </w:r>
+      <w:r>
+        <w:t xml:space="preserve"> </w:t>
+      </w:r>
+      <w:r>
+        <w:t xml:space="preserve">(Gatilho)</w:t>
+      </w:r>
+    </w:p>
+    <w:p>
+      <w:r>
+        <w:br w:type="page"/>
+      </w:r>
+    </w:p>
+    <w:bookmarkEnd w:id="75"/>
+    <w:bookmarkStart w:id="79" w:name="observações"/>
+    <w:p>
+      <w:pPr>
+        <w:pStyle w:val="Heading1"/>
+      </w:pPr>
+      <w:r>
+        <w:rPr>
+          <w:rStyle w:val="SectionNumber"/>
+        </w:rPr>
+        <w:t xml:space="preserve">11</w:t>
+      </w:r>
+      <w:r>
+        <w:tab/>
+      </w:r>
+      <w:r>
         <w:t xml:space="preserve">Observações</w:t>
       </w:r>
     </w:p>
-    <w:bookmarkStart w:id="75" w:name="problemas-para-fazer-login-o-ssms"/>
+    <w:bookmarkStart w:id="76" w:name="problemas-para-fazer-login-o-ssms"/>
     <w:p>
       <w:pPr>
         <w:pStyle w:val="Heading2"/>
@@ -15570,7 +15610,7 @@
         <w:rPr>
           <w:rStyle w:val="SectionNumber"/>
         </w:rPr>
-        <w:t xml:space="preserve">10.1</w:t>
+        <w:t xml:space="preserve">11.1</w:t>
       </w:r>
       <w:r>
         <w:tab/>
@@ -15828,8 +15868,8 @@
         <w:br/>
       </w:r>
     </w:p>
-    <w:bookmarkEnd w:id="75"/>
-    <w:bookmarkStart w:id="76" w:name="X5efb11d18397f622013015cd11d8b4aea8210ed"/>
+    <w:bookmarkEnd w:id="76"/>
+    <w:bookmarkStart w:id="77" w:name="X5efb11d18397f622013015cd11d8b4aea8210ed"/>
     <w:p>
       <w:pPr>
         <w:pStyle w:val="Heading2"/>
@@ -15838,7 +15878,7 @@
         <w:rPr>
           <w:rStyle w:val="SectionNumber"/>
         </w:rPr>
-        <w:t xml:space="preserve">10.2</w:t>
+        <w:t xml:space="preserve">11.2</w:t>
       </w:r>
       <w:r>
         <w:tab/>
@@ -16098,8 +16138,8 @@
         <w:br/>
       </w:r>
     </w:p>
-    <w:bookmarkEnd w:id="76"/>
-    <w:bookmarkStart w:id="77" w:name="formato-da-data-no-sistema"/>
+    <w:bookmarkEnd w:id="77"/>
+    <w:bookmarkStart w:id="78" w:name="formato-da-data-no-sistema"/>
     <w:p>
       <w:pPr>
         <w:pStyle w:val="Heading2"/>
@@ -16108,7 +16148,7 @@
         <w:rPr>
           <w:rStyle w:val="SectionNumber"/>
         </w:rPr>
-        <w:t xml:space="preserve">10.3</w:t>
+        <w:t xml:space="preserve">11.3</w:t>
       </w:r>
       <w:r>
         <w:tab/>
@@ -16145,9 +16185,9 @@
         <w:br w:type="page"/>
       </w:r>
     </w:p>
-    <w:bookmarkEnd w:id="77"/>
     <w:bookmarkEnd w:id="78"/>
-    <w:bookmarkStart w:id="80" w:name="andamento-dos-estudos"/>
+    <w:bookmarkEnd w:id="79"/>
+    <w:bookmarkStart w:id="81" w:name="andamento-dos-estudos"/>
     <w:p>
       <w:pPr>
         <w:pStyle w:val="Heading1"/>
@@ -16156,7 +16196,7 @@
         <w:rPr>
           <w:rStyle w:val="SectionNumber"/>
         </w:rPr>
-        <w:t xml:space="preserve">11</w:t>
+        <w:t xml:space="preserve">12</w:t>
       </w:r>
       <w:r>
         <w:tab/>
@@ -16165,7 +16205,7 @@
         <w:t xml:space="preserve">Andamento dos Estudos</w:t>
       </w:r>
     </w:p>
-    <w:bookmarkStart w:id="79" w:name="assunto-em-andamento"/>
+    <w:bookmarkStart w:id="80" w:name="assunto-em-andamento"/>
     <w:p>
       <w:pPr>
         <w:pStyle w:val="Heading2"/>
@@ -16174,7 +16214,7 @@
         <w:rPr>
           <w:rStyle w:val="SectionNumber"/>
         </w:rPr>
-        <w:t xml:space="preserve">11.1</w:t>
+        <w:t xml:space="preserve">12.1</w:t>
       </w:r>
       <w:r>
         <w:tab/>
@@ -16188,14 +16228,14 @@
         <w:pStyle w:val="FirstParagraph"/>
       </w:pPr>
       <w:r>
-        <w:t xml:space="preserve">Atualmente estou estudando Módulo 26 - AULA 104.</w:t>
-      </w:r>
-      <w:r>
-        <w:br/>
-      </w:r>
-    </w:p>
-    <w:bookmarkEnd w:id="79"/>
+        <w:t xml:space="preserve">Atualmente estou estudando Módulo 27 - AULA 107 e 108.</w:t>
+      </w:r>
+      <w:r>
+        <w:br/>
+      </w:r>
+    </w:p>
     <w:bookmarkEnd w:id="80"/>
+    <w:bookmarkEnd w:id="81"/>
     <w:sectPr/>
   </w:body>
 </w:document>

</xml_diff>

<commit_message>
DCL - GRANT e DENY
</commit_message>
<xml_diff>
--- a/Readme.docx
+++ b/Readme.docx
@@ -55,7 +55,7 @@
         <w:pStyle w:val="Date"/>
       </w:pPr>
       <w:r>
-        <w:t xml:space="preserve">2022-06-23</w:t>
+        <w:t xml:space="preserve">2022-06-24</w:t>
       </w:r>
     </w:p>
     <w:sdt>
@@ -21594,55 +21594,411 @@
         <w:pStyle w:val="Compact"/>
       </w:pPr>
       <w:r>
-        <w:t xml:space="preserve">Carregar/atualizar permissões:</w:t>
-      </w:r>
-      <w:r>
-        <w:br/>
-      </w:r>
-      <w:r>
-        <w:rPr>
-          <w:bCs/>
-          <w:b/>
-        </w:rPr>
-        <w:t xml:space="preserve">FLUSH PRIVILEGES</w:t>
-      </w:r>
-      <w:r>
-        <w:t xml:space="preserve">;</w:t>
-      </w:r>
-      <w:r>
-        <w:br/>
-      </w:r>
-    </w:p>
-    <w:p>
-      <w:pPr>
-        <w:numPr>
-          <w:ilvl w:val="1"/>
-          <w:numId w:val="1161"/>
-        </w:numPr>
-        <w:pStyle w:val="Compact"/>
-      </w:pPr>
-      <w:r>
         <w:t xml:space="preserve">Revisar as permissões atuais de um usuário:</w:t>
       </w:r>
       <w:r>
         <w:br/>
       </w:r>
-      <w:r>
-        <w:rPr>
-          <w:bCs/>
-          <w:b/>
-        </w:rPr>
-        <w:t xml:space="preserve">SHOW GRANTS</w:t>
-      </w:r>
-      <w:r>
-        <w:t xml:space="preserve"> </w:t>
-      </w:r>
-      <w:r>
-        <w:rPr>
-          <w:bCs/>
-          <w:b/>
-        </w:rPr>
-        <w:t xml:space="preserve">FOR</w:t>
+    </w:p>
+    <w:p>
+      <w:pPr>
+        <w:numPr>
+          <w:ilvl w:val="2"/>
+          <w:numId w:val="1162"/>
+        </w:numPr>
+        <w:pStyle w:val="Compact"/>
+      </w:pPr>
+      <w:r>
+        <w:t xml:space="preserve">Para obter informações sobre as permissões dos usuários ou funções, você pode consultar a exibição do catálogo do sistema sys.database_principals.</w:t>
+      </w:r>
+      <w:r>
+        <w:br/>
+      </w:r>
+    </w:p>
+    <w:p>
+      <w:pPr>
+        <w:numPr>
+          <w:ilvl w:val="2"/>
+          <w:numId w:val="1162"/>
+        </w:numPr>
+        <w:pStyle w:val="Compact"/>
+      </w:pPr>
+      <w:r>
+        <w:t xml:space="preserve">Esta será uma lista enorme. Você também pode personalizar essa consulta para obter as permissões associadas a um usuário ou função adicionando a condição WHERE.</w:t>
+      </w:r>
+      <w:r>
+        <w:br/>
+      </w:r>
+    </w:p>
+    <w:p>
+      <w:pPr>
+        <w:numPr>
+          <w:ilvl w:val="2"/>
+          <w:numId w:val="1162"/>
+        </w:numPr>
+        <w:pStyle w:val="Compact"/>
+      </w:pPr>
+      <w:r>
+        <w:t xml:space="preserve">Sintaxe:</w:t>
+      </w:r>
+      <w:r>
+        <w:br/>
+      </w:r>
+      <w:r>
+        <w:rPr>
+          <w:bCs/>
+          <w:b/>
+        </w:rPr>
+        <w:t xml:space="preserve">SELECT</w:t>
+      </w:r>
+      <w:r>
+        <w:t xml:space="preserve"> </w:t>
+      </w:r>
+      <w:r>
+        <w:t xml:space="preserve"> </w:t>
+      </w:r>
+      <w:r>
+        <w:rPr>
+          <w:iCs/>
+          <w:i/>
+        </w:rPr>
+        <w:t xml:space="preserve">pri.name</w:t>
+      </w:r>
+      <w:r>
+        <w:t xml:space="preserve"> </w:t>
+      </w:r>
+      <w:r>
+        <w:rPr>
+          <w:bCs/>
+          <w:b/>
+        </w:rPr>
+        <w:t xml:space="preserve">As</w:t>
+      </w:r>
+      <w:r>
+        <w:t xml:space="preserve"> </w:t>
+      </w:r>
+      <w:r>
+        <w:rPr>
+          <w:iCs/>
+          <w:i/>
+        </w:rPr>
+        <w:t xml:space="preserve">Username</w:t>
+      </w:r>
+      <w:r>
+        <w:t xml:space="preserve">,</w:t>
+      </w:r>
+      <w:r>
+        <w:br/>
+      </w:r>
+      <w:r>
+        <w:rPr>
+          <w:iCs/>
+          <w:i/>
+        </w:rPr>
+        <w:t xml:space="preserve">pri.type_desc</w:t>
+      </w:r>
+      <w:r>
+        <w:t xml:space="preserve"> </w:t>
+      </w:r>
+      <w:r>
+        <w:rPr>
+          <w:bCs/>
+          <w:b/>
+        </w:rPr>
+        <w:t xml:space="preserve">AS</w:t>
+      </w:r>
+      <w:r>
+        <w:t xml:space="preserve"> </w:t>
+      </w:r>
+      <w:r>
+        <w:t xml:space="preserve">[</w:t>
+      </w:r>
+      <w:r>
+        <w:rPr>
+          <w:iCs/>
+          <w:i/>
+        </w:rPr>
+        <w:t xml:space="preserve">User Type</w:t>
+      </w:r>
+      <w:r>
+        <w:t xml:space="preserve">],</w:t>
+      </w:r>
+      <w:r>
+        <w:br/>
+      </w:r>
+      <w:r>
+        <w:rPr>
+          <w:iCs/>
+          <w:i/>
+        </w:rPr>
+        <w:t xml:space="preserve">permit.permission_name</w:t>
+      </w:r>
+      <w:r>
+        <w:t xml:space="preserve"> </w:t>
+      </w:r>
+      <w:r>
+        <w:rPr>
+          <w:bCs/>
+          <w:b/>
+        </w:rPr>
+        <w:t xml:space="preserve">AS</w:t>
+      </w:r>
+      <w:r>
+        <w:t xml:space="preserve"> </w:t>
+      </w:r>
+      <w:r>
+        <w:t xml:space="preserve">[</w:t>
+      </w:r>
+      <w:r>
+        <w:rPr>
+          <w:iCs/>
+          <w:i/>
+        </w:rPr>
+        <w:t xml:space="preserve">Permission</w:t>
+      </w:r>
+      <w:r>
+        <w:t xml:space="preserve">],</w:t>
+      </w:r>
+      <w:r>
+        <w:br/>
+      </w:r>
+      <w:r>
+        <w:rPr>
+          <w:iCs/>
+          <w:i/>
+        </w:rPr>
+        <w:t xml:space="preserve">permit.state_desc</w:t>
+      </w:r>
+      <w:r>
+        <w:t xml:space="preserve"> </w:t>
+      </w:r>
+      <w:r>
+        <w:rPr>
+          <w:bCs/>
+          <w:b/>
+        </w:rPr>
+        <w:t xml:space="preserve">AS</w:t>
+      </w:r>
+      <w:r>
+        <w:t xml:space="preserve"> </w:t>
+      </w:r>
+      <w:r>
+        <w:t xml:space="preserve">[</w:t>
+      </w:r>
+      <w:r>
+        <w:rPr>
+          <w:iCs/>
+          <w:i/>
+        </w:rPr>
+        <w:t xml:space="preserve">Permission State</w:t>
+      </w:r>
+      <w:r>
+        <w:t xml:space="preserve">],</w:t>
+      </w:r>
+      <w:r>
+        <w:br/>
+      </w:r>
+      <w:r>
+        <w:rPr>
+          <w:iCs/>
+          <w:i/>
+        </w:rPr>
+        <w:t xml:space="preserve">permit.class_desc</w:t>
+      </w:r>
+      <w:r>
+        <w:t xml:space="preserve"> </w:t>
+      </w:r>
+      <w:r>
+        <w:rPr>
+          <w:bCs/>
+          <w:b/>
+        </w:rPr>
+        <w:t xml:space="preserve">Class</w:t>
+      </w:r>
+      <w:r>
+        <w:t xml:space="preserve">,</w:t>
+      </w:r>
+      <w:r>
+        <w:br/>
+      </w:r>
+      <w:r>
+        <w:rPr>
+          <w:iCs/>
+          <w:i/>
+        </w:rPr>
+        <w:t xml:space="preserve">object_name</w:t>
+      </w:r>
+      <w:r>
+        <w:t xml:space="preserve">(</w:t>
+      </w:r>
+      <w:r>
+        <w:rPr>
+          <w:iCs/>
+          <w:i/>
+        </w:rPr>
+        <w:t xml:space="preserve">permit.major_id</w:t>
+      </w:r>
+      <w:r>
+        <w:t xml:space="preserve">)</w:t>
+      </w:r>
+      <w:r>
+        <w:t xml:space="preserve"> </w:t>
+      </w:r>
+      <w:r>
+        <w:rPr>
+          <w:bCs/>
+          <w:b/>
+        </w:rPr>
+        <w:t xml:space="preserve">AS</w:t>
+      </w:r>
+      <w:r>
+        <w:t xml:space="preserve"> </w:t>
+      </w:r>
+      <w:r>
+        <w:t xml:space="preserve">[</w:t>
+      </w:r>
+      <w:r>
+        <w:rPr>
+          <w:iCs/>
+          <w:i/>
+        </w:rPr>
+        <w:t xml:space="preserve">Object Name</w:t>
+      </w:r>
+      <w:r>
+        <w:t xml:space="preserve">]</w:t>
+      </w:r>
+      <w:r>
+        <w:br/>
+      </w:r>
+      <w:r>
+        <w:rPr>
+          <w:bCs/>
+          <w:b/>
+        </w:rPr>
+        <w:t xml:space="preserve">FROM</w:t>
+      </w:r>
+      <w:r>
+        <w:t xml:space="preserve"> </w:t>
+      </w:r>
+      <w:r>
+        <w:rPr>
+          <w:iCs/>
+          <w:i/>
+        </w:rPr>
+        <w:t xml:space="preserve">sys.database_principals</w:t>
+      </w:r>
+      <w:r>
+        <w:t xml:space="preserve"> </w:t>
+      </w:r>
+      <w:r>
+        <w:rPr>
+          <w:iCs/>
+          <w:i/>
+        </w:rPr>
+        <w:t xml:space="preserve">pri</w:t>
+      </w:r>
+      <w:r>
+        <w:br/>
+      </w:r>
+      <w:r>
+        <w:rPr>
+          <w:bCs/>
+          <w:b/>
+        </w:rPr>
+        <w:t xml:space="preserve">LEFT JOIN</w:t>
+      </w:r>
+      <w:r>
+        <w:t xml:space="preserve"> </w:t>
+      </w:r>
+      <w:r>
+        <w:rPr>
+          <w:iCs/>
+          <w:i/>
+        </w:rPr>
+        <w:t xml:space="preserve">sys.database_permissions</w:t>
+      </w:r>
+      <w:r>
+        <w:t xml:space="preserve"> </w:t>
+      </w:r>
+      <w:r>
+        <w:rPr>
+          <w:iCs/>
+          <w:i/>
+        </w:rPr>
+        <w:t xml:space="preserve">permit</w:t>
+      </w:r>
+      <w:r>
+        <w:br/>
+      </w:r>
+      <w:r>
+        <w:rPr>
+          <w:bCs/>
+          <w:b/>
+        </w:rPr>
+        <w:t xml:space="preserve">ON</w:t>
+      </w:r>
+      <w:r>
+        <w:t xml:space="preserve"> </w:t>
+      </w:r>
+      <w:r>
+        <w:rPr>
+          <w:iCs/>
+          <w:i/>
+        </w:rPr>
+        <w:t xml:space="preserve">permit.grantee_principal_id</w:t>
+      </w:r>
+      <w:r>
+        <w:t xml:space="preserve"> </w:t>
+      </w:r>
+      <w:r>
+        <w:rPr>
+          <w:bCs/>
+          <w:b/>
+        </w:rPr>
+        <w:t xml:space="preserve">=</w:t>
+      </w:r>
+      <w:r>
+        <w:t xml:space="preserve"> </w:t>
+      </w:r>
+      <w:r>
+        <w:rPr>
+          <w:iCs/>
+          <w:i/>
+        </w:rPr>
+        <w:t xml:space="preserve">pri.principal_id</w:t>
+      </w:r>
+      <w:r>
+        <w:br/>
+      </w:r>
+      <w:r>
+        <w:t xml:space="preserve">[</w:t>
+      </w:r>
+      <w:r>
+        <w:rPr>
+          <w:bCs/>
+          <w:b/>
+        </w:rPr>
+        <w:t xml:space="preserve">WHERE</w:t>
+      </w:r>
+      <w:r>
+        <w:t xml:space="preserve"> </w:t>
+      </w:r>
+      <w:r>
+        <w:rPr>
+          <w:iCs/>
+          <w:i/>
+        </w:rPr>
+        <w:t xml:space="preserve">name</w:t>
+      </w:r>
+      <w:r>
+        <w:t xml:space="preserve"> </w:t>
+      </w:r>
+      <w:r>
+        <w:rPr>
+          <w:bCs/>
+          <w:b/>
+        </w:rPr>
+        <w:t xml:space="preserve">=</w:t>
       </w:r>
       <w:r>
         <w:t xml:space="preserve"> </w:t>
@@ -21655,29 +22011,23 @@
           <w:iCs/>
           <w:i/>
         </w:rPr>
-        <w:t xml:space="preserve">username</w:t>
+        <w:t xml:space="preserve">nome_usuário</w:t>
       </w:r>
       <w:r>
         <w:t xml:space="preserve">’</w:t>
       </w:r>
       <w:r>
-        <w:t xml:space="preserve">@</w:t>
-      </w:r>
-      <w:r>
-        <w:t xml:space="preserve">‘</w:t>
-      </w:r>
-      <w:r>
-        <w:rPr>
-          <w:iCs/>
-          <w:i/>
-        </w:rPr>
-        <w:t xml:space="preserve">localhost</w:t>
-      </w:r>
-      <w:r>
-        <w:t xml:space="preserve">’</w:t>
-      </w:r>
-      <w:r>
-        <w:t xml:space="preserve">;</w:t>
+        <w:t xml:space="preserve">]</w:t>
+      </w:r>
+      <w:r>
+        <w:br/>
+      </w:r>
+      <w:r>
+        <w:rPr>
+          <w:bCs/>
+          <w:b/>
+        </w:rPr>
+        <w:t xml:space="preserve">GO</w:t>
       </w:r>
       <w:r>
         <w:br/>
@@ -21705,7 +22055,7 @@
       <w:pPr>
         <w:numPr>
           <w:ilvl w:val="1"/>
-          <w:numId w:val="1162"/>
+          <w:numId w:val="1163"/>
         </w:numPr>
         <w:pStyle w:val="Compact"/>
       </w:pPr>
@@ -21720,7 +22070,7 @@
       <w:pPr>
         <w:numPr>
           <w:ilvl w:val="1"/>
-          <w:numId w:val="1162"/>
+          <w:numId w:val="1163"/>
         </w:numPr>
         <w:pStyle w:val="Compact"/>
       </w:pPr>
@@ -21903,12 +22253,223 @@
       <w:pPr>
         <w:numPr>
           <w:ilvl w:val="1"/>
-          <w:numId w:val="1163"/>
+          <w:numId w:val="1164"/>
         </w:numPr>
         <w:pStyle w:val="Compact"/>
       </w:pPr>
       <w:r>
         <w:t xml:space="preserve">O comando é usado para impedir explicitamente que um usuário receba uma permissão específica.</w:t>
+      </w:r>
+      <w:r>
+        <w:br/>
+      </w:r>
+    </w:p>
+    <w:p>
+      <w:pPr>
+        <w:numPr>
+          <w:ilvl w:val="1"/>
+          <w:numId w:val="1164"/>
+        </w:numPr>
+        <w:pStyle w:val="Compact"/>
+      </w:pPr>
+      <w:r>
+        <w:t xml:space="preserve">A instrução</w:t>
+      </w:r>
+      <w:r>
+        <w:t xml:space="preserve"> </w:t>
+      </w:r>
+      <w:r>
+        <w:rPr>
+          <w:bCs/>
+          <w:b/>
+        </w:rPr>
+        <w:t xml:space="preserve">DENY</w:t>
+      </w:r>
+      <w:r>
+        <w:t xml:space="preserve"> </w:t>
+      </w:r>
+      <w:r>
+        <w:t xml:space="preserve">impede que os usuários executem ações. Isso significa que a instrução remove as permissões existentes das contas de usuário ou impede que os usuários obtenham permissões por meio de sua associação de grupo/função que pode ser concedida no futuro.</w:t>
+      </w:r>
+      <w:r>
+        <w:br/>
+      </w:r>
+    </w:p>
+    <w:p>
+      <w:pPr>
+        <w:numPr>
+          <w:ilvl w:val="1"/>
+          <w:numId w:val="1164"/>
+        </w:numPr>
+        <w:pStyle w:val="Compact"/>
+      </w:pPr>
+      <w:r>
+        <w:t xml:space="preserve">Todas as opções da instrução</w:t>
+      </w:r>
+      <w:r>
+        <w:t xml:space="preserve"> </w:t>
+      </w:r>
+      <w:r>
+        <w:rPr>
+          <w:bCs/>
+          <w:b/>
+        </w:rPr>
+        <w:t xml:space="preserve">DENY</w:t>
+      </w:r>
+      <w:r>
+        <w:t xml:space="preserve"> </w:t>
+      </w:r>
+      <w:r>
+        <w:t xml:space="preserve">têm o mesmo significado lógico que as opções com o mesmo nome na instrução</w:t>
+      </w:r>
+      <w:r>
+        <w:t xml:space="preserve"> </w:t>
+      </w:r>
+      <w:r>
+        <w:rPr>
+          <w:bCs/>
+          <w:b/>
+        </w:rPr>
+        <w:t xml:space="preserve">GRANT</w:t>
+      </w:r>
+      <w:r>
+        <w:t xml:space="preserve">.</w:t>
+      </w:r>
+      <w:r>
+        <w:br/>
+      </w:r>
+    </w:p>
+    <w:p>
+      <w:pPr>
+        <w:numPr>
+          <w:ilvl w:val="1"/>
+          <w:numId w:val="1164"/>
+        </w:numPr>
+        <w:pStyle w:val="Compact"/>
+      </w:pPr>
+      <w:r>
+        <w:rPr>
+          <w:bCs/>
+          <w:b/>
+        </w:rPr>
+        <w:t xml:space="preserve">DENY</w:t>
+      </w:r>
+      <w:r>
+        <w:t xml:space="preserve"> </w:t>
+      </w:r>
+      <w:r>
+        <w:t xml:space="preserve">tem uma opção adicional,</w:t>
+      </w:r>
+      <w:r>
+        <w:t xml:space="preserve"> </w:t>
+      </w:r>
+      <w:r>
+        <w:rPr>
+          <w:iCs/>
+          <w:i/>
+        </w:rPr>
+        <w:t xml:space="preserve">CASCADE</w:t>
+      </w:r>
+      <w:r>
+        <w:t xml:space="preserve">, que especifica que as permissões serão negadas ao usuário A e a qualquer outro usuário para quem o usuário A passou essa permissão. (Se a opção CASCADE não for especificada na instrução DENY e a permissão de objeto correspondente tiver sido concedida com</w:t>
+      </w:r>
+      <w:r>
+        <w:t xml:space="preserve"> </w:t>
+      </w:r>
+      <w:r>
+        <w:rPr>
+          <w:bCs/>
+          <w:b/>
+        </w:rPr>
+        <w:t xml:space="preserve">WITH GRANT OPTION</w:t>
+      </w:r>
+      <w:r>
+        <w:t xml:space="preserve">, um erro será retornado).</w:t>
+      </w:r>
+      <w:r>
+        <w:br/>
+      </w:r>
+    </w:p>
+    <w:p>
+      <w:pPr>
+        <w:numPr>
+          <w:ilvl w:val="1"/>
+          <w:numId w:val="1164"/>
+        </w:numPr>
+        <w:pStyle w:val="Compact"/>
+      </w:pPr>
+      <w:r>
+        <w:t xml:space="preserve">Sintaxe:</w:t>
+      </w:r>
+      <w:r>
+        <w:br/>
+      </w:r>
+      <w:r>
+        <w:rPr>
+          <w:bCs/>
+          <w:b/>
+        </w:rPr>
+        <w:t xml:space="preserve">DENY</w:t>
+      </w:r>
+      <w:r>
+        <w:t xml:space="preserve"> </w:t>
+      </w:r>
+      <w:r>
+        <w:rPr>
+          <w:iCs/>
+          <w:i/>
+        </w:rPr>
+        <w:t xml:space="preserve">lista_privilegios</w:t>
+      </w:r>
+      <w:r>
+        <w:t xml:space="preserve"> </w:t>
+      </w:r>
+      <w:r>
+        <w:rPr>
+          <w:bCs/>
+          <w:b/>
+        </w:rPr>
+        <w:t xml:space="preserve">ON</w:t>
+      </w:r>
+      <w:r>
+        <w:t xml:space="preserve"> </w:t>
+      </w:r>
+      <w:r>
+        <w:rPr>
+          <w:iCs/>
+          <w:i/>
+        </w:rPr>
+        <w:t xml:space="preserve">objeto::database.tabela</w:t>
+      </w:r>
+      <w:r>
+        <w:t xml:space="preserve"> </w:t>
+      </w:r>
+      <w:r>
+        <w:rPr>
+          <w:bCs/>
+          <w:b/>
+        </w:rPr>
+        <w:t xml:space="preserve">TO</w:t>
+      </w:r>
+      <w:r>
+        <w:t xml:space="preserve"> </w:t>
+      </w:r>
+      <w:r>
+        <w:rPr>
+          <w:iCs/>
+          <w:i/>
+        </w:rPr>
+        <w:t xml:space="preserve">usuário</w:t>
+      </w:r>
+      <w:r>
+        <w:br/>
+      </w:r>
+      <w:r>
+        <w:rPr>
+          <w:bCs/>
+          <w:b/>
+        </w:rPr>
+        <w:t xml:space="preserve">GO</w:t>
       </w:r>
       <w:r>
         <w:br/>
@@ -21932,7 +22493,7 @@
       <w:pPr>
         <w:numPr>
           <w:ilvl w:val="1"/>
-          <w:numId w:val="1164"/>
+          <w:numId w:val="1165"/>
         </w:numPr>
         <w:pStyle w:val="Compact"/>
       </w:pPr>
@@ -22025,7 +22586,7 @@
       <w:pPr>
         <w:numPr>
           <w:ilvl w:val="1"/>
-          <w:numId w:val="1164"/>
+          <w:numId w:val="1165"/>
         </w:numPr>
         <w:pStyle w:val="Compact"/>
       </w:pPr>
@@ -22050,7 +22611,7 @@
       <w:pPr>
         <w:numPr>
           <w:ilvl w:val="1"/>
-          <w:numId w:val="1164"/>
+          <w:numId w:val="1165"/>
         </w:numPr>
         <w:pStyle w:val="Compact"/>
       </w:pPr>
@@ -22075,7 +22636,7 @@
       <w:pPr>
         <w:numPr>
           <w:ilvl w:val="1"/>
-          <w:numId w:val="1164"/>
+          <w:numId w:val="1165"/>
         </w:numPr>
         <w:pStyle w:val="Compact"/>
       </w:pPr>
@@ -22100,7 +22661,7 @@
       <w:pPr>
         <w:numPr>
           <w:ilvl w:val="1"/>
-          <w:numId w:val="1164"/>
+          <w:numId w:val="1165"/>
         </w:numPr>
         <w:pStyle w:val="Compact"/>
       </w:pPr>
@@ -22125,7 +22686,7 @@
       <w:pPr>
         <w:numPr>
           <w:ilvl w:val="1"/>
-          <w:numId w:val="1164"/>
+          <w:numId w:val="1165"/>
         </w:numPr>
         <w:pStyle w:val="Compact"/>
       </w:pPr>
@@ -22150,7 +22711,7 @@
       <w:pPr>
         <w:numPr>
           <w:ilvl w:val="1"/>
-          <w:numId w:val="1164"/>
+          <w:numId w:val="1165"/>
         </w:numPr>
         <w:pStyle w:val="Compact"/>
       </w:pPr>
@@ -22175,7 +22736,7 @@
       <w:pPr>
         <w:numPr>
           <w:ilvl w:val="1"/>
-          <w:numId w:val="1164"/>
+          <w:numId w:val="1165"/>
         </w:numPr>
         <w:pStyle w:val="Compact"/>
       </w:pPr>
@@ -22200,7 +22761,7 @@
       <w:pPr>
         <w:numPr>
           <w:ilvl w:val="1"/>
-          <w:numId w:val="1164"/>
+          <w:numId w:val="1165"/>
         </w:numPr>
         <w:pStyle w:val="Compact"/>
       </w:pPr>
@@ -22241,7 +22802,7 @@
       <w:pPr>
         <w:numPr>
           <w:ilvl w:val="1"/>
-          <w:numId w:val="1164"/>
+          <w:numId w:val="1165"/>
         </w:numPr>
         <w:pStyle w:val="Compact"/>
       </w:pPr>
@@ -22328,7 +22889,7 @@
       <w:pPr>
         <w:numPr>
           <w:ilvl w:val="0"/>
-          <w:numId w:val="1165"/>
+          <w:numId w:val="1166"/>
         </w:numPr>
         <w:pStyle w:val="Compact"/>
       </w:pPr>
@@ -22338,166 +22899,6 @@
           <w:b/>
         </w:rPr>
         <w:t xml:space="preserve">BEGIN TRANSACTION</w:t>
-      </w:r>
-      <w:r>
-        <w:br/>
-      </w:r>
-    </w:p>
-    <w:p>
-      <w:pPr>
-        <w:numPr>
-          <w:ilvl w:val="1"/>
-          <w:numId w:val="1166"/>
-        </w:numPr>
-        <w:pStyle w:val="Compact"/>
-      </w:pPr>
-      <w:r>
-        <w:t xml:space="preserve">O comando garante que diversas instruções sejam executadas, porem se alguma for mal sucedida todas falham.</w:t>
-      </w:r>
-      <w:r>
-        <w:br/>
-      </w:r>
-    </w:p>
-    <w:p>
-      <w:pPr>
-        <w:numPr>
-          <w:ilvl w:val="1"/>
-          <w:numId w:val="1166"/>
-        </w:numPr>
-        <w:pStyle w:val="Compact"/>
-      </w:pPr>
-      <w:r>
-        <w:t xml:space="preserve">É possivel avaliar o processo de implementação das instruções e seus resultados e caso necessario regredir ao estado anterior as instruções ou confirmar sua implementação.</w:t>
-      </w:r>
-      <w:r>
-        <w:br/>
-      </w:r>
-    </w:p>
-    <w:p>
-      <w:pPr>
-        <w:numPr>
-          <w:ilvl w:val="1"/>
-          <w:numId w:val="1166"/>
-        </w:numPr>
-        <w:pStyle w:val="Compact"/>
-      </w:pPr>
-      <w:r>
-        <w:t xml:space="preserve">Principais instruções que são comuns de serem usadas na transação são as</w:t>
-      </w:r>
-      <w:r>
-        <w:t xml:space="preserve"> </w:t>
-      </w:r>
-      <w:r>
-        <w:rPr>
-          <w:bCs/>
-          <w:b/>
-        </w:rPr>
-        <w:t xml:space="preserve">DML</w:t>
-      </w:r>
-      <w:r>
-        <w:t xml:space="preserve"> </w:t>
-      </w:r>
-      <w:r>
-        <w:t xml:space="preserve">(</w:t>
-      </w:r>
-      <w:r>
-        <w:rPr>
-          <w:bCs/>
-          <w:b/>
-        </w:rPr>
-        <w:t xml:space="preserve">INSERT</w:t>
-      </w:r>
-      <w:r>
-        <w:t xml:space="preserve">,</w:t>
-      </w:r>
-      <w:r>
-        <w:t xml:space="preserve"> </w:t>
-      </w:r>
-      <w:r>
-        <w:rPr>
-          <w:bCs/>
-          <w:b/>
-        </w:rPr>
-        <w:t xml:space="preserve">UPDATE</w:t>
-      </w:r>
-      <w:r>
-        <w:t xml:space="preserve"> </w:t>
-      </w:r>
-      <w:r>
-        <w:t xml:space="preserve">e</w:t>
-      </w:r>
-      <w:r>
-        <w:t xml:space="preserve"> </w:t>
-      </w:r>
-      <w:r>
-        <w:rPr>
-          <w:bCs/>
-          <w:b/>
-        </w:rPr>
-        <w:t xml:space="preserve">DELETE</w:t>
-      </w:r>
-      <w:r>
-        <w:t xml:space="preserve">). </w:t>
-      </w:r>
-    </w:p>
-    <w:p>
-      <w:pPr>
-        <w:numPr>
-          <w:ilvl w:val="1"/>
-          <w:numId w:val="1166"/>
-        </w:numPr>
-        <w:pStyle w:val="Compact"/>
-      </w:pPr>
-      <w:r>
-        <w:t xml:space="preserve">Sintaxe:</w:t>
-      </w:r>
-      <w:r>
-        <w:br/>
-      </w:r>
-      <w:r>
-        <w:rPr>
-          <w:bCs/>
-          <w:b/>
-        </w:rPr>
-        <w:t xml:space="preserve">BEGIN TRANSACTION</w:t>
-      </w:r>
-      <w:r>
-        <w:t xml:space="preserve"> </w:t>
-      </w:r>
-      <w:r>
-        <w:t xml:space="preserve">(ou apenas,</w:t>
-      </w:r>
-      <w:r>
-        <w:t xml:space="preserve"> </w:t>
-      </w:r>
-      <w:r>
-        <w:rPr>
-          <w:bCs/>
-          <w:b/>
-        </w:rPr>
-        <w:t xml:space="preserve">BEGIN</w:t>
-      </w:r>
-      <w:r>
-        <w:t xml:space="preserve">)</w:t>
-      </w:r>
-      <w:r>
-        <w:br/>
-      </w:r>
-    </w:p>
-    <w:p>
-      <w:pPr>
-        <w:numPr>
-          <w:ilvl w:val="0"/>
-          <w:numId w:val="1165"/>
-        </w:numPr>
-        <w:pStyle w:val="Compact"/>
-      </w:pPr>
-      <w:r>
-        <w:rPr>
-          <w:bCs/>
-          <w:b/>
-        </w:rPr>
-        <w:t xml:space="preserve">BACKROLL</w:t>
       </w:r>
       <w:r>
         <w:br/>
@@ -22512,17 +22913,7 @@
         <w:pStyle w:val="Compact"/>
       </w:pPr>
       <w:r>
-        <w:t xml:space="preserve">Regressão para o estado anterior ao inicio da transação (</w:t>
-      </w:r>
-      <w:r>
-        <w:rPr>
-          <w:bCs/>
-          <w:b/>
-        </w:rPr>
-        <w:t xml:space="preserve">BEGIN TRANSACTION</w:t>
-      </w:r>
-      <w:r>
-        <w:t xml:space="preserve">).</w:t>
+        <w:t xml:space="preserve">O comando garante que diversas instruções sejam executadas, porem se alguma for mal sucedida todas falham.</w:t>
       </w:r>
       <w:r>
         <w:br/>
@@ -22537,6 +22928,88 @@
         <w:pStyle w:val="Compact"/>
       </w:pPr>
       <w:r>
+        <w:t xml:space="preserve">É possivel avaliar o processo de implementação das instruções e seus resultados e caso necessario regredir ao estado anterior as instruções ou confirmar sua implementação.</w:t>
+      </w:r>
+      <w:r>
+        <w:br/>
+      </w:r>
+    </w:p>
+    <w:p>
+      <w:pPr>
+        <w:numPr>
+          <w:ilvl w:val="1"/>
+          <w:numId w:val="1167"/>
+        </w:numPr>
+        <w:pStyle w:val="Compact"/>
+      </w:pPr>
+      <w:r>
+        <w:t xml:space="preserve">Principais instruções que são comuns de serem usadas na transação são as</w:t>
+      </w:r>
+      <w:r>
+        <w:t xml:space="preserve"> </w:t>
+      </w:r>
+      <w:r>
+        <w:rPr>
+          <w:bCs/>
+          <w:b/>
+        </w:rPr>
+        <w:t xml:space="preserve">DML</w:t>
+      </w:r>
+      <w:r>
+        <w:t xml:space="preserve"> </w:t>
+      </w:r>
+      <w:r>
+        <w:t xml:space="preserve">(</w:t>
+      </w:r>
+      <w:r>
+        <w:rPr>
+          <w:bCs/>
+          <w:b/>
+        </w:rPr>
+        <w:t xml:space="preserve">INSERT</w:t>
+      </w:r>
+      <w:r>
+        <w:t xml:space="preserve">,</w:t>
+      </w:r>
+      <w:r>
+        <w:t xml:space="preserve"> </w:t>
+      </w:r>
+      <w:r>
+        <w:rPr>
+          <w:bCs/>
+          <w:b/>
+        </w:rPr>
+        <w:t xml:space="preserve">UPDATE</w:t>
+      </w:r>
+      <w:r>
+        <w:t xml:space="preserve"> </w:t>
+      </w:r>
+      <w:r>
+        <w:t xml:space="preserve">e</w:t>
+      </w:r>
+      <w:r>
+        <w:t xml:space="preserve"> </w:t>
+      </w:r>
+      <w:r>
+        <w:rPr>
+          <w:bCs/>
+          <w:b/>
+        </w:rPr>
+        <w:t xml:space="preserve">DELETE</w:t>
+      </w:r>
+      <w:r>
+        <w:t xml:space="preserve">). </w:t>
+      </w:r>
+    </w:p>
+    <w:p>
+      <w:pPr>
+        <w:numPr>
+          <w:ilvl w:val="1"/>
+          <w:numId w:val="1167"/>
+        </w:numPr>
+        <w:pStyle w:val="Compact"/>
+      </w:pPr>
+      <w:r>
         <w:t xml:space="preserve">Sintaxe:</w:t>
       </w:r>
       <w:r>
@@ -22547,36 +23020,45 @@
           <w:bCs/>
           <w:b/>
         </w:rPr>
+        <w:t xml:space="preserve">BEGIN TRANSACTION</w:t>
+      </w:r>
+      <w:r>
+        <w:t xml:space="preserve"> </w:t>
+      </w:r>
+      <w:r>
+        <w:t xml:space="preserve">(ou apenas,</w:t>
+      </w:r>
+      <w:r>
+        <w:t xml:space="preserve"> </w:t>
+      </w:r>
+      <w:r>
+        <w:rPr>
+          <w:bCs/>
+          <w:b/>
+        </w:rPr>
+        <w:t xml:space="preserve">BEGIN</w:t>
+      </w:r>
+      <w:r>
+        <w:t xml:space="preserve">)</w:t>
+      </w:r>
+      <w:r>
+        <w:br/>
+      </w:r>
+    </w:p>
+    <w:p>
+      <w:pPr>
+        <w:numPr>
+          <w:ilvl w:val="0"/>
+          <w:numId w:val="1166"/>
+        </w:numPr>
+        <w:pStyle w:val="Compact"/>
+      </w:pPr>
+      <w:r>
+        <w:rPr>
+          <w:bCs/>
+          <w:b/>
+        </w:rPr>
         <w:t xml:space="preserve">BACKROLL</w:t>
-      </w:r>
-      <w:r>
-        <w:br/>
-      </w:r>
-      <w:r>
-        <w:rPr>
-          <w:bCs/>
-          <w:b/>
-        </w:rPr>
-        <w:t xml:space="preserve">GO</w:t>
-      </w:r>
-      <w:r>
-        <w:br/>
-      </w:r>
-    </w:p>
-    <w:p>
-      <w:pPr>
-        <w:numPr>
-          <w:ilvl w:val="0"/>
-          <w:numId w:val="1165"/>
-        </w:numPr>
-        <w:pStyle w:val="Compact"/>
-      </w:pPr>
-      <w:r>
-        <w:rPr>
-          <w:bCs/>
-          <w:b/>
-        </w:rPr>
-        <w:t xml:space="preserve">COMMIT</w:t>
       </w:r>
       <w:r>
         <w:br/>
@@ -22591,7 +23073,7 @@
         <w:pStyle w:val="Compact"/>
       </w:pPr>
       <w:r>
-        <w:t xml:space="preserve">Confirmação de que as instruções da transação (</w:t>
+        <w:t xml:space="preserve">Regressão para o estado anterior ao inicio da transação (</w:t>
       </w:r>
       <w:r>
         <w:rPr>
@@ -22601,7 +23083,7 @@
         <w:t xml:space="preserve">BEGIN TRANSACTION</w:t>
       </w:r>
       <w:r>
-        <w:t xml:space="preserve">) podem ser implementadas sem problemas.</w:t>
+        <w:t xml:space="preserve">).</w:t>
       </w:r>
       <w:r>
         <w:br/>
@@ -22612,6 +23094,85 @@
         <w:numPr>
           <w:ilvl w:val="1"/>
           <w:numId w:val="1168"/>
+        </w:numPr>
+        <w:pStyle w:val="Compact"/>
+      </w:pPr>
+      <w:r>
+        <w:t xml:space="preserve">Sintaxe:</w:t>
+      </w:r>
+      <w:r>
+        <w:br/>
+      </w:r>
+      <w:r>
+        <w:rPr>
+          <w:bCs/>
+          <w:b/>
+        </w:rPr>
+        <w:t xml:space="preserve">BACKROLL</w:t>
+      </w:r>
+      <w:r>
+        <w:br/>
+      </w:r>
+      <w:r>
+        <w:rPr>
+          <w:bCs/>
+          <w:b/>
+        </w:rPr>
+        <w:t xml:space="preserve">GO</w:t>
+      </w:r>
+      <w:r>
+        <w:br/>
+      </w:r>
+    </w:p>
+    <w:p>
+      <w:pPr>
+        <w:numPr>
+          <w:ilvl w:val="0"/>
+          <w:numId w:val="1166"/>
+        </w:numPr>
+        <w:pStyle w:val="Compact"/>
+      </w:pPr>
+      <w:r>
+        <w:rPr>
+          <w:bCs/>
+          <w:b/>
+        </w:rPr>
+        <w:t xml:space="preserve">COMMIT</w:t>
+      </w:r>
+      <w:r>
+        <w:br/>
+      </w:r>
+    </w:p>
+    <w:p>
+      <w:pPr>
+        <w:numPr>
+          <w:ilvl w:val="1"/>
+          <w:numId w:val="1169"/>
+        </w:numPr>
+        <w:pStyle w:val="Compact"/>
+      </w:pPr>
+      <w:r>
+        <w:t xml:space="preserve">Confirmação de que as instruções da transação (</w:t>
+      </w:r>
+      <w:r>
+        <w:rPr>
+          <w:bCs/>
+          <w:b/>
+        </w:rPr>
+        <w:t xml:space="preserve">BEGIN TRANSACTION</w:t>
+      </w:r>
+      <w:r>
+        <w:t xml:space="preserve">) podem ser implementadas sem problemas.</w:t>
+      </w:r>
+      <w:r>
+        <w:br/>
+      </w:r>
+    </w:p>
+    <w:p>
+      <w:pPr>
+        <w:numPr>
+          <w:ilvl w:val="1"/>
+          <w:numId w:val="1169"/>
         </w:numPr>
         <w:pStyle w:val="Compact"/>
       </w:pPr>
@@ -22715,7 +23276,7 @@
       <w:pPr>
         <w:numPr>
           <w:ilvl w:val="0"/>
-          <w:numId w:val="1169"/>
+          <w:numId w:val="1170"/>
         </w:numPr>
         <w:pStyle w:val="Compact"/>
       </w:pPr>
@@ -22764,7 +23325,7 @@
       <w:pPr>
         <w:numPr>
           <w:ilvl w:val="1"/>
-          <w:numId w:val="1170"/>
+          <w:numId w:val="1171"/>
         </w:numPr>
         <w:pStyle w:val="Compact"/>
       </w:pPr>
@@ -22779,7 +23340,7 @@
       <w:pPr>
         <w:numPr>
           <w:ilvl w:val="1"/>
-          <w:numId w:val="1170"/>
+          <w:numId w:val="1171"/>
         </w:numPr>
         <w:pStyle w:val="Compact"/>
       </w:pPr>
@@ -22828,7 +23389,7 @@
       <w:pPr>
         <w:numPr>
           <w:ilvl w:val="1"/>
-          <w:numId w:val="1170"/>
+          <w:numId w:val="1171"/>
         </w:numPr>
         <w:pStyle w:val="Compact"/>
       </w:pPr>
@@ -22894,7 +23455,7 @@
       <w:pPr>
         <w:numPr>
           <w:ilvl w:val="1"/>
-          <w:numId w:val="1170"/>
+          <w:numId w:val="1171"/>
         </w:numPr>
         <w:pStyle w:val="Compact"/>
       </w:pPr>
@@ -22967,7 +23528,7 @@
       <w:pPr>
         <w:numPr>
           <w:ilvl w:val="0"/>
-          <w:numId w:val="1171"/>
+          <w:numId w:val="1172"/>
         </w:numPr>
         <w:pStyle w:val="Compact"/>
       </w:pPr>
@@ -22982,7 +23543,7 @@
       <w:pPr>
         <w:numPr>
           <w:ilvl w:val="0"/>
-          <w:numId w:val="1171"/>
+          <w:numId w:val="1172"/>
         </w:numPr>
         <w:pStyle w:val="Compact"/>
       </w:pPr>
@@ -23020,7 +23581,7 @@
       <w:pPr>
         <w:numPr>
           <w:ilvl w:val="1"/>
-          <w:numId w:val="1172"/>
+          <w:numId w:val="1173"/>
         </w:numPr>
         <w:pStyle w:val="Compact"/>
       </w:pPr>
@@ -23067,7 +23628,7 @@
       <w:pPr>
         <w:numPr>
           <w:ilvl w:val="1"/>
-          <w:numId w:val="1172"/>
+          <w:numId w:val="1173"/>
         </w:numPr>
         <w:pStyle w:val="Compact"/>
       </w:pPr>
@@ -23114,7 +23675,7 @@
       <w:pPr>
         <w:numPr>
           <w:ilvl w:val="1"/>
-          <w:numId w:val="1172"/>
+          <w:numId w:val="1173"/>
         </w:numPr>
         <w:pStyle w:val="Compact"/>
       </w:pPr>
@@ -23161,7 +23722,7 @@
       <w:pPr>
         <w:numPr>
           <w:ilvl w:val="1"/>
-          <w:numId w:val="1172"/>
+          <w:numId w:val="1173"/>
         </w:numPr>
         <w:pStyle w:val="Compact"/>
       </w:pPr>
@@ -24225,6 +24786,9 @@
     <w:abstractNumId w:val="991"/>
   </w:num>
   <w:num w:numId="1172">
+    <w:abstractNumId w:val="991"/>
+  </w:num>
+  <w:num w:numId="1173">
     <w:abstractNumId w:val="991"/>
   </w:num>
 </w:numbering>

</xml_diff>

<commit_message>
atualização 05/07/22 - TRIGGERS PARTE 2
</commit_message>
<xml_diff>
--- a/Readme.docx
+++ b/Readme.docx
@@ -55,7 +55,7 @@
         <w:pStyle w:val="Date"/>
       </w:pPr>
       <w:r>
-        <w:t xml:space="preserve">2022-07-04</w:t>
+        <w:t xml:space="preserve">2022-07-05</w:t>
       </w:r>
     </w:p>
     <w:sdt>
@@ -18740,7 +18740,7 @@
       </w:r>
     </w:p>
     <w:bookmarkEnd w:id="83"/>
-    <w:bookmarkStart w:id="103" w:name="X346d1751fa7af33176c47b34e1bd062c0d5382c"/>
+    <w:bookmarkStart w:id="103" w:name="Xf3216480769b8728fb3d75202e4e40ec007a6d3"/>
     <w:p>
       <w:pPr>
         <w:pStyle w:val="Heading1"/>
@@ -18755,7 +18755,7 @@
         <w:tab/>
       </w:r>
       <w:r>
-        <w:t xml:space="preserve">Modulo 27 -</w:t>
+        <w:t xml:space="preserve">Modulo 27 PARTE 1 -</w:t>
       </w:r>
       <w:r>
         <w:t xml:space="preserve"> </w:t>
@@ -24261,7 +24261,7 @@
     <w:bookmarkEnd w:id="101"/>
     <w:bookmarkEnd w:id="102"/>
     <w:bookmarkEnd w:id="103"/>
-    <w:bookmarkStart w:id="114" w:name="schemas"/>
+    <w:bookmarkStart w:id="107" w:name="Xf9a8c90be4a35756a6061d2a80c71c4c0b8d3df"/>
     <w:p>
       <w:pPr>
         <w:pStyle w:val="Heading1"/>
@@ -24271,6 +24271,139 @@
           <w:rStyle w:val="SectionNumber"/>
         </w:rPr>
         <w:t xml:space="preserve">12</w:t>
+      </w:r>
+      <w:r>
+        <w:tab/>
+      </w:r>
+      <w:r>
+        <w:t xml:space="preserve">Modulo 27 PARTE 2 - Simplificando</w:t>
+      </w:r>
+      <w:r>
+        <w:t xml:space="preserve"> </w:t>
+      </w:r>
+      <w:r>
+        <w:rPr>
+          <w:bCs/>
+          <w:b/>
+        </w:rPr>
+        <w:t xml:space="preserve">TRIGGER</w:t>
+      </w:r>
+      <w:r>
+        <w:t xml:space="preserve"> </w:t>
+      </w:r>
+      <w:r>
+        <w:t xml:space="preserve">(Gatilho) e Bloco Anônimo</w:t>
+      </w:r>
+    </w:p>
+    <w:bookmarkStart w:id="104" w:name="bloco-anônimo"/>
+    <w:p>
+      <w:pPr>
+        <w:pStyle w:val="Heading2"/>
+      </w:pPr>
+      <w:r>
+        <w:rPr>
+          <w:rStyle w:val="SectionNumber"/>
+        </w:rPr>
+        <w:t xml:space="preserve">12.1</w:t>
+      </w:r>
+      <w:r>
+        <w:tab/>
+      </w:r>
+      <w:r>
+        <w:t xml:space="preserve">Bloco Anônimo</w:t>
+      </w:r>
+    </w:p>
+    <w:bookmarkEnd w:id="104"/>
+    <w:bookmarkStart w:id="106" w:name="simplificando-triggers"/>
+    <w:p>
+      <w:pPr>
+        <w:pStyle w:val="Heading2"/>
+      </w:pPr>
+      <w:r>
+        <w:rPr>
+          <w:rStyle w:val="SectionNumber"/>
+        </w:rPr>
+        <w:t xml:space="preserve">12.2</w:t>
+      </w:r>
+      <w:r>
+        <w:tab/>
+      </w:r>
+      <w:r>
+        <w:t xml:space="preserve">Simplificando</w:t>
+      </w:r>
+      <w:r>
+        <w:t xml:space="preserve"> </w:t>
+      </w:r>
+      <w:r>
+        <w:rPr>
+          <w:bCs/>
+          <w:b/>
+        </w:rPr>
+        <w:t xml:space="preserve">TRIGGERS</w:t>
+      </w:r>
+    </w:p>
+    <w:bookmarkStart w:id="105" w:name="ponteiramento-para-deleted-e-inserted"/>
+    <w:p>
+      <w:pPr>
+        <w:pStyle w:val="Heading3"/>
+      </w:pPr>
+      <w:r>
+        <w:rPr>
+          <w:rStyle w:val="SectionNumber"/>
+        </w:rPr>
+        <w:t xml:space="preserve">12.2.1</w:t>
+      </w:r>
+      <w:r>
+        <w:tab/>
+      </w:r>
+      <w:r>
+        <w:t xml:space="preserve">Ponteiramento para</w:t>
+      </w:r>
+      <w:r>
+        <w:t xml:space="preserve"> </w:t>
+      </w:r>
+      <w:r>
+        <w:rPr>
+          <w:bCs/>
+          <w:b/>
+        </w:rPr>
+        <w:t xml:space="preserve">DELETED</w:t>
+      </w:r>
+      <w:r>
+        <w:t xml:space="preserve"> </w:t>
+      </w:r>
+      <w:r>
+        <w:t xml:space="preserve">e</w:t>
+      </w:r>
+      <w:r>
+        <w:t xml:space="preserve"> </w:t>
+      </w:r>
+      <w:r>
+        <w:rPr>
+          <w:bCs/>
+          <w:b/>
+        </w:rPr>
+        <w:t xml:space="preserve">INSERTED</w:t>
+      </w:r>
+    </w:p>
+    <w:p>
+      <w:r>
+        <w:br w:type="page"/>
+      </w:r>
+    </w:p>
+    <w:bookmarkEnd w:id="105"/>
+    <w:bookmarkEnd w:id="106"/>
+    <w:bookmarkEnd w:id="107"/>
+    <w:bookmarkStart w:id="118" w:name="schemas"/>
+    <w:p>
+      <w:pPr>
+        <w:pStyle w:val="Heading1"/>
+      </w:pPr>
+      <w:r>
+        <w:rPr>
+          <w:rStyle w:val="SectionNumber"/>
+        </w:rPr>
+        <w:t xml:space="preserve">13</w:t>
       </w:r>
       <w:r>
         <w:tab/>
@@ -24689,18 +24822,18 @@
           <wp:inline>
             <wp:extent cx="1291139" cy="1799999"/>
             <wp:effectExtent b="0" l="0" r="0" t="0"/>
-            <wp:docPr descr="" title="" id="105" name="Picture"/>
+            <wp:docPr descr="" title="" id="109" name="Picture"/>
             <a:graphic>
               <a:graphicData uri="http://schemas.openxmlformats.org/drawingml/2006/picture">
                 <pic:pic>
                   <pic:nvPicPr>
-                    <pic:cNvPr descr="./Imagens/SCHEMA.jpg" id="106" name="Picture"/>
+                    <pic:cNvPr descr="./Imagens/SCHEMA.jpg" id="110" name="Picture"/>
                     <pic:cNvPicPr>
                       <a:picLocks noChangeArrowheads="1" noChangeAspect="1"/>
                     </pic:cNvPicPr>
                   </pic:nvPicPr>
                   <pic:blipFill>
-                    <a:blip r:embed="rId104"/>
+                    <a:blip r:embed="rId108"/>
                     <a:stretch>
                       <a:fillRect/>
                     </a:stretch>
@@ -24732,7 +24865,7 @@
         <w:br w:type="page"/>
       </w:r>
     </w:p>
-    <w:bookmarkStart w:id="107" w:name="schema-padrão-do-sistema---dbo"/>
+    <w:bookmarkStart w:id="111" w:name="schema-padrão-do-sistema---dbo"/>
     <w:p>
       <w:pPr>
         <w:pStyle w:val="Heading2"/>
@@ -24741,7 +24874,7 @@
         <w:rPr>
           <w:rStyle w:val="SectionNumber"/>
         </w:rPr>
-        <w:t xml:space="preserve">12.1</w:t>
+        <w:t xml:space="preserve">13.1</w:t>
       </w:r>
       <w:r>
         <w:tab/>
@@ -24847,8 +24980,8 @@
         <w:br/>
       </w:r>
     </w:p>
-    <w:bookmarkEnd w:id="107"/>
-    <w:bookmarkStart w:id="108" w:name="criação-de-schema"/>
+    <w:bookmarkEnd w:id="111"/>
+    <w:bookmarkStart w:id="112" w:name="criação-de-schema"/>
     <w:p>
       <w:pPr>
         <w:pStyle w:val="Heading2"/>
@@ -24857,7 +24990,7 @@
         <w:rPr>
           <w:rStyle w:val="SectionNumber"/>
         </w:rPr>
-        <w:t xml:space="preserve">12.2</w:t>
+        <w:t xml:space="preserve">13.2</w:t>
       </w:r>
       <w:r>
         <w:tab/>
@@ -25024,8 +25157,8 @@
         <w:br/>
       </w:r>
     </w:p>
-    <w:bookmarkEnd w:id="108"/>
-    <w:bookmarkStart w:id="109" w:name="criação-de-um-schema-no-ssms"/>
+    <w:bookmarkEnd w:id="112"/>
+    <w:bookmarkStart w:id="113" w:name="criação-de-um-schema-no-ssms"/>
     <w:p>
       <w:pPr>
         <w:pStyle w:val="Heading2"/>
@@ -25034,7 +25167,7 @@
         <w:rPr>
           <w:rStyle w:val="SectionNumber"/>
         </w:rPr>
-        <w:t xml:space="preserve">12.3</w:t>
+        <w:t xml:space="preserve">13.3</w:t>
       </w:r>
       <w:r>
         <w:tab/>
@@ -25225,8 +25358,8 @@
         <w:br w:type="page"/>
       </w:r>
     </w:p>
-    <w:bookmarkEnd w:id="109"/>
-    <w:bookmarkStart w:id="110" w:name="adicionando-uma-tabela-a-um-schema"/>
+    <w:bookmarkEnd w:id="113"/>
+    <w:bookmarkStart w:id="114" w:name="adicionando-uma-tabela-a-um-schema"/>
     <w:p>
       <w:pPr>
         <w:pStyle w:val="Heading2"/>
@@ -25235,7 +25368,7 @@
         <w:rPr>
           <w:rStyle w:val="SectionNumber"/>
         </w:rPr>
-        <w:t xml:space="preserve">12.4</w:t>
+        <w:t xml:space="preserve">13.4</w:t>
       </w:r>
       <w:r>
         <w:tab/>
@@ -25466,8 +25599,8 @@
         <w:br/>
       </w:r>
     </w:p>
-    <w:bookmarkEnd w:id="110"/>
-    <w:bookmarkStart w:id="111" w:name="permissões-do-schema"/>
+    <w:bookmarkEnd w:id="114"/>
+    <w:bookmarkStart w:id="115" w:name="permissões-do-schema"/>
     <w:p>
       <w:pPr>
         <w:pStyle w:val="Heading2"/>
@@ -25476,7 +25609,7 @@
         <w:rPr>
           <w:rStyle w:val="SectionNumber"/>
         </w:rPr>
-        <w:t xml:space="preserve">12.5</w:t>
+        <w:t xml:space="preserve">13.5</w:t>
       </w:r>
       <w:r>
         <w:tab/>
@@ -25964,8 +26097,8 @@
         <w:t xml:space="preserve">”</w:t>
       </w:r>
     </w:p>
-    <w:bookmarkEnd w:id="111"/>
-    <w:bookmarkStart w:id="112" w:name="alter-schema"/>
+    <w:bookmarkEnd w:id="115"/>
+    <w:bookmarkStart w:id="116" w:name="alter-schema"/>
     <w:p>
       <w:pPr>
         <w:pStyle w:val="Heading2"/>
@@ -25974,7 +26107,7 @@
         <w:rPr>
           <w:rStyle w:val="SectionNumber"/>
         </w:rPr>
-        <w:t xml:space="preserve">12.6</w:t>
+        <w:t xml:space="preserve">13.6</w:t>
       </w:r>
       <w:r>
         <w:tab/>
@@ -26174,8 +26307,8 @@
         <w:br/>
       </w:r>
     </w:p>
-    <w:bookmarkEnd w:id="112"/>
-    <w:bookmarkStart w:id="113" w:name="X884c76b9c6e48ee24c3cb6180d6d38c70d1da8e"/>
+    <w:bookmarkEnd w:id="116"/>
+    <w:bookmarkStart w:id="117" w:name="X884c76b9c6e48ee24c3cb6180d6d38c70d1da8e"/>
     <w:p>
       <w:pPr>
         <w:pStyle w:val="Heading2"/>
@@ -26184,7 +26317,7 @@
         <w:rPr>
           <w:rStyle w:val="SectionNumber"/>
         </w:rPr>
-        <w:t xml:space="preserve">12.7</w:t>
+        <w:t xml:space="preserve">13.7</w:t>
       </w:r>
       <w:r>
         <w:tab/>
@@ -26304,9 +26437,9 @@
         <w:br w:type="page"/>
       </w:r>
     </w:p>
-    <w:bookmarkEnd w:id="113"/>
-    <w:bookmarkEnd w:id="114"/>
-    <w:bookmarkStart w:id="122" w:name="categorias-de-comandos"/>
+    <w:bookmarkEnd w:id="117"/>
+    <w:bookmarkEnd w:id="118"/>
+    <w:bookmarkStart w:id="126" w:name="categorias-de-comandos"/>
     <w:p>
       <w:pPr>
         <w:pStyle w:val="Heading1"/>
@@ -26315,7 +26448,7 @@
         <w:rPr>
           <w:rStyle w:val="SectionNumber"/>
         </w:rPr>
-        <w:t xml:space="preserve">13</w:t>
+        <w:t xml:space="preserve">14</w:t>
       </w:r>
       <w:r>
         <w:tab/>
@@ -26324,7 +26457,7 @@
         <w:t xml:space="preserve">Categorias de comandos</w:t>
       </w:r>
     </w:p>
-    <w:bookmarkStart w:id="115" w:name="X270a1cfe695a38f2810d4be4d20506698cbbf4b"/>
+    <w:bookmarkStart w:id="119" w:name="X270a1cfe695a38f2810d4be4d20506698cbbf4b"/>
     <w:p>
       <w:pPr>
         <w:pStyle w:val="Heading2"/>
@@ -26333,7 +26466,7 @@
         <w:rPr>
           <w:rStyle w:val="SectionNumber"/>
         </w:rPr>
-        <w:t xml:space="preserve">13.1</w:t>
+        <w:t xml:space="preserve">14.1</w:t>
       </w:r>
       <w:r>
         <w:tab/>
@@ -27201,8 +27334,8 @@
         <w:br w:type="page"/>
       </w:r>
     </w:p>
-    <w:bookmarkEnd w:id="115"/>
-    <w:bookmarkStart w:id="116" w:name="X86641bc228d5beeb1a104189fb64d745b5ac3fa"/>
+    <w:bookmarkEnd w:id="119"/>
+    <w:bookmarkStart w:id="120" w:name="X86641bc228d5beeb1a104189fb64d745b5ac3fa"/>
     <w:p>
       <w:pPr>
         <w:pStyle w:val="Heading2"/>
@@ -27211,7 +27344,7 @@
         <w:rPr>
           <w:rStyle w:val="SectionNumber"/>
         </w:rPr>
-        <w:t xml:space="preserve">13.2</w:t>
+        <w:t xml:space="preserve">14.2</w:t>
       </w:r>
       <w:r>
         <w:tab/>
@@ -28897,8 +29030,8 @@
         <w:br w:type="page"/>
       </w:r>
     </w:p>
-    <w:bookmarkEnd w:id="116"/>
-    <w:bookmarkStart w:id="120" w:name="Xcfe9bd57e3508e272920d3f8feac053a34a9b28"/>
+    <w:bookmarkEnd w:id="120"/>
+    <w:bookmarkStart w:id="124" w:name="Xcfe9bd57e3508e272920d3f8feac053a34a9b28"/>
     <w:p>
       <w:pPr>
         <w:pStyle w:val="Heading2"/>
@@ -28907,7 +29040,7 @@
         <w:rPr>
           <w:rStyle w:val="SectionNumber"/>
         </w:rPr>
-        <w:t xml:space="preserve">13.3</w:t>
+        <w:t xml:space="preserve">14.3</w:t>
       </w:r>
       <w:r>
         <w:tab/>
@@ -28953,7 +29086,7 @@
         <w:br/>
       </w:r>
     </w:p>
-    <w:bookmarkStart w:id="117" w:name="login"/>
+    <w:bookmarkStart w:id="121" w:name="login"/>
     <w:p>
       <w:pPr>
         <w:pStyle w:val="Heading3"/>
@@ -28962,7 +29095,7 @@
         <w:rPr>
           <w:rStyle w:val="SectionNumber"/>
         </w:rPr>
-        <w:t xml:space="preserve">13.3.1</w:t>
+        <w:t xml:space="preserve">14.3.1</w:t>
       </w:r>
       <w:r>
         <w:tab/>
@@ -30259,8 +30392,8 @@
         <w:br w:type="page"/>
       </w:r>
     </w:p>
-    <w:bookmarkEnd w:id="117"/>
-    <w:bookmarkStart w:id="118" w:name="user---usuário"/>
+    <w:bookmarkEnd w:id="121"/>
+    <w:bookmarkStart w:id="122" w:name="user---usuário"/>
     <w:p>
       <w:pPr>
         <w:pStyle w:val="Heading3"/>
@@ -30269,7 +30402,7 @@
         <w:rPr>
           <w:rStyle w:val="SectionNumber"/>
         </w:rPr>
-        <w:t xml:space="preserve">13.3.2</w:t>
+        <w:t xml:space="preserve">14.3.2</w:t>
       </w:r>
       <w:r>
         <w:tab/>
@@ -30831,8 +30964,8 @@
         <w:br w:type="page"/>
       </w:r>
     </w:p>
-    <w:bookmarkEnd w:id="118"/>
-    <w:bookmarkStart w:id="119" w:name="permissões"/>
+    <w:bookmarkEnd w:id="122"/>
+    <w:bookmarkStart w:id="123" w:name="permissões"/>
     <w:p>
       <w:pPr>
         <w:pStyle w:val="Heading3"/>
@@ -30841,7 +30974,7 @@
         <w:rPr>
           <w:rStyle w:val="SectionNumber"/>
         </w:rPr>
-        <w:t xml:space="preserve">13.3.3</w:t>
+        <w:t xml:space="preserve">14.3.3</w:t>
       </w:r>
       <w:r>
         <w:tab/>
@@ -32308,9 +32441,9 @@
         <w:br w:type="page"/>
       </w:r>
     </w:p>
-    <w:bookmarkEnd w:id="119"/>
-    <w:bookmarkEnd w:id="120"/>
-    <w:bookmarkStart w:id="121" w:name="X6dd0b6ee3177a5c44bd4c55c53edca139ce990a"/>
+    <w:bookmarkEnd w:id="123"/>
+    <w:bookmarkEnd w:id="124"/>
+    <w:bookmarkStart w:id="125" w:name="X6dd0b6ee3177a5c44bd4c55c53edca139ce990a"/>
     <w:p>
       <w:pPr>
         <w:pStyle w:val="Heading2"/>
@@ -32319,7 +32452,7 @@
         <w:rPr>
           <w:rStyle w:val="SectionNumber"/>
         </w:rPr>
-        <w:t xml:space="preserve">13.4</w:t>
+        <w:t xml:space="preserve">14.4</w:t>
       </w:r>
       <w:r>
         <w:tab/>
@@ -32688,9 +32821,9 @@
         <w:br w:type="page"/>
       </w:r>
     </w:p>
-    <w:bookmarkEnd w:id="121"/>
-    <w:bookmarkEnd w:id="122"/>
-    <w:bookmarkStart w:id="126" w:name="observações"/>
+    <w:bookmarkEnd w:id="125"/>
+    <w:bookmarkEnd w:id="126"/>
+    <w:bookmarkStart w:id="130" w:name="observações"/>
     <w:p>
       <w:pPr>
         <w:pStyle w:val="Heading1"/>
@@ -32699,7 +32832,7 @@
         <w:rPr>
           <w:rStyle w:val="SectionNumber"/>
         </w:rPr>
-        <w:t xml:space="preserve">14</w:t>
+        <w:t xml:space="preserve">15</w:t>
       </w:r>
       <w:r>
         <w:tab/>
@@ -32708,7 +32841,7 @@
         <w:t xml:space="preserve">Observações</w:t>
       </w:r>
     </w:p>
-    <w:bookmarkStart w:id="123" w:name="problemas-para-fazer-login-o-ssms"/>
+    <w:bookmarkStart w:id="127" w:name="problemas-para-fazer-login-o-ssms"/>
     <w:p>
       <w:pPr>
         <w:pStyle w:val="Heading2"/>
@@ -32717,7 +32850,7 @@
         <w:rPr>
           <w:rStyle w:val="SectionNumber"/>
         </w:rPr>
-        <w:t xml:space="preserve">14.1</w:t>
+        <w:t xml:space="preserve">15.1</w:t>
       </w:r>
       <w:r>
         <w:tab/>
@@ -32975,8 +33108,8 @@
         <w:br/>
       </w:r>
     </w:p>
-    <w:bookmarkEnd w:id="123"/>
-    <w:bookmarkStart w:id="124" w:name="X5efb11d18397f622013015cd11d8b4aea8210ed"/>
+    <w:bookmarkEnd w:id="127"/>
+    <w:bookmarkStart w:id="128" w:name="X5efb11d18397f622013015cd11d8b4aea8210ed"/>
     <w:p>
       <w:pPr>
         <w:pStyle w:val="Heading2"/>
@@ -32985,7 +33118,7 @@
         <w:rPr>
           <w:rStyle w:val="SectionNumber"/>
         </w:rPr>
-        <w:t xml:space="preserve">14.2</w:t>
+        <w:t xml:space="preserve">15.2</w:t>
       </w:r>
       <w:r>
         <w:tab/>
@@ -33245,8 +33378,8 @@
         <w:br/>
       </w:r>
     </w:p>
-    <w:bookmarkEnd w:id="124"/>
-    <w:bookmarkStart w:id="125" w:name="formato-da-data-no-sistema"/>
+    <w:bookmarkEnd w:id="128"/>
+    <w:bookmarkStart w:id="129" w:name="formato-da-data-no-sistema"/>
     <w:p>
       <w:pPr>
         <w:pStyle w:val="Heading2"/>
@@ -33255,7 +33388,7 @@
         <w:rPr>
           <w:rStyle w:val="SectionNumber"/>
         </w:rPr>
-        <w:t xml:space="preserve">14.3</w:t>
+        <w:t xml:space="preserve">15.3</w:t>
       </w:r>
       <w:r>
         <w:tab/>
@@ -33292,9 +33425,9 @@
         <w:br w:type="page"/>
       </w:r>
     </w:p>
-    <w:bookmarkEnd w:id="125"/>
-    <w:bookmarkEnd w:id="126"/>
-    <w:bookmarkStart w:id="128" w:name="andamento-dos-estudos"/>
+    <w:bookmarkEnd w:id="129"/>
+    <w:bookmarkEnd w:id="130"/>
+    <w:bookmarkStart w:id="132" w:name="andamento-dos-estudos"/>
     <w:p>
       <w:pPr>
         <w:pStyle w:val="Heading1"/>
@@ -33303,7 +33436,7 @@
         <w:rPr>
           <w:rStyle w:val="SectionNumber"/>
         </w:rPr>
-        <w:t xml:space="preserve">15</w:t>
+        <w:t xml:space="preserve">16</w:t>
       </w:r>
       <w:r>
         <w:tab/>
@@ -33312,7 +33445,7 @@
         <w:t xml:space="preserve">Andamento dos Estudos</w:t>
       </w:r>
     </w:p>
-    <w:bookmarkStart w:id="127" w:name="assunto-em-andamento"/>
+    <w:bookmarkStart w:id="131" w:name="assunto-em-andamento"/>
     <w:p>
       <w:pPr>
         <w:pStyle w:val="Heading2"/>
@@ -33321,7 +33454,7 @@
         <w:rPr>
           <w:rStyle w:val="SectionNumber"/>
         </w:rPr>
-        <w:t xml:space="preserve">15.1</w:t>
+        <w:t xml:space="preserve">16.1</w:t>
       </w:r>
       <w:r>
         <w:tab/>
@@ -33341,8 +33474,8 @@
         <w:br/>
       </w:r>
     </w:p>
-    <w:bookmarkEnd w:id="127"/>
-    <w:bookmarkEnd w:id="128"/>
+    <w:bookmarkEnd w:id="131"/>
+    <w:bookmarkEnd w:id="132"/>
     <w:sectPr/>
   </w:body>
 </w:document>

</xml_diff>

<commit_message>
atualização 11/7/22 - revisão
</commit_message>
<xml_diff>
--- a/Readme.docx
+++ b/Readme.docx
@@ -55,7 +55,7 @@
         <w:pStyle w:val="Date"/>
       </w:pPr>
       <w:r>
-        <w:t xml:space="preserve">2022-07-10</w:t>
+        <w:t xml:space="preserve">2022-07-11</w:t>
       </w:r>
     </w:p>
     <w:sdt>
@@ -36652,7 +36652,7 @@
         <w:pStyle w:val="FirstParagraph"/>
       </w:pPr>
       <w:r>
-        <w:t xml:space="preserve">Atualmente estou estudando Módulo 27 - AULA 110.</w:t>
+        <w:t xml:space="preserve">Atualmente estou estudando Módulo 27 - AULA 109 e 110.</w:t>
       </w:r>
       <w:r>
         <w:br/>

</xml_diff>

<commit_message>
TRIGGER com restrição de regra de negócio e ERROR
</commit_message>
<xml_diff>
--- a/Readme.docx
+++ b/Readme.docx
@@ -55,7 +55,7 @@
         <w:pStyle w:val="Date"/>
       </w:pPr>
       <w:r>
-        <w:t xml:space="preserve">2022-07-15</w:t>
+        <w:t xml:space="preserve">2022-07-16</w:t>
       </w:r>
     </w:p>
     <w:sdt>
@@ -28677,7 +28677,7 @@
     </w:p>
     <w:bookmarkEnd w:id="114"/>
     <w:bookmarkEnd w:id="115"/>
-    <w:bookmarkStart w:id="116" w:name="X37742d9f46ce9b5f1cb21b4e79d73479305308f"/>
+    <w:bookmarkStart w:id="116" w:name="Xcdec4d62e42a46b1a7abab278504bb102b7babb"/>
     <w:p>
       <w:pPr>
         <w:pStyle w:val="Heading2"/>
@@ -28692,21 +28692,27 @@
         <w:tab/>
       </w:r>
       <w:r>
-        <w:t xml:space="preserve">TRIGGER ERRO E RESTRIÇÃO DE REGRA DE NEGÓCIO</w:t>
-      </w:r>
-    </w:p>
-    <w:p>
-      <w:pPr>
-        <w:pStyle w:val="FirstParagraph"/>
-      </w:pPr>
-      <w:r>
-        <w:t xml:space="preserve">esqueleto</w:t>
-      </w:r>
-      <w:r>
-        <w:t xml:space="preserve"> </w:t>
-      </w:r>
-      <w:r>
-        <w:t xml:space="preserve">inicio</w:t>
+        <w:rPr>
+          <w:bCs/>
+          <w:b/>
+        </w:rPr>
+        <w:t xml:space="preserve">TRIGGER</w:t>
+      </w:r>
+      <w:r>
+        <w:t xml:space="preserve"> </w:t>
+      </w:r>
+      <w:r>
+        <w:t xml:space="preserve">com restrição de regra de negócio e</w:t>
+      </w:r>
+      <w:r>
+        <w:t xml:space="preserve"> </w:t>
+      </w:r>
+      <w:r>
+        <w:rPr>
+          <w:bCs/>
+          <w:b/>
+        </w:rPr>
+        <w:t xml:space="preserve">ERROR</w:t>
       </w:r>
     </w:p>
     <w:p>
@@ -28717,7 +28723,52 @@
         </w:numPr>
       </w:pPr>
       <w:r>
-        <w:t xml:space="preserve">Criação de tabela com regras de negocio.</w:t>
+        <w:t xml:space="preserve">O</w:t>
+      </w:r>
+      <w:r>
+        <w:t xml:space="preserve"> </w:t>
+      </w:r>
+      <w:r>
+        <w:rPr>
+          <w:bCs/>
+          <w:b/>
+        </w:rPr>
+        <w:t xml:space="preserve">TRIGGER</w:t>
+      </w:r>
+      <w:r>
+        <w:t xml:space="preserve"> </w:t>
+      </w:r>
+      <w:r>
+        <w:t xml:space="preserve">com restrição de regra de negócio e</w:t>
+      </w:r>
+      <w:r>
+        <w:t xml:space="preserve"> </w:t>
+      </w:r>
+      <w:r>
+        <w:rPr>
+          <w:bCs/>
+          <w:b/>
+        </w:rPr>
+        <w:t xml:space="preserve">ERROR</w:t>
+      </w:r>
+      <w:r>
+        <w:t xml:space="preserve"> </w:t>
+      </w:r>
+      <w:r>
+        <w:t xml:space="preserve">funciona de forma a estabelecer uma determinar regra de negócio e impedir, com uso de</w:t>
+      </w:r>
+      <w:r>
+        <w:t xml:space="preserve"> </w:t>
+      </w:r>
+      <w:r>
+        <w:rPr>
+          <w:bCs/>
+          <w:b/>
+        </w:rPr>
+        <w:t xml:space="preserve">ERROR</w:t>
+      </w:r>
+      <w:r>
+        <w:t xml:space="preserve">, que a regra seja descumprida.</w:t>
       </w:r>
       <w:r>
         <w:br/>
@@ -28731,7 +28782,23 @@
         </w:numPr>
       </w:pPr>
       <w:r>
-        <w:t xml:space="preserve">usar a trigger para estabelecer se retrições quanto a regra de negocio.</w:t>
+        <w:t xml:space="preserve">Uma das formas de estabelecer um regra de negócio com uso de</w:t>
+      </w:r>
+      <w:r>
+        <w:t xml:space="preserve"> </w:t>
+      </w:r>
+      <w:r>
+        <w:rPr>
+          <w:bCs/>
+          <w:b/>
+        </w:rPr>
+        <w:t xml:space="preserve">TRIGGER</w:t>
+      </w:r>
+      <w:r>
+        <w:t xml:space="preserve"> </w:t>
+      </w:r>
+      <w:r>
+        <w:t xml:space="preserve">é criar uma tabela com os valores chaves a serem cumpridos (minimos, maximos e valores estabelecidos pelo negócio).</w:t>
       </w:r>
       <w:r>
         <w:br/>
@@ -28745,7 +28812,62 @@
         </w:numPr>
       </w:pPr>
       <w:r>
-        <w:t xml:space="preserve">a trigger só funciona se a regra for atendida.</w:t>
+        <w:t xml:space="preserve">Depois criar um</w:t>
+      </w:r>
+      <w:r>
+        <w:t xml:space="preserve"> </w:t>
+      </w:r>
+      <w:r>
+        <w:rPr>
+          <w:bCs/>
+          <w:b/>
+        </w:rPr>
+        <w:t xml:space="preserve">TRIGGER</w:t>
+      </w:r>
+      <w:r>
+        <w:t xml:space="preserve"> </w:t>
+      </w:r>
+      <w:r>
+        <w:t xml:space="preserve">que atraves de</w:t>
+      </w:r>
+      <w:r>
+        <w:t xml:space="preserve"> </w:t>
+      </w:r>
+      <w:r>
+        <w:rPr>
+          <w:bCs/>
+          <w:b/>
+        </w:rPr>
+        <w:t xml:space="preserve">TCL</w:t>
+      </w:r>
+      <w:r>
+        <w:t xml:space="preserve"> </w:t>
+      </w:r>
+      <w:r>
+        <w:t xml:space="preserve">(</w:t>
+      </w:r>
+      <w:r>
+        <w:rPr>
+          <w:bCs/>
+          <w:b/>
+        </w:rPr>
+        <w:t xml:space="preserve">IF</w:t>
+      </w:r>
+      <w:r>
+        <w:t xml:space="preserve">’s, operadores lógicos e</w:t>
+      </w:r>
+      <w:r>
+        <w:t xml:space="preserve"> </w:t>
+      </w:r>
+      <w:r>
+        <w:rPr>
+          <w:bCs/>
+          <w:b/>
+        </w:rPr>
+        <w:t xml:space="preserve">ERROR</w:t>
+      </w:r>
+      <w:r>
+        <w:t xml:space="preserve">) impeça modificação de dados para estados que funjam da regra (os valores estabelecidos na tabela criada anteriormente).</w:t>
       </w:r>
       <w:r>
         <w:br/>
@@ -28759,7 +28881,59 @@
         </w:numPr>
       </w:pPr>
       <w:r>
-        <w:t xml:space="preserve">impede caso a regra não tenha sido atendida.</w:t>
+        <w:t xml:space="preserve">No caso de</w:t>
+      </w:r>
+      <w:r>
+        <w:t xml:space="preserve"> </w:t>
+      </w:r>
+      <w:r>
+        <w:rPr>
+          <w:bCs/>
+          <w:b/>
+        </w:rPr>
+        <w:t xml:space="preserve">ERROR</w:t>
+      </w:r>
+      <w:r>
+        <w:t xml:space="preserve"> </w:t>
+      </w:r>
+      <w:r>
+        <w:t xml:space="preserve">da regra de negócio, o</w:t>
+      </w:r>
+      <w:r>
+        <w:t xml:space="preserve"> </w:t>
+      </w:r>
+      <w:r>
+        <w:rPr>
+          <w:bCs/>
+          <w:b/>
+        </w:rPr>
+        <w:t xml:space="preserve">TRIGGER</w:t>
+      </w:r>
+      <w:r>
+        <w:t xml:space="preserve"> </w:t>
+      </w:r>
+      <w:r>
+        <w:t xml:space="preserve">desfaz a transação (</w:t>
+      </w:r>
+      <w:r>
+        <w:rPr>
+          <w:bCs/>
+          <w:b/>
+        </w:rPr>
+        <w:t xml:space="preserve">ROLLBACK</w:t>
+      </w:r>
+      <w:r>
+        <w:t xml:space="preserve">), impedindo assim modificações (</w:t>
+      </w:r>
+      <w:r>
+        <w:rPr>
+          <w:bCs/>
+          <w:b/>
+        </w:rPr>
+        <w:t xml:space="preserve">DML</w:t>
+      </w:r>
+      <w:r>
+        <w:t xml:space="preserve">) nos dados que fujam da regra de negócio.</w:t>
       </w:r>
       <w:r>
         <w:br/>
@@ -28773,7 +28947,33 @@
         </w:numPr>
       </w:pPr>
       <w:r>
-        <w:t xml:space="preserve">sintaxe exemplo explicado.</w:t>
+        <w:t xml:space="preserve">Ou seja, o</w:t>
+      </w:r>
+      <w:r>
+        <w:t xml:space="preserve"> </w:t>
+      </w:r>
+      <w:r>
+        <w:rPr>
+          <w:bCs/>
+          <w:b/>
+        </w:rPr>
+        <w:t xml:space="preserve">TRIGGER</w:t>
+      </w:r>
+      <w:r>
+        <w:t xml:space="preserve"> </w:t>
+      </w:r>
+      <w:r>
+        <w:t xml:space="preserve">só deixa a modificação (</w:t>
+      </w:r>
+      <w:r>
+        <w:rPr>
+          <w:bCs/>
+          <w:b/>
+        </w:rPr>
+        <w:t xml:space="preserve">DML</w:t>
+      </w:r>
+      <w:r>
+        <w:t xml:space="preserve">) funcionar para dados que estejam em conformidade com as regras de negócio.</w:t>
       </w:r>
       <w:r>
         <w:br/>
@@ -28787,27 +28987,774 @@
         </w:numPr>
       </w:pPr>
       <w:r>
+        <w:t xml:space="preserve">Sintaxe exemplo, comentários entre chaves:</w:t>
+      </w:r>
+      <w:r>
+        <w:br/>
+      </w:r>
+    </w:p>
+    <w:p>
+      <w:pPr>
+        <w:pStyle w:val="FirstParagraph"/>
+      </w:pPr>
+      <w:r>
+        <w:t xml:space="preserve">[TABELA DE RESTRIÇÃO DA REGRA DE NEGÓCIO]</w:t>
+      </w:r>
+      <w:r>
+        <w:br/>
+      </w:r>
+      <w:r>
+        <w:rPr>
+          <w:bCs/>
+          <w:b/>
+        </w:rPr>
+        <w:t xml:space="preserve">CREATE TABLE</w:t>
+      </w:r>
+      <w:r>
+        <w:t xml:space="preserve"> </w:t>
+      </w:r>
+      <w:r>
+        <w:rPr>
+          <w:iCs/>
+          <w:i/>
+        </w:rPr>
+        <w:t xml:space="preserve">SALARIO_RANGE</w:t>
+      </w:r>
+      <w:r>
+        <w:t xml:space="preserve">(</w:t>
+      </w:r>
+      <w:r>
+        <w:br/>
+      </w:r>
+      <w:r>
+        <w:rPr>
+          <w:iCs/>
+          <w:i/>
+        </w:rPr>
+        <w:t xml:space="preserve">MINSAL</w:t>
+      </w:r>
+      <w:r>
+        <w:t xml:space="preserve"> </w:t>
+      </w:r>
+      <w:r>
+        <w:rPr>
+          <w:bCs/>
+          <w:b/>
+        </w:rPr>
+        <w:t xml:space="preserve">MONEY</w:t>
+      </w:r>
+      <w:r>
+        <w:t xml:space="preserve">,</w:t>
+      </w:r>
+      <w:r>
+        <w:br/>
+      </w:r>
+      <w:r>
+        <w:rPr>
+          <w:iCs/>
+          <w:i/>
+        </w:rPr>
+        <w:t xml:space="preserve">MAXSAL</w:t>
+      </w:r>
+      <w:r>
+        <w:t xml:space="preserve"> </w:t>
+      </w:r>
+      <w:r>
+        <w:rPr>
+          <w:bCs/>
+          <w:b/>
+        </w:rPr>
+        <w:t xml:space="preserve">MONEY</w:t>
+      </w:r>
+      <w:r>
+        <w:br/>
+      </w:r>
+      <w:r>
+        <w:t xml:space="preserve">)</w:t>
+      </w:r>
+      <w:r>
+        <w:br/>
+      </w:r>
+      <w:r>
+        <w:rPr>
+          <w:bCs/>
+          <w:b/>
+        </w:rPr>
+        <w:t xml:space="preserve">GO</w:t>
+      </w:r>
+      <w:r>
+        <w:br/>
+      </w:r>
+    </w:p>
+    <w:p>
+      <w:pPr>
+        <w:pStyle w:val="BodyText"/>
+      </w:pPr>
+      <w:r>
+        <w:t xml:space="preserve">[ INSERINDO VALORES DA RESTRIÇÃO DA REGRA DE NEGÓCIO]</w:t>
+      </w:r>
+      <w:r>
+        <w:br/>
+      </w:r>
+      <w:r>
+        <w:rPr>
+          <w:bCs/>
+          <w:b/>
+        </w:rPr>
+        <w:t xml:space="preserve">INSERT INTO</w:t>
+      </w:r>
+      <w:r>
+        <w:t xml:space="preserve"> </w:t>
+      </w:r>
+      <w:r>
+        <w:rPr>
+          <w:iCs/>
+          <w:i/>
+        </w:rPr>
+        <w:t xml:space="preserve">SALARIO_RANGE</w:t>
+      </w:r>
+      <w:r>
+        <w:t xml:space="preserve"> </w:t>
+      </w:r>
+      <w:r>
+        <w:rPr>
+          <w:bCs/>
+          <w:b/>
+        </w:rPr>
+        <w:t xml:space="preserve">VALUES</w:t>
+      </w:r>
+      <w:r>
+        <w:br/>
+      </w:r>
+      <w:r>
+        <w:t xml:space="preserve">(2000.00, 6000.00)</w:t>
+      </w:r>
+      <w:r>
+        <w:br/>
+      </w:r>
+      <w:r>
+        <w:rPr>
+          <w:bCs/>
+          <w:b/>
+        </w:rPr>
+        <w:t xml:space="preserve">GO</w:t>
+      </w:r>
+      <w:r>
+        <w:br/>
+      </w:r>
+    </w:p>
+    <w:p>
+      <w:pPr>
+        <w:pStyle w:val="BodyText"/>
+      </w:pPr>
+      <w:r>
+        <w:t xml:space="preserve">[TRIGGER DE RESTRIÇÃO DA REGRA DE NEGÓCIO]</w:t>
+      </w:r>
+      <w:r>
+        <w:br/>
+      </w:r>
+      <w:r>
+        <w:rPr>
+          <w:bCs/>
+          <w:b/>
+        </w:rPr>
+        <w:t xml:space="preserve">CREATE TRIGGER</w:t>
+      </w:r>
+      <w:r>
+        <w:t xml:space="preserve"> </w:t>
+      </w:r>
+      <w:r>
+        <w:rPr>
+          <w:iCs/>
+          <w:i/>
+        </w:rPr>
+        <w:t xml:space="preserve">TRG_RANGE</w:t>
+      </w:r>
+      <w:r>
+        <w:t xml:space="preserve"> </w:t>
+      </w:r>
+      <w:r>
+        <w:t xml:space="preserve">[NOME DA TRIGGER]</w:t>
+      </w:r>
+      <w:r>
+        <w:br/>
+      </w:r>
+      <w:r>
+        <w:rPr>
+          <w:bCs/>
+          <w:b/>
+        </w:rPr>
+        <w:t xml:space="preserve">ON</w:t>
+      </w:r>
+      <w:r>
+        <w:t xml:space="preserve"> </w:t>
+      </w:r>
+      <w:r>
+        <w:rPr>
+          <w:iCs/>
+          <w:i/>
+        </w:rPr>
+        <w:t xml:space="preserve">DBO.EMPREGADO</w:t>
+      </w:r>
+      <w:r>
+        <w:t xml:space="preserve"> </w:t>
+      </w:r>
+      <w:r>
+        <w:t xml:space="preserve">[TABELA]</w:t>
+      </w:r>
+      <w:r>
+        <w:br/>
+      </w:r>
+      <w:r>
+        <w:rPr>
+          <w:bCs/>
+          <w:b/>
+        </w:rPr>
+        <w:t xml:space="preserve">FOR</w:t>
+      </w:r>
+      <w:r>
+        <w:t xml:space="preserve"> </w:t>
+      </w:r>
+      <w:r>
+        <w:rPr>
+          <w:bCs/>
+          <w:b/>
+        </w:rPr>
+        <w:t xml:space="preserve">INSERT</w:t>
+      </w:r>
+      <w:r>
+        <w:t xml:space="preserve">,</w:t>
+      </w:r>
+      <w:r>
+        <w:t xml:space="preserve"> </w:t>
+      </w:r>
+      <w:r>
+        <w:rPr>
+          <w:bCs/>
+          <w:b/>
+        </w:rPr>
+        <w:t xml:space="preserve">UPDATE</w:t>
+      </w:r>
+      <w:r>
+        <w:t xml:space="preserve"> </w:t>
+      </w:r>
+      <w:r>
+        <w:t xml:space="preserve">[DML]</w:t>
+      </w:r>
+      <w:r>
+        <w:br/>
+      </w:r>
+      <w:r>
+        <w:rPr>
+          <w:bCs/>
+          <w:b/>
+        </w:rPr>
+        <w:t xml:space="preserve">AS</w:t>
+      </w:r>
+      <w:r>
+        <w:br/>
+      </w:r>
+    </w:p>
+    <w:p>
+      <w:pPr>
+        <w:pStyle w:val="BodyText"/>
+      </w:pPr>
+      <w:r>
+        <w:t xml:space="preserve">[DECLARAÇÃO DE VARIAS VARIAVEIS AO MESMO TEMPO]</w:t>
+      </w:r>
+      <w:r>
+        <w:br/>
+      </w:r>
+      <w:r>
+        <w:rPr>
+          <w:bCs/>
+          <w:b/>
+        </w:rPr>
+        <w:t xml:space="preserve">DECLARE</w:t>
+      </w:r>
+      <w:r>
+        <w:br/>
+      </w:r>
+      <w:r>
+        <w:rPr>
+          <w:iCs/>
+          <w:i/>
+        </w:rPr>
+        <w:t xml:space="preserve">@MINSAL</w:t>
+      </w:r>
+      <w:r>
+        <w:t xml:space="preserve"> </w:t>
+      </w:r>
+      <w:r>
+        <w:rPr>
+          <w:bCs/>
+          <w:b/>
+        </w:rPr>
+        <w:t xml:space="preserve">MONEY</w:t>
+      </w:r>
+      <w:r>
+        <w:t xml:space="preserve">,</w:t>
+      </w:r>
+      <w:r>
+        <w:br/>
+      </w:r>
+      <w:r>
+        <w:rPr>
+          <w:iCs/>
+          <w:i/>
+        </w:rPr>
+        <w:t xml:space="preserve">@MAXSAL</w:t>
+      </w:r>
+      <w:r>
+        <w:t xml:space="preserve"> </w:t>
+      </w:r>
+      <w:r>
+        <w:rPr>
+          <w:bCs/>
+          <w:b/>
+        </w:rPr>
+        <w:t xml:space="preserve">MONEY</w:t>
+      </w:r>
+      <w:r>
+        <w:t xml:space="preserve">,</w:t>
+      </w:r>
+      <w:r>
+        <w:br/>
+      </w:r>
+      <w:r>
+        <w:rPr>
+          <w:iCs/>
+          <w:i/>
+        </w:rPr>
+        <w:t xml:space="preserve">@ATUALSAL</w:t>
+      </w:r>
+      <w:r>
+        <w:t xml:space="preserve"> </w:t>
+      </w:r>
+      <w:r>
+        <w:rPr>
+          <w:bCs/>
+          <w:b/>
+        </w:rPr>
+        <w:t xml:space="preserve">MONEY</w:t>
+      </w:r>
+      <w:r>
+        <w:br/>
+      </w:r>
+    </w:p>
+    <w:p>
+      <w:pPr>
+        <w:pStyle w:val="BodyText"/>
+      </w:pPr>
+      <w:r>
+        <w:t xml:space="preserve">[BLOCO INSERIR VALORES NAS VARIAVEIS</w:t>
+      </w:r>
+      <w:r>
+        <w:t xml:space="preserve"> </w:t>
+      </w:r>
+      <w:r>
         <w:t xml:space="preserve">“</w:t>
       </w:r>
       <w:r>
-        <w:t xml:space="preserve">SP_HELPTEXT</w:t>
+        <w:t xml:space="preserve">SELECT</w:t>
       </w:r>
       <w:r>
         <w:t xml:space="preserve">”</w:t>
       </w:r>
       <w:r>
-        <w:t xml:space="preserve">, explicar e colocar em outro lugar também.</w:t>
-      </w:r>
-      <w:r>
-        <w:br/>
-      </w:r>
-    </w:p>
-    <w:p>
-      <w:pPr>
-        <w:pStyle w:val="FirstParagraph"/>
-      </w:pPr>
-      <w:r>
-        <w:t xml:space="preserve">fim</w:t>
+        <w:t xml:space="preserve">]</w:t>
+      </w:r>
+      <w:r>
+        <w:br/>
+      </w:r>
+      <w:r>
+        <w:rPr>
+          <w:bCs/>
+          <w:b/>
+        </w:rPr>
+        <w:t xml:space="preserve">SELECT</w:t>
+      </w:r>
+      <w:r>
+        <w:t xml:space="preserve"> </w:t>
+      </w:r>
+      <w:r>
+        <w:rPr>
+          <w:iCs/>
+          <w:i/>
+        </w:rPr>
+        <w:t xml:space="preserve">@MINSAL</w:t>
+      </w:r>
+      <w:r>
+        <w:t xml:space="preserve"> </w:t>
+      </w:r>
+      <w:r>
+        <w:t xml:space="preserve">=</w:t>
+      </w:r>
+      <w:r>
+        <w:t xml:space="preserve"> </w:t>
+      </w:r>
+      <w:r>
+        <w:rPr>
+          <w:iCs/>
+          <w:i/>
+        </w:rPr>
+        <w:t xml:space="preserve">MINSAL</w:t>
+      </w:r>
+      <w:r>
+        <w:t xml:space="preserve">,</w:t>
+      </w:r>
+      <w:r>
+        <w:t xml:space="preserve"> </w:t>
+      </w:r>
+      <w:r>
+        <w:rPr>
+          <w:iCs/>
+          <w:i/>
+        </w:rPr>
+        <w:t xml:space="preserve">@MAXSAL</w:t>
+      </w:r>
+      <w:r>
+        <w:t xml:space="preserve"> </w:t>
+      </w:r>
+      <w:r>
+        <w:t xml:space="preserve">=</w:t>
+      </w:r>
+      <w:r>
+        <w:t xml:space="preserve"> </w:t>
+      </w:r>
+      <w:r>
+        <w:rPr>
+          <w:iCs/>
+          <w:i/>
+        </w:rPr>
+        <w:t xml:space="preserve">MAXSAL</w:t>
+      </w:r>
+      <w:r>
+        <w:t xml:space="preserve"> </w:t>
+      </w:r>
+      <w:r>
+        <w:rPr>
+          <w:bCs/>
+          <w:b/>
+        </w:rPr>
+        <w:t xml:space="preserve">FROM</w:t>
+      </w:r>
+      <w:r>
+        <w:t xml:space="preserve"> </w:t>
+      </w:r>
+      <w:r>
+        <w:rPr>
+          <w:iCs/>
+          <w:i/>
+        </w:rPr>
+        <w:t xml:space="preserve">SALARIO_RANGE</w:t>
+      </w:r>
+      <w:r>
+        <w:br/>
+      </w:r>
+      <w:r>
+        <w:rPr>
+          <w:bCs/>
+          <w:b/>
+        </w:rPr>
+        <w:t xml:space="preserve">SELECT</w:t>
+      </w:r>
+      <w:r>
+        <w:t xml:space="preserve"> </w:t>
+      </w:r>
+      <w:r>
+        <w:rPr>
+          <w:iCs/>
+          <w:i/>
+        </w:rPr>
+        <w:t xml:space="preserve">@ATUALSAL</w:t>
+      </w:r>
+      <w:r>
+        <w:t xml:space="preserve"> </w:t>
+      </w:r>
+      <w:r>
+        <w:t xml:space="preserve">=</w:t>
+      </w:r>
+      <w:r>
+        <w:t xml:space="preserve"> </w:t>
+      </w:r>
+      <w:r>
+        <w:rPr>
+          <w:iCs/>
+          <w:i/>
+        </w:rPr>
+        <w:t xml:space="preserve">I.SALARIO</w:t>
+      </w:r>
+      <w:r>
+        <w:br/>
+      </w:r>
+      <w:r>
+        <w:rPr>
+          <w:bCs/>
+          <w:b/>
+        </w:rPr>
+        <w:t xml:space="preserve">FROM</w:t>
+      </w:r>
+      <w:r>
+        <w:t xml:space="preserve"> </w:t>
+      </w:r>
+      <w:r>
+        <w:rPr>
+          <w:iCs/>
+          <w:i/>
+        </w:rPr>
+        <w:t xml:space="preserve">INSERTED</w:t>
+      </w:r>
+      <w:r>
+        <w:t xml:space="preserve"> </w:t>
+      </w:r>
+      <w:r>
+        <w:rPr>
+          <w:iCs/>
+          <w:i/>
+        </w:rPr>
+        <w:t xml:space="preserve">I</w:t>
+      </w:r>
+      <w:r>
+        <w:br/>
+      </w:r>
+    </w:p>
+    <w:p>
+      <w:pPr>
+        <w:pStyle w:val="BodyText"/>
+      </w:pPr>
+      <w:r>
+        <w:t xml:space="preserve">[TCL IF]</w:t>
+      </w:r>
+      <w:r>
+        <w:br/>
+      </w:r>
+      <w:r>
+        <w:rPr>
+          <w:bCs/>
+          <w:b/>
+        </w:rPr>
+        <w:t xml:space="preserve">IF</w:t>
+      </w:r>
+      <w:r>
+        <w:t xml:space="preserve"> </w:t>
+      </w:r>
+      <w:r>
+        <w:t xml:space="preserve">(</w:t>
+      </w:r>
+      <w:r>
+        <w:rPr>
+          <w:iCs/>
+          <w:i/>
+        </w:rPr>
+        <w:t xml:space="preserve">@ATUALSAL</w:t>
+      </w:r>
+      <w:r>
+        <w:t xml:space="preserve"> </w:t>
+      </w:r>
+      <w:r>
+        <w:t xml:space="preserve">&lt;</w:t>
+      </w:r>
+      <w:r>
+        <w:t xml:space="preserve"> </w:t>
+      </w:r>
+      <w:r>
+        <w:rPr>
+          <w:iCs/>
+          <w:i/>
+        </w:rPr>
+        <w:t xml:space="preserve">@MINSAL</w:t>
+      </w:r>
+      <w:r>
+        <w:t xml:space="preserve">)</w:t>
+      </w:r>
+      <w:r>
+        <w:br/>
+      </w:r>
+      <w:r>
+        <w:rPr>
+          <w:bCs/>
+          <w:b/>
+        </w:rPr>
+        <w:t xml:space="preserve">BEGIN</w:t>
+      </w:r>
+      <w:r>
+        <w:br/>
+      </w:r>
+      <w:r>
+        <w:rPr>
+          <w:bCs/>
+          <w:b/>
+        </w:rPr>
+        <w:t xml:space="preserve">RAISERROR</w:t>
+      </w:r>
+      <w:r>
+        <w:t xml:space="preserve"> </w:t>
+      </w:r>
+      <w:r>
+        <w:t xml:space="preserve">(</w:t>
+      </w:r>
+      <w:r>
+        <w:t xml:space="preserve">‘</w:t>
+      </w:r>
+      <w:r>
+        <w:rPr>
+          <w:iCs/>
+          <w:i/>
+        </w:rPr>
+        <w:t xml:space="preserve">SALARIO MENOR QUE O PISO</w:t>
+      </w:r>
+      <w:r>
+        <w:t xml:space="preserve">’</w:t>
+      </w:r>
+      <w:r>
+        <w:t xml:space="preserve">,16,1) [FUNÇÃO PRINT ERROR]</w:t>
+      </w:r>
+      <w:r>
+        <w:br/>
+      </w:r>
+      <w:r>
+        <w:rPr>
+          <w:bCs/>
+          <w:b/>
+        </w:rPr>
+        <w:t xml:space="preserve">ROLLBACK TRANSACTION</w:t>
+      </w:r>
+      <w:r>
+        <w:t xml:space="preserve"> </w:t>
+      </w:r>
+      <w:r>
+        <w:t xml:space="preserve">[DESFAZE A TRANSAÇÃO (LOG)]</w:t>
+      </w:r>
+      <w:r>
+        <w:br/>
+      </w:r>
+      <w:r>
+        <w:rPr>
+          <w:bCs/>
+          <w:b/>
+        </w:rPr>
+        <w:t xml:space="preserve">END</w:t>
+      </w:r>
+      <w:r>
+        <w:br/>
+      </w:r>
+      <w:r>
+        <w:rPr>
+          <w:bCs/>
+          <w:b/>
+        </w:rPr>
+        <w:t xml:space="preserve">IF</w:t>
+      </w:r>
+      <w:r>
+        <w:t xml:space="preserve"> </w:t>
+      </w:r>
+      <w:r>
+        <w:t xml:space="preserve">(</w:t>
+      </w:r>
+      <w:r>
+        <w:rPr>
+          <w:iCs/>
+          <w:i/>
+        </w:rPr>
+        <w:t xml:space="preserve">@ATUALSAL</w:t>
+      </w:r>
+      <w:r>
+        <w:t xml:space="preserve"> </w:t>
+      </w:r>
+      <w:r>
+        <w:t xml:space="preserve">&gt;</w:t>
+      </w:r>
+      <w:r>
+        <w:t xml:space="preserve"> </w:t>
+      </w:r>
+      <w:r>
+        <w:rPr>
+          <w:iCs/>
+          <w:i/>
+        </w:rPr>
+        <w:t xml:space="preserve">@MAXSAL</w:t>
+      </w:r>
+      <w:r>
+        <w:t xml:space="preserve">)</w:t>
+      </w:r>
+      <w:r>
+        <w:br/>
+      </w:r>
+      <w:r>
+        <w:rPr>
+          <w:bCs/>
+          <w:b/>
+        </w:rPr>
+        <w:t xml:space="preserve">BEGIN</w:t>
+      </w:r>
+      <w:r>
+        <w:br/>
+      </w:r>
+      <w:r>
+        <w:rPr>
+          <w:bCs/>
+          <w:b/>
+        </w:rPr>
+        <w:t xml:space="preserve">RAISERROR</w:t>
+      </w:r>
+      <w:r>
+        <w:t xml:space="preserve">(</w:t>
+      </w:r>
+      <w:r>
+        <w:t xml:space="preserve">‘</w:t>
+      </w:r>
+      <w:r>
+        <w:rPr>
+          <w:iCs/>
+          <w:i/>
+        </w:rPr>
+        <w:t xml:space="preserve">SALARIO MAIOR QUE O TETO</w:t>
+      </w:r>
+      <w:r>
+        <w:t xml:space="preserve">’</w:t>
+      </w:r>
+      <w:r>
+        <w:t xml:space="preserve">,16,1) [FUNÇÃO PRINT ERROR]</w:t>
+      </w:r>
+      <w:r>
+        <w:br/>
+      </w:r>
+      <w:r>
+        <w:rPr>
+          <w:bCs/>
+          <w:b/>
+        </w:rPr>
+        <w:t xml:space="preserve">ROLLBACK TRANSACTION</w:t>
+      </w:r>
+      <w:r>
+        <w:t xml:space="preserve"> </w:t>
+      </w:r>
+      <w:r>
+        <w:t xml:space="preserve">[DESFAZE A TRANSAÇÃO (LOG)]</w:t>
+      </w:r>
+      <w:r>
+        <w:br/>
+      </w:r>
+      <w:r>
+        <w:rPr>
+          <w:bCs/>
+          <w:b/>
+        </w:rPr>
+        <w:t xml:space="preserve">END</w:t>
+      </w:r>
+      <w:r>
+        <w:br/>
+      </w:r>
+      <w:r>
+        <w:rPr>
+          <w:bCs/>
+          <w:b/>
+        </w:rPr>
+        <w:t xml:space="preserve">GO</w:t>
+      </w:r>
+      <w:r>
+        <w:br/>
       </w:r>
     </w:p>
     <w:p>

</xml_diff>

<commit_message>
PROCEDURE - revisão ALTER
</commit_message>
<xml_diff>
--- a/Readme.docx
+++ b/Readme.docx
@@ -32989,7 +32989,7 @@
           <w:iCs/>
           <w:i/>
         </w:rPr>
-        <w:t xml:space="preserve">parâmetro1</w:t>
+        <w:t xml:space="preserve">@parâmetro_1</w:t>
       </w:r>
       <w:r>
         <w:t xml:space="preserve"> </w:t>
@@ -33012,7 +33012,7 @@
           <w:iCs/>
           <w:i/>
         </w:rPr>
-        <w:t xml:space="preserve">parâmetro2</w:t>
+        <w:t xml:space="preserve">@parâmetro_2</w:t>
       </w:r>
       <w:r>
         <w:t xml:space="preserve"> </w:t>

</xml_diff>

<commit_message>
PROCEDURE como regra de negocio - revisão
</commit_message>
<xml_diff>
--- a/Readme.docx
+++ b/Readme.docx
@@ -55,7 +55,7 @@
         <w:pStyle w:val="Date"/>
       </w:pPr>
       <w:r>
-        <w:t xml:space="preserve">2022-08-04</w:t>
+        <w:t xml:space="preserve">2022-08-05</w:t>
       </w:r>
     </w:p>
     <w:sdt>
@@ -44588,7 +44588,7 @@
         <w:pStyle w:val="FirstParagraph"/>
       </w:pPr>
       <w:r>
-        <w:t xml:space="preserve">Atualmente estou estudando Módulo 28 - AULA 112.</w:t>
+        <w:t xml:space="preserve">Atualmente estou estudando Módulo 29 - AULA 113.</w:t>
       </w:r>
       <w:r>
         <w:br/>

</xml_diff>

<commit_message>
Revisão númeração de páginas
</commit_message>
<xml_diff>
--- a/Readme.docx
+++ b/Readme.docx
@@ -55,35 +55,31 @@
         <w:pStyle w:val="Date"/>
       </w:pPr>
       <w:r>
-        <w:t xml:space="preserve">2022-08-14</w:t>
-      </w:r>
-    </w:p>
-    <w:sdt>
-      <w:sdtPr>
-        <w:docPartObj>
-          <w:docPartGallery w:val="Table of Contents"/>
-          <w:docPartUnique/>
-        </w:docPartObj>
-      </w:sdtPr>
-      <w:sdtContent>
-        <w:p>
-          <w:pPr>
-            <w:pStyle w:val="TOCHeading"/>
-          </w:pPr>
-          <w:r>
-            <w:t xml:space="preserve">Table of Contents</w:t>
-          </w:r>
-        </w:p>
-        <w:p>
-          <w:r>
-            <w:fldChar w:fldCharType="begin" w:dirty="true"/>
-            <w:instrText xml:space="preserve">TOC \o "1-3" \h \z \u</w:instrText>
-            <w:fldChar w:fldCharType="separate"/>
-            <w:fldChar w:fldCharType="end"/>
-          </w:r>
-        </w:p>
-      </w:sdtContent>
-    </w:sdt>
+        <w:t xml:space="preserve">14</w:t>
+      </w:r>
+      <w:r>
+        <w:t xml:space="preserve"> </w:t>
+      </w:r>
+      <w:r>
+        <w:t xml:space="preserve">junho</w:t>
+      </w:r>
+      <w:r>
+        <w:t xml:space="preserve"> </w:t>
+      </w:r>
+      <w:r>
+        <w:t xml:space="preserve">2023</w:t>
+      </w:r>
+    </w:p>
+    <w:p>
+      <w:r>
+        <w:br w:type="page"/>
+      </w:r>
+    </w:p>
+    <w:p>
+      <w:r>
+        <w:br w:type="page"/>
+      </w:r>
+    </w:p>
     <w:p>
       <w:r>
         <w:br w:type="page"/>
@@ -51939,7 +51935,7 @@
     <w:name w:val="ConstantTok"/>
     <w:basedOn w:val="VerbatimChar"/>
     <w:rPr>
-      <w:color w:val="000000"/>
+      <w:color w:val="8f5902"/>
       <w:shd w:val="clear" w:fill="f8f8f8"/>
     </w:rPr>
   </w:style>
@@ -51955,8 +51951,9 @@
     <w:name w:val="SpecialCharTok"/>
     <w:basedOn w:val="VerbatimChar"/>
     <w:rPr>
-      <w:color w:val="000000"/>
+      <w:color w:val="ce5c00"/>
       <w:shd w:val="clear" w:fill="f8f8f8"/>
+      <w:b/>
     </w:rPr>
   </w:style>
   <w:style w:type="character" w:customStyle="1" w:styleId="StringTok">
@@ -52041,8 +52038,9 @@
     <w:name w:val="FunctionTok"/>
     <w:basedOn w:val="VerbatimChar"/>
     <w:rPr>
-      <w:color w:val="000000"/>
+      <w:color w:val="204a87"/>
       <w:shd w:val="clear" w:fill="f8f8f8"/>
+      <w:b/>
     </w:rPr>
   </w:style>
   <w:style w:type="character" w:customStyle="1" w:styleId="VariableTok">
@@ -52098,7 +52096,7 @@
     <w:name w:val="AttributeTok"/>
     <w:basedOn w:val="VerbatimChar"/>
     <w:rPr>
-      <w:color w:val="c4a000"/>
+      <w:color w:val="204a87"/>
       <w:shd w:val="clear" w:fill="f8f8f8"/>
     </w:rPr>
   </w:style>

</xml_diff>